<commit_message>
Added Exposure estimates, census hierarchy information
</commit_message>
<xml_diff>
--- a/Final Report/CARTEEH Final Report ver1_RA.docx
+++ b/Final Report/CARTEEH Final Report ver1_RA.docx
@@ -3941,7 +3941,7 @@
       <w:r>
         <w:fldChar w:fldCharType="separate"/>
       </w:r>
-      <w:hyperlink w:anchor="_Toc11073303" w:history="1">
+      <w:hyperlink w:anchor="_Toc11238701" w:history="1">
         <w:r>
           <w:rPr>
             <w:rStyle w:val="Hyperlink"/>
@@ -3968,7 +3968,7 @@
             <w:noProof/>
             <w:webHidden/>
           </w:rPr>
-          <w:instrText xml:space="preserve"> PAGEREF _Toc11073303 \h </w:instrText>
+          <w:instrText xml:space="preserve"> PAGEREF _Toc11238701 \h </w:instrText>
         </w:r>
         <w:r>
           <w:rPr>
@@ -4041,7 +4041,7 @@
       <w:r>
         <w:fldChar w:fldCharType="separate"/>
       </w:r>
-      <w:hyperlink w:anchor="_Toc11073304" w:history="1">
+      <w:hyperlink w:anchor="_Toc11238702" w:history="1">
         <w:r>
           <w:rPr>
             <w:rStyle w:val="Hyperlink"/>
@@ -4068,7 +4068,7 @@
             <w:noProof/>
             <w:webHidden/>
           </w:rPr>
-          <w:instrText xml:space="preserve"> PAGEREF _Toc11073304 \h </w:instrText>
+          <w:instrText xml:space="preserve"> PAGEREF _Toc11238702 \h </w:instrText>
         </w:r>
         <w:r>
           <w:rPr>
@@ -5046,7 +5046,7 @@
       </w:pPr>
       <w:bookmarkStart w:id="8" w:name="_Ref1133474"/>
       <w:bookmarkStart w:id="9" w:name="_Toc443924598"/>
-      <w:bookmarkStart w:id="10" w:name="_Toc11073303"/>
+      <w:bookmarkStart w:id="10" w:name="_Toc11238701"/>
       <w:r>
         <w:t>Figure</w:t>
       </w:r>
@@ -5187,7 +5187,7 @@
         <w:pStyle w:val="TableTitle"/>
       </w:pPr>
       <w:bookmarkStart w:id="12" w:name="_Ref1134934"/>
-      <w:bookmarkStart w:id="13" w:name="_Toc11073304"/>
+      <w:bookmarkStart w:id="13" w:name="_Toc11238702"/>
       <w:r>
         <w:t xml:space="preserve">Table </w:t>
       </w:r>
@@ -6122,7 +6122,22 @@
         <w:t xml:space="preserve">We analyzed census, air pollution and asthma incidence rates data for the contiguous U.S. (48 states and the District of Columbia) for the years 2000 and 2010. The analysis was done using the finest </w:t>
       </w:r>
       <w:r>
-        <w:t xml:space="preserve">level of the standard hierarchy of census geographic entities in the U.S. </w:t>
+        <w:t xml:space="preserve">geographical </w:t>
+      </w:r>
+      <w:r>
+        <w:t xml:space="preserve">level </w:t>
+      </w:r>
+      <w:r>
+        <w:t xml:space="preserve">in the </w:t>
+      </w:r>
+      <w:r>
+        <w:t xml:space="preserve">hierarchy of census geographic entities </w:t>
+      </w:r>
+      <w:r>
+        <w:t>within</w:t>
+      </w:r>
+      <w:r>
+        <w:t xml:space="preserve"> U.S. </w:t>
       </w:r>
       <w:r>
         <w:t>when available</w:t>
@@ -6143,13 +6158,28 @@
         <w:t xml:space="preserve">. </w:t>
       </w:r>
       <w:r>
-        <w:t>Data available at the census block level (</w:t>
-      </w:r>
-      <w:r>
-        <w:t>the finest geographical unit for census data</w:t>
-      </w:r>
-      <w:r>
-        <w:t>) included population counts, urban or rural living location and air pollution data. The median household income data was only available at the census group level (one level higher than the census block) while asthma incidence rate was only available at the state level. States not within the contiguous U.S., namely Alaska, Hawaii and Puerto Rico, were excluded from the analysis due to the unavailability of air pollution data.</w:t>
+        <w:t xml:space="preserve">The census block is the bases and building block for each of the hierarchies and is the finest geographical unit for census data. </w:t>
+      </w:r>
+      <w:r>
+        <w:t>Data available at the census block level included population counts, urban or rural living location and air pollution data. The median household income data was only available at the census group level (one level higher than the census block)</w:t>
+      </w:r>
+      <w:r>
+        <w:t xml:space="preserve">. Childhood </w:t>
+      </w:r>
+      <w:r>
+        <w:t>asthma incidence rate</w:t>
+      </w:r>
+      <w:r>
+        <w:t>s</w:t>
+      </w:r>
+      <w:r>
+        <w:t xml:space="preserve"> </w:t>
+      </w:r>
+      <w:r>
+        <w:t xml:space="preserve">were </w:t>
+      </w:r>
+      <w:r>
+        <w:t>only available at the state level. States not within the contiguous U.S., namely Alaska, Hawaii and Puerto Rico, were excluded from the analysis due to the unavailability of air pollution data.</w:t>
       </w:r>
     </w:p>
     <w:p/>
@@ -6160,12 +6190,275 @@
       <w:r>
         <w:t>Census data</w:t>
       </w:r>
-      <w:bookmarkStart w:id="21" w:name="_GoBack"/>
-      <w:bookmarkEnd w:id="21"/>
-    </w:p>
-    <w:p>
-      <w:r>
-        <w:t>Text here ….</w:t>
+    </w:p>
+    <w:p>
+      <w:pPr>
+        <w:pStyle w:val="Heading4"/>
+      </w:pPr>
+      <w:r>
+        <w:t>Geographical hierarchy of the US census</w:t>
+      </w:r>
+    </w:p>
+    <w:p>
+      <w:r>
+        <w:t>The U.S. Census Bureau recognizes multiple geographical hierarchies to address the needs of different users [</w:t>
+      </w:r>
+      <w:r>
+        <w:rPr>
+          <w:highlight w:val="green"/>
+        </w:rPr>
+        <w:t>Figure of census hierarchy</w:t>
+      </w:r>
+      <w:r>
+        <w:t xml:space="preserve">]. The “Census Block” is the basic building unit for each of the geographical hierarchies. Census blocks do not cross the boundaries of higher level hierarchies unlike other </w:t>
+      </w:r>
+      <w:r>
+        <w:t xml:space="preserve">geographic entities, </w:t>
+      </w:r>
+      <w:commentRangeStart w:id="21"/>
+      <w:r>
+        <w:t>for example zip codes may cross county lines</w:t>
+      </w:r>
+      <w:commentRangeEnd w:id="21"/>
+      <w:r>
+        <w:rPr>
+          <w:rStyle w:val="CommentReference"/>
+        </w:rPr>
+        <w:commentReference w:id="21"/>
+      </w:r>
+      <w:r>
+        <w:t xml:space="preserve"> but census blocks do not cross neither the boundaries of zip codes nor the boundaries of counties. The hierarchy used by the census bureau to conduct population counts includes regions, divisions, states, counties, census tracts, block groups and census blocks. For our analysis we used </w:t>
+      </w:r>
+      <w:commentRangeStart w:id="22"/>
+      <w:r>
+        <w:t>the latter hierarchy</w:t>
+      </w:r>
+      <w:commentRangeEnd w:id="22"/>
+      <w:r>
+        <w:rPr>
+          <w:rStyle w:val="CommentReference"/>
+        </w:rPr>
+        <w:commentReference w:id="22"/>
+      </w:r>
+      <w:r>
+        <w:t xml:space="preserve"> for our main analysis and </w:t>
+      </w:r>
+      <w:commentRangeStart w:id="23"/>
+      <w:r>
+        <w:t>“Places” when summarizing our data at the city level</w:t>
+      </w:r>
+      <w:commentRangeEnd w:id="23"/>
+      <w:r>
+        <w:rPr>
+          <w:rStyle w:val="CommentReference"/>
+        </w:rPr>
+        <w:commentReference w:id="23"/>
+      </w:r>
+      <w:r>
+        <w:t>.</w:t>
+      </w:r>
+    </w:p>
+    <w:p>
+      <w:pPr>
+        <w:pStyle w:val="Heading4"/>
+      </w:pPr>
+    </w:p>
+    <w:p>
+      <w:pPr>
+        <w:pStyle w:val="Heading4"/>
+      </w:pPr>
+      <w:r>
+        <w:t>I</w:t>
+      </w:r>
+      <w:r>
+        <w:t xml:space="preserve">dentify a census block </w:t>
+      </w:r>
+      <w:r>
+        <w:t>unique code</w:t>
+      </w:r>
+    </w:p>
+    <w:p>
+      <w:r>
+        <w:t>Each census block is identified with a Federal Information Processing System (FIPS) code. A FIPS code is a sequence of numbers that uniquely identify each level of geographical entity depending on the geographical hierarchy used. For example</w:t>
+      </w:r>
+      <w:r>
+        <w:t>, the T</w:t>
+      </w:r>
+      <w:r>
+        <w:t xml:space="preserve">exas A&amp;M </w:t>
+      </w:r>
+      <w:r>
+        <w:t>T</w:t>
+      </w:r>
+      <w:r>
+        <w:t>ransportation Institute b</w:t>
+      </w:r>
+      <w:r>
+        <w:t>uilding at the Rellis campus lies within the following FIPS code</w:t>
+      </w:r>
+      <w:r>
+        <w:t xml:space="preserve"> [</w:t>
+      </w:r>
+      <w:r>
+        <w:t>48</w:t>
+      </w:r>
+      <w:r>
+        <w:t>-</w:t>
+      </w:r>
+      <w:r>
+        <w:t>041</w:t>
+      </w:r>
+      <w:r>
+        <w:t>-</w:t>
+      </w:r>
+      <w:r>
+        <w:t>000202</w:t>
+      </w:r>
+      <w:r>
+        <w:t>-</w:t>
+      </w:r>
+      <w:r>
+        <w:t>3</w:t>
+      </w:r>
+      <w:r>
+        <w:t>-</w:t>
+      </w:r>
+      <w:r>
+        <w:t>001</w:t>
+      </w:r>
+      <w:r>
+        <w:t>] where:</w:t>
+      </w:r>
+    </w:p>
+    <w:p>
+      <w:pPr>
+        <w:pStyle w:val="ListBullet"/>
+      </w:pPr>
+      <w:r>
+        <w:t>State code [48] is for Texas</w:t>
+      </w:r>
+    </w:p>
+    <w:p>
+      <w:pPr>
+        <w:pStyle w:val="ListBullet"/>
+      </w:pPr>
+      <w:r>
+        <w:t>County code [041] is for Brazos County</w:t>
+      </w:r>
+    </w:p>
+    <w:p>
+      <w:pPr>
+        <w:pStyle w:val="ListBullet"/>
+      </w:pPr>
+      <w:r>
+        <w:t>Tract code [000202]</w:t>
+      </w:r>
+    </w:p>
+    <w:p>
+      <w:pPr>
+        <w:pStyle w:val="ListBullet"/>
+      </w:pPr>
+      <w:r>
+        <w:t>Block group code [3]</w:t>
+      </w:r>
+    </w:p>
+    <w:p>
+      <w:pPr>
+        <w:pStyle w:val="ListBullet"/>
+      </w:pPr>
+      <w:r>
+        <w:t>Block code [001]</w:t>
+      </w:r>
+    </w:p>
+    <w:p>
+      <w:pPr>
+        <w:pStyle w:val="Heading4"/>
+      </w:pPr>
+      <w:r>
+        <w:t>Census data sources and description</w:t>
+      </w:r>
+    </w:p>
+    <w:p>
+      <w:r>
+        <w:t xml:space="preserve">We obtained decennial census data for the years 2000 and 2010  for each census block from the National Historical Geographic Information System database </w:t>
+      </w:r>
+      <w:r>
+        <w:fldChar w:fldCharType="begin"/>
+      </w:r>
+      <w:r>
+        <w:instrText xml:space="preserve"> ADDIN EN.CITE &lt;EndNote&gt;&lt;Cite&gt;&lt;Author&gt;Manson&lt;/Author&gt;&lt;Year&gt;2018&lt;/Year&gt;&lt;RecNum&gt;415&lt;/RecNum&gt;&lt;DisplayText&gt;(Manson et al., 2018)&lt;/DisplayText&gt;&lt;record&gt;&lt;rec-number&gt;415&lt;/rec-number&gt;&lt;foreign-keys&gt;&lt;key app="EN" db-id="sepddp20s9p0fsetespvfzwjv0d9tat2092f" timestamp="1556737502"&gt;415&lt;/key&gt;&lt;/foreign-keys&gt;&lt;ref-type name="Dataset"&gt;59&lt;/ref-type&gt;&lt;contributors&gt;&lt;authors&gt;&lt;author&gt;Manson, Steven&lt;/author&gt;&lt;author&gt;Schroeder, Jonathan&lt;/author&gt;&lt;author&gt;Van Riper, David&lt;/author&gt;&lt;author&gt;Ruggles, Steven&lt;/author&gt;&lt;/authors&gt;&lt;/contributors&gt;&lt;titles&gt;&lt;title&gt;IPUMS National Historical Geographic Information System: Version 13.0 [Database]. Minneapolis: University of Minnesota.&lt;/title&gt;&lt;/titles&gt;&lt;dates&gt;&lt;year&gt;2018&lt;/year&gt;&lt;/dates&gt;&lt;urls&gt;&lt;/urls&gt;&lt;electronic-resource-num&gt;http://doi.org/10.18128/D050.V13.0&lt;/electronic-resource-num&gt;&lt;/record&gt;&lt;/Cite&gt;&lt;/EndNote&gt;</w:instrText>
+      </w:r>
+      <w:r>
+        <w:fldChar w:fldCharType="separate"/>
+      </w:r>
+      <w:r>
+        <w:rPr>
+          <w:noProof/>
+        </w:rPr>
+        <w:t>(Manson et al., 2018)</w:t>
+      </w:r>
+      <w:r>
+        <w:fldChar w:fldCharType="end"/>
+      </w:r>
+      <w:r>
+        <w:t xml:space="preserve">. Each census block complete population counts of children &lt;18 years of age and was classified into urban or rural. Urban classified census blocks were either urban clusters or urbanized areas based on multiple criteria by the census bureau. Urban clusters generally have a population threshold of </w:t>
+      </w:r>
+      <w:r>
+        <w:t>≥2,500 and &lt;50,000</w:t>
+      </w:r>
+      <w:r>
+        <w:t xml:space="preserve">, while urbanized areas have a threshold of </w:t>
+      </w:r>
+      <w:r>
+        <w:t>≥50,000 people.</w:t>
+      </w:r>
+      <w:r>
+        <w:t xml:space="preserve"> Annual median household income </w:t>
+      </w:r>
+      <w:r>
+        <w:t xml:space="preserve">at the census block group level </w:t>
+      </w:r>
+      <w:r>
+        <w:t>was categorized into five categories: &lt;$20,000, $20,000 to &lt;$35,000, $35,000 to &lt;$50,000,</w:t>
+      </w:r>
+      <w:r>
+        <w:t xml:space="preserve"> </w:t>
+      </w:r>
+      <w:r>
+        <w:t>$50,000 to &lt;$75,000 and ≥$75,000</w:t>
+      </w:r>
+      <w:r>
+        <w:t>.</w:t>
+      </w:r>
+      <w:r>
+        <w:t xml:space="preserve"> These five categories were consistent with a previously published study  by </w:t>
+      </w:r>
+      <w:r>
+        <w:fldChar w:fldCharType="begin"/>
+      </w:r>
+      <w:r>
+        <w:instrText xml:space="preserve"> ADDIN EN.CITE &lt;EndNote&gt;&lt;Cite AuthorYear="1"&gt;&lt;Author&gt;Clark&lt;/Author&gt;&lt;Year&gt;2017&lt;/Year&gt;&lt;RecNum&gt;173&lt;/RecNum&gt;&lt;DisplayText&gt;Clark et al. (2017)&lt;/DisplayText&gt;&lt;record&gt;&lt;rec-number&gt;173&lt;/rec-number&gt;&lt;foreign-keys&gt;&lt;key app="EN" db-id="sepddp20s9p0fsetespvfzwjv0d9tat2092f" timestamp="1553104560"&gt;173&lt;/key&gt;&lt;/foreign-keys&gt;&lt;ref-type name="Journal Article"&gt;17&lt;/ref-type&gt;&lt;contributors&gt;&lt;authors&gt;&lt;author&gt;Clark, Lara P.&lt;/author&gt;&lt;author&gt;Millet, Dylan B.&lt;/author&gt;&lt;author&gt;Marshall, Julian D.&lt;/author&gt;&lt;/authors&gt;&lt;/contributors&gt;&lt;titles&gt;&lt;title&gt;Changes in transportation-related air pollution exposures by race-ethnicity and socioeconomic status: Outdoor nitrogen dioxide in the United States in 2000 and 2010&lt;/title&gt;&lt;secondary-title&gt;Environmental Health Perspectives&lt;/secondary-title&gt;&lt;/titles&gt;&lt;periodical&gt;&lt;full-title&gt;Environmental health perspectives&lt;/full-title&gt;&lt;/periodical&gt;&lt;pages&gt;1--10&lt;/pages&gt;&lt;volume&gt;125&lt;/volume&gt;&lt;number&gt;9&lt;/number&gt;&lt;dates&gt;&lt;year&gt;2017&lt;/year&gt;&lt;/dates&gt;&lt;isbn&gt;15529924&lt;/isbn&gt;&lt;accession-num&gt;Clark2017&lt;/accession-num&gt;&lt;urls&gt;&lt;/urls&gt;&lt;electronic-resource-num&gt;10.1289/EHP959&lt;/electronic-resource-num&gt;&lt;/record&gt;&lt;/Cite&gt;&lt;/EndNote&gt;</w:instrText>
+      </w:r>
+      <w:r>
+        <w:fldChar w:fldCharType="separate"/>
+      </w:r>
+      <w:r>
+        <w:rPr>
+          <w:noProof/>
+        </w:rPr>
+        <w:t>Clark et al. (2017)</w:t>
+      </w:r>
+      <w:r>
+        <w:fldChar w:fldCharType="end"/>
+      </w:r>
+      <w:r>
+        <w:t>.</w:t>
+      </w:r>
+      <w:r>
+        <w:t xml:space="preserve"> Each census block was assigned the median household income category of the census block group which it resides in. Census blocks with a missing median household income category were assigned as “Not defined”</w:t>
+      </w:r>
+      <w:r>
+        <w:t>.</w:t>
       </w:r>
     </w:p>
     <w:p/>
@@ -6180,18 +6473,211 @@
         <w:t xml:space="preserve"> exposure</w:t>
       </w:r>
       <w:r>
-        <w:t xml:space="preserve"> data</w:t>
-      </w:r>
-    </w:p>
-    <w:p>
-      <w:r>
-        <w:t>Text here ….</w:t>
+        <w:t xml:space="preserve"> </w:t>
+      </w:r>
+    </w:p>
+    <w:p>
+      <w:commentRangeStart w:id="24"/>
+      <w:r>
+        <w:t xml:space="preserve">Air pollution </w:t>
+      </w:r>
+      <w:commentRangeEnd w:id="24"/>
+      <w:r>
+        <w:rPr>
+          <w:rStyle w:val="CommentReference"/>
+        </w:rPr>
+        <w:commentReference w:id="24"/>
+      </w:r>
+      <w:r>
+        <w:t>exposure was based on the annual average pollutant concentration at the centroid of each census block for the years 2000 and 2010. We estimated the burden of disease due to exposure of three pollutants; NO</w:t>
+      </w:r>
+      <w:r>
+        <w:rPr>
+          <w:vertAlign w:val="subscript"/>
+        </w:rPr>
+        <w:t>2</w:t>
+      </w:r>
+      <w:r>
+        <w:t>, PM</w:t>
+      </w:r>
+      <w:r>
+        <w:rPr>
+          <w:vertAlign w:val="subscript"/>
+        </w:rPr>
+        <w:t>2.5</w:t>
+      </w:r>
+      <w:r>
+        <w:t xml:space="preserve"> and PM</w:t>
+      </w:r>
+      <w:r>
+        <w:rPr>
+          <w:vertAlign w:val="subscript"/>
+        </w:rPr>
+        <w:t>10</w:t>
+      </w:r>
+      <w:r>
+        <w:t>.</w:t>
+      </w:r>
+      <w:r>
+        <w:t xml:space="preserve"> NO</w:t>
+      </w:r>
+      <w:r>
+        <w:rPr>
+          <w:vertAlign w:val="subscript"/>
+        </w:rPr>
+        <w:t>2</w:t>
+      </w:r>
+      <w:r>
+        <w:t xml:space="preserve"> is a good predictor for traffic related air pollution sources.</w:t>
+      </w:r>
+      <w:r>
+        <w:t xml:space="preserve"> </w:t>
+      </w:r>
+      <w:r>
+        <w:t xml:space="preserve">Pollutant concentrations were obtained from </w:t>
+      </w:r>
+      <w:r>
+        <w:t>satellite</w:t>
+      </w:r>
+      <w:r>
+        <w:t xml:space="preserve"> based regression models </w:t>
+      </w:r>
+      <w:r>
+        <w:t xml:space="preserve">(LUR) </w:t>
+      </w:r>
+      <w:r>
+        <w:t xml:space="preserve">developed by </w:t>
+      </w:r>
+      <w:r>
+        <w:t>other research teams [</w:t>
+      </w:r>
+      <w:r>
+        <w:rPr>
+          <w:highlight w:val="cyan"/>
+        </w:rPr>
+        <w:t>cite</w:t>
+      </w:r>
+      <w:r>
+        <w:t xml:space="preserve">]. Air pollution concentrations were available at populated census blocks. </w:t>
       </w:r>
     </w:p>
     <w:p>
       <w:pPr>
         <w:pStyle w:val="Heading4"/>
       </w:pPr>
+    </w:p>
+    <w:p>
+      <w:pPr>
+        <w:pStyle w:val="Heading4"/>
+      </w:pPr>
+      <w:r>
+        <w:t>LUR models</w:t>
+      </w:r>
+    </w:p>
+    <w:p>
+      <w:r>
+        <w:t xml:space="preserve">Land-use regression modelling (LUR) is a commonly used empirical-statistical method in air pollution epidemiology. The method has become widely used for estimating within-urban variability in air pollution, typically associated with traffic emissions </w:t>
+      </w:r>
+      <w:r>
+        <w:fldChar w:fldCharType="begin"/>
+      </w:r>
+      <w:r>
+        <w:instrText xml:space="preserve"> ADDIN EN.CITE &lt;EndNote&gt;&lt;Cite&gt;&lt;Author&gt;Bechle&lt;/Author&gt;&lt;Year&gt;2015&lt;/Year&gt;&lt;RecNum&gt;2&lt;/RecNum&gt;&lt;DisplayText&gt;(H. R. Anderson et al., 2013; Bechle et al., 2015)&lt;/DisplayText&gt;&lt;record&gt;&lt;rec-number&gt;2&lt;/rec-number&gt;&lt;foreign-keys&gt;&lt;key app="EN" db-id="sepddp20s9p0fsetespvfzwjv0d9tat2092f" timestamp="1553104548"&gt;2&lt;/key&gt;&lt;/foreign-keys&gt;&lt;ref-type name="Journal Article"&gt;17&lt;/ref-type&gt;&lt;contributors&gt;&lt;authors&gt;&lt;author&gt;Bechle, Matthew J&lt;/author&gt;&lt;author&gt;Millet, Dylan B&lt;/author&gt;&lt;author&gt;Marshall, Julian D&lt;/author&gt;&lt;/authors&gt;&lt;/contributors&gt;&lt;titles&gt;&lt;title&gt;National spatiotemporal exposure surface for NO2: monthly scaling of a satellite-derived land-use regression, 2000–2010&lt;/title&gt;&lt;secondary-title&gt;Environmental science &amp;amp; technology&lt;/secondary-title&gt;&lt;/titles&gt;&lt;periodical&gt;&lt;full-title&gt;Environmental science &amp;amp; technology&lt;/full-title&gt;&lt;/periodical&gt;&lt;pages&gt;12297-12305&lt;/pages&gt;&lt;volume&gt;49&lt;/volume&gt;&lt;number&gt;20&lt;/number&gt;&lt;dates&gt;&lt;year&gt;2015&lt;/year&gt;&lt;/dates&gt;&lt;isbn&gt;0013-936X&lt;/isbn&gt;&lt;urls&gt;&lt;/urls&gt;&lt;/record&gt;&lt;/Cite&gt;&lt;Cite&gt;&lt;Author&gt;Anderson&lt;/Author&gt;&lt;Year&gt;2013&lt;/Year&gt;&lt;RecNum&gt;134&lt;/RecNum&gt;&lt;record&gt;&lt;rec-number&gt;134&lt;/rec-number&gt;&lt;foreign-keys&gt;&lt;key app="EN" db-id="sepddp20s9p0fsetespvfzwjv0d9tat2092f" timestamp="1553104557"&gt;134&lt;/key&gt;&lt;/foreign-keys&gt;&lt;ref-type name="Journal Article"&gt;17&lt;/ref-type&gt;&lt;contributors&gt;&lt;authors&gt;&lt;author&gt;Anderson, H Ross&lt;/author&gt;&lt;author&gt;Favarato, Graziella&lt;/author&gt;&lt;author&gt;Atkinson, Richard W&lt;/author&gt;&lt;/authors&gt;&lt;/contributors&gt;&lt;titles&gt;&lt;title&gt;Long-term exposure to air pollution and the incidence of asthma: meta-analysis of cohort studies&lt;/title&gt;&lt;secondary-title&gt;Air Quality, Atmosphere &amp;amp; Health&lt;/secondary-title&gt;&lt;/titles&gt;&lt;periodical&gt;&lt;full-title&gt;Air Quality, Atmosphere &amp;amp; Health&lt;/full-title&gt;&lt;/periodical&gt;&lt;pages&gt;47-56&lt;/pages&gt;&lt;volume&gt;6&lt;/volume&gt;&lt;number&gt;1&lt;/number&gt;&lt;dates&gt;&lt;year&gt;2013&lt;/year&gt;&lt;/dates&gt;&lt;isbn&gt;1873-9318&lt;/isbn&gt;&lt;urls&gt;&lt;/urls&gt;&lt;/record&gt;&lt;/Cite&gt;&lt;/EndNote&gt;</w:instrText>
+      </w:r>
+      <w:r>
+        <w:fldChar w:fldCharType="separate"/>
+      </w:r>
+      <w:r>
+        <w:rPr>
+          <w:noProof/>
+        </w:rPr>
+        <w:t>(H. R. Anderson et al., 2013; Bechle et al., 2015)</w:t>
+      </w:r>
+      <w:r>
+        <w:fldChar w:fldCharType="end"/>
+      </w:r>
+      <w:r>
+        <w:t xml:space="preserve">. The method uses least squares regression to combine measured </w:t>
+      </w:r>
+      <w:r>
+        <w:lastRenderedPageBreak/>
+        <w:t xml:space="preserve">pollutant concentrations with geographical information system (GIS) -based predictor data (reflecting pollutant sources and surrounding land use characteristics) to build a prediction model applicable to non-measured locations </w:t>
+      </w:r>
+      <w:r>
+        <w:fldChar w:fldCharType="begin"/>
+      </w:r>
+      <w:r>
+        <w:instrText xml:space="preserve"> ADDIN EN.CITE &lt;EndNote&gt;&lt;Cite&gt;&lt;Author&gt;Khreis&lt;/Author&gt;&lt;Year&gt;2017&lt;/Year&gt;&lt;RecNum&gt;426&lt;/RecNum&gt;&lt;DisplayText&gt;(Khreis &amp;amp; Nieuwenhuijsen, 2017)&lt;/DisplayText&gt;&lt;record&gt;&lt;rec-number&gt;426&lt;/rec-number&gt;&lt;foreign-keys&gt;&lt;key app="EN" db-id="sepddp20s9p0fsetespvfzwjv0d9tat2092f" timestamp="1560364014"&gt;426&lt;/key&gt;&lt;/foreign-keys&gt;&lt;ref-type name="Journal Article"&gt;17&lt;/ref-type&gt;&lt;contributors&gt;&lt;authors&gt;&lt;author&gt;Khreis, Haneen&lt;/author&gt;&lt;author&gt;Nieuwenhuijsen, Mark&lt;/author&gt;&lt;/authors&gt;&lt;/contributors&gt;&lt;titles&gt;&lt;title&gt;Traffic-related air pollution and childhood asthma: recent advances and remaining gaps in the exposure assessment methods&lt;/title&gt;&lt;secondary-title&gt;International journal of environmental research and public health&lt;/secondary-title&gt;&lt;/titles&gt;&lt;periodical&gt;&lt;full-title&gt;International journal of environmental research and public health&lt;/full-title&gt;&lt;/periodical&gt;&lt;pages&gt;312&lt;/pages&gt;&lt;volume&gt;14&lt;/volume&gt;&lt;number&gt;3&lt;/number&gt;&lt;dates&gt;&lt;year&gt;2017&lt;/year&gt;&lt;/dates&gt;&lt;urls&gt;&lt;/urls&gt;&lt;/record&gt;&lt;/Cite&gt;&lt;/EndNote&gt;</w:instrText>
+      </w:r>
+      <w:r>
+        <w:fldChar w:fldCharType="separate"/>
+      </w:r>
+      <w:r>
+        <w:rPr>
+          <w:noProof/>
+        </w:rPr>
+        <w:t>(Khreis &amp; Nieuwenhuijsen, 2017)</w:t>
+      </w:r>
+      <w:r>
+        <w:fldChar w:fldCharType="end"/>
+      </w:r>
+      <w:r>
+        <w:t>.</w:t>
+      </w:r>
+      <w:r>
+        <w:t xml:space="preserve"> The general pros</w:t>
+      </w:r>
+      <w:r>
+        <w:t xml:space="preserve"> </w:t>
+      </w:r>
+      <w:r>
+        <w:t xml:space="preserve">and cons of LUR models, in comparison to other exposure models, have been previously described in </w:t>
+      </w:r>
+      <w:r>
+        <w:fldChar w:fldCharType="begin"/>
+      </w:r>
+      <w:r>
+        <w:instrText xml:space="preserve"> ADDIN EN.CITE &lt;EndNote&gt;&lt;Cite AuthorYear="1"&gt;&lt;Author&gt;Khreis&lt;/Author&gt;&lt;Year&gt;2017&lt;/Year&gt;&lt;RecNum&gt;426&lt;/RecNum&gt;&lt;DisplayText&gt;Khreis and Nieuwenhuijsen (2017)&lt;/DisplayText&gt;&lt;record&gt;&lt;rec-number&gt;426&lt;/rec-number&gt;&lt;foreign-keys&gt;&lt;key app="EN" db-id="sepddp20s9p0fsetespvfzwjv0d9tat2092f" timestamp="1560364014"&gt;426&lt;/key&gt;&lt;/foreign-keys&gt;&lt;ref-type name="Journal Article"&gt;17&lt;/ref-type&gt;&lt;contributors&gt;&lt;authors&gt;&lt;author&gt;Khreis, Haneen&lt;/author&gt;&lt;author&gt;Nieuwenhuijsen, Mark&lt;/author&gt;&lt;/authors&gt;&lt;/contributors&gt;&lt;titles&gt;&lt;title&gt;Traffic-related air pollution and childhood asthma: recent advances and remaining gaps in the exposure assessment methods&lt;/title&gt;&lt;secondary-title&gt;International journal of environmental research and public health&lt;/secondary-title&gt;&lt;/titles&gt;&lt;periodical&gt;&lt;full-title&gt;International journal of environmental research and public health&lt;/full-title&gt;&lt;/periodical&gt;&lt;pages&gt;312&lt;/pages&gt;&lt;volume&gt;14&lt;/volume&gt;&lt;number&gt;3&lt;/number&gt;&lt;dates&gt;&lt;year&gt;2017&lt;/year&gt;&lt;/dates&gt;&lt;urls&gt;&lt;/urls&gt;&lt;/record&gt;&lt;/Cite&gt;&lt;/EndNote&gt;</w:instrText>
+      </w:r>
+      <w:r>
+        <w:fldChar w:fldCharType="separate"/>
+      </w:r>
+      <w:r>
+        <w:rPr>
+          <w:noProof/>
+        </w:rPr>
+        <w:t>Khreis and Nieuwenhuijsen (2017)</w:t>
+      </w:r>
+      <w:r>
+        <w:fldChar w:fldCharType="end"/>
+      </w:r>
+      <w:r>
+        <w:t xml:space="preserve"> </w:t>
+      </w:r>
+      <w:r>
+        <w:t>and are summarize</w:t>
+      </w:r>
+      <w:r>
+        <w:t>d in [</w:t>
+      </w:r>
+      <w:r>
+        <w:rPr>
+          <w:highlight w:val="green"/>
+        </w:rPr>
+        <w:t>Table</w:t>
+      </w:r>
+      <w:r>
+        <w:t>]</w:t>
+      </w:r>
+      <w:r>
+        <w:t>.</w:t>
+      </w:r>
+    </w:p>
+    <w:p/>
+    <w:p>
+      <w:pPr>
+        <w:pStyle w:val="Heading4"/>
+      </w:pPr>
       <w:r>
         <w:t>NO</w:t>
       </w:r>
@@ -6202,203 +6688,596 @@
         <w:t>2</w:t>
       </w:r>
       <w:r>
-        <w:t xml:space="preserve"> exposure</w:t>
-      </w:r>
-    </w:p>
-    <w:p>
-      <w:pPr>
-        <w:pStyle w:val="Heading4"/>
-      </w:pPr>
-      <w:r>
-        <w:t>PM</w:t>
+        <w:t xml:space="preserve"> </w:t>
+      </w:r>
+      <w:r>
+        <w:t>exposure</w:t>
+      </w:r>
+    </w:p>
+    <w:p>
+      <w:r>
+        <w:t>In this project,</w:t>
+      </w:r>
+      <w:r>
+        <w:t xml:space="preserve"> </w:t>
+      </w:r>
+      <w:r>
+        <w:t>e</w:t>
+      </w:r>
+      <w:r>
+        <w:t>xposure to NO</w:t>
       </w:r>
       <w:r>
         <w:rPr>
           <w:vertAlign w:val="subscript"/>
         </w:rPr>
-        <w:t>2.5</w:t>
-      </w:r>
-      <w:r>
-        <w:t xml:space="preserve"> exposure</w:t>
-      </w:r>
-    </w:p>
-    <w:p>
-      <w:pPr>
-        <w:pStyle w:val="Heading4"/>
-      </w:pPr>
-      <w:r>
-        <w:t>PM</w:t>
+        <w:t>2</w:t>
+      </w:r>
+      <w:r>
+        <w:t xml:space="preserve"> was used as the main analysis in our study since it </w:t>
+      </w:r>
+      <w:r>
+        <w:t>is a good predictor for traffic related air pollution sources, and studies have associated NO</w:t>
       </w:r>
       <w:r>
         <w:rPr>
           <w:vertAlign w:val="subscript"/>
         </w:rPr>
-        <w:t>10</w:t>
-      </w:r>
-      <w:r>
-        <w:t xml:space="preserve"> exposure</w:t>
+        <w:t>2</w:t>
+      </w:r>
+      <w:r>
+        <w:t xml:space="preserve"> pollution with multiple adverse health outcomes including asthma and asthma exacerbations </w:t>
+      </w:r>
+      <w:r>
+        <w:fldChar w:fldCharType="begin">
+          <w:fldData xml:space="preserve">PEVuZE5vdGU+PENpdGU+PEF1dGhvcj5BbmRlcnNvbjwvQXV0aG9yPjxZZWFyPjIwMTE8L1llYXI+
+PFJlY051bT4zOTwvUmVjTnVtPjxEaXNwbGF5VGV4dD4oSC4gQW5kZXJzb24gZXQgYWwuLCAyMDEx
+OyBILiBSLiBBbmRlcnNvbiBldCBhbC4sIDIwMTM7IEtocmVpcywgS2VsbHksIGV0IGFsLiwgMjAx
+Nyk8L0Rpc3BsYXlUZXh0PjxyZWNvcmQ+PHJlYy1udW1iZXI+Mzk8L3JlYy1udW1iZXI+PGZvcmVp
+Z24ta2V5cz48a2V5IGFwcD0iRU4iIGRiLWlkPSJzZXBkZHAyMHM5cDBmc2V0ZXNwdmZ6d2p2MGQ5
+dGF0MjA5MmYiIHRpbWVzdGFtcD0iMTU1MzEwNDU1MCI+Mzk8L2tleT48L2ZvcmVpZ24ta2V5cz48
+cmVmLXR5cGUgbmFtZT0iSm91cm5hbCBBcnRpY2xlIj4xNzwvcmVmLXR5cGU+PGNvbnRyaWJ1dG9y
+cz48YXV0aG9ycz48YXV0aG9yPkFuZGVyc29uLCBIUjwvYXV0aG9yPjxhdXRob3I+RmF2YXJhdG8s
+IEc8L2F1dGhvcj48YXV0aG9yPkF0a2luc29uLCBSPC9hdXRob3I+PC9hdXRob3JzPjwvY29udHJp
+YnV0b3JzPjx0aXRsZXM+PHRpdGxlPkxvbmctdGVybSBleHBvc3VyZSB0byBvdXRkb29yIGFpciBw
+b2xsdXRpb24gYW5kIHRoZSBwcmV2YWxlbmNlIG9mIGFzdGhtYTogbWV0YS1hbmFseXNpcyBvZiBt
+dWx0aS1jb21tdW5pdHkgcHJldmFsZW5jZSBzdHVkaWVzLiBBaXIgUXVhbCBBdG1vcyBIZWFsdGgg
+MjAxMzsgNjogNTfigJM2OC4gTmlzaGltdXJhIEtLLCBHYWxhbnRlciBKTSwgUm90aCBMQSwgZXQg
+YWwuIEVhcmx5IGxpZmUgYWlyIHBvbGx1dGlvbiBhbmQgYXN0aG1hIHJpc2sgaW4gbWlub3JpdHkg
+Y2hpbGRyZW46IHRoZSBHQUxBIElJICZhbXA7IFNBR0UgSUkgc3R1ZGllczwvdGl0bGU+PHNlY29u
+ZGFyeS10aXRsZT5BbSBKIFJlc3BpciBDcml0IENhcmUgTWVkPC9zZWNvbmRhcnktdGl0bGU+PC90
+aXRsZXM+PHBlcmlvZGljYWw+PGZ1bGwtdGl0bGU+QW0gSiBSZXNwaXIgQ3JpdCBDYXJlIE1lZDwv
+ZnVsbC10aXRsZT48L3BlcmlvZGljYWw+PHBhZ2VzPjMwOS0zMTg8L3BhZ2VzPjx2b2x1bWU+MTg4
+PC92b2x1bWU+PGRhdGVzPjx5ZWFyPjIwMTE8L3llYXI+PC9kYXRlcz48dXJscz48L3VybHM+PC9y
+ZWNvcmQ+PC9DaXRlPjxDaXRlPjxBdXRob3I+QW5kZXJzb248L0F1dGhvcj48WWVhcj4yMDEzPC9Z
+ZWFyPjxSZWNOdW0+MTM0PC9SZWNOdW0+PHJlY29yZD48cmVjLW51bWJlcj4xMzQ8L3JlYy1udW1i
+ZXI+PGZvcmVpZ24ta2V5cz48a2V5IGFwcD0iRU4iIGRiLWlkPSJzZXBkZHAyMHM5cDBmc2V0ZXNw
+dmZ6d2p2MGQ5dGF0MjA5MmYiIHRpbWVzdGFtcD0iMTU1MzEwNDU1NyI+MTM0PC9rZXk+PC9mb3Jl
+aWduLWtleXM+PHJlZi10eXBlIG5hbWU9IkpvdXJuYWwgQXJ0aWNsZSI+MTc8L3JlZi10eXBlPjxj
+b250cmlidXRvcnM+PGF1dGhvcnM+PGF1dGhvcj5BbmRlcnNvbiwgSCBSb3NzPC9hdXRob3I+PGF1
+dGhvcj5GYXZhcmF0bywgR3JhemllbGxhPC9hdXRob3I+PGF1dGhvcj5BdGtpbnNvbiwgUmljaGFy
+ZCBXPC9hdXRob3I+PC9hdXRob3JzPjwvY29udHJpYnV0b3JzPjx0aXRsZXM+PHRpdGxlPkxvbmct
+dGVybSBleHBvc3VyZSB0byBhaXIgcG9sbHV0aW9uIGFuZCB0aGUgaW5jaWRlbmNlIG9mIGFzdGht
+YTogbWV0YS1hbmFseXNpcyBvZiBjb2hvcnQgc3R1ZGllczwvdGl0bGU+PHNlY29uZGFyeS10aXRs
+ZT5BaXIgUXVhbGl0eSwgQXRtb3NwaGVyZSAmYW1wOyBIZWFsdGg8L3NlY29uZGFyeS10aXRsZT48
+L3RpdGxlcz48cGVyaW9kaWNhbD48ZnVsbC10aXRsZT5BaXIgUXVhbGl0eSwgQXRtb3NwaGVyZSAm
+YW1wOyBIZWFsdGg8L2Z1bGwtdGl0bGU+PC9wZXJpb2RpY2FsPjxwYWdlcz40Ny01NjwvcGFnZXM+
+PHZvbHVtZT42PC92b2x1bWU+PG51bWJlcj4xPC9udW1iZXI+PGRhdGVzPjx5ZWFyPjIwMTM8L3ll
+YXI+PC9kYXRlcz48aXNibj4xODczLTkzMTg8L2lzYm4+PHVybHM+PC91cmxzPjwvcmVjb3JkPjwv
+Q2l0ZT48Q2l0ZT48QXV0aG9yPktocmVpczwvQXV0aG9yPjxZZWFyPjIwMTc8L1llYXI+PFJlY051
+bT41PC9SZWNOdW0+PHJlY29yZD48cmVjLW51bWJlcj41PC9yZWMtbnVtYmVyPjxmb3JlaWduLWtl
+eXM+PGtleSBhcHA9IkVOIiBkYi1pZD0ic2VwZGRwMjBzOXAwZnNldGVzcHZmendqdjBkOXRhdDIw
+OTJmIiB0aW1lc3RhbXA9IjE1NTMxMDQ1NDgiPjU8L2tleT48L2ZvcmVpZ24ta2V5cz48cmVmLXR5
+cGUgbmFtZT0iSm91cm5hbCBBcnRpY2xlIj4xNzwvcmVmLXR5cGU+PGNvbnRyaWJ1dG9ycz48YXV0
+aG9ycz48YXV0aG9yPktocmVpcywgSGFuZWVuPC9hdXRob3I+PGF1dGhvcj5LZWxseSwgQ2hhcmxv
+dHRlPC9hdXRob3I+PGF1dGhvcj5UYXRlLCBKYW1lczwvYXV0aG9yPjxhdXRob3I+UGFyc2xvdywg
+Um9nZXI8L2F1dGhvcj48YXV0aG9yPkx1Y2FzLCBLYXJlbjwvYXV0aG9yPjxhdXRob3I+TmlldXdl
+bmh1aWpzZW4sIE1hcms8L2F1dGhvcj48L2F1dGhvcnM+PC9jb250cmlidXRvcnM+PHRpdGxlcz48
+dGl0bGU+RXhwb3N1cmUgdG8gdHJhZmZpYy1yZWxhdGVkIGFpciBwb2xsdXRpb24gYW5kIHJpc2sg
+b2YgZGV2ZWxvcG1lbnQgb2YgY2hpbGRob29kIGFzdGhtYTogYSBzeXN0ZW1hdGljIHJldmlldyBh
+bmQgbWV0YS1hbmFseXNpczwvdGl0bGU+PHNlY29uZGFyeS10aXRsZT5FbnZpcm9ubWVudCBpbnRl
+cm5hdGlvbmFsPC9zZWNvbmRhcnktdGl0bGU+PC90aXRsZXM+PHBlcmlvZGljYWw+PGZ1bGwtdGl0
+bGU+RW52aXJvbm1lbnQgaW50ZXJuYXRpb25hbDwvZnVsbC10aXRsZT48L3BlcmlvZGljYWw+PHBh
+Z2VzPjEtMzE8L3BhZ2VzPjx2b2x1bWU+MTAwPC92b2x1bWU+PGRhdGVzPjx5ZWFyPjIwMTc8L3ll
+YXI+PC9kYXRlcz48aXNibj4wMTYwLTQxMjA8L2lzYm4+PHVybHM+PC91cmxzPjwvcmVjb3JkPjwv
+Q2l0ZT48L0VuZE5vdGU+AG==
+</w:fldData>
+        </w:fldChar>
+      </w:r>
+      <w:r>
+        <w:instrText xml:space="preserve"> ADDIN EN.CITE </w:instrText>
+      </w:r>
+      <w:r>
+        <w:fldChar w:fldCharType="begin">
+          <w:fldData xml:space="preserve">PEVuZE5vdGU+PENpdGU+PEF1dGhvcj5BbmRlcnNvbjwvQXV0aG9yPjxZZWFyPjIwMTE8L1llYXI+
+PFJlY051bT4zOTwvUmVjTnVtPjxEaXNwbGF5VGV4dD4oSC4gQW5kZXJzb24gZXQgYWwuLCAyMDEx
+OyBILiBSLiBBbmRlcnNvbiBldCBhbC4sIDIwMTM7IEtocmVpcywgS2VsbHksIGV0IGFsLiwgMjAx
+Nyk8L0Rpc3BsYXlUZXh0PjxyZWNvcmQ+PHJlYy1udW1iZXI+Mzk8L3JlYy1udW1iZXI+PGZvcmVp
+Z24ta2V5cz48a2V5IGFwcD0iRU4iIGRiLWlkPSJzZXBkZHAyMHM5cDBmc2V0ZXNwdmZ6d2p2MGQ5
+dGF0MjA5MmYiIHRpbWVzdGFtcD0iMTU1MzEwNDU1MCI+Mzk8L2tleT48L2ZvcmVpZ24ta2V5cz48
+cmVmLXR5cGUgbmFtZT0iSm91cm5hbCBBcnRpY2xlIj4xNzwvcmVmLXR5cGU+PGNvbnRyaWJ1dG9y
+cz48YXV0aG9ycz48YXV0aG9yPkFuZGVyc29uLCBIUjwvYXV0aG9yPjxhdXRob3I+RmF2YXJhdG8s
+IEc8L2F1dGhvcj48YXV0aG9yPkF0a2luc29uLCBSPC9hdXRob3I+PC9hdXRob3JzPjwvY29udHJp
+YnV0b3JzPjx0aXRsZXM+PHRpdGxlPkxvbmctdGVybSBleHBvc3VyZSB0byBvdXRkb29yIGFpciBw
+b2xsdXRpb24gYW5kIHRoZSBwcmV2YWxlbmNlIG9mIGFzdGhtYTogbWV0YS1hbmFseXNpcyBvZiBt
+dWx0aS1jb21tdW5pdHkgcHJldmFsZW5jZSBzdHVkaWVzLiBBaXIgUXVhbCBBdG1vcyBIZWFsdGgg
+MjAxMzsgNjogNTfigJM2OC4gTmlzaGltdXJhIEtLLCBHYWxhbnRlciBKTSwgUm90aCBMQSwgZXQg
+YWwuIEVhcmx5IGxpZmUgYWlyIHBvbGx1dGlvbiBhbmQgYXN0aG1hIHJpc2sgaW4gbWlub3JpdHkg
+Y2hpbGRyZW46IHRoZSBHQUxBIElJICZhbXA7IFNBR0UgSUkgc3R1ZGllczwvdGl0bGU+PHNlY29u
+ZGFyeS10aXRsZT5BbSBKIFJlc3BpciBDcml0IENhcmUgTWVkPC9zZWNvbmRhcnktdGl0bGU+PC90
+aXRsZXM+PHBlcmlvZGljYWw+PGZ1bGwtdGl0bGU+QW0gSiBSZXNwaXIgQ3JpdCBDYXJlIE1lZDwv
+ZnVsbC10aXRsZT48L3BlcmlvZGljYWw+PHBhZ2VzPjMwOS0zMTg8L3BhZ2VzPjx2b2x1bWU+MTg4
+PC92b2x1bWU+PGRhdGVzPjx5ZWFyPjIwMTE8L3llYXI+PC9kYXRlcz48dXJscz48L3VybHM+PC9y
+ZWNvcmQ+PC9DaXRlPjxDaXRlPjxBdXRob3I+QW5kZXJzb248L0F1dGhvcj48WWVhcj4yMDEzPC9Z
+ZWFyPjxSZWNOdW0+MTM0PC9SZWNOdW0+PHJlY29yZD48cmVjLW51bWJlcj4xMzQ8L3JlYy1udW1i
+ZXI+PGZvcmVpZ24ta2V5cz48a2V5IGFwcD0iRU4iIGRiLWlkPSJzZXBkZHAyMHM5cDBmc2V0ZXNw
+dmZ6d2p2MGQ5dGF0MjA5MmYiIHRpbWVzdGFtcD0iMTU1MzEwNDU1NyI+MTM0PC9rZXk+PC9mb3Jl
+aWduLWtleXM+PHJlZi10eXBlIG5hbWU9IkpvdXJuYWwgQXJ0aWNsZSI+MTc8L3JlZi10eXBlPjxj
+b250cmlidXRvcnM+PGF1dGhvcnM+PGF1dGhvcj5BbmRlcnNvbiwgSCBSb3NzPC9hdXRob3I+PGF1
+dGhvcj5GYXZhcmF0bywgR3JhemllbGxhPC9hdXRob3I+PGF1dGhvcj5BdGtpbnNvbiwgUmljaGFy
+ZCBXPC9hdXRob3I+PC9hdXRob3JzPjwvY29udHJpYnV0b3JzPjx0aXRsZXM+PHRpdGxlPkxvbmct
+dGVybSBleHBvc3VyZSB0byBhaXIgcG9sbHV0aW9uIGFuZCB0aGUgaW5jaWRlbmNlIG9mIGFzdGht
+YTogbWV0YS1hbmFseXNpcyBvZiBjb2hvcnQgc3R1ZGllczwvdGl0bGU+PHNlY29uZGFyeS10aXRs
+ZT5BaXIgUXVhbGl0eSwgQXRtb3NwaGVyZSAmYW1wOyBIZWFsdGg8L3NlY29uZGFyeS10aXRsZT48
+L3RpdGxlcz48cGVyaW9kaWNhbD48ZnVsbC10aXRsZT5BaXIgUXVhbGl0eSwgQXRtb3NwaGVyZSAm
+YW1wOyBIZWFsdGg8L2Z1bGwtdGl0bGU+PC9wZXJpb2RpY2FsPjxwYWdlcz40Ny01NjwvcGFnZXM+
+PHZvbHVtZT42PC92b2x1bWU+PG51bWJlcj4xPC9udW1iZXI+PGRhdGVzPjx5ZWFyPjIwMTM8L3ll
+YXI+PC9kYXRlcz48aXNibj4xODczLTkzMTg8L2lzYm4+PHVybHM+PC91cmxzPjwvcmVjb3JkPjwv
+Q2l0ZT48Q2l0ZT48QXV0aG9yPktocmVpczwvQXV0aG9yPjxZZWFyPjIwMTc8L1llYXI+PFJlY051
+bT41PC9SZWNOdW0+PHJlY29yZD48cmVjLW51bWJlcj41PC9yZWMtbnVtYmVyPjxmb3JlaWduLWtl
+eXM+PGtleSBhcHA9IkVOIiBkYi1pZD0ic2VwZGRwMjBzOXAwZnNldGVzcHZmendqdjBkOXRhdDIw
+OTJmIiB0aW1lc3RhbXA9IjE1NTMxMDQ1NDgiPjU8L2tleT48L2ZvcmVpZ24ta2V5cz48cmVmLXR5
+cGUgbmFtZT0iSm91cm5hbCBBcnRpY2xlIj4xNzwvcmVmLXR5cGU+PGNvbnRyaWJ1dG9ycz48YXV0
+aG9ycz48YXV0aG9yPktocmVpcywgSGFuZWVuPC9hdXRob3I+PGF1dGhvcj5LZWxseSwgQ2hhcmxv
+dHRlPC9hdXRob3I+PGF1dGhvcj5UYXRlLCBKYW1lczwvYXV0aG9yPjxhdXRob3I+UGFyc2xvdywg
+Um9nZXI8L2F1dGhvcj48YXV0aG9yPkx1Y2FzLCBLYXJlbjwvYXV0aG9yPjxhdXRob3I+TmlldXdl
+bmh1aWpzZW4sIE1hcms8L2F1dGhvcj48L2F1dGhvcnM+PC9jb250cmlidXRvcnM+PHRpdGxlcz48
+dGl0bGU+RXhwb3N1cmUgdG8gdHJhZmZpYy1yZWxhdGVkIGFpciBwb2xsdXRpb24gYW5kIHJpc2sg
+b2YgZGV2ZWxvcG1lbnQgb2YgY2hpbGRob29kIGFzdGhtYTogYSBzeXN0ZW1hdGljIHJldmlldyBh
+bmQgbWV0YS1hbmFseXNpczwvdGl0bGU+PHNlY29uZGFyeS10aXRsZT5FbnZpcm9ubWVudCBpbnRl
+cm5hdGlvbmFsPC9zZWNvbmRhcnktdGl0bGU+PC90aXRsZXM+PHBlcmlvZGljYWw+PGZ1bGwtdGl0
+bGU+RW52aXJvbm1lbnQgaW50ZXJuYXRpb25hbDwvZnVsbC10aXRsZT48L3BlcmlvZGljYWw+PHBh
+Z2VzPjEtMzE8L3BhZ2VzPjx2b2x1bWU+MTAwPC92b2x1bWU+PGRhdGVzPjx5ZWFyPjIwMTc8L3ll
+YXI+PC9kYXRlcz48aXNibj4wMTYwLTQxMjA8L2lzYm4+PHVybHM+PC91cmxzPjwvcmVjb3JkPjwv
+Q2l0ZT48L0VuZE5vdGU+AG==
+</w:fldData>
+        </w:fldChar>
+      </w:r>
+      <w:r>
+        <w:instrText xml:space="preserve"> ADDIN EN.CITE.DATA </w:instrText>
+      </w:r>
+      <w:r>
+        <w:fldChar w:fldCharType="end"/>
+      </w:r>
+      <w:r>
+        <w:fldChar w:fldCharType="separate"/>
+      </w:r>
+      <w:r>
+        <w:rPr>
+          <w:noProof/>
+        </w:rPr>
+        <w:t>(H. Anderson et al., 2011; H. R. Anderson et al., 2013; Khreis, Kelly, et al., 2017)</w:t>
+      </w:r>
+      <w:r>
+        <w:fldChar w:fldCharType="end"/>
+      </w:r>
+      <w:r>
+        <w:t>.</w:t>
+      </w:r>
+      <w:r>
+        <w:t xml:space="preserve"> </w:t>
+      </w:r>
+      <w:r>
+        <w:t>To measure NO</w:t>
+      </w:r>
+      <w:r>
+        <w:rPr>
+          <w:vertAlign w:val="subscript"/>
+        </w:rPr>
+        <w:t>2</w:t>
+      </w:r>
+      <w:r>
+        <w:t xml:space="preserve"> exposure </w:t>
+      </w:r>
+      <w:r>
+        <w:t xml:space="preserve">we adopt the US-wide LUR model developed by </w:t>
+      </w:r>
+      <w:r>
+        <w:fldChar w:fldCharType="begin"/>
+      </w:r>
+      <w:r>
+        <w:instrText xml:space="preserve"> ADDIN EN.CITE &lt;EndNote&gt;&lt;Cite AuthorYear="1"&gt;&lt;Author&gt;Bechle&lt;/Author&gt;&lt;Year&gt;2015&lt;/Year&gt;&lt;RecNum&gt;2&lt;/RecNum&gt;&lt;DisplayText&gt;Bechle et al. (2015)&lt;/DisplayText&gt;&lt;record&gt;&lt;rec-number&gt;2&lt;/rec-number&gt;&lt;foreign-keys&gt;&lt;key app="EN" db-id="sepddp20s9p0fsetespvfzwjv0d9tat2092f" timestamp="1553104548"&gt;2&lt;/key&gt;&lt;/foreign-keys&gt;&lt;ref-type name="Journal Article"&gt;17&lt;/ref-type&gt;&lt;contributors&gt;&lt;authors&gt;&lt;author&gt;Bechle, Matthew J&lt;/author&gt;&lt;author&gt;Millet, Dylan B&lt;/author&gt;&lt;author&gt;Marshall, Julian D&lt;/author&gt;&lt;/authors&gt;&lt;/contributors&gt;&lt;titles&gt;&lt;title&gt;National spatiotemporal exposure surface for NO2: monthly scaling of a satellite-derived land-use regression, 2000–2010&lt;/title&gt;&lt;secondary-title&gt;Environmental science &amp;amp; technology&lt;/secondary-title&gt;&lt;/titles&gt;&lt;periodical&gt;&lt;full-title&gt;Environmental science &amp;amp; technology&lt;/full-title&gt;&lt;/periodical&gt;&lt;pages&gt;12297-12305&lt;/pages&gt;&lt;volume&gt;49&lt;/volume&gt;&lt;number&gt;20&lt;/number&gt;&lt;dates&gt;&lt;year&gt;2015&lt;/year&gt;&lt;/dates&gt;&lt;isbn&gt;0013-936X&lt;/isbn&gt;&lt;urls&gt;&lt;/urls&gt;&lt;/record&gt;&lt;/Cite&gt;&lt;/EndNote&gt;</w:instrText>
+      </w:r>
+      <w:r>
+        <w:fldChar w:fldCharType="separate"/>
+      </w:r>
+      <w:r>
+        <w:rPr>
+          <w:noProof/>
+        </w:rPr>
+        <w:t>Bechle et al. (2015)</w:t>
+      </w:r>
+      <w:r>
+        <w:fldChar w:fldCharType="end"/>
+      </w:r>
+      <w:r>
+        <w:t xml:space="preserve"> </w:t>
+      </w:r>
+      <w:r>
+        <w:t>to estimate the annual 2000 and 2010 NO2 concentrations at the centro</w:t>
+      </w:r>
+      <w:r>
+        <w:t xml:space="preserve">id location of the census block for the contiguous U.S.. The model incorporated satellite, </w:t>
+      </w:r>
+      <w:r>
+        <w:t xml:space="preserve">Environmental Protection Agency (EPA) air quality monitor readings and multiple geographical information systems (GIS) </w:t>
+      </w:r>
+      <w:r>
+        <w:t>covariates</w:t>
+      </w:r>
+      <w:r>
+        <w:t xml:space="preserve"> including impervious surfaces, tree canopies, population</w:t>
+      </w:r>
+      <w:r>
+        <w:t xml:space="preserve"> count</w:t>
+      </w:r>
+      <w:r>
+        <w:t xml:space="preserve">, major road length, minor road length, total road length, elevation, distance to coast and </w:t>
+      </w:r>
+      <w:commentRangeStart w:id="25"/>
+      <w:r>
+        <w:t>DOMINO NO</w:t>
+      </w:r>
+      <w:r>
+        <w:rPr>
+          <w:vertAlign w:val="subscript"/>
+        </w:rPr>
+        <w:t>2</w:t>
+      </w:r>
+      <w:commentRangeEnd w:id="25"/>
+      <w:r>
+        <w:rPr>
+          <w:rStyle w:val="CommentReference"/>
+        </w:rPr>
+        <w:commentReference w:id="25"/>
+      </w:r>
+      <w:r>
+        <w:t xml:space="preserve">. </w:t>
       </w:r>
     </w:p>
     <w:p/>
     <w:p>
-      <w:pPr>
-        <w:pStyle w:val="Heading3"/>
-      </w:pPr>
-      <w:r>
-        <w:t>Asthma incidence rate data</w:t>
-      </w:r>
-    </w:p>
-    <w:p>
-      <w:r>
-        <w:t>Text here ….</w:t>
-      </w:r>
-    </w:p>
-    <w:p>
-      <w:pPr>
-        <w:pStyle w:val="Heading4"/>
-      </w:pPr>
-      <w:r>
-        <w:t>National asthma incidence rate</w:t>
-      </w:r>
-    </w:p>
-    <w:p>
-      <w:r>
-        <w:t>Text here ….</w:t>
-      </w:r>
-    </w:p>
-    <w:p>
-      <w:pPr>
-        <w:pStyle w:val="Heading4"/>
-      </w:pPr>
-      <w:r>
-        <w:t>State-specific asthma incidence rate</w:t>
-      </w:r>
-    </w:p>
-    <w:p>
-      <w:r>
-        <w:t>Text here ….</w:t>
-      </w:r>
+      <w:r>
+        <w:t>The validation of the spatial model was satisfactory achieving an R2 = (0.50-0.81) in hold-out cross-validation</w:t>
+      </w:r>
+      <w:bookmarkStart w:id="26" w:name="_GoBack"/>
+      <w:bookmarkEnd w:id="26"/>
     </w:p>
     <w:p/>
     <w:p>
-      <w:pPr>
-        <w:pStyle w:val="Heading3"/>
-      </w:pPr>
-      <w:r>
-        <w:t>Concentration response function</w:t>
-      </w:r>
-    </w:p>
-    <w:p>
-      <w:r>
-        <w:t>Text here ….</w:t>
-      </w:r>
-    </w:p>
-    <w:p/>
-    <w:p>
-      <w:pPr>
-        <w:pStyle w:val="Heading3"/>
-      </w:pPr>
-      <w:r>
-        <w:t>Burden of disease methodology</w:t>
-      </w:r>
-    </w:p>
-    <w:p>
-      <w:r>
-        <w:t>Text here ….</w:t>
-      </w:r>
-    </w:p>
-    <w:p/>
-    <w:p>
-      <w:pPr>
-        <w:pStyle w:val="Heading3"/>
-      </w:pPr>
-      <w:r>
-        <w:t>Counterfactual scenarios</w:t>
-      </w:r>
-    </w:p>
-    <w:p>
-      <w:r>
-        <w:t>Text here ….</w:t>
-      </w:r>
-    </w:p>
-    <w:p/>
-    <w:p>
-      <w:pPr>
-        <w:pStyle w:val="Heading3"/>
-      </w:pPr>
-      <w:r>
-        <w:t>Sensitivity analysis</w:t>
-      </w:r>
-    </w:p>
-    <w:p>
-      <w:r>
-        <w:t>Text here ….</w:t>
-      </w:r>
-    </w:p>
-    <w:p/>
-    <w:p>
-      <w:pPr>
-        <w:pStyle w:val="Heading3"/>
-      </w:pPr>
-      <w:r>
-        <w:t>Running the analysis</w:t>
-      </w:r>
-    </w:p>
-    <w:p>
-      <w:r>
-        <w:t>Text here ….</w:t>
-      </w:r>
-    </w:p>
-    <w:p>
-      <w:pPr>
-        <w:pStyle w:val="Heading4"/>
-      </w:pPr>
-      <w:r>
-        <w:t>Software used</w:t>
-      </w:r>
-    </w:p>
-    <w:p>
-      <w:r>
-        <w:t>Text here ….</w:t>
-      </w:r>
-    </w:p>
-    <w:p>
-      <w:pPr>
-        <w:pStyle w:val="Heading4"/>
-      </w:pPr>
-      <w:r>
-        <w:t>Spatial maps production</w:t>
-      </w:r>
-    </w:p>
-    <w:p>
-      <w:r>
-        <w:t>Text here ….</w:t>
-      </w:r>
-    </w:p>
-    <w:p>
-      <w:pPr>
-        <w:pStyle w:val="Heading4"/>
-      </w:pPr>
-      <w:r>
-        <w:t>500 cities lookup table</w:t>
-      </w:r>
-    </w:p>
-    <w:p>
-      <w:r>
-        <w:t>Text here ….</w:t>
+      <w:r>
+        <w:t>Spatial resolution (coverage and granularity)</w:t>
+      </w:r>
+    </w:p>
+    <w:p>
+      <w:pPr>
+        <w:pStyle w:val="ListBullet"/>
+      </w:pPr>
+      <w:r>
+        <w:t>Temporal resolution</w:t>
+      </w:r>
+    </w:p>
+    <w:p>
+      <w:pPr>
+        <w:pStyle w:val="ListBullet"/>
+      </w:pPr>
+      <w:r>
+        <w:t>Data sources</w:t>
+      </w:r>
+    </w:p>
+    <w:p>
+      <w:pPr>
+        <w:pStyle w:val="ListBullet"/>
+      </w:pPr>
+      <w:r>
+        <w:t>Modeling</w:t>
+      </w:r>
+    </w:p>
+    <w:p>
+      <w:pPr>
+        <w:pStyle w:val="ListBullet"/>
+      </w:pPr>
+      <w:r>
+        <w:t>Accuracy of the model</w:t>
+      </w:r>
+    </w:p>
+    <w:p>
+      <w:pPr>
+        <w:pStyle w:val="ListBullet"/>
+      </w:pPr>
+      <w:r>
+        <w:t>Comparison with other LUR models</w:t>
+      </w:r>
+    </w:p>
+    <w:p>
+      <w:pPr>
+        <w:pStyle w:val="ListBullet"/>
+      </w:pPr>
+      <w:r>
+        <w:t>Drawbacks with the LUR model (after all pollutants)</w:t>
+      </w:r>
+    </w:p>
+    <w:p>
+      <w:pPr>
+        <w:pStyle w:val="ListBullet"/>
+        <w:numPr>
+          <w:ilvl w:val="0"/>
+          <w:numId w:val="0"/>
+        </w:numPr>
+        <w:ind w:left="360"/>
+      </w:pPr>
+    </w:p>
+    <w:p>
+      <w:r>
+        <w:t>The NO</w:t>
+      </w:r>
+      <w:r>
+        <w:rPr>
+          <w:vertAlign w:val="subscript"/>
+        </w:rPr>
+        <w:t>2</w:t>
+      </w:r>
+      <w:r>
+        <w:t xml:space="preserve"> LUR models were obtained from </w:t>
+      </w:r>
+      <w:r>
+        <w:fldChar w:fldCharType="begin"/>
+      </w:r>
+      <w:r>
+        <w:instrText xml:space="preserve"> ADDIN EN.CITE &lt;EndNote&gt;&lt;Cite AuthorYear="1"&gt;&lt;Author&gt;Bechle&lt;/Author&gt;&lt;Year&gt;2015&lt;/Year&gt;&lt;RecNum&gt;2&lt;/RecNum&gt;&lt;DisplayText&gt;Bechle et al. (2015)&lt;/DisplayText&gt;&lt;record&gt;&lt;rec-number&gt;2&lt;/rec-number&gt;&lt;foreign-keys&gt;&lt;key app="EN" db-id="sepddp20s9p0fsetespvfzwjv0d9tat2092f" timestamp="1553104548"&gt;2&lt;/key&gt;&lt;/foreign-keys&gt;&lt;ref-type name="Journal Article"&gt;17&lt;/ref-type&gt;&lt;contributors&gt;&lt;authors&gt;&lt;author&gt;Bechle, Matthew J&lt;/author&gt;&lt;author&gt;Millet, Dylan B&lt;/author&gt;&lt;author&gt;Marshall, Julian D&lt;/author&gt;&lt;/authors&gt;&lt;/contributors&gt;&lt;titles&gt;&lt;title&gt;National spatiotemporal exposure surface for NO2: monthly scaling of a satellite-derived land-use regression, 2000–2010&lt;/title&gt;&lt;secondary-title&gt;Environmental science &amp;amp; technology&lt;/secondary-title&gt;&lt;/titles&gt;&lt;periodical&gt;&lt;full-title&gt;Environmental science &amp;amp; technology&lt;/full-title&gt;&lt;/periodical&gt;&lt;pages&gt;12297-12305&lt;/pages&gt;&lt;volume&gt;49&lt;/volume&gt;&lt;number&gt;20&lt;/number&gt;&lt;dates&gt;&lt;year&gt;2015&lt;/year&gt;&lt;/dates&gt;&lt;isbn&gt;0013-936X&lt;/isbn&gt;&lt;urls&gt;&lt;/urls&gt;&lt;/record&gt;&lt;/Cite&gt;&lt;/EndNote&gt;</w:instrText>
+      </w:r>
+      <w:r>
+        <w:fldChar w:fldCharType="separate"/>
+      </w:r>
+      <w:r>
+        <w:rPr>
+          <w:noProof/>
+        </w:rPr>
+        <w:t>Bechle et al. (2015)</w:t>
+      </w:r>
+      <w:r>
+        <w:fldChar w:fldCharType="end"/>
+      </w:r>
+      <w:r>
+        <w:t>. NO</w:t>
+      </w:r>
+      <w:r>
+        <w:rPr>
+          <w:vertAlign w:val="subscript"/>
+        </w:rPr>
+        <w:t>2</w:t>
+      </w:r>
+      <w:r>
+        <w:rPr>
+          <w:vertAlign w:val="subscript"/>
+        </w:rPr>
+        <w:t xml:space="preserve"> </w:t>
+      </w:r>
+      <w:r>
+        <w:t>concentrations were modeled using satellite data,</w:t>
+      </w:r>
+      <w:r>
+        <w:t>.</w:t>
       </w:r>
     </w:p>
     <w:p/>
     <w:p/>
     <w:p>
       <w:pPr>
+        <w:pStyle w:val="Heading4"/>
+      </w:pPr>
+      <w:r>
+        <w:t>PM</w:t>
+      </w:r>
+      <w:r>
+        <w:rPr>
+          <w:vertAlign w:val="subscript"/>
+        </w:rPr>
+        <w:t>2.5</w:t>
+      </w:r>
+      <w:r>
+        <w:t xml:space="preserve"> </w:t>
+      </w:r>
+      <w:r>
+        <w:t>model</w:t>
+      </w:r>
+    </w:p>
+    <w:p>
+      <w:pPr>
+        <w:pStyle w:val="Heading4"/>
+      </w:pPr>
+    </w:p>
+    <w:p>
+      <w:pPr>
+        <w:pStyle w:val="Heading4"/>
+      </w:pPr>
+      <w:r>
+        <w:t>PM</w:t>
+      </w:r>
+      <w:r>
+        <w:rPr>
+          <w:vertAlign w:val="subscript"/>
+        </w:rPr>
+        <w:t>10</w:t>
+      </w:r>
+      <w:r>
+        <w:t xml:space="preserve"> </w:t>
+      </w:r>
+      <w:r>
+        <w:t>model</w:t>
+      </w:r>
+    </w:p>
+    <w:p/>
+    <w:p>
+      <w:pPr>
+        <w:pStyle w:val="Heading3"/>
+      </w:pPr>
+      <w:r>
+        <w:t>Asthma incidence rate data</w:t>
+      </w:r>
+    </w:p>
+    <w:p>
+      <w:r>
+        <w:t>Text here ….</w:t>
+      </w:r>
+    </w:p>
+    <w:p>
+      <w:pPr>
+        <w:pStyle w:val="Heading4"/>
+      </w:pPr>
+      <w:r>
+        <w:t>National asthma incidence rate</w:t>
+      </w:r>
+    </w:p>
+    <w:p>
+      <w:r>
+        <w:t>Text here ….</w:t>
+      </w:r>
+    </w:p>
+    <w:p>
+      <w:pPr>
+        <w:pStyle w:val="Heading4"/>
+      </w:pPr>
+      <w:r>
+        <w:t>State-specific asthma incidence rate</w:t>
+      </w:r>
+    </w:p>
+    <w:p>
+      <w:r>
+        <w:t>Text here ….</w:t>
+      </w:r>
+    </w:p>
+    <w:p/>
+    <w:p>
+      <w:pPr>
+        <w:pStyle w:val="Heading3"/>
+      </w:pPr>
+      <w:r>
+        <w:t>Concentration response function</w:t>
+      </w:r>
+    </w:p>
+    <w:p>
+      <w:r>
+        <w:t>Text here ….</w:t>
+      </w:r>
+    </w:p>
+    <w:p/>
+    <w:p>
+      <w:pPr>
+        <w:pStyle w:val="Heading3"/>
+      </w:pPr>
+      <w:r>
+        <w:t>Burden of disease methodology</w:t>
+      </w:r>
+    </w:p>
+    <w:p>
+      <w:r>
+        <w:t>Text here ….</w:t>
+      </w:r>
+    </w:p>
+    <w:p/>
+    <w:p>
+      <w:pPr>
+        <w:pStyle w:val="Heading3"/>
+      </w:pPr>
+      <w:r>
+        <w:t>Counterfactual scenarios</w:t>
+      </w:r>
+    </w:p>
+    <w:p>
+      <w:r>
+        <w:t>Text here ….</w:t>
+      </w:r>
+    </w:p>
+    <w:p/>
+    <w:p>
+      <w:pPr>
+        <w:pStyle w:val="Heading3"/>
+      </w:pPr>
+      <w:r>
+        <w:t>Sensitivity analysis</w:t>
+      </w:r>
+    </w:p>
+    <w:p>
+      <w:r>
+        <w:t>Text here ….</w:t>
+      </w:r>
+    </w:p>
+    <w:p/>
+    <w:p>
+      <w:pPr>
+        <w:pStyle w:val="Heading3"/>
+      </w:pPr>
+      <w:r>
+        <w:lastRenderedPageBreak/>
+        <w:t>Running the analysis</w:t>
+      </w:r>
+    </w:p>
+    <w:p>
+      <w:r>
+        <w:t>Text here ….</w:t>
+      </w:r>
+    </w:p>
+    <w:p>
+      <w:pPr>
+        <w:pStyle w:val="Heading4"/>
+      </w:pPr>
+      <w:r>
+        <w:t>Software used</w:t>
+      </w:r>
+    </w:p>
+    <w:p>
+      <w:r>
+        <w:t>Text here ….</w:t>
+      </w:r>
+    </w:p>
+    <w:p>
+      <w:pPr>
+        <w:pStyle w:val="Heading4"/>
+      </w:pPr>
+      <w:r>
+        <w:t>Spatial maps production</w:t>
+      </w:r>
+    </w:p>
+    <w:p>
+      <w:r>
+        <w:t>Text here ….</w:t>
+      </w:r>
+    </w:p>
+    <w:p>
+      <w:pPr>
+        <w:pStyle w:val="Heading4"/>
+      </w:pPr>
+      <w:r>
+        <w:t>500 cities lookup table</w:t>
+      </w:r>
+    </w:p>
+    <w:p>
+      <w:r>
+        <w:t>Text here ….</w:t>
+      </w:r>
+    </w:p>
+    <w:p/>
+    <w:p/>
+    <w:p>
+      <w:pPr>
         <w:pStyle w:val="Heading1"/>
       </w:pPr>
-      <w:bookmarkStart w:id="22" w:name="_Toc1370387"/>
+      <w:bookmarkStart w:id="27" w:name="_Toc1370387"/>
       <w:r>
         <w:t>Results</w:t>
       </w:r>
-      <w:bookmarkEnd w:id="22"/>
+      <w:bookmarkEnd w:id="27"/>
       <w:r>
         <w:t xml:space="preserve"> </w:t>
       </w:r>
@@ -6424,12 +7303,11 @@
       <w:pPr>
         <w:pStyle w:val="Heading1"/>
       </w:pPr>
-      <w:bookmarkStart w:id="23" w:name="_Toc1370388"/>
-      <w:r>
-        <w:lastRenderedPageBreak/>
+      <w:bookmarkStart w:id="28" w:name="_Toc1370388"/>
+      <w:r>
         <w:t>Conclusions and Recommendations</w:t>
       </w:r>
-      <w:bookmarkEnd w:id="23"/>
+      <w:bookmarkEnd w:id="28"/>
     </w:p>
     <w:p>
       <w:pPr>
@@ -6452,7 +7330,7 @@
       <w:pPr>
         <w:pStyle w:val="Heading1"/>
       </w:pPr>
-      <w:bookmarkStart w:id="24" w:name="_Toc1370389"/>
+      <w:bookmarkStart w:id="29" w:name="_Toc1370389"/>
       <w:r>
         <w:t>Outputs, Outcomes, and Impacts</w:t>
       </w:r>
@@ -6569,7 +7447,7 @@
       <w:r>
         <w:t xml:space="preserve"> and Impacts</w:t>
       </w:r>
-      <w:bookmarkEnd w:id="24"/>
+      <w:bookmarkEnd w:id="29"/>
     </w:p>
     <w:p>
       <w:pPr>
@@ -6649,7 +7527,7 @@
       <w:pPr>
         <w:pStyle w:val="Heading2"/>
       </w:pPr>
-      <w:bookmarkStart w:id="25" w:name="_Toc1370390"/>
+      <w:bookmarkStart w:id="30" w:name="_Toc1370390"/>
       <w:r>
         <w:t xml:space="preserve">Technology Transfer Outputs, Outcomes, </w:t>
       </w:r>
@@ -6659,7 +7537,7 @@
       <w:r>
         <w:t>Impacts</w:t>
       </w:r>
-      <w:bookmarkEnd w:id="25"/>
+      <w:bookmarkEnd w:id="30"/>
     </w:p>
     <w:p>
       <w:pPr>
@@ -6794,8 +7672,9 @@
       <w:pPr>
         <w:pStyle w:val="Heading2"/>
       </w:pPr>
-      <w:bookmarkStart w:id="26" w:name="_Toc1370391"/>
-      <w:r>
+      <w:bookmarkStart w:id="31" w:name="_Toc1370391"/>
+      <w:r>
+        <w:lastRenderedPageBreak/>
         <w:t xml:space="preserve">Education </w:t>
       </w:r>
       <w:r>
@@ -6804,7 +7683,7 @@
       <w:r>
         <w:t>Outputs, Outcomes, and Impacts</w:t>
       </w:r>
-      <w:bookmarkEnd w:id="26"/>
+      <w:bookmarkEnd w:id="31"/>
     </w:p>
     <w:p>
       <w:pPr>
@@ -6893,7 +7772,6 @@
         <w:ind w:left="720" w:hanging="720"/>
       </w:pPr>
       <w:r>
-        <w:lastRenderedPageBreak/>
         <w:fldChar w:fldCharType="begin"/>
       </w:r>
       <w:r>
@@ -6902,6 +7780,132 @@
       <w:r>
         <w:fldChar w:fldCharType="separate"/>
       </w:r>
+      <w:r>
+        <w:t xml:space="preserve">Anderson, H., Favarato, G., &amp; Atkinson, R. (2011). Long-term exposure to outdoor air pollution and the prevalence of asthma: meta-analysis of multi-community prevalence studies. Air Qual Atmos Health 2013; 6: 57–68. Nishimura KK, Galanter JM, Roth LA, et al. Early life air pollution and asthma risk in minority children: the GALA II &amp; SAGE II studies. </w:t>
+      </w:r>
+      <w:r>
+        <w:rPr>
+          <w:i/>
+        </w:rPr>
+        <w:t>Am J Respir Crit Care Med, 188</w:t>
+      </w:r>
+      <w:r>
+        <w:t xml:space="preserve">, 309-318. </w:t>
+      </w:r>
+    </w:p>
+    <w:p>
+      <w:pPr>
+        <w:pStyle w:val="EndNoteBibliography"/>
+        <w:ind w:left="720" w:hanging="720"/>
+      </w:pPr>
+      <w:r>
+        <w:t xml:space="preserve">Anderson, H. R., Favarato, G., &amp; Atkinson, R. W. (2013). Long-term exposure to air pollution and the incidence of asthma: meta-analysis of cohort studies. </w:t>
+      </w:r>
+      <w:r>
+        <w:rPr>
+          <w:i/>
+        </w:rPr>
+        <w:t>Air Quality, Atmosphere &amp; Health, 6</w:t>
+      </w:r>
+      <w:r>
+        <w:t xml:space="preserve">(1), 47-56. </w:t>
+      </w:r>
+    </w:p>
+    <w:p>
+      <w:pPr>
+        <w:pStyle w:val="EndNoteBibliography"/>
+        <w:ind w:left="720" w:hanging="720"/>
+      </w:pPr>
+      <w:r>
+        <w:t xml:space="preserve">Bechle, M. J., Millet, D. B., &amp; Marshall, J. D. (2015). National spatiotemporal exposure surface for NO2: monthly scaling of a satellite-derived land-use regression, 2000–2010. </w:t>
+      </w:r>
+      <w:r>
+        <w:rPr>
+          <w:i/>
+        </w:rPr>
+        <w:t>Environmental science &amp; technology, 49</w:t>
+      </w:r>
+      <w:r>
+        <w:t xml:space="preserve">(20), 12297-12305. </w:t>
+      </w:r>
+    </w:p>
+    <w:p>
+      <w:pPr>
+        <w:pStyle w:val="EndNoteBibliography"/>
+        <w:ind w:left="720" w:hanging="720"/>
+      </w:pPr>
+      <w:r>
+        <w:t xml:space="preserve">Clark, L. P., Millet, D. B., &amp; Marshall, J. D. (2017). Changes in transportation-related air pollution exposures by race-ethnicity and socioeconomic status: Outdoor nitrogen dioxide in the United States in 2000 and 2010. </w:t>
+      </w:r>
+      <w:r>
+        <w:rPr>
+          <w:i/>
+        </w:rPr>
+        <w:t>Environmental health perspectives, 125</w:t>
+      </w:r>
+      <w:r>
+        <w:t>(9), 1--10. doi:10.1289/EHP959</w:t>
+      </w:r>
+    </w:p>
+    <w:p>
+      <w:pPr>
+        <w:pStyle w:val="EndNoteBibliography"/>
+        <w:ind w:left="720" w:hanging="720"/>
+      </w:pPr>
+      <w:r>
+        <w:t xml:space="preserve">Khreis, H., Kelly, C., Tate, J., Parslow, R., Lucas, K., &amp; Nieuwenhuijsen, M. (2017). Exposure to traffic-related air pollution and risk of development of childhood asthma: a systematic review and meta-analysis. </w:t>
+      </w:r>
+      <w:r>
+        <w:rPr>
+          <w:i/>
+        </w:rPr>
+        <w:t>Environment international, 100</w:t>
+      </w:r>
+      <w:r>
+        <w:t xml:space="preserve">, 1-31. </w:t>
+      </w:r>
+    </w:p>
+    <w:p>
+      <w:pPr>
+        <w:pStyle w:val="EndNoteBibliography"/>
+        <w:ind w:left="720" w:hanging="720"/>
+      </w:pPr>
+      <w:r>
+        <w:t xml:space="preserve">Khreis, H., &amp; Nieuwenhuijsen, M. (2017). Traffic-related air pollution and childhood asthma: recent advances and remaining gaps in the exposure assessment methods. </w:t>
+      </w:r>
+      <w:r>
+        <w:rPr>
+          <w:i/>
+        </w:rPr>
+        <w:t>International journal of environmental research and public health, 14</w:t>
+      </w:r>
+      <w:r>
+        <w:t xml:space="preserve">(3), 312. </w:t>
+      </w:r>
+    </w:p>
+    <w:p>
+      <w:pPr>
+        <w:pStyle w:val="EndNoteBibliography"/>
+        <w:ind w:left="720" w:hanging="720"/>
+      </w:pPr>
+      <w:r>
+        <w:t xml:space="preserve">Manson, S., Schroeder, J., Van Riper, D., &amp; Ruggles, S. (2018). </w:t>
+      </w:r>
+      <w:r>
+        <w:rPr>
+          <w:i/>
+        </w:rPr>
+        <w:t>IPUMS National Historical Geographic Information System: Version 13.0 [Database]. Minneapolis: University of Minnesota.</w:t>
+      </w:r>
+      <w:r>
+        <w:t xml:space="preserve"> </w:t>
+      </w:r>
+    </w:p>
+    <w:p>
+      <w:pPr>
+        <w:pStyle w:val="EndNoteBibliography"/>
+        <w:ind w:left="720" w:hanging="720"/>
+      </w:pPr>
       <w:r>
         <w:t xml:space="preserve">National Heart Lung and Blood Institute. (2007). National Asthma Education and Prevention Program. Expert panel report 3: guidelines for the diagnosis and management of asthma: full report 2007. </w:t>
       </w:r>
@@ -6948,6 +7952,109 @@
     </w:sectPr>
   </w:body>
 </w:document>
+</file>
+
+<file path=word/comments.xml><?xml version="1.0" encoding="utf-8"?>
+<w:comments xmlns:wpc="http://schemas.microsoft.com/office/word/2010/wordprocessingCanvas" xmlns:cx="http://schemas.microsoft.com/office/drawing/2014/chartex" xmlns:cx1="http://schemas.microsoft.com/office/drawing/2015/9/8/chartex" xmlns:mc="http://schemas.openxmlformats.org/markup-compatibility/2006" xmlns:o="urn:schemas-microsoft-com:office:office" xmlns:r="http://schemas.openxmlformats.org/officeDocument/2006/relationships" xmlns:m="http://schemas.openxmlformats.org/officeDocument/2006/math" xmlns:v="urn:schemas-microsoft-com:vml" xmlns:wp14="http://schemas.microsoft.com/office/word/2010/wordprocessingDrawing" xmlns:wp="http://schemas.openxmlformats.org/drawingml/2006/wordprocessingDrawing" xmlns:w10="urn:schemas-microsoft-com:office:word" xmlns:w="http://schemas.openxmlformats.org/wordprocessingml/2006/main" xmlns:w14="http://schemas.microsoft.com/office/word/2010/wordml" xmlns:w15="http://schemas.microsoft.com/office/word/2012/wordml" xmlns:w16se="http://schemas.microsoft.com/office/word/2015/wordml/symex" xmlns:wpg="http://schemas.microsoft.com/office/word/2010/wordprocessingGroup" xmlns:wpi="http://schemas.microsoft.com/office/word/2010/wordprocessingInk" xmlns:wne="http://schemas.microsoft.com/office/word/2006/wordml" xmlns:wps="http://schemas.microsoft.com/office/word/2010/wordprocessingShape" mc:Ignorable="w14 w15 w16se wp14">
+  <w:comment w:id="21" w:author="Alotaibi, Raed" w:date="2019-06-12T12:32:00Z" w:initials="AR">
+    <w:p>
+      <w:pPr>
+        <w:pStyle w:val="CommentText"/>
+      </w:pPr>
+      <w:r>
+        <w:rPr>
+          <w:rStyle w:val="CommentReference"/>
+        </w:rPr>
+        <w:annotationRef/>
+      </w:r>
+      <w:r>
+        <w:t>Needs rewording.</w:t>
+      </w:r>
+    </w:p>
+    <w:p>
+      <w:pPr>
+        <w:pStyle w:val="CommentText"/>
+      </w:pPr>
+      <w:r>
+        <w:t>What I’m trying to say is that although different hierarchies may differ in size, some smaller than other, they can cross the boundaries of each other. However, the census block (the smallest unit of all the hierarchies) does not cross the boundary of any higher level hierarchy.</w:t>
+      </w:r>
+    </w:p>
+  </w:comment>
+  <w:comment w:id="22" w:author="Alotaibi, Raed" w:date="2019-06-12T12:39:00Z" w:initials="AR">
+    <w:p>
+      <w:pPr>
+        <w:pStyle w:val="CommentText"/>
+      </w:pPr>
+      <w:r>
+        <w:rPr>
+          <w:rStyle w:val="CommentReference"/>
+        </w:rPr>
+        <w:annotationRef/>
+      </w:r>
+      <w:r>
+        <w:t>Search for the official name of the hierarchy</w:t>
+      </w:r>
+    </w:p>
+  </w:comment>
+  <w:comment w:id="23" w:author="Alotaibi, Raed" w:date="2019-06-12T12:43:00Z" w:initials="AR">
+    <w:p>
+      <w:pPr>
+        <w:pStyle w:val="CommentText"/>
+      </w:pPr>
+      <w:r>
+        <w:rPr>
+          <w:rStyle w:val="CommentReference"/>
+        </w:rPr>
+        <w:annotationRef/>
+      </w:r>
+      <w:r>
+        <w:t>Needs rewording</w:t>
+      </w:r>
+    </w:p>
+  </w:comment>
+  <w:comment w:id="24" w:author="Alotaibi, Raed" w:date="2019-06-12T13:29:00Z" w:initials="AR">
+    <w:p>
+      <w:pPr>
+        <w:pStyle w:val="CommentText"/>
+      </w:pPr>
+      <w:r>
+        <w:rPr>
+          <w:rStyle w:val="CommentReference"/>
+        </w:rPr>
+        <w:annotationRef/>
+      </w:r>
+      <w:r>
+        <w:t>Change to describe that air pollution concentrations were used as a surrogate of exposure.</w:t>
+      </w:r>
+    </w:p>
+  </w:comment>
+  <w:comment w:id="25" w:author="Alotaibi, Raed" w:date="2019-06-12T13:38:00Z" w:initials="AR">
+    <w:p>
+      <w:pPr>
+        <w:pStyle w:val="CommentText"/>
+      </w:pPr>
+      <w:r>
+        <w:rPr>
+          <w:rStyle w:val="CommentReference"/>
+        </w:rPr>
+        <w:annotationRef/>
+      </w:r>
+      <w:r>
+        <w:t>What is this? Probably we should just remove it.</w:t>
+      </w:r>
+    </w:p>
+  </w:comment>
+</w:comments>
+</file>
+
+<file path=word/commentsExtended.xml><?xml version="1.0" encoding="utf-8"?>
+<w15:commentsEx xmlns:wpc="http://schemas.microsoft.com/office/word/2010/wordprocessingCanvas" xmlns:cx="http://schemas.microsoft.com/office/drawing/2014/chartex" xmlns:cx1="http://schemas.microsoft.com/office/drawing/2015/9/8/chartex" xmlns:mc="http://schemas.openxmlformats.org/markup-compatibility/2006" xmlns:o="urn:schemas-microsoft-com:office:office" xmlns:r="http://schemas.openxmlformats.org/officeDocument/2006/relationships" xmlns:m="http://schemas.openxmlformats.org/officeDocument/2006/math" xmlns:v="urn:schemas-microsoft-com:vml" xmlns:wp14="http://schemas.microsoft.com/office/word/2010/wordprocessingDrawing" xmlns:wp="http://schemas.openxmlformats.org/drawingml/2006/wordprocessingDrawing" xmlns:w10="urn:schemas-microsoft-com:office:word" xmlns:w="http://schemas.openxmlformats.org/wordprocessingml/2006/main" xmlns:w14="http://schemas.microsoft.com/office/word/2010/wordml" xmlns:w15="http://schemas.microsoft.com/office/word/2012/wordml" xmlns:w16se="http://schemas.microsoft.com/office/word/2015/wordml/symex" xmlns:wpg="http://schemas.microsoft.com/office/word/2010/wordprocessingGroup" xmlns:wpi="http://schemas.microsoft.com/office/word/2010/wordprocessingInk" xmlns:wne="http://schemas.microsoft.com/office/word/2006/wordml" xmlns:wps="http://schemas.microsoft.com/office/word/2010/wordprocessingShape" mc:Ignorable="w14 w15 w16se wp14">
+  <w15:commentEx w15:paraId="6D58B083" w15:done="0"/>
+  <w15:commentEx w15:paraId="3F2418EE" w15:done="0"/>
+  <w15:commentEx w15:paraId="37905764" w15:done="0"/>
+  <w15:commentEx w15:paraId="7E94592B" w15:done="0"/>
+  <w15:commentEx w15:paraId="09299238" w15:done="0"/>
+</w15:commentsEx>
 </file>
 
 <file path=word/endnotes.xml><?xml version="1.0" encoding="utf-8"?>
@@ -7007,7 +8114,7 @@
           <w:rPr>
             <w:noProof/>
           </w:rPr>
-          <w:t>5</w:t>
+          <w:t>6</w:t>
         </w:r>
         <w:r>
           <w:rPr>
@@ -9213,6 +10320,14 @@
     </w:lvlOverride>
   </w:num>
 </w:numbering>
+</file>
+
+<file path=word/people.xml><?xml version="1.0" encoding="utf-8"?>
+<w15:people xmlns:wpc="http://schemas.microsoft.com/office/word/2010/wordprocessingCanvas" xmlns:cx="http://schemas.microsoft.com/office/drawing/2014/chartex" xmlns:cx1="http://schemas.microsoft.com/office/drawing/2015/9/8/chartex" xmlns:mc="http://schemas.openxmlformats.org/markup-compatibility/2006" xmlns:o="urn:schemas-microsoft-com:office:office" xmlns:r="http://schemas.openxmlformats.org/officeDocument/2006/relationships" xmlns:m="http://schemas.openxmlformats.org/officeDocument/2006/math" xmlns:v="urn:schemas-microsoft-com:vml" xmlns:wp14="http://schemas.microsoft.com/office/word/2010/wordprocessingDrawing" xmlns:wp="http://schemas.openxmlformats.org/drawingml/2006/wordprocessingDrawing" xmlns:w10="urn:schemas-microsoft-com:office:word" xmlns:w="http://schemas.openxmlformats.org/wordprocessingml/2006/main" xmlns:w14="http://schemas.microsoft.com/office/word/2010/wordml" xmlns:w15="http://schemas.microsoft.com/office/word/2012/wordml" xmlns:w16se="http://schemas.microsoft.com/office/word/2015/wordml/symex" xmlns:wpg="http://schemas.microsoft.com/office/word/2010/wordprocessingGroup" xmlns:wpi="http://schemas.microsoft.com/office/word/2010/wordprocessingInk" xmlns:wne="http://schemas.microsoft.com/office/word/2006/wordml" xmlns:wps="http://schemas.microsoft.com/office/word/2010/wordprocessingShape" mc:Ignorable="w14 w15 w16se wp14">
+  <w15:person w15:author="Alotaibi, Raed">
+    <w15:presenceInfo w15:providerId="AD" w15:userId="S-1-5-21-1120367096-779962018-1349916565-4349793"/>
+  </w15:person>
+</w15:people>
 </file>
 
 <file path=word/styles.xml><?xml version="1.0" encoding="utf-8"?>
@@ -11213,7 +12328,7 @@
 </file>
 
 <file path=customXml/itemProps1.xml><?xml version="1.0" encoding="utf-8"?>
-<ds:datastoreItem xmlns:ds="http://schemas.openxmlformats.org/officeDocument/2006/customXml" ds:itemID="{0B77E8DE-8712-41C7-994C-3D14E25045EE}">
+<ds:datastoreItem xmlns:ds="http://schemas.openxmlformats.org/officeDocument/2006/customXml" ds:itemID="{972143FB-E67F-4223-B8D6-69FCA6006427}">
   <ds:schemaRefs>
     <ds:schemaRef ds:uri="http://schemas.openxmlformats.org/officeDocument/2006/bibliography"/>
   </ds:schemaRefs>

</xml_diff>

<commit_message>
From home version. worked on results section
</commit_message>
<xml_diff>
--- a/Final Report/CARTEEH Final Report ver1_RA.docx
+++ b/Final Report/CARTEEH Final Report ver1_RA.docx
@@ -1,6 +1,6 @@
 
 <file path=word/document.xml><?xml version="1.0" encoding="utf-8"?>
-<w:document xmlns:wpc="http://schemas.microsoft.com/office/word/2010/wordprocessingCanvas" xmlns:cx="http://schemas.microsoft.com/office/drawing/2014/chartex" xmlns:cx1="http://schemas.microsoft.com/office/drawing/2015/9/8/chartex" xmlns:mc="http://schemas.openxmlformats.org/markup-compatibility/2006" xmlns:o="urn:schemas-microsoft-com:office:office" xmlns:r="http://schemas.openxmlformats.org/officeDocument/2006/relationships" xmlns:m="http://schemas.openxmlformats.org/officeDocument/2006/math" xmlns:v="urn:schemas-microsoft-com:vml" xmlns:wp14="http://schemas.microsoft.com/office/word/2010/wordprocessingDrawing" xmlns:wp="http://schemas.openxmlformats.org/drawingml/2006/wordprocessingDrawing" xmlns:w10="urn:schemas-microsoft-com:office:word" xmlns:w="http://schemas.openxmlformats.org/wordprocessingml/2006/main" xmlns:w14="http://schemas.microsoft.com/office/word/2010/wordml" xmlns:w15="http://schemas.microsoft.com/office/word/2012/wordml" xmlns:w16se="http://schemas.microsoft.com/office/word/2015/wordml/symex" xmlns:wpg="http://schemas.microsoft.com/office/word/2010/wordprocessingGroup" xmlns:wpi="http://schemas.microsoft.com/office/word/2010/wordprocessingInk" xmlns:wne="http://schemas.microsoft.com/office/word/2006/wordml" xmlns:wps="http://schemas.microsoft.com/office/word/2010/wordprocessingShape" mc:Ignorable="w14 w15 w16se wp14">
+<w:document xmlns:wpc="http://schemas.microsoft.com/office/word/2010/wordprocessingCanvas" xmlns:cx="http://schemas.microsoft.com/office/drawing/2014/chartex" xmlns:cx1="http://schemas.microsoft.com/office/drawing/2015/9/8/chartex" xmlns:cx2="http://schemas.microsoft.com/office/drawing/2015/10/21/chartex" xmlns:cx3="http://schemas.microsoft.com/office/drawing/2016/5/9/chartex" xmlns:cx4="http://schemas.microsoft.com/office/drawing/2016/5/10/chartex" xmlns:cx5="http://schemas.microsoft.com/office/drawing/2016/5/11/chartex" xmlns:cx6="http://schemas.microsoft.com/office/drawing/2016/5/12/chartex" xmlns:cx7="http://schemas.microsoft.com/office/drawing/2016/5/13/chartex" xmlns:cx8="http://schemas.microsoft.com/office/drawing/2016/5/14/chartex" xmlns:mc="http://schemas.openxmlformats.org/markup-compatibility/2006" xmlns:aink="http://schemas.microsoft.com/office/drawing/2016/ink" xmlns:am3d="http://schemas.microsoft.com/office/drawing/2017/model3d" xmlns:o="urn:schemas-microsoft-com:office:office" xmlns:r="http://schemas.openxmlformats.org/officeDocument/2006/relationships" xmlns:m="http://schemas.openxmlformats.org/officeDocument/2006/math" xmlns:v="urn:schemas-microsoft-com:vml" xmlns:wp14="http://schemas.microsoft.com/office/word/2010/wordprocessingDrawing" xmlns:wp="http://schemas.openxmlformats.org/drawingml/2006/wordprocessingDrawing" xmlns:w10="urn:schemas-microsoft-com:office:word" xmlns:w="http://schemas.openxmlformats.org/wordprocessingml/2006/main" xmlns:w14="http://schemas.microsoft.com/office/word/2010/wordml" xmlns:w15="http://schemas.microsoft.com/office/word/2012/wordml" xmlns:w16cid="http://schemas.microsoft.com/office/word/2016/wordml/cid" xmlns:w16se="http://schemas.microsoft.com/office/word/2015/wordml/symex" xmlns:wpg="http://schemas.microsoft.com/office/word/2010/wordprocessingGroup" xmlns:wpi="http://schemas.microsoft.com/office/word/2010/wordprocessingInk" xmlns:wne="http://schemas.microsoft.com/office/word/2006/wordml" xmlns:wps="http://schemas.microsoft.com/office/word/2010/wordprocessingShape" mc:Ignorable="w14 w15 w16se w16cid wp14">
   <w:body>
     <w:p>
       <w:pPr>
@@ -2122,7 +2122,25 @@
                 <w:sz w:val="20"/>
                 <w:szCs w:val="20"/>
               </w:rPr>
-              <w:t xml:space="preserve">19. Security Classif. (of this report) </w:t>
+              <w:t xml:space="preserve">19. Security </w:t>
+            </w:r>
+            <w:proofErr w:type="spellStart"/>
+            <w:r>
+              <w:rPr>
+                <w:rFonts w:ascii="Times New Roman"/>
+                <w:sz w:val="20"/>
+                <w:szCs w:val="20"/>
+              </w:rPr>
+              <w:t>Classif</w:t>
+            </w:r>
+            <w:proofErr w:type="spellEnd"/>
+            <w:r>
+              <w:rPr>
+                <w:rFonts w:ascii="Times New Roman"/>
+                <w:sz w:val="20"/>
+                <w:szCs w:val="20"/>
+              </w:rPr>
+              <w:t xml:space="preserve">. (of this report) </w:t>
             </w:r>
           </w:p>
           <w:p>
@@ -2183,7 +2201,25 @@
                 <w:sz w:val="20"/>
                 <w:szCs w:val="20"/>
               </w:rPr>
-              <w:t xml:space="preserve">20. Security Classif. (of this page) </w:t>
+              <w:t xml:space="preserve">20. Security </w:t>
+            </w:r>
+            <w:proofErr w:type="spellStart"/>
+            <w:r>
+              <w:rPr>
+                <w:rFonts w:ascii="Times New Roman"/>
+                <w:sz w:val="20"/>
+                <w:szCs w:val="20"/>
+              </w:rPr>
+              <w:t>Classif</w:t>
+            </w:r>
+            <w:proofErr w:type="spellEnd"/>
+            <w:r>
+              <w:rPr>
+                <w:rFonts w:ascii="Times New Roman"/>
+                <w:sz w:val="20"/>
+                <w:szCs w:val="20"/>
+              </w:rPr>
+              <w:t xml:space="preserve">. (of this page) </w:t>
             </w:r>
           </w:p>
           <w:p>
@@ -3941,7 +3977,7 @@
       <w:r>
         <w:fldChar w:fldCharType="separate"/>
       </w:r>
-      <w:hyperlink w:anchor="_Toc11238701" w:history="1">
+      <w:hyperlink w:anchor="_Toc11420147" w:history="1">
         <w:r>
           <w:rPr>
             <w:rStyle w:val="Hyperlink"/>
@@ -3968,7 +4004,7 @@
             <w:noProof/>
             <w:webHidden/>
           </w:rPr>
-          <w:instrText xml:space="preserve"> PAGEREF _Toc11238701 \h </w:instrText>
+          <w:instrText xml:space="preserve"> PAGEREF _Toc11420147 \h </w:instrText>
         </w:r>
         <w:r>
           <w:rPr>
@@ -4041,7 +4077,7 @@
       <w:r>
         <w:fldChar w:fldCharType="separate"/>
       </w:r>
-      <w:hyperlink w:anchor="_Toc11238702" w:history="1">
+      <w:hyperlink w:anchor="_Toc11420148" w:history="1">
         <w:r>
           <w:rPr>
             <w:rStyle w:val="Hyperlink"/>
@@ -4068,7 +4104,7 @@
             <w:noProof/>
             <w:webHidden/>
           </w:rPr>
-          <w:instrText xml:space="preserve"> PAGEREF _Toc11238702 \h </w:instrText>
+          <w:instrText xml:space="preserve"> PAGEREF _Toc11420148 \h </w:instrText>
         </w:r>
         <w:r>
           <w:rPr>
@@ -5046,7 +5082,7 @@
       </w:pPr>
       <w:bookmarkStart w:id="8" w:name="_Ref1133474"/>
       <w:bookmarkStart w:id="9" w:name="_Toc443924598"/>
-      <w:bookmarkStart w:id="10" w:name="_Toc11238701"/>
+      <w:bookmarkStart w:id="10" w:name="_Toc11420147"/>
       <w:r>
         <w:t>Figure</w:t>
       </w:r>
@@ -5187,7 +5223,7 @@
         <w:pStyle w:val="TableTitle"/>
       </w:pPr>
       <w:bookmarkStart w:id="12" w:name="_Ref1134934"/>
-      <w:bookmarkStart w:id="13" w:name="_Toc11238702"/>
+      <w:bookmarkStart w:id="13" w:name="_Toc11420148"/>
       <w:r>
         <w:t xml:space="preserve">Table </w:t>
       </w:r>
@@ -5862,7 +5898,7 @@
         <w:fldChar w:fldCharType="begin"/>
       </w:r>
       <w:r>
-        <w:instrText xml:space="preserve"> ADDIN EN.CITE &lt;EndNote&gt;&lt;Cite&gt;&lt;Author&gt;National Heart Lung and Blood Institute&lt;/Author&gt;&lt;Year&gt;2007&lt;/Year&gt;&lt;RecNum&gt;108&lt;/RecNum&gt;&lt;DisplayText&gt;(National Heart Lung and Blood Institute, 2007)&lt;/DisplayText&gt;&lt;record&gt;&lt;rec-number&gt;108&lt;/rec-number&gt;&lt;foreign-keys&gt;&lt;key app="EN" db-id="sepddp20s9p0fsetespvfzwjv0d9tat2092f" timestamp="1553104556"&gt;108&lt;/key&gt;&lt;/foreign-keys&gt;&lt;ref-type name="Journal Article"&gt;17&lt;/ref-type&gt;&lt;contributors&gt;&lt;authors&gt;&lt;author&gt;National Heart Lung and Blood Institute,&lt;/author&gt;&lt;/authors&gt;&lt;/contributors&gt;&lt;titles&gt;&lt;title&gt;National Asthma Education and Prevention Program. Expert panel report 3: guidelines for the diagnosis and management of asthma: full report 2007&lt;/title&gt;&lt;/titles&gt;&lt;dates&gt;&lt;year&gt;2007&lt;/year&gt;&lt;/dates&gt;&lt;urls&gt;&lt;related-urls&gt;&lt;url&gt;https://www.nhlbi.nih.gov/files/docs/guidelines/asthgdln.pdf&lt;/url&gt;&lt;/related-urls&gt;&lt;/urls&gt;&lt;/record&gt;&lt;/Cite&gt;&lt;/EndNote&gt;</w:instrText>
+        <w:instrText xml:space="preserve"> ADDIN EN.CITE &lt;EndNote&gt;&lt;Cite&gt;&lt;Author&gt;National Heart Lung and Blood Institute&lt;/Author&gt;&lt;Year&gt;2007&lt;/Year&gt;&lt;RecNum&gt;81&lt;/RecNum&gt;&lt;DisplayText&gt;(National Heart Lung and Blood Institute, 2007)&lt;/DisplayText&gt;&lt;record&gt;&lt;rec-number&gt;81&lt;/rec-number&gt;&lt;foreign-keys&gt;&lt;key app="EN" db-id="evw2p02sutp5syer99qvsfw5tzza0fsxf22e" timestamp="1544715298"&gt;81&lt;/key&gt;&lt;/foreign-keys&gt;&lt;ref-type name="Journal Article"&gt;17&lt;/ref-type&gt;&lt;contributors&gt;&lt;authors&gt;&lt;author&gt;National Heart Lung and Blood Institute,&lt;/author&gt;&lt;/authors&gt;&lt;/contributors&gt;&lt;titles&gt;&lt;title&gt;National Asthma Education and Prevention Program. Expert panel report 3: guidelines for the diagnosis and management of asthma: full report 2007&lt;/title&gt;&lt;/titles&gt;&lt;dates&gt;&lt;year&gt;2007&lt;/year&gt;&lt;/dates&gt;&lt;urls&gt;&lt;related-urls&gt;&lt;url&gt;https://www.nhlbi.nih.gov/files/docs/guidelines/asthgdln.pdf&lt;/url&gt;&lt;/related-urls&gt;&lt;/urls&gt;&lt;/record&gt;&lt;/Cite&gt;&lt;/EndNote&gt;</w:instrText>
       </w:r>
       <w:r>
         <w:fldChar w:fldCharType="separate"/>
@@ -5904,7 +5940,7 @@
         <w:fldChar w:fldCharType="begin"/>
       </w:r>
       <w:r>
-        <w:instrText xml:space="preserve"> ADDIN EN.CITE &lt;EndNote&gt;&lt;Cite&gt;&lt;Author&gt;Soriano&lt;/Author&gt;&lt;Year&gt;2017&lt;/Year&gt;&lt;RecNum&gt;425&lt;/RecNum&gt;&lt;DisplayText&gt;(Soriano et al., 2017)&lt;/DisplayText&gt;&lt;record&gt;&lt;rec-number&gt;425&lt;/rec-number&gt;&lt;foreign-keys&gt;&lt;key app="EN" db-id="sepddp20s9p0fsetespvfzwjv0d9tat2092f" timestamp="1560197587"&gt;425&lt;/key&gt;&lt;/foreign-keys&gt;&lt;ref-type name="Journal Article"&gt;17&lt;/ref-type&gt;&lt;contributors&gt;&lt;authors&gt;&lt;author&gt;Soriano, Joan B&lt;/author&gt;&lt;author&gt;Abajobir, Amanuel Alemu&lt;/author&gt;&lt;author&gt;Abate, Kalkidan Hassen&lt;/author&gt;&lt;author&gt;Abera, Semaw Ferede&lt;/author&gt;&lt;author&gt;Agrawal, Anurag&lt;/author&gt;&lt;author&gt;Ahmed, Muktar Beshir&lt;/author&gt;&lt;author&gt;Aichour, Amani Nidhal&lt;/author&gt;&lt;author&gt;Aichour, Ibtihel&lt;/author&gt;&lt;author&gt;Aichour, Miloud Taki Eddine&lt;/author&gt;&lt;author&gt;Alam, Khurshid&lt;/author&gt;&lt;/authors&gt;&lt;/contributors&gt;&lt;titles&gt;&lt;title&gt;Global, regional, and national deaths, prevalence, disability-adjusted life years, and years lived with disability for chronic obstructive pulmonary disease and asthma, 1990–2015: a systematic analysis for the Global Burden of Disease Study 2015&lt;/title&gt;&lt;secondary-title&gt;The Lancet Respiratory Medicine&lt;/secondary-title&gt;&lt;/titles&gt;&lt;periodical&gt;&lt;full-title&gt;The Lancet Respiratory Medicine&lt;/full-title&gt;&lt;/periodical&gt;&lt;pages&gt;691-706&lt;/pages&gt;&lt;volume&gt;5&lt;/volume&gt;&lt;number&gt;9&lt;/number&gt;&lt;dates&gt;&lt;year&gt;2017&lt;/year&gt;&lt;/dates&gt;&lt;isbn&gt;2213-2600&lt;/isbn&gt;&lt;urls&gt;&lt;/urls&gt;&lt;/record&gt;&lt;/Cite&gt;&lt;/EndNote&gt;</w:instrText>
+        <w:instrText xml:space="preserve"> ADDIN EN.CITE &lt;EndNote&gt;&lt;Cite&gt;&lt;Author&gt;Soriano&lt;/Author&gt;&lt;Year&gt;2017&lt;/Year&gt;&lt;RecNum&gt;425&lt;/RecNum&gt;&lt;DisplayText&gt;(Soriano et al., 2017)&lt;/DisplayText&gt;&lt;record&gt;&lt;rec-number&gt;425&lt;/rec-number&gt;&lt;foreign-keys&gt;&lt;key app="EN" db-id="evw2p02sutp5syer99qvsfw5tzza0fsxf22e" timestamp="1560545287"&gt;425&lt;/key&gt;&lt;/foreign-keys&gt;&lt;ref-type name="Journal Article"&gt;17&lt;/ref-type&gt;&lt;contributors&gt;&lt;authors&gt;&lt;author&gt;Soriano, Joan B&lt;/author&gt;&lt;author&gt;Abajobir, Amanuel Alemu&lt;/author&gt;&lt;author&gt;Abate, Kalkidan Hassen&lt;/author&gt;&lt;author&gt;Abera, Semaw Ferede&lt;/author&gt;&lt;author&gt;Agrawal, Anurag&lt;/author&gt;&lt;author&gt;Ahmed, Muktar Beshir&lt;/author&gt;&lt;author&gt;Aichour, Amani Nidhal&lt;/author&gt;&lt;author&gt;Aichour, Ibtihel&lt;/author&gt;&lt;author&gt;Aichour, Miloud Taki Eddine&lt;/author&gt;&lt;author&gt;Alam, Khurshid&lt;/author&gt;&lt;/authors&gt;&lt;/contributors&gt;&lt;titles&gt;&lt;title&gt;Global, regional, and national deaths, prevalence, disability-adjusted life years, and years lived with disability for chronic obstructive pulmonary disease and asthma, 1990–2015: a systematic analysis for the Global Burden of Disease Study 2015&lt;/title&gt;&lt;secondary-title&gt;The Lancet Respiratory Medicine&lt;/secondary-title&gt;&lt;/titles&gt;&lt;periodical&gt;&lt;full-title&gt;The Lancet Respiratory Medicine&lt;/full-title&gt;&lt;/periodical&gt;&lt;pages&gt;691-706&lt;/pages&gt;&lt;volume&gt;5&lt;/volume&gt;&lt;number&gt;9&lt;/number&gt;&lt;dates&gt;&lt;year&gt;2017&lt;/year&gt;&lt;/dates&gt;&lt;isbn&gt;2213-2600&lt;/isbn&gt;&lt;urls&gt;&lt;/urls&gt;&lt;/record&gt;&lt;/Cite&gt;&lt;/EndNote&gt;</w:instrText>
       </w:r>
       <w:r>
         <w:fldChar w:fldCharType="separate"/>
@@ -6210,7 +6246,15 @@
         <w:t>Figure of census hierarchy</w:t>
       </w:r>
       <w:r>
-        <w:t xml:space="preserve">]. The “Census Block” is the basic building unit for each of the geographical hierarchies. Census blocks do not cross the boundaries of higher level hierarchies unlike other </w:t>
+        <w:t xml:space="preserve">]. The “Census Block” is the basic building unit for each of the geographical hierarchies. Census blocks do not cross the boundaries of </w:t>
+      </w:r>
+      <w:proofErr w:type="gramStart"/>
+      <w:r>
+        <w:t>higher level</w:t>
+      </w:r>
+      <w:proofErr w:type="gramEnd"/>
+      <w:r>
+        <w:t xml:space="preserve"> hierarchies unlike other </w:t>
       </w:r>
       <w:r>
         <w:t xml:space="preserve">geographic entities, </w:t>
@@ -6294,7 +6338,15 @@
         <w:t>ransportation Institute b</w:t>
       </w:r>
       <w:r>
-        <w:t>uilding at the Rellis campus lies within the following FIPS code</w:t>
+        <w:t xml:space="preserve">uilding at the </w:t>
+      </w:r>
+      <w:proofErr w:type="spellStart"/>
+      <w:r>
+        <w:t>Rellis</w:t>
+      </w:r>
+      <w:proofErr w:type="spellEnd"/>
+      <w:r>
+        <w:t xml:space="preserve"> campus lies within the following FIPS code</w:t>
       </w:r>
       <w:r>
         <w:t xml:space="preserve"> [</w:t>
@@ -6386,7 +6438,7 @@
         <w:fldChar w:fldCharType="begin"/>
       </w:r>
       <w:r>
-        <w:instrText xml:space="preserve"> ADDIN EN.CITE &lt;EndNote&gt;&lt;Cite&gt;&lt;Author&gt;Manson&lt;/Author&gt;&lt;Year&gt;2018&lt;/Year&gt;&lt;RecNum&gt;415&lt;/RecNum&gt;&lt;DisplayText&gt;(Manson et al., 2018)&lt;/DisplayText&gt;&lt;record&gt;&lt;rec-number&gt;415&lt;/rec-number&gt;&lt;foreign-keys&gt;&lt;key app="EN" db-id="sepddp20s9p0fsetespvfzwjv0d9tat2092f" timestamp="1556737502"&gt;415&lt;/key&gt;&lt;/foreign-keys&gt;&lt;ref-type name="Dataset"&gt;59&lt;/ref-type&gt;&lt;contributors&gt;&lt;authors&gt;&lt;author&gt;Manson, Steven&lt;/author&gt;&lt;author&gt;Schroeder, Jonathan&lt;/author&gt;&lt;author&gt;Van Riper, David&lt;/author&gt;&lt;author&gt;Ruggles, Steven&lt;/author&gt;&lt;/authors&gt;&lt;/contributors&gt;&lt;titles&gt;&lt;title&gt;IPUMS National Historical Geographic Information System: Version 13.0 [Database]. Minneapolis: University of Minnesota.&lt;/title&gt;&lt;/titles&gt;&lt;dates&gt;&lt;year&gt;2018&lt;/year&gt;&lt;/dates&gt;&lt;urls&gt;&lt;/urls&gt;&lt;electronic-resource-num&gt;http://doi.org/10.18128/D050.V13.0&lt;/electronic-resource-num&gt;&lt;/record&gt;&lt;/Cite&gt;&lt;/EndNote&gt;</w:instrText>
+        <w:instrText xml:space="preserve"> ADDIN EN.CITE &lt;EndNote&gt;&lt;Cite&gt;&lt;Author&gt;Manson&lt;/Author&gt;&lt;Year&gt;2018&lt;/Year&gt;&lt;RecNum&gt;418&lt;/RecNum&gt;&lt;DisplayText&gt;(Manson et al., 2018)&lt;/DisplayText&gt;&lt;record&gt;&lt;rec-number&gt;418&lt;/rec-number&gt;&lt;foreign-keys&gt;&lt;key app="EN" db-id="evw2p02sutp5syer99qvsfw5tzza0fsxf22e" timestamp="1556886536"&gt;418&lt;/key&gt;&lt;/foreign-keys&gt;&lt;ref-type name="Dataset"&gt;59&lt;/ref-type&gt;&lt;contributors&gt;&lt;authors&gt;&lt;author&gt;Manson, Steven&lt;/author&gt;&lt;author&gt;Schroeder, Jonathan&lt;/author&gt;&lt;author&gt;Van Riper, David&lt;/author&gt;&lt;author&gt;Ruggles, Steven&lt;/author&gt;&lt;/authors&gt;&lt;/contributors&gt;&lt;titles&gt;&lt;title&gt;IPUMS National Historical Geographic Information System: Version 13.0 [Database]. Minneapolis: University of Minnesota.&lt;/title&gt;&lt;/titles&gt;&lt;dates&gt;&lt;year&gt;2018&lt;/year&gt;&lt;/dates&gt;&lt;urls&gt;&lt;/urls&gt;&lt;electronic-resource-num&gt;http://doi.org/10.18128/D050.V13.0&lt;/electronic-resource-num&gt;&lt;/record&gt;&lt;/Cite&gt;&lt;/EndNote&gt;</w:instrText>
       </w:r>
       <w:r>
         <w:fldChar w:fldCharType="separate"/>
@@ -6536,11 +6588,16 @@
       <w:r>
         <w:t xml:space="preserve">Pollutant concentrations were obtained from </w:t>
       </w:r>
+      <w:proofErr w:type="gramStart"/>
       <w:r>
         <w:t>satellite</w:t>
       </w:r>
       <w:r>
-        <w:t xml:space="preserve"> based regression models </w:t>
+        <w:t xml:space="preserve"> based</w:t>
+      </w:r>
+      <w:proofErr w:type="gramEnd"/>
+      <w:r>
+        <w:t xml:space="preserve"> regression models </w:t>
       </w:r>
       <w:r>
         <w:t xml:space="preserve">(LUR) </w:t>
@@ -6607,7 +6664,7 @@
         <w:fldChar w:fldCharType="begin"/>
       </w:r>
       <w:r>
-        <w:instrText xml:space="preserve"> ADDIN EN.CITE &lt;EndNote&gt;&lt;Cite&gt;&lt;Author&gt;Khreis&lt;/Author&gt;&lt;Year&gt;2017&lt;/Year&gt;&lt;RecNum&gt;426&lt;/RecNum&gt;&lt;DisplayText&gt;(Khreis &amp;amp; Nieuwenhuijsen, 2017)&lt;/DisplayText&gt;&lt;record&gt;&lt;rec-number&gt;426&lt;/rec-number&gt;&lt;foreign-keys&gt;&lt;key app="EN" db-id="sepddp20s9p0fsetespvfzwjv0d9tat2092f" timestamp="1560364014"&gt;426&lt;/key&gt;&lt;/foreign-keys&gt;&lt;ref-type name="Journal Article"&gt;17&lt;/ref-type&gt;&lt;contributors&gt;&lt;authors&gt;&lt;author&gt;Khreis, Haneen&lt;/author&gt;&lt;author&gt;Nieuwenhuijsen, Mark&lt;/author&gt;&lt;/authors&gt;&lt;/contributors&gt;&lt;titles&gt;&lt;title&gt;Traffic-related air pollution and childhood asthma: recent advances and remaining gaps in the exposure assessment methods&lt;/title&gt;&lt;secondary-title&gt;International journal of environmental research and public health&lt;/secondary-title&gt;&lt;/titles&gt;&lt;periodical&gt;&lt;full-title&gt;International journal of environmental research and public health&lt;/full-title&gt;&lt;/periodical&gt;&lt;pages&gt;312&lt;/pages&gt;&lt;volume&gt;14&lt;/volume&gt;&lt;number&gt;3&lt;/number&gt;&lt;dates&gt;&lt;year&gt;2017&lt;/year&gt;&lt;/dates&gt;&lt;urls&gt;&lt;/urls&gt;&lt;/record&gt;&lt;/Cite&gt;&lt;/EndNote&gt;</w:instrText>
+        <w:instrText xml:space="preserve"> ADDIN EN.CITE &lt;EndNote&gt;&lt;Cite&gt;&lt;Author&gt;Khreis&lt;/Author&gt;&lt;Year&gt;2017&lt;/Year&gt;&lt;RecNum&gt;426&lt;/RecNum&gt;&lt;DisplayText&gt;(Khreis &amp;amp; Nieuwenhuijsen, 2017)&lt;/DisplayText&gt;&lt;record&gt;&lt;rec-number&gt;426&lt;/rec-number&gt;&lt;foreign-keys&gt;&lt;key app="EN" db-id="evw2p02sutp5syer99qvsfw5tzza0fsxf22e" timestamp="1560545287"&gt;426&lt;/key&gt;&lt;/foreign-keys&gt;&lt;ref-type name="Journal Article"&gt;17&lt;/ref-type&gt;&lt;contributors&gt;&lt;authors&gt;&lt;author&gt;Khreis, Haneen&lt;/author&gt;&lt;author&gt;Nieuwenhuijsen, Mark&lt;/author&gt;&lt;/authors&gt;&lt;/contributors&gt;&lt;titles&gt;&lt;title&gt;Traffic-related air pollution and childhood asthma: recent advances and remaining gaps in the exposure assessment methods&lt;/title&gt;&lt;secondary-title&gt;International journal of environmental research and public health&lt;/secondary-title&gt;&lt;/titles&gt;&lt;periodical&gt;&lt;full-title&gt;International journal of environmental research and public health&lt;/full-title&gt;&lt;/periodical&gt;&lt;pages&gt;312&lt;/pages&gt;&lt;volume&gt;14&lt;/volume&gt;&lt;number&gt;3&lt;/number&gt;&lt;dates&gt;&lt;year&gt;2017&lt;/year&gt;&lt;/dates&gt;&lt;urls&gt;&lt;/urls&gt;&lt;/record&gt;&lt;/Cite&gt;&lt;/EndNote&gt;</w:instrText>
       </w:r>
       <w:r>
         <w:fldChar w:fldCharType="separate"/>
@@ -6622,90 +6679,69 @@
         <w:fldChar w:fldCharType="end"/>
       </w:r>
       <w:r>
-        <w:t>.</w:t>
-      </w:r>
-      <w:r>
-        <w:t xml:space="preserve"> The general pros</w:t>
+        <w:t xml:space="preserve">. The general pros and cons of LUR models, in comparison to other exposure models, have been previously described in </w:t>
+      </w:r>
+      <w:r>
+        <w:fldChar w:fldCharType="begin"/>
+      </w:r>
+      <w:r>
+        <w:instrText xml:space="preserve"> ADDIN EN.CITE &lt;EndNote&gt;&lt;Cite AuthorYear="1"&gt;&lt;Author&gt;Khreis&lt;/Author&gt;&lt;Year&gt;2017&lt;/Year&gt;&lt;RecNum&gt;426&lt;/RecNum&gt;&lt;DisplayText&gt;Khreis and Nieuwenhuijsen (2017)&lt;/DisplayText&gt;&lt;record&gt;&lt;rec-number&gt;426&lt;/rec-number&gt;&lt;foreign-keys&gt;&lt;key app="EN" db-id="evw2p02sutp5syer99qvsfw5tzza0fsxf22e" timestamp="1560545287"&gt;426&lt;/key&gt;&lt;/foreign-keys&gt;&lt;ref-type name="Journal Article"&gt;17&lt;/ref-type&gt;&lt;contributors&gt;&lt;authors&gt;&lt;author&gt;Khreis, Haneen&lt;/author&gt;&lt;author&gt;Nieuwenhuijsen, Mark&lt;/author&gt;&lt;/authors&gt;&lt;/contributors&gt;&lt;titles&gt;&lt;title&gt;Traffic-related air pollution and childhood asthma: recent advances and remaining gaps in the exposure assessment methods&lt;/title&gt;&lt;secondary-title&gt;International journal of environmental research and public health&lt;/secondary-title&gt;&lt;/titles&gt;&lt;periodical&gt;&lt;full-title&gt;International journal of environmental research and public health&lt;/full-title&gt;&lt;/periodical&gt;&lt;pages&gt;312&lt;/pages&gt;&lt;volume&gt;14&lt;/volume&gt;&lt;number&gt;3&lt;/number&gt;&lt;dates&gt;&lt;year&gt;2017&lt;/year&gt;&lt;/dates&gt;&lt;urls&gt;&lt;/urls&gt;&lt;/record&gt;&lt;/Cite&gt;&lt;/EndNote&gt;</w:instrText>
+      </w:r>
+      <w:r>
+        <w:fldChar w:fldCharType="separate"/>
+      </w:r>
+      <w:r>
+        <w:rPr>
+          <w:noProof/>
+        </w:rPr>
+        <w:t>Khreis and Nieuwenhuijsen (2017)</w:t>
+      </w:r>
+      <w:r>
+        <w:fldChar w:fldCharType="end"/>
+      </w:r>
+      <w:r>
+        <w:t xml:space="preserve"> and are summarized in [</w:t>
+      </w:r>
+      <w:r>
+        <w:rPr>
+          <w:highlight w:val="green"/>
+        </w:rPr>
+        <w:t>Table</w:t>
+      </w:r>
+      <w:r>
+        <w:t>].</w:t>
+      </w:r>
+    </w:p>
+    <w:p/>
+    <w:p>
+      <w:pPr>
+        <w:pStyle w:val="Heading4"/>
+      </w:pPr>
+      <w:r>
+        <w:t>NO</w:t>
+      </w:r>
+      <w:r>
+        <w:rPr>
+          <w:vertAlign w:val="subscript"/>
+        </w:rPr>
+        <w:t>2</w:t>
       </w:r>
       <w:r>
         <w:t xml:space="preserve"> </w:t>
       </w:r>
       <w:r>
-        <w:t xml:space="preserve">and cons of LUR models, in comparison to other exposure models, have been previously described in </w:t>
-      </w:r>
-      <w:r>
-        <w:fldChar w:fldCharType="begin"/>
-      </w:r>
-      <w:r>
-        <w:instrText xml:space="preserve"> ADDIN EN.CITE &lt;EndNote&gt;&lt;Cite AuthorYear="1"&gt;&lt;Author&gt;Khreis&lt;/Author&gt;&lt;Year&gt;2017&lt;/Year&gt;&lt;RecNum&gt;426&lt;/RecNum&gt;&lt;DisplayText&gt;Khreis and Nieuwenhuijsen (2017)&lt;/DisplayText&gt;&lt;record&gt;&lt;rec-number&gt;426&lt;/rec-number&gt;&lt;foreign-keys&gt;&lt;key app="EN" db-id="sepddp20s9p0fsetespvfzwjv0d9tat2092f" timestamp="1560364014"&gt;426&lt;/key&gt;&lt;/foreign-keys&gt;&lt;ref-type name="Journal Article"&gt;17&lt;/ref-type&gt;&lt;contributors&gt;&lt;authors&gt;&lt;author&gt;Khreis, Haneen&lt;/author&gt;&lt;author&gt;Nieuwenhuijsen, Mark&lt;/author&gt;&lt;/authors&gt;&lt;/contributors&gt;&lt;titles&gt;&lt;title&gt;Traffic-related air pollution and childhood asthma: recent advances and remaining gaps in the exposure assessment methods&lt;/title&gt;&lt;secondary-title&gt;International journal of environmental research and public health&lt;/secondary-title&gt;&lt;/titles&gt;&lt;periodical&gt;&lt;full-title&gt;International journal of environmental research and public health&lt;/full-title&gt;&lt;/periodical&gt;&lt;pages&gt;312&lt;/pages&gt;&lt;volume&gt;14&lt;/volume&gt;&lt;number&gt;3&lt;/number&gt;&lt;dates&gt;&lt;year&gt;2017&lt;/year&gt;&lt;/dates&gt;&lt;urls&gt;&lt;/urls&gt;&lt;/record&gt;&lt;/Cite&gt;&lt;/EndNote&gt;</w:instrText>
-      </w:r>
-      <w:r>
-        <w:fldChar w:fldCharType="separate"/>
-      </w:r>
-      <w:r>
-        <w:rPr>
-          <w:noProof/>
-        </w:rPr>
-        <w:t>Khreis and Nieuwenhuijsen (2017)</w:t>
-      </w:r>
-      <w:r>
-        <w:fldChar w:fldCharType="end"/>
+        <w:t>exposure</w:t>
+      </w:r>
+    </w:p>
+    <w:p>
+      <w:r>
+        <w:t>In this project,</w:t>
       </w:r>
       <w:r>
         <w:t xml:space="preserve"> </w:t>
       </w:r>
       <w:r>
-        <w:t>and are summarize</w:t>
-      </w:r>
-      <w:r>
-        <w:t>d in [</w:t>
-      </w:r>
-      <w:r>
-        <w:rPr>
-          <w:highlight w:val="green"/>
-        </w:rPr>
-        <w:t>Table</w:t>
-      </w:r>
-      <w:r>
-        <w:t>]</w:t>
-      </w:r>
-      <w:r>
-        <w:t>.</w:t>
-      </w:r>
-    </w:p>
-    <w:p/>
-    <w:p>
-      <w:pPr>
-        <w:pStyle w:val="Heading4"/>
-      </w:pPr>
-      <w:r>
-        <w:t>NO</w:t>
-      </w:r>
-      <w:r>
-        <w:rPr>
-          <w:vertAlign w:val="subscript"/>
-        </w:rPr>
-        <w:t>2</w:t>
-      </w:r>
-      <w:r>
-        <w:t xml:space="preserve"> </w:t>
-      </w:r>
-      <w:r>
-        <w:t>exposure</w:t>
-      </w:r>
-    </w:p>
-    <w:p>
-      <w:r>
-        <w:t>In this project,</w:t>
-      </w:r>
-      <w:r>
-        <w:t xml:space="preserve"> </w:t>
-      </w:r>
-      <w:r>
-        <w:t>e</w:t>
-      </w:r>
-      <w:r>
-        <w:t>xposure to NO</w:t>
+        <w:t>exposure to NO</w:t>
       </w:r>
       <w:r>
         <w:rPr>
@@ -6731,11 +6767,11 @@
       <w:r>
         <w:fldChar w:fldCharType="begin">
           <w:fldData xml:space="preserve">PEVuZE5vdGU+PENpdGU+PEF1dGhvcj5BbmRlcnNvbjwvQXV0aG9yPjxZZWFyPjIwMTE8L1llYXI+
-PFJlY051bT4zOTwvUmVjTnVtPjxEaXNwbGF5VGV4dD4oSC4gQW5kZXJzb24gZXQgYWwuLCAyMDEx
+PFJlY051bT40MTwvUmVjTnVtPjxEaXNwbGF5VGV4dD4oSC4gQW5kZXJzb24gZXQgYWwuLCAyMDEx
 OyBILiBSLiBBbmRlcnNvbiBldCBhbC4sIDIwMTM7IEtocmVpcywgS2VsbHksIGV0IGFsLiwgMjAx
-Nyk8L0Rpc3BsYXlUZXh0PjxyZWNvcmQ+PHJlYy1udW1iZXI+Mzk8L3JlYy1udW1iZXI+PGZvcmVp
-Z24ta2V5cz48a2V5IGFwcD0iRU4iIGRiLWlkPSJzZXBkZHAyMHM5cDBmc2V0ZXNwdmZ6d2p2MGQ5
-dGF0MjA5MmYiIHRpbWVzdGFtcD0iMTU1MzEwNDU1MCI+Mzk8L2tleT48L2ZvcmVpZ24ta2V5cz48
+Nyk8L0Rpc3BsYXlUZXh0PjxyZWNvcmQ+PHJlYy1udW1iZXI+NDE8L3JlYy1udW1iZXI+PGZvcmVp
+Z24ta2V5cz48a2V5IGFwcD0iRU4iIGRiLWlkPSJldncycDAyc3V0cDVzeWVyOTlxdnNmdzV0enph
+MGZzeGYyMmUiIHRpbWVzdGFtcD0iMTU0NDcxNTI5NSI+NDE8L2tleT48L2ZvcmVpZ24ta2V5cz48
 cmVmLXR5cGUgbmFtZT0iSm91cm5hbCBBcnRpY2xlIj4xNzwvcmVmLXR5cGU+PGNvbnRyaWJ1dG9y
 cz48YXV0aG9ycz48YXV0aG9yPkFuZGVyc29uLCBIUjwvYXV0aG9yPjxhdXRob3I+RmF2YXJhdG8s
 IEc8L2F1dGhvcj48YXV0aG9yPkF0a2luc29uLCBSPC9hdXRob3I+PC9hdXRob3JzPjwvY29udHJp
@@ -6790,11 +6826,11 @@
       <w:r>
         <w:fldChar w:fldCharType="begin">
           <w:fldData xml:space="preserve">PEVuZE5vdGU+PENpdGU+PEF1dGhvcj5BbmRlcnNvbjwvQXV0aG9yPjxZZWFyPjIwMTE8L1llYXI+
-PFJlY051bT4zOTwvUmVjTnVtPjxEaXNwbGF5VGV4dD4oSC4gQW5kZXJzb24gZXQgYWwuLCAyMDEx
+PFJlY051bT40MTwvUmVjTnVtPjxEaXNwbGF5VGV4dD4oSC4gQW5kZXJzb24gZXQgYWwuLCAyMDEx
 OyBILiBSLiBBbmRlcnNvbiBldCBhbC4sIDIwMTM7IEtocmVpcywgS2VsbHksIGV0IGFsLiwgMjAx
-Nyk8L0Rpc3BsYXlUZXh0PjxyZWNvcmQ+PHJlYy1udW1iZXI+Mzk8L3JlYy1udW1iZXI+PGZvcmVp
-Z24ta2V5cz48a2V5IGFwcD0iRU4iIGRiLWlkPSJzZXBkZHAyMHM5cDBmc2V0ZXNwdmZ6d2p2MGQ5
-dGF0MjA5MmYiIHRpbWVzdGFtcD0iMTU1MzEwNDU1MCI+Mzk8L2tleT48L2ZvcmVpZ24ta2V5cz48
+Nyk8L0Rpc3BsYXlUZXh0PjxyZWNvcmQ+PHJlYy1udW1iZXI+NDE8L3JlYy1udW1iZXI+PGZvcmVp
+Z24ta2V5cz48a2V5IGFwcD0iRU4iIGRiLWlkPSJldncycDAyc3V0cDVzeWVyOTlxdnNmdzV0enph
+MGZzeGYyMmUiIHRpbWVzdGFtcD0iMTU0NDcxNTI5NSI+NDE8L2tleT48L2ZvcmVpZ24ta2V5cz48
 cmVmLXR5cGUgbmFtZT0iSm91cm5hbCBBcnRpY2xlIj4xNzwvcmVmLXR5cGU+PGNvbnRyaWJ1dG9y
 cz48YXV0aG9ycz48YXV0aG9yPkFuZGVyc29uLCBIUjwvYXV0aG9yPjxhdXRob3I+RmF2YXJhdG8s
 IEc8L2F1dGhvcj48YXV0aG9yPkF0a2luc29uLCBSPC9hdXRob3I+PC9hdXRob3JzPjwvY29udHJp
@@ -6907,22 +6943,7 @@
         <w:t>to estimate the annual 2000 and 2010 NO2 concentrations at the centro</w:t>
       </w:r>
       <w:r>
-        <w:t xml:space="preserve">id location of the census block for the contiguous U.S.. The model incorporated satellite, </w:t>
-      </w:r>
-      <w:r>
-        <w:t xml:space="preserve">Environmental Protection Agency (EPA) air quality monitor readings and multiple geographical information systems (GIS) </w:t>
-      </w:r>
-      <w:r>
-        <w:t>covariates</w:t>
-      </w:r>
-      <w:r>
-        <w:t xml:space="preserve"> including impervious surfaces, tree canopies, population</w:t>
-      </w:r>
-      <w:r>
-        <w:t xml:space="preserve"> count</w:t>
-      </w:r>
-      <w:r>
-        <w:t xml:space="preserve">, major road length, minor road length, total road length, elevation, distance to coast and </w:t>
+        <w:t xml:space="preserve">id location of the census block for the contiguous U.S.. The model incorporated satellite, Environmental Protection Agency (EPA) air quality monitor readings and multiple geographical information systems (GIS) covariates including impervious surfaces, tree canopies, population count, major road length, minor road length, total road length, elevation, distance to coast and </w:t>
       </w:r>
       <w:commentRangeStart w:id="25"/>
       <w:r>
@@ -6973,8 +6994,6 @@
       <w:r>
         <w:t>Spatial resolution (coverage and granularity)</w:t>
       </w:r>
-      <w:bookmarkStart w:id="26" w:name="_GoBack"/>
-      <w:bookmarkEnd w:id="26"/>
     </w:p>
     <w:p>
       <w:pPr>
@@ -7081,11 +7100,16 @@
         <w:t xml:space="preserve"> </w:t>
       </w:r>
       <w:r>
-        <w:t>concentrations were modeled using satellite data,</w:t>
+        <w:t xml:space="preserve">concentrations were modeled using satellite </w:t>
+      </w:r>
+      <w:proofErr w:type="gramStart"/>
+      <w:r>
+        <w:t>data,</w:t>
       </w:r>
       <w:r>
         <w:t>.</w:t>
       </w:r>
+      <w:proofErr w:type="gramEnd"/>
     </w:p>
     <w:p/>
     <w:p/>
@@ -7290,31 +7314,202 @@
       <w:pPr>
         <w:pStyle w:val="Heading1"/>
       </w:pPr>
-      <w:bookmarkStart w:id="27" w:name="_Toc1370387"/>
+      <w:bookmarkStart w:id="26" w:name="_Toc1370387"/>
       <w:r>
         <w:t>Results</w:t>
       </w:r>
-      <w:bookmarkEnd w:id="27"/>
+      <w:bookmarkEnd w:id="26"/>
       <w:r>
         <w:t xml:space="preserve"> </w:t>
       </w:r>
     </w:p>
     <w:p>
       <w:pPr>
+        <w:pStyle w:val="Heading3"/>
+      </w:pPr>
+      <w:r>
+        <w:t>Census description</w:t>
+      </w:r>
+    </w:p>
+    <w:p>
+      <w:r>
+        <w:t>[</w:t>
+      </w:r>
+      <w:r>
+        <w:rPr>
+          <w:highlight w:val="green"/>
+        </w:rPr>
+        <w:t>Table</w:t>
+      </w:r>
+      <w:r>
+        <w:t xml:space="preserve"> </w:t>
+      </w:r>
+      <w:r>
+        <w:rPr>
+          <w:highlight w:val="green"/>
+        </w:rPr>
+        <w:t>of demographic summary</w:t>
+      </w:r>
+      <w:r>
+        <w:t xml:space="preserve">] summarizes the demographic and geographic characteristics of the census data. The total population of children were at 71,807,328 (26% of total population) and 73,690,271 (24%) in 2000 and 2010 respectively. </w:t>
+      </w:r>
+      <w:r>
+        <w:t>79% and 81% of children lived in an urban designated area (encompassing both urban clusters and urbanized areas) in 2000 and 2010. The table provides the population distribution by median household income group for each year.</w:t>
+      </w:r>
+    </w:p>
+    <w:p/>
+    <w:p>
+      <w:pPr>
+        <w:pStyle w:val="Heading3"/>
+      </w:pPr>
+      <w:r>
+        <w:t>Asthma incidence</w:t>
+      </w:r>
+      <w:r>
+        <w:t xml:space="preserve"> </w:t>
+      </w:r>
+    </w:p>
+    <w:p>
+      <w:r>
+        <w:t>For our first analysis we used a</w:t>
+      </w:r>
+      <w:r>
+        <w:t xml:space="preserve"> single</w:t>
+      </w:r>
+      <w:r>
+        <w:t xml:space="preserve"> childhood asthma incidence rate </w:t>
+      </w:r>
+      <w:r>
+        <w:t xml:space="preserve">of 12.5 per 1,000 at-risk children as </w:t>
+      </w:r>
+      <w:r>
+        <w:t xml:space="preserve">published by </w:t>
+      </w:r>
+      <w:r>
+        <w:fldChar w:fldCharType="begin"/>
+      </w:r>
+      <w:r>
+        <w:instrText xml:space="preserve"> ADDIN EN.CITE &lt;EndNote&gt;&lt;Cite AuthorYear="1"&gt;&lt;Author&gt;Winer&lt;/Author&gt;&lt;Year&gt;2012&lt;/Year&gt;&lt;RecNum&gt;20&lt;/RecNum&gt;&lt;DisplayText&gt;Winer et al. (2012)&lt;/DisplayText&gt;&lt;record&gt;&lt;rec-number&gt;20&lt;/rec-number&gt;&lt;foreign-keys&gt;&lt;key app="EN" db-id="evw2p02sutp5syer99qvsfw5tzza0fsxf22e" timestamp="1544715293"&gt;20&lt;/key&gt;&lt;/foreign-keys&gt;&lt;ref-type name="Journal Article"&gt;17&lt;/ref-type&gt;&lt;contributors&gt;&lt;authors&gt;&lt;author&gt;Winer, Rachel A&lt;/author&gt;&lt;author&gt;Qin, Xiaoting&lt;/author&gt;&lt;author&gt;Harrington, Theresa&lt;/author&gt;&lt;author&gt;Moorman, Jeanne&lt;/author&gt;&lt;author&gt;Zahran, Hatice&lt;/author&gt;&lt;/authors&gt;&lt;/contributors&gt;&lt;titles&gt;&lt;title&gt;Asthma incidence among children and adults: findings from the Behavioral Risk Factor Surveillance system asthma call-back survey—United States, 2006–2008&lt;/title&gt;&lt;secondary-title&gt;Journal of Asthma&lt;/secondary-title&gt;&lt;/titles&gt;&lt;periodical&gt;&lt;full-title&gt;Journal of Asthma&lt;/full-title&gt;&lt;/periodical&gt;&lt;pages&gt;16-22&lt;/pages&gt;&lt;volume&gt;49&lt;/volume&gt;&lt;number&gt;1&lt;/number&gt;&lt;dates&gt;&lt;year&gt;2012&lt;/year&gt;&lt;/dates&gt;&lt;isbn&gt;0277-0903&lt;/isbn&gt;&lt;urls&gt;&lt;/urls&gt;&lt;/record&gt;&lt;/Cite&gt;&lt;/EndNote&gt;</w:instrText>
+      </w:r>
+      <w:r>
+        <w:fldChar w:fldCharType="separate"/>
+      </w:r>
+      <w:r>
+        <w:rPr>
+          <w:noProof/>
+        </w:rPr>
+        <w:t>Winer et al. (2012)</w:t>
+      </w:r>
+      <w:r>
+        <w:fldChar w:fldCharType="end"/>
+      </w:r>
+      <w:r>
+        <w:t xml:space="preserve"> for 2000 and 2010. The asthma incidence rate was an average rate across the years 2006-2008 which included samples of 8,437 children from 31 states and the District of Columbia (D.C) throughout the time period. We then repeated our analysis for the year 2010 using state-specific asthma incidence rates for the years 2006-2010 following </w:t>
+      </w:r>
+      <w:r>
+        <w:fldChar w:fldCharType="begin"/>
+      </w:r>
+      <w:r>
+        <w:instrText xml:space="preserve"> ADDIN EN.CITE &lt;EndNote&gt;&lt;Cite AuthorYear="1"&gt;&lt;Author&gt;Winer&lt;/Author&gt;&lt;Year&gt;2012&lt;/Year&gt;&lt;RecNum&gt;20&lt;/RecNum&gt;&lt;DisplayText&gt;Winer et al. (2012)&lt;/DisplayText&gt;&lt;record&gt;&lt;rec-number&gt;20&lt;/rec-number&gt;&lt;foreign-keys&gt;&lt;key app="EN" db-id="evw2p02sutp5syer99qvsfw5tzza0fsxf22e" timestamp="1544715293"&gt;20&lt;/key&gt;&lt;/foreign-keys&gt;&lt;ref-type name="Journal Article"&gt;17&lt;/ref-type&gt;&lt;contributors&gt;&lt;authors&gt;&lt;author&gt;Winer, Rachel A&lt;/author&gt;&lt;author&gt;Qin, Xiaoting&lt;/author&gt;&lt;author&gt;Harrington, Theresa&lt;/author&gt;&lt;author&gt;Moorman, Jeanne&lt;/author&gt;&lt;author&gt;Zahran, Hatice&lt;/author&gt;&lt;/authors&gt;&lt;/contributors&gt;&lt;titles&gt;&lt;title&gt;Asthma incidence among children and adults: findings from the Behavioral Risk Factor Surveillance system asthma call-back survey—United States, 2006–2008&lt;/title&gt;&lt;secondary-title&gt;Journal of Asthma&lt;/secondary-title&gt;&lt;/titles&gt;&lt;periodical&gt;&lt;full-title&gt;Journal of Asthma&lt;/full-title&gt;&lt;/periodical&gt;&lt;pages&gt;16-22&lt;/pages&gt;&lt;volume&gt;49&lt;/volume&gt;&lt;number&gt;1&lt;/number&gt;&lt;dates&gt;&lt;year&gt;2012&lt;/year&gt;&lt;/dates&gt;&lt;isbn&gt;0277-0903&lt;/isbn&gt;&lt;urls&gt;&lt;/urls&gt;&lt;/record&gt;&lt;/Cite&gt;&lt;/EndNote&gt;</w:instrText>
+      </w:r>
+      <w:r>
+        <w:fldChar w:fldCharType="separate"/>
+      </w:r>
+      <w:r>
+        <w:rPr>
+          <w:noProof/>
+        </w:rPr>
+        <w:t>Winer et al. (2012)</w:t>
+      </w:r>
+      <w:r>
+        <w:fldChar w:fldCharType="end"/>
+      </w:r>
+      <w:r>
+        <w:t xml:space="preserve"> proposed method. For the period 2006-2010, childhood asthma incidence rates </w:t>
+      </w:r>
+      <w:r>
+        <w:t xml:space="preserve">were </w:t>
+      </w:r>
+      <w:r>
+        <w:t>available for 32 states from a total sample of 16,153. States with missing childhood asthma incidence rates</w:t>
+      </w:r>
+      <w:r>
+        <w:t xml:space="preserve"> (16 states)</w:t>
+      </w:r>
+      <w:r>
+        <w:t xml:space="preserve"> were assigned </w:t>
+      </w:r>
+      <w:r>
+        <w:t>an</w:t>
+      </w:r>
+      <w:r>
+        <w:t xml:space="preserve"> average asthma incidence rate </w:t>
+      </w:r>
+      <w:r>
+        <w:t xml:space="preserve">of </w:t>
+      </w:r>
+      <w:r>
+        <w:t>12.1 per 1,000 at-risk children</w:t>
+      </w:r>
+      <w:r>
+        <w:t xml:space="preserve">. The incidence rate was the average </w:t>
+      </w:r>
+      <w:r>
+        <w:t xml:space="preserve">across </w:t>
+      </w:r>
+      <w:r>
+        <w:t xml:space="preserve">all </w:t>
+      </w:r>
+      <w:r>
+        <w:t>available states for the perio</w:t>
+      </w:r>
+      <w:r>
+        <w:t xml:space="preserve">d </w:t>
+      </w:r>
+      <w:r>
+        <w:t>2006-2010.</w:t>
+      </w:r>
+      <w:r>
+        <w:t xml:space="preserve"> The District of Columbia had the highest childhood asthma incidence rate of 17.1 per 1,000 while Montana had the lowest incidence rate of 4.3 per 1,000 for the period 2006-2010. [</w:t>
+      </w:r>
+      <w:r>
+        <w:rPr>
+          <w:highlight w:val="green"/>
+        </w:rPr>
+        <w:t>Table of asthma incidence rate</w:t>
+      </w:r>
+      <w:r>
+        <w:t>] provides a detailed summary of the asthma incidence rates across all available states. The following section provides a detailed description of the ACBS and BRFSS surveys used to estimate the state-specific asthma incidence rates.</w:t>
+      </w:r>
+    </w:p>
+    <w:p/>
+    <w:p>
+      <w:pPr>
+        <w:pStyle w:val="Heading3"/>
+      </w:pPr>
+      <w:r>
+        <w:t xml:space="preserve">ACBS and BRSS survey </w:t>
+      </w:r>
+    </w:p>
+    <w:p>
+      <w:bookmarkStart w:id="27" w:name="_GoBack"/>
+      <w:r>
+        <w:t>Text here ….</w:t>
+      </w:r>
+    </w:p>
+    <w:bookmarkEnd w:id="27"/>
+    <w:p/>
+    <w:p/>
+    <w:p/>
+    <w:p>
+      <w:pPr>
         <w:pStyle w:val="BodyText"/>
       </w:pPr>
-      <w:r>
-        <w:t xml:space="preserve">Use </w:t>
-      </w:r>
-      <w:r>
-        <w:rPr>
-          <w:b/>
-        </w:rPr>
-        <w:t>Body Text</w:t>
-      </w:r>
-      <w:r>
-        <w:t xml:space="preserve"> style.</w:t>
-      </w:r>
+    </w:p>
+    <w:p>
+      <w:pPr>
+        <w:pStyle w:val="Heading5"/>
+      </w:pPr>
     </w:p>
     <w:p>
       <w:pPr>
@@ -7397,6 +7592,7 @@
         <w:rPr>
           <w:b/>
         </w:rPr>
+        <w:lastRenderedPageBreak/>
         <w:t>Outcomes</w:t>
       </w:r>
       <w:r>
@@ -7605,8 +7801,13 @@
         <w:t>Data sets produced, including digital object identifier</w:t>
       </w:r>
       <w:r>
-        <w:t xml:space="preserve"> (doi</w:t>
-      </w:r>
+        <w:t xml:space="preserve"> (</w:t>
+      </w:r>
+      <w:proofErr w:type="spellStart"/>
+      <w:r>
+        <w:t>doi</w:t>
+      </w:r>
+      <w:proofErr w:type="spellEnd"/>
       <w:r>
         <w:t>)</w:t>
       </w:r>
@@ -7645,9 +7846,13 @@
         <w:pStyle w:val="ListBullet"/>
       </w:pPr>
       <w:r>
-        <w:lastRenderedPageBreak/>
-        <w:t>Software developed, including doi</w:t>
-      </w:r>
+        <w:t xml:space="preserve">Software developed, including </w:t>
+      </w:r>
+      <w:proofErr w:type="spellStart"/>
+      <w:r>
+        <w:t>doi</w:t>
+      </w:r>
+      <w:proofErr w:type="spellEnd"/>
       <w:r>
         <w:t>.</w:t>
       </w:r>
@@ -7852,6 +8057,7 @@
         <w:ind w:left="720" w:hanging="720"/>
       </w:pPr>
       <w:r>
+        <w:lastRenderedPageBreak/>
         <w:t xml:space="preserve">Clark, L. P., Millet, D. B., &amp; Marshall, J. D. (2017). Changes in transportation-related air pollution exposures by race-ethnicity and socioeconomic status: Outdoor nitrogen dioxide in the United States in 2000 and 2010. </w:t>
       </w:r>
       <w:r>
@@ -7933,7 +8139,7 @@
         <w:ind w:left="720" w:hanging="720"/>
       </w:pPr>
       <w:r>
-        <w:t xml:space="preserve">Soriano, J. B., Abajobir, A. A., Abate, K. H., Abera, S. F., Agrawal, A., Ahmed, M. B., Aichour, A. N., Aichour, I., Aichour, M. T. E., &amp; Alam, K. (2017). Global, regional, and national deaths, prevalence, disability-adjusted life years, and years lived with disability for chronic obstructive pulmonary disease and asthma, 1990–2015: a systematic analysis for the Global Burden of Disease Study 2015. </w:t>
+        <w:t xml:space="preserve">Soriano, J. B., Abajobir, A. A., Abate, K. H., Abera, S. F., Agrawal, A., Ahmed, M. B., . . . Alam, K. (2017). Global, regional, and national deaths, prevalence, disability-adjusted life years, and years lived with disability for chronic obstructive pulmonary disease and asthma, 1990–2015: a systematic analysis for the Global Burden of Disease Study 2015. </w:t>
       </w:r>
       <w:r>
         <w:rPr>
@@ -7943,6 +8149,24 @@
       </w:r>
       <w:r>
         <w:t xml:space="preserve">(9), 691-706. </w:t>
+      </w:r>
+    </w:p>
+    <w:p>
+      <w:pPr>
+        <w:pStyle w:val="EndNoteBibliography"/>
+        <w:ind w:left="720" w:hanging="720"/>
+      </w:pPr>
+      <w:r>
+        <w:t xml:space="preserve">Winer, R. A., Qin, X., Harrington, T., Moorman, J., &amp; Zahran, H. (2012). Asthma incidence among children and adults: findings from the Behavioral Risk Factor Surveillance system asthma call-back survey—United States, 2006–2008. </w:t>
+      </w:r>
+      <w:r>
+        <w:rPr>
+          <w:i/>
+        </w:rPr>
+        <w:t>Journal of Asthma, 49</w:t>
+      </w:r>
+      <w:r>
+        <w:t xml:space="preserve">(1), 16-22. </w:t>
       </w:r>
     </w:p>
     <w:p>
@@ -7972,7 +8196,7 @@
 </file>
 
 <file path=word/comments.xml><?xml version="1.0" encoding="utf-8"?>
-<w:comments xmlns:wpc="http://schemas.microsoft.com/office/word/2010/wordprocessingCanvas" xmlns:cx="http://schemas.microsoft.com/office/drawing/2014/chartex" xmlns:cx1="http://schemas.microsoft.com/office/drawing/2015/9/8/chartex" xmlns:mc="http://schemas.openxmlformats.org/markup-compatibility/2006" xmlns:o="urn:schemas-microsoft-com:office:office" xmlns:r="http://schemas.openxmlformats.org/officeDocument/2006/relationships" xmlns:m="http://schemas.openxmlformats.org/officeDocument/2006/math" xmlns:v="urn:schemas-microsoft-com:vml" xmlns:wp14="http://schemas.microsoft.com/office/word/2010/wordprocessingDrawing" xmlns:wp="http://schemas.openxmlformats.org/drawingml/2006/wordprocessingDrawing" xmlns:w10="urn:schemas-microsoft-com:office:word" xmlns:w="http://schemas.openxmlformats.org/wordprocessingml/2006/main" xmlns:w14="http://schemas.microsoft.com/office/word/2010/wordml" xmlns:w15="http://schemas.microsoft.com/office/word/2012/wordml" xmlns:w16se="http://schemas.microsoft.com/office/word/2015/wordml/symex" xmlns:wpg="http://schemas.microsoft.com/office/word/2010/wordprocessingGroup" xmlns:wpi="http://schemas.microsoft.com/office/word/2010/wordprocessingInk" xmlns:wne="http://schemas.microsoft.com/office/word/2006/wordml" xmlns:wps="http://schemas.microsoft.com/office/word/2010/wordprocessingShape" mc:Ignorable="w14 w15 w16se wp14">
+<w:comments xmlns:wpc="http://schemas.microsoft.com/office/word/2010/wordprocessingCanvas" xmlns:cx="http://schemas.microsoft.com/office/drawing/2014/chartex" xmlns:cx1="http://schemas.microsoft.com/office/drawing/2015/9/8/chartex" xmlns:cx2="http://schemas.microsoft.com/office/drawing/2015/10/21/chartex" xmlns:cx3="http://schemas.microsoft.com/office/drawing/2016/5/9/chartex" xmlns:cx4="http://schemas.microsoft.com/office/drawing/2016/5/10/chartex" xmlns:cx5="http://schemas.microsoft.com/office/drawing/2016/5/11/chartex" xmlns:cx6="http://schemas.microsoft.com/office/drawing/2016/5/12/chartex" xmlns:cx7="http://schemas.microsoft.com/office/drawing/2016/5/13/chartex" xmlns:cx8="http://schemas.microsoft.com/office/drawing/2016/5/14/chartex" xmlns:mc="http://schemas.openxmlformats.org/markup-compatibility/2006" xmlns:aink="http://schemas.microsoft.com/office/drawing/2016/ink" xmlns:am3d="http://schemas.microsoft.com/office/drawing/2017/model3d" xmlns:o="urn:schemas-microsoft-com:office:office" xmlns:r="http://schemas.openxmlformats.org/officeDocument/2006/relationships" xmlns:m="http://schemas.openxmlformats.org/officeDocument/2006/math" xmlns:v="urn:schemas-microsoft-com:vml" xmlns:wp14="http://schemas.microsoft.com/office/word/2010/wordprocessingDrawing" xmlns:wp="http://schemas.openxmlformats.org/drawingml/2006/wordprocessingDrawing" xmlns:w10="urn:schemas-microsoft-com:office:word" xmlns:w="http://schemas.openxmlformats.org/wordprocessingml/2006/main" xmlns:w14="http://schemas.microsoft.com/office/word/2010/wordml" xmlns:w15="http://schemas.microsoft.com/office/word/2012/wordml" xmlns:w16cid="http://schemas.microsoft.com/office/word/2016/wordml/cid" xmlns:w16se="http://schemas.microsoft.com/office/word/2015/wordml/symex" xmlns:wpg="http://schemas.microsoft.com/office/word/2010/wordprocessingGroup" xmlns:wpi="http://schemas.microsoft.com/office/word/2010/wordprocessingInk" xmlns:wne="http://schemas.microsoft.com/office/word/2006/wordml" xmlns:wps="http://schemas.microsoft.com/office/word/2010/wordprocessingShape" mc:Ignorable="w14 w15 w16se w16cid wp14">
   <w:comment w:id="21" w:author="Alotaibi, Raed" w:date="2019-06-12T12:32:00Z" w:initials="AR">
     <w:p>
       <w:pPr>
@@ -7993,7 +8217,15 @@
         <w:pStyle w:val="CommentText"/>
       </w:pPr>
       <w:r>
-        <w:t>What I’m trying to say is that although different hierarchies may differ in size, some smaller than other, they can cross the boundaries of each other. However, the census block (the smallest unit of all the hierarchies) does not cross the boundary of any higher level hierarchy.</w:t>
+        <w:t xml:space="preserve">What I’m trying to say is that although different hierarchies may differ in size, some smaller than other, they can cross the boundaries of each other. However, the census block (the smallest unit of all the hierarchies) does not cross the boundary of any </w:t>
+      </w:r>
+      <w:proofErr w:type="gramStart"/>
+      <w:r>
+        <w:t>higher level</w:t>
+      </w:r>
+      <w:proofErr w:type="gramEnd"/>
+      <w:r>
+        <w:t xml:space="preserve"> hierarchy.</w:t>
       </w:r>
     </w:p>
   </w:comment>
@@ -8065,7 +8297,7 @@
 </file>
 
 <file path=word/commentsExtended.xml><?xml version="1.0" encoding="utf-8"?>
-<w15:commentsEx xmlns:wpc="http://schemas.microsoft.com/office/word/2010/wordprocessingCanvas" xmlns:cx="http://schemas.microsoft.com/office/drawing/2014/chartex" xmlns:cx1="http://schemas.microsoft.com/office/drawing/2015/9/8/chartex" xmlns:mc="http://schemas.openxmlformats.org/markup-compatibility/2006" xmlns:o="urn:schemas-microsoft-com:office:office" xmlns:r="http://schemas.openxmlformats.org/officeDocument/2006/relationships" xmlns:m="http://schemas.openxmlformats.org/officeDocument/2006/math" xmlns:v="urn:schemas-microsoft-com:vml" xmlns:wp14="http://schemas.microsoft.com/office/word/2010/wordprocessingDrawing" xmlns:wp="http://schemas.openxmlformats.org/drawingml/2006/wordprocessingDrawing" xmlns:w10="urn:schemas-microsoft-com:office:word" xmlns:w="http://schemas.openxmlformats.org/wordprocessingml/2006/main" xmlns:w14="http://schemas.microsoft.com/office/word/2010/wordml" xmlns:w15="http://schemas.microsoft.com/office/word/2012/wordml" xmlns:w16se="http://schemas.microsoft.com/office/word/2015/wordml/symex" xmlns:wpg="http://schemas.microsoft.com/office/word/2010/wordprocessingGroup" xmlns:wpi="http://schemas.microsoft.com/office/word/2010/wordprocessingInk" xmlns:wne="http://schemas.microsoft.com/office/word/2006/wordml" xmlns:wps="http://schemas.microsoft.com/office/word/2010/wordprocessingShape" mc:Ignorable="w14 w15 w16se wp14">
+<w15:commentsEx xmlns:wpc="http://schemas.microsoft.com/office/word/2010/wordprocessingCanvas" xmlns:cx="http://schemas.microsoft.com/office/drawing/2014/chartex" xmlns:cx1="http://schemas.microsoft.com/office/drawing/2015/9/8/chartex" xmlns:cx2="http://schemas.microsoft.com/office/drawing/2015/10/21/chartex" xmlns:cx3="http://schemas.microsoft.com/office/drawing/2016/5/9/chartex" xmlns:cx4="http://schemas.microsoft.com/office/drawing/2016/5/10/chartex" xmlns:cx5="http://schemas.microsoft.com/office/drawing/2016/5/11/chartex" xmlns:cx6="http://schemas.microsoft.com/office/drawing/2016/5/12/chartex" xmlns:cx7="http://schemas.microsoft.com/office/drawing/2016/5/13/chartex" xmlns:cx8="http://schemas.microsoft.com/office/drawing/2016/5/14/chartex" xmlns:mc="http://schemas.openxmlformats.org/markup-compatibility/2006" xmlns:aink="http://schemas.microsoft.com/office/drawing/2016/ink" xmlns:am3d="http://schemas.microsoft.com/office/drawing/2017/model3d" xmlns:o="urn:schemas-microsoft-com:office:office" xmlns:r="http://schemas.openxmlformats.org/officeDocument/2006/relationships" xmlns:m="http://schemas.openxmlformats.org/officeDocument/2006/math" xmlns:v="urn:schemas-microsoft-com:vml" xmlns:wp14="http://schemas.microsoft.com/office/word/2010/wordprocessingDrawing" xmlns:wp="http://schemas.openxmlformats.org/drawingml/2006/wordprocessingDrawing" xmlns:w10="urn:schemas-microsoft-com:office:word" xmlns:w="http://schemas.openxmlformats.org/wordprocessingml/2006/main" xmlns:w14="http://schemas.microsoft.com/office/word/2010/wordml" xmlns:w15="http://schemas.microsoft.com/office/word/2012/wordml" xmlns:w16cid="http://schemas.microsoft.com/office/word/2016/wordml/cid" xmlns:w16se="http://schemas.microsoft.com/office/word/2015/wordml/symex" xmlns:wpg="http://schemas.microsoft.com/office/word/2010/wordprocessingGroup" xmlns:wpi="http://schemas.microsoft.com/office/word/2010/wordprocessingInk" xmlns:wne="http://schemas.microsoft.com/office/word/2006/wordml" xmlns:wps="http://schemas.microsoft.com/office/word/2010/wordprocessingShape" mc:Ignorable="w14 w15 w16se w16cid wp14">
   <w15:commentEx w15:paraId="6D58B083" w15:done="0"/>
   <w15:commentEx w15:paraId="3F2418EE" w15:done="0"/>
   <w15:commentEx w15:paraId="37905764" w15:done="0"/>
@@ -8074,8 +8306,18 @@
 </w15:commentsEx>
 </file>
 
+<file path=word/commentsIds.xml><?xml version="1.0" encoding="utf-8"?>
+<w16cid:commentsIds xmlns:wpc="http://schemas.microsoft.com/office/word/2010/wordprocessingCanvas" xmlns:cx="http://schemas.microsoft.com/office/drawing/2014/chartex" xmlns:cx1="http://schemas.microsoft.com/office/drawing/2015/9/8/chartex" xmlns:cx2="http://schemas.microsoft.com/office/drawing/2015/10/21/chartex" xmlns:cx3="http://schemas.microsoft.com/office/drawing/2016/5/9/chartex" xmlns:cx4="http://schemas.microsoft.com/office/drawing/2016/5/10/chartex" xmlns:cx5="http://schemas.microsoft.com/office/drawing/2016/5/11/chartex" xmlns:cx6="http://schemas.microsoft.com/office/drawing/2016/5/12/chartex" xmlns:cx7="http://schemas.microsoft.com/office/drawing/2016/5/13/chartex" xmlns:cx8="http://schemas.microsoft.com/office/drawing/2016/5/14/chartex" xmlns:mc="http://schemas.openxmlformats.org/markup-compatibility/2006" xmlns:aink="http://schemas.microsoft.com/office/drawing/2016/ink" xmlns:am3d="http://schemas.microsoft.com/office/drawing/2017/model3d" xmlns:o="urn:schemas-microsoft-com:office:office" xmlns:r="http://schemas.openxmlformats.org/officeDocument/2006/relationships" xmlns:m="http://schemas.openxmlformats.org/officeDocument/2006/math" xmlns:v="urn:schemas-microsoft-com:vml" xmlns:wp14="http://schemas.microsoft.com/office/word/2010/wordprocessingDrawing" xmlns:wp="http://schemas.openxmlformats.org/drawingml/2006/wordprocessingDrawing" xmlns:w10="urn:schemas-microsoft-com:office:word" xmlns:w="http://schemas.openxmlformats.org/wordprocessingml/2006/main" xmlns:w14="http://schemas.microsoft.com/office/word/2010/wordml" xmlns:w15="http://schemas.microsoft.com/office/word/2012/wordml" xmlns:w16cid="http://schemas.microsoft.com/office/word/2016/wordml/cid" xmlns:w16se="http://schemas.microsoft.com/office/word/2015/wordml/symex" xmlns:wpg="http://schemas.microsoft.com/office/word/2010/wordprocessingGroup" xmlns:wpi="http://schemas.microsoft.com/office/word/2010/wordprocessingInk" xmlns:wne="http://schemas.microsoft.com/office/word/2006/wordml" xmlns:wps="http://schemas.microsoft.com/office/word/2010/wordprocessingShape" mc:Ignorable="w14 w15 w16se w16cid wp14">
+  <w16cid:commentId w16cid:paraId="6D58B083" w16cid:durableId="20AE34F2"/>
+  <w16cid:commentId w16cid:paraId="3F2418EE" w16cid:durableId="20AE34F3"/>
+  <w16cid:commentId w16cid:paraId="37905764" w16cid:durableId="20AE34F4"/>
+  <w16cid:commentId w16cid:paraId="7E94592B" w16cid:durableId="20AE34F5"/>
+  <w16cid:commentId w16cid:paraId="09299238" w16cid:durableId="20AE34F6"/>
+</w16cid:commentsIds>
+</file>
+
 <file path=word/endnotes.xml><?xml version="1.0" encoding="utf-8"?>
-<w:endnotes xmlns:wpc="http://schemas.microsoft.com/office/word/2010/wordprocessingCanvas" xmlns:cx="http://schemas.microsoft.com/office/drawing/2014/chartex" xmlns:cx1="http://schemas.microsoft.com/office/drawing/2015/9/8/chartex" xmlns:mc="http://schemas.openxmlformats.org/markup-compatibility/2006" xmlns:o="urn:schemas-microsoft-com:office:office" xmlns:r="http://schemas.openxmlformats.org/officeDocument/2006/relationships" xmlns:m="http://schemas.openxmlformats.org/officeDocument/2006/math" xmlns:v="urn:schemas-microsoft-com:vml" xmlns:wp14="http://schemas.microsoft.com/office/word/2010/wordprocessingDrawing" xmlns:wp="http://schemas.openxmlformats.org/drawingml/2006/wordprocessingDrawing" xmlns:w10="urn:schemas-microsoft-com:office:word" xmlns:w="http://schemas.openxmlformats.org/wordprocessingml/2006/main" xmlns:w14="http://schemas.microsoft.com/office/word/2010/wordml" xmlns:w15="http://schemas.microsoft.com/office/word/2012/wordml" xmlns:w16se="http://schemas.microsoft.com/office/word/2015/wordml/symex" xmlns:wpg="http://schemas.microsoft.com/office/word/2010/wordprocessingGroup" xmlns:wpi="http://schemas.microsoft.com/office/word/2010/wordprocessingInk" xmlns:wne="http://schemas.microsoft.com/office/word/2006/wordml" xmlns:wps="http://schemas.microsoft.com/office/word/2010/wordprocessingShape" mc:Ignorable="w14 w15 w16se wp14">
+<w:endnotes xmlns:wpc="http://schemas.microsoft.com/office/word/2010/wordprocessingCanvas" xmlns:cx="http://schemas.microsoft.com/office/drawing/2014/chartex" xmlns:cx1="http://schemas.microsoft.com/office/drawing/2015/9/8/chartex" xmlns:cx2="http://schemas.microsoft.com/office/drawing/2015/10/21/chartex" xmlns:cx3="http://schemas.microsoft.com/office/drawing/2016/5/9/chartex" xmlns:cx4="http://schemas.microsoft.com/office/drawing/2016/5/10/chartex" xmlns:cx5="http://schemas.microsoft.com/office/drawing/2016/5/11/chartex" xmlns:cx6="http://schemas.microsoft.com/office/drawing/2016/5/12/chartex" xmlns:cx7="http://schemas.microsoft.com/office/drawing/2016/5/13/chartex" xmlns:cx8="http://schemas.microsoft.com/office/drawing/2016/5/14/chartex" xmlns:mc="http://schemas.openxmlformats.org/markup-compatibility/2006" xmlns:aink="http://schemas.microsoft.com/office/drawing/2016/ink" xmlns:am3d="http://schemas.microsoft.com/office/drawing/2017/model3d" xmlns:o="urn:schemas-microsoft-com:office:office" xmlns:r="http://schemas.openxmlformats.org/officeDocument/2006/relationships" xmlns:m="http://schemas.openxmlformats.org/officeDocument/2006/math" xmlns:v="urn:schemas-microsoft-com:vml" xmlns:wp14="http://schemas.microsoft.com/office/word/2010/wordprocessingDrawing" xmlns:wp="http://schemas.openxmlformats.org/drawingml/2006/wordprocessingDrawing" xmlns:w10="urn:schemas-microsoft-com:office:word" xmlns:w="http://schemas.openxmlformats.org/wordprocessingml/2006/main" xmlns:w14="http://schemas.microsoft.com/office/word/2010/wordml" xmlns:w15="http://schemas.microsoft.com/office/word/2012/wordml" xmlns:w16cid="http://schemas.microsoft.com/office/word/2016/wordml/cid" xmlns:w16se="http://schemas.microsoft.com/office/word/2015/wordml/symex" xmlns:wpg="http://schemas.microsoft.com/office/word/2010/wordprocessingGroup" xmlns:wpi="http://schemas.microsoft.com/office/word/2010/wordprocessingInk" xmlns:wne="http://schemas.microsoft.com/office/word/2006/wordml" xmlns:wps="http://schemas.microsoft.com/office/word/2010/wordprocessingShape" mc:Ignorable="w14 w15 w16se w16cid wp14">
   <w:endnote w:type="separator" w:id="-1">
     <w:p>
       <w:r>
@@ -8094,7 +8336,7 @@
 </file>
 
 <file path=word/footer1.xml><?xml version="1.0" encoding="utf-8"?>
-<w:ftr xmlns:wpc="http://schemas.microsoft.com/office/word/2010/wordprocessingCanvas" xmlns:cx="http://schemas.microsoft.com/office/drawing/2014/chartex" xmlns:cx1="http://schemas.microsoft.com/office/drawing/2015/9/8/chartex" xmlns:mc="http://schemas.openxmlformats.org/markup-compatibility/2006" xmlns:o="urn:schemas-microsoft-com:office:office" xmlns:r="http://schemas.openxmlformats.org/officeDocument/2006/relationships" xmlns:m="http://schemas.openxmlformats.org/officeDocument/2006/math" xmlns:v="urn:schemas-microsoft-com:vml" xmlns:wp14="http://schemas.microsoft.com/office/word/2010/wordprocessingDrawing" xmlns:wp="http://schemas.openxmlformats.org/drawingml/2006/wordprocessingDrawing" xmlns:w10="urn:schemas-microsoft-com:office:word" xmlns:w="http://schemas.openxmlformats.org/wordprocessingml/2006/main" xmlns:w14="http://schemas.microsoft.com/office/word/2010/wordml" xmlns:w15="http://schemas.microsoft.com/office/word/2012/wordml" xmlns:w16se="http://schemas.microsoft.com/office/word/2015/wordml/symex" xmlns:wpg="http://schemas.microsoft.com/office/word/2010/wordprocessingGroup" xmlns:wpi="http://schemas.microsoft.com/office/word/2010/wordprocessingInk" xmlns:wne="http://schemas.microsoft.com/office/word/2006/wordml" xmlns:wps="http://schemas.microsoft.com/office/word/2010/wordprocessingShape" mc:Ignorable="w14 w15 w16se wp14">
+<w:ftr xmlns:wpc="http://schemas.microsoft.com/office/word/2010/wordprocessingCanvas" xmlns:cx="http://schemas.microsoft.com/office/drawing/2014/chartex" xmlns:cx1="http://schemas.microsoft.com/office/drawing/2015/9/8/chartex" xmlns:cx2="http://schemas.microsoft.com/office/drawing/2015/10/21/chartex" xmlns:cx3="http://schemas.microsoft.com/office/drawing/2016/5/9/chartex" xmlns:cx4="http://schemas.microsoft.com/office/drawing/2016/5/10/chartex" xmlns:cx5="http://schemas.microsoft.com/office/drawing/2016/5/11/chartex" xmlns:cx6="http://schemas.microsoft.com/office/drawing/2016/5/12/chartex" xmlns:cx7="http://schemas.microsoft.com/office/drawing/2016/5/13/chartex" xmlns:cx8="http://schemas.microsoft.com/office/drawing/2016/5/14/chartex" xmlns:mc="http://schemas.openxmlformats.org/markup-compatibility/2006" xmlns:aink="http://schemas.microsoft.com/office/drawing/2016/ink" xmlns:am3d="http://schemas.microsoft.com/office/drawing/2017/model3d" xmlns:o="urn:schemas-microsoft-com:office:office" xmlns:r="http://schemas.openxmlformats.org/officeDocument/2006/relationships" xmlns:m="http://schemas.openxmlformats.org/officeDocument/2006/math" xmlns:v="urn:schemas-microsoft-com:vml" xmlns:wp14="http://schemas.microsoft.com/office/word/2010/wordprocessingDrawing" xmlns:wp="http://schemas.openxmlformats.org/drawingml/2006/wordprocessingDrawing" xmlns:w10="urn:schemas-microsoft-com:office:word" xmlns:w="http://schemas.openxmlformats.org/wordprocessingml/2006/main" xmlns:w14="http://schemas.microsoft.com/office/word/2010/wordml" xmlns:w15="http://schemas.microsoft.com/office/word/2012/wordml" xmlns:w16cid="http://schemas.microsoft.com/office/word/2016/wordml/cid" xmlns:w16se="http://schemas.microsoft.com/office/word/2015/wordml/symex" xmlns:wpg="http://schemas.microsoft.com/office/word/2010/wordprocessingGroup" xmlns:wpi="http://schemas.microsoft.com/office/word/2010/wordprocessingInk" xmlns:wne="http://schemas.microsoft.com/office/word/2006/wordml" xmlns:wps="http://schemas.microsoft.com/office/word/2010/wordprocessingShape" mc:Ignorable="w14 w15 w16se w16cid wp14">
   <w:sdt>
     <w:sdtPr>
       <w:id w:val="89977529"/>
@@ -8156,7 +8398,7 @@
 </file>
 
 <file path=word/footer2.xml><?xml version="1.0" encoding="utf-8"?>
-<w:ftr xmlns:wpc="http://schemas.microsoft.com/office/word/2010/wordprocessingCanvas" xmlns:cx="http://schemas.microsoft.com/office/drawing/2014/chartex" xmlns:cx1="http://schemas.microsoft.com/office/drawing/2015/9/8/chartex" xmlns:mc="http://schemas.openxmlformats.org/markup-compatibility/2006" xmlns:o="urn:schemas-microsoft-com:office:office" xmlns:r="http://schemas.openxmlformats.org/officeDocument/2006/relationships" xmlns:m="http://schemas.openxmlformats.org/officeDocument/2006/math" xmlns:v="urn:schemas-microsoft-com:vml" xmlns:wp14="http://schemas.microsoft.com/office/word/2010/wordprocessingDrawing" xmlns:wp="http://schemas.openxmlformats.org/drawingml/2006/wordprocessingDrawing" xmlns:w10="urn:schemas-microsoft-com:office:word" xmlns:w="http://schemas.openxmlformats.org/wordprocessingml/2006/main" xmlns:w14="http://schemas.microsoft.com/office/word/2010/wordml" xmlns:w15="http://schemas.microsoft.com/office/word/2012/wordml" xmlns:w16se="http://schemas.microsoft.com/office/word/2015/wordml/symex" xmlns:wpg="http://schemas.microsoft.com/office/word/2010/wordprocessingGroup" xmlns:wpi="http://schemas.microsoft.com/office/word/2010/wordprocessingInk" xmlns:wne="http://schemas.microsoft.com/office/word/2006/wordml" xmlns:wps="http://schemas.microsoft.com/office/word/2010/wordprocessingShape" mc:Ignorable="w14 w15 w16se wp14">
+<w:ftr xmlns:wpc="http://schemas.microsoft.com/office/word/2010/wordprocessingCanvas" xmlns:cx="http://schemas.microsoft.com/office/drawing/2014/chartex" xmlns:cx1="http://schemas.microsoft.com/office/drawing/2015/9/8/chartex" xmlns:cx2="http://schemas.microsoft.com/office/drawing/2015/10/21/chartex" xmlns:cx3="http://schemas.microsoft.com/office/drawing/2016/5/9/chartex" xmlns:cx4="http://schemas.microsoft.com/office/drawing/2016/5/10/chartex" xmlns:cx5="http://schemas.microsoft.com/office/drawing/2016/5/11/chartex" xmlns:cx6="http://schemas.microsoft.com/office/drawing/2016/5/12/chartex" xmlns:cx7="http://schemas.microsoft.com/office/drawing/2016/5/13/chartex" xmlns:cx8="http://schemas.microsoft.com/office/drawing/2016/5/14/chartex" xmlns:mc="http://schemas.openxmlformats.org/markup-compatibility/2006" xmlns:aink="http://schemas.microsoft.com/office/drawing/2016/ink" xmlns:am3d="http://schemas.microsoft.com/office/drawing/2017/model3d" xmlns:o="urn:schemas-microsoft-com:office:office" xmlns:r="http://schemas.openxmlformats.org/officeDocument/2006/relationships" xmlns:m="http://schemas.openxmlformats.org/officeDocument/2006/math" xmlns:v="urn:schemas-microsoft-com:vml" xmlns:wp14="http://schemas.microsoft.com/office/word/2010/wordprocessingDrawing" xmlns:wp="http://schemas.openxmlformats.org/drawingml/2006/wordprocessingDrawing" xmlns:w10="urn:schemas-microsoft-com:office:word" xmlns:w="http://schemas.openxmlformats.org/wordprocessingml/2006/main" xmlns:w14="http://schemas.microsoft.com/office/word/2010/wordml" xmlns:w15="http://schemas.microsoft.com/office/word/2012/wordml" xmlns:w16cid="http://schemas.microsoft.com/office/word/2016/wordml/cid" xmlns:w16se="http://schemas.microsoft.com/office/word/2015/wordml/symex" xmlns:wpg="http://schemas.microsoft.com/office/word/2010/wordprocessingGroup" xmlns:wpi="http://schemas.microsoft.com/office/word/2010/wordprocessingInk" xmlns:wne="http://schemas.microsoft.com/office/word/2006/wordml" xmlns:wps="http://schemas.microsoft.com/office/word/2010/wordprocessingShape" mc:Ignorable="w14 w15 w16se w16cid wp14">
   <w:p>
     <w:pPr>
       <w:pStyle w:val="Footer"/>
@@ -8166,7 +8408,7 @@
 </file>
 
 <file path=word/footnotes.xml><?xml version="1.0" encoding="utf-8"?>
-<w:footnotes xmlns:wpc="http://schemas.microsoft.com/office/word/2010/wordprocessingCanvas" xmlns:cx="http://schemas.microsoft.com/office/drawing/2014/chartex" xmlns:cx1="http://schemas.microsoft.com/office/drawing/2015/9/8/chartex" xmlns:mc="http://schemas.openxmlformats.org/markup-compatibility/2006" xmlns:o="urn:schemas-microsoft-com:office:office" xmlns:r="http://schemas.openxmlformats.org/officeDocument/2006/relationships" xmlns:m="http://schemas.openxmlformats.org/officeDocument/2006/math" xmlns:v="urn:schemas-microsoft-com:vml" xmlns:wp14="http://schemas.microsoft.com/office/word/2010/wordprocessingDrawing" xmlns:wp="http://schemas.openxmlformats.org/drawingml/2006/wordprocessingDrawing" xmlns:w10="urn:schemas-microsoft-com:office:word" xmlns:w="http://schemas.openxmlformats.org/wordprocessingml/2006/main" xmlns:w14="http://schemas.microsoft.com/office/word/2010/wordml" xmlns:w15="http://schemas.microsoft.com/office/word/2012/wordml" xmlns:w16se="http://schemas.microsoft.com/office/word/2015/wordml/symex" xmlns:wpg="http://schemas.microsoft.com/office/word/2010/wordprocessingGroup" xmlns:wpi="http://schemas.microsoft.com/office/word/2010/wordprocessingInk" xmlns:wne="http://schemas.microsoft.com/office/word/2006/wordml" xmlns:wps="http://schemas.microsoft.com/office/word/2010/wordprocessingShape" mc:Ignorable="w14 w15 w16se wp14">
+<w:footnotes xmlns:wpc="http://schemas.microsoft.com/office/word/2010/wordprocessingCanvas" xmlns:cx="http://schemas.microsoft.com/office/drawing/2014/chartex" xmlns:cx1="http://schemas.microsoft.com/office/drawing/2015/9/8/chartex" xmlns:cx2="http://schemas.microsoft.com/office/drawing/2015/10/21/chartex" xmlns:cx3="http://schemas.microsoft.com/office/drawing/2016/5/9/chartex" xmlns:cx4="http://schemas.microsoft.com/office/drawing/2016/5/10/chartex" xmlns:cx5="http://schemas.microsoft.com/office/drawing/2016/5/11/chartex" xmlns:cx6="http://schemas.microsoft.com/office/drawing/2016/5/12/chartex" xmlns:cx7="http://schemas.microsoft.com/office/drawing/2016/5/13/chartex" xmlns:cx8="http://schemas.microsoft.com/office/drawing/2016/5/14/chartex" xmlns:mc="http://schemas.openxmlformats.org/markup-compatibility/2006" xmlns:aink="http://schemas.microsoft.com/office/drawing/2016/ink" xmlns:am3d="http://schemas.microsoft.com/office/drawing/2017/model3d" xmlns:o="urn:schemas-microsoft-com:office:office" xmlns:r="http://schemas.openxmlformats.org/officeDocument/2006/relationships" xmlns:m="http://schemas.openxmlformats.org/officeDocument/2006/math" xmlns:v="urn:schemas-microsoft-com:vml" xmlns:wp14="http://schemas.microsoft.com/office/word/2010/wordprocessingDrawing" xmlns:wp="http://schemas.openxmlformats.org/drawingml/2006/wordprocessingDrawing" xmlns:w10="urn:schemas-microsoft-com:office:word" xmlns:w="http://schemas.openxmlformats.org/wordprocessingml/2006/main" xmlns:w14="http://schemas.microsoft.com/office/word/2010/wordml" xmlns:w15="http://schemas.microsoft.com/office/word/2012/wordml" xmlns:w16cid="http://schemas.microsoft.com/office/word/2016/wordml/cid" xmlns:w16se="http://schemas.microsoft.com/office/word/2015/wordml/symex" xmlns:wpg="http://schemas.microsoft.com/office/word/2010/wordprocessingGroup" xmlns:wpi="http://schemas.microsoft.com/office/word/2010/wordprocessingInk" xmlns:wne="http://schemas.microsoft.com/office/word/2006/wordml" xmlns:wps="http://schemas.microsoft.com/office/word/2010/wordprocessingShape" mc:Ignorable="w14 w15 w16se w16cid wp14">
   <w:footnote w:type="separator" w:id="-1">
     <w:p>
       <w:r>
@@ -8185,7 +8427,7 @@
 </file>
 
 <file path=word/header1.xml><?xml version="1.0" encoding="utf-8"?>
-<w:hdr xmlns:wpc="http://schemas.microsoft.com/office/word/2010/wordprocessingCanvas" xmlns:cx="http://schemas.microsoft.com/office/drawing/2014/chartex" xmlns:cx1="http://schemas.microsoft.com/office/drawing/2015/9/8/chartex" xmlns:mc="http://schemas.openxmlformats.org/markup-compatibility/2006" xmlns:o="urn:schemas-microsoft-com:office:office" xmlns:r="http://schemas.openxmlformats.org/officeDocument/2006/relationships" xmlns:m="http://schemas.openxmlformats.org/officeDocument/2006/math" xmlns:v="urn:schemas-microsoft-com:vml" xmlns:wp14="http://schemas.microsoft.com/office/word/2010/wordprocessingDrawing" xmlns:wp="http://schemas.openxmlformats.org/drawingml/2006/wordprocessingDrawing" xmlns:w10="urn:schemas-microsoft-com:office:word" xmlns:w="http://schemas.openxmlformats.org/wordprocessingml/2006/main" xmlns:w14="http://schemas.microsoft.com/office/word/2010/wordml" xmlns:w15="http://schemas.microsoft.com/office/word/2012/wordml" xmlns:w16se="http://schemas.microsoft.com/office/word/2015/wordml/symex" xmlns:wpg="http://schemas.microsoft.com/office/word/2010/wordprocessingGroup" xmlns:wpi="http://schemas.microsoft.com/office/word/2010/wordprocessingInk" xmlns:wne="http://schemas.microsoft.com/office/word/2006/wordml" xmlns:wps="http://schemas.microsoft.com/office/word/2010/wordprocessingShape" mc:Ignorable="w14 w15 w16se wp14">
+<w:hdr xmlns:wpc="http://schemas.microsoft.com/office/word/2010/wordprocessingCanvas" xmlns:cx="http://schemas.microsoft.com/office/drawing/2014/chartex" xmlns:cx1="http://schemas.microsoft.com/office/drawing/2015/9/8/chartex" xmlns:cx2="http://schemas.microsoft.com/office/drawing/2015/10/21/chartex" xmlns:cx3="http://schemas.microsoft.com/office/drawing/2016/5/9/chartex" xmlns:cx4="http://schemas.microsoft.com/office/drawing/2016/5/10/chartex" xmlns:cx5="http://schemas.microsoft.com/office/drawing/2016/5/11/chartex" xmlns:cx6="http://schemas.microsoft.com/office/drawing/2016/5/12/chartex" xmlns:cx7="http://schemas.microsoft.com/office/drawing/2016/5/13/chartex" xmlns:cx8="http://schemas.microsoft.com/office/drawing/2016/5/14/chartex" xmlns:mc="http://schemas.openxmlformats.org/markup-compatibility/2006" xmlns:aink="http://schemas.microsoft.com/office/drawing/2016/ink" xmlns:am3d="http://schemas.microsoft.com/office/drawing/2017/model3d" xmlns:o="urn:schemas-microsoft-com:office:office" xmlns:r="http://schemas.openxmlformats.org/officeDocument/2006/relationships" xmlns:m="http://schemas.openxmlformats.org/officeDocument/2006/math" xmlns:v="urn:schemas-microsoft-com:vml" xmlns:wp14="http://schemas.microsoft.com/office/word/2010/wordprocessingDrawing" xmlns:wp="http://schemas.openxmlformats.org/drawingml/2006/wordprocessingDrawing" xmlns:w10="urn:schemas-microsoft-com:office:word" xmlns:w="http://schemas.openxmlformats.org/wordprocessingml/2006/main" xmlns:w14="http://schemas.microsoft.com/office/word/2010/wordml" xmlns:w15="http://schemas.microsoft.com/office/word/2012/wordml" xmlns:w16cid="http://schemas.microsoft.com/office/word/2016/wordml/cid" xmlns:w16se="http://schemas.microsoft.com/office/word/2015/wordml/symex" xmlns:wpg="http://schemas.microsoft.com/office/word/2010/wordprocessingGroup" xmlns:wpi="http://schemas.microsoft.com/office/word/2010/wordprocessingInk" xmlns:wne="http://schemas.microsoft.com/office/word/2006/wordml" xmlns:wps="http://schemas.microsoft.com/office/word/2010/wordprocessingShape" mc:Ignorable="w14 w15 w16se w16cid wp14">
   <w:p>
     <w:pPr>
       <w:pStyle w:val="Header"/>
@@ -8195,7 +8437,7 @@
 </file>
 
 <file path=word/header2.xml><?xml version="1.0" encoding="utf-8"?>
-<w:hdr xmlns:wpc="http://schemas.microsoft.com/office/word/2010/wordprocessingCanvas" xmlns:cx="http://schemas.microsoft.com/office/drawing/2014/chartex" xmlns:cx1="http://schemas.microsoft.com/office/drawing/2015/9/8/chartex" xmlns:mc="http://schemas.openxmlformats.org/markup-compatibility/2006" xmlns:o="urn:schemas-microsoft-com:office:office" xmlns:r="http://schemas.openxmlformats.org/officeDocument/2006/relationships" xmlns:m="http://schemas.openxmlformats.org/officeDocument/2006/math" xmlns:v="urn:schemas-microsoft-com:vml" xmlns:wp14="http://schemas.microsoft.com/office/word/2010/wordprocessingDrawing" xmlns:wp="http://schemas.openxmlformats.org/drawingml/2006/wordprocessingDrawing" xmlns:w10="urn:schemas-microsoft-com:office:word" xmlns:w="http://schemas.openxmlformats.org/wordprocessingml/2006/main" xmlns:w14="http://schemas.microsoft.com/office/word/2010/wordml" xmlns:w15="http://schemas.microsoft.com/office/word/2012/wordml" xmlns:w16se="http://schemas.microsoft.com/office/word/2015/wordml/symex" xmlns:wpg="http://schemas.microsoft.com/office/word/2010/wordprocessingGroup" xmlns:wpi="http://schemas.microsoft.com/office/word/2010/wordprocessingInk" xmlns:wne="http://schemas.microsoft.com/office/word/2006/wordml" xmlns:wps="http://schemas.microsoft.com/office/word/2010/wordprocessingShape" mc:Ignorable="w14 w15 w16se wp14">
+<w:hdr xmlns:wpc="http://schemas.microsoft.com/office/word/2010/wordprocessingCanvas" xmlns:cx="http://schemas.microsoft.com/office/drawing/2014/chartex" xmlns:cx1="http://schemas.microsoft.com/office/drawing/2015/9/8/chartex" xmlns:cx2="http://schemas.microsoft.com/office/drawing/2015/10/21/chartex" xmlns:cx3="http://schemas.microsoft.com/office/drawing/2016/5/9/chartex" xmlns:cx4="http://schemas.microsoft.com/office/drawing/2016/5/10/chartex" xmlns:cx5="http://schemas.microsoft.com/office/drawing/2016/5/11/chartex" xmlns:cx6="http://schemas.microsoft.com/office/drawing/2016/5/12/chartex" xmlns:cx7="http://schemas.microsoft.com/office/drawing/2016/5/13/chartex" xmlns:cx8="http://schemas.microsoft.com/office/drawing/2016/5/14/chartex" xmlns:mc="http://schemas.openxmlformats.org/markup-compatibility/2006" xmlns:aink="http://schemas.microsoft.com/office/drawing/2016/ink" xmlns:am3d="http://schemas.microsoft.com/office/drawing/2017/model3d" xmlns:o="urn:schemas-microsoft-com:office:office" xmlns:r="http://schemas.openxmlformats.org/officeDocument/2006/relationships" xmlns:m="http://schemas.openxmlformats.org/officeDocument/2006/math" xmlns:v="urn:schemas-microsoft-com:vml" xmlns:wp14="http://schemas.microsoft.com/office/word/2010/wordprocessingDrawing" xmlns:wp="http://schemas.openxmlformats.org/drawingml/2006/wordprocessingDrawing" xmlns:w10="urn:schemas-microsoft-com:office:word" xmlns:w="http://schemas.openxmlformats.org/wordprocessingml/2006/main" xmlns:w14="http://schemas.microsoft.com/office/word/2010/wordml" xmlns:w15="http://schemas.microsoft.com/office/word/2012/wordml" xmlns:w16cid="http://schemas.microsoft.com/office/word/2016/wordml/cid" xmlns:w16se="http://schemas.microsoft.com/office/word/2015/wordml/symex" xmlns:wpg="http://schemas.microsoft.com/office/word/2010/wordprocessingGroup" xmlns:wpi="http://schemas.microsoft.com/office/word/2010/wordprocessingInk" xmlns:wne="http://schemas.microsoft.com/office/word/2006/wordml" xmlns:wps="http://schemas.microsoft.com/office/word/2010/wordprocessingShape" mc:Ignorable="w14 w15 w16se w16cid wp14">
   <w:p>
     <w:pPr>
       <w:pStyle w:val="Header"/>
@@ -8205,7 +8447,7 @@
 </file>
 
 <file path=word/numbering.xml><?xml version="1.0" encoding="utf-8"?>
-<w:numbering xmlns:wpc="http://schemas.microsoft.com/office/word/2010/wordprocessingCanvas" xmlns:cx="http://schemas.microsoft.com/office/drawing/2014/chartex" xmlns:cx1="http://schemas.microsoft.com/office/drawing/2015/9/8/chartex" xmlns:mc="http://schemas.openxmlformats.org/markup-compatibility/2006" xmlns:o="urn:schemas-microsoft-com:office:office" xmlns:r="http://schemas.openxmlformats.org/officeDocument/2006/relationships" xmlns:m="http://schemas.openxmlformats.org/officeDocument/2006/math" xmlns:v="urn:schemas-microsoft-com:vml" xmlns:wp14="http://schemas.microsoft.com/office/word/2010/wordprocessingDrawing" xmlns:wp="http://schemas.openxmlformats.org/drawingml/2006/wordprocessingDrawing" xmlns:w10="urn:schemas-microsoft-com:office:word" xmlns:w="http://schemas.openxmlformats.org/wordprocessingml/2006/main" xmlns:w14="http://schemas.microsoft.com/office/word/2010/wordml" xmlns:w15="http://schemas.microsoft.com/office/word/2012/wordml" xmlns:w16se="http://schemas.microsoft.com/office/word/2015/wordml/symex" xmlns:wpg="http://schemas.microsoft.com/office/word/2010/wordprocessingGroup" xmlns:wpi="http://schemas.microsoft.com/office/word/2010/wordprocessingInk" xmlns:wne="http://schemas.microsoft.com/office/word/2006/wordml" xmlns:wps="http://schemas.microsoft.com/office/word/2010/wordprocessingShape" mc:Ignorable="w14 w15 w16se wp14">
+<w:numbering xmlns:wpc="http://schemas.microsoft.com/office/word/2010/wordprocessingCanvas" xmlns:cx="http://schemas.microsoft.com/office/drawing/2014/chartex" xmlns:cx1="http://schemas.microsoft.com/office/drawing/2015/9/8/chartex" xmlns:cx2="http://schemas.microsoft.com/office/drawing/2015/10/21/chartex" xmlns:cx3="http://schemas.microsoft.com/office/drawing/2016/5/9/chartex" xmlns:cx4="http://schemas.microsoft.com/office/drawing/2016/5/10/chartex" xmlns:cx5="http://schemas.microsoft.com/office/drawing/2016/5/11/chartex" xmlns:cx6="http://schemas.microsoft.com/office/drawing/2016/5/12/chartex" xmlns:cx7="http://schemas.microsoft.com/office/drawing/2016/5/13/chartex" xmlns:cx8="http://schemas.microsoft.com/office/drawing/2016/5/14/chartex" xmlns:mc="http://schemas.openxmlformats.org/markup-compatibility/2006" xmlns:aink="http://schemas.microsoft.com/office/drawing/2016/ink" xmlns:am3d="http://schemas.microsoft.com/office/drawing/2017/model3d" xmlns:o="urn:schemas-microsoft-com:office:office" xmlns:r="http://schemas.openxmlformats.org/officeDocument/2006/relationships" xmlns:m="http://schemas.openxmlformats.org/officeDocument/2006/math" xmlns:v="urn:schemas-microsoft-com:vml" xmlns:wp14="http://schemas.microsoft.com/office/word/2010/wordprocessingDrawing" xmlns:wp="http://schemas.openxmlformats.org/drawingml/2006/wordprocessingDrawing" xmlns:w10="urn:schemas-microsoft-com:office:word" xmlns:w="http://schemas.openxmlformats.org/wordprocessingml/2006/main" xmlns:w14="http://schemas.microsoft.com/office/word/2010/wordml" xmlns:w15="http://schemas.microsoft.com/office/word/2012/wordml" xmlns:w16cid="http://schemas.microsoft.com/office/word/2016/wordml/cid" xmlns:w16se="http://schemas.microsoft.com/office/word/2015/wordml/symex" xmlns:wpg="http://schemas.microsoft.com/office/word/2010/wordprocessingGroup" xmlns:wpi="http://schemas.microsoft.com/office/word/2010/wordprocessingInk" xmlns:wne="http://schemas.microsoft.com/office/word/2006/wordml" xmlns:wps="http://schemas.microsoft.com/office/word/2010/wordprocessingShape" mc:Ignorable="w14 w15 w16se w16cid wp14">
   <w:abstractNum w:abstractNumId="0" w15:restartNumberingAfterBreak="0">
     <w:nsid w:val="85A72745"/>
     <w:multiLevelType w:val="hybridMultilevel"/>
@@ -10340,7 +10582,7 @@
 </file>
 
 <file path=word/people.xml><?xml version="1.0" encoding="utf-8"?>
-<w15:people xmlns:wpc="http://schemas.microsoft.com/office/word/2010/wordprocessingCanvas" xmlns:cx="http://schemas.microsoft.com/office/drawing/2014/chartex" xmlns:cx1="http://schemas.microsoft.com/office/drawing/2015/9/8/chartex" xmlns:mc="http://schemas.openxmlformats.org/markup-compatibility/2006" xmlns:o="urn:schemas-microsoft-com:office:office" xmlns:r="http://schemas.openxmlformats.org/officeDocument/2006/relationships" xmlns:m="http://schemas.openxmlformats.org/officeDocument/2006/math" xmlns:v="urn:schemas-microsoft-com:vml" xmlns:wp14="http://schemas.microsoft.com/office/word/2010/wordprocessingDrawing" xmlns:wp="http://schemas.openxmlformats.org/drawingml/2006/wordprocessingDrawing" xmlns:w10="urn:schemas-microsoft-com:office:word" xmlns:w="http://schemas.openxmlformats.org/wordprocessingml/2006/main" xmlns:w14="http://schemas.microsoft.com/office/word/2010/wordml" xmlns:w15="http://schemas.microsoft.com/office/word/2012/wordml" xmlns:w16se="http://schemas.microsoft.com/office/word/2015/wordml/symex" xmlns:wpg="http://schemas.microsoft.com/office/word/2010/wordprocessingGroup" xmlns:wpi="http://schemas.microsoft.com/office/word/2010/wordprocessingInk" xmlns:wne="http://schemas.microsoft.com/office/word/2006/wordml" xmlns:wps="http://schemas.microsoft.com/office/word/2010/wordprocessingShape" mc:Ignorable="w14 w15 w16se wp14">
+<w15:people xmlns:wpc="http://schemas.microsoft.com/office/word/2010/wordprocessingCanvas" xmlns:cx="http://schemas.microsoft.com/office/drawing/2014/chartex" xmlns:cx1="http://schemas.microsoft.com/office/drawing/2015/9/8/chartex" xmlns:cx2="http://schemas.microsoft.com/office/drawing/2015/10/21/chartex" xmlns:cx3="http://schemas.microsoft.com/office/drawing/2016/5/9/chartex" xmlns:cx4="http://schemas.microsoft.com/office/drawing/2016/5/10/chartex" xmlns:cx5="http://schemas.microsoft.com/office/drawing/2016/5/11/chartex" xmlns:cx6="http://schemas.microsoft.com/office/drawing/2016/5/12/chartex" xmlns:cx7="http://schemas.microsoft.com/office/drawing/2016/5/13/chartex" xmlns:cx8="http://schemas.microsoft.com/office/drawing/2016/5/14/chartex" xmlns:mc="http://schemas.openxmlformats.org/markup-compatibility/2006" xmlns:aink="http://schemas.microsoft.com/office/drawing/2016/ink" xmlns:am3d="http://schemas.microsoft.com/office/drawing/2017/model3d" xmlns:o="urn:schemas-microsoft-com:office:office" xmlns:r="http://schemas.openxmlformats.org/officeDocument/2006/relationships" xmlns:m="http://schemas.openxmlformats.org/officeDocument/2006/math" xmlns:v="urn:schemas-microsoft-com:vml" xmlns:wp14="http://schemas.microsoft.com/office/word/2010/wordprocessingDrawing" xmlns:wp="http://schemas.openxmlformats.org/drawingml/2006/wordprocessingDrawing" xmlns:w10="urn:schemas-microsoft-com:office:word" xmlns:w="http://schemas.openxmlformats.org/wordprocessingml/2006/main" xmlns:w14="http://schemas.microsoft.com/office/word/2010/wordml" xmlns:w15="http://schemas.microsoft.com/office/word/2012/wordml" xmlns:w16cid="http://schemas.microsoft.com/office/word/2016/wordml/cid" xmlns:w16se="http://schemas.microsoft.com/office/word/2015/wordml/symex" xmlns:wpg="http://schemas.microsoft.com/office/word/2010/wordprocessingGroup" xmlns:wpi="http://schemas.microsoft.com/office/word/2010/wordprocessingInk" xmlns:wne="http://schemas.microsoft.com/office/word/2006/wordml" xmlns:wps="http://schemas.microsoft.com/office/word/2010/wordprocessingShape" mc:Ignorable="w14 w15 w16se w16cid wp14">
   <w15:person w15:author="Alotaibi, Raed">
     <w15:presenceInfo w15:providerId="AD" w15:userId="S-1-5-21-1120367096-779962018-1349916565-4349793"/>
   </w15:person>
@@ -10348,7 +10590,7 @@
 </file>
 
 <file path=word/styles.xml><?xml version="1.0" encoding="utf-8"?>
-<w:styles xmlns:mc="http://schemas.openxmlformats.org/markup-compatibility/2006" xmlns:r="http://schemas.openxmlformats.org/officeDocument/2006/relationships" xmlns:w="http://schemas.openxmlformats.org/wordprocessingml/2006/main" xmlns:w14="http://schemas.microsoft.com/office/word/2010/wordml" xmlns:w15="http://schemas.microsoft.com/office/word/2012/wordml" xmlns:w16se="http://schemas.microsoft.com/office/word/2015/wordml/symex" mc:Ignorable="w14 w15 w16se">
+<w:styles xmlns:mc="http://schemas.openxmlformats.org/markup-compatibility/2006" xmlns:r="http://schemas.openxmlformats.org/officeDocument/2006/relationships" xmlns:w="http://schemas.openxmlformats.org/wordprocessingml/2006/main" xmlns:w14="http://schemas.microsoft.com/office/word/2010/wordml" xmlns:w15="http://schemas.microsoft.com/office/word/2012/wordml" xmlns:w16cid="http://schemas.microsoft.com/office/word/2016/wordml/cid" xmlns:w16se="http://schemas.microsoft.com/office/word/2015/wordml/symex" mc:Ignorable="w14 w15 w16se w16cid">
   <w:docDefaults>
     <w:rPrDefault>
       <w:rPr>
@@ -10358,7 +10600,7 @@
     </w:rPrDefault>
     <w:pPrDefault/>
   </w:docDefaults>
-  <w:latentStyles w:defLockedState="0" w:defUIPriority="99" w:defSemiHidden="0" w:defUnhideWhenUsed="0" w:defQFormat="0" w:count="371">
+  <w:latentStyles w:defLockedState="0" w:defUIPriority="99" w:defSemiHidden="0" w:defUnhideWhenUsed="0" w:defQFormat="0" w:count="376">
     <w:lsdException w:name="Normal" w:uiPriority="0" w:qFormat="1"/>
     <w:lsdException w:name="heading 1" w:uiPriority="9" w:qFormat="1"/>
     <w:lsdException w:name="heading 2" w:semiHidden="1" w:uiPriority="9" w:unhideWhenUsed="1" w:qFormat="1"/>
@@ -10464,7 +10706,6 @@
     <w:lsdException w:name="HTML Sample" w:semiHidden="1" w:unhideWhenUsed="1"/>
     <w:lsdException w:name="HTML Typewriter" w:semiHidden="1" w:unhideWhenUsed="1"/>
     <w:lsdException w:name="HTML Variable" w:semiHidden="1" w:unhideWhenUsed="1"/>
-    <w:lsdException w:name="Normal Table" w:semiHidden="1" w:unhideWhenUsed="1"/>
     <w:lsdException w:name="annotation subject" w:semiHidden="1" w:unhideWhenUsed="1"/>
     <w:lsdException w:name="No List" w:semiHidden="1" w:unhideWhenUsed="1"/>
     <w:lsdException w:name="Outline List 1" w:semiHidden="1" w:unhideWhenUsed="1"/>
@@ -10507,11 +10748,8 @@
     <w:lsdException w:name="Table Contemporary" w:semiHidden="1" w:unhideWhenUsed="1"/>
     <w:lsdException w:name="Table Elegant" w:semiHidden="1" w:unhideWhenUsed="1"/>
     <w:lsdException w:name="Table Professional" w:semiHidden="1" w:unhideWhenUsed="1"/>
-    <w:lsdException w:name="Table Subtle 1" w:semiHidden="1" w:unhideWhenUsed="1"/>
     <w:lsdException w:name="Table Subtle 2" w:semiHidden="1" w:unhideWhenUsed="1"/>
     <w:lsdException w:name="Table Web 1" w:semiHidden="1" w:unhideWhenUsed="1"/>
-    <w:lsdException w:name="Table Web 2" w:semiHidden="1" w:unhideWhenUsed="1"/>
-    <w:lsdException w:name="Table Web 3" w:semiHidden="1" w:unhideWhenUsed="1"/>
     <w:lsdException w:name="Balloon Text" w:semiHidden="1" w:unhideWhenUsed="1"/>
     <w:lsdException w:name="Table Grid" w:uiPriority="39"/>
     <w:lsdException w:name="Table Theme" w:semiHidden="1" w:unhideWhenUsed="1"/>
@@ -10730,6 +10968,11 @@
     <w:lsdException w:name="List Table 5 Dark Accent 6" w:uiPriority="50"/>
     <w:lsdException w:name="List Table 6 Colorful Accent 6" w:uiPriority="51"/>
     <w:lsdException w:name="List Table 7 Colorful Accent 6" w:uiPriority="52"/>
+    <w:lsdException w:name="Mention" w:semiHidden="1" w:unhideWhenUsed="1"/>
+    <w:lsdException w:name="Smart Hyperlink" w:semiHidden="1" w:unhideWhenUsed="1"/>
+    <w:lsdException w:name="Hashtag" w:semiHidden="1" w:unhideWhenUsed="1"/>
+    <w:lsdException w:name="Unresolved Mention" w:semiHidden="1" w:unhideWhenUsed="1"/>
+    <w:lsdException w:name="Smart Link" w:semiHidden="1" w:unhideWhenUsed="1"/>
   </w:latentStyles>
   <w:style w:type="paragraph" w:default="1" w:styleId="Normal">
     <w:name w:val="Normal"/>
@@ -10826,7 +11069,6 @@
     <w:next w:val="Normal"/>
     <w:link w:val="Heading5Char"/>
     <w:uiPriority w:val="9"/>
-    <w:semiHidden/>
     <w:unhideWhenUsed/>
     <w:qFormat/>
     <w:rsid w:val="00537C66"/>
@@ -11046,7 +11288,6 @@
     <w:basedOn w:val="DefaultParagraphFont"/>
     <w:link w:val="Heading5"/>
     <w:uiPriority w:val="9"/>
-    <w:semiHidden/>
     <w:rsid w:val="00537C66"/>
     <w:rPr>
       <w:rFonts w:asciiTheme="majorHAnsi" w:eastAsiaTheme="majorEastAsia" w:hAnsiTheme="majorHAnsi" w:cstheme="majorBidi"/>
@@ -12345,7 +12586,7 @@
 </file>
 
 <file path=customXml/itemProps1.xml><?xml version="1.0" encoding="utf-8"?>
-<ds:datastoreItem xmlns:ds="http://schemas.openxmlformats.org/officeDocument/2006/customXml" ds:itemID="{77FF555D-9756-467B-BD58-D53181E7259A}">
+<ds:datastoreItem xmlns:ds="http://schemas.openxmlformats.org/officeDocument/2006/customXml" ds:itemID="{4A6BAEED-D35E-4B4F-B153-7D6AF494DABC}">
   <ds:schemaRefs>
     <ds:schemaRef ds:uri="http://schemas.openxmlformats.org/officeDocument/2006/bibliography"/>
   </ds:schemaRefs>

</xml_diff>

<commit_message>
Office version. Worked on mehtods section
</commit_message>
<xml_diff>
--- a/Final Report/CARTEEH Final Report ver1_RA.docx
+++ b/Final Report/CARTEEH Final Report ver1_RA.docx
@@ -974,8 +974,18 @@
                 <w:sz w:val="20"/>
                 <w:szCs w:val="20"/>
               </w:rPr>
-              <w:t>s)</w:t>
-            </w:r>
+              <w:t>s</w:t>
+            </w:r>
+            <w:proofErr w:type="gramStart"/>
+            <w:r>
+              <w:rPr>
+                <w:rFonts w:ascii="Times New Roman"/>
+                <w:sz w:val="20"/>
+                <w:szCs w:val="20"/>
+              </w:rPr>
+              <w:t>)</w:t>
+            </w:r>
+            <w:proofErr w:type="gramEnd"/>
             <w:r>
               <w:br/>
             </w:r>
@@ -2122,7 +2132,25 @@
                 <w:sz w:val="20"/>
                 <w:szCs w:val="20"/>
               </w:rPr>
-              <w:t xml:space="preserve">19. Security Classif. (of this report) </w:t>
+              <w:t xml:space="preserve">19. Security </w:t>
+            </w:r>
+            <w:proofErr w:type="spellStart"/>
+            <w:r>
+              <w:rPr>
+                <w:rFonts w:ascii="Times New Roman"/>
+                <w:sz w:val="20"/>
+                <w:szCs w:val="20"/>
+              </w:rPr>
+              <w:t>Classif</w:t>
+            </w:r>
+            <w:proofErr w:type="spellEnd"/>
+            <w:r>
+              <w:rPr>
+                <w:rFonts w:ascii="Times New Roman"/>
+                <w:sz w:val="20"/>
+                <w:szCs w:val="20"/>
+              </w:rPr>
+              <w:t xml:space="preserve">. (of this report) </w:t>
             </w:r>
           </w:p>
           <w:p>
@@ -2183,7 +2211,25 @@
                 <w:sz w:val="20"/>
                 <w:szCs w:val="20"/>
               </w:rPr>
-              <w:t xml:space="preserve">20. Security Classif. (of this page) </w:t>
+              <w:t xml:space="preserve">20. Security </w:t>
+            </w:r>
+            <w:proofErr w:type="spellStart"/>
+            <w:r>
+              <w:rPr>
+                <w:rFonts w:ascii="Times New Roman"/>
+                <w:sz w:val="20"/>
+                <w:szCs w:val="20"/>
+              </w:rPr>
+              <w:t>Classif</w:t>
+            </w:r>
+            <w:proofErr w:type="spellEnd"/>
+            <w:r>
+              <w:rPr>
+                <w:rFonts w:ascii="Times New Roman"/>
+                <w:sz w:val="20"/>
+                <w:szCs w:val="20"/>
+              </w:rPr>
+              <w:t xml:space="preserve">. (of this page) </w:t>
             </w:r>
           </w:p>
           <w:p>
@@ -5953,6 +5999,14 @@
       </w:r>
     </w:p>
     <w:p>
+      <w:pPr>
+        <w:pStyle w:val="Heading4"/>
+      </w:pPr>
+      <w:r>
+        <w:t>What is traffic related air pollution?</w:t>
+      </w:r>
+    </w:p>
+    <w:p>
       <w:r>
         <w:t>Text here ….</w:t>
       </w:r>
@@ -6149,7 +6203,7 @@
         <w:rPr>
           <w:highlight w:val="green"/>
         </w:rPr>
-        <w:t>Figure</w:t>
+        <w:t>Figure of census hierarchy</w:t>
       </w:r>
       <w:r>
         <w:t>]</w:t>
@@ -6466,6 +6520,7 @@
       <w:pPr>
         <w:pStyle w:val="Heading3"/>
       </w:pPr>
+      <w:bookmarkStart w:id="24" w:name="_GoBack"/>
       <w:r>
         <w:t>Air pollution</w:t>
       </w:r>
@@ -6477,247 +6532,256 @@
       </w:r>
     </w:p>
     <w:p>
-      <w:commentRangeStart w:id="24"/>
-      <w:r>
-        <w:t xml:space="preserve">Air pollution </w:t>
-      </w:r>
-      <w:commentRangeEnd w:id="24"/>
+      <w:pPr>
+        <w:pStyle w:val="Heading4"/>
+      </w:pPr>
+      <w:r>
+        <w:t>How is exposure to traffic related air pollution assessed?</w:t>
+      </w:r>
+    </w:p>
+    <w:p>
+      <w:r>
+        <w:t>Epidemiological studies assess exposure to traffic related air pollution using</w:t>
+      </w:r>
+      <w:r>
+        <w:t xml:space="preserve"> surrogates. The</w:t>
+      </w:r>
+      <w:r>
+        <w:t xml:space="preserve"> two main </w:t>
+      </w:r>
+      <w:r>
+        <w:t>surrogates used are</w:t>
+      </w:r>
+      <w:r>
+        <w:t xml:space="preserve">: (1) </w:t>
+      </w:r>
+      <w:r>
+        <w:t>Direct measurement of traffic</w:t>
+      </w:r>
+      <w:r>
+        <w:t xml:space="preserve"> and (2) </w:t>
+      </w:r>
+      <w:r>
+        <w:t>Measurement of traffic related pollutants</w:t>
+      </w:r>
+      <w:r>
+        <w:t xml:space="preserve">. </w:t>
+      </w:r>
+      <w:r>
+        <w:t>D</w:t>
+      </w:r>
+      <w:r>
+        <w:t>irect measurement of traffic</w:t>
+      </w:r>
+      <w:r>
+        <w:t xml:space="preserve"> method </w:t>
+      </w:r>
+      <w:r>
+        <w:t xml:space="preserve">exposure is assigned </w:t>
+      </w:r>
+      <w:r>
+        <w:t xml:space="preserve">within buffer zones using </w:t>
+      </w:r>
+      <w:r>
+        <w:t xml:space="preserve">several </w:t>
+      </w:r>
+      <w:r>
+        <w:t>parameters</w:t>
+      </w:r>
+      <w:r>
+        <w:t xml:space="preserve"> including distance to traffic, traffic volume, vehicle type</w:t>
+      </w:r>
+      <w:r>
+        <w:t xml:space="preserve"> and or other parameter.</w:t>
+      </w:r>
+      <w:r>
+        <w:t xml:space="preserve"> Commonly measured traffic pollutants include NO</w:t>
+      </w:r>
+      <w:r>
+        <w:rPr>
+          <w:vertAlign w:val="subscript"/>
+        </w:rPr>
+        <w:t>x</w:t>
+      </w:r>
+      <w:r>
+        <w:t xml:space="preserve">, CO, PM, BC, and Ozone. In our study we measured traffic related pollutants as a means of exposure using land use regression </w:t>
+      </w:r>
+      <w:r>
+        <w:t>(LUR)</w:t>
+      </w:r>
+      <w:r>
+        <w:t xml:space="preserve"> modeling. </w:t>
+      </w:r>
+    </w:p>
+    <w:p>
+      <w:pPr>
+        <w:pStyle w:val="Heading4"/>
+      </w:pPr>
+    </w:p>
+    <w:p>
+      <w:pPr>
+        <w:pStyle w:val="Heading4"/>
+      </w:pPr>
+      <w:r>
+        <w:t>LUR modeling</w:t>
+      </w:r>
+    </w:p>
+    <w:p>
+      <w:r>
+        <w:t xml:space="preserve">Land-use regression modelling (LUR) is a commonly used empirical-statistical method in air pollution epidemiology. The method has become widely used for estimating within-urban variability in air pollution, typically associated with traffic </w:t>
+      </w:r>
+      <w:r>
+        <w:lastRenderedPageBreak/>
+        <w:t xml:space="preserve">emissions </w:t>
+      </w:r>
+      <w:r>
+        <w:fldChar w:fldCharType="begin"/>
+      </w:r>
+      <w:r>
+        <w:instrText xml:space="preserve"> ADDIN EN.CITE &lt;EndNote&gt;&lt;Cite&gt;&lt;Author&gt;Bechle&lt;/Author&gt;&lt;Year&gt;2015&lt;/Year&gt;&lt;RecNum&gt;2&lt;/RecNum&gt;&lt;DisplayText&gt;(H. R. Anderson et al., 2013; Bechle et al., 2015)&lt;/DisplayText&gt;&lt;record&gt;&lt;rec-number&gt;2&lt;/rec-number&gt;&lt;foreign-keys&gt;&lt;key app="EN" db-id="sepddp20s9p0fsetespvfzwjv0d9tat2092f" timestamp="1553104548"&gt;2&lt;/key&gt;&lt;/foreign-keys&gt;&lt;ref-type name="Journal Article"&gt;17&lt;/ref-type&gt;&lt;contributors&gt;&lt;authors&gt;&lt;author&gt;Bechle, Matthew J&lt;/author&gt;&lt;author&gt;Millet, Dylan B&lt;/author&gt;&lt;author&gt;Marshall, Julian D&lt;/author&gt;&lt;/authors&gt;&lt;/contributors&gt;&lt;titles&gt;&lt;title&gt;National spatiotemporal exposure surface for NO2: monthly scaling of a satellite-derived land-use regression, 2000–2010&lt;/title&gt;&lt;secondary-title&gt;Environmental science &amp;amp; technology&lt;/secondary-title&gt;&lt;/titles&gt;&lt;periodical&gt;&lt;full-title&gt;Environmental science &amp;amp; technology&lt;/full-title&gt;&lt;/periodical&gt;&lt;pages&gt;12297-12305&lt;/pages&gt;&lt;volume&gt;49&lt;/volume&gt;&lt;number&gt;20&lt;/number&gt;&lt;dates&gt;&lt;year&gt;2015&lt;/year&gt;&lt;/dates&gt;&lt;isbn&gt;0013-936X&lt;/isbn&gt;&lt;urls&gt;&lt;/urls&gt;&lt;/record&gt;&lt;/Cite&gt;&lt;Cite&gt;&lt;Author&gt;Anderson&lt;/Author&gt;&lt;Year&gt;2013&lt;/Year&gt;&lt;RecNum&gt;134&lt;/RecNum&gt;&lt;record&gt;&lt;rec-number&gt;134&lt;/rec-number&gt;&lt;foreign-keys&gt;&lt;key app="EN" db-id="sepddp20s9p0fsetespvfzwjv0d9tat2092f" timestamp="1553104557"&gt;134&lt;/key&gt;&lt;/foreign-keys&gt;&lt;ref-type name="Journal Article"&gt;17&lt;/ref-type&gt;&lt;contributors&gt;&lt;authors&gt;&lt;author&gt;Anderson, H Ross&lt;/author&gt;&lt;author&gt;Favarato, Graziella&lt;/author&gt;&lt;author&gt;Atkinson, Richard W&lt;/author&gt;&lt;/authors&gt;&lt;/contributors&gt;&lt;titles&gt;&lt;title&gt;Long-term exposure to air pollution and the incidence of asthma: meta-analysis of cohort studies&lt;/title&gt;&lt;secondary-title&gt;Air Quality, Atmosphere &amp;amp; Health&lt;/secondary-title&gt;&lt;/titles&gt;&lt;periodical&gt;&lt;full-title&gt;Air Quality, Atmosphere &amp;amp; Health&lt;/full-title&gt;&lt;/periodical&gt;&lt;pages&gt;47-56&lt;/pages&gt;&lt;volume&gt;6&lt;/volume&gt;&lt;number&gt;1&lt;/number&gt;&lt;dates&gt;&lt;year&gt;2013&lt;/year&gt;&lt;/dates&gt;&lt;isbn&gt;1873-9318&lt;/isbn&gt;&lt;urls&gt;&lt;/urls&gt;&lt;/record&gt;&lt;/Cite&gt;&lt;/EndNote&gt;</w:instrText>
+      </w:r>
+      <w:r>
+        <w:fldChar w:fldCharType="separate"/>
+      </w:r>
+      <w:r>
+        <w:rPr>
+          <w:noProof/>
+        </w:rPr>
+        <w:t>(H. R. Anderson et al., 2013; Bechle et al., 2015)</w:t>
+      </w:r>
+      <w:r>
+        <w:fldChar w:fldCharType="end"/>
+      </w:r>
+      <w:r>
+        <w:t xml:space="preserve">. </w:t>
+      </w:r>
+      <w:r>
+        <w:t>This</w:t>
+      </w:r>
+      <w:r>
+        <w:t xml:space="preserve"> method uses least squares regression to combine measured pollutant concentrations with geographical information system (GIS) -based predictor data (reflecting pollutant sources and surrounding land use characteristics) to build a prediction model applicable to non-measured locations </w:t>
+      </w:r>
+      <w:r>
+        <w:fldChar w:fldCharType="begin"/>
+      </w:r>
+      <w:r>
+        <w:instrText xml:space="preserve"> ADDIN EN.CITE &lt;EndNote&gt;&lt;Cite&gt;&lt;Author&gt;Khreis&lt;/Author&gt;&lt;Year&gt;2017&lt;/Year&gt;&lt;RecNum&gt;426&lt;/RecNum&gt;&lt;DisplayText&gt;(Khreis &amp;amp; Nieuwenhuijsen, 2017)&lt;/DisplayText&gt;&lt;record&gt;&lt;rec-number&gt;426&lt;/rec-number&gt;&lt;foreign-keys&gt;&lt;key app="EN" db-id="sepddp20s9p0fsetespvfzwjv0d9tat2092f" timestamp="1560364014"&gt;426&lt;/key&gt;&lt;/foreign-keys&gt;&lt;ref-type name="Journal Article"&gt;17&lt;/ref-type&gt;&lt;contributors&gt;&lt;authors&gt;&lt;author&gt;Khreis, Haneen&lt;/author&gt;&lt;author&gt;Nieuwenhuijsen, Mark&lt;/author&gt;&lt;/authors&gt;&lt;/contributors&gt;&lt;titles&gt;&lt;title&gt;Traffic-related air pollution and childhood asthma: recent advances and remaining gaps in the exposure assessment methods&lt;/title&gt;&lt;secondary-title&gt;International journal of environmental research and public health&lt;/secondary-title&gt;&lt;/titles&gt;&lt;periodical&gt;&lt;full-title&gt;International journal of environmental research and public health&lt;/full-title&gt;&lt;/periodical&gt;&lt;pages&gt;312&lt;/pages&gt;&lt;volume&gt;14&lt;/volume&gt;&lt;number&gt;3&lt;/number&gt;&lt;dates&gt;&lt;year&gt;2017&lt;/year&gt;&lt;/dates&gt;&lt;urls&gt;&lt;/urls&gt;&lt;/record&gt;&lt;/Cite&gt;&lt;/EndNote&gt;</w:instrText>
+      </w:r>
+      <w:r>
+        <w:fldChar w:fldCharType="separate"/>
+      </w:r>
+      <w:r>
+        <w:rPr>
+          <w:noProof/>
+        </w:rPr>
+        <w:t>(Khreis &amp; Nieuwenhuijsen, 2017)</w:t>
+      </w:r>
+      <w:r>
+        <w:fldChar w:fldCharType="end"/>
+      </w:r>
+      <w:r>
+        <w:t xml:space="preserve">. The general pros and cons of LUR models, in comparison to other exposure models, have been previously described in </w:t>
+      </w:r>
+      <w:r>
+        <w:fldChar w:fldCharType="begin"/>
+      </w:r>
+      <w:r>
+        <w:instrText xml:space="preserve"> ADDIN EN.CITE &lt;EndNote&gt;&lt;Cite AuthorYear="1"&gt;&lt;Author&gt;Khreis&lt;/Author&gt;&lt;Year&gt;2017&lt;/Year&gt;&lt;RecNum&gt;426&lt;/RecNum&gt;&lt;DisplayText&gt;Khreis and Nieuwenhuijsen (2017)&lt;/DisplayText&gt;&lt;record&gt;&lt;rec-number&gt;426&lt;/rec-number&gt;&lt;foreign-keys&gt;&lt;key app="EN" db-id="sepddp20s9p0fsetespvfzwjv0d9tat2092f" timestamp="1560364014"&gt;426&lt;/key&gt;&lt;/foreign-keys&gt;&lt;ref-type name="Journal Article"&gt;17&lt;/ref-type&gt;&lt;contributors&gt;&lt;authors&gt;&lt;author&gt;Khreis, Haneen&lt;/author&gt;&lt;author&gt;Nieuwenhuijsen, Mark&lt;/author&gt;&lt;/authors&gt;&lt;/contributors&gt;&lt;titles&gt;&lt;title&gt;Traffic-related air pollution and childhood asthma: recent advances and remaining gaps in the exposure assessment methods&lt;/title&gt;&lt;secondary-title&gt;International journal of environmental research and public health&lt;/secondary-title&gt;&lt;/titles&gt;&lt;periodical&gt;&lt;full-title&gt;International journal of environmental research and public health&lt;/full-title&gt;&lt;/periodical&gt;&lt;pages&gt;312&lt;/pages&gt;&lt;volume&gt;14&lt;/volume&gt;&lt;number&gt;3&lt;/number&gt;&lt;dates&gt;&lt;year&gt;2017&lt;/year&gt;&lt;/dates&gt;&lt;urls&gt;&lt;/urls&gt;&lt;/record&gt;&lt;/Cite&gt;&lt;/EndNote&gt;</w:instrText>
+      </w:r>
+      <w:r>
+        <w:fldChar w:fldCharType="separate"/>
+      </w:r>
+      <w:r>
+        <w:rPr>
+          <w:noProof/>
+        </w:rPr>
+        <w:t>Khreis and Nieuwenhuijsen (2017)</w:t>
+      </w:r>
+      <w:r>
+        <w:fldChar w:fldCharType="end"/>
+      </w:r>
+      <w:r>
+        <w:t xml:space="preserve"> and are summarized in [</w:t>
+      </w:r>
+      <w:r>
+        <w:rPr>
+          <w:highlight w:val="green"/>
+        </w:rPr>
+        <w:t>Table</w:t>
+      </w:r>
+      <w:r>
+        <w:t>].</w:t>
+      </w:r>
+    </w:p>
+    <w:bookmarkEnd w:id="24"/>
+    <w:p/>
+    <w:p>
+      <w:pPr>
+        <w:pStyle w:val="Heading4"/>
+      </w:pPr>
+      <w:r>
+        <w:t>NO</w:t>
+      </w:r>
+      <w:r>
+        <w:rPr>
+          <w:vertAlign w:val="subscript"/>
+        </w:rPr>
+        <w:t>2</w:t>
+      </w:r>
+      <w:r>
+        <w:t xml:space="preserve"> </w:t>
+      </w:r>
+      <w:r>
+        <w:t>exposure</w:t>
+      </w:r>
+    </w:p>
+    <w:p>
+      <w:r>
+        <w:t>Exposure</w:t>
+      </w:r>
+      <w:r>
+        <w:t xml:space="preserve"> to NO</w:t>
+      </w:r>
+      <w:r>
+        <w:rPr>
+          <w:vertAlign w:val="subscript"/>
+        </w:rPr>
+        <w:t>2</w:t>
+      </w:r>
+      <w:r>
+        <w:t xml:space="preserve"> was used as the main analysis in our study since it </w:t>
+      </w:r>
+      <w:r>
+        <w:t>is a good predictor for traffi</w:t>
+      </w:r>
+      <w:r>
+        <w:t xml:space="preserve">c related air pollution </w:t>
+      </w:r>
+      <w:commentRangeStart w:id="25"/>
+      <w:r>
+        <w:t>sources</w:t>
+      </w:r>
+      <w:commentRangeEnd w:id="25"/>
       <w:r>
         <w:rPr>
           <w:rStyle w:val="CommentReference"/>
         </w:rPr>
-        <w:commentReference w:id="24"/>
-      </w:r>
-      <w:r>
-        <w:t>exposure was based on the annual average pollutant concentration at the centroid of each census block for the years 2000 and 2010. We estimated the burden of disease due to exposure of three pollutants; NO</w:t>
-      </w:r>
-      <w:r>
-        <w:rPr>
-          <w:vertAlign w:val="subscript"/>
-        </w:rPr>
-        <w:t>2</w:t>
-      </w:r>
-      <w:r>
-        <w:t>, PM</w:t>
-      </w:r>
-      <w:r>
-        <w:rPr>
-          <w:vertAlign w:val="subscript"/>
-        </w:rPr>
-        <w:t>2.5</w:t>
-      </w:r>
-      <w:r>
-        <w:t xml:space="preserve"> and PM</w:t>
-      </w:r>
-      <w:r>
-        <w:rPr>
-          <w:vertAlign w:val="subscript"/>
-        </w:rPr>
-        <w:t>10</w:t>
+        <w:commentReference w:id="25"/>
       </w:r>
       <w:r>
         <w:t>.</w:t>
       </w:r>
       <w:r>
-        <w:t xml:space="preserve"> NO</w:t>
-      </w:r>
-      <w:r>
-        <w:rPr>
-          <w:vertAlign w:val="subscript"/>
-        </w:rPr>
-        <w:t>2</w:t>
-      </w:r>
-      <w:r>
-        <w:t xml:space="preserve"> is a good predictor for traffic related air pollution sources.</w:t>
-      </w:r>
-      <w:r>
         <w:t xml:space="preserve"> </w:t>
       </w:r>
-      <w:r>
-        <w:t xml:space="preserve">Pollutant concentrations were obtained from </w:t>
-      </w:r>
-      <w:r>
-        <w:t>satellite</w:t>
-      </w:r>
-      <w:r>
-        <w:t xml:space="preserve"> based regression models </w:t>
-      </w:r>
-      <w:r>
-        <w:t xml:space="preserve">(LUR) </w:t>
-      </w:r>
-      <w:r>
-        <w:t xml:space="preserve">developed by </w:t>
-      </w:r>
-      <w:r>
-        <w:t>other research teams [</w:t>
-      </w:r>
-      <w:r>
-        <w:rPr>
-          <w:highlight w:val="cyan"/>
-        </w:rPr>
-        <w:t>cite</w:t>
-      </w:r>
-      <w:r>
-        <w:t xml:space="preserve">]. Air pollution concentrations were available at populated census blocks. </w:t>
-      </w:r>
-    </w:p>
-    <w:p>
-      <w:pPr>
-        <w:pStyle w:val="Heading4"/>
-      </w:pPr>
-    </w:p>
-    <w:p>
-      <w:pPr>
-        <w:pStyle w:val="Heading4"/>
-      </w:pPr>
-      <w:r>
-        <w:t>LUR modeling</w:t>
-      </w:r>
-    </w:p>
-    <w:p>
-      <w:r>
-        <w:t xml:space="preserve">Land-use regression modelling (LUR) is a commonly used empirical-statistical method in air pollution epidemiology. The method has become widely used for estimating within-urban variability in air pollution, typically associated with traffic emissions </w:t>
-      </w:r>
-      <w:r>
-        <w:fldChar w:fldCharType="begin"/>
-      </w:r>
-      <w:r>
-        <w:instrText xml:space="preserve"> ADDIN EN.CITE &lt;EndNote&gt;&lt;Cite&gt;&lt;Author&gt;Bechle&lt;/Author&gt;&lt;Year&gt;2015&lt;/Year&gt;&lt;RecNum&gt;2&lt;/RecNum&gt;&lt;DisplayText&gt;(H. R. Anderson et al., 2013; Bechle et al., 2015)&lt;/DisplayText&gt;&lt;record&gt;&lt;rec-number&gt;2&lt;/rec-number&gt;&lt;foreign-keys&gt;&lt;key app="EN" db-id="sepddp20s9p0fsetespvfzwjv0d9tat2092f" timestamp="1553104548"&gt;2&lt;/key&gt;&lt;/foreign-keys&gt;&lt;ref-type name="Journal Article"&gt;17&lt;/ref-type&gt;&lt;contributors&gt;&lt;authors&gt;&lt;author&gt;Bechle, Matthew J&lt;/author&gt;&lt;author&gt;Millet, Dylan B&lt;/author&gt;&lt;author&gt;Marshall, Julian D&lt;/author&gt;&lt;/authors&gt;&lt;/contributors&gt;&lt;titles&gt;&lt;title&gt;National spatiotemporal exposure surface for NO2: monthly scaling of a satellite-derived land-use regression, 2000–2010&lt;/title&gt;&lt;secondary-title&gt;Environmental science &amp;amp; technology&lt;/secondary-title&gt;&lt;/titles&gt;&lt;periodical&gt;&lt;full-title&gt;Environmental science &amp;amp; technology&lt;/full-title&gt;&lt;/periodical&gt;&lt;pages&gt;12297-12305&lt;/pages&gt;&lt;volume&gt;49&lt;/volume&gt;&lt;number&gt;20&lt;/number&gt;&lt;dates&gt;&lt;year&gt;2015&lt;/year&gt;&lt;/dates&gt;&lt;isbn&gt;0013-936X&lt;/isbn&gt;&lt;urls&gt;&lt;/urls&gt;&lt;/record&gt;&lt;/Cite&gt;&lt;Cite&gt;&lt;Author&gt;Anderson&lt;/Author&gt;&lt;Year&gt;2013&lt;/Year&gt;&lt;RecNum&gt;134&lt;/RecNum&gt;&lt;record&gt;&lt;rec-number&gt;134&lt;/rec-number&gt;&lt;foreign-keys&gt;&lt;key app="EN" db-id="sepddp20s9p0fsetespvfzwjv0d9tat2092f" timestamp="1553104557"&gt;134&lt;/key&gt;&lt;/foreign-keys&gt;&lt;ref-type name="Journal Article"&gt;17&lt;/ref-type&gt;&lt;contributors&gt;&lt;authors&gt;&lt;author&gt;Anderson, H Ross&lt;/author&gt;&lt;author&gt;Favarato, Graziella&lt;/author&gt;&lt;author&gt;Atkinson, Richard W&lt;/author&gt;&lt;/authors&gt;&lt;/contributors&gt;&lt;titles&gt;&lt;title&gt;Long-term exposure to air pollution and the incidence of asthma: meta-analysis of cohort studies&lt;/title&gt;&lt;secondary-title&gt;Air Quality, Atmosphere &amp;amp; Health&lt;/secondary-title&gt;&lt;/titles&gt;&lt;periodical&gt;&lt;full-title&gt;Air Quality, Atmosphere &amp;amp; Health&lt;/full-title&gt;&lt;/periodical&gt;&lt;pages&gt;47-56&lt;/pages&gt;&lt;volume&gt;6&lt;/volume&gt;&lt;number&gt;1&lt;/number&gt;&lt;dates&gt;&lt;year&gt;2013&lt;/year&gt;&lt;/dates&gt;&lt;isbn&gt;1873-9318&lt;/isbn&gt;&lt;urls&gt;&lt;/urls&gt;&lt;/record&gt;&lt;/Cite&gt;&lt;/EndNote&gt;</w:instrText>
-      </w:r>
-      <w:r>
-        <w:fldChar w:fldCharType="separate"/>
-      </w:r>
-      <w:r>
-        <w:rPr>
-          <w:noProof/>
-        </w:rPr>
-        <w:t>(H. R. Anderson et al., 2013; Bechle et al., 2015)</w:t>
-      </w:r>
-      <w:r>
-        <w:fldChar w:fldCharType="end"/>
-      </w:r>
-      <w:r>
-        <w:t xml:space="preserve">. The method uses least squares regression to combine measured </w:t>
-      </w:r>
-      <w:r>
-        <w:lastRenderedPageBreak/>
-        <w:t xml:space="preserve">pollutant concentrations with geographical information system (GIS) -based predictor data (reflecting pollutant sources and surrounding land use characteristics) to build a prediction model applicable to non-measured locations </w:t>
-      </w:r>
-      <w:r>
-        <w:fldChar w:fldCharType="begin"/>
-      </w:r>
-      <w:r>
-        <w:instrText xml:space="preserve"> ADDIN EN.CITE &lt;EndNote&gt;&lt;Cite&gt;&lt;Author&gt;Khreis&lt;/Author&gt;&lt;Year&gt;2017&lt;/Year&gt;&lt;RecNum&gt;426&lt;/RecNum&gt;&lt;DisplayText&gt;(Khreis &amp;amp; Nieuwenhuijsen, 2017)&lt;/DisplayText&gt;&lt;record&gt;&lt;rec-number&gt;426&lt;/rec-number&gt;&lt;foreign-keys&gt;&lt;key app="EN" db-id="sepddp20s9p0fsetespvfzwjv0d9tat2092f" timestamp="1560364014"&gt;426&lt;/key&gt;&lt;/foreign-keys&gt;&lt;ref-type name="Journal Article"&gt;17&lt;/ref-type&gt;&lt;contributors&gt;&lt;authors&gt;&lt;author&gt;Khreis, Haneen&lt;/author&gt;&lt;author&gt;Nieuwenhuijsen, Mark&lt;/author&gt;&lt;/authors&gt;&lt;/contributors&gt;&lt;titles&gt;&lt;title&gt;Traffic-related air pollution and childhood asthma: recent advances and remaining gaps in the exposure assessment methods&lt;/title&gt;&lt;secondary-title&gt;International journal of environmental research and public health&lt;/secondary-title&gt;&lt;/titles&gt;&lt;periodical&gt;&lt;full-title&gt;International journal of environmental research and public health&lt;/full-title&gt;&lt;/periodical&gt;&lt;pages&gt;312&lt;/pages&gt;&lt;volume&gt;14&lt;/volume&gt;&lt;number&gt;3&lt;/number&gt;&lt;dates&gt;&lt;year&gt;2017&lt;/year&gt;&lt;/dates&gt;&lt;urls&gt;&lt;/urls&gt;&lt;/record&gt;&lt;/Cite&gt;&lt;/EndNote&gt;</w:instrText>
-      </w:r>
-      <w:r>
-        <w:fldChar w:fldCharType="separate"/>
-      </w:r>
-      <w:r>
-        <w:rPr>
-          <w:noProof/>
-        </w:rPr>
-        <w:t>(Khreis &amp; Nieuwenhuijsen, 2017)</w:t>
-      </w:r>
-      <w:r>
-        <w:fldChar w:fldCharType="end"/>
-      </w:r>
-      <w:r>
-        <w:t>.</w:t>
-      </w:r>
-      <w:r>
-        <w:t xml:space="preserve"> The general pros</w:t>
-      </w:r>
-      <w:r>
-        <w:t xml:space="preserve"> </w:t>
-      </w:r>
-      <w:r>
-        <w:t xml:space="preserve">and cons of LUR models, in comparison to other exposure models, have been previously described in </w:t>
-      </w:r>
-      <w:r>
-        <w:fldChar w:fldCharType="begin"/>
-      </w:r>
-      <w:r>
-        <w:instrText xml:space="preserve"> ADDIN EN.CITE &lt;EndNote&gt;&lt;Cite AuthorYear="1"&gt;&lt;Author&gt;Khreis&lt;/Author&gt;&lt;Year&gt;2017&lt;/Year&gt;&lt;RecNum&gt;426&lt;/RecNum&gt;&lt;DisplayText&gt;Khreis and Nieuwenhuijsen (2017)&lt;/DisplayText&gt;&lt;record&gt;&lt;rec-number&gt;426&lt;/rec-number&gt;&lt;foreign-keys&gt;&lt;key app="EN" db-id="sepddp20s9p0fsetespvfzwjv0d9tat2092f" timestamp="1560364014"&gt;426&lt;/key&gt;&lt;/foreign-keys&gt;&lt;ref-type name="Journal Article"&gt;17&lt;/ref-type&gt;&lt;contributors&gt;&lt;authors&gt;&lt;author&gt;Khreis, Haneen&lt;/author&gt;&lt;author&gt;Nieuwenhuijsen, Mark&lt;/author&gt;&lt;/authors&gt;&lt;/contributors&gt;&lt;titles&gt;&lt;title&gt;Traffic-related air pollution and childhood asthma: recent advances and remaining gaps in the exposure assessment methods&lt;/title&gt;&lt;secondary-title&gt;International journal of environmental research and public health&lt;/secondary-title&gt;&lt;/titles&gt;&lt;periodical&gt;&lt;full-title&gt;International journal of environmental research and public health&lt;/full-title&gt;&lt;/periodical&gt;&lt;pages&gt;312&lt;/pages&gt;&lt;volume&gt;14&lt;/volume&gt;&lt;number&gt;3&lt;/number&gt;&lt;dates&gt;&lt;year&gt;2017&lt;/year&gt;&lt;/dates&gt;&lt;urls&gt;&lt;/urls&gt;&lt;/record&gt;&lt;/Cite&gt;&lt;/EndNote&gt;</w:instrText>
-      </w:r>
-      <w:r>
-        <w:fldChar w:fldCharType="separate"/>
-      </w:r>
-      <w:r>
-        <w:rPr>
-          <w:noProof/>
-        </w:rPr>
-        <w:t>Khreis and Nieuwenhuijsen (2017)</w:t>
-      </w:r>
-      <w:r>
-        <w:fldChar w:fldCharType="end"/>
-      </w:r>
-      <w:r>
-        <w:t xml:space="preserve"> </w:t>
-      </w:r>
-      <w:r>
-        <w:t>and are summarize</w:t>
-      </w:r>
-      <w:r>
-        <w:t>d in [</w:t>
-      </w:r>
-      <w:r>
-        <w:rPr>
-          <w:highlight w:val="green"/>
-        </w:rPr>
-        <w:t>Table</w:t>
-      </w:r>
-      <w:r>
-        <w:t>]</w:t>
-      </w:r>
-      <w:r>
-        <w:t>.</w:t>
-      </w:r>
     </w:p>
     <w:p/>
     <w:p>
-      <w:pPr>
-        <w:pStyle w:val="Heading4"/>
-      </w:pPr>
-      <w:r>
-        <w:t>NO</w:t>
-      </w:r>
-      <w:r>
-        <w:rPr>
-          <w:vertAlign w:val="subscript"/>
-        </w:rPr>
-        <w:t>2</w:t>
-      </w:r>
-      <w:r>
-        <w:t xml:space="preserve"> </w:t>
-      </w:r>
-      <w:r>
-        <w:t>exposure</w:t>
-      </w:r>
-    </w:p>
-    <w:p>
-      <w:r>
-        <w:t>In this project,</w:t>
-      </w:r>
-      <w:r>
-        <w:t xml:space="preserve"> </w:t>
-      </w:r>
-      <w:r>
-        <w:t>e</w:t>
-      </w:r>
-      <w:r>
-        <w:t>xposure to NO</w:t>
-      </w:r>
-      <w:r>
-        <w:rPr>
-          <w:vertAlign w:val="subscript"/>
-        </w:rPr>
-        <w:t>2</w:t>
-      </w:r>
-      <w:r>
-        <w:t xml:space="preserve"> was used as the main analysis in our study since it </w:t>
-      </w:r>
-      <w:r>
-        <w:t>is a good predictor for traffic related air pollution sources, and studies have associated NO</w:t>
+      <w:r>
+        <w:t>S</w:t>
+      </w:r>
+      <w:r>
+        <w:t>tudies have associated NO</w:t>
       </w:r>
       <w:r>
         <w:rPr>
@@ -6907,24 +6971,9 @@
         <w:t>to estimate the annual 2000 and 2010 NO2 concentrations at the centro</w:t>
       </w:r>
       <w:r>
-        <w:t xml:space="preserve">id location of the census block for the contiguous U.S.. The model incorporated satellite, </w:t>
-      </w:r>
-      <w:r>
-        <w:t xml:space="preserve">Environmental Protection Agency (EPA) air quality monitor readings and multiple geographical information systems (GIS) </w:t>
-      </w:r>
-      <w:r>
-        <w:t>covariates</w:t>
-      </w:r>
-      <w:r>
-        <w:t xml:space="preserve"> including impervious surfaces, tree canopies, population</w:t>
-      </w:r>
-      <w:r>
-        <w:t xml:space="preserve"> count</w:t>
-      </w:r>
-      <w:r>
-        <w:t xml:space="preserve">, major road length, minor road length, total road length, elevation, distance to coast and </w:t>
-      </w:r>
-      <w:commentRangeStart w:id="25"/>
+        <w:t xml:space="preserve">id location of the census block for the contiguous U.S.. The model incorporated satellite, Environmental Protection Agency (EPA) air quality monitor readings and multiple geographical information systems (GIS) covariates including impervious surfaces, tree canopies, population count, major road length, minor road length, total road length, elevation, distance to coast and </w:t>
+      </w:r>
+      <w:commentRangeStart w:id="26"/>
       <w:r>
         <w:t>DOMINO NO</w:t>
       </w:r>
@@ -6934,12 +6983,12 @@
         </w:rPr>
         <w:t>2</w:t>
       </w:r>
-      <w:commentRangeEnd w:id="25"/>
+      <w:commentRangeEnd w:id="26"/>
       <w:r>
         <w:rPr>
           <w:rStyle w:val="CommentReference"/>
         </w:rPr>
-        <w:commentReference w:id="25"/>
+        <w:commentReference w:id="26"/>
       </w:r>
       <w:r>
         <w:t xml:space="preserve">. </w:t>
@@ -6973,8 +7022,6 @@
       <w:r>
         <w:t>Spatial resolution (coverage and granularity)</w:t>
       </w:r>
-      <w:bookmarkStart w:id="26" w:name="_GoBack"/>
-      <w:bookmarkEnd w:id="26"/>
     </w:p>
     <w:p>
       <w:pPr>
@@ -7081,11 +7128,16 @@
         <w:t xml:space="preserve"> </w:t>
       </w:r>
       <w:r>
-        <w:t>concentrations were modeled using satellite data,</w:t>
+        <w:t>concentrations were modeled using satellite data</w:t>
+      </w:r>
+      <w:proofErr w:type="gramStart"/>
+      <w:r>
+        <w:t>,</w:t>
       </w:r>
       <w:r>
         <w:t>.</w:t>
       </w:r>
+      <w:proofErr w:type="gramEnd"/>
     </w:p>
     <w:p/>
     <w:p/>
@@ -7208,6 +7260,7 @@
         <w:pStyle w:val="Heading3"/>
       </w:pPr>
       <w:r>
+        <w:lastRenderedPageBreak/>
         <w:t>Counterfactual scenarios</w:t>
       </w:r>
     </w:p>
@@ -7222,7 +7275,6 @@
         <w:pStyle w:val="Heading3"/>
       </w:pPr>
       <w:r>
-        <w:lastRenderedPageBreak/>
         <w:t>Sensitivity analysis</w:t>
       </w:r>
     </w:p>
@@ -7602,11 +7654,17 @@
         <w:pStyle w:val="ListBullet"/>
       </w:pPr>
       <w:r>
+        <w:lastRenderedPageBreak/>
         <w:t>Data sets produced, including digital object identifier</w:t>
       </w:r>
       <w:r>
-        <w:t xml:space="preserve"> (doi</w:t>
-      </w:r>
+        <w:t xml:space="preserve"> (</w:t>
+      </w:r>
+      <w:proofErr w:type="spellStart"/>
+      <w:r>
+        <w:t>doi</w:t>
+      </w:r>
+      <w:proofErr w:type="spellEnd"/>
       <w:r>
         <w:t>)</w:t>
       </w:r>
@@ -7645,9 +7703,13 @@
         <w:pStyle w:val="ListBullet"/>
       </w:pPr>
       <w:r>
-        <w:lastRenderedPageBreak/>
-        <w:t>Software developed, including doi</w:t>
-      </w:r>
+        <w:t xml:space="preserve">Software developed, including </w:t>
+      </w:r>
+      <w:proofErr w:type="spellStart"/>
+      <w:r>
+        <w:t>doi</w:t>
+      </w:r>
+      <w:proofErr w:type="spellEnd"/>
       <w:r>
         <w:t>.</w:t>
       </w:r>
@@ -8029,7 +8091,7 @@
       </w:r>
     </w:p>
   </w:comment>
-  <w:comment w:id="24" w:author="Alotaibi, Raed" w:date="2019-06-12T13:29:00Z" w:initials="AR">
+  <w:comment w:id="25" w:author="Alotaibi, Raed" w:date="2019-06-14T12:52:00Z" w:initials="AR">
     <w:p>
       <w:pPr>
         <w:pStyle w:val="CommentText"/>
@@ -8041,11 +8103,11 @@
         <w:annotationRef/>
       </w:r>
       <w:r>
-        <w:t>Change to describe that air pollution concentrations were used as a surrogate of exposure.</w:t>
+        <w:t>Mention the % of NO2 from traffic sources vs other pollutants</w:t>
       </w:r>
     </w:p>
   </w:comment>
-  <w:comment w:id="25" w:author="Alotaibi, Raed" w:date="2019-06-12T13:38:00Z" w:initials="AR">
+  <w:comment w:id="26" w:author="Alotaibi, Raed" w:date="2019-06-12T13:38:00Z" w:initials="AR">
     <w:p>
       <w:pPr>
         <w:pStyle w:val="CommentText"/>
@@ -8069,7 +8131,7 @@
   <w15:commentEx w15:paraId="6D58B083" w15:done="0"/>
   <w15:commentEx w15:paraId="3F2418EE" w15:done="0"/>
   <w15:commentEx w15:paraId="37905764" w15:done="0"/>
-  <w15:commentEx w15:paraId="7E94592B" w15:done="0"/>
+  <w15:commentEx w15:paraId="41AB5E36" w15:done="0"/>
   <w15:commentEx w15:paraId="09299238" w15:done="0"/>
 </w15:commentsEx>
 </file>
@@ -8131,7 +8193,7 @@
           <w:rPr>
             <w:noProof/>
           </w:rPr>
-          <w:t>7</w:t>
+          <w:t>8</w:t>
         </w:r>
         <w:r>
           <w:rPr>
@@ -10944,6 +11006,7 @@
   <w:style w:type="character" w:default="1" w:styleId="DefaultParagraphFont">
     <w:name w:val="Default Paragraph Font"/>
     <w:uiPriority w:val="1"/>
+    <w:semiHidden/>
     <w:unhideWhenUsed/>
   </w:style>
   <w:style w:type="table" w:default="1" w:styleId="TableNormal">
@@ -12345,7 +12408,7 @@
 </file>
 
 <file path=customXml/itemProps1.xml><?xml version="1.0" encoding="utf-8"?>
-<ds:datastoreItem xmlns:ds="http://schemas.openxmlformats.org/officeDocument/2006/customXml" ds:itemID="{77FF555D-9756-467B-BD58-D53181E7259A}">
+<ds:datastoreItem xmlns:ds="http://schemas.openxmlformats.org/officeDocument/2006/customXml" ds:itemID="{8C794799-BCFE-4FED-82FC-66567F790D1F}">
   <ds:schemaRefs>
     <ds:schemaRef ds:uri="http://schemas.openxmlformats.org/officeDocument/2006/bibliography"/>
   </ds:schemaRefs>

</xml_diff>

<commit_message>
Revert "Office version. Worked on mehtods section"
This reverts commit 64b1afc13f63d22dc680574fcb700929a00b21fb.
</commit_message>
<xml_diff>
--- a/Final Report/CARTEEH Final Report ver1_RA.docx
+++ b/Final Report/CARTEEH Final Report ver1_RA.docx
@@ -974,18 +974,8 @@
                 <w:sz w:val="20"/>
                 <w:szCs w:val="20"/>
               </w:rPr>
-              <w:t>s</w:t>
-            </w:r>
-            <w:proofErr w:type="gramStart"/>
-            <w:r>
-              <w:rPr>
-                <w:rFonts w:ascii="Times New Roman"/>
-                <w:sz w:val="20"/>
-                <w:szCs w:val="20"/>
-              </w:rPr>
-              <w:t>)</w:t>
-            </w:r>
-            <w:proofErr w:type="gramEnd"/>
+              <w:t>s)</w:t>
+            </w:r>
             <w:r>
               <w:br/>
             </w:r>
@@ -2132,25 +2122,7 @@
                 <w:sz w:val="20"/>
                 <w:szCs w:val="20"/>
               </w:rPr>
-              <w:t xml:space="preserve">19. Security </w:t>
-            </w:r>
-            <w:proofErr w:type="spellStart"/>
-            <w:r>
-              <w:rPr>
-                <w:rFonts w:ascii="Times New Roman"/>
-                <w:sz w:val="20"/>
-                <w:szCs w:val="20"/>
-              </w:rPr>
-              <w:t>Classif</w:t>
-            </w:r>
-            <w:proofErr w:type="spellEnd"/>
-            <w:r>
-              <w:rPr>
-                <w:rFonts w:ascii="Times New Roman"/>
-                <w:sz w:val="20"/>
-                <w:szCs w:val="20"/>
-              </w:rPr>
-              <w:t xml:space="preserve">. (of this report) </w:t>
+              <w:t xml:space="preserve">19. Security Classif. (of this report) </w:t>
             </w:r>
           </w:p>
           <w:p>
@@ -2211,25 +2183,7 @@
                 <w:sz w:val="20"/>
                 <w:szCs w:val="20"/>
               </w:rPr>
-              <w:t xml:space="preserve">20. Security </w:t>
-            </w:r>
-            <w:proofErr w:type="spellStart"/>
-            <w:r>
-              <w:rPr>
-                <w:rFonts w:ascii="Times New Roman"/>
-                <w:sz w:val="20"/>
-                <w:szCs w:val="20"/>
-              </w:rPr>
-              <w:t>Classif</w:t>
-            </w:r>
-            <w:proofErr w:type="spellEnd"/>
-            <w:r>
-              <w:rPr>
-                <w:rFonts w:ascii="Times New Roman"/>
-                <w:sz w:val="20"/>
-                <w:szCs w:val="20"/>
-              </w:rPr>
-              <w:t xml:space="preserve">. (of this page) </w:t>
+              <w:t xml:space="preserve">20. Security Classif. (of this page) </w:t>
             </w:r>
           </w:p>
           <w:p>
@@ -5999,14 +5953,6 @@
       </w:r>
     </w:p>
     <w:p>
-      <w:pPr>
-        <w:pStyle w:val="Heading4"/>
-      </w:pPr>
-      <w:r>
-        <w:t>What is traffic related air pollution?</w:t>
-      </w:r>
-    </w:p>
-    <w:p>
       <w:r>
         <w:t>Text here ….</w:t>
       </w:r>
@@ -6203,585 +6149,575 @@
         <w:rPr>
           <w:highlight w:val="green"/>
         </w:rPr>
+        <w:t>Figure</w:t>
+      </w:r>
+      <w:r>
+        <w:t>]</w:t>
+      </w:r>
+      <w:r>
+        <w:t xml:space="preserve">. </w:t>
+      </w:r>
+      <w:r>
+        <w:t xml:space="preserve">The census block is the bases and building block for each of the hierarchies and is the finest geographical unit for census data. </w:t>
+      </w:r>
+      <w:r>
+        <w:t>Data available at the census block level included population counts, urban or rural living location and air pollution data. The median household income data was only available at the census group level (one level higher than the census block)</w:t>
+      </w:r>
+      <w:r>
+        <w:t xml:space="preserve">. Childhood </w:t>
+      </w:r>
+      <w:r>
+        <w:t>asthma incidence rate</w:t>
+      </w:r>
+      <w:r>
+        <w:t>s</w:t>
+      </w:r>
+      <w:r>
+        <w:t xml:space="preserve"> </w:t>
+      </w:r>
+      <w:r>
+        <w:t xml:space="preserve">were </w:t>
+      </w:r>
+      <w:r>
+        <w:t>only available at the state level. States not within the contiguous U.S., namely Alaska, Hawaii and Puerto Rico, were excluded from the analysis due to the unavailability of air pollution data.</w:t>
+      </w:r>
+    </w:p>
+    <w:p/>
+    <w:p>
+      <w:pPr>
+        <w:pStyle w:val="Heading3"/>
+      </w:pPr>
+      <w:r>
+        <w:t>Census data</w:t>
+      </w:r>
+    </w:p>
+    <w:p>
+      <w:pPr>
+        <w:pStyle w:val="Heading4"/>
+      </w:pPr>
+      <w:r>
+        <w:t>Geographical hierarchy of the US census</w:t>
+      </w:r>
+    </w:p>
+    <w:p>
+      <w:r>
+        <w:t>The U.S. Census Bureau recognizes multiple geographical hierarchies to address the needs of different users [</w:t>
+      </w:r>
+      <w:r>
+        <w:rPr>
+          <w:highlight w:val="green"/>
+        </w:rPr>
         <w:t>Figure of census hierarchy</w:t>
       </w:r>
       <w:r>
+        <w:t xml:space="preserve">]. The “Census Block” is the basic building unit for each of the geographical hierarchies. Census blocks do not cross the boundaries of higher level hierarchies unlike other </w:t>
+      </w:r>
+      <w:r>
+        <w:t xml:space="preserve">geographic entities, </w:t>
+      </w:r>
+      <w:commentRangeStart w:id="21"/>
+      <w:r>
+        <w:t>for example zip codes may cross county lines</w:t>
+      </w:r>
+      <w:commentRangeEnd w:id="21"/>
+      <w:r>
+        <w:rPr>
+          <w:rStyle w:val="CommentReference"/>
+        </w:rPr>
+        <w:commentReference w:id="21"/>
+      </w:r>
+      <w:r>
+        <w:t xml:space="preserve"> but census blocks do not cross neither the boundaries of zip codes nor the boundaries of counties. The hierarchy used by the census bureau to conduct population counts includes regions, divisions, states, counties, census tracts, block groups and census blocks. For our analysis we used </w:t>
+      </w:r>
+      <w:commentRangeStart w:id="22"/>
+      <w:r>
+        <w:t>the latter hierarchy</w:t>
+      </w:r>
+      <w:commentRangeEnd w:id="22"/>
+      <w:r>
+        <w:rPr>
+          <w:rStyle w:val="CommentReference"/>
+        </w:rPr>
+        <w:commentReference w:id="22"/>
+      </w:r>
+      <w:r>
+        <w:t xml:space="preserve"> for our main analysis and </w:t>
+      </w:r>
+      <w:commentRangeStart w:id="23"/>
+      <w:r>
+        <w:t>“Places” when summarizing our data at the city level</w:t>
+      </w:r>
+      <w:commentRangeEnd w:id="23"/>
+      <w:r>
+        <w:rPr>
+          <w:rStyle w:val="CommentReference"/>
+        </w:rPr>
+        <w:commentReference w:id="23"/>
+      </w:r>
+      <w:r>
+        <w:t>.</w:t>
+      </w:r>
+    </w:p>
+    <w:p>
+      <w:pPr>
+        <w:pStyle w:val="Heading4"/>
+      </w:pPr>
+    </w:p>
+    <w:p>
+      <w:pPr>
+        <w:pStyle w:val="Heading4"/>
+      </w:pPr>
+      <w:r>
+        <w:t>I</w:t>
+      </w:r>
+      <w:r>
+        <w:t xml:space="preserve">dentify a census block </w:t>
+      </w:r>
+      <w:r>
+        <w:t>unique code</w:t>
+      </w:r>
+    </w:p>
+    <w:p>
+      <w:r>
+        <w:t>Each census block is identified with a Federal Information Processing System (FIPS) code. A FIPS code is a sequence of numbers that uniquely identify each level of geographical entity depending on the geographical hierarchy used. For example</w:t>
+      </w:r>
+      <w:r>
+        <w:t>, the T</w:t>
+      </w:r>
+      <w:r>
+        <w:t xml:space="preserve">exas A&amp;M </w:t>
+      </w:r>
+      <w:r>
+        <w:t>T</w:t>
+      </w:r>
+      <w:r>
+        <w:t>ransportation Institute b</w:t>
+      </w:r>
+      <w:r>
+        <w:t>uilding at the Rellis campus lies within the following FIPS code</w:t>
+      </w:r>
+      <w:r>
+        <w:t xml:space="preserve"> [</w:t>
+      </w:r>
+      <w:r>
+        <w:t>48</w:t>
+      </w:r>
+      <w:r>
+        <w:t>-</w:t>
+      </w:r>
+      <w:r>
+        <w:t>041</w:t>
+      </w:r>
+      <w:r>
+        <w:t>-</w:t>
+      </w:r>
+      <w:r>
+        <w:t>000202</w:t>
+      </w:r>
+      <w:r>
+        <w:t>-</w:t>
+      </w:r>
+      <w:r>
+        <w:t>3</w:t>
+      </w:r>
+      <w:r>
+        <w:t>-</w:t>
+      </w:r>
+      <w:r>
+        <w:t>001</w:t>
+      </w:r>
+      <w:r>
+        <w:t>] where:</w:t>
+      </w:r>
+    </w:p>
+    <w:p>
+      <w:pPr>
+        <w:pStyle w:val="ListBullet"/>
+      </w:pPr>
+      <w:r>
+        <w:t>State code [48] is for Texas</w:t>
+      </w:r>
+    </w:p>
+    <w:p>
+      <w:pPr>
+        <w:pStyle w:val="ListBullet"/>
+      </w:pPr>
+      <w:r>
+        <w:t>County code [041] is for Brazos County</w:t>
+      </w:r>
+    </w:p>
+    <w:p>
+      <w:pPr>
+        <w:pStyle w:val="ListBullet"/>
+      </w:pPr>
+      <w:r>
+        <w:t>Tract code [000202]</w:t>
+      </w:r>
+    </w:p>
+    <w:p>
+      <w:pPr>
+        <w:pStyle w:val="ListBullet"/>
+      </w:pPr>
+      <w:r>
+        <w:t>Block group code [3]</w:t>
+      </w:r>
+    </w:p>
+    <w:p>
+      <w:pPr>
+        <w:pStyle w:val="ListBullet"/>
+      </w:pPr>
+      <w:r>
+        <w:t>Block code [001]</w:t>
+      </w:r>
+    </w:p>
+    <w:p>
+      <w:pPr>
+        <w:pStyle w:val="Heading4"/>
+      </w:pPr>
+      <w:r>
+        <w:t>Census data sources and description</w:t>
+      </w:r>
+    </w:p>
+    <w:p>
+      <w:r>
+        <w:t xml:space="preserve">We obtained decennial census data for the years 2000 and 2010  for each census block from the National Historical Geographic Information System database </w:t>
+      </w:r>
+      <w:r>
+        <w:fldChar w:fldCharType="begin"/>
+      </w:r>
+      <w:r>
+        <w:instrText xml:space="preserve"> ADDIN EN.CITE &lt;EndNote&gt;&lt;Cite&gt;&lt;Author&gt;Manson&lt;/Author&gt;&lt;Year&gt;2018&lt;/Year&gt;&lt;RecNum&gt;415&lt;/RecNum&gt;&lt;DisplayText&gt;(Manson et al., 2018)&lt;/DisplayText&gt;&lt;record&gt;&lt;rec-number&gt;415&lt;/rec-number&gt;&lt;foreign-keys&gt;&lt;key app="EN" db-id="sepddp20s9p0fsetespvfzwjv0d9tat2092f" timestamp="1556737502"&gt;415&lt;/key&gt;&lt;/foreign-keys&gt;&lt;ref-type name="Dataset"&gt;59&lt;/ref-type&gt;&lt;contributors&gt;&lt;authors&gt;&lt;author&gt;Manson, Steven&lt;/author&gt;&lt;author&gt;Schroeder, Jonathan&lt;/author&gt;&lt;author&gt;Van Riper, David&lt;/author&gt;&lt;author&gt;Ruggles, Steven&lt;/author&gt;&lt;/authors&gt;&lt;/contributors&gt;&lt;titles&gt;&lt;title&gt;IPUMS National Historical Geographic Information System: Version 13.0 [Database]. Minneapolis: University of Minnesota.&lt;/title&gt;&lt;/titles&gt;&lt;dates&gt;&lt;year&gt;2018&lt;/year&gt;&lt;/dates&gt;&lt;urls&gt;&lt;/urls&gt;&lt;electronic-resource-num&gt;http://doi.org/10.18128/D050.V13.0&lt;/electronic-resource-num&gt;&lt;/record&gt;&lt;/Cite&gt;&lt;/EndNote&gt;</w:instrText>
+      </w:r>
+      <w:r>
+        <w:fldChar w:fldCharType="separate"/>
+      </w:r>
+      <w:r>
+        <w:rPr>
+          <w:noProof/>
+        </w:rPr>
+        <w:t>(Manson et al., 2018)</w:t>
+      </w:r>
+      <w:r>
+        <w:fldChar w:fldCharType="end"/>
+      </w:r>
+      <w:r>
+        <w:t xml:space="preserve">. Each census block complete population counts of children &lt;18 years of age and was classified into urban or rural. Urban classified census blocks were either urban clusters or urbanized areas based on multiple criteria by the census bureau. Urban clusters generally have a population threshold of </w:t>
+      </w:r>
+      <w:r>
+        <w:t>≥2,500 and &lt;50,000</w:t>
+      </w:r>
+      <w:r>
+        <w:t xml:space="preserve">, while urbanized areas have a threshold of </w:t>
+      </w:r>
+      <w:r>
+        <w:t>≥50,000 people.</w:t>
+      </w:r>
+      <w:r>
+        <w:t xml:space="preserve"> Annual median household income </w:t>
+      </w:r>
+      <w:r>
+        <w:t xml:space="preserve">at the census block group level </w:t>
+      </w:r>
+      <w:r>
+        <w:t>was categorized into five categories: &lt;$20,000, $20,000 to &lt;$35,000, $35,000 to &lt;$50,000,</w:t>
+      </w:r>
+      <w:r>
+        <w:t xml:space="preserve"> </w:t>
+      </w:r>
+      <w:r>
+        <w:t>$50,000 to &lt;$75,000 and ≥$75,000</w:t>
+      </w:r>
+      <w:r>
+        <w:t>.</w:t>
+      </w:r>
+      <w:r>
+        <w:t xml:space="preserve"> These five categories were consistent with a previously published study  by </w:t>
+      </w:r>
+      <w:r>
+        <w:fldChar w:fldCharType="begin"/>
+      </w:r>
+      <w:r>
+        <w:instrText xml:space="preserve"> ADDIN EN.CITE &lt;EndNote&gt;&lt;Cite AuthorYear="1"&gt;&lt;Author&gt;Clark&lt;/Author&gt;&lt;Year&gt;2017&lt;/Year&gt;&lt;RecNum&gt;173&lt;/RecNum&gt;&lt;DisplayText&gt;Clark et al. (2017)&lt;/DisplayText&gt;&lt;record&gt;&lt;rec-number&gt;173&lt;/rec-number&gt;&lt;foreign-keys&gt;&lt;key app="EN" db-id="sepddp20s9p0fsetespvfzwjv0d9tat2092f" timestamp="1553104560"&gt;173&lt;/key&gt;&lt;/foreign-keys&gt;&lt;ref-type name="Journal Article"&gt;17&lt;/ref-type&gt;&lt;contributors&gt;&lt;authors&gt;&lt;author&gt;Clark, Lara P.&lt;/author&gt;&lt;author&gt;Millet, Dylan B.&lt;/author&gt;&lt;author&gt;Marshall, Julian D.&lt;/author&gt;&lt;/authors&gt;&lt;/contributors&gt;&lt;titles&gt;&lt;title&gt;Changes in transportation-related air pollution exposures by race-ethnicity and socioeconomic status: Outdoor nitrogen dioxide in the United States in 2000 and 2010&lt;/title&gt;&lt;secondary-title&gt;Environmental Health Perspectives&lt;/secondary-title&gt;&lt;/titles&gt;&lt;periodical&gt;&lt;full-title&gt;Environmental health perspectives&lt;/full-title&gt;&lt;/periodical&gt;&lt;pages&gt;1--10&lt;/pages&gt;&lt;volume&gt;125&lt;/volume&gt;&lt;number&gt;9&lt;/number&gt;&lt;dates&gt;&lt;year&gt;2017&lt;/year&gt;&lt;/dates&gt;&lt;isbn&gt;15529924&lt;/isbn&gt;&lt;accession-num&gt;Clark2017&lt;/accession-num&gt;&lt;urls&gt;&lt;/urls&gt;&lt;electronic-resource-num&gt;10.1289/EHP959&lt;/electronic-resource-num&gt;&lt;/record&gt;&lt;/Cite&gt;&lt;/EndNote&gt;</w:instrText>
+      </w:r>
+      <w:r>
+        <w:fldChar w:fldCharType="separate"/>
+      </w:r>
+      <w:r>
+        <w:rPr>
+          <w:noProof/>
+        </w:rPr>
+        <w:t>Clark et al. (2017)</w:t>
+      </w:r>
+      <w:r>
+        <w:fldChar w:fldCharType="end"/>
+      </w:r>
+      <w:r>
+        <w:t>.</w:t>
+      </w:r>
+      <w:r>
+        <w:t xml:space="preserve"> Each census block was assigned the median household income category of the census block group which it resides in. Census blocks with a missing median household income category were assigned as “Not defined”</w:t>
+      </w:r>
+      <w:r>
+        <w:t>.</w:t>
+      </w:r>
+    </w:p>
+    <w:p/>
+    <w:p>
+      <w:pPr>
+        <w:pStyle w:val="Heading3"/>
+      </w:pPr>
+      <w:r>
+        <w:t>Air pollution</w:t>
+      </w:r>
+      <w:r>
+        <w:t xml:space="preserve"> exposure</w:t>
+      </w:r>
+      <w:r>
+        <w:t xml:space="preserve"> </w:t>
+      </w:r>
+    </w:p>
+    <w:p>
+      <w:commentRangeStart w:id="24"/>
+      <w:r>
+        <w:t xml:space="preserve">Air pollution </w:t>
+      </w:r>
+      <w:commentRangeEnd w:id="24"/>
+      <w:r>
+        <w:rPr>
+          <w:rStyle w:val="CommentReference"/>
+        </w:rPr>
+        <w:commentReference w:id="24"/>
+      </w:r>
+      <w:r>
+        <w:t>exposure was based on the annual average pollutant concentration at the centroid of each census block for the years 2000 and 2010. We estimated the burden of disease due to exposure of three pollutants; NO</w:t>
+      </w:r>
+      <w:r>
+        <w:rPr>
+          <w:vertAlign w:val="subscript"/>
+        </w:rPr>
+        <w:t>2</w:t>
+      </w:r>
+      <w:r>
+        <w:t>, PM</w:t>
+      </w:r>
+      <w:r>
+        <w:rPr>
+          <w:vertAlign w:val="subscript"/>
+        </w:rPr>
+        <w:t>2.5</w:t>
+      </w:r>
+      <w:r>
+        <w:t xml:space="preserve"> and PM</w:t>
+      </w:r>
+      <w:r>
+        <w:rPr>
+          <w:vertAlign w:val="subscript"/>
+        </w:rPr>
+        <w:t>10</w:t>
+      </w:r>
+      <w:r>
+        <w:t>.</w:t>
+      </w:r>
+      <w:r>
+        <w:t xml:space="preserve"> NO</w:t>
+      </w:r>
+      <w:r>
+        <w:rPr>
+          <w:vertAlign w:val="subscript"/>
+        </w:rPr>
+        <w:t>2</w:t>
+      </w:r>
+      <w:r>
+        <w:t xml:space="preserve"> is a good predictor for traffic related air pollution sources.</w:t>
+      </w:r>
+      <w:r>
+        <w:t xml:space="preserve"> </w:t>
+      </w:r>
+      <w:r>
+        <w:t xml:space="preserve">Pollutant concentrations were obtained from </w:t>
+      </w:r>
+      <w:r>
+        <w:t>satellite</w:t>
+      </w:r>
+      <w:r>
+        <w:t xml:space="preserve"> based regression models </w:t>
+      </w:r>
+      <w:r>
+        <w:t xml:space="preserve">(LUR) </w:t>
+      </w:r>
+      <w:r>
+        <w:t xml:space="preserve">developed by </w:t>
+      </w:r>
+      <w:r>
+        <w:t>other research teams [</w:t>
+      </w:r>
+      <w:r>
+        <w:rPr>
+          <w:highlight w:val="cyan"/>
+        </w:rPr>
+        <w:t>cite</w:t>
+      </w:r>
+      <w:r>
+        <w:t xml:space="preserve">]. Air pollution concentrations were available at populated census blocks. </w:t>
+      </w:r>
+    </w:p>
+    <w:p>
+      <w:pPr>
+        <w:pStyle w:val="Heading4"/>
+      </w:pPr>
+    </w:p>
+    <w:p>
+      <w:pPr>
+        <w:pStyle w:val="Heading4"/>
+      </w:pPr>
+      <w:r>
+        <w:t>LUR modeling</w:t>
+      </w:r>
+    </w:p>
+    <w:p>
+      <w:r>
+        <w:t xml:space="preserve">Land-use regression modelling (LUR) is a commonly used empirical-statistical method in air pollution epidemiology. The method has become widely used for estimating within-urban variability in air pollution, typically associated with traffic emissions </w:t>
+      </w:r>
+      <w:r>
+        <w:fldChar w:fldCharType="begin"/>
+      </w:r>
+      <w:r>
+        <w:instrText xml:space="preserve"> ADDIN EN.CITE &lt;EndNote&gt;&lt;Cite&gt;&lt;Author&gt;Bechle&lt;/Author&gt;&lt;Year&gt;2015&lt;/Year&gt;&lt;RecNum&gt;2&lt;/RecNum&gt;&lt;DisplayText&gt;(H. R. Anderson et al., 2013; Bechle et al., 2015)&lt;/DisplayText&gt;&lt;record&gt;&lt;rec-number&gt;2&lt;/rec-number&gt;&lt;foreign-keys&gt;&lt;key app="EN" db-id="sepddp20s9p0fsetespvfzwjv0d9tat2092f" timestamp="1553104548"&gt;2&lt;/key&gt;&lt;/foreign-keys&gt;&lt;ref-type name="Journal Article"&gt;17&lt;/ref-type&gt;&lt;contributors&gt;&lt;authors&gt;&lt;author&gt;Bechle, Matthew J&lt;/author&gt;&lt;author&gt;Millet, Dylan B&lt;/author&gt;&lt;author&gt;Marshall, Julian D&lt;/author&gt;&lt;/authors&gt;&lt;/contributors&gt;&lt;titles&gt;&lt;title&gt;National spatiotemporal exposure surface for NO2: monthly scaling of a satellite-derived land-use regression, 2000–2010&lt;/title&gt;&lt;secondary-title&gt;Environmental science &amp;amp; technology&lt;/secondary-title&gt;&lt;/titles&gt;&lt;periodical&gt;&lt;full-title&gt;Environmental science &amp;amp; technology&lt;/full-title&gt;&lt;/periodical&gt;&lt;pages&gt;12297-12305&lt;/pages&gt;&lt;volume&gt;49&lt;/volume&gt;&lt;number&gt;20&lt;/number&gt;&lt;dates&gt;&lt;year&gt;2015&lt;/year&gt;&lt;/dates&gt;&lt;isbn&gt;0013-936X&lt;/isbn&gt;&lt;urls&gt;&lt;/urls&gt;&lt;/record&gt;&lt;/Cite&gt;&lt;Cite&gt;&lt;Author&gt;Anderson&lt;/Author&gt;&lt;Year&gt;2013&lt;/Year&gt;&lt;RecNum&gt;134&lt;/RecNum&gt;&lt;record&gt;&lt;rec-number&gt;134&lt;/rec-number&gt;&lt;foreign-keys&gt;&lt;key app="EN" db-id="sepddp20s9p0fsetespvfzwjv0d9tat2092f" timestamp="1553104557"&gt;134&lt;/key&gt;&lt;/foreign-keys&gt;&lt;ref-type name="Journal Article"&gt;17&lt;/ref-type&gt;&lt;contributors&gt;&lt;authors&gt;&lt;author&gt;Anderson, H Ross&lt;/author&gt;&lt;author&gt;Favarato, Graziella&lt;/author&gt;&lt;author&gt;Atkinson, Richard W&lt;/author&gt;&lt;/authors&gt;&lt;/contributors&gt;&lt;titles&gt;&lt;title&gt;Long-term exposure to air pollution and the incidence of asthma: meta-analysis of cohort studies&lt;/title&gt;&lt;secondary-title&gt;Air Quality, Atmosphere &amp;amp; Health&lt;/secondary-title&gt;&lt;/titles&gt;&lt;periodical&gt;&lt;full-title&gt;Air Quality, Atmosphere &amp;amp; Health&lt;/full-title&gt;&lt;/periodical&gt;&lt;pages&gt;47-56&lt;/pages&gt;&lt;volume&gt;6&lt;/volume&gt;&lt;number&gt;1&lt;/number&gt;&lt;dates&gt;&lt;year&gt;2013&lt;/year&gt;&lt;/dates&gt;&lt;isbn&gt;1873-9318&lt;/isbn&gt;&lt;urls&gt;&lt;/urls&gt;&lt;/record&gt;&lt;/Cite&gt;&lt;/EndNote&gt;</w:instrText>
+      </w:r>
+      <w:r>
+        <w:fldChar w:fldCharType="separate"/>
+      </w:r>
+      <w:r>
+        <w:rPr>
+          <w:noProof/>
+        </w:rPr>
+        <w:t>(H. R. Anderson et al., 2013; Bechle et al., 2015)</w:t>
+      </w:r>
+      <w:r>
+        <w:fldChar w:fldCharType="end"/>
+      </w:r>
+      <w:r>
+        <w:t xml:space="preserve">. The method uses least squares regression to combine measured </w:t>
+      </w:r>
+      <w:r>
+        <w:lastRenderedPageBreak/>
+        <w:t xml:space="preserve">pollutant concentrations with geographical information system (GIS) -based predictor data (reflecting pollutant sources and surrounding land use characteristics) to build a prediction model applicable to non-measured locations </w:t>
+      </w:r>
+      <w:r>
+        <w:fldChar w:fldCharType="begin"/>
+      </w:r>
+      <w:r>
+        <w:instrText xml:space="preserve"> ADDIN EN.CITE &lt;EndNote&gt;&lt;Cite&gt;&lt;Author&gt;Khreis&lt;/Author&gt;&lt;Year&gt;2017&lt;/Year&gt;&lt;RecNum&gt;426&lt;/RecNum&gt;&lt;DisplayText&gt;(Khreis &amp;amp; Nieuwenhuijsen, 2017)&lt;/DisplayText&gt;&lt;record&gt;&lt;rec-number&gt;426&lt;/rec-number&gt;&lt;foreign-keys&gt;&lt;key app="EN" db-id="sepddp20s9p0fsetespvfzwjv0d9tat2092f" timestamp="1560364014"&gt;426&lt;/key&gt;&lt;/foreign-keys&gt;&lt;ref-type name="Journal Article"&gt;17&lt;/ref-type&gt;&lt;contributors&gt;&lt;authors&gt;&lt;author&gt;Khreis, Haneen&lt;/author&gt;&lt;author&gt;Nieuwenhuijsen, Mark&lt;/author&gt;&lt;/authors&gt;&lt;/contributors&gt;&lt;titles&gt;&lt;title&gt;Traffic-related air pollution and childhood asthma: recent advances and remaining gaps in the exposure assessment methods&lt;/title&gt;&lt;secondary-title&gt;International journal of environmental research and public health&lt;/secondary-title&gt;&lt;/titles&gt;&lt;periodical&gt;&lt;full-title&gt;International journal of environmental research and public health&lt;/full-title&gt;&lt;/periodical&gt;&lt;pages&gt;312&lt;/pages&gt;&lt;volume&gt;14&lt;/volume&gt;&lt;number&gt;3&lt;/number&gt;&lt;dates&gt;&lt;year&gt;2017&lt;/year&gt;&lt;/dates&gt;&lt;urls&gt;&lt;/urls&gt;&lt;/record&gt;&lt;/Cite&gt;&lt;/EndNote&gt;</w:instrText>
+      </w:r>
+      <w:r>
+        <w:fldChar w:fldCharType="separate"/>
+      </w:r>
+      <w:r>
+        <w:rPr>
+          <w:noProof/>
+        </w:rPr>
+        <w:t>(Khreis &amp; Nieuwenhuijsen, 2017)</w:t>
+      </w:r>
+      <w:r>
+        <w:fldChar w:fldCharType="end"/>
+      </w:r>
+      <w:r>
+        <w:t>.</w:t>
+      </w:r>
+      <w:r>
+        <w:t xml:space="preserve"> The general pros</w:t>
+      </w:r>
+      <w:r>
+        <w:t xml:space="preserve"> </w:t>
+      </w:r>
+      <w:r>
+        <w:t xml:space="preserve">and cons of LUR models, in comparison to other exposure models, have been previously described in </w:t>
+      </w:r>
+      <w:r>
+        <w:fldChar w:fldCharType="begin"/>
+      </w:r>
+      <w:r>
+        <w:instrText xml:space="preserve"> ADDIN EN.CITE &lt;EndNote&gt;&lt;Cite AuthorYear="1"&gt;&lt;Author&gt;Khreis&lt;/Author&gt;&lt;Year&gt;2017&lt;/Year&gt;&lt;RecNum&gt;426&lt;/RecNum&gt;&lt;DisplayText&gt;Khreis and Nieuwenhuijsen (2017)&lt;/DisplayText&gt;&lt;record&gt;&lt;rec-number&gt;426&lt;/rec-number&gt;&lt;foreign-keys&gt;&lt;key app="EN" db-id="sepddp20s9p0fsetespvfzwjv0d9tat2092f" timestamp="1560364014"&gt;426&lt;/key&gt;&lt;/foreign-keys&gt;&lt;ref-type name="Journal Article"&gt;17&lt;/ref-type&gt;&lt;contributors&gt;&lt;authors&gt;&lt;author&gt;Khreis, Haneen&lt;/author&gt;&lt;author&gt;Nieuwenhuijsen, Mark&lt;/author&gt;&lt;/authors&gt;&lt;/contributors&gt;&lt;titles&gt;&lt;title&gt;Traffic-related air pollution and childhood asthma: recent advances and remaining gaps in the exposure assessment methods&lt;/title&gt;&lt;secondary-title&gt;International journal of environmental research and public health&lt;/secondary-title&gt;&lt;/titles&gt;&lt;periodical&gt;&lt;full-title&gt;International journal of environmental research and public health&lt;/full-title&gt;&lt;/periodical&gt;&lt;pages&gt;312&lt;/pages&gt;&lt;volume&gt;14&lt;/volume&gt;&lt;number&gt;3&lt;/number&gt;&lt;dates&gt;&lt;year&gt;2017&lt;/year&gt;&lt;/dates&gt;&lt;urls&gt;&lt;/urls&gt;&lt;/record&gt;&lt;/Cite&gt;&lt;/EndNote&gt;</w:instrText>
+      </w:r>
+      <w:r>
+        <w:fldChar w:fldCharType="separate"/>
+      </w:r>
+      <w:r>
+        <w:rPr>
+          <w:noProof/>
+        </w:rPr>
+        <w:t>Khreis and Nieuwenhuijsen (2017)</w:t>
+      </w:r>
+      <w:r>
+        <w:fldChar w:fldCharType="end"/>
+      </w:r>
+      <w:r>
+        <w:t xml:space="preserve"> </w:t>
+      </w:r>
+      <w:r>
+        <w:t>and are summarize</w:t>
+      </w:r>
+      <w:r>
+        <w:t>d in [</w:t>
+      </w:r>
+      <w:r>
+        <w:rPr>
+          <w:highlight w:val="green"/>
+        </w:rPr>
+        <w:t>Table</w:t>
+      </w:r>
+      <w:r>
         <w:t>]</w:t>
       </w:r>
       <w:r>
-        <w:t xml:space="preserve">. </w:t>
-      </w:r>
-      <w:r>
-        <w:t xml:space="preserve">The census block is the bases and building block for each of the hierarchies and is the finest geographical unit for census data. </w:t>
-      </w:r>
-      <w:r>
-        <w:t>Data available at the census block level included population counts, urban or rural living location and air pollution data. The median household income data was only available at the census group level (one level higher than the census block)</w:t>
-      </w:r>
-      <w:r>
-        <w:t xml:space="preserve">. Childhood </w:t>
-      </w:r>
-      <w:r>
-        <w:t>asthma incidence rate</w:t>
-      </w:r>
-      <w:r>
-        <w:t>s</w:t>
+        <w:t>.</w:t>
+      </w:r>
+    </w:p>
+    <w:p/>
+    <w:p>
+      <w:pPr>
+        <w:pStyle w:val="Heading4"/>
+      </w:pPr>
+      <w:r>
+        <w:t>NO</w:t>
+      </w:r>
+      <w:r>
+        <w:rPr>
+          <w:vertAlign w:val="subscript"/>
+        </w:rPr>
+        <w:t>2</w:t>
       </w:r>
       <w:r>
         <w:t xml:space="preserve"> </w:t>
       </w:r>
       <w:r>
-        <w:t xml:space="preserve">were </w:t>
-      </w:r>
-      <w:r>
-        <w:t>only available at the state level. States not within the contiguous U.S., namely Alaska, Hawaii and Puerto Rico, were excluded from the analysis due to the unavailability of air pollution data.</w:t>
-      </w:r>
-    </w:p>
-    <w:p/>
-    <w:p>
-      <w:pPr>
-        <w:pStyle w:val="Heading3"/>
-      </w:pPr>
-      <w:r>
-        <w:t>Census data</w:t>
-      </w:r>
-    </w:p>
-    <w:p>
-      <w:pPr>
-        <w:pStyle w:val="Heading4"/>
-      </w:pPr>
-      <w:r>
-        <w:t>Geographical hierarchy of the US census</w:t>
-      </w:r>
-    </w:p>
-    <w:p>
-      <w:r>
-        <w:t>The U.S. Census Bureau recognizes multiple geographical hierarchies to address the needs of different users [</w:t>
-      </w:r>
-      <w:r>
-        <w:rPr>
-          <w:highlight w:val="green"/>
-        </w:rPr>
-        <w:t>Figure of census hierarchy</w:t>
-      </w:r>
-      <w:r>
-        <w:t xml:space="preserve">]. The “Census Block” is the basic building unit for each of the geographical hierarchies. Census blocks do not cross the boundaries of higher level hierarchies unlike other </w:t>
-      </w:r>
-      <w:r>
-        <w:t xml:space="preserve">geographic entities, </w:t>
-      </w:r>
-      <w:commentRangeStart w:id="21"/>
-      <w:r>
-        <w:t>for example zip codes may cross county lines</w:t>
-      </w:r>
-      <w:commentRangeEnd w:id="21"/>
-      <w:r>
-        <w:rPr>
-          <w:rStyle w:val="CommentReference"/>
-        </w:rPr>
-        <w:commentReference w:id="21"/>
-      </w:r>
-      <w:r>
-        <w:t xml:space="preserve"> but census blocks do not cross neither the boundaries of zip codes nor the boundaries of counties. The hierarchy used by the census bureau to conduct population counts includes regions, divisions, states, counties, census tracts, block groups and census blocks. For our analysis we used </w:t>
-      </w:r>
-      <w:commentRangeStart w:id="22"/>
-      <w:r>
-        <w:t>the latter hierarchy</w:t>
-      </w:r>
-      <w:commentRangeEnd w:id="22"/>
-      <w:r>
-        <w:rPr>
-          <w:rStyle w:val="CommentReference"/>
-        </w:rPr>
-        <w:commentReference w:id="22"/>
-      </w:r>
-      <w:r>
-        <w:t xml:space="preserve"> for our main analysis and </w:t>
-      </w:r>
-      <w:commentRangeStart w:id="23"/>
-      <w:r>
-        <w:t>“Places” when summarizing our data at the city level</w:t>
-      </w:r>
-      <w:commentRangeEnd w:id="23"/>
-      <w:r>
-        <w:rPr>
-          <w:rStyle w:val="CommentReference"/>
-        </w:rPr>
-        <w:commentReference w:id="23"/>
-      </w:r>
-      <w:r>
-        <w:t>.</w:t>
-      </w:r>
-    </w:p>
-    <w:p>
-      <w:pPr>
-        <w:pStyle w:val="Heading4"/>
-      </w:pPr>
-    </w:p>
-    <w:p>
-      <w:pPr>
-        <w:pStyle w:val="Heading4"/>
-      </w:pPr>
-      <w:r>
-        <w:t>I</w:t>
-      </w:r>
-      <w:r>
-        <w:t xml:space="preserve">dentify a census block </w:t>
-      </w:r>
-      <w:r>
-        <w:t>unique code</w:t>
-      </w:r>
-    </w:p>
-    <w:p>
-      <w:r>
-        <w:t>Each census block is identified with a Federal Information Processing System (FIPS) code. A FIPS code is a sequence of numbers that uniquely identify each level of geographical entity depending on the geographical hierarchy used. For example</w:t>
-      </w:r>
-      <w:r>
-        <w:t>, the T</w:t>
-      </w:r>
-      <w:r>
-        <w:t xml:space="preserve">exas A&amp;M </w:t>
-      </w:r>
-      <w:r>
-        <w:t>T</w:t>
-      </w:r>
-      <w:r>
-        <w:t>ransportation Institute b</w:t>
-      </w:r>
-      <w:r>
-        <w:t>uilding at the Rellis campus lies within the following FIPS code</w:t>
-      </w:r>
-      <w:r>
-        <w:t xml:space="preserve"> [</w:t>
-      </w:r>
-      <w:r>
-        <w:t>48</w:t>
-      </w:r>
-      <w:r>
-        <w:t>-</w:t>
-      </w:r>
-      <w:r>
-        <w:t>041</w:t>
-      </w:r>
-      <w:r>
-        <w:t>-</w:t>
-      </w:r>
-      <w:r>
-        <w:t>000202</w:t>
-      </w:r>
-      <w:r>
-        <w:t>-</w:t>
-      </w:r>
-      <w:r>
-        <w:t>3</w:t>
-      </w:r>
-      <w:r>
-        <w:t>-</w:t>
-      </w:r>
-      <w:r>
-        <w:t>001</w:t>
-      </w:r>
-      <w:r>
-        <w:t>] where:</w:t>
-      </w:r>
-    </w:p>
-    <w:p>
-      <w:pPr>
-        <w:pStyle w:val="ListBullet"/>
-      </w:pPr>
-      <w:r>
-        <w:t>State code [48] is for Texas</w:t>
-      </w:r>
-    </w:p>
-    <w:p>
-      <w:pPr>
-        <w:pStyle w:val="ListBullet"/>
-      </w:pPr>
-      <w:r>
-        <w:t>County code [041] is for Brazos County</w:t>
-      </w:r>
-    </w:p>
-    <w:p>
-      <w:pPr>
-        <w:pStyle w:val="ListBullet"/>
-      </w:pPr>
-      <w:r>
-        <w:t>Tract code [000202]</w:t>
-      </w:r>
-    </w:p>
-    <w:p>
-      <w:pPr>
-        <w:pStyle w:val="ListBullet"/>
-      </w:pPr>
-      <w:r>
-        <w:t>Block group code [3]</w:t>
-      </w:r>
-    </w:p>
-    <w:p>
-      <w:pPr>
-        <w:pStyle w:val="ListBullet"/>
-      </w:pPr>
-      <w:r>
-        <w:t>Block code [001]</w:t>
-      </w:r>
-    </w:p>
-    <w:p>
-      <w:pPr>
-        <w:pStyle w:val="Heading4"/>
-      </w:pPr>
-      <w:r>
-        <w:t>Census data sources and description</w:t>
-      </w:r>
-    </w:p>
-    <w:p>
-      <w:r>
-        <w:t xml:space="preserve">We obtained decennial census data for the years 2000 and 2010  for each census block from the National Historical Geographic Information System database </w:t>
-      </w:r>
-      <w:r>
-        <w:fldChar w:fldCharType="begin"/>
-      </w:r>
-      <w:r>
-        <w:instrText xml:space="preserve"> ADDIN EN.CITE &lt;EndNote&gt;&lt;Cite&gt;&lt;Author&gt;Manson&lt;/Author&gt;&lt;Year&gt;2018&lt;/Year&gt;&lt;RecNum&gt;415&lt;/RecNum&gt;&lt;DisplayText&gt;(Manson et al., 2018)&lt;/DisplayText&gt;&lt;record&gt;&lt;rec-number&gt;415&lt;/rec-number&gt;&lt;foreign-keys&gt;&lt;key app="EN" db-id="sepddp20s9p0fsetespvfzwjv0d9tat2092f" timestamp="1556737502"&gt;415&lt;/key&gt;&lt;/foreign-keys&gt;&lt;ref-type name="Dataset"&gt;59&lt;/ref-type&gt;&lt;contributors&gt;&lt;authors&gt;&lt;author&gt;Manson, Steven&lt;/author&gt;&lt;author&gt;Schroeder, Jonathan&lt;/author&gt;&lt;author&gt;Van Riper, David&lt;/author&gt;&lt;author&gt;Ruggles, Steven&lt;/author&gt;&lt;/authors&gt;&lt;/contributors&gt;&lt;titles&gt;&lt;title&gt;IPUMS National Historical Geographic Information System: Version 13.0 [Database]. Minneapolis: University of Minnesota.&lt;/title&gt;&lt;/titles&gt;&lt;dates&gt;&lt;year&gt;2018&lt;/year&gt;&lt;/dates&gt;&lt;urls&gt;&lt;/urls&gt;&lt;electronic-resource-num&gt;http://doi.org/10.18128/D050.V13.0&lt;/electronic-resource-num&gt;&lt;/record&gt;&lt;/Cite&gt;&lt;/EndNote&gt;</w:instrText>
-      </w:r>
-      <w:r>
-        <w:fldChar w:fldCharType="separate"/>
-      </w:r>
-      <w:r>
-        <w:rPr>
-          <w:noProof/>
-        </w:rPr>
-        <w:t>(Manson et al., 2018)</w:t>
-      </w:r>
-      <w:r>
-        <w:fldChar w:fldCharType="end"/>
-      </w:r>
-      <w:r>
-        <w:t xml:space="preserve">. Each census block complete population counts of children &lt;18 years of age and was classified into urban or rural. Urban classified census blocks were either urban clusters or urbanized areas based on multiple criteria by the census bureau. Urban clusters generally have a population threshold of </w:t>
-      </w:r>
-      <w:r>
-        <w:t>≥2,500 and &lt;50,000</w:t>
-      </w:r>
-      <w:r>
-        <w:t xml:space="preserve">, while urbanized areas have a threshold of </w:t>
-      </w:r>
-      <w:r>
-        <w:t>≥50,000 people.</w:t>
-      </w:r>
-      <w:r>
-        <w:t xml:space="preserve"> Annual median household income </w:t>
-      </w:r>
-      <w:r>
-        <w:t xml:space="preserve">at the census block group level </w:t>
-      </w:r>
-      <w:r>
-        <w:t>was categorized into five categories: &lt;$20,000, $20,000 to &lt;$35,000, $35,000 to &lt;$50,000,</w:t>
+        <w:t>exposure</w:t>
+      </w:r>
+    </w:p>
+    <w:p>
+      <w:r>
+        <w:t>In this project,</w:t>
       </w:r>
       <w:r>
         <w:t xml:space="preserve"> </w:t>
       </w:r>
       <w:r>
-        <w:t>$50,000 to &lt;$75,000 and ≥$75,000</w:t>
-      </w:r>
-      <w:r>
-        <w:t>.</w:t>
-      </w:r>
-      <w:r>
-        <w:t xml:space="preserve"> These five categories were consistent with a previously published study  by </w:t>
-      </w:r>
-      <w:r>
-        <w:fldChar w:fldCharType="begin"/>
-      </w:r>
-      <w:r>
-        <w:instrText xml:space="preserve"> ADDIN EN.CITE &lt;EndNote&gt;&lt;Cite AuthorYear="1"&gt;&lt;Author&gt;Clark&lt;/Author&gt;&lt;Year&gt;2017&lt;/Year&gt;&lt;RecNum&gt;173&lt;/RecNum&gt;&lt;DisplayText&gt;Clark et al. (2017)&lt;/DisplayText&gt;&lt;record&gt;&lt;rec-number&gt;173&lt;/rec-number&gt;&lt;foreign-keys&gt;&lt;key app="EN" db-id="sepddp20s9p0fsetespvfzwjv0d9tat2092f" timestamp="1553104560"&gt;173&lt;/key&gt;&lt;/foreign-keys&gt;&lt;ref-type name="Journal Article"&gt;17&lt;/ref-type&gt;&lt;contributors&gt;&lt;authors&gt;&lt;author&gt;Clark, Lara P.&lt;/author&gt;&lt;author&gt;Millet, Dylan B.&lt;/author&gt;&lt;author&gt;Marshall, Julian D.&lt;/author&gt;&lt;/authors&gt;&lt;/contributors&gt;&lt;titles&gt;&lt;title&gt;Changes in transportation-related air pollution exposures by race-ethnicity and socioeconomic status: Outdoor nitrogen dioxide in the United States in 2000 and 2010&lt;/title&gt;&lt;secondary-title&gt;Environmental Health Perspectives&lt;/secondary-title&gt;&lt;/titles&gt;&lt;periodical&gt;&lt;full-title&gt;Environmental health perspectives&lt;/full-title&gt;&lt;/periodical&gt;&lt;pages&gt;1--10&lt;/pages&gt;&lt;volume&gt;125&lt;/volume&gt;&lt;number&gt;9&lt;/number&gt;&lt;dates&gt;&lt;year&gt;2017&lt;/year&gt;&lt;/dates&gt;&lt;isbn&gt;15529924&lt;/isbn&gt;&lt;accession-num&gt;Clark2017&lt;/accession-num&gt;&lt;urls&gt;&lt;/urls&gt;&lt;electronic-resource-num&gt;10.1289/EHP959&lt;/electronic-resource-num&gt;&lt;/record&gt;&lt;/Cite&gt;&lt;/EndNote&gt;</w:instrText>
-      </w:r>
-      <w:r>
-        <w:fldChar w:fldCharType="separate"/>
-      </w:r>
-      <w:r>
-        <w:rPr>
-          <w:noProof/>
-        </w:rPr>
-        <w:t>Clark et al. (2017)</w:t>
-      </w:r>
-      <w:r>
-        <w:fldChar w:fldCharType="end"/>
-      </w:r>
-      <w:r>
-        <w:t>.</w:t>
-      </w:r>
-      <w:r>
-        <w:t xml:space="preserve"> Each census block was assigned the median household income category of the census block group which it resides in. Census blocks with a missing median household income category were assigned as “Not defined”</w:t>
-      </w:r>
-      <w:r>
-        <w:t>.</w:t>
-      </w:r>
-    </w:p>
-    <w:p/>
-    <w:p>
-      <w:pPr>
-        <w:pStyle w:val="Heading3"/>
-      </w:pPr>
-      <w:bookmarkStart w:id="24" w:name="_GoBack"/>
-      <w:r>
-        <w:t>Air pollution</w:t>
-      </w:r>
-      <w:r>
-        <w:t xml:space="preserve"> exposure</w:t>
-      </w:r>
-      <w:r>
-        <w:t xml:space="preserve"> </w:t>
-      </w:r>
-    </w:p>
-    <w:p>
-      <w:pPr>
-        <w:pStyle w:val="Heading4"/>
-      </w:pPr>
-      <w:r>
-        <w:t>How is exposure to traffic related air pollution assessed?</w:t>
-      </w:r>
-    </w:p>
-    <w:p>
-      <w:r>
-        <w:t>Epidemiological studies assess exposure to traffic related air pollution using</w:t>
-      </w:r>
-      <w:r>
-        <w:t xml:space="preserve"> surrogates. The</w:t>
-      </w:r>
-      <w:r>
-        <w:t xml:space="preserve"> two main </w:t>
-      </w:r>
-      <w:r>
-        <w:t>surrogates used are</w:t>
-      </w:r>
-      <w:r>
-        <w:t xml:space="preserve">: (1) </w:t>
-      </w:r>
-      <w:r>
-        <w:t>Direct measurement of traffic</w:t>
-      </w:r>
-      <w:r>
-        <w:t xml:space="preserve"> and (2) </w:t>
-      </w:r>
-      <w:r>
-        <w:t>Measurement of traffic related pollutants</w:t>
-      </w:r>
-      <w:r>
-        <w:t xml:space="preserve">. </w:t>
-      </w:r>
-      <w:r>
-        <w:t>D</w:t>
-      </w:r>
-      <w:r>
-        <w:t>irect measurement of traffic</w:t>
-      </w:r>
-      <w:r>
-        <w:t xml:space="preserve"> method </w:t>
-      </w:r>
-      <w:r>
-        <w:t xml:space="preserve">exposure is assigned </w:t>
-      </w:r>
-      <w:r>
-        <w:t xml:space="preserve">within buffer zones using </w:t>
-      </w:r>
-      <w:r>
-        <w:t xml:space="preserve">several </w:t>
-      </w:r>
-      <w:r>
-        <w:t>parameters</w:t>
-      </w:r>
-      <w:r>
-        <w:t xml:space="preserve"> including distance to traffic, traffic volume, vehicle type</w:t>
-      </w:r>
-      <w:r>
-        <w:t xml:space="preserve"> and or other parameter.</w:t>
-      </w:r>
-      <w:r>
-        <w:t xml:space="preserve"> Commonly measured traffic pollutants include NO</w:t>
+        <w:t>e</w:t>
+      </w:r>
+      <w:r>
+        <w:t>xposure to NO</w:t>
       </w:r>
       <w:r>
         <w:rPr>
           <w:vertAlign w:val="subscript"/>
         </w:rPr>
-        <w:t>x</w:t>
-      </w:r>
-      <w:r>
-        <w:t xml:space="preserve">, CO, PM, BC, and Ozone. In our study we measured traffic related pollutants as a means of exposure using land use regression </w:t>
-      </w:r>
-      <w:r>
-        <w:t>(LUR)</w:t>
-      </w:r>
-      <w:r>
-        <w:t xml:space="preserve"> modeling. </w:t>
-      </w:r>
-    </w:p>
-    <w:p>
-      <w:pPr>
-        <w:pStyle w:val="Heading4"/>
-      </w:pPr>
-    </w:p>
-    <w:p>
-      <w:pPr>
-        <w:pStyle w:val="Heading4"/>
-      </w:pPr>
-      <w:r>
-        <w:t>LUR modeling</w:t>
-      </w:r>
-    </w:p>
-    <w:p>
-      <w:r>
-        <w:t xml:space="preserve">Land-use regression modelling (LUR) is a commonly used empirical-statistical method in air pollution epidemiology. The method has become widely used for estimating within-urban variability in air pollution, typically associated with traffic </w:t>
-      </w:r>
-      <w:r>
-        <w:lastRenderedPageBreak/>
-        <w:t xml:space="preserve">emissions </w:t>
-      </w:r>
-      <w:r>
-        <w:fldChar w:fldCharType="begin"/>
-      </w:r>
-      <w:r>
-        <w:instrText xml:space="preserve"> ADDIN EN.CITE &lt;EndNote&gt;&lt;Cite&gt;&lt;Author&gt;Bechle&lt;/Author&gt;&lt;Year&gt;2015&lt;/Year&gt;&lt;RecNum&gt;2&lt;/RecNum&gt;&lt;DisplayText&gt;(H. R. Anderson et al., 2013; Bechle et al., 2015)&lt;/DisplayText&gt;&lt;record&gt;&lt;rec-number&gt;2&lt;/rec-number&gt;&lt;foreign-keys&gt;&lt;key app="EN" db-id="sepddp20s9p0fsetespvfzwjv0d9tat2092f" timestamp="1553104548"&gt;2&lt;/key&gt;&lt;/foreign-keys&gt;&lt;ref-type name="Journal Article"&gt;17&lt;/ref-type&gt;&lt;contributors&gt;&lt;authors&gt;&lt;author&gt;Bechle, Matthew J&lt;/author&gt;&lt;author&gt;Millet, Dylan B&lt;/author&gt;&lt;author&gt;Marshall, Julian D&lt;/author&gt;&lt;/authors&gt;&lt;/contributors&gt;&lt;titles&gt;&lt;title&gt;National spatiotemporal exposure surface for NO2: monthly scaling of a satellite-derived land-use regression, 2000–2010&lt;/title&gt;&lt;secondary-title&gt;Environmental science &amp;amp; technology&lt;/secondary-title&gt;&lt;/titles&gt;&lt;periodical&gt;&lt;full-title&gt;Environmental science &amp;amp; technology&lt;/full-title&gt;&lt;/periodical&gt;&lt;pages&gt;12297-12305&lt;/pages&gt;&lt;volume&gt;49&lt;/volume&gt;&lt;number&gt;20&lt;/number&gt;&lt;dates&gt;&lt;year&gt;2015&lt;/year&gt;&lt;/dates&gt;&lt;isbn&gt;0013-936X&lt;/isbn&gt;&lt;urls&gt;&lt;/urls&gt;&lt;/record&gt;&lt;/Cite&gt;&lt;Cite&gt;&lt;Author&gt;Anderson&lt;/Author&gt;&lt;Year&gt;2013&lt;/Year&gt;&lt;RecNum&gt;134&lt;/RecNum&gt;&lt;record&gt;&lt;rec-number&gt;134&lt;/rec-number&gt;&lt;foreign-keys&gt;&lt;key app="EN" db-id="sepddp20s9p0fsetespvfzwjv0d9tat2092f" timestamp="1553104557"&gt;134&lt;/key&gt;&lt;/foreign-keys&gt;&lt;ref-type name="Journal Article"&gt;17&lt;/ref-type&gt;&lt;contributors&gt;&lt;authors&gt;&lt;author&gt;Anderson, H Ross&lt;/author&gt;&lt;author&gt;Favarato, Graziella&lt;/author&gt;&lt;author&gt;Atkinson, Richard W&lt;/author&gt;&lt;/authors&gt;&lt;/contributors&gt;&lt;titles&gt;&lt;title&gt;Long-term exposure to air pollution and the incidence of asthma: meta-analysis of cohort studies&lt;/title&gt;&lt;secondary-title&gt;Air Quality, Atmosphere &amp;amp; Health&lt;/secondary-title&gt;&lt;/titles&gt;&lt;periodical&gt;&lt;full-title&gt;Air Quality, Atmosphere &amp;amp; Health&lt;/full-title&gt;&lt;/periodical&gt;&lt;pages&gt;47-56&lt;/pages&gt;&lt;volume&gt;6&lt;/volume&gt;&lt;number&gt;1&lt;/number&gt;&lt;dates&gt;&lt;year&gt;2013&lt;/year&gt;&lt;/dates&gt;&lt;isbn&gt;1873-9318&lt;/isbn&gt;&lt;urls&gt;&lt;/urls&gt;&lt;/record&gt;&lt;/Cite&gt;&lt;/EndNote&gt;</w:instrText>
-      </w:r>
-      <w:r>
-        <w:fldChar w:fldCharType="separate"/>
-      </w:r>
-      <w:r>
-        <w:rPr>
-          <w:noProof/>
-        </w:rPr>
-        <w:t>(H. R. Anderson et al., 2013; Bechle et al., 2015)</w:t>
-      </w:r>
-      <w:r>
-        <w:fldChar w:fldCharType="end"/>
-      </w:r>
-      <w:r>
-        <w:t xml:space="preserve">. </w:t>
-      </w:r>
-      <w:r>
-        <w:t>This</w:t>
-      </w:r>
-      <w:r>
-        <w:t xml:space="preserve"> method uses least squares regression to combine measured pollutant concentrations with geographical information system (GIS) -based predictor data (reflecting pollutant sources and surrounding land use characteristics) to build a prediction model applicable to non-measured locations </w:t>
-      </w:r>
-      <w:r>
-        <w:fldChar w:fldCharType="begin"/>
-      </w:r>
-      <w:r>
-        <w:instrText xml:space="preserve"> ADDIN EN.CITE &lt;EndNote&gt;&lt;Cite&gt;&lt;Author&gt;Khreis&lt;/Author&gt;&lt;Year&gt;2017&lt;/Year&gt;&lt;RecNum&gt;426&lt;/RecNum&gt;&lt;DisplayText&gt;(Khreis &amp;amp; Nieuwenhuijsen, 2017)&lt;/DisplayText&gt;&lt;record&gt;&lt;rec-number&gt;426&lt;/rec-number&gt;&lt;foreign-keys&gt;&lt;key app="EN" db-id="sepddp20s9p0fsetespvfzwjv0d9tat2092f" timestamp="1560364014"&gt;426&lt;/key&gt;&lt;/foreign-keys&gt;&lt;ref-type name="Journal Article"&gt;17&lt;/ref-type&gt;&lt;contributors&gt;&lt;authors&gt;&lt;author&gt;Khreis, Haneen&lt;/author&gt;&lt;author&gt;Nieuwenhuijsen, Mark&lt;/author&gt;&lt;/authors&gt;&lt;/contributors&gt;&lt;titles&gt;&lt;title&gt;Traffic-related air pollution and childhood asthma: recent advances and remaining gaps in the exposure assessment methods&lt;/title&gt;&lt;secondary-title&gt;International journal of environmental research and public health&lt;/secondary-title&gt;&lt;/titles&gt;&lt;periodical&gt;&lt;full-title&gt;International journal of environmental research and public health&lt;/full-title&gt;&lt;/periodical&gt;&lt;pages&gt;312&lt;/pages&gt;&lt;volume&gt;14&lt;/volume&gt;&lt;number&gt;3&lt;/number&gt;&lt;dates&gt;&lt;year&gt;2017&lt;/year&gt;&lt;/dates&gt;&lt;urls&gt;&lt;/urls&gt;&lt;/record&gt;&lt;/Cite&gt;&lt;/EndNote&gt;</w:instrText>
-      </w:r>
-      <w:r>
-        <w:fldChar w:fldCharType="separate"/>
-      </w:r>
-      <w:r>
-        <w:rPr>
-          <w:noProof/>
-        </w:rPr>
-        <w:t>(Khreis &amp; Nieuwenhuijsen, 2017)</w:t>
-      </w:r>
-      <w:r>
-        <w:fldChar w:fldCharType="end"/>
-      </w:r>
-      <w:r>
-        <w:t xml:space="preserve">. The general pros and cons of LUR models, in comparison to other exposure models, have been previously described in </w:t>
-      </w:r>
-      <w:r>
-        <w:fldChar w:fldCharType="begin"/>
-      </w:r>
-      <w:r>
-        <w:instrText xml:space="preserve"> ADDIN EN.CITE &lt;EndNote&gt;&lt;Cite AuthorYear="1"&gt;&lt;Author&gt;Khreis&lt;/Author&gt;&lt;Year&gt;2017&lt;/Year&gt;&lt;RecNum&gt;426&lt;/RecNum&gt;&lt;DisplayText&gt;Khreis and Nieuwenhuijsen (2017)&lt;/DisplayText&gt;&lt;record&gt;&lt;rec-number&gt;426&lt;/rec-number&gt;&lt;foreign-keys&gt;&lt;key app="EN" db-id="sepddp20s9p0fsetespvfzwjv0d9tat2092f" timestamp="1560364014"&gt;426&lt;/key&gt;&lt;/foreign-keys&gt;&lt;ref-type name="Journal Article"&gt;17&lt;/ref-type&gt;&lt;contributors&gt;&lt;authors&gt;&lt;author&gt;Khreis, Haneen&lt;/author&gt;&lt;author&gt;Nieuwenhuijsen, Mark&lt;/author&gt;&lt;/authors&gt;&lt;/contributors&gt;&lt;titles&gt;&lt;title&gt;Traffic-related air pollution and childhood asthma: recent advances and remaining gaps in the exposure assessment methods&lt;/title&gt;&lt;secondary-title&gt;International journal of environmental research and public health&lt;/secondary-title&gt;&lt;/titles&gt;&lt;periodical&gt;&lt;full-title&gt;International journal of environmental research and public health&lt;/full-title&gt;&lt;/periodical&gt;&lt;pages&gt;312&lt;/pages&gt;&lt;volume&gt;14&lt;/volume&gt;&lt;number&gt;3&lt;/number&gt;&lt;dates&gt;&lt;year&gt;2017&lt;/year&gt;&lt;/dates&gt;&lt;urls&gt;&lt;/urls&gt;&lt;/record&gt;&lt;/Cite&gt;&lt;/EndNote&gt;</w:instrText>
-      </w:r>
-      <w:r>
-        <w:fldChar w:fldCharType="separate"/>
-      </w:r>
-      <w:r>
-        <w:rPr>
-          <w:noProof/>
-        </w:rPr>
-        <w:t>Khreis and Nieuwenhuijsen (2017)</w:t>
-      </w:r>
-      <w:r>
-        <w:fldChar w:fldCharType="end"/>
-      </w:r>
-      <w:r>
-        <w:t xml:space="preserve"> and are summarized in [</w:t>
-      </w:r>
-      <w:r>
-        <w:rPr>
-          <w:highlight w:val="green"/>
-        </w:rPr>
-        <w:t>Table</w:t>
-      </w:r>
-      <w:r>
-        <w:t>].</w:t>
-      </w:r>
-    </w:p>
-    <w:bookmarkEnd w:id="24"/>
-    <w:p/>
-    <w:p>
-      <w:pPr>
-        <w:pStyle w:val="Heading4"/>
-      </w:pPr>
-      <w:r>
-        <w:t>NO</w:t>
-      </w:r>
-      <w:r>
-        <w:rPr>
-          <w:vertAlign w:val="subscript"/>
-        </w:rPr>
         <w:t>2</w:t>
       </w:r>
       <w:r>
-        <w:t xml:space="preserve"> </w:t>
-      </w:r>
-      <w:r>
-        <w:t>exposure</w:t>
-      </w:r>
-    </w:p>
-    <w:p>
-      <w:r>
-        <w:t>Exposure</w:t>
-      </w:r>
-      <w:r>
-        <w:t xml:space="preserve"> to NO</w:t>
-      </w:r>
-      <w:r>
-        <w:rPr>
-          <w:vertAlign w:val="subscript"/>
-        </w:rPr>
-        <w:t>2</w:t>
-      </w:r>
-      <w:r>
         <w:t xml:space="preserve"> was used as the main analysis in our study since it </w:t>
       </w:r>
       <w:r>
-        <w:t>is a good predictor for traffi</w:t>
-      </w:r>
-      <w:r>
-        <w:t xml:space="preserve">c related air pollution </w:t>
-      </w:r>
-      <w:commentRangeStart w:id="25"/>
-      <w:r>
-        <w:t>sources</w:t>
-      </w:r>
-      <w:commentRangeEnd w:id="25"/>
-      <w:r>
-        <w:rPr>
-          <w:rStyle w:val="CommentReference"/>
-        </w:rPr>
-        <w:commentReference w:id="25"/>
-      </w:r>
-      <w:r>
-        <w:t>.</w:t>
-      </w:r>
-      <w:r>
-        <w:t xml:space="preserve"> </w:t>
-      </w:r>
-    </w:p>
-    <w:p/>
-    <w:p>
-      <w:r>
-        <w:t>S</w:t>
-      </w:r>
-      <w:r>
-        <w:t>tudies have associated NO</w:t>
+        <w:t>is a good predictor for traffic related air pollution sources, and studies have associated NO</w:t>
       </w:r>
       <w:r>
         <w:rPr>
@@ -6971,9 +6907,24 @@
         <w:t>to estimate the annual 2000 and 2010 NO2 concentrations at the centro</w:t>
       </w:r>
       <w:r>
-        <w:t xml:space="preserve">id location of the census block for the contiguous U.S.. The model incorporated satellite, Environmental Protection Agency (EPA) air quality monitor readings and multiple geographical information systems (GIS) covariates including impervious surfaces, tree canopies, population count, major road length, minor road length, total road length, elevation, distance to coast and </w:t>
-      </w:r>
-      <w:commentRangeStart w:id="26"/>
+        <w:t xml:space="preserve">id location of the census block for the contiguous U.S.. The model incorporated satellite, </w:t>
+      </w:r>
+      <w:r>
+        <w:t xml:space="preserve">Environmental Protection Agency (EPA) air quality monitor readings and multiple geographical information systems (GIS) </w:t>
+      </w:r>
+      <w:r>
+        <w:t>covariates</w:t>
+      </w:r>
+      <w:r>
+        <w:t xml:space="preserve"> including impervious surfaces, tree canopies, population</w:t>
+      </w:r>
+      <w:r>
+        <w:t xml:space="preserve"> count</w:t>
+      </w:r>
+      <w:r>
+        <w:t xml:space="preserve">, major road length, minor road length, total road length, elevation, distance to coast and </w:t>
+      </w:r>
+      <w:commentRangeStart w:id="25"/>
       <w:r>
         <w:t>DOMINO NO</w:t>
       </w:r>
@@ -6983,12 +6934,12 @@
         </w:rPr>
         <w:t>2</w:t>
       </w:r>
-      <w:commentRangeEnd w:id="26"/>
+      <w:commentRangeEnd w:id="25"/>
       <w:r>
         <w:rPr>
           <w:rStyle w:val="CommentReference"/>
         </w:rPr>
-        <w:commentReference w:id="26"/>
+        <w:commentReference w:id="25"/>
       </w:r>
       <w:r>
         <w:t xml:space="preserve">. </w:t>
@@ -7022,6 +6973,8 @@
       <w:r>
         <w:t>Spatial resolution (coverage and granularity)</w:t>
       </w:r>
+      <w:bookmarkStart w:id="26" w:name="_GoBack"/>
+      <w:bookmarkEnd w:id="26"/>
     </w:p>
     <w:p>
       <w:pPr>
@@ -7128,16 +7081,11 @@
         <w:t xml:space="preserve"> </w:t>
       </w:r>
       <w:r>
-        <w:t>concentrations were modeled using satellite data</w:t>
-      </w:r>
-      <w:proofErr w:type="gramStart"/>
-      <w:r>
-        <w:t>,</w:t>
+        <w:t>concentrations were modeled using satellite data,</w:t>
       </w:r>
       <w:r>
         <w:t>.</w:t>
       </w:r>
-      <w:proofErr w:type="gramEnd"/>
     </w:p>
     <w:p/>
     <w:p/>
@@ -7260,21 +7208,21 @@
         <w:pStyle w:val="Heading3"/>
       </w:pPr>
       <w:r>
+        <w:t>Counterfactual scenarios</w:t>
+      </w:r>
+    </w:p>
+    <w:p>
+      <w:r>
+        <w:t>Text here ….</w:t>
+      </w:r>
+    </w:p>
+    <w:p/>
+    <w:p>
+      <w:pPr>
+        <w:pStyle w:val="Heading3"/>
+      </w:pPr>
+      <w:r>
         <w:lastRenderedPageBreak/>
-        <w:t>Counterfactual scenarios</w:t>
-      </w:r>
-    </w:p>
-    <w:p>
-      <w:r>
-        <w:t>Text here ….</w:t>
-      </w:r>
-    </w:p>
-    <w:p/>
-    <w:p>
-      <w:pPr>
-        <w:pStyle w:val="Heading3"/>
-      </w:pPr>
-      <w:r>
         <w:t>Sensitivity analysis</w:t>
       </w:r>
     </w:p>
@@ -7654,62 +7602,52 @@
         <w:pStyle w:val="ListBullet"/>
       </w:pPr>
       <w:r>
+        <w:t>Data sets produced, including digital object identifier</w:t>
+      </w:r>
+      <w:r>
+        <w:t xml:space="preserve"> (doi</w:t>
+      </w:r>
+      <w:r>
+        <w:t>)</w:t>
+      </w:r>
+      <w:r>
+        <w:t>.</w:t>
+      </w:r>
+    </w:p>
+    <w:p>
+      <w:pPr>
+        <w:pStyle w:val="ListBullet"/>
+      </w:pPr>
+      <w:r>
+        <w:t xml:space="preserve">Code developed, including </w:t>
+      </w:r>
+      <w:r>
+        <w:t>link</w:t>
+      </w:r>
+      <w:r>
+        <w:t>s</w:t>
+      </w:r>
+      <w:r>
+        <w:t xml:space="preserve"> to </w:t>
+      </w:r>
+      <w:r>
+        <w:t xml:space="preserve">a </w:t>
+      </w:r>
+      <w:r>
+        <w:t>repository</w:t>
+      </w:r>
+      <w:r>
+        <w:t>.</w:t>
+      </w:r>
+    </w:p>
+    <w:p>
+      <w:pPr>
+        <w:pStyle w:val="ListBullet"/>
+      </w:pPr>
+      <w:r>
         <w:lastRenderedPageBreak/>
-        <w:t>Data sets produced, including digital object identifier</w:t>
-      </w:r>
-      <w:r>
-        <w:t xml:space="preserve"> (</w:t>
-      </w:r>
-      <w:proofErr w:type="spellStart"/>
-      <w:r>
-        <w:t>doi</w:t>
-      </w:r>
-      <w:proofErr w:type="spellEnd"/>
-      <w:r>
-        <w:t>)</w:t>
-      </w:r>
-      <w:r>
-        <w:t>.</w:t>
-      </w:r>
-    </w:p>
-    <w:p>
-      <w:pPr>
-        <w:pStyle w:val="ListBullet"/>
-      </w:pPr>
-      <w:r>
-        <w:t xml:space="preserve">Code developed, including </w:t>
-      </w:r>
-      <w:r>
-        <w:t>link</w:t>
-      </w:r>
-      <w:r>
-        <w:t>s</w:t>
-      </w:r>
-      <w:r>
-        <w:t xml:space="preserve"> to </w:t>
-      </w:r>
-      <w:r>
-        <w:t xml:space="preserve">a </w:t>
-      </w:r>
-      <w:r>
-        <w:t>repository</w:t>
-      </w:r>
-      <w:r>
-        <w:t>.</w:t>
-      </w:r>
-    </w:p>
-    <w:p>
-      <w:pPr>
-        <w:pStyle w:val="ListBullet"/>
-      </w:pPr>
-      <w:r>
-        <w:t xml:space="preserve">Software developed, including </w:t>
-      </w:r>
-      <w:proofErr w:type="spellStart"/>
-      <w:r>
-        <w:t>doi</w:t>
-      </w:r>
-      <w:proofErr w:type="spellEnd"/>
+        <w:t>Software developed, including doi</w:t>
+      </w:r>
       <w:r>
         <w:t>.</w:t>
       </w:r>
@@ -8091,7 +8029,7 @@
       </w:r>
     </w:p>
   </w:comment>
-  <w:comment w:id="25" w:author="Alotaibi, Raed" w:date="2019-06-14T12:52:00Z" w:initials="AR">
+  <w:comment w:id="24" w:author="Alotaibi, Raed" w:date="2019-06-12T13:29:00Z" w:initials="AR">
     <w:p>
       <w:pPr>
         <w:pStyle w:val="CommentText"/>
@@ -8103,11 +8041,11 @@
         <w:annotationRef/>
       </w:r>
       <w:r>
-        <w:t>Mention the % of NO2 from traffic sources vs other pollutants</w:t>
+        <w:t>Change to describe that air pollution concentrations were used as a surrogate of exposure.</w:t>
       </w:r>
     </w:p>
   </w:comment>
-  <w:comment w:id="26" w:author="Alotaibi, Raed" w:date="2019-06-12T13:38:00Z" w:initials="AR">
+  <w:comment w:id="25" w:author="Alotaibi, Raed" w:date="2019-06-12T13:38:00Z" w:initials="AR">
     <w:p>
       <w:pPr>
         <w:pStyle w:val="CommentText"/>
@@ -8131,7 +8069,7 @@
   <w15:commentEx w15:paraId="6D58B083" w15:done="0"/>
   <w15:commentEx w15:paraId="3F2418EE" w15:done="0"/>
   <w15:commentEx w15:paraId="37905764" w15:done="0"/>
-  <w15:commentEx w15:paraId="41AB5E36" w15:done="0"/>
+  <w15:commentEx w15:paraId="7E94592B" w15:done="0"/>
   <w15:commentEx w15:paraId="09299238" w15:done="0"/>
 </w15:commentsEx>
 </file>
@@ -8193,7 +8131,7 @@
           <w:rPr>
             <w:noProof/>
           </w:rPr>
-          <w:t>8</w:t>
+          <w:t>7</w:t>
         </w:r>
         <w:r>
           <w:rPr>
@@ -11006,7 +10944,6 @@
   <w:style w:type="character" w:default="1" w:styleId="DefaultParagraphFont">
     <w:name w:val="Default Paragraph Font"/>
     <w:uiPriority w:val="1"/>
-    <w:semiHidden/>
     <w:unhideWhenUsed/>
   </w:style>
   <w:style w:type="table" w:default="1" w:styleId="TableNormal">
@@ -12408,7 +12345,7 @@
 </file>
 
 <file path=customXml/itemProps1.xml><?xml version="1.0" encoding="utf-8"?>
-<ds:datastoreItem xmlns:ds="http://schemas.openxmlformats.org/officeDocument/2006/customXml" ds:itemID="{8C794799-BCFE-4FED-82FC-66567F790D1F}">
+<ds:datastoreItem xmlns:ds="http://schemas.openxmlformats.org/officeDocument/2006/customXml" ds:itemID="{77FF555D-9756-467B-BD58-D53181E7259A}">
   <ds:schemaRefs>
     <ds:schemaRef ds:uri="http://schemas.openxmlformats.org/officeDocument/2006/bibliography"/>
   </ds:schemaRefs>

</xml_diff>

<commit_message>
Added LUR model and pollutants
</commit_message>
<xml_diff>
--- a/Final Report/CARTEEH Final Report ver1_RA.docx
+++ b/Final Report/CARTEEH Final Report ver1_RA.docx
@@ -974,18 +974,8 @@
                 <w:sz w:val="20"/>
                 <w:szCs w:val="20"/>
               </w:rPr>
-              <w:t>s</w:t>
-            </w:r>
-            <w:proofErr w:type="gramStart"/>
-            <w:r>
-              <w:rPr>
-                <w:rFonts w:ascii="Times New Roman"/>
-                <w:sz w:val="20"/>
-                <w:szCs w:val="20"/>
-              </w:rPr>
-              <w:t>)</w:t>
-            </w:r>
-            <w:proofErr w:type="gramEnd"/>
+              <w:t>s)</w:t>
+            </w:r>
             <w:r>
               <w:br/>
             </w:r>
@@ -2132,25 +2122,7 @@
                 <w:sz w:val="20"/>
                 <w:szCs w:val="20"/>
               </w:rPr>
-              <w:t xml:space="preserve">19. Security </w:t>
-            </w:r>
-            <w:proofErr w:type="spellStart"/>
-            <w:r>
-              <w:rPr>
-                <w:rFonts w:ascii="Times New Roman"/>
-                <w:sz w:val="20"/>
-                <w:szCs w:val="20"/>
-              </w:rPr>
-              <w:t>Classif</w:t>
-            </w:r>
-            <w:proofErr w:type="spellEnd"/>
-            <w:r>
-              <w:rPr>
-                <w:rFonts w:ascii="Times New Roman"/>
-                <w:sz w:val="20"/>
-                <w:szCs w:val="20"/>
-              </w:rPr>
-              <w:t xml:space="preserve">. (of this report) </w:t>
+              <w:t xml:space="preserve">19. Security Classif. (of this report) </w:t>
             </w:r>
           </w:p>
           <w:p>
@@ -2211,25 +2183,7 @@
                 <w:sz w:val="20"/>
                 <w:szCs w:val="20"/>
               </w:rPr>
-              <w:t xml:space="preserve">20. Security </w:t>
-            </w:r>
-            <w:proofErr w:type="spellStart"/>
-            <w:r>
-              <w:rPr>
-                <w:rFonts w:ascii="Times New Roman"/>
-                <w:sz w:val="20"/>
-                <w:szCs w:val="20"/>
-              </w:rPr>
-              <w:t>Classif</w:t>
-            </w:r>
-            <w:proofErr w:type="spellEnd"/>
-            <w:r>
-              <w:rPr>
-                <w:rFonts w:ascii="Times New Roman"/>
-                <w:sz w:val="20"/>
-                <w:szCs w:val="20"/>
-              </w:rPr>
-              <w:t xml:space="preserve">. (of this page) </w:t>
+              <w:t xml:space="preserve">20. Security Classif. (of this page) </w:t>
             </w:r>
           </w:p>
           <w:p>
@@ -3987,7 +3941,7 @@
       <w:r>
         <w:fldChar w:fldCharType="separate"/>
       </w:r>
-      <w:hyperlink w:anchor="_Toc11238701" w:history="1">
+      <w:hyperlink w:anchor="_Toc12274054" w:history="1">
         <w:r>
           <w:rPr>
             <w:rStyle w:val="Hyperlink"/>
@@ -4014,7 +3968,7 @@
             <w:noProof/>
             <w:webHidden/>
           </w:rPr>
-          <w:instrText xml:space="preserve"> PAGEREF _Toc11238701 \h </w:instrText>
+          <w:instrText xml:space="preserve"> PAGEREF _Toc12274054 \h </w:instrText>
         </w:r>
         <w:r>
           <w:rPr>
@@ -4087,7 +4041,7 @@
       <w:r>
         <w:fldChar w:fldCharType="separate"/>
       </w:r>
-      <w:hyperlink w:anchor="_Toc11238702" w:history="1">
+      <w:hyperlink w:anchor="_Toc12274055" w:history="1">
         <w:r>
           <w:rPr>
             <w:rStyle w:val="Hyperlink"/>
@@ -4114,7 +4068,7 @@
             <w:noProof/>
             <w:webHidden/>
           </w:rPr>
-          <w:instrText xml:space="preserve"> PAGEREF _Toc11238702 \h </w:instrText>
+          <w:instrText xml:space="preserve"> PAGEREF _Toc12274055 \h </w:instrText>
         </w:r>
         <w:r>
           <w:rPr>
@@ -5092,7 +5046,7 @@
       </w:pPr>
       <w:bookmarkStart w:id="8" w:name="_Ref1133474"/>
       <w:bookmarkStart w:id="9" w:name="_Toc443924598"/>
-      <w:bookmarkStart w:id="10" w:name="_Toc11238701"/>
+      <w:bookmarkStart w:id="10" w:name="_Toc12274054"/>
       <w:r>
         <w:t>Figure</w:t>
       </w:r>
@@ -5233,7 +5187,7 @@
         <w:pStyle w:val="TableTitle"/>
       </w:pPr>
       <w:bookmarkStart w:id="12" w:name="_Ref1134934"/>
-      <w:bookmarkStart w:id="13" w:name="_Toc11238702"/>
+      <w:bookmarkStart w:id="13" w:name="_Toc12274055"/>
       <w:r>
         <w:t xml:space="preserve">Table </w:t>
       </w:r>
@@ -6565,18 +6519,6 @@
         <w:t>.</w:t>
       </w:r>
       <w:r>
-        <w:t xml:space="preserve"> NO</w:t>
-      </w:r>
-      <w:r>
-        <w:rPr>
-          <w:vertAlign w:val="subscript"/>
-        </w:rPr>
-        <w:t>2</w:t>
-      </w:r>
-      <w:r>
-        <w:t xml:space="preserve"> is a good predictor for traffic related air pollution sources.</w:t>
-      </w:r>
-      <w:r>
         <w:t xml:space="preserve"> </w:t>
       </w:r>
       <w:r>
@@ -6605,6 +6547,9 @@
       </w:r>
       <w:r>
         <w:t xml:space="preserve">]. Air pollution concentrations were available at populated census blocks. </w:t>
+      </w:r>
+      <w:r>
+        <w:t>The following sections present adscription of the modeling method used and each pollutant.</w:t>
       </w:r>
     </w:p>
     <w:p>
@@ -6700,7 +6645,59 @@
       <w:r>
         <w:t>].</w:t>
       </w:r>
-    </w:p>
+      <w:r>
+        <w:t xml:space="preserve"> </w:t>
+      </w:r>
+    </w:p>
+    <w:p/>
+    <w:p>
+      <w:r>
+        <w:t xml:space="preserve">Using land use regression model </w:t>
+      </w:r>
+      <w:r>
+        <w:t>to assign</w:t>
+      </w:r>
+      <w:r>
+        <w:t xml:space="preserve"> exposure </w:t>
+      </w:r>
+      <w:r>
+        <w:t xml:space="preserve">values has </w:t>
+      </w:r>
+      <w:r>
+        <w:t xml:space="preserve">several limitations. The exposure model assumes that </w:t>
+      </w:r>
+      <w:r>
+        <w:t>pollutant</w:t>
+      </w:r>
+      <w:r>
+        <w:t xml:space="preserve"> exposure is from ambient outdoor air pollution but does not take into account indoor air pollution</w:t>
+      </w:r>
+      <w:r>
+        <w:t>.</w:t>
+      </w:r>
+      <w:r>
+        <w:t xml:space="preserve"> </w:t>
+      </w:r>
+      <w:r>
+        <w:t xml:space="preserve">The model </w:t>
+      </w:r>
+      <w:r>
+        <w:t xml:space="preserve">also assigns </w:t>
+      </w:r>
+      <w:r>
+        <w:t xml:space="preserve">exposure source at </w:t>
+      </w:r>
+      <w:r>
+        <w:t xml:space="preserve">one single location and does not take into account time-activity patterns, for example how much of the exposure happens at school or at the playground. Another limitation is exposure misclassification error, the precision of the LUR model varies within urban areas leading to misclassification of exposure in either direction depending the direction of error of the </w:t>
+      </w:r>
+      <w:r>
+        <w:t>pollutant</w:t>
+      </w:r>
+      <w:r>
+        <w:t xml:space="preserve"> prediction, for example if the model is over predicting this will lead to overexposure classification but if the model is under predicting the opposite might be true.</w:t>
+      </w:r>
+    </w:p>
+    <w:p/>
     <w:p/>
     <w:p>
       <w:pPr>
@@ -6929,14 +6926,13 @@
         <w:t xml:space="preserve"> </w:t>
       </w:r>
       <w:r>
-        <w:t>to estimate the annual 2000 and 2010 NO2 concentrations at the centro</w:t>
-      </w:r>
-      <w:r>
-        <w:t xml:space="preserve">id location of the census block for the contiguous U.S.. The model incorporated satellite, Environmental Protection Agency (EPA) air quality monitor readings and multiple geographical information systems (GIS) covariates including impervious surfaces, tree canopies, population count, major road length, minor road length, total road length, elevation, distance to coast and </w:t>
-      </w:r>
-      <w:commentRangeStart w:id="25"/>
-      <w:r>
-        <w:t>DOMINO NO</w:t>
+        <w:t>to estimate the annual 2000 and 2010</w:t>
+      </w:r>
+      <w:r>
+        <w:t>,</w:t>
+      </w:r>
+      <w:r>
+        <w:t xml:space="preserve"> NO</w:t>
       </w:r>
       <w:r>
         <w:rPr>
@@ -6944,207 +6940,777 @@
         </w:rPr>
         <w:t>2</w:t>
       </w:r>
-      <w:commentRangeEnd w:id="25"/>
-      <w:r>
-        <w:rPr>
-          <w:rStyle w:val="CommentReference"/>
-        </w:rPr>
-        <w:commentReference w:id="25"/>
+      <w:r>
+        <w:t xml:space="preserve"> concentrations at the centro</w:t>
+      </w:r>
+      <w:r>
+        <w:t xml:space="preserve">id location of </w:t>
+      </w:r>
+      <w:r>
+        <w:t xml:space="preserve">each populated </w:t>
+      </w:r>
+      <w:r>
+        <w:t xml:space="preserve">census block. The </w:t>
+      </w:r>
+      <w:r>
+        <w:t xml:space="preserve">development of the model </w:t>
+      </w:r>
+      <w:r>
+        <w:t xml:space="preserve">incorporated </w:t>
+      </w:r>
+      <w:r>
+        <w:t xml:space="preserve">two components, a “spatial” and “temporal” component. For the </w:t>
+      </w:r>
+      <w:r>
+        <w:t xml:space="preserve">spatial component data were sourced using </w:t>
+      </w:r>
+      <w:r>
+        <w:t>satellite</w:t>
+      </w:r>
+      <w:r>
+        <w:t xml:space="preserve"> readings</w:t>
+      </w:r>
+      <w:r>
+        <w:t xml:space="preserve">, Environmental Protection Agency (EPA) air quality monitor readings and multiple geographical information systems (GIS) covariates including impervious surfaces, tree canopies, population count, major road length, minor road length, total road length, elevation, </w:t>
+      </w:r>
+      <w:r>
+        <w:t>and distance</w:t>
+      </w:r>
+      <w:r>
+        <w:t xml:space="preserve"> to coast. </w:t>
+      </w:r>
+      <w:r>
+        <w:t xml:space="preserve">The model had a </w:t>
+      </w:r>
+      <w:r>
+        <w:t>spatial resolution typical for urban-scale LURs (</w:t>
+      </w:r>
+      <w:r>
+        <w:rPr>
+          <w:rFonts w:ascii="Cambria Math" w:hAnsi="Cambria Math" w:cs="Cambria Math"/>
+        </w:rPr>
+        <w:t>∼</w:t>
+      </w:r>
+      <w:r>
+        <w:t>100 m scale) and covered 100% of US Census blocks</w:t>
       </w:r>
       <w:r>
         <w:t xml:space="preserve">. </w:t>
       </w:r>
+      <w:r>
+        <w:t xml:space="preserve">For the </w:t>
+      </w:r>
+      <w:r>
+        <w:t>temporal component</w:t>
+      </w:r>
+      <w:r>
+        <w:t>, a s</w:t>
+      </w:r>
+      <w:r>
+        <w:t xml:space="preserve">caling factors </w:t>
+      </w:r>
+      <w:r>
+        <w:t>derived using</w:t>
+      </w:r>
+      <w:r>
+        <w:t xml:space="preserve"> </w:t>
+      </w:r>
+      <w:r>
+        <w:t xml:space="preserve">monthly </w:t>
+      </w:r>
+      <w:r>
+        <w:t>NO</w:t>
+      </w:r>
+      <w:r>
+        <w:rPr>
+          <w:vertAlign w:val="subscript"/>
+        </w:rPr>
+        <w:t>2</w:t>
+      </w:r>
+      <w:r>
+        <w:t xml:space="preserve"> mean concentrations </w:t>
+      </w:r>
+      <w:r>
+        <w:t xml:space="preserve">for 11 consecutive years from </w:t>
+      </w:r>
+      <w:r>
+        <w:t xml:space="preserve">EPA </w:t>
+      </w:r>
+      <w:r>
+        <w:t xml:space="preserve">air quality </w:t>
+      </w:r>
+      <w:r>
+        <w:t xml:space="preserve">monitors </w:t>
+      </w:r>
+      <w:r>
+        <w:t xml:space="preserve">were </w:t>
+      </w:r>
+      <w:r>
+        <w:t>added to increase the predictive ability of the model. Data from air quality monitors were only included when at</w:t>
+      </w:r>
+      <w:r>
+        <w:t xml:space="preserve"> least 75% of the hourly values</w:t>
+      </w:r>
+      <w:r>
+        <w:t xml:space="preserve"> were available</w:t>
+      </w:r>
+      <w:r>
+        <w:t>.</w:t>
+      </w:r>
+      <w:r>
+        <w:t xml:space="preserve"> </w:t>
+      </w:r>
+      <w:r>
+        <w:t xml:space="preserve">The validation of the spatial model was satisfactory </w:t>
+      </w:r>
+      <w:r>
+        <w:t>with</w:t>
+      </w:r>
+      <w:r>
+        <w:t xml:space="preserve"> an R</w:t>
+      </w:r>
+      <w:r>
+        <w:rPr>
+          <w:vertAlign w:val="superscript"/>
+        </w:rPr>
+        <w:t>2</w:t>
+      </w:r>
+      <w:r>
+        <w:t xml:space="preserve"> = (0.63</w:t>
+      </w:r>
+      <w:r>
+        <w:t>-0.8</w:t>
+      </w:r>
+      <w:r>
+        <w:t>2</w:t>
+      </w:r>
+      <w:r>
+        <w:t xml:space="preserve">) </w:t>
+      </w:r>
+      <w:r>
+        <w:t>using</w:t>
+      </w:r>
+      <w:r>
+        <w:t xml:space="preserve"> hold-out cross-validation</w:t>
+      </w:r>
+      <w:r>
+        <w:t>.</w:t>
+      </w:r>
+      <w:r>
+        <w:t xml:space="preserve"> </w:t>
+      </w:r>
+      <w:r>
+        <w:t>The R</w:t>
+      </w:r>
+      <w:r>
+        <w:rPr>
+          <w:vertAlign w:val="superscript"/>
+        </w:rPr>
+        <w:t>2</w:t>
+      </w:r>
+      <w:r>
+        <w:t xml:space="preserve"> of </w:t>
+      </w:r>
+      <w:r>
+        <w:t xml:space="preserve">the </w:t>
+      </w:r>
+      <w:r>
+        <w:t xml:space="preserve">model </w:t>
+      </w:r>
+      <w:r>
+        <w:t xml:space="preserve">was </w:t>
+      </w:r>
+      <w:r>
+        <w:t xml:space="preserve">consistent with other continental-scale NO2 models. For example, </w:t>
+      </w:r>
+      <w:r>
+        <w:fldChar w:fldCharType="begin"/>
+      </w:r>
+      <w:r>
+        <w:instrText xml:space="preserve"> ADDIN EN.CITE &lt;EndNote&gt;&lt;Cite AuthorYear="1"&gt;&lt;Author&gt;Novotny&lt;/Author&gt;&lt;Year&gt;2011&lt;/Year&gt;&lt;RecNum&gt;25&lt;/RecNum&gt;&lt;DisplayText&gt;Novotny et al. (2011)&lt;/DisplayText&gt;&lt;record&gt;&lt;rec-number&gt;25&lt;/rec-number&gt;&lt;foreign-keys&gt;&lt;key app="EN" db-id="sepddp20s9p0fsetespvfzwjv0d9tat2092f" timestamp="1553104550"&gt;25&lt;/key&gt;&lt;/foreign-keys&gt;&lt;ref-type name="Journal Article"&gt;17&lt;/ref-type&gt;&lt;contributors&gt;&lt;authors&gt;&lt;author&gt;Novotny, Eric V&lt;/author&gt;&lt;author&gt;Bechle, Matthew J&lt;/author&gt;&lt;author&gt;Millet, Dylan B&lt;/author&gt;&lt;author&gt;Marshall, Julian D&lt;/author&gt;&lt;/authors&gt;&lt;/contributors&gt;&lt;titles&gt;&lt;title&gt;National satellite-based land-use regression: NO2 in the United States&lt;/title&gt;&lt;secondary-title&gt;Environmental science &amp;amp; technology&lt;/secondary-title&gt;&lt;/titles&gt;&lt;periodical&gt;&lt;full-title&gt;Environmental science &amp;amp; technology&lt;/full-title&gt;&lt;/periodical&gt;&lt;pages&gt;4407-4414&lt;/pages&gt;&lt;volume&gt;45&lt;/volume&gt;&lt;number&gt;10&lt;/number&gt;&lt;dates&gt;&lt;year&gt;2011&lt;/year&gt;&lt;/dates&gt;&lt;isbn&gt;0013-936X&lt;/isbn&gt;&lt;urls&gt;&lt;/urls&gt;&lt;/record&gt;&lt;/Cite&gt;&lt;/EndNote&gt;</w:instrText>
+      </w:r>
+      <w:r>
+        <w:fldChar w:fldCharType="separate"/>
+      </w:r>
+      <w:r>
+        <w:rPr>
+          <w:noProof/>
+        </w:rPr>
+        <w:t>Novotny et al. (2011)</w:t>
+      </w:r>
+      <w:r>
+        <w:fldChar w:fldCharType="end"/>
+      </w:r>
+      <w:r>
+        <w:t xml:space="preserve"> reported on a US National NO</w:t>
+      </w:r>
+      <w:r>
+        <w:rPr>
+          <w:vertAlign w:val="superscript"/>
+        </w:rPr>
+        <w:t>2</w:t>
+      </w:r>
+      <w:r>
+        <w:t xml:space="preserve"> LUR model with an R</w:t>
+      </w:r>
+      <w:r>
+        <w:rPr>
+          <w:vertAlign w:val="superscript"/>
+        </w:rPr>
+        <w:t>2</w:t>
+      </w:r>
+      <w:r>
+        <w:t xml:space="preserve"> = 0.78, </w:t>
+      </w:r>
+      <w:r>
+        <w:fldChar w:fldCharType="begin"/>
+      </w:r>
+      <w:r>
+        <w:instrText xml:space="preserve"> ADDIN EN.CITE &lt;EndNote&gt;&lt;Cite AuthorYear="1"&gt;&lt;Author&gt;Hystad&lt;/Author&gt;&lt;Year&gt;2011&lt;/Year&gt;&lt;RecNum&gt;21&lt;/RecNum&gt;&lt;DisplayText&gt;Hystad et al. (2011)&lt;/DisplayText&gt;&lt;record&gt;&lt;rec-number&gt;21&lt;/rec-number&gt;&lt;foreign-keys&gt;&lt;key app="EN" db-id="sepddp20s9p0fsetespvfzwjv0d9tat2092f" timestamp="1553104549"&gt;21&lt;/key&gt;&lt;/foreign-keys&gt;&lt;ref-type name="Journal Article"&gt;17&lt;/ref-type&gt;&lt;contributors&gt;&lt;authors&gt;&lt;author&gt;Hystad, Perry&lt;/author&gt;&lt;author&gt;Setton, Eleanor&lt;/author&gt;&lt;author&gt;Cervantes, Alejandro&lt;/author&gt;&lt;author&gt;Poplawski, Karla&lt;/author&gt;&lt;author&gt;Deschenes, Steeve&lt;/author&gt;&lt;author&gt;Brauer, Michael&lt;/author&gt;&lt;author&gt;van Donkelaar, Aaron&lt;/author&gt;&lt;author&gt;Lamsal, Lok&lt;/author&gt;&lt;author&gt;Martin, Randall&lt;/author&gt;&lt;author&gt;Jerrett, Michael&lt;/author&gt;&lt;/authors&gt;&lt;/contributors&gt;&lt;titles&gt;&lt;title&gt;Creating national air pollution models for population exposure assessment in Canada&lt;/title&gt;&lt;secondary-title&gt;Environmental health perspectives&lt;/secondary-title&gt;&lt;/titles&gt;&lt;periodical&gt;&lt;full-title&gt;Environmental health perspectives&lt;/full-title&gt;&lt;/periodical&gt;&lt;pages&gt;1123&lt;/pages&gt;&lt;volume&gt;119&lt;/volume&gt;&lt;number&gt;8&lt;/number&gt;&lt;dates&gt;&lt;year&gt;2011&lt;/year&gt;&lt;/dates&gt;&lt;urls&gt;&lt;/urls&gt;&lt;/record&gt;&lt;/Cite&gt;&lt;/EndNote&gt;</w:instrText>
+      </w:r>
+      <w:r>
+        <w:fldChar w:fldCharType="separate"/>
+      </w:r>
+      <w:r>
+        <w:rPr>
+          <w:noProof/>
+        </w:rPr>
+        <w:t>Hystad et al. (2011)</w:t>
+      </w:r>
+      <w:r>
+        <w:fldChar w:fldCharType="end"/>
+      </w:r>
+      <w:r>
+        <w:t xml:space="preserve"> reported on a Canadian National NO</w:t>
+      </w:r>
+      <w:r>
+        <w:rPr>
+          <w:vertAlign w:val="superscript"/>
+        </w:rPr>
+        <w:t>2</w:t>
+      </w:r>
+      <w:r>
+        <w:t xml:space="preserve"> LUR model with an R</w:t>
+      </w:r>
+      <w:r>
+        <w:rPr>
+          <w:vertAlign w:val="superscript"/>
+        </w:rPr>
+        <w:t>2</w:t>
+      </w:r>
+      <w:r>
+        <w:t xml:space="preserve"> = 72%, </w:t>
+      </w:r>
+      <w:r>
+        <w:fldChar w:fldCharType="begin"/>
+      </w:r>
+      <w:r>
+        <w:instrText xml:space="preserve"> ADDIN EN.CITE &lt;EndNote&gt;&lt;Cite AuthorYear="1"&gt;&lt;Author&gt;Beelen&lt;/Author&gt;&lt;Year&gt;2009&lt;/Year&gt;&lt;RecNum&gt;19&lt;/RecNum&gt;&lt;DisplayText&gt;Beelen et al. (2009)&lt;/DisplayText&gt;&lt;record&gt;&lt;rec-number&gt;19&lt;/rec-number&gt;&lt;foreign-keys&gt;&lt;key app="EN" db-id="sepddp20s9p0fsetespvfzwjv0d9tat2092f" timestamp="1553104549"&gt;19&lt;/key&gt;&lt;/foreign-keys&gt;&lt;ref-type name="Journal Article"&gt;17&lt;/ref-type&gt;&lt;contributors&gt;&lt;authors&gt;&lt;author&gt;Beelen, Rob&lt;/author&gt;&lt;author&gt;Hoek, Gerard&lt;/author&gt;&lt;author&gt;Pebesma, Edzer&lt;/author&gt;&lt;author&gt;Vienneau, Danielle&lt;/author&gt;&lt;author&gt;de Hoogh, Kees&lt;/author&gt;&lt;author&gt;Briggs, David J&lt;/author&gt;&lt;/authors&gt;&lt;/contributors&gt;&lt;titles&gt;&lt;title&gt;Mapping of background air pollution at a fine spatial scale across the European Union&lt;/title&gt;&lt;secondary-title&gt;Science of the Total Environment&lt;/secondary-title&gt;&lt;/titles&gt;&lt;periodical&gt;&lt;full-title&gt;Science of the Total Environment&lt;/full-title&gt;&lt;/periodical&gt;&lt;pages&gt;1852-1867&lt;/pages&gt;&lt;volume&gt;407&lt;/volume&gt;&lt;number&gt;6&lt;/number&gt;&lt;dates&gt;&lt;year&gt;2009&lt;/year&gt;&lt;/dates&gt;&lt;isbn&gt;0048-9697&lt;/isbn&gt;&lt;urls&gt;&lt;/urls&gt;&lt;/record&gt;&lt;/Cite&gt;&lt;/EndNote&gt;</w:instrText>
+      </w:r>
+      <w:r>
+        <w:fldChar w:fldCharType="separate"/>
+      </w:r>
+      <w:r>
+        <w:rPr>
+          <w:noProof/>
+        </w:rPr>
+        <w:t>Beelen et al. (2009)</w:t>
+      </w:r>
+      <w:r>
+        <w:fldChar w:fldCharType="end"/>
+      </w:r>
+      <w:r>
+        <w:t xml:space="preserve"> reported on an EU </w:t>
+      </w:r>
+      <w:r>
+        <w:t>NO</w:t>
+      </w:r>
+      <w:r>
+        <w:rPr>
+          <w:vertAlign w:val="superscript"/>
+        </w:rPr>
+        <w:t>2</w:t>
+      </w:r>
+      <w:r>
+        <w:t xml:space="preserve"> LUR model with an R</w:t>
+      </w:r>
+      <w:r>
+        <w:rPr>
+          <w:vertAlign w:val="superscript"/>
+        </w:rPr>
+        <w:t>2</w:t>
+      </w:r>
+      <w:r>
+        <w:t xml:space="preserve"> = 61%, and </w:t>
+      </w:r>
+      <w:r>
+        <w:fldChar w:fldCharType="begin"/>
+      </w:r>
+      <w:r>
+        <w:instrText xml:space="preserve"> ADDIN EN.CITE &lt;EndNote&gt;&lt;Cite AuthorYear="1"&gt;&lt;Author&gt;Vienneau&lt;/Author&gt;&lt;Year&gt;2013&lt;/Year&gt;&lt;RecNum&gt;16&lt;/RecNum&gt;&lt;DisplayText&gt;Vienneau et al. (2013)&lt;/DisplayText&gt;&lt;record&gt;&lt;rec-number&gt;16&lt;/rec-number&gt;&lt;foreign-keys&gt;&lt;key app="EN" db-id="sepddp20s9p0fsetespvfzwjv0d9tat2092f" timestamp="1553104549"&gt;16&lt;/key&gt;&lt;/foreign-keys&gt;&lt;ref-type name="Journal Article"&gt;17&lt;/ref-type&gt;&lt;contributors&gt;&lt;authors&gt;&lt;author&gt;Vienneau, Danielle&lt;/author&gt;&lt;author&gt;De Hoogh, Kees&lt;/author&gt;&lt;author&gt;Bechle, Matthew J&lt;/author&gt;&lt;author&gt;Beelen, Rob&lt;/author&gt;&lt;author&gt;Van Donkelaar, Aaron&lt;/author&gt;&lt;author&gt;Martin, Randall V&lt;/author&gt;&lt;author&gt;Millet, Dylan B&lt;/author&gt;&lt;author&gt;Hoek, Gerard&lt;/author&gt;&lt;author&gt;Marshall, Julian D&lt;/author&gt;&lt;/authors&gt;&lt;/contributors&gt;&lt;titles&gt;&lt;title&gt;Western European land use regression incorporating satellite-and ground-based measurements of NO2 and PM10&lt;/title&gt;&lt;secondary-title&gt;Environmental science &amp;amp; technology&lt;/secondary-title&gt;&lt;/titles&gt;&lt;periodical&gt;&lt;full-title&gt;Environmental science &amp;amp; technology&lt;/full-title&gt;&lt;/periodical&gt;&lt;pages&gt;13555-13564&lt;/pages&gt;&lt;volume&gt;47&lt;/volume&gt;&lt;number&gt;23&lt;/number&gt;&lt;dates&gt;&lt;year&gt;2013&lt;/year&gt;&lt;/dates&gt;&lt;isbn&gt;0013-936X&lt;/isbn&gt;&lt;urls&gt;&lt;/urls&gt;&lt;/record&gt;&lt;/Cite&gt;&lt;/EndNote&gt;</w:instrText>
+      </w:r>
+      <w:r>
+        <w:fldChar w:fldCharType="separate"/>
+      </w:r>
+      <w:r>
+        <w:rPr>
+          <w:noProof/>
+        </w:rPr>
+        <w:t>Vienneau et al. (2013)</w:t>
+      </w:r>
+      <w:r>
+        <w:fldChar w:fldCharType="end"/>
+      </w:r>
+      <w:r>
+        <w:t xml:space="preserve"> reported on a Western European NO</w:t>
+      </w:r>
+      <w:r>
+        <w:rPr>
+          <w:vertAlign w:val="superscript"/>
+        </w:rPr>
+        <w:t>2</w:t>
+      </w:r>
+      <w:r>
+        <w:t xml:space="preserve"> LUR model with an adjusted R</w:t>
+      </w:r>
+      <w:r>
+        <w:rPr>
+          <w:vertAlign w:val="superscript"/>
+        </w:rPr>
+        <w:t>2</w:t>
+      </w:r>
+      <w:r>
+        <w:t xml:space="preserve"> = 58%. </w:t>
+      </w:r>
     </w:p>
     <w:p/>
     <w:p>
       <w:r>
-        <w:t>The validation of the spatial model was satisfactory achieving an R2 = (0.50-0.81) in hold-out cross-validation</w:t>
+        <w:rPr>
+          <w:highlight w:val="green"/>
+        </w:rPr>
+        <w:t>Add NO</w:t>
+      </w:r>
+      <w:r>
+        <w:rPr>
+          <w:highlight w:val="green"/>
+          <w:vertAlign w:val="subscript"/>
+        </w:rPr>
+        <w:t>2</w:t>
+      </w:r>
+      <w:r>
+        <w:rPr>
+          <w:highlight w:val="green"/>
+        </w:rPr>
+        <w:t xml:space="preserve"> concentration results in this section</w:t>
+      </w:r>
+    </w:p>
+    <w:p/>
+    <w:p>
+      <w:pPr>
+        <w:pStyle w:val="Heading4"/>
+      </w:pPr>
+      <w:r>
+        <w:t>PM</w:t>
+      </w:r>
+      <w:r>
+        <w:rPr>
+          <w:vertAlign w:val="subscript"/>
+        </w:rPr>
+        <w:t>2.5</w:t>
+      </w:r>
+      <w:r>
+        <w:t xml:space="preserve"> </w:t>
+      </w:r>
+      <w:r>
+        <w:t>model</w:t>
+      </w:r>
+    </w:p>
+    <w:p>
+      <w:r>
+        <w:t>Annual average air pollution concentrations for PM</w:t>
+      </w:r>
+      <w:r>
+        <w:rPr>
+          <w:vertAlign w:val="subscript"/>
+        </w:rPr>
+        <w:t>2.5</w:t>
+      </w:r>
+      <w:r>
+        <w:t xml:space="preserve"> were estimated using 17 years of data (1999-2015) from regulatory monitors. The model was constructed using a universal kriging framework </w:t>
+      </w:r>
+      <w:r>
+        <w:fldChar w:fldCharType="begin"/>
+      </w:r>
+      <w:r>
+        <w:instrText xml:space="preserve"> ADDIN EN.CITE &lt;EndNote&gt;&lt;Cite&gt;&lt;Author&gt;Kim&lt;/Author&gt;&lt;Year&gt;In prep&lt;/Year&gt;&lt;RecNum&gt;66&lt;/RecNum&gt;&lt;DisplayText&gt;(Kim et al., In prep)&lt;/DisplayText&gt;&lt;record&gt;&lt;rec-number&gt;66&lt;/rec-number&gt;&lt;foreign-keys&gt;&lt;key app="EN" db-id="sepddp20s9p0fsetespvfzwjv0d9tat2092f" timestamp="1553104552"&gt;66&lt;/key&gt;&lt;/foreign-keys&gt;&lt;ref-type name="Journal Article"&gt;17&lt;/ref-type&gt;&lt;contributors&gt;&lt;authors&gt;&lt;author&gt;Kim, S-Y&lt;/author&gt;&lt;author&gt;Bechle, M&lt;/author&gt;&lt;author&gt;Hankey, S&lt;/author&gt;&lt;author&gt;Sheppard, L&lt;/author&gt;&lt;author&gt;Szpiro AA&lt;/author&gt;&lt;author&gt;Marshall, JD. A &lt;/author&gt;&lt;/authors&gt;&lt;/contributors&gt;&lt;titles&gt;&lt;title&gt;parsimonious approach for estimating ambient concentrations of criteria pollutants in the contiguous U.S.&lt;/title&gt;&lt;secondary-title&gt;In prep&lt;/secondary-title&gt;&lt;/titles&gt;&lt;periodical&gt;&lt;full-title&gt;In prep&lt;/full-title&gt;&lt;/periodical&gt;&lt;dates&gt;&lt;year&gt;In prep&lt;/year&gt;&lt;/dates&gt;&lt;urls&gt;&lt;/urls&gt;&lt;/record&gt;&lt;/Cite&gt;&lt;/EndNote&gt;</w:instrText>
+      </w:r>
+      <w:r>
+        <w:fldChar w:fldCharType="separate"/>
+      </w:r>
+      <w:r>
+        <w:rPr>
+          <w:noProof/>
+        </w:rPr>
+        <w:t>(Kim et al., In prep)</w:t>
+      </w:r>
+      <w:r>
+        <w:fldChar w:fldCharType="end"/>
+      </w:r>
+      <w:r>
+        <w:t>. The model incorporated hundreds of geographic variables including land use, population counts, and satellite data. The validation of the model was performed using a hold-out cross validation with a satisfactory performance of 10-fold CV-R</w:t>
+      </w:r>
+      <w:r>
+        <w:rPr>
+          <w:vertAlign w:val="superscript"/>
+        </w:rPr>
+        <w:t>2</w:t>
+      </w:r>
+      <w:r>
+        <w:t xml:space="preserve"> reaching 0.86 and 0.85 in 2000 and 2010, respectively.</w:t>
+      </w:r>
+    </w:p>
+    <w:p/>
+    <w:p>
+      <w:r>
+        <w:rPr>
+          <w:highlight w:val="green"/>
+        </w:rPr>
+        <w:t xml:space="preserve">Add </w:t>
+      </w:r>
+      <w:r>
+        <w:rPr>
+          <w:highlight w:val="green"/>
+        </w:rPr>
+        <w:t>PM</w:t>
+      </w:r>
+      <w:r>
+        <w:rPr>
+          <w:highlight w:val="green"/>
+          <w:vertAlign w:val="subscript"/>
+        </w:rPr>
+        <w:t>2.5</w:t>
+      </w:r>
+      <w:r>
+        <w:rPr>
+          <w:highlight w:val="green"/>
+        </w:rPr>
+        <w:t xml:space="preserve"> concentration results in this section</w:t>
+      </w:r>
+    </w:p>
+    <w:p/>
+    <w:p>
+      <w:pPr>
+        <w:pStyle w:val="Heading4"/>
+      </w:pPr>
+      <w:r>
+        <w:t>PM</w:t>
+      </w:r>
+      <w:r>
+        <w:rPr>
+          <w:vertAlign w:val="subscript"/>
+        </w:rPr>
+        <w:t>10</w:t>
+      </w:r>
+      <w:r>
+        <w:t xml:space="preserve"> </w:t>
+      </w:r>
+      <w:r>
+        <w:t>model</w:t>
+      </w:r>
+    </w:p>
+    <w:p>
+      <w:r>
+        <w:t>Annual average air pollution concentrations for PM</w:t>
+      </w:r>
+      <w:r>
+        <w:rPr>
+          <w:vertAlign w:val="subscript"/>
+        </w:rPr>
+        <w:t>10</w:t>
+      </w:r>
+      <w:r>
+        <w:t xml:space="preserve"> were estimated using </w:t>
+      </w:r>
+      <w:r>
+        <w:t>2</w:t>
+      </w:r>
+      <w:r>
+        <w:t>7 years of data (19</w:t>
+      </w:r>
+      <w:r>
+        <w:t>88</w:t>
+      </w:r>
+      <w:r>
+        <w:t xml:space="preserve">-2015) </w:t>
+      </w:r>
+      <w:r>
+        <w:t>using a similar method for PM</w:t>
+      </w:r>
+      <w:r>
+        <w:rPr>
+          <w:vertAlign w:val="subscript"/>
+        </w:rPr>
+        <w:t>2.5</w:t>
       </w:r>
       <w:r>
         <w:t>.</w:t>
       </w:r>
-    </w:p>
-    <w:p>
-      <w:r>
-        <w:t>The spatial model had an excellent spatial resolution typical for urban-scale LURs (</w:t>
-      </w:r>
-      <w:r>
-        <w:rPr>
-          <w:rFonts w:ascii="Cambria Math" w:hAnsi="Cambria Math" w:cs="Cambria Math"/>
-        </w:rPr>
-        <w:t>∼</w:t>
-      </w:r>
-      <w:r>
-        <w:t>100 m scale) and covered 100% of US Census blocks.</w:t>
+      <w:r>
+        <w:t xml:space="preserve"> The validation </w:t>
+      </w:r>
+      <w:r>
+        <w:t>had a</w:t>
+      </w:r>
+      <w:r>
+        <w:t xml:space="preserve"> 10-fold CV-R</w:t>
+      </w:r>
+      <w:r>
+        <w:rPr>
+          <w:vertAlign w:val="superscript"/>
+        </w:rPr>
+        <w:t>2</w:t>
+      </w:r>
+      <w:r>
+        <w:t xml:space="preserve"> reaching 0.</w:t>
+      </w:r>
+      <w:r>
+        <w:t xml:space="preserve">60 </w:t>
+      </w:r>
+      <w:r>
+        <w:t>and 0.</w:t>
+      </w:r>
+      <w:r>
+        <w:t xml:space="preserve">57 </w:t>
+      </w:r>
+      <w:r>
+        <w:t>in 2000 and 2010, respectively.</w:t>
+      </w:r>
+    </w:p>
+    <w:p>
+      <w:r>
+        <w:rPr>
+          <w:highlight w:val="green"/>
+        </w:rPr>
+        <w:t xml:space="preserve">Add </w:t>
+      </w:r>
+      <w:r>
+        <w:rPr>
+          <w:highlight w:val="green"/>
+        </w:rPr>
+        <w:t>PM</w:t>
+      </w:r>
+      <w:r>
+        <w:rPr>
+          <w:highlight w:val="green"/>
+          <w:vertAlign w:val="subscript"/>
+        </w:rPr>
+        <w:t xml:space="preserve">10 </w:t>
+      </w:r>
+      <w:bookmarkStart w:id="25" w:name="_GoBack"/>
+      <w:bookmarkEnd w:id="25"/>
+      <w:r>
+        <w:rPr>
+          <w:highlight w:val="green"/>
+        </w:rPr>
+        <w:t>concentration results in this section</w:t>
       </w:r>
     </w:p>
     <w:p/>
     <w:p>
-      <w:r>
-        <w:t>Spatial resolution (coverage and granularity)</w:t>
-      </w:r>
-    </w:p>
-    <w:p>
-      <w:pPr>
-        <w:pStyle w:val="ListBullet"/>
-      </w:pPr>
-      <w:r>
-        <w:t>Temporal resolution</w:t>
-      </w:r>
-    </w:p>
-    <w:p>
-      <w:pPr>
-        <w:pStyle w:val="ListBullet"/>
-      </w:pPr>
-      <w:r>
-        <w:t>Data sources</w:t>
-      </w:r>
-    </w:p>
-    <w:p>
-      <w:pPr>
-        <w:pStyle w:val="ListBullet"/>
-      </w:pPr>
-      <w:r>
-        <w:t>Modeling</w:t>
-      </w:r>
-    </w:p>
-    <w:p>
-      <w:pPr>
-        <w:pStyle w:val="ListBullet"/>
-      </w:pPr>
-      <w:r>
-        <w:t>Accuracy of the model</w:t>
-      </w:r>
-    </w:p>
-    <w:p>
-      <w:pPr>
-        <w:pStyle w:val="ListBullet"/>
-      </w:pPr>
-      <w:r>
-        <w:t>Comparison with other LUR models</w:t>
-      </w:r>
-    </w:p>
-    <w:p>
-      <w:pPr>
-        <w:pStyle w:val="ListBullet"/>
-      </w:pPr>
-      <w:r>
-        <w:t>Drawbacks with the LUR model (after all pollutants)</w:t>
-      </w:r>
-    </w:p>
-    <w:p>
-      <w:pPr>
-        <w:pStyle w:val="ListBullet"/>
-        <w:numPr>
-          <w:ilvl w:val="0"/>
-          <w:numId w:val="0"/>
-        </w:numPr>
-        <w:ind w:left="360"/>
-      </w:pPr>
-    </w:p>
-    <w:p>
-      <w:r>
-        <w:t>The NO</w:t>
-      </w:r>
-      <w:r>
-        <w:rPr>
-          <w:vertAlign w:val="subscript"/>
-        </w:rPr>
-        <w:t>2</w:t>
-      </w:r>
-      <w:r>
-        <w:t xml:space="preserve"> LUR models were obtained from </w:t>
-      </w:r>
-      <w:r>
-        <w:fldChar w:fldCharType="begin"/>
-      </w:r>
-      <w:r>
-        <w:instrText xml:space="preserve"> ADDIN EN.CITE &lt;EndNote&gt;&lt;Cite AuthorYear="1"&gt;&lt;Author&gt;Bechle&lt;/Author&gt;&lt;Year&gt;2015&lt;/Year&gt;&lt;RecNum&gt;2&lt;/RecNum&gt;&lt;DisplayText&gt;Bechle et al. (2015)&lt;/DisplayText&gt;&lt;record&gt;&lt;rec-number&gt;2&lt;/rec-number&gt;&lt;foreign-keys&gt;&lt;key app="EN" db-id="sepddp20s9p0fsetespvfzwjv0d9tat2092f" timestamp="1553104548"&gt;2&lt;/key&gt;&lt;/foreign-keys&gt;&lt;ref-type name="Journal Article"&gt;17&lt;/ref-type&gt;&lt;contributors&gt;&lt;authors&gt;&lt;author&gt;Bechle, Matthew J&lt;/author&gt;&lt;author&gt;Millet, Dylan B&lt;/author&gt;&lt;author&gt;Marshall, Julian D&lt;/author&gt;&lt;/authors&gt;&lt;/contributors&gt;&lt;titles&gt;&lt;title&gt;National spatiotemporal exposure surface for NO2: monthly scaling of a satellite-derived land-use regression, 2000–2010&lt;/title&gt;&lt;secondary-title&gt;Environmental science &amp;amp; technology&lt;/secondary-title&gt;&lt;/titles&gt;&lt;periodical&gt;&lt;full-title&gt;Environmental science &amp;amp; technology&lt;/full-title&gt;&lt;/periodical&gt;&lt;pages&gt;12297-12305&lt;/pages&gt;&lt;volume&gt;49&lt;/volume&gt;&lt;number&gt;20&lt;/number&gt;&lt;dates&gt;&lt;year&gt;2015&lt;/year&gt;&lt;/dates&gt;&lt;isbn&gt;0013-936X&lt;/isbn&gt;&lt;urls&gt;&lt;/urls&gt;&lt;/record&gt;&lt;/Cite&gt;&lt;/EndNote&gt;</w:instrText>
-      </w:r>
-      <w:r>
-        <w:fldChar w:fldCharType="separate"/>
-      </w:r>
-      <w:r>
-        <w:rPr>
-          <w:noProof/>
-        </w:rPr>
-        <w:t>Bechle et al. (2015)</w:t>
-      </w:r>
-      <w:r>
-        <w:fldChar w:fldCharType="end"/>
-      </w:r>
-      <w:r>
-        <w:t>. NO</w:t>
-      </w:r>
-      <w:r>
-        <w:rPr>
-          <w:vertAlign w:val="subscript"/>
-        </w:rPr>
-        <w:t>2</w:t>
-      </w:r>
-      <w:r>
-        <w:rPr>
-          <w:vertAlign w:val="subscript"/>
-        </w:rPr>
-        <w:t xml:space="preserve"> </w:t>
-      </w:r>
-      <w:r>
-        <w:t>concentrations were modeled using satellite data</w:t>
-      </w:r>
-      <w:proofErr w:type="gramStart"/>
-      <w:r>
-        <w:t>,</w:t>
-      </w:r>
-      <w:r>
-        <w:t>.</w:t>
-      </w:r>
-      <w:proofErr w:type="gramEnd"/>
+      <w:pPr>
+        <w:pStyle w:val="Heading3"/>
+      </w:pPr>
+      <w:r>
+        <w:t>Asthma incidence rate data</w:t>
+      </w:r>
+    </w:p>
+    <w:p>
+      <w:r>
+        <w:t>Text here ….</w:t>
+      </w:r>
+    </w:p>
+    <w:p>
+      <w:pPr>
+        <w:pStyle w:val="Heading4"/>
+      </w:pPr>
+      <w:r>
+        <w:t>National asthma incidence rate</w:t>
+      </w:r>
+    </w:p>
+    <w:p>
+      <w:r>
+        <w:t>Text here ….</w:t>
+      </w:r>
+    </w:p>
+    <w:p>
+      <w:pPr>
+        <w:pStyle w:val="Heading4"/>
+      </w:pPr>
+      <w:r>
+        <w:lastRenderedPageBreak/>
+        <w:t>State-specific asthma incidence rate</w:t>
+      </w:r>
+    </w:p>
+    <w:p>
+      <w:r>
+        <w:t>Text here ….</w:t>
+      </w:r>
+    </w:p>
+    <w:p/>
+    <w:p>
+      <w:pPr>
+        <w:pStyle w:val="Heading3"/>
+      </w:pPr>
+      <w:r>
+        <w:t>Concentration response function</w:t>
+      </w:r>
+    </w:p>
+    <w:p>
+      <w:r>
+        <w:t>Text here ….</w:t>
+      </w:r>
+    </w:p>
+    <w:p/>
+    <w:p>
+      <w:pPr>
+        <w:pStyle w:val="Heading3"/>
+      </w:pPr>
+      <w:r>
+        <w:t>Burden of disease methodology</w:t>
+      </w:r>
+    </w:p>
+    <w:p>
+      <w:r>
+        <w:t>Text here ….</w:t>
+      </w:r>
+    </w:p>
+    <w:p/>
+    <w:p>
+      <w:pPr>
+        <w:pStyle w:val="Heading3"/>
+      </w:pPr>
+      <w:r>
+        <w:t>Counterfactual scenarios</w:t>
+      </w:r>
+    </w:p>
+    <w:p>
+      <w:r>
+        <w:t>Text here ….</w:t>
+      </w:r>
+    </w:p>
+    <w:p/>
+    <w:p>
+      <w:pPr>
+        <w:pStyle w:val="Heading3"/>
+      </w:pPr>
+      <w:r>
+        <w:t>Sensitivity analysis</w:t>
+      </w:r>
+    </w:p>
+    <w:p>
+      <w:r>
+        <w:t>Text here ….</w:t>
+      </w:r>
+    </w:p>
+    <w:p/>
+    <w:p>
+      <w:pPr>
+        <w:pStyle w:val="Heading3"/>
+      </w:pPr>
+      <w:r>
+        <w:t>Running the analysis</w:t>
+      </w:r>
+    </w:p>
+    <w:p>
+      <w:r>
+        <w:t>Text here ….</w:t>
+      </w:r>
+    </w:p>
+    <w:p>
+      <w:pPr>
+        <w:pStyle w:val="Heading4"/>
+      </w:pPr>
+      <w:r>
+        <w:t>Software used</w:t>
+      </w:r>
+    </w:p>
+    <w:p>
+      <w:r>
+        <w:t>Text here ….</w:t>
+      </w:r>
+    </w:p>
+    <w:p>
+      <w:pPr>
+        <w:pStyle w:val="Heading4"/>
+      </w:pPr>
+      <w:r>
+        <w:t>Spatial maps production</w:t>
+      </w:r>
+    </w:p>
+    <w:p>
+      <w:r>
+        <w:t>Text here ….</w:t>
+      </w:r>
+    </w:p>
+    <w:p>
+      <w:pPr>
+        <w:pStyle w:val="Heading4"/>
+      </w:pPr>
+      <w:r>
+        <w:t>500 cities lookup table</w:t>
+      </w:r>
+    </w:p>
+    <w:p>
+      <w:r>
+        <w:t>Text here ….</w:t>
+      </w:r>
     </w:p>
     <w:p/>
     <w:p/>
     <w:p>
       <w:pPr>
-        <w:pStyle w:val="Heading4"/>
-      </w:pPr>
-      <w:r>
-        <w:t>PM</w:t>
-      </w:r>
-      <w:r>
-        <w:rPr>
-          <w:vertAlign w:val="subscript"/>
-        </w:rPr>
-        <w:t>2.5</w:t>
-      </w:r>
+        <w:pStyle w:val="Heading1"/>
+      </w:pPr>
+      <w:bookmarkStart w:id="26" w:name="_Toc1370387"/>
+      <w:r>
+        <w:t>Results</w:t>
+      </w:r>
+      <w:bookmarkEnd w:id="26"/>
       <w:r>
         <w:t xml:space="preserve"> </w:t>
       </w:r>
-      <w:r>
-        <w:t>model</w:t>
-      </w:r>
-    </w:p>
-    <w:p>
-      <w:pPr>
-        <w:pStyle w:val="Heading4"/>
-      </w:pPr>
-    </w:p>
-    <w:p>
-      <w:pPr>
-        <w:pStyle w:val="Heading4"/>
-      </w:pPr>
-      <w:r>
-        <w:t>PM</w:t>
-      </w:r>
-      <w:r>
-        <w:rPr>
-          <w:vertAlign w:val="subscript"/>
-        </w:rPr>
-        <w:t>10</w:t>
+    </w:p>
+    <w:p>
+      <w:pPr>
+        <w:pStyle w:val="Heading3"/>
+      </w:pPr>
+      <w:bookmarkStart w:id="27" w:name="_Toc1370388"/>
+      <w:r>
+        <w:t>Census description</w:t>
+      </w:r>
+    </w:p>
+    <w:p>
+      <w:r>
+        <w:t>[</w:t>
+      </w:r>
+      <w:r>
+        <w:rPr>
+          <w:highlight w:val="green"/>
+        </w:rPr>
+        <w:t>Table</w:t>
       </w:r>
       <w:r>
         <w:t xml:space="preserve"> </w:t>
       </w:r>
       <w:r>
-        <w:t>model</w:t>
+        <w:rPr>
+          <w:highlight w:val="green"/>
+        </w:rPr>
+        <w:t>of demographic summary</w:t>
+      </w:r>
+      <w:r>
+        <w:t>] summarizes the demographic and geographic characteristics of the census data. The total population of children were at 71,807,328 (26% of total population) and 73,690,271 (24%) in 2000 and 2010 respectively. 79% and 81% of children lived in an urban designated area (encompassing both urban clusters and urbanized areas) in 2000 and 2010. The table provides the population distribution by median household income group for each year.</w:t>
       </w:r>
     </w:p>
     <w:p/>
@@ -7153,7 +7719,72 @@
         <w:pStyle w:val="Heading3"/>
       </w:pPr>
       <w:r>
-        <w:t>Asthma incidence rate data</w:t>
+        <w:t xml:space="preserve">Asthma incidence </w:t>
+      </w:r>
+    </w:p>
+    <w:p>
+      <w:r>
+        <w:t xml:space="preserve">For our first analysis we used a single childhood asthma incidence rate of 12.5 per 1,000 at-risk children as published by </w:t>
+      </w:r>
+      <w:r>
+        <w:fldChar w:fldCharType="begin"/>
+      </w:r>
+      <w:r>
+        <w:instrText xml:space="preserve"> ADDIN EN.CITE &lt;EndNote&gt;&lt;Cite AuthorYear="1"&gt;&lt;Author&gt;Winer&lt;/Author&gt;&lt;Year&gt;2012&lt;/Year&gt;&lt;RecNum&gt;20&lt;/RecNum&gt;&lt;DisplayText&gt;Winer et al. (2012)&lt;/DisplayText&gt;&lt;record&gt;&lt;rec-number&gt;20&lt;/rec-number&gt;&lt;foreign-keys&gt;&lt;key app="EN" db-id="evw2p02sutp5syer99qvsfw5tzza0fsxf22e" timestamp="1544715293"&gt;20&lt;/key&gt;&lt;/foreign-keys&gt;&lt;ref-type name="Journal Article"&gt;17&lt;/ref-type&gt;&lt;contributors&gt;&lt;authors&gt;&lt;author&gt;Winer, Rachel A&lt;/author&gt;&lt;author&gt;Qin, Xiaoting&lt;/author&gt;&lt;author&gt;Harrington, Theresa&lt;/author&gt;&lt;author&gt;Moorman, Jeanne&lt;/author&gt;&lt;author&gt;Zahran, Hatice&lt;/author&gt;&lt;/authors&gt;&lt;/contributors&gt;&lt;titles&gt;&lt;title&gt;Asthma incidence among children and adults: findings from the Behavioral Risk Factor Surveillance system asthma call-back survey—United States, 2006–2008&lt;/title&gt;&lt;secondary-title&gt;Journal of Asthma&lt;/secondary-title&gt;&lt;/titles&gt;&lt;periodical&gt;&lt;full-title&gt;Journal of Asthma&lt;/full-title&gt;&lt;/periodical&gt;&lt;pages&gt;16-22&lt;/pages&gt;&lt;volume&gt;49&lt;/volume&gt;&lt;number&gt;1&lt;/number&gt;&lt;dates&gt;&lt;year&gt;2012&lt;/year&gt;&lt;/dates&gt;&lt;isbn&gt;0277-0903&lt;/isbn&gt;&lt;urls&gt;&lt;/urls&gt;&lt;/record&gt;&lt;/Cite&gt;&lt;/EndNote&gt;</w:instrText>
+      </w:r>
+      <w:r>
+        <w:fldChar w:fldCharType="separate"/>
+      </w:r>
+      <w:r>
+        <w:rPr>
+          <w:noProof/>
+        </w:rPr>
+        <w:t>Winer et al. (2012)</w:t>
+      </w:r>
+      <w:r>
+        <w:fldChar w:fldCharType="end"/>
+      </w:r>
+      <w:r>
+        <w:t xml:space="preserve"> for 2000 and 2010. The asthma incidence rate was an average rate across the years 2006-2008 which included samples of 8,437 children from 31 states and the District of Columbia (D.C) throughout the time period. We then repeated our analysis for the year 2010 using state-specific asthma incidence rates for the years 2006-2010 following </w:t>
+      </w:r>
+      <w:r>
+        <w:fldChar w:fldCharType="begin"/>
+      </w:r>
+      <w:r>
+        <w:instrText xml:space="preserve"> ADDIN EN.CITE &lt;EndNote&gt;&lt;Cite AuthorYear="1"&gt;&lt;Author&gt;Winer&lt;/Author&gt;&lt;Year&gt;2012&lt;/Year&gt;&lt;RecNum&gt;20&lt;/RecNum&gt;&lt;DisplayText&gt;Winer et al. (2012)&lt;/DisplayText&gt;&lt;record&gt;&lt;rec-number&gt;20&lt;/rec-number&gt;&lt;foreign-keys&gt;&lt;key app="EN" db-id="evw2p02sutp5syer99qvsfw5tzza0fsxf22e" timestamp="1544715293"&gt;20&lt;/key&gt;&lt;/foreign-keys&gt;&lt;ref-type name="Journal Article"&gt;17&lt;/ref-type&gt;&lt;contributors&gt;&lt;authors&gt;&lt;author&gt;Winer, Rachel A&lt;/author&gt;&lt;author&gt;Qin, Xiaoting&lt;/author&gt;&lt;author&gt;Harrington, Theresa&lt;/author&gt;&lt;author&gt;Moorman, Jeanne&lt;/author&gt;&lt;author&gt;Zahran, Hatice&lt;/author&gt;&lt;/authors&gt;&lt;/contributors&gt;&lt;titles&gt;&lt;title&gt;Asthma incidence among children and adults: findings from the Behavioral Risk Factor Surveillance system asthma call-back survey—United States, 2006–2008&lt;/title&gt;&lt;secondary-title&gt;Journal of Asthma&lt;/secondary-title&gt;&lt;/titles&gt;&lt;periodical&gt;&lt;full-title&gt;Journal of Asthma&lt;/full-title&gt;&lt;/periodical&gt;&lt;pages&gt;16-22&lt;/pages&gt;&lt;volume&gt;49&lt;/volume&gt;&lt;number&gt;1&lt;/number&gt;&lt;dates&gt;&lt;year&gt;2012&lt;/year&gt;&lt;/dates&gt;&lt;isbn&gt;0277-0903&lt;/isbn&gt;&lt;urls&gt;&lt;/urls&gt;&lt;/record&gt;&lt;/Cite&gt;&lt;/EndNote&gt;</w:instrText>
+      </w:r>
+      <w:r>
+        <w:fldChar w:fldCharType="separate"/>
+      </w:r>
+      <w:r>
+        <w:rPr>
+          <w:noProof/>
+        </w:rPr>
+        <w:t>Winer et al. (2012)</w:t>
+      </w:r>
+      <w:r>
+        <w:fldChar w:fldCharType="end"/>
+      </w:r>
+      <w:r>
+        <w:t xml:space="preserve"> proposed method. For the period 2006-2010, childhood asthma incidence rates were available for 32 states from a total sample of 16,153. States with missing childhood asthma incidence rates (16 states) were assigned an average asthma incidence rate of 12.1 per 1,000 at-risk children. The incidence rate was the average across all available states for the period 2006-2010. The District of Columbia had the highest childhood asthma incidence rate of 17.1 per 1,000 while Montana had the lowest incidence rate of 4.3 per 1,000 for the period 2006-2010. [</w:t>
+      </w:r>
+      <w:r>
+        <w:rPr>
+          <w:highlight w:val="green"/>
+        </w:rPr>
+        <w:t>Table of asthma incidence rate</w:t>
+      </w:r>
+      <w:r>
+        <w:t>] provides a detailed summary of the asthma incidence rates across all available states. The following section provides a detailed description of the ACBS and BRFSS surveys used to estimate the state-specific asthma incidence rates.</w:t>
+      </w:r>
+    </w:p>
+    <w:p/>
+    <w:p>
+      <w:pPr>
+        <w:pStyle w:val="Heading3"/>
+      </w:pPr>
+      <w:r>
+        <w:t xml:space="preserve">ACBS and BRSS survey </w:t>
       </w:r>
     </w:p>
     <w:p>
@@ -7163,300 +7794,37 @@
     </w:p>
     <w:p>
       <w:pPr>
-        <w:pStyle w:val="Heading4"/>
-      </w:pPr>
-      <w:r>
-        <w:t>National asthma incidence rate</w:t>
-      </w:r>
-    </w:p>
-    <w:p>
-      <w:r>
-        <w:t>Text here ….</w:t>
-      </w:r>
-    </w:p>
-    <w:p>
-      <w:pPr>
-        <w:pStyle w:val="Heading4"/>
-      </w:pPr>
-      <w:r>
-        <w:t>State-specific asthma incidence rate</w:t>
-      </w:r>
-    </w:p>
-    <w:p>
-      <w:r>
-        <w:t>Text here ….</w:t>
-      </w:r>
-    </w:p>
-    <w:p/>
-    <w:p>
-      <w:pPr>
-        <w:pStyle w:val="Heading3"/>
-      </w:pPr>
-      <w:r>
-        <w:t>Concentration response function</w:t>
-      </w:r>
-    </w:p>
-    <w:p>
-      <w:r>
-        <w:t>Text here ….</w:t>
-      </w:r>
-    </w:p>
-    <w:p/>
-    <w:p>
-      <w:pPr>
-        <w:pStyle w:val="Heading3"/>
-      </w:pPr>
-      <w:r>
-        <w:t>Burden of disease methodology</w:t>
-      </w:r>
-    </w:p>
-    <w:p>
-      <w:r>
-        <w:t>Text here ….</w:t>
-      </w:r>
-    </w:p>
-    <w:p/>
-    <w:p>
-      <w:pPr>
-        <w:pStyle w:val="Heading3"/>
-      </w:pPr>
-      <w:r>
-        <w:t>Counterfactual scenarios</w:t>
-      </w:r>
-    </w:p>
-    <w:p>
-      <w:r>
-        <w:t>Text here ….</w:t>
-      </w:r>
-    </w:p>
-    <w:p/>
-    <w:p>
-      <w:pPr>
-        <w:pStyle w:val="Heading3"/>
-      </w:pPr>
+        <w:pStyle w:val="Heading1"/>
+      </w:pPr>
+      <w:r>
+        <w:t>Conclusions and Recommendations</w:t>
+      </w:r>
+      <w:bookmarkEnd w:id="27"/>
+    </w:p>
+    <w:p>
+      <w:pPr>
+        <w:pStyle w:val="BodyText"/>
+      </w:pPr>
+      <w:r>
+        <w:t xml:space="preserve">Use </w:t>
+      </w:r>
+      <w:r>
+        <w:rPr>
+          <w:b/>
+        </w:rPr>
+        <w:t>Body Text</w:t>
+      </w:r>
+      <w:r>
+        <w:t xml:space="preserve"> style.</w:t>
+      </w:r>
+    </w:p>
+    <w:p>
+      <w:pPr>
+        <w:pStyle w:val="Heading1"/>
+      </w:pPr>
+      <w:bookmarkStart w:id="28" w:name="_Toc1370389"/>
       <w:r>
         <w:lastRenderedPageBreak/>
-        <w:t>Sensitivity analysis</w:t>
-      </w:r>
-    </w:p>
-    <w:p>
-      <w:r>
-        <w:t>Text here ….</w:t>
-      </w:r>
-    </w:p>
-    <w:p/>
-    <w:p>
-      <w:pPr>
-        <w:pStyle w:val="Heading3"/>
-      </w:pPr>
-      <w:r>
-        <w:t>Running the analysis</w:t>
-      </w:r>
-    </w:p>
-    <w:p>
-      <w:r>
-        <w:t>Text here ….</w:t>
-      </w:r>
-    </w:p>
-    <w:p>
-      <w:pPr>
-        <w:pStyle w:val="Heading4"/>
-      </w:pPr>
-      <w:r>
-        <w:t>Software used</w:t>
-      </w:r>
-    </w:p>
-    <w:p>
-      <w:r>
-        <w:t>Text here ….</w:t>
-      </w:r>
-    </w:p>
-    <w:p>
-      <w:pPr>
-        <w:pStyle w:val="Heading4"/>
-      </w:pPr>
-      <w:r>
-        <w:t>Spatial maps production</w:t>
-      </w:r>
-    </w:p>
-    <w:p>
-      <w:r>
-        <w:t>Text here ….</w:t>
-      </w:r>
-    </w:p>
-    <w:p>
-      <w:pPr>
-        <w:pStyle w:val="Heading4"/>
-      </w:pPr>
-      <w:r>
-        <w:t>500 cities lookup table</w:t>
-      </w:r>
-    </w:p>
-    <w:p>
-      <w:r>
-        <w:t>Text here ….</w:t>
-      </w:r>
-    </w:p>
-    <w:p/>
-    <w:p/>
-    <w:p>
-      <w:pPr>
-        <w:pStyle w:val="Heading1"/>
-      </w:pPr>
-      <w:bookmarkStart w:id="26" w:name="_Toc1370387"/>
-      <w:r>
-        <w:t>Results</w:t>
-      </w:r>
-      <w:bookmarkEnd w:id="26"/>
-      <w:r>
-        <w:t xml:space="preserve"> </w:t>
-      </w:r>
-    </w:p>
-    <w:p>
-      <w:pPr>
-        <w:pStyle w:val="Heading3"/>
-      </w:pPr>
-      <w:bookmarkStart w:id="27" w:name="_Toc1370388"/>
-      <w:r>
-        <w:t>Census description</w:t>
-      </w:r>
-    </w:p>
-    <w:p>
-      <w:r>
-        <w:t>[</w:t>
-      </w:r>
-      <w:r>
-        <w:rPr>
-          <w:highlight w:val="green"/>
-        </w:rPr>
-        <w:t>Table</w:t>
-      </w:r>
-      <w:r>
-        <w:t xml:space="preserve"> </w:t>
-      </w:r>
-      <w:r>
-        <w:rPr>
-          <w:highlight w:val="green"/>
-        </w:rPr>
-        <w:t>of demographic summary</w:t>
-      </w:r>
-      <w:r>
-        <w:t>] summarizes the demographic and geographic characteristics of the census data. The total population of children were at 71,807,328 (26% of total population) and 73,690,271 (24%) in 2000 and 2010 respectively. 79% and 81% of children lived in an urban designated area (encompassing both urban clusters and urbanized areas) in 2000 and 2010. The table provides the population distribution by median household income group for each year.</w:t>
-      </w:r>
-    </w:p>
-    <w:p/>
-    <w:p>
-      <w:pPr>
-        <w:pStyle w:val="Heading3"/>
-      </w:pPr>
-      <w:r>
-        <w:t xml:space="preserve">Asthma incidence </w:t>
-      </w:r>
-    </w:p>
-    <w:p>
-      <w:r>
-        <w:t xml:space="preserve">For our first analysis we used a single childhood asthma incidence rate of 12.5 per 1,000 at-risk children as published by </w:t>
-      </w:r>
-      <w:r>
-        <w:fldChar w:fldCharType="begin"/>
-      </w:r>
-      <w:r>
-        <w:instrText xml:space="preserve"> ADDIN EN.CITE &lt;EndNote&gt;&lt;Cite AuthorYear="1"&gt;&lt;Author&gt;Winer&lt;/Author&gt;&lt;Year&gt;2012&lt;/Year&gt;&lt;RecNum&gt;20&lt;/RecNum&gt;&lt;DisplayText&gt;Winer et al. (2012)&lt;/DisplayText&gt;&lt;record&gt;&lt;rec-number&gt;20&lt;/rec-number&gt;&lt;foreign-keys&gt;&lt;key app="EN" db-id="evw2p02sutp5syer99qvsfw5tzza0fsxf22e" timestamp="1544715293"&gt;20&lt;/key&gt;&lt;/foreign-keys&gt;&lt;ref-type name="Journal Article"&gt;17&lt;/ref-type&gt;&lt;contributors&gt;&lt;authors&gt;&lt;author&gt;Winer, Rachel A&lt;/author&gt;&lt;author&gt;Qin, Xiaoting&lt;/author&gt;&lt;author&gt;Harrington, Theresa&lt;/author&gt;&lt;author&gt;Moorman, Jeanne&lt;/author&gt;&lt;author&gt;Zahran, Hatice&lt;/author&gt;&lt;/authors&gt;&lt;/contributors&gt;&lt;titles&gt;&lt;title&gt;Asthma incidence among children and adults: findings from the Behavioral Risk Factor Surveillance system asthma call-back survey—United States, 2006–2008&lt;/title&gt;&lt;secondary-title&gt;Journal of Asthma&lt;/secondary-title&gt;&lt;/titles&gt;&lt;periodical&gt;&lt;full-title&gt;Journal of Asthma&lt;/full-title&gt;&lt;/periodical&gt;&lt;pages&gt;16-22&lt;/pages&gt;&lt;volume&gt;49&lt;/volume&gt;&lt;number&gt;1&lt;/number&gt;&lt;dates&gt;&lt;year&gt;2012&lt;/year&gt;&lt;/dates&gt;&lt;isbn&gt;0277-0903&lt;/isbn&gt;&lt;urls&gt;&lt;/urls&gt;&lt;/record&gt;&lt;/Cite&gt;&lt;/EndNote&gt;</w:instrText>
-      </w:r>
-      <w:r>
-        <w:fldChar w:fldCharType="separate"/>
-      </w:r>
-      <w:r>
-        <w:rPr>
-          <w:noProof/>
-        </w:rPr>
-        <w:t>Winer et al. (2012)</w:t>
-      </w:r>
-      <w:r>
-        <w:fldChar w:fldCharType="end"/>
-      </w:r>
-      <w:r>
-        <w:t xml:space="preserve"> for 2000 and 2010. The asthma incidence rate was an average rate across the years 2006-2008 which included samples of 8,437 children from 31 states and the District of Columbia (D.C) throughout the time period. We then repeated our analysis for the year 2010 using state-specific asthma incidence rates for the years 2006-2010 following </w:t>
-      </w:r>
-      <w:r>
-        <w:fldChar w:fldCharType="begin"/>
-      </w:r>
-      <w:r>
-        <w:instrText xml:space="preserve"> ADDIN EN.CITE &lt;EndNote&gt;&lt;Cite AuthorYear="1"&gt;&lt;Author&gt;Winer&lt;/Author&gt;&lt;Year&gt;2012&lt;/Year&gt;&lt;RecNum&gt;20&lt;/RecNum&gt;&lt;DisplayText&gt;Winer et al. (2012)&lt;/DisplayText&gt;&lt;record&gt;&lt;rec-number&gt;20&lt;/rec-number&gt;&lt;foreign-keys&gt;&lt;key app="EN" db-id="evw2p02sutp5syer99qvsfw5tzza0fsxf22e" timestamp="1544715293"&gt;20&lt;/key&gt;&lt;/foreign-keys&gt;&lt;ref-type name="Journal Article"&gt;17&lt;/ref-type&gt;&lt;contributors&gt;&lt;authors&gt;&lt;author&gt;Winer, Rachel A&lt;/author&gt;&lt;author&gt;Qin, Xiaoting&lt;/author&gt;&lt;author&gt;Harrington, Theresa&lt;/author&gt;&lt;author&gt;Moorman, Jeanne&lt;/author&gt;&lt;author&gt;Zahran, Hatice&lt;/author&gt;&lt;/authors&gt;&lt;/contributors&gt;&lt;titles&gt;&lt;title&gt;Asthma incidence among children and adults: findings from the Behavioral Risk Factor Surveillance system asthma call-back survey—United States, 2006–2008&lt;/title&gt;&lt;secondary-title&gt;Journal of Asthma&lt;/secondary-title&gt;&lt;/titles&gt;&lt;periodical&gt;&lt;full-title&gt;Journal of Asthma&lt;/full-title&gt;&lt;/periodical&gt;&lt;pages&gt;16-22&lt;/pages&gt;&lt;volume&gt;49&lt;/volume&gt;&lt;number&gt;1&lt;/number&gt;&lt;dates&gt;&lt;year&gt;2012&lt;/year&gt;&lt;/dates&gt;&lt;isbn&gt;0277-0903&lt;/isbn&gt;&lt;urls&gt;&lt;/urls&gt;&lt;/record&gt;&lt;/Cite&gt;&lt;/EndNote&gt;</w:instrText>
-      </w:r>
-      <w:r>
-        <w:fldChar w:fldCharType="separate"/>
-      </w:r>
-      <w:r>
-        <w:rPr>
-          <w:noProof/>
-        </w:rPr>
-        <w:t>Winer et al. (2012)</w:t>
-      </w:r>
-      <w:r>
-        <w:fldChar w:fldCharType="end"/>
-      </w:r>
-      <w:r>
-        <w:t xml:space="preserve"> proposed method. For the period 2006-2010, childhood asthma incidence rates were available for 32 states from a total sample of 16,153. States with missing childhood asthma incidence rates (16 states) were assigned an average asthma incidence rate of 12.1 per 1,000 at-risk children. The incidence rate was the average across all available states for the period 2006-2010. The District of Columbia had the highest childhood asthma incidence rate of 17.1 per 1,000 while Montana had the lowest incidence rate of 4.3 per 1,000 for the period 2006-2010. [</w:t>
-      </w:r>
-      <w:r>
-        <w:rPr>
-          <w:highlight w:val="green"/>
-        </w:rPr>
-        <w:t>Table of asthma incidence rate</w:t>
-      </w:r>
-      <w:r>
-        <w:t>] provides a detailed summary of the asthma incidence rates across all available states. The following section provides a detailed description of the ACBS and BRFSS surveys used to estimate the state-specific asthma incidence rates.</w:t>
-      </w:r>
-    </w:p>
-    <w:p/>
-    <w:p>
-      <w:pPr>
-        <w:pStyle w:val="Heading3"/>
-      </w:pPr>
-      <w:r>
-        <w:t xml:space="preserve">ACBS and BRSS survey </w:t>
-      </w:r>
-    </w:p>
-    <w:p>
-      <w:r>
-        <w:t>Text here ….</w:t>
-      </w:r>
-    </w:p>
-    <w:p>
-      <w:pPr>
-        <w:pStyle w:val="Heading1"/>
-      </w:pPr>
-      <w:bookmarkStart w:id="28" w:name="_GoBack"/>
-      <w:bookmarkEnd w:id="28"/>
-      <w:r>
-        <w:t>Conclusions and Recommendations</w:t>
-      </w:r>
-      <w:bookmarkEnd w:id="27"/>
-    </w:p>
-    <w:p>
-      <w:pPr>
-        <w:pStyle w:val="BodyText"/>
-      </w:pPr>
-      <w:r>
-        <w:t xml:space="preserve">Use </w:t>
-      </w:r>
-      <w:r>
-        <w:rPr>
-          <w:b/>
-        </w:rPr>
-        <w:t>Body Text</w:t>
-      </w:r>
-      <w:r>
-        <w:t xml:space="preserve"> style.</w:t>
-      </w:r>
-    </w:p>
-    <w:p>
-      <w:pPr>
-        <w:pStyle w:val="Heading1"/>
-      </w:pPr>
-      <w:bookmarkStart w:id="29" w:name="_Toc1370389"/>
-      <w:r>
         <w:t>Outputs, Outcomes, and Impacts</w:t>
       </w:r>
     </w:p>
@@ -7564,7 +7932,6 @@
         <w:pStyle w:val="Heading2"/>
       </w:pPr>
       <w:r>
-        <w:lastRenderedPageBreak/>
         <w:t>Research Outputs, Outcomes</w:t>
       </w:r>
       <w:r>
@@ -7573,7 +7940,7 @@
       <w:r>
         <w:t xml:space="preserve"> and Impacts</w:t>
       </w:r>
-      <w:bookmarkEnd w:id="29"/>
+      <w:bookmarkEnd w:id="28"/>
     </w:p>
     <w:p>
       <w:pPr>
@@ -7653,7 +8020,7 @@
       <w:pPr>
         <w:pStyle w:val="Heading2"/>
       </w:pPr>
-      <w:bookmarkStart w:id="30" w:name="_Toc1370390"/>
+      <w:bookmarkStart w:id="29" w:name="_Toc1370390"/>
       <w:r>
         <w:t xml:space="preserve">Technology Transfer Outputs, Outcomes, </w:t>
       </w:r>
@@ -7663,7 +8030,7 @@
       <w:r>
         <w:t>Impacts</w:t>
       </w:r>
-      <w:bookmarkEnd w:id="30"/>
+      <w:bookmarkEnd w:id="29"/>
     </w:p>
     <w:p>
       <w:pPr>
@@ -7714,13 +8081,8 @@
         <w:t>Data sets produced, including digital object identifier</w:t>
       </w:r>
       <w:r>
-        <w:t xml:space="preserve"> (</w:t>
-      </w:r>
-      <w:proofErr w:type="spellStart"/>
-      <w:r>
-        <w:t>doi</w:t>
-      </w:r>
-      <w:proofErr w:type="spellEnd"/>
+        <w:t xml:space="preserve"> (doi</w:t>
+      </w:r>
       <w:r>
         <w:t>)</w:t>
       </w:r>
@@ -7759,13 +8121,8 @@
         <w:pStyle w:val="ListBullet"/>
       </w:pPr>
       <w:r>
-        <w:t xml:space="preserve">Software developed, including </w:t>
-      </w:r>
-      <w:proofErr w:type="spellStart"/>
-      <w:r>
-        <w:t>doi</w:t>
-      </w:r>
-      <w:proofErr w:type="spellEnd"/>
+        <w:t>Software developed, including doi</w:t>
+      </w:r>
       <w:r>
         <w:t>.</w:t>
       </w:r>
@@ -7808,7 +8165,7 @@
       <w:pPr>
         <w:pStyle w:val="Heading2"/>
       </w:pPr>
-      <w:bookmarkStart w:id="31" w:name="_Toc1370391"/>
+      <w:bookmarkStart w:id="30" w:name="_Toc1370391"/>
       <w:r>
         <w:t xml:space="preserve">Education </w:t>
       </w:r>
@@ -7818,7 +8175,7 @@
       <w:r>
         <w:t>Outputs, Outcomes, and Impacts</w:t>
       </w:r>
-      <w:bookmarkEnd w:id="31"/>
+      <w:bookmarkEnd w:id="30"/>
     </w:p>
     <w:p>
       <w:pPr>
@@ -7934,6 +8291,7 @@
         <w:ind w:left="720" w:hanging="720"/>
       </w:pPr>
       <w:r>
+        <w:lastRenderedPageBreak/>
         <w:t xml:space="preserve">Anderson, H. R., Favarato, G., &amp; Atkinson, R. W. (2013). Long-term exposure to air pollution and the incidence of asthma: meta-analysis of cohort studies. </w:t>
       </w:r>
       <w:r>
@@ -7970,16 +8328,16 @@
         <w:ind w:left="720" w:hanging="720"/>
       </w:pPr>
       <w:r>
-        <w:t xml:space="preserve">Clark, L. P., Millet, D. B., &amp; Marshall, J. D. (2017). Changes in transportation-related air pollution exposures by race-ethnicity and socioeconomic status: Outdoor nitrogen dioxide in the United States in 2000 and 2010. </w:t>
+        <w:t xml:space="preserve">Beelen, R., Hoek, G., Pebesma, E., Vienneau, D., de Hoogh, K., &amp; Briggs, D. J. (2009). Mapping of background air pollution at a fine spatial scale across the European Union. </w:t>
       </w:r>
       <w:r>
         <w:rPr>
           <w:i/>
         </w:rPr>
-        <w:t>Environmental health perspectives, 125</w:t>
-      </w:r>
-      <w:r>
-        <w:t>(9), 1--10. doi:10.1289/EHP959</w:t>
+        <w:t>Science of the Total Environment, 407</w:t>
+      </w:r>
+      <w:r>
+        <w:t xml:space="preserve">(6), 1852-1867. </w:t>
       </w:r>
     </w:p>
     <w:p>
@@ -7988,16 +8346,16 @@
         <w:ind w:left="720" w:hanging="720"/>
       </w:pPr>
       <w:r>
-        <w:t xml:space="preserve">Khreis, H., Kelly, C., Tate, J., Parslow, R., Lucas, K., &amp; Nieuwenhuijsen, M. (2017). Exposure to traffic-related air pollution and risk of development of childhood asthma: a systematic review and meta-analysis. </w:t>
+        <w:t xml:space="preserve">Clark, L. P., Millet, D. B., &amp; Marshall, J. D. (2017). Changes in transportation-related air pollution exposures by race-ethnicity and socioeconomic status: Outdoor nitrogen dioxide in the United States in 2000 and 2010. </w:t>
       </w:r>
       <w:r>
         <w:rPr>
           <w:i/>
         </w:rPr>
-        <w:t>Environment international, 100</w:t>
-      </w:r>
-      <w:r>
-        <w:t xml:space="preserve">, 1-31. </w:t>
+        <w:t>Environmental health perspectives, 125</w:t>
+      </w:r>
+      <w:r>
+        <w:t>(9), 1--10. doi:10.1289/EHP959</w:t>
       </w:r>
     </w:p>
     <w:p>
@@ -8006,17 +8364,16 @@
         <w:ind w:left="720" w:hanging="720"/>
       </w:pPr>
       <w:r>
-        <w:lastRenderedPageBreak/>
-        <w:t xml:space="preserve">Khreis, H., &amp; Nieuwenhuijsen, M. (2017). Traffic-related air pollution and childhood asthma: recent advances and remaining gaps in the exposure assessment methods. </w:t>
+        <w:t xml:space="preserve">Hystad, P., Setton, E., Cervantes, A., Poplawski, K., Deschenes, S., Brauer, M., van Donkelaar, A., Lamsal, L., Martin, R., &amp; Jerrett, M. (2011). Creating national air pollution models for population exposure assessment in Canada. </w:t>
       </w:r>
       <w:r>
         <w:rPr>
           <w:i/>
         </w:rPr>
-        <w:t>International journal of environmental research and public health, 14</w:t>
-      </w:r>
-      <w:r>
-        <w:t xml:space="preserve">(3), 312. </w:t>
+        <w:t>Environmental health perspectives, 119</w:t>
+      </w:r>
+      <w:r>
+        <w:t xml:space="preserve">(8), 1123. </w:t>
       </w:r>
     </w:p>
     <w:p>
@@ -8025,16 +8382,16 @@
         <w:ind w:left="720" w:hanging="720"/>
       </w:pPr>
       <w:r>
-        <w:t xml:space="preserve">Manson, S., Schroeder, J., Van Riper, D., &amp; Ruggles, S. (2018). </w:t>
+        <w:t xml:space="preserve">Khreis, H., Kelly, C., Tate, J., Parslow, R., Lucas, K., &amp; Nieuwenhuijsen, M. (2017). Exposure to traffic-related air pollution and risk of development of childhood asthma: a systematic review and meta-analysis. </w:t>
       </w:r>
       <w:r>
         <w:rPr>
           <w:i/>
         </w:rPr>
-        <w:t>IPUMS National Historical Geographic Information System: Version 13.0 [Database]. Minneapolis: University of Minnesota.</w:t>
-      </w:r>
-      <w:r>
-        <w:t xml:space="preserve"> </w:t>
+        <w:t>Environment international, 100</w:t>
+      </w:r>
+      <w:r>
+        <w:t xml:space="preserve">, 1-31. </w:t>
       </w:r>
     </w:p>
     <w:p>
@@ -8043,7 +8400,16 @@
         <w:ind w:left="720" w:hanging="720"/>
       </w:pPr>
       <w:r>
-        <w:t xml:space="preserve">National Heart Lung and Blood Institute. (2007). National Asthma Education and Prevention Program. Expert panel report 3: guidelines for the diagnosis and management of asthma: full report 2007. </w:t>
+        <w:t xml:space="preserve">Khreis, H., &amp; Nieuwenhuijsen, M. (2017). Traffic-related air pollution and childhood asthma: recent advances and remaining gaps in the exposure assessment methods. </w:t>
+      </w:r>
+      <w:r>
+        <w:rPr>
+          <w:i/>
+        </w:rPr>
+        <w:t>International journal of environmental research and public health, 14</w:t>
+      </w:r>
+      <w:r>
+        <w:t xml:space="preserve">(3), 312. </w:t>
       </w:r>
     </w:p>
     <w:p>
@@ -8052,6 +8418,69 @@
         <w:ind w:left="720" w:hanging="720"/>
       </w:pPr>
       <w:r>
+        <w:t xml:space="preserve">Kim, S.-Y., Bechle, M., Hankey, S., Sheppard, L., AA, S., &amp; Marshall, J. A. (In prep). parsimonious approach for estimating ambient concentrations of criteria pollutants in the contiguous U.S. </w:t>
+      </w:r>
+      <w:r>
+        <w:rPr>
+          <w:i/>
+        </w:rPr>
+        <w:t>In prep</w:t>
+      </w:r>
+      <w:r>
+        <w:t xml:space="preserve">. </w:t>
+      </w:r>
+    </w:p>
+    <w:p>
+      <w:pPr>
+        <w:pStyle w:val="EndNoteBibliography"/>
+        <w:ind w:left="720" w:hanging="720"/>
+      </w:pPr>
+      <w:r>
+        <w:t xml:space="preserve">Manson, S., Schroeder, J., Van Riper, D., &amp; Ruggles, S. (2018). </w:t>
+      </w:r>
+      <w:r>
+        <w:rPr>
+          <w:i/>
+        </w:rPr>
+        <w:t>IPUMS National Historical Geographic Information System: Version 13.0 [Database]. Minneapolis: University of Minnesota.</w:t>
+      </w:r>
+      <w:r>
+        <w:t xml:space="preserve"> </w:t>
+      </w:r>
+    </w:p>
+    <w:p>
+      <w:pPr>
+        <w:pStyle w:val="EndNoteBibliography"/>
+        <w:ind w:left="720" w:hanging="720"/>
+      </w:pPr>
+      <w:r>
+        <w:t xml:space="preserve">National Heart Lung and Blood Institute. (2007). National Asthma Education and Prevention Program. Expert panel report 3: guidelines for the diagnosis and management of asthma: full report 2007. </w:t>
+      </w:r>
+    </w:p>
+    <w:p>
+      <w:pPr>
+        <w:pStyle w:val="EndNoteBibliography"/>
+        <w:ind w:left="720" w:hanging="720"/>
+      </w:pPr>
+      <w:r>
+        <w:t xml:space="preserve">Novotny, E. V., Bechle, M. J., Millet, D. B., &amp; Marshall, J. D. (2011). National satellite-based land-use regression: NO2 in the United States. </w:t>
+      </w:r>
+      <w:r>
+        <w:rPr>
+          <w:i/>
+        </w:rPr>
+        <w:t>Environmental science &amp; technology, 45</w:t>
+      </w:r>
+      <w:r>
+        <w:t xml:space="preserve">(10), 4407-4414. </w:t>
+      </w:r>
+    </w:p>
+    <w:p>
+      <w:pPr>
+        <w:pStyle w:val="EndNoteBibliography"/>
+        <w:ind w:left="720" w:hanging="720"/>
+      </w:pPr>
+      <w:r>
         <w:t xml:space="preserve">Soriano, J. B., Abajobir, A. A., Abate, K. H., Abera, S. F., Agrawal, A., Ahmed, M. B., Aichour, A. N., Aichour, I., Aichour, M. T. E., &amp; Alam, K. (2017). Global, regional, and national deaths, prevalence, disability-adjusted life years, and years lived with disability for chronic obstructive pulmonary disease and asthma, 1990–2015: a systematic analysis for the Global Burden of Disease Study 2015. </w:t>
       </w:r>
       <w:r>
@@ -8062,6 +8491,24 @@
       </w:r>
       <w:r>
         <w:t xml:space="preserve">(9), 691-706. </w:t>
+      </w:r>
+    </w:p>
+    <w:p>
+      <w:pPr>
+        <w:pStyle w:val="EndNoteBibliography"/>
+        <w:ind w:left="720" w:hanging="720"/>
+      </w:pPr>
+      <w:r>
+        <w:t xml:space="preserve">Vienneau, D., De Hoogh, K., Bechle, M. J., Beelen, R., Van Donkelaar, A., Martin, R. V., Millet, D. B., Hoek, G., &amp; Marshall, J. D. (2013). Western European land use regression incorporating satellite-and ground-based measurements of NO2 and PM10. </w:t>
+      </w:r>
+      <w:r>
+        <w:rPr>
+          <w:i/>
+        </w:rPr>
+        <w:t>Environmental science &amp; technology, 47</w:t>
+      </w:r>
+      <w:r>
+        <w:t xml:space="preserve">(23), 13555-13564. </w:t>
       </w:r>
     </w:p>
     <w:p>
@@ -8182,22 +8629,6 @@
       </w:r>
     </w:p>
   </w:comment>
-  <w:comment w:id="25" w:author="Alotaibi, Raed" w:date="2019-06-12T13:38:00Z" w:initials="AR">
-    <w:p>
-      <w:pPr>
-        <w:pStyle w:val="CommentText"/>
-      </w:pPr>
-      <w:r>
-        <w:rPr>
-          <w:rStyle w:val="CommentReference"/>
-        </w:rPr>
-        <w:annotationRef/>
-      </w:r>
-      <w:r>
-        <w:t>What is this? Probably we should just remove it.</w:t>
-      </w:r>
-    </w:p>
-  </w:comment>
 </w:comments>
 </file>
 
@@ -8207,7 +8638,6 @@
   <w15:commentEx w15:paraId="3F2418EE" w15:done="0"/>
   <w15:commentEx w15:paraId="37905764" w15:done="0"/>
   <w15:commentEx w15:paraId="7E94592B" w15:done="0"/>
-  <w15:commentEx w15:paraId="09299238" w15:done="0"/>
 </w15:commentsEx>
 </file>
 
@@ -8268,7 +8698,7 @@
           <w:rPr>
             <w:noProof/>
           </w:rPr>
-          <w:t>9</w:t>
+          <w:t>7</w:t>
         </w:r>
         <w:r>
           <w:rPr>
@@ -10871,7 +11301,7 @@
   <w:style w:type="paragraph" w:default="1" w:styleId="Normal">
     <w:name w:val="Normal"/>
     <w:qFormat/>
-    <w:rsid w:val="006F1E88"/>
+    <w:rsid w:val="004E39A0"/>
   </w:style>
   <w:style w:type="paragraph" w:styleId="Heading1">
     <w:name w:val="heading 1"/>
@@ -12482,7 +12912,7 @@
 </file>
 
 <file path=customXml/itemProps1.xml><?xml version="1.0" encoding="utf-8"?>
-<ds:datastoreItem xmlns:ds="http://schemas.openxmlformats.org/officeDocument/2006/customXml" ds:itemID="{3AAD9F22-3B83-4980-8663-6813800A51B1}">
+<ds:datastoreItem xmlns:ds="http://schemas.openxmlformats.org/officeDocument/2006/customXml" ds:itemID="{E1933CA7-F3D6-4367-BDB7-18BF7BE018E9}">
   <ds:schemaRefs>
     <ds:schemaRef ds:uri="http://schemas.openxmlformats.org/officeDocument/2006/bibliography"/>
   </ds:schemaRefs>

</xml_diff>

<commit_message>
Worked on introdcution, updated references
</commit_message>
<xml_diff>
--- a/Final Report/CARTEEH Final Report ver1_RA.docx
+++ b/Final Report/CARTEEH Final Report ver1_RA.docx
@@ -2122,25 +2122,7 @@
                 <w:sz w:val="20"/>
                 <w:szCs w:val="20"/>
               </w:rPr>
-              <w:t xml:space="preserve">19. Security </w:t>
-            </w:r>
-            <w:proofErr w:type="spellStart"/>
-            <w:r>
-              <w:rPr>
-                <w:rFonts w:ascii="Times New Roman"/>
-                <w:sz w:val="20"/>
-                <w:szCs w:val="20"/>
-              </w:rPr>
-              <w:t>Classif</w:t>
-            </w:r>
-            <w:proofErr w:type="spellEnd"/>
-            <w:r>
-              <w:rPr>
-                <w:rFonts w:ascii="Times New Roman"/>
-                <w:sz w:val="20"/>
-                <w:szCs w:val="20"/>
-              </w:rPr>
-              <w:t xml:space="preserve">. (of this report) </w:t>
+              <w:t xml:space="preserve">19. Security Classif. (of this report) </w:t>
             </w:r>
           </w:p>
           <w:p>
@@ -2201,25 +2183,7 @@
                 <w:sz w:val="20"/>
                 <w:szCs w:val="20"/>
               </w:rPr>
-              <w:t xml:space="preserve">20. Security </w:t>
-            </w:r>
-            <w:proofErr w:type="spellStart"/>
-            <w:r>
-              <w:rPr>
-                <w:rFonts w:ascii="Times New Roman"/>
-                <w:sz w:val="20"/>
-                <w:szCs w:val="20"/>
-              </w:rPr>
-              <w:t>Classif</w:t>
-            </w:r>
-            <w:proofErr w:type="spellEnd"/>
-            <w:r>
-              <w:rPr>
-                <w:rFonts w:ascii="Times New Roman"/>
-                <w:sz w:val="20"/>
-                <w:szCs w:val="20"/>
-              </w:rPr>
-              <w:t xml:space="preserve">. (of this page) </w:t>
+              <w:t xml:space="preserve">20. Security Classif. (of this page) </w:t>
             </w:r>
           </w:p>
           <w:p>
@@ -3977,7 +3941,7 @@
       <w:r>
         <w:fldChar w:fldCharType="separate"/>
       </w:r>
-      <w:hyperlink w:anchor="_Toc12274054" w:history="1">
+      <w:hyperlink w:anchor="_Toc12369312" w:history="1">
         <w:r>
           <w:rPr>
             <w:rStyle w:val="Hyperlink"/>
@@ -4004,7 +3968,7 @@
             <w:noProof/>
             <w:webHidden/>
           </w:rPr>
-          <w:instrText xml:space="preserve"> PAGEREF _Toc12274054 \h </w:instrText>
+          <w:instrText xml:space="preserve"> PAGEREF _Toc12369312 \h </w:instrText>
         </w:r>
         <w:r>
           <w:rPr>
@@ -4077,7 +4041,7 @@
       <w:r>
         <w:fldChar w:fldCharType="separate"/>
       </w:r>
-      <w:hyperlink w:anchor="_Toc12274055" w:history="1">
+      <w:hyperlink w:anchor="_Toc12369313" w:history="1">
         <w:r>
           <w:rPr>
             <w:rStyle w:val="Hyperlink"/>
@@ -4104,7 +4068,7 @@
             <w:noProof/>
             <w:webHidden/>
           </w:rPr>
-          <w:instrText xml:space="preserve"> PAGEREF _Toc12274055 \h </w:instrText>
+          <w:instrText xml:space="preserve"> PAGEREF _Toc12369313 \h </w:instrText>
         </w:r>
         <w:r>
           <w:rPr>
@@ -5082,7 +5046,7 @@
       </w:pPr>
       <w:bookmarkStart w:id="8" w:name="_Ref1133474"/>
       <w:bookmarkStart w:id="9" w:name="_Toc443924598"/>
-      <w:bookmarkStart w:id="10" w:name="_Toc12274054"/>
+      <w:bookmarkStart w:id="10" w:name="_Toc12369312"/>
       <w:r>
         <w:t>Figure</w:t>
       </w:r>
@@ -5223,7 +5187,7 @@
         <w:pStyle w:val="TableTitle"/>
       </w:pPr>
       <w:bookmarkStart w:id="12" w:name="_Ref1134934"/>
-      <w:bookmarkStart w:id="13" w:name="_Toc12274055"/>
+      <w:bookmarkStart w:id="13" w:name="_Toc12369313"/>
       <w:r>
         <w:t xml:space="preserve">Table </w:t>
       </w:r>
@@ -5850,13 +5814,7 @@
     </w:p>
     <w:p>
       <w:r>
-        <w:t xml:space="preserve">Asthma is a </w:t>
-      </w:r>
-      <w:r>
-        <w:t xml:space="preserve">complex </w:t>
-      </w:r>
-      <w:r>
-        <w:t xml:space="preserve">chronic air way </w:t>
+        <w:t xml:space="preserve">Asthma is a chronic air way </w:t>
       </w:r>
       <w:r>
         <w:t>disease</w:t>
@@ -5898,7 +5856,7 @@
         <w:fldChar w:fldCharType="begin"/>
       </w:r>
       <w:r>
-        <w:instrText xml:space="preserve"> ADDIN EN.CITE &lt;EndNote&gt;&lt;Cite&gt;&lt;Author&gt;National Heart Lung and Blood Institute&lt;/Author&gt;&lt;Year&gt;2007&lt;/Year&gt;&lt;RecNum&gt;108&lt;/RecNum&gt;&lt;DisplayText&gt;(National Heart Lung and Blood Institute, 2007)&lt;/DisplayText&gt;&lt;record&gt;&lt;rec-number&gt;108&lt;/rec-number&gt;&lt;foreign-keys&gt;&lt;key app="EN" db-id="sepddp20s9p0fsetespvfzwjv0d9tat2092f" timestamp="1553104556"&gt;108&lt;/key&gt;&lt;/foreign-keys&gt;&lt;ref-type name="Journal Article"&gt;17&lt;/ref-type&gt;&lt;contributors&gt;&lt;authors&gt;&lt;author&gt;National Heart Lung and Blood Institute,&lt;/author&gt;&lt;/authors&gt;&lt;/contributors&gt;&lt;titles&gt;&lt;title&gt;National Asthma Education and Prevention Program. Expert panel report 3: guidelines for the diagnosis and management of asthma: full report 2007&lt;/title&gt;&lt;/titles&gt;&lt;dates&gt;&lt;year&gt;2007&lt;/year&gt;&lt;/dates&gt;&lt;urls&gt;&lt;related-urls&gt;&lt;url&gt;https://www.nhlbi.nih.gov/files/docs/guidelines/asthgdln.pdf&lt;/url&gt;&lt;/related-urls&gt;&lt;/urls&gt;&lt;/record&gt;&lt;/Cite&gt;&lt;/EndNote&gt;</w:instrText>
+        <w:instrText xml:space="preserve"> ADDIN EN.CITE &lt;EndNote&gt;&lt;Cite&gt;&lt;Author&gt;National Heart Lung and Blood Institute&lt;/Author&gt;&lt;Year&gt;2007&lt;/Year&gt;&lt;RecNum&gt;81&lt;/RecNum&gt;&lt;DisplayText&gt;(National Heart Lung and Blood Institute, 2007)&lt;/DisplayText&gt;&lt;record&gt;&lt;rec-number&gt;81&lt;/rec-number&gt;&lt;foreign-keys&gt;&lt;key app="EN" db-id="evw2p02sutp5syer99qvsfw5tzza0fsxf22e" timestamp="1544715298"&gt;81&lt;/key&gt;&lt;/foreign-keys&gt;&lt;ref-type name="Journal Article"&gt;17&lt;/ref-type&gt;&lt;contributors&gt;&lt;authors&gt;&lt;author&gt;National Heart Lung and Blood Institute,&lt;/author&gt;&lt;/authors&gt;&lt;/contributors&gt;&lt;titles&gt;&lt;title&gt;National Asthma Education and Prevention Program. Expert panel report 3: guidelines for the diagnosis and management of asthma: full report 2007&lt;/title&gt;&lt;/titles&gt;&lt;dates&gt;&lt;year&gt;2007&lt;/year&gt;&lt;/dates&gt;&lt;urls&gt;&lt;related-urls&gt;&lt;url&gt;https://www.nhlbi.nih.gov/files/docs/guidelines/asthgdln.pdf&lt;/url&gt;&lt;/related-urls&gt;&lt;/urls&gt;&lt;/record&gt;&lt;/Cite&gt;&lt;/EndNote&gt;</w:instrText>
       </w:r>
       <w:r>
         <w:fldChar w:fldCharType="separate"/>
@@ -5940,7 +5898,7 @@
         <w:fldChar w:fldCharType="begin"/>
       </w:r>
       <w:r>
-        <w:instrText xml:space="preserve"> ADDIN EN.CITE &lt;EndNote&gt;&lt;Cite&gt;&lt;Author&gt;Soriano&lt;/Author&gt;&lt;Year&gt;2017&lt;/Year&gt;&lt;RecNum&gt;425&lt;/RecNum&gt;&lt;DisplayText&gt;(Soriano et al., 2017)&lt;/DisplayText&gt;&lt;record&gt;&lt;rec-number&gt;425&lt;/rec-number&gt;&lt;foreign-keys&gt;&lt;key app="EN" db-id="sepddp20s9p0fsetespvfzwjv0d9tat2092f" timestamp="1560197587"&gt;425&lt;/key&gt;&lt;/foreign-keys&gt;&lt;ref-type name="Journal Article"&gt;17&lt;/ref-type&gt;&lt;contributors&gt;&lt;authors&gt;&lt;author&gt;Soriano, Joan B&lt;/author&gt;&lt;author&gt;Abajobir, Amanuel Alemu&lt;/author&gt;&lt;author&gt;Abate, Kalkidan Hassen&lt;/author&gt;&lt;author&gt;Abera, Semaw Ferede&lt;/author&gt;&lt;author&gt;Agrawal, Anurag&lt;/author&gt;&lt;author&gt;Ahmed, Muktar Beshir&lt;/author&gt;&lt;author&gt;Aichour, Amani Nidhal&lt;/author&gt;&lt;author&gt;Aichour, Ibtihel&lt;/author&gt;&lt;author&gt;Aichour, Miloud Taki Eddine&lt;/author&gt;&lt;author&gt;Alam, Khurshid&lt;/author&gt;&lt;/authors&gt;&lt;/contributors&gt;&lt;titles&gt;&lt;title&gt;Global, regional, and national deaths, prevalence, disability-adjusted life years, and years lived with disability for chronic obstructive pulmonary disease and asthma, 1990–2015: a systematic analysis for the Global Burden of Disease Study 2015&lt;/title&gt;&lt;secondary-title&gt;The Lancet Respiratory Medicine&lt;/secondary-title&gt;&lt;/titles&gt;&lt;periodical&gt;&lt;full-title&gt;The Lancet Respiratory Medicine&lt;/full-title&gt;&lt;/periodical&gt;&lt;pages&gt;691-706&lt;/pages&gt;&lt;volume&gt;5&lt;/volume&gt;&lt;number&gt;9&lt;/number&gt;&lt;dates&gt;&lt;year&gt;2017&lt;/year&gt;&lt;/dates&gt;&lt;isbn&gt;2213-2600&lt;/isbn&gt;&lt;urls&gt;&lt;/urls&gt;&lt;/record&gt;&lt;/Cite&gt;&lt;/EndNote&gt;</w:instrText>
+        <w:instrText xml:space="preserve"> ADDIN EN.CITE &lt;EndNote&gt;&lt;Cite&gt;&lt;Author&gt;Soriano&lt;/Author&gt;&lt;Year&gt;2017&lt;/Year&gt;&lt;RecNum&gt;425&lt;/RecNum&gt;&lt;DisplayText&gt;(Soriano et al., 2017)&lt;/DisplayText&gt;&lt;record&gt;&lt;rec-number&gt;425&lt;/rec-number&gt;&lt;foreign-keys&gt;&lt;key app="EN" db-id="evw2p02sutp5syer99qvsfw5tzza0fsxf22e" timestamp="1560545287"&gt;425&lt;/key&gt;&lt;/foreign-keys&gt;&lt;ref-type name="Journal Article"&gt;17&lt;/ref-type&gt;&lt;contributors&gt;&lt;authors&gt;&lt;author&gt;Soriano, Joan B&lt;/author&gt;&lt;author&gt;Abajobir, Amanuel Alemu&lt;/author&gt;&lt;author&gt;Abate, Kalkidan Hassen&lt;/author&gt;&lt;author&gt;Abera, Semaw Ferede&lt;/author&gt;&lt;author&gt;Agrawal, Anurag&lt;/author&gt;&lt;author&gt;Ahmed, Muktar Beshir&lt;/author&gt;&lt;author&gt;Aichour, Amani Nidhal&lt;/author&gt;&lt;author&gt;Aichour, Ibtihel&lt;/author&gt;&lt;author&gt;Aichour, Miloud Taki Eddine&lt;/author&gt;&lt;author&gt;Alam, Khurshid&lt;/author&gt;&lt;/authors&gt;&lt;/contributors&gt;&lt;titles&gt;&lt;title&gt;Global, regional, and national deaths, prevalence, disability-adjusted life years, and years lived with disability for chronic obstructive pulmonary disease and asthma, 1990–2015: a systematic analysis for the Global Burden of Disease Study 2015&lt;/title&gt;&lt;secondary-title&gt;The Lancet Respiratory Medicine&lt;/secondary-title&gt;&lt;/titles&gt;&lt;periodical&gt;&lt;full-title&gt;The Lancet Respiratory Medicine&lt;/full-title&gt;&lt;/periodical&gt;&lt;pages&gt;691-706&lt;/pages&gt;&lt;volume&gt;5&lt;/volume&gt;&lt;number&gt;9&lt;/number&gt;&lt;dates&gt;&lt;year&gt;2017&lt;/year&gt;&lt;/dates&gt;&lt;isbn&gt;2213-2600&lt;/isbn&gt;&lt;urls&gt;&lt;/urls&gt;&lt;/record&gt;&lt;/Cite&gt;&lt;/EndNote&gt;</w:instrText>
       </w:r>
       <w:r>
         <w:fldChar w:fldCharType="separate"/>
@@ -5962,10 +5920,26 @@
       </w:r>
     </w:p>
     <w:p>
-      <w:pPr>
-        <w:pStyle w:val="BodyText"/>
-      </w:pPr>
-    </w:p>
+      <w:r>
+        <w:t>Each year so and so are hospitalized from asthma</w:t>
+      </w:r>
+    </w:p>
+    <w:p>
+      <w:r>
+        <w:t>Each year $$$ are spent on asthma</w:t>
+      </w:r>
+    </w:p>
+    <w:p>
+      <w:r>
+        <w:t>Each year so and so miss school days due to asthma</w:t>
+      </w:r>
+    </w:p>
+    <w:p>
+      <w:r>
+        <w:t xml:space="preserve">Children are more vulnerable to asthma </w:t>
+      </w:r>
+    </w:p>
+    <w:p/>
     <w:p>
       <w:pPr>
         <w:pStyle w:val="Heading3"/>
@@ -5976,67 +5950,1740 @@
     </w:p>
     <w:p>
       <w:r>
+        <w:t xml:space="preserve">Asthma </w:t>
+      </w:r>
+      <w:r>
+        <w:t>is a</w:t>
+      </w:r>
+      <w:r>
+        <w:t xml:space="preserve"> </w:t>
+      </w:r>
+      <w:r>
+        <w:t>disease with complex</w:t>
+      </w:r>
+      <w:r>
+        <w:t xml:space="preserve"> </w:t>
+      </w:r>
+      <w:r>
+        <w:t>causal pathway</w:t>
+      </w:r>
+      <w:r>
+        <w:t>s</w:t>
+      </w:r>
+      <w:r>
+        <w:t xml:space="preserve"> in which genetic and environmental factors interact</w:t>
+      </w:r>
+      <w:r>
+        <w:t xml:space="preserve"> leading to multiple sub-phenotypes with different biological, pathological and clinical </w:t>
+      </w:r>
+      <w:r>
+        <w:t xml:space="preserve">characteristics </w:t>
+      </w:r>
+      <w:r>
+        <w:fldChar w:fldCharType="begin"/>
+      </w:r>
+      <w:r>
+        <w:instrText xml:space="preserve"> ADDIN EN.CITE &lt;EndNote&gt;&lt;Cite&gt;&lt;Author&gt;Gowers&lt;/Author&gt;&lt;Year&gt;2012&lt;/Year&gt;&lt;RecNum&gt;6&lt;/RecNum&gt;&lt;DisplayText&gt;(Gowers et al., 2012; Wenzel, 2012)&lt;/DisplayText&gt;&lt;record&gt;&lt;rec-number&gt;6&lt;/rec-number&gt;&lt;foreign-keys&gt;&lt;key app="EN" db-id="evw2p02sutp5syer99qvsfw5tzza0fsxf22e" timestamp="1544715291"&gt;6&lt;/key&gt;&lt;/foreign-keys&gt;&lt;ref-type name="Journal Article"&gt;17&lt;/ref-type&gt;&lt;contributors&gt;&lt;authors&gt;&lt;author&gt;Gowers, Alison M&lt;/author&gt;&lt;author&gt;Cullinan, Paul&lt;/author&gt;&lt;author&gt;Ayres, Jon G&lt;/author&gt;&lt;author&gt;Anderson, H Ross&lt;/author&gt;&lt;author&gt;Strachan, David P&lt;/author&gt;&lt;author&gt;Holgate, Stephen T&lt;/author&gt;&lt;author&gt;Mills, Inga C&lt;/author&gt;&lt;author&gt;Maynard, Robert L&lt;/author&gt;&lt;/authors&gt;&lt;/contributors&gt;&lt;titles&gt;&lt;title&gt;Does outdoor air pollution induce new cases of asthma? Biological plausibility and evidence; a review&lt;/title&gt;&lt;secondary-title&gt;Respirology&lt;/secondary-title&gt;&lt;/titles&gt;&lt;periodical&gt;&lt;full-title&gt;Respirology&lt;/full-title&gt;&lt;/periodical&gt;&lt;pages&gt;887-898&lt;/pages&gt;&lt;volume&gt;17&lt;/volume&gt;&lt;number&gt;6&lt;/number&gt;&lt;dates&gt;&lt;year&gt;2012&lt;/year&gt;&lt;/dates&gt;&lt;isbn&gt;1323-7799&lt;/isbn&gt;&lt;urls&gt;&lt;/urls&gt;&lt;/record&gt;&lt;/Cite&gt;&lt;Cite&gt;&lt;Author&gt;Wenzel&lt;/Author&gt;&lt;Year&gt;2012&lt;/Year&gt;&lt;RecNum&gt;79&lt;/RecNum&gt;&lt;record&gt;&lt;rec-number&gt;79&lt;/rec-number&gt;&lt;foreign-keys&gt;&lt;key app="EN" db-id="evw2p02sutp5syer99qvsfw5tzza0fsxf22e" timestamp="1544715298"&gt;79&lt;/key&gt;&lt;/foreign-keys&gt;&lt;ref-type name="Journal Article"&gt;17&lt;/ref-type&gt;&lt;contributors&gt;&lt;authors&gt;&lt;author&gt;Wenzel, Sally E&lt;/author&gt;&lt;/authors&gt;&lt;/contributors&gt;&lt;titles&gt;&lt;title&gt;Asthma phenotypes: the evolution from clinical to molecular approaches&lt;/title&gt;&lt;secondary-title&gt;Nature medicine&lt;/secondary-title&gt;&lt;/titles&gt;&lt;periodical&gt;&lt;full-title&gt;Nature medicine&lt;/full-title&gt;&lt;/periodical&gt;&lt;pages&gt;716&lt;/pages&gt;&lt;volume&gt;18&lt;/volume&gt;&lt;number&gt;5&lt;/number&gt;&lt;dates&gt;&lt;year&gt;2012&lt;/year&gt;&lt;/dates&gt;&lt;isbn&gt;1546-170X&lt;/isbn&gt;&lt;urls&gt;&lt;/urls&gt;&lt;/record&gt;&lt;/Cite&gt;&lt;/EndNote&gt;</w:instrText>
+      </w:r>
+      <w:r>
+        <w:fldChar w:fldCharType="separate"/>
+      </w:r>
+      <w:r>
+        <w:rPr>
+          <w:noProof/>
+        </w:rPr>
+        <w:t>(Gowers et al., 2012; Wenzel, 2012)</w:t>
+      </w:r>
+      <w:r>
+        <w:fldChar w:fldCharType="end"/>
+      </w:r>
+      <w:r>
+        <w:t>.</w:t>
+      </w:r>
+      <w:r>
+        <w:t xml:space="preserve"> It is well established that asthma can be exacerbated by exposure to ambient air pollution of varying concentrations and sources </w:t>
+      </w:r>
+      <w:r>
+        <w:fldChar w:fldCharType="begin"/>
+      </w:r>
+      <w:r>
+        <w:instrText xml:space="preserve"> ADDIN EN.CITE &lt;EndNote&gt;&lt;Cite&gt;&lt;Author&gt;WHO&lt;/Author&gt;&lt;Year&gt;2005&lt;/Year&gt;&lt;RecNum&gt;105&lt;/RecNum&gt;&lt;DisplayText&gt;(WHO, 2005)&lt;/DisplayText&gt;&lt;record&gt;&lt;rec-number&gt;105&lt;/rec-number&gt;&lt;foreign-keys&gt;&lt;key app="EN" db-id="evw2p02sutp5syer99qvsfw5tzza0fsxf22e" timestamp="1544715300"&gt;105&lt;/key&gt;&lt;/foreign-keys&gt;&lt;ref-type name="Report"&gt;27&lt;/ref-type&gt;&lt;contributors&gt;&lt;authors&gt;&lt;author&gt;WHO&lt;/author&gt;&lt;/authors&gt;&lt;/contributors&gt;&lt;titles&gt;&lt;title&gt;Air Quality Guidlines Global Update 2005&lt;/title&gt;&lt;/titles&gt;&lt;dates&gt;&lt;year&gt;2005&lt;/year&gt;&lt;/dates&gt;&lt;urls&gt;&lt;related-urls&gt;&lt;url&gt;www.euro.who.int&lt;/url&gt;&lt;/related-urls&gt;&lt;/urls&gt;&lt;/record&gt;&lt;/Cite&gt;&lt;/EndNote&gt;</w:instrText>
+      </w:r>
+      <w:r>
+        <w:fldChar w:fldCharType="separate"/>
+      </w:r>
+      <w:r>
+        <w:rPr>
+          <w:noProof/>
+        </w:rPr>
+        <w:t>(WHO, 2005)</w:t>
+      </w:r>
+      <w:r>
+        <w:fldChar w:fldCharType="end"/>
+      </w:r>
+      <w:r>
+        <w:t>. However, there was debate over whether air pollution can initiate asthma. Studies</w:t>
+      </w:r>
+      <w:r>
+        <w:t xml:space="preserve"> showed that exposure to general ambient air pollution is not associated with the initiation of new cases of asthma</w:t>
+      </w:r>
+      <w:r>
+        <w:fldChar w:fldCharType="begin"/>
+      </w:r>
+      <w:r>
+        <w:instrText xml:space="preserve"> ADDIN EN.CITE &lt;EndNote&gt;&lt;Cite&gt;&lt;Author&gt;Anderson&lt;/Author&gt;&lt;Year&gt;2011&lt;/Year&gt;&lt;RecNum&gt;41&lt;/RecNum&gt;&lt;DisplayText&gt;(Anderson et al., 2011)&lt;/DisplayText&gt;&lt;record&gt;&lt;rec-number&gt;41&lt;/rec-number&gt;&lt;foreign-keys&gt;&lt;key app="EN" db-id="evw2p02sutp5syer99qvsfw5tzza0fsxf22e" timestamp="1544715295"&gt;41&lt;/key&gt;&lt;/foreign-keys&gt;&lt;ref-type name="Journal Article"&gt;17&lt;/ref-type&gt;&lt;contributors&gt;&lt;authors&gt;&lt;author&gt;Anderson, HR&lt;/author&gt;&lt;author&gt;Favarato, Graziella&lt;/author&gt;&lt;author&gt;Atkinson, Richard W&lt;/author&gt;&lt;/authors&gt;&lt;/contributors&gt;&lt;titles&gt;&lt;title&gt;Long-term exposure to outdoor air pollution and the prevalence of asthma: meta-analysis of multi-community prevalence studies. Air Qual Atmos Health 2013; 6: 57–68. Nishimura KK, Galanter JM, Roth LA, et al. Early life air pollution and asthma risk in minority children: the GALA II &amp;amp; SAGE II studies&lt;/title&gt;&lt;secondary-title&gt;Am J Respir Crit Care Med&lt;/secondary-title&gt;&lt;/titles&gt;&lt;periodical&gt;&lt;full-title&gt;Am J Respir Crit Care Med&lt;/full-title&gt;&lt;/periodical&gt;&lt;pages&gt;309-318&lt;/pages&gt;&lt;volume&gt;188&lt;/volume&gt;&lt;dates&gt;&lt;year&gt;2011&lt;/year&gt;&lt;/dates&gt;&lt;urls&gt;&lt;/urls&gt;&lt;/record&gt;&lt;/Cite&gt;&lt;/EndNote&gt;</w:instrText>
+      </w:r>
+      <w:r>
+        <w:fldChar w:fldCharType="separate"/>
+      </w:r>
+      <w:r>
+        <w:rPr>
+          <w:noProof/>
+        </w:rPr>
+        <w:t>(Anderson et al., 2011)</w:t>
+      </w:r>
+      <w:r>
+        <w:fldChar w:fldCharType="end"/>
+      </w:r>
+      <w:r>
+        <w:t xml:space="preserve">. However, new evidence </w:t>
+      </w:r>
+      <w:r>
+        <w:t>indicates that</w:t>
+      </w:r>
+      <w:r>
+        <w:t xml:space="preserve"> exposure to a more specific </w:t>
+      </w:r>
+      <w:r>
+        <w:t>mixtures of air pollutants</w:t>
+      </w:r>
+      <w:r>
+        <w:t>,</w:t>
+      </w:r>
+      <w:r>
+        <w:t xml:space="preserve"> </w:t>
+      </w:r>
+      <w:r>
+        <w:t>most notably, traffic-related air pollution</w:t>
+      </w:r>
+      <w:r>
+        <w:t xml:space="preserve"> (TRAP),</w:t>
+      </w:r>
+      <w:r>
+        <w:t xml:space="preserve"> </w:t>
+      </w:r>
+      <w:r>
+        <w:t xml:space="preserve">are associated with an </w:t>
+      </w:r>
+      <w:r>
+        <w:t xml:space="preserve">increase </w:t>
+      </w:r>
+      <w:r>
+        <w:t xml:space="preserve">risk </w:t>
+      </w:r>
+      <w:r>
+        <w:t xml:space="preserve">in </w:t>
+      </w:r>
+      <w:r>
+        <w:t xml:space="preserve">developing </w:t>
+      </w:r>
+      <w:r>
+        <w:t xml:space="preserve">asthma </w:t>
+      </w:r>
+      <w:r>
+        <w:t xml:space="preserve">among children </w:t>
+      </w:r>
+      <w:r>
+        <w:fldChar w:fldCharType="begin"/>
+      </w:r>
+      <w:r>
+        <w:instrText xml:space="preserve"> ADDIN EN.CITE &lt;EndNote&gt;&lt;Cite&gt;&lt;Author&gt;Anderson&lt;/Author&gt;&lt;Year&gt;2013&lt;/Year&gt;&lt;RecNum&gt;3&lt;/RecNum&gt;&lt;DisplayText&gt;(H. Anderson et al., 2013; Khreis, Kelly, et al., 2017)&lt;/DisplayText&gt;&lt;record&gt;&lt;rec-number&gt;3&lt;/rec-number&gt;&lt;foreign-keys&gt;&lt;key app="EN" db-id="evw2p02sutp5syer99qvsfw5tzza0fsxf22e" timestamp="1544715291"&gt;3&lt;/key&gt;&lt;/foreign-keys&gt;&lt;ref-type name="Journal Article"&gt;17&lt;/ref-type&gt;&lt;contributors&gt;&lt;authors&gt;&lt;author&gt;Anderson, HR&lt;/author&gt;&lt;author&gt;Favarato, Graziella&lt;/author&gt;&lt;author&gt;Atkinson, Richard W&lt;/author&gt;&lt;/authors&gt;&lt;/contributors&gt;&lt;titles&gt;&lt;title&gt;Long-term exposure to air pollution and the incidence of asthma: meta-analysis of cohort studies&lt;/title&gt;&lt;secondary-title&gt;Air Quality, Atmosphere &amp;amp; Health&lt;/secondary-title&gt;&lt;/titles&gt;&lt;periodical&gt;&lt;full-title&gt;Air Quality, Atmosphere &amp;amp; Health&lt;/full-title&gt;&lt;/periodical&gt;&lt;pages&gt;47-56&lt;/pages&gt;&lt;volume&gt;6&lt;/volume&gt;&lt;number&gt;1&lt;/number&gt;&lt;dates&gt;&lt;year&gt;2013&lt;/year&gt;&lt;/dates&gt;&lt;isbn&gt;1873-9318&lt;/isbn&gt;&lt;urls&gt;&lt;/urls&gt;&lt;/record&gt;&lt;/Cite&gt;&lt;Cite&gt;&lt;Author&gt;Khreis&lt;/Author&gt;&lt;Year&gt;2017&lt;/Year&gt;&lt;RecNum&gt;67&lt;/RecNum&gt;&lt;record&gt;&lt;rec-number&gt;67&lt;/rec-number&gt;&lt;foreign-keys&gt;&lt;key app="EN" db-id="evw2p02sutp5syer99qvsfw5tzza0fsxf22e" timestamp="1544715298"&gt;67&lt;/key&gt;&lt;/foreign-keys&gt;&lt;ref-type name="Journal Article"&gt;17&lt;/ref-type&gt;&lt;contributors&gt;&lt;authors&gt;&lt;author&gt;Khreis, Haneen&lt;/author&gt;&lt;author&gt;Kelly, Charlotte&lt;/author&gt;&lt;author&gt;Tate, James&lt;/author&gt;&lt;author&gt;Parslow, Roger&lt;/author&gt;&lt;author&gt;Lucas, Karen&lt;/author&gt;&lt;author&gt;Nieuwenhuijsen, Mark&lt;/author&gt;&lt;/authors&gt;&lt;/contributors&gt;&lt;titles&gt;&lt;title&gt;Exposure to traffic-related air pollution and risk of development of childhood asthma: a systematic review and meta-analysis&lt;/title&gt;&lt;secondary-title&gt;Environment international&lt;/secondary-title&gt;&lt;/titles&gt;&lt;periodical&gt;&lt;full-title&gt;Environment international&lt;/full-title&gt;&lt;/periodical&gt;&lt;pages&gt;1-31&lt;/pages&gt;&lt;volume&gt;100&lt;/volume&gt;&lt;dates&gt;&lt;year&gt;2017&lt;/year&gt;&lt;/dates&gt;&lt;isbn&gt;0160-4120&lt;/isbn&gt;&lt;urls&gt;&lt;/urls&gt;&lt;/record&gt;&lt;/Cite&gt;&lt;/EndNote&gt;</w:instrText>
+      </w:r>
+      <w:r>
+        <w:fldChar w:fldCharType="separate"/>
+      </w:r>
+      <w:r>
+        <w:rPr>
+          <w:noProof/>
+        </w:rPr>
+        <w:t>(H. Anderson et al., 2013; Khreis, Kelly, et al., 2017)</w:t>
+      </w:r>
+      <w:r>
+        <w:fldChar w:fldCharType="end"/>
+      </w:r>
+      <w:r>
+        <w:t>.</w:t>
+      </w:r>
+    </w:p>
+    <w:p>
+      <w:r>
+        <w:br/>
+      </w:r>
+      <w:r>
+        <w:t>In light of this new evidence, we aim to estimate the childhood asthma burden of disease attributable to the exposure to urban pollutants that are commonly associated with traffic-related air pollution. A full project work plan has been already submitted and approved by CARTEEH. Henceforward, the reports submitted, including this report, will focus on describing the work completed to date, and give clear account of the methodologies adopted to ensure the work is replicable and rigorous. Further, project results will be described as they emerge.</w:t>
+      </w:r>
+    </w:p>
+    <w:p/>
+    <w:p>
+      <w:r>
+        <w:t>In this report, we will give a summary of</w:t>
+      </w:r>
+      <w:r>
+        <w:t xml:space="preserve"> what TRAP and TRAP exposure is. Review </w:t>
+      </w:r>
+      <w:r>
+        <w:t xml:space="preserve">the evidence suggesting an association between TRAP and </w:t>
+      </w:r>
+      <w:r>
+        <w:t>risk of developing asthma among children by presenting</w:t>
+      </w:r>
+      <w:r>
+        <w:t xml:space="preserve"> the biological plausibility of this association and</w:t>
+      </w:r>
+      <w:r>
+        <w:t xml:space="preserve"> </w:t>
+      </w:r>
+      <w:r>
+        <w:t>the exposure-response functions.</w:t>
+      </w:r>
+      <w:r>
+        <w:t xml:space="preserve"> </w:t>
+      </w:r>
+      <w:r>
+        <w:t>We will review the burden of disease estimation model and discuss some papers that applied it. We will then discuss the method</w:t>
+      </w:r>
+      <w:r>
+        <w:t>s</w:t>
+      </w:r>
+      <w:r>
+        <w:t xml:space="preserve"> we use</w:t>
+      </w:r>
+      <w:r>
+        <w:t>d</w:t>
+      </w:r>
+      <w:r>
+        <w:t xml:space="preserve"> to estimate the exposure of interest and compare it to different modeling techniques. We will present the exposure data collated and analyzed to date. </w:t>
+      </w:r>
+      <w:r>
+        <w:t>W</w:t>
+      </w:r>
+      <w:r>
+        <w:t>e will overview the US census data and underlying definitions</w:t>
+      </w:r>
+      <w:r>
+        <w:t>.</w:t>
+      </w:r>
+      <w:r>
+        <w:t xml:space="preserve"> </w:t>
+      </w:r>
+      <w:r>
+        <w:t>Finally, we will describe how childhood asthma incidence rates were estimated.</w:t>
+      </w:r>
+    </w:p>
+    <w:p/>
+    <w:p>
+      <w:pPr>
+        <w:pStyle w:val="Heading3"/>
+      </w:pPr>
+      <w:r>
+        <w:t>Traffic related air pollution</w:t>
+      </w:r>
+    </w:p>
+    <w:p>
+      <w:r>
         <w:t>Text here ….</w:t>
       </w:r>
     </w:p>
+    <w:p>
+      <w:pPr>
+        <w:pStyle w:val="Heading3"/>
+      </w:pPr>
+      <w:r>
+        <w:lastRenderedPageBreak/>
+        <w:t>New evidence of traffic related air pollution induced asthma</w:t>
+      </w:r>
+    </w:p>
+    <w:p>
+      <w:pPr>
+        <w:pStyle w:val="Heading4"/>
+      </w:pPr>
+      <w:r>
+        <w:t>Biological plausibility</w:t>
+      </w:r>
+    </w:p>
+    <w:p>
+      <w:pPr>
+        <w:pStyle w:val="Heading4"/>
+        <w:rPr>
+          <w:rFonts w:asciiTheme="minorHAnsi" w:eastAsiaTheme="minorEastAsia" w:hAnsiTheme="minorHAnsi" w:cstheme="minorBidi"/>
+          <w:i w:val="0"/>
+          <w:sz w:val="20"/>
+          <w:szCs w:val="20"/>
+        </w:rPr>
+      </w:pPr>
+      <w:r>
+        <w:rPr>
+          <w:rFonts w:asciiTheme="minorHAnsi" w:eastAsiaTheme="minorEastAsia" w:hAnsiTheme="minorHAnsi" w:cstheme="minorBidi"/>
+          <w:i w:val="0"/>
+          <w:sz w:val="20"/>
+          <w:szCs w:val="20"/>
+        </w:rPr>
+        <w:t xml:space="preserve">Asthma is a complex disease with a complex causal pathway </w:t>
+      </w:r>
+      <w:r>
+        <w:rPr>
+          <w:rFonts w:asciiTheme="minorHAnsi" w:eastAsiaTheme="minorEastAsia" w:hAnsiTheme="minorHAnsi" w:cstheme="minorBidi"/>
+          <w:i w:val="0"/>
+          <w:sz w:val="20"/>
+          <w:szCs w:val="20"/>
+        </w:rPr>
+        <w:fldChar w:fldCharType="begin"/>
+      </w:r>
+      <w:r>
+        <w:rPr>
+          <w:rFonts w:asciiTheme="minorHAnsi" w:eastAsiaTheme="minorEastAsia" w:hAnsiTheme="minorHAnsi" w:cstheme="minorBidi"/>
+          <w:i w:val="0"/>
+          <w:sz w:val="20"/>
+          <w:szCs w:val="20"/>
+        </w:rPr>
+        <w:instrText xml:space="preserve"> ADDIN EN.CITE &lt;EndNote&gt;&lt;Cite&gt;&lt;Author&gt;Martinez&lt;/Author&gt;&lt;Year&gt;2007&lt;/Year&gt;&lt;RecNum&gt;71&lt;/RecNum&gt;&lt;DisplayText&gt;(Martinez, 2007)&lt;/DisplayText&gt;&lt;record&gt;&lt;rec-number&gt;71&lt;/rec-number&gt;&lt;foreign-keys&gt;&lt;key app="EN" db-id="evw2p02sutp5syer99qvsfw5tzza0fsxf22e" timestamp="1544715298"&gt;71&lt;/key&gt;&lt;/foreign-keys&gt;&lt;ref-type name="Journal Article"&gt;17&lt;/ref-type&gt;&lt;contributors&gt;&lt;authors&gt;&lt;author&gt;Martinez, Fernando D&lt;/author&gt;&lt;/authors&gt;&lt;/contributors&gt;&lt;titles&gt;&lt;title&gt;Genes, environments, development and asthma: a reappraisal&lt;/title&gt;&lt;secondary-title&gt;European Respiratory Journal&lt;/secondary-title&gt;&lt;/titles&gt;&lt;periodical&gt;&lt;full-title&gt;European Respiratory Journal&lt;/full-title&gt;&lt;/periodical&gt;&lt;pages&gt;179-184&lt;/pages&gt;&lt;volume&gt;29&lt;/volume&gt;&lt;number&gt;1&lt;/number&gt;&lt;dates&gt;&lt;year&gt;2007&lt;/year&gt;&lt;/dates&gt;&lt;isbn&gt;0903-1936&lt;/isbn&gt;&lt;urls&gt;&lt;/urls&gt;&lt;/record&gt;&lt;/Cite&gt;&lt;/EndNote&gt;</w:instrText>
+      </w:r>
+      <w:r>
+        <w:rPr>
+          <w:rFonts w:asciiTheme="minorHAnsi" w:eastAsiaTheme="minorEastAsia" w:hAnsiTheme="minorHAnsi" w:cstheme="minorBidi"/>
+          <w:i w:val="0"/>
+          <w:sz w:val="20"/>
+          <w:szCs w:val="20"/>
+        </w:rPr>
+        <w:fldChar w:fldCharType="separate"/>
+      </w:r>
+      <w:r>
+        <w:rPr>
+          <w:rFonts w:asciiTheme="minorHAnsi" w:eastAsiaTheme="minorEastAsia" w:hAnsiTheme="minorHAnsi" w:cstheme="minorBidi"/>
+          <w:i w:val="0"/>
+          <w:noProof/>
+          <w:sz w:val="20"/>
+          <w:szCs w:val="20"/>
+        </w:rPr>
+        <w:t>(Martinez, 2007)</w:t>
+      </w:r>
+      <w:r>
+        <w:rPr>
+          <w:rFonts w:asciiTheme="minorHAnsi" w:eastAsiaTheme="minorEastAsia" w:hAnsiTheme="minorHAnsi" w:cstheme="minorBidi"/>
+          <w:i w:val="0"/>
+          <w:sz w:val="20"/>
+          <w:szCs w:val="20"/>
+        </w:rPr>
+        <w:fldChar w:fldCharType="end"/>
+      </w:r>
+      <w:r>
+        <w:rPr>
+          <w:rFonts w:asciiTheme="minorHAnsi" w:eastAsiaTheme="minorEastAsia" w:hAnsiTheme="minorHAnsi" w:cstheme="minorBidi"/>
+          <w:i w:val="0"/>
+          <w:sz w:val="20"/>
+          <w:szCs w:val="20"/>
+        </w:rPr>
+        <w:t xml:space="preserve">. </w:t>
+      </w:r>
+      <w:r>
+        <w:rPr>
+          <w:rFonts w:asciiTheme="minorHAnsi" w:eastAsiaTheme="minorEastAsia" w:hAnsiTheme="minorHAnsi" w:cstheme="minorBidi"/>
+          <w:i w:val="0"/>
+          <w:sz w:val="20"/>
+          <w:szCs w:val="20"/>
+        </w:rPr>
+        <w:t xml:space="preserve">The complexity of asthma can be seen through its various phenotypes and endotypes which can be characterized by the different triggering factors, clinical presentations, pathological features, disease severity and responsiveness to treatment, to name a few </w:t>
+      </w:r>
+      <w:r>
+        <w:rPr>
+          <w:rFonts w:asciiTheme="minorHAnsi" w:eastAsiaTheme="minorEastAsia" w:hAnsiTheme="minorHAnsi" w:cstheme="minorBidi"/>
+          <w:i w:val="0"/>
+          <w:sz w:val="20"/>
+          <w:szCs w:val="20"/>
+        </w:rPr>
+        <w:fldChar w:fldCharType="begin"/>
+      </w:r>
+      <w:r>
+        <w:rPr>
+          <w:rFonts w:asciiTheme="minorHAnsi" w:eastAsiaTheme="minorEastAsia" w:hAnsiTheme="minorHAnsi" w:cstheme="minorBidi"/>
+          <w:i w:val="0"/>
+          <w:sz w:val="20"/>
+          <w:szCs w:val="20"/>
+        </w:rPr>
+        <w:instrText xml:space="preserve"> ADDIN EN.CITE &lt;EndNote&gt;&lt;Cite&gt;&lt;Author&gt;Corren&lt;/Author&gt;&lt;Year&gt;2013&lt;/Year&gt;&lt;RecNum&gt;432&lt;/RecNum&gt;&lt;DisplayText&gt;(Corren, 2013)&lt;/DisplayText&gt;&lt;record&gt;&lt;rec-number&gt;432&lt;/rec-number&gt;&lt;foreign-keys&gt;&lt;key app="EN" db-id="evw2p02sutp5syer99qvsfw5tzza0fsxf22e" timestamp="1561490508"&gt;432&lt;/key&gt;&lt;/foreign-keys&gt;&lt;ref-type name="Journal Article"&gt;17&lt;/ref-type&gt;&lt;contributors&gt;&lt;authors&gt;&lt;author&gt;Corren, Jonathan&lt;/author&gt;&lt;/authors&gt;&lt;/contributors&gt;&lt;titles&gt;&lt;title&gt;Asthma phenotypes and endotypes: an evolving paradigm for classification&lt;/title&gt;&lt;secondary-title&gt;Discovery medicine&lt;/secondary-title&gt;&lt;/titles&gt;&lt;periodical&gt;&lt;full-title&gt;Discovery medicine&lt;/full-title&gt;&lt;/periodical&gt;&lt;pages&gt;243-249&lt;/pages&gt;&lt;volume&gt;15&lt;/volume&gt;&lt;number&gt;83&lt;/number&gt;&lt;dates&gt;&lt;year&gt;2013&lt;/year&gt;&lt;/dates&gt;&lt;urls&gt;&lt;/urls&gt;&lt;/record&gt;&lt;/Cite&gt;&lt;/EndNote&gt;</w:instrText>
+      </w:r>
+      <w:r>
+        <w:rPr>
+          <w:rFonts w:asciiTheme="minorHAnsi" w:eastAsiaTheme="minorEastAsia" w:hAnsiTheme="minorHAnsi" w:cstheme="minorBidi"/>
+          <w:i w:val="0"/>
+          <w:sz w:val="20"/>
+          <w:szCs w:val="20"/>
+        </w:rPr>
+        <w:fldChar w:fldCharType="separate"/>
+      </w:r>
+      <w:r>
+        <w:rPr>
+          <w:rFonts w:asciiTheme="minorHAnsi" w:eastAsiaTheme="minorEastAsia" w:hAnsiTheme="minorHAnsi" w:cstheme="minorBidi"/>
+          <w:i w:val="0"/>
+          <w:noProof/>
+          <w:sz w:val="20"/>
+          <w:szCs w:val="20"/>
+        </w:rPr>
+        <w:t>(Corren, 2013)</w:t>
+      </w:r>
+      <w:r>
+        <w:rPr>
+          <w:rFonts w:asciiTheme="minorHAnsi" w:eastAsiaTheme="minorEastAsia" w:hAnsiTheme="minorHAnsi" w:cstheme="minorBidi"/>
+          <w:i w:val="0"/>
+          <w:sz w:val="20"/>
+          <w:szCs w:val="20"/>
+        </w:rPr>
+        <w:fldChar w:fldCharType="end"/>
+      </w:r>
+      <w:r>
+        <w:rPr>
+          <w:rFonts w:asciiTheme="minorHAnsi" w:eastAsiaTheme="minorEastAsia" w:hAnsiTheme="minorHAnsi" w:cstheme="minorBidi"/>
+          <w:i w:val="0"/>
+          <w:sz w:val="20"/>
+          <w:szCs w:val="20"/>
+        </w:rPr>
+        <w:t xml:space="preserve">. </w:t>
+      </w:r>
+      <w:r>
+        <w:rPr>
+          <w:rFonts w:asciiTheme="minorHAnsi" w:eastAsiaTheme="minorEastAsia" w:hAnsiTheme="minorHAnsi" w:cstheme="minorBidi"/>
+          <w:i w:val="0"/>
+          <w:sz w:val="20"/>
+          <w:szCs w:val="20"/>
+        </w:rPr>
+        <w:t xml:space="preserve">Advancement in biological techniques has given us a better understanding how different genetic and environmental factors interact resulting in the different endotypes </w:t>
+      </w:r>
+      <w:r>
+        <w:rPr>
+          <w:rFonts w:asciiTheme="minorHAnsi" w:eastAsiaTheme="minorEastAsia" w:hAnsiTheme="minorHAnsi" w:cstheme="minorBidi"/>
+          <w:i w:val="0"/>
+          <w:sz w:val="20"/>
+          <w:szCs w:val="20"/>
+        </w:rPr>
+        <w:fldChar w:fldCharType="begin">
+          <w:fldData xml:space="preserve">PEVuZE5vdGU+PENpdGU+PEF1dGhvcj5XZW56ZWw8L0F1dGhvcj48WWVhcj4yMDA5PC9ZZWFyPjxS
+ZWNOdW0+NDM4PC9SZWNOdW0+PERpc3BsYXlUZXh0PihTLiBIb2xnYXRlIGV0IGFsLiwgMjAwNzsg
+Uy4gVC4gSG9sZ2F0ZSBldCBhbC4sIDIwMDA7IE1hdWFkIGV0IGFsLiwgMjAwNzsgVGdhdmFsZWtv
+cyBldCBhbC4sIDIwMDc7IFdlbnplbCBldCBhbC4sIDIwMDkpPC9EaXNwbGF5VGV4dD48cmVjb3Jk
+PjxyZWMtbnVtYmVyPjQzODwvcmVjLW51bWJlcj48Zm9yZWlnbi1rZXlzPjxrZXkgYXBwPSJFTiIg
+ZGItaWQ9ImV2dzJwMDJzdXRwNXN5ZXI5OXF2c2Z3NXR6emEwZnN4ZjIyZSIgdGltZXN0YW1wPSIx
+NTYxNDkwNTQ5Ij40Mzg8L2tleT48L2ZvcmVpZ24ta2V5cz48cmVmLXR5cGUgbmFtZT0iSm91cm5h
+bCBBcnRpY2xlIj4xNzwvcmVmLXR5cGU+PGNvbnRyaWJ1dG9ycz48YXV0aG9ycz48YXV0aG9yPldl
+bnplbCwgU2FsbHkgRTwvYXV0aG9yPjxhdXRob3I+QmFybmVzLCBQZXRlciBKPC9hdXRob3I+PGF1
+dGhvcj5CbGVlY2tlciwgRXVnZW5lIFI8L2F1dGhvcj48YXV0aG9yPkJvdXNxdWV0LCBKZWFuPC9h
+dXRob3I+PGF1dGhvcj5CdXNzZSwgV2lsbGlhbTwvYXV0aG9yPjxhdXRob3I+RGFobMOpbiwgU3Zl
+bi1FcmlrPC9hdXRob3I+PGF1dGhvcj5Ib2xnYXRlLCBTdGVwaGVuIFQ8L2F1dGhvcj48YXV0aG9y
+Pk1leWVycywgRGVib3JhaCBBPC9hdXRob3I+PGF1dGhvcj5SYWJlLCBLbGF1cyBGPC9hdXRob3I+
+PGF1dGhvcj5BbnRjemFrLCBBZGFtPC9hdXRob3I+PC9hdXRob3JzPjwvY29udHJpYnV0b3JzPjx0
+aXRsZXM+PHRpdGxlPkEgcmFuZG9taXplZCwgZG91YmxlLWJsaW5kLCBwbGFjZWJvLWNvbnRyb2xs
+ZWQgc3R1ZHkgb2YgdHVtb3IgbmVjcm9zaXMgZmFjdG9yLc6xIGJsb2NrYWRlIGluIHNldmVyZSBw
+ZXJzaXN0ZW50IGFzdGhtYTwvdGl0bGU+PHNlY29uZGFyeS10aXRsZT5BbWVyaWNhbiBqb3VybmFs
+IG9mIHJlc3BpcmF0b3J5IGFuZCBjcml0aWNhbCBjYXJlIG1lZGljaW5lPC9zZWNvbmRhcnktdGl0
+bGU+PC90aXRsZXM+PHBlcmlvZGljYWw+PGZ1bGwtdGl0bGU+QW1lcmljYW4gam91cm5hbCBvZiBy
+ZXNwaXJhdG9yeSBhbmQgY3JpdGljYWwgY2FyZSBtZWRpY2luZTwvZnVsbC10aXRsZT48L3Blcmlv
+ZGljYWw+PHBhZ2VzPjU0OS01NTg8L3BhZ2VzPjx2b2x1bWU+MTc5PC92b2x1bWU+PG51bWJlcj43
+PC9udW1iZXI+PGRhdGVzPjx5ZWFyPjIwMDk8L3llYXI+PC9kYXRlcz48aXNibj4xMDczLTQ0OVg8
+L2lzYm4+PHVybHM+PC91cmxzPjwvcmVjb3JkPjwvQ2l0ZT48Q2l0ZT48QXV0aG9yPkhvbGdhdGU8
+L0F1dGhvcj48WWVhcj4yMDAwPC9ZZWFyPjxSZWNOdW0+NDMzPC9SZWNOdW0+PHJlY29yZD48cmVj
+LW51bWJlcj40MzM8L3JlYy1udW1iZXI+PGZvcmVpZ24ta2V5cz48a2V5IGFwcD0iRU4iIGRiLWlk
+PSJldncycDAyc3V0cDVzeWVyOTlxdnNmdzV0enphMGZzeGYyMmUiIHRpbWVzdGFtcD0iMTU2MTQ5
+MDUxMiI+NDMzPC9rZXk+PC9mb3JlaWduLWtleXM+PHJlZi10eXBlIG5hbWU9IkpvdXJuYWwgQXJ0
+aWNsZSI+MTc8L3JlZi10eXBlPjxjb250cmlidXRvcnM+PGF1dGhvcnM+PGF1dGhvcj5Ib2xnYXRl
+LCBTdGVwaGVuIFQ8L2F1dGhvcj48YXV0aG9yPkRhdmllcywgRG9ubmEgRTwvYXV0aG9yPjxhdXRo
+b3I+TGFja2llLCBQZXRlciBNPC9hdXRob3I+PGF1dGhvcj5XaWxzb24sIFN1c2FuIEo8L2F1dGhv
+cj48YXV0aG9yPlB1ZGRpY29tYmUsIFNhcmFoIE08L2F1dGhvcj48YXV0aG9yPkxvcmRhbiwgSmFt
+ZXMgTDwvYXV0aG9yPjwvYXV0aG9ycz48L2NvbnRyaWJ1dG9ycz48dGl0bGVzPjx0aXRsZT5FcGl0
+aGVsaWFsLW1lc2VuY2h5bWFsIGludGVyYWN0aW9ucyBpbiB0aGUgcGF0aG9nZW5lc2lzIG9mIGFz
+dGhtYTwvdGl0bGU+PHNlY29uZGFyeS10aXRsZT5Kb3VybmFsIG9mIEFsbGVyZ3kgYW5kIENsaW5p
+Y2FsIEltbXVub2xvZ3k8L3NlY29uZGFyeS10aXRsZT48L3RpdGxlcz48cGVyaW9kaWNhbD48ZnVs
+bC10aXRsZT5Kb3VybmFsIG9mIEFsbGVyZ3kgYW5kIENsaW5pY2FsIEltbXVub2xvZ3k8L2Z1bGwt
+dGl0bGU+PC9wZXJpb2RpY2FsPjxwYWdlcz4xOTMtMjA0PC9wYWdlcz48dm9sdW1lPjEwNTwvdm9s
+dW1lPjxudW1iZXI+MjwvbnVtYmVyPjxkYXRlcz48eWVhcj4yMDAwPC95ZWFyPjwvZGF0ZXM+PGlz
+Ym4+MDA5MS02NzQ5PC9pc2JuPjx1cmxzPjwvdXJscz48L3JlY29yZD48L0NpdGU+PENpdGU+PEF1
+dGhvcj5Ib2xnYXRlPC9BdXRob3I+PFllYXI+MjAwNzwvWWVhcj48UmVjTnVtPjQzNDwvUmVjTnVt
+PjxyZWNvcmQ+PHJlYy1udW1iZXI+NDM0PC9yZWMtbnVtYmVyPjxmb3JlaWduLWtleXM+PGtleSBh
+cHA9IkVOIiBkYi1pZD0iZXZ3MnAwMnN1dHA1c3llcjk5cXZzZnc1dHp6YTBmc3hmMjJlIiB0aW1l
+c3RhbXA9IjE1NjE0OTA1MjIiPjQzNDwva2V5PjwvZm9yZWlnbi1rZXlzPjxyZWYtdHlwZSBuYW1l
+PSJKb3VybmFsIEFydGljbGUiPjE3PC9yZWYtdHlwZT48Y29udHJpYnV0b3JzPjxhdXRob3JzPjxh
+dXRob3I+SG9sZ2F0ZSwgU1Q8L2F1dGhvcj48YXV0aG9yPkRhdmllcywgREU8L2F1dGhvcj48YXV0
+aG9yPlBvd2VsbCwgUk08L2F1dGhvcj48YXV0aG9yPkhvd2FydGgsIFBIPC9hdXRob3I+PGF1dGhv
+cj5IYWl0Y2hpLCBITTwvYXV0aG9yPjxhdXRob3I+SG9sbG93YXksIEpXPC9hdXRob3I+PC9hdXRo
+b3JzPjwvY29udHJpYnV0b3JzPjx0aXRsZXM+PHRpdGxlPkxvY2FsIGdlbmV0aWMgYW5kIGVudmly
+b25tZW50YWwgZmFjdG9ycyBpbiBhc3RobWEgZGlzZWFzZSBwYXRob2dlbmVzaXM6IGNocm9uaWNp
+dHkgYW5kIHBlcnNpc3RlbmNlIG1lY2hhbmlzbXM8L3RpdGxlPjxzZWNvbmRhcnktdGl0bGU+RXVy
+b3BlYW4gUmVzcGlyYXRvcnkgSm91cm5hbDwvc2Vjb25kYXJ5LXRpdGxlPjwvdGl0bGVzPjxwZXJp
+b2RpY2FsPjxmdWxsLXRpdGxlPkV1cm9wZWFuIFJlc3BpcmF0b3J5IEpvdXJuYWw8L2Z1bGwtdGl0
+bGU+PC9wZXJpb2RpY2FsPjxwYWdlcz43OTMtODAzPC9wYWdlcz48dm9sdW1lPjI5PC92b2x1bWU+
+PG51bWJlcj40PC9udW1iZXI+PGRhdGVzPjx5ZWFyPjIwMDc8L3llYXI+PC9kYXRlcz48aXNibj4w
+OTAzLTE5MzY8L2lzYm4+PHVybHM+PC91cmxzPjwvcmVjb3JkPjwvQ2l0ZT48Q2l0ZT48QXV0aG9y
+Pk1hdWFkPC9BdXRob3I+PFllYXI+MjAwNzwvWWVhcj48UmVjTnVtPjQzNjwvUmVjTnVtPjxyZWNv
+cmQ+PHJlYy1udW1iZXI+NDM2PC9yZWMtbnVtYmVyPjxmb3JlaWduLWtleXM+PGtleSBhcHA9IkVO
+IiBkYi1pZD0iZXZ3MnAwMnN1dHA1c3llcjk5cXZzZnc1dHp6YTBmc3hmMjJlIiB0aW1lc3RhbXA9
+IjE1NjE0OTA1MzciPjQzNjwva2V5PjwvZm9yZWlnbi1rZXlzPjxyZWYtdHlwZSBuYW1lPSJKb3Vy
+bmFsIEFydGljbGUiPjE3PC9yZWYtdHlwZT48Y29udHJpYnV0b3JzPjxhdXRob3JzPjxhdXRob3I+
+TWF1YWQsIFRoYWlzPC9hdXRob3I+PGF1dGhvcj5CZWwsIEVsaXNhYmV0aCBIPC9hdXRob3I+PGF1
+dGhvcj5TdGVyaywgUGV0ZXIgSjwvYXV0aG9yPjwvYXV0aG9ycz48L2NvbnRyaWJ1dG9ycz48dGl0
+bGVzPjx0aXRsZT5Bc3RobWEgdGhlcmFweSBhbmQgYWlyd2F5IHJlbW9kZWxpbmc8L3RpdGxlPjxz
+ZWNvbmRhcnktdGl0bGU+Sm91cm5hbCBvZiBhbGxlcmd5IGFuZCBjbGluaWNhbCBpbW11bm9sb2d5
+PC9zZWNvbmRhcnktdGl0bGU+PC90aXRsZXM+PHBlcmlvZGljYWw+PGZ1bGwtdGl0bGU+Sm91cm5h
+bCBvZiBBbGxlcmd5IGFuZCBDbGluaWNhbCBJbW11bm9sb2d5PC9mdWxsLXRpdGxlPjwvcGVyaW9k
+aWNhbD48cGFnZXM+OTk3LTEwMDk8L3BhZ2VzPjx2b2x1bWU+MTIwPC92b2x1bWU+PG51bWJlcj41
+PC9udW1iZXI+PGRhdGVzPjx5ZWFyPjIwMDc8L3llYXI+PC9kYXRlcz48aXNibj4wMDkxLTY3NDk8
+L2lzYm4+PHVybHM+PC91cmxzPjwvcmVjb3JkPjwvQ2l0ZT48Q2l0ZT48QXV0aG9yPlRnYXZhbGVr
+b3M8L0F1dGhvcj48WWVhcj4yMDA3PC9ZZWFyPjxSZWNOdW0+NDM3PC9SZWNOdW0+PHJlY29yZD48
+cmVjLW51bWJlcj40Mzc8L3JlYy1udW1iZXI+PGZvcmVpZ24ta2V5cz48a2V5IGFwcD0iRU4iIGRi
+LWlkPSJldncycDAyc3V0cDVzeWVyOTlxdnNmdzV0enphMGZzeGYyMmUiIHRpbWVzdGFtcD0iMTU2
+MTQ5MDU0MyI+NDM3PC9rZXk+PC9mb3JlaWduLWtleXM+PHJlZi10eXBlIG5hbWU9IkpvdXJuYWwg
+QXJ0aWNsZSI+MTc8L3JlZi10eXBlPjxjb250cmlidXRvcnM+PGF1dGhvcnM+PGF1dGhvcj5UZ2F2
+YWxla29zLCBOb3JhIFQ8L2F1dGhvcj48YXV0aG9yPk11c2NoLCBHPC9hdXRob3I+PGF1dGhvcj5I
+YXJyaXMsIFJTPC9hdXRob3I+PGF1dGhvcj5NZWxvLCBNRiBWaWRhbDwvYXV0aG9yPjxhdXRob3I+
+V2lua2xlciwgVDwvYXV0aG9yPjxhdXRob3I+U2Nocm9lZGVyLCBUPC9hdXRob3I+PGF1dGhvcj5D
+YWxsYWhhbiwgUjwvYXV0aG9yPjxhdXRob3I+THV0Y2hlbiwgS1I8L2F1dGhvcj48YXV0aG9yPlZl
+bmVnYXMsIEpHPC9hdXRob3I+PC9hdXRob3JzPjwvY29udHJpYnV0b3JzPjx0aXRsZXM+PHRpdGxl
+PlJlbGF0aW9uc2hpcCBiZXR3ZWVuIGFpcndheSBuYXJyb3dpbmcsIHBhdGNoeSB2ZW50aWxhdGlv
+biBhbmQgbHVuZyBtZWNoYW5pY3MgaW4gYXN0aG1hdGljczwvdGl0bGU+PHNlY29uZGFyeS10aXRs
+ZT5FdXJvcGVhbiBSZXNwaXJhdG9yeSBKb3VybmFsPC9zZWNvbmRhcnktdGl0bGU+PC90aXRsZXM+
+PHBlcmlvZGljYWw+PGZ1bGwtdGl0bGU+RXVyb3BlYW4gUmVzcGlyYXRvcnkgSm91cm5hbDwvZnVs
+bC10aXRsZT48L3BlcmlvZGljYWw+PHBhZ2VzPjExNzQtMTE4MTwvcGFnZXM+PHZvbHVtZT4yOTwv
+dm9sdW1lPjxudW1iZXI+NjwvbnVtYmVyPjxkYXRlcz48eWVhcj4yMDA3PC95ZWFyPjwvZGF0ZXM+
+PGlzYm4+MDkwMy0xOTM2PC9pc2JuPjx1cmxzPjwvdXJscz48L3JlY29yZD48L0NpdGU+PC9FbmRO
+b3RlPn==
+</w:fldData>
+        </w:fldChar>
+      </w:r>
+      <w:r>
+        <w:rPr>
+          <w:rFonts w:asciiTheme="minorHAnsi" w:eastAsiaTheme="minorEastAsia" w:hAnsiTheme="minorHAnsi" w:cstheme="minorBidi"/>
+          <w:i w:val="0"/>
+          <w:sz w:val="20"/>
+          <w:szCs w:val="20"/>
+        </w:rPr>
+        <w:instrText xml:space="preserve"> ADDIN EN.CITE </w:instrText>
+      </w:r>
+      <w:r>
+        <w:rPr>
+          <w:rFonts w:asciiTheme="minorHAnsi" w:eastAsiaTheme="minorEastAsia" w:hAnsiTheme="minorHAnsi" w:cstheme="minorBidi"/>
+          <w:i w:val="0"/>
+          <w:sz w:val="20"/>
+          <w:szCs w:val="20"/>
+        </w:rPr>
+        <w:fldChar w:fldCharType="begin">
+          <w:fldData xml:space="preserve">PEVuZE5vdGU+PENpdGU+PEF1dGhvcj5XZW56ZWw8L0F1dGhvcj48WWVhcj4yMDA5PC9ZZWFyPjxS
+ZWNOdW0+NDM4PC9SZWNOdW0+PERpc3BsYXlUZXh0PihTLiBIb2xnYXRlIGV0IGFsLiwgMjAwNzsg
+Uy4gVC4gSG9sZ2F0ZSBldCBhbC4sIDIwMDA7IE1hdWFkIGV0IGFsLiwgMjAwNzsgVGdhdmFsZWtv
+cyBldCBhbC4sIDIwMDc7IFdlbnplbCBldCBhbC4sIDIwMDkpPC9EaXNwbGF5VGV4dD48cmVjb3Jk
+PjxyZWMtbnVtYmVyPjQzODwvcmVjLW51bWJlcj48Zm9yZWlnbi1rZXlzPjxrZXkgYXBwPSJFTiIg
+ZGItaWQ9ImV2dzJwMDJzdXRwNXN5ZXI5OXF2c2Z3NXR6emEwZnN4ZjIyZSIgdGltZXN0YW1wPSIx
+NTYxNDkwNTQ5Ij40Mzg8L2tleT48L2ZvcmVpZ24ta2V5cz48cmVmLXR5cGUgbmFtZT0iSm91cm5h
+bCBBcnRpY2xlIj4xNzwvcmVmLXR5cGU+PGNvbnRyaWJ1dG9ycz48YXV0aG9ycz48YXV0aG9yPldl
+bnplbCwgU2FsbHkgRTwvYXV0aG9yPjxhdXRob3I+QmFybmVzLCBQZXRlciBKPC9hdXRob3I+PGF1
+dGhvcj5CbGVlY2tlciwgRXVnZW5lIFI8L2F1dGhvcj48YXV0aG9yPkJvdXNxdWV0LCBKZWFuPC9h
+dXRob3I+PGF1dGhvcj5CdXNzZSwgV2lsbGlhbTwvYXV0aG9yPjxhdXRob3I+RGFobMOpbiwgU3Zl
+bi1FcmlrPC9hdXRob3I+PGF1dGhvcj5Ib2xnYXRlLCBTdGVwaGVuIFQ8L2F1dGhvcj48YXV0aG9y
+Pk1leWVycywgRGVib3JhaCBBPC9hdXRob3I+PGF1dGhvcj5SYWJlLCBLbGF1cyBGPC9hdXRob3I+
+PGF1dGhvcj5BbnRjemFrLCBBZGFtPC9hdXRob3I+PC9hdXRob3JzPjwvY29udHJpYnV0b3JzPjx0
+aXRsZXM+PHRpdGxlPkEgcmFuZG9taXplZCwgZG91YmxlLWJsaW5kLCBwbGFjZWJvLWNvbnRyb2xs
+ZWQgc3R1ZHkgb2YgdHVtb3IgbmVjcm9zaXMgZmFjdG9yLc6xIGJsb2NrYWRlIGluIHNldmVyZSBw
+ZXJzaXN0ZW50IGFzdGhtYTwvdGl0bGU+PHNlY29uZGFyeS10aXRsZT5BbWVyaWNhbiBqb3VybmFs
+IG9mIHJlc3BpcmF0b3J5IGFuZCBjcml0aWNhbCBjYXJlIG1lZGljaW5lPC9zZWNvbmRhcnktdGl0
+bGU+PC90aXRsZXM+PHBlcmlvZGljYWw+PGZ1bGwtdGl0bGU+QW1lcmljYW4gam91cm5hbCBvZiBy
+ZXNwaXJhdG9yeSBhbmQgY3JpdGljYWwgY2FyZSBtZWRpY2luZTwvZnVsbC10aXRsZT48L3Blcmlv
+ZGljYWw+PHBhZ2VzPjU0OS01NTg8L3BhZ2VzPjx2b2x1bWU+MTc5PC92b2x1bWU+PG51bWJlcj43
+PC9udW1iZXI+PGRhdGVzPjx5ZWFyPjIwMDk8L3llYXI+PC9kYXRlcz48aXNibj4xMDczLTQ0OVg8
+L2lzYm4+PHVybHM+PC91cmxzPjwvcmVjb3JkPjwvQ2l0ZT48Q2l0ZT48QXV0aG9yPkhvbGdhdGU8
+L0F1dGhvcj48WWVhcj4yMDAwPC9ZZWFyPjxSZWNOdW0+NDMzPC9SZWNOdW0+PHJlY29yZD48cmVj
+LW51bWJlcj40MzM8L3JlYy1udW1iZXI+PGZvcmVpZ24ta2V5cz48a2V5IGFwcD0iRU4iIGRiLWlk
+PSJldncycDAyc3V0cDVzeWVyOTlxdnNmdzV0enphMGZzeGYyMmUiIHRpbWVzdGFtcD0iMTU2MTQ5
+MDUxMiI+NDMzPC9rZXk+PC9mb3JlaWduLWtleXM+PHJlZi10eXBlIG5hbWU9IkpvdXJuYWwgQXJ0
+aWNsZSI+MTc8L3JlZi10eXBlPjxjb250cmlidXRvcnM+PGF1dGhvcnM+PGF1dGhvcj5Ib2xnYXRl
+LCBTdGVwaGVuIFQ8L2F1dGhvcj48YXV0aG9yPkRhdmllcywgRG9ubmEgRTwvYXV0aG9yPjxhdXRo
+b3I+TGFja2llLCBQZXRlciBNPC9hdXRob3I+PGF1dGhvcj5XaWxzb24sIFN1c2FuIEo8L2F1dGhv
+cj48YXV0aG9yPlB1ZGRpY29tYmUsIFNhcmFoIE08L2F1dGhvcj48YXV0aG9yPkxvcmRhbiwgSmFt
+ZXMgTDwvYXV0aG9yPjwvYXV0aG9ycz48L2NvbnRyaWJ1dG9ycz48dGl0bGVzPjx0aXRsZT5FcGl0
+aGVsaWFsLW1lc2VuY2h5bWFsIGludGVyYWN0aW9ucyBpbiB0aGUgcGF0aG9nZW5lc2lzIG9mIGFz
+dGhtYTwvdGl0bGU+PHNlY29uZGFyeS10aXRsZT5Kb3VybmFsIG9mIEFsbGVyZ3kgYW5kIENsaW5p
+Y2FsIEltbXVub2xvZ3k8L3NlY29uZGFyeS10aXRsZT48L3RpdGxlcz48cGVyaW9kaWNhbD48ZnVs
+bC10aXRsZT5Kb3VybmFsIG9mIEFsbGVyZ3kgYW5kIENsaW5pY2FsIEltbXVub2xvZ3k8L2Z1bGwt
+dGl0bGU+PC9wZXJpb2RpY2FsPjxwYWdlcz4xOTMtMjA0PC9wYWdlcz48dm9sdW1lPjEwNTwvdm9s
+dW1lPjxudW1iZXI+MjwvbnVtYmVyPjxkYXRlcz48eWVhcj4yMDAwPC95ZWFyPjwvZGF0ZXM+PGlz
+Ym4+MDA5MS02NzQ5PC9pc2JuPjx1cmxzPjwvdXJscz48L3JlY29yZD48L0NpdGU+PENpdGU+PEF1
+dGhvcj5Ib2xnYXRlPC9BdXRob3I+PFllYXI+MjAwNzwvWWVhcj48UmVjTnVtPjQzNDwvUmVjTnVt
+PjxyZWNvcmQ+PHJlYy1udW1iZXI+NDM0PC9yZWMtbnVtYmVyPjxmb3JlaWduLWtleXM+PGtleSBh
+cHA9IkVOIiBkYi1pZD0iZXZ3MnAwMnN1dHA1c3llcjk5cXZzZnc1dHp6YTBmc3hmMjJlIiB0aW1l
+c3RhbXA9IjE1NjE0OTA1MjIiPjQzNDwva2V5PjwvZm9yZWlnbi1rZXlzPjxyZWYtdHlwZSBuYW1l
+PSJKb3VybmFsIEFydGljbGUiPjE3PC9yZWYtdHlwZT48Y29udHJpYnV0b3JzPjxhdXRob3JzPjxh
+dXRob3I+SG9sZ2F0ZSwgU1Q8L2F1dGhvcj48YXV0aG9yPkRhdmllcywgREU8L2F1dGhvcj48YXV0
+aG9yPlBvd2VsbCwgUk08L2F1dGhvcj48YXV0aG9yPkhvd2FydGgsIFBIPC9hdXRob3I+PGF1dGhv
+cj5IYWl0Y2hpLCBITTwvYXV0aG9yPjxhdXRob3I+SG9sbG93YXksIEpXPC9hdXRob3I+PC9hdXRo
+b3JzPjwvY29udHJpYnV0b3JzPjx0aXRsZXM+PHRpdGxlPkxvY2FsIGdlbmV0aWMgYW5kIGVudmly
+b25tZW50YWwgZmFjdG9ycyBpbiBhc3RobWEgZGlzZWFzZSBwYXRob2dlbmVzaXM6IGNocm9uaWNp
+dHkgYW5kIHBlcnNpc3RlbmNlIG1lY2hhbmlzbXM8L3RpdGxlPjxzZWNvbmRhcnktdGl0bGU+RXVy
+b3BlYW4gUmVzcGlyYXRvcnkgSm91cm5hbDwvc2Vjb25kYXJ5LXRpdGxlPjwvdGl0bGVzPjxwZXJp
+b2RpY2FsPjxmdWxsLXRpdGxlPkV1cm9wZWFuIFJlc3BpcmF0b3J5IEpvdXJuYWw8L2Z1bGwtdGl0
+bGU+PC9wZXJpb2RpY2FsPjxwYWdlcz43OTMtODAzPC9wYWdlcz48dm9sdW1lPjI5PC92b2x1bWU+
+PG51bWJlcj40PC9udW1iZXI+PGRhdGVzPjx5ZWFyPjIwMDc8L3llYXI+PC9kYXRlcz48aXNibj4w
+OTAzLTE5MzY8L2lzYm4+PHVybHM+PC91cmxzPjwvcmVjb3JkPjwvQ2l0ZT48Q2l0ZT48QXV0aG9y
+Pk1hdWFkPC9BdXRob3I+PFllYXI+MjAwNzwvWWVhcj48UmVjTnVtPjQzNjwvUmVjTnVtPjxyZWNv
+cmQ+PHJlYy1udW1iZXI+NDM2PC9yZWMtbnVtYmVyPjxmb3JlaWduLWtleXM+PGtleSBhcHA9IkVO
+IiBkYi1pZD0iZXZ3MnAwMnN1dHA1c3llcjk5cXZzZnc1dHp6YTBmc3hmMjJlIiB0aW1lc3RhbXA9
+IjE1NjE0OTA1MzciPjQzNjwva2V5PjwvZm9yZWlnbi1rZXlzPjxyZWYtdHlwZSBuYW1lPSJKb3Vy
+bmFsIEFydGljbGUiPjE3PC9yZWYtdHlwZT48Y29udHJpYnV0b3JzPjxhdXRob3JzPjxhdXRob3I+
+TWF1YWQsIFRoYWlzPC9hdXRob3I+PGF1dGhvcj5CZWwsIEVsaXNhYmV0aCBIPC9hdXRob3I+PGF1
+dGhvcj5TdGVyaywgUGV0ZXIgSjwvYXV0aG9yPjwvYXV0aG9ycz48L2NvbnRyaWJ1dG9ycz48dGl0
+bGVzPjx0aXRsZT5Bc3RobWEgdGhlcmFweSBhbmQgYWlyd2F5IHJlbW9kZWxpbmc8L3RpdGxlPjxz
+ZWNvbmRhcnktdGl0bGU+Sm91cm5hbCBvZiBhbGxlcmd5IGFuZCBjbGluaWNhbCBpbW11bm9sb2d5
+PC9zZWNvbmRhcnktdGl0bGU+PC90aXRsZXM+PHBlcmlvZGljYWw+PGZ1bGwtdGl0bGU+Sm91cm5h
+bCBvZiBBbGxlcmd5IGFuZCBDbGluaWNhbCBJbW11bm9sb2d5PC9mdWxsLXRpdGxlPjwvcGVyaW9k
+aWNhbD48cGFnZXM+OTk3LTEwMDk8L3BhZ2VzPjx2b2x1bWU+MTIwPC92b2x1bWU+PG51bWJlcj41
+PC9udW1iZXI+PGRhdGVzPjx5ZWFyPjIwMDc8L3llYXI+PC9kYXRlcz48aXNibj4wMDkxLTY3NDk8
+L2lzYm4+PHVybHM+PC91cmxzPjwvcmVjb3JkPjwvQ2l0ZT48Q2l0ZT48QXV0aG9yPlRnYXZhbGVr
+b3M8L0F1dGhvcj48WWVhcj4yMDA3PC9ZZWFyPjxSZWNOdW0+NDM3PC9SZWNOdW0+PHJlY29yZD48
+cmVjLW51bWJlcj40Mzc8L3JlYy1udW1iZXI+PGZvcmVpZ24ta2V5cz48a2V5IGFwcD0iRU4iIGRi
+LWlkPSJldncycDAyc3V0cDVzeWVyOTlxdnNmdzV0enphMGZzeGYyMmUiIHRpbWVzdGFtcD0iMTU2
+MTQ5MDU0MyI+NDM3PC9rZXk+PC9mb3JlaWduLWtleXM+PHJlZi10eXBlIG5hbWU9IkpvdXJuYWwg
+QXJ0aWNsZSI+MTc8L3JlZi10eXBlPjxjb250cmlidXRvcnM+PGF1dGhvcnM+PGF1dGhvcj5UZ2F2
+YWxla29zLCBOb3JhIFQ8L2F1dGhvcj48YXV0aG9yPk11c2NoLCBHPC9hdXRob3I+PGF1dGhvcj5I
+YXJyaXMsIFJTPC9hdXRob3I+PGF1dGhvcj5NZWxvLCBNRiBWaWRhbDwvYXV0aG9yPjxhdXRob3I+
+V2lua2xlciwgVDwvYXV0aG9yPjxhdXRob3I+U2Nocm9lZGVyLCBUPC9hdXRob3I+PGF1dGhvcj5D
+YWxsYWhhbiwgUjwvYXV0aG9yPjxhdXRob3I+THV0Y2hlbiwgS1I8L2F1dGhvcj48YXV0aG9yPlZl
+bmVnYXMsIEpHPC9hdXRob3I+PC9hdXRob3JzPjwvY29udHJpYnV0b3JzPjx0aXRsZXM+PHRpdGxl
+PlJlbGF0aW9uc2hpcCBiZXR3ZWVuIGFpcndheSBuYXJyb3dpbmcsIHBhdGNoeSB2ZW50aWxhdGlv
+biBhbmQgbHVuZyBtZWNoYW5pY3MgaW4gYXN0aG1hdGljczwvdGl0bGU+PHNlY29uZGFyeS10aXRs
+ZT5FdXJvcGVhbiBSZXNwaXJhdG9yeSBKb3VybmFsPC9zZWNvbmRhcnktdGl0bGU+PC90aXRsZXM+
+PHBlcmlvZGljYWw+PGZ1bGwtdGl0bGU+RXVyb3BlYW4gUmVzcGlyYXRvcnkgSm91cm5hbDwvZnVs
+bC10aXRsZT48L3BlcmlvZGljYWw+PHBhZ2VzPjExNzQtMTE4MTwvcGFnZXM+PHZvbHVtZT4yOTwv
+dm9sdW1lPjxudW1iZXI+NjwvbnVtYmVyPjxkYXRlcz48eWVhcj4yMDA3PC95ZWFyPjwvZGF0ZXM+
+PGlzYm4+MDkwMy0xOTM2PC9pc2JuPjx1cmxzPjwvdXJscz48L3JlY29yZD48L0NpdGU+PC9FbmRO
+b3RlPn==
+</w:fldData>
+        </w:fldChar>
+      </w:r>
+      <w:r>
+        <w:rPr>
+          <w:rFonts w:asciiTheme="minorHAnsi" w:eastAsiaTheme="minorEastAsia" w:hAnsiTheme="minorHAnsi" w:cstheme="minorBidi"/>
+          <w:i w:val="0"/>
+          <w:sz w:val="20"/>
+          <w:szCs w:val="20"/>
+        </w:rPr>
+        <w:instrText xml:space="preserve"> ADDIN EN.CITE.DATA </w:instrText>
+      </w:r>
+      <w:r>
+        <w:rPr>
+          <w:rFonts w:asciiTheme="minorHAnsi" w:eastAsiaTheme="minorEastAsia" w:hAnsiTheme="minorHAnsi" w:cstheme="minorBidi"/>
+          <w:i w:val="0"/>
+          <w:sz w:val="20"/>
+          <w:szCs w:val="20"/>
+        </w:rPr>
+      </w:r>
+      <w:r>
+        <w:rPr>
+          <w:rFonts w:asciiTheme="minorHAnsi" w:eastAsiaTheme="minorEastAsia" w:hAnsiTheme="minorHAnsi" w:cstheme="minorBidi"/>
+          <w:i w:val="0"/>
+          <w:sz w:val="20"/>
+          <w:szCs w:val="20"/>
+        </w:rPr>
+        <w:fldChar w:fldCharType="end"/>
+      </w:r>
+      <w:r>
+        <w:rPr>
+          <w:rFonts w:asciiTheme="minorHAnsi" w:eastAsiaTheme="minorEastAsia" w:hAnsiTheme="minorHAnsi" w:cstheme="minorBidi"/>
+          <w:i w:val="0"/>
+          <w:sz w:val="20"/>
+          <w:szCs w:val="20"/>
+        </w:rPr>
+        <w:fldChar w:fldCharType="separate"/>
+      </w:r>
+      <w:r>
+        <w:rPr>
+          <w:rFonts w:asciiTheme="minorHAnsi" w:eastAsiaTheme="minorEastAsia" w:hAnsiTheme="minorHAnsi" w:cstheme="minorBidi"/>
+          <w:i w:val="0"/>
+          <w:noProof/>
+          <w:sz w:val="20"/>
+          <w:szCs w:val="20"/>
+        </w:rPr>
+        <w:t>(S. Holgate et al., 2007; S. T. Holgate et al., 2000; Mauad et al., 2007; Tgavalekos et al., 2007; Wenzel et al., 2009)</w:t>
+      </w:r>
+      <w:r>
+        <w:rPr>
+          <w:rFonts w:asciiTheme="minorHAnsi" w:eastAsiaTheme="minorEastAsia" w:hAnsiTheme="minorHAnsi" w:cstheme="minorBidi"/>
+          <w:i w:val="0"/>
+          <w:sz w:val="20"/>
+          <w:szCs w:val="20"/>
+        </w:rPr>
+        <w:fldChar w:fldCharType="end"/>
+      </w:r>
+      <w:r>
+        <w:rPr>
+          <w:rFonts w:asciiTheme="minorHAnsi" w:eastAsiaTheme="minorEastAsia" w:hAnsiTheme="minorHAnsi" w:cstheme="minorBidi"/>
+          <w:i w:val="0"/>
+          <w:sz w:val="20"/>
+          <w:szCs w:val="20"/>
+        </w:rPr>
+        <w:t xml:space="preserve">. In particular, advances in genetic techniques showed a wide range of biological mechanisms in which groups of genes control different pathways that result in the susceptibility to the development of asthma. For example, certain groups of genes control airway development, repair and remodeling while another group of genes control the level of response of the immune system to different triggering factors </w:t>
+      </w:r>
+      <w:r>
+        <w:rPr>
+          <w:rFonts w:asciiTheme="minorHAnsi" w:eastAsiaTheme="minorEastAsia" w:hAnsiTheme="minorHAnsi" w:cstheme="minorBidi"/>
+          <w:i w:val="0"/>
+          <w:sz w:val="20"/>
+          <w:szCs w:val="20"/>
+        </w:rPr>
+        <w:fldChar w:fldCharType="begin">
+          <w:fldData xml:space="preserve">PEVuZE5vdGU+PENpdGU+PEF1dGhvcj5NYXJ0aW48L0F1dGhvcj48WWVhcj4yMDA4PC9ZZWFyPjxS
+ZWNOdW0+NDM5PC9SZWNOdW0+PERpc3BsYXlUZXh0PihTLiBULiBIb2xnYXRlLCAyMDA3OyBNYXJ0
+aW4gZXQgYWwuLCAyMDA4OyBOYWRlZW0gZXQgYWwuLCAyMDA4OyBPYmVyIGV0IGFsLiwgMjAxMSk8
+L0Rpc3BsYXlUZXh0PjxyZWNvcmQ+PHJlYy1udW1iZXI+NDM5PC9yZWMtbnVtYmVyPjxmb3JlaWdu
+LWtleXM+PGtleSBhcHA9IkVOIiBkYi1pZD0iZXZ3MnAwMnN1dHA1c3llcjk5cXZzZnc1dHp6YTBm
+c3hmMjJlIiB0aW1lc3RhbXA9IjE1NjE0OTA2MzkiPjQzOTwva2V5PjwvZm9yZWlnbi1rZXlzPjxy
+ZWYtdHlwZSBuYW1lPSJKb3VybmFsIEFydGljbGUiPjE3PC9yZWYtdHlwZT48Y29udHJpYnV0b3Jz
+PjxhdXRob3JzPjxhdXRob3I+TWFydGluLCBKYW1lcyBHPC9hdXRob3I+PGF1dGhvcj5KbywgVGFp
+c3VrZTwvYXV0aG9yPjwvYXV0aG9ycz48L2NvbnRyaWJ1dG9ycz48dGl0bGVzPjx0aXRsZT5HZW5l
+dGljIGRpZmZlcmVuY2VzIGluIGFpcndheSBzbW9vdGggbXVzY2xlIGZ1bmN0aW9uPC90aXRsZT48
+c2Vjb25kYXJ5LXRpdGxlPlByb2NlZWRpbmdzIG9mIHRoZSBBbWVyaWNhbiBUaG9yYWNpYyBTb2Np
+ZXR5PC9zZWNvbmRhcnktdGl0bGU+PC90aXRsZXM+PHBlcmlvZGljYWw+PGZ1bGwtdGl0bGU+UHJv
+Y2VlZGluZ3Mgb2YgdGhlIEFtZXJpY2FuIFRob3JhY2ljIFNvY2lldHk8L2Z1bGwtdGl0bGU+PC9w
+ZXJpb2RpY2FsPjxwYWdlcz43My03OTwvcGFnZXM+PHZvbHVtZT41PC92b2x1bWU+PG51bWJlcj4x
+PC9udW1iZXI+PGRhdGVzPjx5ZWFyPjIwMDg8L3llYXI+PC9kYXRlcz48aXNibj4xNTQ2LTMyMjI8
+L2lzYm4+PHVybHM+PC91cmxzPjwvcmVjb3JkPjwvQ2l0ZT48Q2l0ZT48QXV0aG9yPk5hZGVlbTwv
+QXV0aG9yPjxZZWFyPjIwMDg8L1llYXI+PFJlY051bT40NDA8L1JlY051bT48cmVjb3JkPjxyZWMt
+bnVtYmVyPjQ0MDwvcmVjLW51bWJlcj48Zm9yZWlnbi1rZXlzPjxrZXkgYXBwPSJFTiIgZGItaWQ9
+ImV2dzJwMDJzdXRwNXN5ZXI5OXF2c2Z3NXR6emEwZnN4ZjIyZSIgdGltZXN0YW1wPSIxNTYxNDkw
+NjQ1Ij40NDA8L2tleT48L2ZvcmVpZ24ta2V5cz48cmVmLXR5cGUgbmFtZT0iSm91cm5hbCBBcnRp
+Y2xlIj4xNzwvcmVmLXR5cGU+PGNvbnRyaWJ1dG9ycz48YXV0aG9ycz48YXV0aG9yPk5hZGVlbSwg
+QWhtZWQ8L2F1dGhvcj48YXV0aG9yPk1hc29vZCwgQW5icmluPC9hdXRob3I+PGF1dGhvcj5TaWRk
+aXF1aSwgTmFoaWQ8L2F1dGhvcj48L2F1dGhvcnM+PC9jb250cmlidXRvcnM+PHRpdGxlcz48dGl0
+bGU+T3hpZGFudOKAlGFudGlveGlkYW50IGltYmFsYW5jZSBpbiBhc3RobWE6IHNjaWVudGlmaWMg
+ZXZpZGVuY2UsIGVwaWRlbWlvbG9naWNhbCBkYXRhIGFuZCBwb3NzaWJsZSB0aGVyYXBldXRpYyBv
+cHRpb25zPC90aXRsZT48c2Vjb25kYXJ5LXRpdGxlPlRoZXJhcGV1dGljIGFkdmFuY2VzIGluIHJl
+c3BpcmF0b3J5IGRpc2Vhc2U8L3NlY29uZGFyeS10aXRsZT48L3RpdGxlcz48cGVyaW9kaWNhbD48
+ZnVsbC10aXRsZT5UaGVyYXBldXRpYyBhZHZhbmNlcyBpbiByZXNwaXJhdG9yeSBkaXNlYXNlPC9m
+dWxsLXRpdGxlPjwvcGVyaW9kaWNhbD48cGFnZXM+MjE1LTIzNTwvcGFnZXM+PHZvbHVtZT4yPC92
+b2x1bWU+PG51bWJlcj40PC9udW1iZXI+PGRhdGVzPjx5ZWFyPjIwMDg8L3llYXI+PC9kYXRlcz48
+aXNibj4xNzUzLTQ2NTg8L2lzYm4+PHVybHM+PC91cmxzPjwvcmVjb3JkPjwvQ2l0ZT48Q2l0ZT48
+QXV0aG9yPk9iZXI8L0F1dGhvcj48WWVhcj4yMDExPC9ZZWFyPjxSZWNOdW0+NDQxPC9SZWNOdW0+
+PHJlY29yZD48cmVjLW51bWJlcj40NDE8L3JlYy1udW1iZXI+PGZvcmVpZ24ta2V5cz48a2V5IGFw
+cD0iRU4iIGRiLWlkPSJldncycDAyc3V0cDVzeWVyOTlxdnNmdzV0enphMGZzeGYyMmUiIHRpbWVz
+dGFtcD0iMTU2MTQ5MDY1MSI+NDQxPC9rZXk+PC9mb3JlaWduLWtleXM+PHJlZi10eXBlIG5hbWU9
+IkpvdXJuYWwgQXJ0aWNsZSI+MTc8L3JlZi10eXBlPjxjb250cmlidXRvcnM+PGF1dGhvcnM+PGF1
+dGhvcj5PYmVyLCBDYXJvbGU8L2F1dGhvcj48YXV0aG9yPllhbywgVHN1bmfigJBDaGllaDwvYXV0
+aG9yPjwvYXV0aG9ycz48L2NvbnRyaWJ1dG9ycz48dGl0bGVzPjx0aXRsZT5UaGUgZ2VuZXRpY3Mg
+b2YgYXN0aG1hIGFuZCBhbGxlcmdpYyBkaXNlYXNlOiBhIDIxc3QgY2VudHVyeSBwZXJzcGVjdGl2
+ZTwvdGl0bGU+PHNlY29uZGFyeS10aXRsZT5JbW11bm9sb2dpY2FsIHJldmlld3M8L3NlY29uZGFy
+eS10aXRsZT48L3RpdGxlcz48cGVyaW9kaWNhbD48ZnVsbC10aXRsZT5JbW11bm9sb2dpY2FsIHJl
+dmlld3M8L2Z1bGwtdGl0bGU+PC9wZXJpb2RpY2FsPjxwYWdlcz4xMC0zMDwvcGFnZXM+PHZvbHVt
+ZT4yNDI8L3ZvbHVtZT48bnVtYmVyPjE8L251bWJlcj48ZGF0ZXM+PHllYXI+MjAxMTwveWVhcj48
+L2RhdGVzPjxpc2JuPjAxMDUtMjg5NjwvaXNibj48dXJscz48L3VybHM+PC9yZWNvcmQ+PC9DaXRl
+PjxDaXRlPjxBdXRob3I+SG9sZ2F0ZTwvQXV0aG9yPjxZZWFyPjIwMDc8L1llYXI+PFJlY051bT40
+MzU8L1JlY051bT48cmVjb3JkPjxyZWMtbnVtYmVyPjQzNTwvcmVjLW51bWJlcj48Zm9yZWlnbi1r
+ZXlzPjxrZXkgYXBwPSJFTiIgZGItaWQ9ImV2dzJwMDJzdXRwNXN5ZXI5OXF2c2Z3NXR6emEwZnN4
+ZjIyZSIgdGltZXN0YW1wPSIxNTYxNDkwNTMxIj40MzU8L2tleT48L2ZvcmVpZ24ta2V5cz48cmVm
+LXR5cGUgbmFtZT0iSm91cm5hbCBBcnRpY2xlIj4xNzwvcmVmLXR5cGU+PGNvbnRyaWJ1dG9ycz48
+YXV0aG9ycz48YXV0aG9yPkhvbGdhdGUsIFN0ZXBoZW4gVDwvYXV0aG9yPjwvYXV0aG9ycz48L2Nv
+bnRyaWJ1dG9ycz48dGl0bGVzPjx0aXRsZT5FcGl0aGVsaXVtIGR5c2Z1bmN0aW9uIGluIGFzdGht
+YTwvdGl0bGU+PHNlY29uZGFyeS10aXRsZT5Kb3VybmFsIG9mIEFsbGVyZ3kgYW5kIENsaW5pY2Fs
+IEltbXVub2xvZ3k8L3NlY29uZGFyeS10aXRsZT48L3RpdGxlcz48cGVyaW9kaWNhbD48ZnVsbC10
+aXRsZT5Kb3VybmFsIG9mIEFsbGVyZ3kgYW5kIENsaW5pY2FsIEltbXVub2xvZ3k8L2Z1bGwtdGl0
+bGU+PC9wZXJpb2RpY2FsPjxwYWdlcz4xMjMzLTEyNDQ8L3BhZ2VzPjx2b2x1bWU+MTIwPC92b2x1
+bWU+PG51bWJlcj42PC9udW1iZXI+PGRhdGVzPjx5ZWFyPjIwMDc8L3llYXI+PC9kYXRlcz48aXNi
+bj4wMDkxLTY3NDk8L2lzYm4+PHVybHM+PC91cmxzPjwvcmVjb3JkPjwvQ2l0ZT48L0VuZE5vdGU+
+AG==
+</w:fldData>
+        </w:fldChar>
+      </w:r>
+      <w:r>
+        <w:rPr>
+          <w:rFonts w:asciiTheme="minorHAnsi" w:eastAsiaTheme="minorEastAsia" w:hAnsiTheme="minorHAnsi" w:cstheme="minorBidi"/>
+          <w:i w:val="0"/>
+          <w:sz w:val="20"/>
+          <w:szCs w:val="20"/>
+        </w:rPr>
+        <w:instrText xml:space="preserve"> ADDIN EN.CITE </w:instrText>
+      </w:r>
+      <w:r>
+        <w:rPr>
+          <w:rFonts w:asciiTheme="minorHAnsi" w:eastAsiaTheme="minorEastAsia" w:hAnsiTheme="minorHAnsi" w:cstheme="minorBidi"/>
+          <w:i w:val="0"/>
+          <w:sz w:val="20"/>
+          <w:szCs w:val="20"/>
+        </w:rPr>
+        <w:fldChar w:fldCharType="begin">
+          <w:fldData xml:space="preserve">PEVuZE5vdGU+PENpdGU+PEF1dGhvcj5NYXJ0aW48L0F1dGhvcj48WWVhcj4yMDA4PC9ZZWFyPjxS
+ZWNOdW0+NDM5PC9SZWNOdW0+PERpc3BsYXlUZXh0PihTLiBULiBIb2xnYXRlLCAyMDA3OyBNYXJ0
+aW4gZXQgYWwuLCAyMDA4OyBOYWRlZW0gZXQgYWwuLCAyMDA4OyBPYmVyIGV0IGFsLiwgMjAxMSk8
+L0Rpc3BsYXlUZXh0PjxyZWNvcmQ+PHJlYy1udW1iZXI+NDM5PC9yZWMtbnVtYmVyPjxmb3JlaWdu
+LWtleXM+PGtleSBhcHA9IkVOIiBkYi1pZD0iZXZ3MnAwMnN1dHA1c3llcjk5cXZzZnc1dHp6YTBm
+c3hmMjJlIiB0aW1lc3RhbXA9IjE1NjE0OTA2MzkiPjQzOTwva2V5PjwvZm9yZWlnbi1rZXlzPjxy
+ZWYtdHlwZSBuYW1lPSJKb3VybmFsIEFydGljbGUiPjE3PC9yZWYtdHlwZT48Y29udHJpYnV0b3Jz
+PjxhdXRob3JzPjxhdXRob3I+TWFydGluLCBKYW1lcyBHPC9hdXRob3I+PGF1dGhvcj5KbywgVGFp
+c3VrZTwvYXV0aG9yPjwvYXV0aG9ycz48L2NvbnRyaWJ1dG9ycz48dGl0bGVzPjx0aXRsZT5HZW5l
+dGljIGRpZmZlcmVuY2VzIGluIGFpcndheSBzbW9vdGggbXVzY2xlIGZ1bmN0aW9uPC90aXRsZT48
+c2Vjb25kYXJ5LXRpdGxlPlByb2NlZWRpbmdzIG9mIHRoZSBBbWVyaWNhbiBUaG9yYWNpYyBTb2Np
+ZXR5PC9zZWNvbmRhcnktdGl0bGU+PC90aXRsZXM+PHBlcmlvZGljYWw+PGZ1bGwtdGl0bGU+UHJv
+Y2VlZGluZ3Mgb2YgdGhlIEFtZXJpY2FuIFRob3JhY2ljIFNvY2lldHk8L2Z1bGwtdGl0bGU+PC9w
+ZXJpb2RpY2FsPjxwYWdlcz43My03OTwvcGFnZXM+PHZvbHVtZT41PC92b2x1bWU+PG51bWJlcj4x
+PC9udW1iZXI+PGRhdGVzPjx5ZWFyPjIwMDg8L3llYXI+PC9kYXRlcz48aXNibj4xNTQ2LTMyMjI8
+L2lzYm4+PHVybHM+PC91cmxzPjwvcmVjb3JkPjwvQ2l0ZT48Q2l0ZT48QXV0aG9yPk5hZGVlbTwv
+QXV0aG9yPjxZZWFyPjIwMDg8L1llYXI+PFJlY051bT40NDA8L1JlY051bT48cmVjb3JkPjxyZWMt
+bnVtYmVyPjQ0MDwvcmVjLW51bWJlcj48Zm9yZWlnbi1rZXlzPjxrZXkgYXBwPSJFTiIgZGItaWQ9
+ImV2dzJwMDJzdXRwNXN5ZXI5OXF2c2Z3NXR6emEwZnN4ZjIyZSIgdGltZXN0YW1wPSIxNTYxNDkw
+NjQ1Ij40NDA8L2tleT48L2ZvcmVpZ24ta2V5cz48cmVmLXR5cGUgbmFtZT0iSm91cm5hbCBBcnRp
+Y2xlIj4xNzwvcmVmLXR5cGU+PGNvbnRyaWJ1dG9ycz48YXV0aG9ycz48YXV0aG9yPk5hZGVlbSwg
+QWhtZWQ8L2F1dGhvcj48YXV0aG9yPk1hc29vZCwgQW5icmluPC9hdXRob3I+PGF1dGhvcj5TaWRk
+aXF1aSwgTmFoaWQ8L2F1dGhvcj48L2F1dGhvcnM+PC9jb250cmlidXRvcnM+PHRpdGxlcz48dGl0
+bGU+T3hpZGFudOKAlGFudGlveGlkYW50IGltYmFsYW5jZSBpbiBhc3RobWE6IHNjaWVudGlmaWMg
+ZXZpZGVuY2UsIGVwaWRlbWlvbG9naWNhbCBkYXRhIGFuZCBwb3NzaWJsZSB0aGVyYXBldXRpYyBv
+cHRpb25zPC90aXRsZT48c2Vjb25kYXJ5LXRpdGxlPlRoZXJhcGV1dGljIGFkdmFuY2VzIGluIHJl
+c3BpcmF0b3J5IGRpc2Vhc2U8L3NlY29uZGFyeS10aXRsZT48L3RpdGxlcz48cGVyaW9kaWNhbD48
+ZnVsbC10aXRsZT5UaGVyYXBldXRpYyBhZHZhbmNlcyBpbiByZXNwaXJhdG9yeSBkaXNlYXNlPC9m
+dWxsLXRpdGxlPjwvcGVyaW9kaWNhbD48cGFnZXM+MjE1LTIzNTwvcGFnZXM+PHZvbHVtZT4yPC92
+b2x1bWU+PG51bWJlcj40PC9udW1iZXI+PGRhdGVzPjx5ZWFyPjIwMDg8L3llYXI+PC9kYXRlcz48
+aXNibj4xNzUzLTQ2NTg8L2lzYm4+PHVybHM+PC91cmxzPjwvcmVjb3JkPjwvQ2l0ZT48Q2l0ZT48
+QXV0aG9yPk9iZXI8L0F1dGhvcj48WWVhcj4yMDExPC9ZZWFyPjxSZWNOdW0+NDQxPC9SZWNOdW0+
+PHJlY29yZD48cmVjLW51bWJlcj40NDE8L3JlYy1udW1iZXI+PGZvcmVpZ24ta2V5cz48a2V5IGFw
+cD0iRU4iIGRiLWlkPSJldncycDAyc3V0cDVzeWVyOTlxdnNmdzV0enphMGZzeGYyMmUiIHRpbWVz
+dGFtcD0iMTU2MTQ5MDY1MSI+NDQxPC9rZXk+PC9mb3JlaWduLWtleXM+PHJlZi10eXBlIG5hbWU9
+IkpvdXJuYWwgQXJ0aWNsZSI+MTc8L3JlZi10eXBlPjxjb250cmlidXRvcnM+PGF1dGhvcnM+PGF1
+dGhvcj5PYmVyLCBDYXJvbGU8L2F1dGhvcj48YXV0aG9yPllhbywgVHN1bmfigJBDaGllaDwvYXV0
+aG9yPjwvYXV0aG9ycz48L2NvbnRyaWJ1dG9ycz48dGl0bGVzPjx0aXRsZT5UaGUgZ2VuZXRpY3Mg
+b2YgYXN0aG1hIGFuZCBhbGxlcmdpYyBkaXNlYXNlOiBhIDIxc3QgY2VudHVyeSBwZXJzcGVjdGl2
+ZTwvdGl0bGU+PHNlY29uZGFyeS10aXRsZT5JbW11bm9sb2dpY2FsIHJldmlld3M8L3NlY29uZGFy
+eS10aXRsZT48L3RpdGxlcz48cGVyaW9kaWNhbD48ZnVsbC10aXRsZT5JbW11bm9sb2dpY2FsIHJl
+dmlld3M8L2Z1bGwtdGl0bGU+PC9wZXJpb2RpY2FsPjxwYWdlcz4xMC0zMDwvcGFnZXM+PHZvbHVt
+ZT4yNDI8L3ZvbHVtZT48bnVtYmVyPjE8L251bWJlcj48ZGF0ZXM+PHllYXI+MjAxMTwveWVhcj48
+L2RhdGVzPjxpc2JuPjAxMDUtMjg5NjwvaXNibj48dXJscz48L3VybHM+PC9yZWNvcmQ+PC9DaXRl
+PjxDaXRlPjxBdXRob3I+SG9sZ2F0ZTwvQXV0aG9yPjxZZWFyPjIwMDc8L1llYXI+PFJlY051bT40
+MzU8L1JlY051bT48cmVjb3JkPjxyZWMtbnVtYmVyPjQzNTwvcmVjLW51bWJlcj48Zm9yZWlnbi1r
+ZXlzPjxrZXkgYXBwPSJFTiIgZGItaWQ9ImV2dzJwMDJzdXRwNXN5ZXI5OXF2c2Z3NXR6emEwZnN4
+ZjIyZSIgdGltZXN0YW1wPSIxNTYxNDkwNTMxIj40MzU8L2tleT48L2ZvcmVpZ24ta2V5cz48cmVm
+LXR5cGUgbmFtZT0iSm91cm5hbCBBcnRpY2xlIj4xNzwvcmVmLXR5cGU+PGNvbnRyaWJ1dG9ycz48
+YXV0aG9ycz48YXV0aG9yPkhvbGdhdGUsIFN0ZXBoZW4gVDwvYXV0aG9yPjwvYXV0aG9ycz48L2Nv
+bnRyaWJ1dG9ycz48dGl0bGVzPjx0aXRsZT5FcGl0aGVsaXVtIGR5c2Z1bmN0aW9uIGluIGFzdGht
+YTwvdGl0bGU+PHNlY29uZGFyeS10aXRsZT5Kb3VybmFsIG9mIEFsbGVyZ3kgYW5kIENsaW5pY2Fs
+IEltbXVub2xvZ3k8L3NlY29uZGFyeS10aXRsZT48L3RpdGxlcz48cGVyaW9kaWNhbD48ZnVsbC10
+aXRsZT5Kb3VybmFsIG9mIEFsbGVyZ3kgYW5kIENsaW5pY2FsIEltbXVub2xvZ3k8L2Z1bGwtdGl0
+bGU+PC9wZXJpb2RpY2FsPjxwYWdlcz4xMjMzLTEyNDQ8L3BhZ2VzPjx2b2x1bWU+MTIwPC92b2x1
+bWU+PG51bWJlcj42PC9udW1iZXI+PGRhdGVzPjx5ZWFyPjIwMDc8L3llYXI+PC9kYXRlcz48aXNi
+bj4wMDkxLTY3NDk8L2lzYm4+PHVybHM+PC91cmxzPjwvcmVjb3JkPjwvQ2l0ZT48L0VuZE5vdGU+
+AG==
+</w:fldData>
+        </w:fldChar>
+      </w:r>
+      <w:r>
+        <w:rPr>
+          <w:rFonts w:asciiTheme="minorHAnsi" w:eastAsiaTheme="minorEastAsia" w:hAnsiTheme="minorHAnsi" w:cstheme="minorBidi"/>
+          <w:i w:val="0"/>
+          <w:sz w:val="20"/>
+          <w:szCs w:val="20"/>
+        </w:rPr>
+        <w:instrText xml:space="preserve"> ADDIN EN.CITE.DATA </w:instrText>
+      </w:r>
+      <w:r>
+        <w:rPr>
+          <w:rFonts w:asciiTheme="minorHAnsi" w:eastAsiaTheme="minorEastAsia" w:hAnsiTheme="minorHAnsi" w:cstheme="minorBidi"/>
+          <w:i w:val="0"/>
+          <w:sz w:val="20"/>
+          <w:szCs w:val="20"/>
+        </w:rPr>
+      </w:r>
+      <w:r>
+        <w:rPr>
+          <w:rFonts w:asciiTheme="minorHAnsi" w:eastAsiaTheme="minorEastAsia" w:hAnsiTheme="minorHAnsi" w:cstheme="minorBidi"/>
+          <w:i w:val="0"/>
+          <w:sz w:val="20"/>
+          <w:szCs w:val="20"/>
+        </w:rPr>
+        <w:fldChar w:fldCharType="end"/>
+      </w:r>
+      <w:r>
+        <w:rPr>
+          <w:rFonts w:asciiTheme="minorHAnsi" w:eastAsiaTheme="minorEastAsia" w:hAnsiTheme="minorHAnsi" w:cstheme="minorBidi"/>
+          <w:i w:val="0"/>
+          <w:sz w:val="20"/>
+          <w:szCs w:val="20"/>
+        </w:rPr>
+        <w:fldChar w:fldCharType="separate"/>
+      </w:r>
+      <w:r>
+        <w:rPr>
+          <w:rFonts w:asciiTheme="minorHAnsi" w:eastAsiaTheme="minorEastAsia" w:hAnsiTheme="minorHAnsi" w:cstheme="minorBidi"/>
+          <w:i w:val="0"/>
+          <w:noProof/>
+          <w:sz w:val="20"/>
+          <w:szCs w:val="20"/>
+        </w:rPr>
+        <w:t>(S. T. Holgate, 2007; Martin et al., 2008; Nadeem et al., 2008; Ober et al., 2011)</w:t>
+      </w:r>
+      <w:r>
+        <w:rPr>
+          <w:rFonts w:asciiTheme="minorHAnsi" w:eastAsiaTheme="minorEastAsia" w:hAnsiTheme="minorHAnsi" w:cstheme="minorBidi"/>
+          <w:i w:val="0"/>
+          <w:sz w:val="20"/>
+          <w:szCs w:val="20"/>
+        </w:rPr>
+        <w:fldChar w:fldCharType="end"/>
+      </w:r>
+      <w:r>
+        <w:rPr>
+          <w:rFonts w:asciiTheme="minorHAnsi" w:eastAsiaTheme="minorEastAsia" w:hAnsiTheme="minorHAnsi" w:cstheme="minorBidi"/>
+          <w:i w:val="0"/>
+          <w:sz w:val="20"/>
+          <w:szCs w:val="20"/>
+        </w:rPr>
+        <w:t xml:space="preserve">. </w:t>
+      </w:r>
+      <w:r>
+        <w:rPr>
+          <w:rFonts w:asciiTheme="minorHAnsi" w:eastAsiaTheme="minorEastAsia" w:hAnsiTheme="minorHAnsi" w:cstheme="minorBidi"/>
+          <w:i w:val="0"/>
+          <w:sz w:val="20"/>
+          <w:szCs w:val="20"/>
+        </w:rPr>
+        <w:t>Interactions between genes and environmental factors have been proposed as potential mechanisms that may explain the development of asthma in association with the environment. Some</w:t>
+      </w:r>
+      <w:r>
+        <w:rPr>
+          <w:rFonts w:asciiTheme="minorHAnsi" w:eastAsiaTheme="minorEastAsia" w:hAnsiTheme="minorHAnsi" w:cstheme="minorBidi"/>
+          <w:i w:val="0"/>
+          <w:sz w:val="20"/>
+          <w:szCs w:val="20"/>
+        </w:rPr>
+        <w:t xml:space="preserve"> </w:t>
+      </w:r>
+      <w:r>
+        <w:rPr>
+          <w:rFonts w:asciiTheme="minorHAnsi" w:eastAsiaTheme="minorEastAsia" w:hAnsiTheme="minorHAnsi" w:cstheme="minorBidi"/>
+          <w:i w:val="0"/>
+          <w:sz w:val="20"/>
+          <w:szCs w:val="20"/>
+        </w:rPr>
+        <w:t xml:space="preserve">mechanisms include damage to the airways from pollutants through oxidative stress depleting anti-oxidants in the airways, pollutants interacting with airway walls resulting in airway remodeling, influencing the expression of inflammatory mediators and enhancing respiratory sensitization to allergens </w:t>
+      </w:r>
+      <w:r>
+        <w:rPr>
+          <w:rFonts w:asciiTheme="minorHAnsi" w:eastAsiaTheme="minorEastAsia" w:hAnsiTheme="minorHAnsi" w:cstheme="minorBidi"/>
+          <w:i w:val="0"/>
+          <w:sz w:val="20"/>
+          <w:szCs w:val="20"/>
+        </w:rPr>
+        <w:fldChar w:fldCharType="begin"/>
+      </w:r>
+      <w:r>
+        <w:rPr>
+          <w:rFonts w:asciiTheme="minorHAnsi" w:eastAsiaTheme="minorEastAsia" w:hAnsiTheme="minorHAnsi" w:cstheme="minorBidi"/>
+          <w:i w:val="0"/>
+          <w:sz w:val="20"/>
+          <w:szCs w:val="20"/>
+        </w:rPr>
+        <w:instrText xml:space="preserve"> ADDIN EN.CITE &lt;EndNote&gt;&lt;Cite&gt;&lt;Author&gt;Gowers&lt;/Author&gt;&lt;Year&gt;2012&lt;/Year&gt;&lt;RecNum&gt;6&lt;/RecNum&gt;&lt;DisplayText&gt;(Gowers et al., 2012)&lt;/DisplayText&gt;&lt;record&gt;&lt;rec-number&gt;6&lt;/rec-number&gt;&lt;foreign-keys&gt;&lt;key app="EN" db-id="evw2p02sutp5syer99qvsfw5tzza0fsxf22e" timestamp="1544715291"&gt;6&lt;/key&gt;&lt;/foreign-keys&gt;&lt;ref-type name="Journal Article"&gt;17&lt;/ref-type&gt;&lt;contributors&gt;&lt;authors&gt;&lt;author&gt;Gowers, Alison M&lt;/author&gt;&lt;author&gt;Cullinan, Paul&lt;/author&gt;&lt;author&gt;Ayres, Jon G&lt;/author&gt;&lt;author&gt;Anderson, H Ross&lt;/author&gt;&lt;author&gt;Strachan, David P&lt;/author&gt;&lt;author&gt;Holgate, Stephen T&lt;/author&gt;&lt;author&gt;Mills, Inga C&lt;/author&gt;&lt;author&gt;Maynard, Robert L&lt;/author&gt;&lt;/authors&gt;&lt;/contributors&gt;&lt;titles&gt;&lt;title&gt;Does outdoor air pollution induce new cases of asthma? Biological plausibility and evidence; a review&lt;/title&gt;&lt;secondary-title&gt;Respirology&lt;/secondary-title&gt;&lt;/titles&gt;&lt;periodical&gt;&lt;full-title&gt;Respirology&lt;/full-title&gt;&lt;/periodical&gt;&lt;pages&gt;887-898&lt;/pages&gt;&lt;volume&gt;17&lt;/volume&gt;&lt;number&gt;6&lt;/number&gt;&lt;dates&gt;&lt;year&gt;2012&lt;/year&gt;&lt;/dates&gt;&lt;isbn&gt;1323-7799&lt;/isbn&gt;&lt;urls&gt;&lt;/urls&gt;&lt;/record&gt;&lt;/Cite&gt;&lt;/EndNote&gt;</w:instrText>
+      </w:r>
+      <w:r>
+        <w:rPr>
+          <w:rFonts w:asciiTheme="minorHAnsi" w:eastAsiaTheme="minorEastAsia" w:hAnsiTheme="minorHAnsi" w:cstheme="minorBidi"/>
+          <w:i w:val="0"/>
+          <w:sz w:val="20"/>
+          <w:szCs w:val="20"/>
+        </w:rPr>
+        <w:fldChar w:fldCharType="separate"/>
+      </w:r>
+      <w:r>
+        <w:rPr>
+          <w:rFonts w:asciiTheme="minorHAnsi" w:eastAsiaTheme="minorEastAsia" w:hAnsiTheme="minorHAnsi" w:cstheme="minorBidi"/>
+          <w:i w:val="0"/>
+          <w:noProof/>
+          <w:sz w:val="20"/>
+          <w:szCs w:val="20"/>
+        </w:rPr>
+        <w:t>(Gowers et al., 2012)</w:t>
+      </w:r>
+      <w:r>
+        <w:rPr>
+          <w:rFonts w:asciiTheme="minorHAnsi" w:eastAsiaTheme="minorEastAsia" w:hAnsiTheme="minorHAnsi" w:cstheme="minorBidi"/>
+          <w:i w:val="0"/>
+          <w:sz w:val="20"/>
+          <w:szCs w:val="20"/>
+        </w:rPr>
+        <w:fldChar w:fldCharType="end"/>
+      </w:r>
+      <w:r>
+        <w:rPr>
+          <w:rFonts w:asciiTheme="minorHAnsi" w:eastAsiaTheme="minorEastAsia" w:hAnsiTheme="minorHAnsi" w:cstheme="minorBidi"/>
+          <w:i w:val="0"/>
+          <w:sz w:val="20"/>
+          <w:szCs w:val="20"/>
+        </w:rPr>
+        <w:t>.</w:t>
+      </w:r>
+    </w:p>
+    <w:p>
+      <w:pPr>
+        <w:pStyle w:val="Heading4"/>
+        <w:rPr>
+          <w:rFonts w:asciiTheme="minorHAnsi" w:eastAsiaTheme="minorEastAsia" w:hAnsiTheme="minorHAnsi" w:cstheme="minorBidi"/>
+          <w:i w:val="0"/>
+          <w:sz w:val="20"/>
+          <w:szCs w:val="20"/>
+        </w:rPr>
+      </w:pPr>
+    </w:p>
+    <w:p>
+      <w:pPr>
+        <w:pStyle w:val="Heading4"/>
+        <w:rPr>
+          <w:rFonts w:asciiTheme="minorHAnsi" w:eastAsiaTheme="minorEastAsia" w:hAnsiTheme="minorHAnsi" w:cstheme="minorBidi"/>
+          <w:i w:val="0"/>
+          <w:sz w:val="20"/>
+          <w:szCs w:val="20"/>
+        </w:rPr>
+      </w:pPr>
+      <w:r>
+        <w:t>Significance of association</w:t>
+      </w:r>
+    </w:p>
+    <w:p>
+      <w:r>
+        <w:t xml:space="preserve">Studies examining the </w:t>
+      </w:r>
+      <w:r>
+        <w:t>exposure to</w:t>
+      </w:r>
+      <w:r>
+        <w:t xml:space="preserve"> ambient air pollution at the community level and</w:t>
+      </w:r>
+      <w:r>
+        <w:t xml:space="preserve"> risk of developing </w:t>
+      </w:r>
+      <w:r>
+        <w:t xml:space="preserve">asthma concluded that there is no association. A meta-analysis of </w:t>
+      </w:r>
+      <w:r>
+        <w:t>cross-sectional</w:t>
+      </w:r>
+      <w:r>
+        <w:t xml:space="preserve"> studies by </w:t>
+      </w:r>
+      <w:r>
+        <w:fldChar w:fldCharType="begin"/>
+      </w:r>
+      <w:r>
+        <w:instrText xml:space="preserve"> ADDIN EN.CITE &lt;EndNote&gt;&lt;Cite AuthorYear="1"&gt;&lt;Author&gt;Anderson&lt;/Author&gt;&lt;Year&gt;2011&lt;/Year&gt;&lt;RecNum&gt;41&lt;/RecNum&gt;&lt;DisplayText&gt;Anderson et al. (2011)&lt;/DisplayText&gt;&lt;record&gt;&lt;rec-number&gt;41&lt;/rec-number&gt;&lt;foreign-keys&gt;&lt;key app="EN" db-id="evw2p02sutp5syer99qvsfw5tzza0fsxf22e" timestamp="1544715295"&gt;41&lt;/key&gt;&lt;/foreign-keys&gt;&lt;ref-type name="Journal Article"&gt;17&lt;/ref-type&gt;&lt;contributors&gt;&lt;authors&gt;&lt;author&gt;Anderson, HR&lt;/author&gt;&lt;author&gt;Favarato, Graziella&lt;/author&gt;&lt;author&gt;Atkinson, Richard W&lt;/author&gt;&lt;/authors&gt;&lt;/contributors&gt;&lt;titles&gt;&lt;title&gt;Long-term exposure to outdoor air pollution and the prevalence of asthma: meta-analysis of multi-community prevalence studies. Air Qual Atmos Health 2013; 6: 57–68. Nishimura KK, Galanter JM, Roth LA, et al. Early life air pollution and asthma risk in minority children: the GALA II &amp;amp; SAGE II studies&lt;/title&gt;&lt;secondary-title&gt;Am J Respir Crit Care Med&lt;/secondary-title&gt;&lt;/titles&gt;&lt;periodical&gt;&lt;full-title&gt;Am J Respir Crit Care Med&lt;/full-title&gt;&lt;/periodical&gt;&lt;pages&gt;309-318&lt;/pages&gt;&lt;volume&gt;188&lt;/volume&gt;&lt;dates&gt;&lt;year&gt;2011&lt;/year&gt;&lt;/dates&gt;&lt;urls&gt;&lt;/urls&gt;&lt;/record&gt;&lt;/Cite&gt;&lt;/EndNote&gt;</w:instrText>
+      </w:r>
+      <w:r>
+        <w:fldChar w:fldCharType="separate"/>
+      </w:r>
+      <w:r>
+        <w:rPr>
+          <w:noProof/>
+        </w:rPr>
+        <w:t>Anderson et al. (2011)</w:t>
+      </w:r>
+      <w:r>
+        <w:fldChar w:fldCharType="end"/>
+      </w:r>
+      <w:r>
+        <w:t xml:space="preserve"> which included 21 studies examining the community level concentrations of multiple air pollutants (NO</w:t>
+      </w:r>
+      <w:r>
+        <w:rPr>
+          <w:vertAlign w:val="subscript"/>
+        </w:rPr>
+        <w:t>2</w:t>
+      </w:r>
+      <w:r>
+        <w:t>, PM</w:t>
+      </w:r>
+      <w:r>
+        <w:rPr>
+          <w:vertAlign w:val="subscript"/>
+        </w:rPr>
+        <w:t>10</w:t>
+      </w:r>
+      <w:r>
+        <w:t xml:space="preserve">, Ozone and Sulphur </w:t>
+      </w:r>
+      <w:r>
+        <w:t>D</w:t>
+      </w:r>
+      <w:r>
+        <w:t xml:space="preserve">ioxide) found no association with asthma prevalence at the community’s level. However, studies that examined air pollution concentrations </w:t>
+      </w:r>
+      <w:r>
+        <w:t>associated with</w:t>
+      </w:r>
+      <w:r>
+        <w:t xml:space="preserve"> traffic sources showed positive and statistically significant associations with asthma incidence and prevalence. A more recent meta-analysis by </w:t>
+      </w:r>
+      <w:r>
+        <w:fldChar w:fldCharType="begin"/>
+      </w:r>
+      <w:r>
+        <w:instrText xml:space="preserve"> ADDIN EN.CITE &lt;EndNote&gt;&lt;Cite AuthorYear="1"&gt;&lt;Author&gt;Anderson&lt;/Author&gt;&lt;Year&gt;2013&lt;/Year&gt;&lt;RecNum&gt;3&lt;/RecNum&gt;&lt;DisplayText&gt;H. Anderson et al. (2013)&lt;/DisplayText&gt;&lt;record&gt;&lt;rec-number&gt;3&lt;/rec-number&gt;&lt;foreign-keys&gt;&lt;key app="EN" db-id="evw2p02sutp5syer99qvsfw5tzza0fsxf22e" timestamp="1544715291"&gt;3&lt;/key&gt;&lt;/foreign-keys&gt;&lt;ref-type name="Journal Article"&gt;17&lt;/ref-type&gt;&lt;contributors&gt;&lt;authors&gt;&lt;author&gt;Anderson, HR&lt;/author&gt;&lt;author&gt;Favarato, Graziella&lt;/author&gt;&lt;author&gt;Atkinson, Richard W&lt;/author&gt;&lt;/authors&gt;&lt;/contributors&gt;&lt;titles&gt;&lt;title&gt;Long-term exposure to air pollution and the incidence of asthma: meta-analysis of cohort studies&lt;/title&gt;&lt;secondary-title&gt;Air Quality, Atmosphere &amp;amp; Health&lt;/secondary-title&gt;&lt;/titles&gt;&lt;periodical&gt;&lt;full-title&gt;Air Quality, Atmosphere &amp;amp; Health&lt;/full-title&gt;&lt;/periodical&gt;&lt;pages&gt;47-56&lt;/pages&gt;&lt;volume&gt;6&lt;/volume&gt;&lt;number&gt;1&lt;/number&gt;&lt;dates&gt;&lt;year&gt;2013&lt;/year&gt;&lt;/dates&gt;&lt;isbn&gt;1873-9318&lt;/isbn&gt;&lt;urls&gt;&lt;/urls&gt;&lt;/record&gt;&lt;/Cite&gt;&lt;/EndNote&gt;</w:instrText>
+      </w:r>
+      <w:r>
+        <w:fldChar w:fldCharType="separate"/>
+      </w:r>
+      <w:r>
+        <w:rPr>
+          <w:noProof/>
+        </w:rPr>
+        <w:t>H. Anderson et al. (2013)</w:t>
+      </w:r>
+      <w:r>
+        <w:fldChar w:fldCharType="end"/>
+      </w:r>
+      <w:r>
+        <w:t xml:space="preserve"> </w:t>
+      </w:r>
+      <w:r>
+        <w:t>of cohort studies included 17 studies examining within-community exposure contrasts dominated by traffic pollution found that NO</w:t>
+      </w:r>
+      <w:r>
+        <w:rPr>
+          <w:vertAlign w:val="subscript"/>
+        </w:rPr>
+        <w:t>2</w:t>
+      </w:r>
+      <w:r>
+        <w:t>, but not PM</w:t>
+      </w:r>
+      <w:r>
+        <w:rPr>
+          <w:vertAlign w:val="subscript"/>
+        </w:rPr>
+        <w:t>2.5</w:t>
+      </w:r>
+      <w:r>
+        <w:t xml:space="preserve">, concentrations had a significant association with asthma incidence. </w:t>
+      </w:r>
+      <w:r>
+        <w:t>A more recent</w:t>
+      </w:r>
+      <w:r>
+        <w:t xml:space="preserve"> meta-analysis by</w:t>
+      </w:r>
+      <w:r>
+        <w:t xml:space="preserve"> </w:t>
+      </w:r>
+      <w:r>
+        <w:fldChar w:fldCharType="begin"/>
+      </w:r>
+      <w:r>
+        <w:instrText xml:space="preserve"> ADDIN EN.CITE &lt;EndNote&gt;&lt;Cite AuthorYear="1"&gt;&lt;Author&gt;Khreis&lt;/Author&gt;&lt;Year&gt;2017&lt;/Year&gt;&lt;RecNum&gt;67&lt;/RecNum&gt;&lt;DisplayText&gt;Khreis, Kelly, et al. (2017)&lt;/DisplayText&gt;&lt;record&gt;&lt;rec-number&gt;67&lt;/rec-number&gt;&lt;foreign-keys&gt;&lt;key app="EN" db-id="evw2p02sutp5syer99qvsfw5tzza0fsxf22e" timestamp="1544715298"&gt;67&lt;/key&gt;&lt;/foreign-keys&gt;&lt;ref-type name="Journal Article"&gt;17&lt;/ref-type&gt;&lt;contributors&gt;&lt;authors&gt;&lt;author&gt;Khreis, Haneen&lt;/author&gt;&lt;author&gt;Kelly, Charlotte&lt;/author&gt;&lt;author&gt;Tate, James&lt;/author&gt;&lt;author&gt;Parslow, Roger&lt;/author&gt;&lt;author&gt;Lucas, Karen&lt;/author&gt;&lt;author&gt;Nieuwenhuijsen, Mark&lt;/author&gt;&lt;/authors&gt;&lt;/contributors&gt;&lt;titles&gt;&lt;title&gt;Exposure to traffic-related air pollution and risk of development of childhood asthma: a systematic review and meta-analysis&lt;/title&gt;&lt;secondary-title&gt;Environment international&lt;/secondary-title&gt;&lt;/titles&gt;&lt;periodical&gt;&lt;full-title&gt;Environment international&lt;/full-title&gt;&lt;/periodical&gt;&lt;pages&gt;1-31&lt;/pages&gt;&lt;volume&gt;100&lt;/volume&gt;&lt;dates&gt;&lt;year&gt;2017&lt;/year&gt;&lt;/dates&gt;&lt;isbn&gt;0160-4120&lt;/isbn&gt;&lt;urls&gt;&lt;/urls&gt;&lt;/record&gt;&lt;/Cite&gt;&lt;/EndNote&gt;</w:instrText>
+      </w:r>
+      <w:r>
+        <w:fldChar w:fldCharType="separate"/>
+      </w:r>
+      <w:r>
+        <w:rPr>
+          <w:noProof/>
+        </w:rPr>
+        <w:t>Khreis, Kelly, et al. (2017)</w:t>
+      </w:r>
+      <w:r>
+        <w:fldChar w:fldCharType="end"/>
+      </w:r>
+      <w:r>
+        <w:t xml:space="preserve"> examined the associations between</w:t>
+      </w:r>
+      <w:r>
+        <w:t xml:space="preserve"> exposure to</w:t>
+      </w:r>
+      <w:r>
+        <w:t xml:space="preserve"> TRAP and </w:t>
+      </w:r>
+      <w:r>
+        <w:t xml:space="preserve">risk of developing asthma among children </w:t>
+      </w:r>
+      <w:r>
+        <w:t xml:space="preserve">as addressed in case control, cohort, and cross-sectional studies. The meta- analysis included 41 studies and found positive and statistically significant associations between </w:t>
+      </w:r>
+      <w:r>
+        <w:t>B</w:t>
+      </w:r>
+      <w:r>
+        <w:t xml:space="preserve">lack </w:t>
+      </w:r>
+      <w:r>
+        <w:t>C</w:t>
+      </w:r>
+      <w:r>
+        <w:t>arbon, NO</w:t>
+      </w:r>
+      <w:r>
+        <w:rPr>
+          <w:vertAlign w:val="subscript"/>
+        </w:rPr>
+        <w:t>2</w:t>
+      </w:r>
+      <w:r>
+        <w:t>, PM</w:t>
+      </w:r>
+      <w:r>
+        <w:rPr>
+          <w:vertAlign w:val="subscript"/>
+        </w:rPr>
+        <w:t>2.5</w:t>
+      </w:r>
+      <w:r>
+        <w:t xml:space="preserve"> and PM</w:t>
+      </w:r>
+      <w:r>
+        <w:rPr>
+          <w:vertAlign w:val="subscript"/>
+        </w:rPr>
+        <w:t>10</w:t>
+      </w:r>
+      <w:r>
+        <w:t xml:space="preserve"> and childhood asthma incidence and/or prevalence.</w:t>
+      </w:r>
+    </w:p>
     <w:p/>
     <w:p>
       <w:pPr>
         <w:pStyle w:val="Heading3"/>
       </w:pPr>
       <w:r>
-        <w:t>New evidence of traffic related air pollution induced asthma</w:t>
-      </w:r>
-    </w:p>
-    <w:p>
-      <w:r>
-        <w:t>Text here ….</w:t>
-      </w:r>
-    </w:p>
-    <w:p>
-      <w:pPr>
-        <w:pStyle w:val="Heading4"/>
-      </w:pPr>
-      <w:r>
-        <w:t>Biological plausibility</w:t>
-      </w:r>
-    </w:p>
-    <w:p>
-      <w:r>
-        <w:t>Text here ….</w:t>
-      </w:r>
-    </w:p>
-    <w:p>
-      <w:pPr>
-        <w:pStyle w:val="Heading4"/>
-      </w:pPr>
-      <w:r>
-        <w:t>Significance of association</w:t>
-      </w:r>
-    </w:p>
-    <w:p>
-      <w:r>
-        <w:t>Text here ….</w:t>
+        <w:t>Burden of disease estimation model</w:t>
+      </w:r>
+    </w:p>
+    <w:p>
+      <w:r>
+        <w:t>The public health and policy relevance of the positive and statistically significant associations between TRAP and childhood asthma incidence is largely unknown as the impact of TRAP exposures on the burden of childhood asthma incidence or prevalence is poorly documented. Due to the ubiquity of TRAP and the high number of exposed children, the relatively small individual risks of TRAP-associated asthma could translate into significant public health impacts with significant health care costs. Yet, this deduction is unconfirmed and is contested as supporting evidence and calculations are scarce.</w:t>
+      </w:r>
+    </w:p>
+    <w:p>
+      <w:r>
+        <w:t xml:space="preserve">To estimate the burden of childhood asthma in association with TRAP within the Contiguous United States, we will use standard risk assessment methods that have been previously applied in the context of childhood asthma </w:t>
+      </w:r>
+      <w:r>
+        <w:fldChar w:fldCharType="begin">
+          <w:fldData xml:space="preserve">PEVuZE5vdGU+PENpdGU+PEF1dGhvcj5Lw7xuemxpPC9BdXRob3I+PFllYXI+MjAwODwvWWVhcj48
+UmVjTnVtPjQ0MzwvUmVjTnVtPjxEaXNwbGF5VGV4dD4oS8O8bnpsaSBldCBhbC4sIDIwMDg7IFBl
+cmV6IGV0IGFsLiwgMjAxMzsgUGVyZXogZXQgYWwuLCAyMDA5OyBQZXJleiBldCBhbC4sIDIwMTIp
+PC9EaXNwbGF5VGV4dD48cmVjb3JkPjxyZWMtbnVtYmVyPjQ0MzwvcmVjLW51bWJlcj48Zm9yZWln
+bi1rZXlzPjxrZXkgYXBwPSJFTiIgZGItaWQ9ImV2dzJwMDJzdXRwNXN5ZXI5OXF2c2Z3NXR6emEw
+ZnN4ZjIyZSIgdGltZXN0YW1wPSIxNTYxNDkxNjQ2Ij40NDM8L2tleT48L2ZvcmVpZ24ta2V5cz48
+cmVmLXR5cGUgbmFtZT0iSm91cm5hbCBBcnRpY2xlIj4xNzwvcmVmLXR5cGU+PGNvbnRyaWJ1dG9y
+cz48YXV0aG9ycz48YXV0aG9yPkvDvG56bGksIE5pbm88L2F1dGhvcj48YXV0aG9yPlBlcmV6LCBM
+YXVyYTwvYXV0aG9yPjxhdXRob3I+THVybWFubiwgRnJlZDwvYXV0aG9yPjxhdXRob3I+SHJpY2tv
+LCBBbmRyZWE8L2F1dGhvcj48YXV0aG9yPlBlbmZvbGQsIEJyeWFuPC9hdXRob3I+PGF1dGhvcj5N
+Y0Nvbm5lbGwsIFJvYjwvYXV0aG9yPjwvYXV0aG9ycz48L2NvbnRyaWJ1dG9ycz48dGl0bGVzPjx0
+aXRsZT5BbiBhdHRyaWJ1dGFibGUgcmlzayBtb2RlbCBmb3IgZXhwb3N1cmVzIGFzc3VtZWQgdG8g
+Y2F1c2UgYm90aCBjaHJvbmljIGRpc2Vhc2UgYW5kIGl0cyBleGFjZXJiYXRpb25zPC90aXRsZT48
+c2Vjb25kYXJ5LXRpdGxlPkVwaWRlbWlvbG9neTwvc2Vjb25kYXJ5LXRpdGxlPjwvdGl0bGVzPjxw
+ZXJpb2RpY2FsPjxmdWxsLXRpdGxlPkVwaWRlbWlvbG9neTwvZnVsbC10aXRsZT48L3BlcmlvZGlj
+YWw+PHBhZ2VzPjE3OS0xODU8L3BhZ2VzPjx2b2x1bWU+MTk8L3ZvbHVtZT48bnVtYmVyPjI8L251
+bWJlcj48ZGF0ZXM+PHllYXI+MjAwODwveWVhcj48L2RhdGVzPjxpc2JuPjEwNDQtMzk4MzwvaXNi
+bj48dXJscz48L3VybHM+PC9yZWNvcmQ+PC9DaXRlPjxDaXRlPjxBdXRob3I+UGVyZXo8L0F1dGhv
+cj48WWVhcj4yMDA5PC9ZZWFyPjxSZWNOdW0+OTA8L1JlY051bT48cmVjb3JkPjxyZWMtbnVtYmVy
+PjkwPC9yZWMtbnVtYmVyPjxmb3JlaWduLWtleXM+PGtleSBhcHA9IkVOIiBkYi1pZD0iZXZ3MnAw
+MnN1dHA1c3llcjk5cXZzZnc1dHp6YTBmc3hmMjJlIiB0aW1lc3RhbXA9IjE1NDQ3MTUyOTkiPjkw
+PC9rZXk+PC9mb3JlaWduLWtleXM+PHJlZi10eXBlIG5hbWU9IkpvdXJuYWwgQXJ0aWNsZSI+MTc8
+L3JlZi10eXBlPjxjb250cmlidXRvcnM+PGF1dGhvcnM+PGF1dGhvcj5QZXJleiwgTGF1cmE8L2F1
+dGhvcj48YXV0aG9yPkvDvG56bGksIE5pbm88L2F1dGhvcj48YXV0aG9yPkF2b2wsIEVkPC9hdXRo
+b3I+PGF1dGhvcj5Icmlja28sIEFuZHJlYSBNPC9hdXRob3I+PGF1dGhvcj5MdXJtYW5uLCBGcmVk
+PC9hdXRob3I+PGF1dGhvcj5OaWNob2xhcywgRWxpc2E8L2F1dGhvcj48YXV0aG9yPkdpbGxpbGFu
+ZCwgRnJhbms8L2F1dGhvcj48YXV0aG9yPlBldGVycywgSm9objwvYXV0aG9yPjxhdXRob3I+TWND
+b25uZWxsLCBSb2I8L2F1dGhvcj48L2F1dGhvcnM+PC9jb250cmlidXRvcnM+PHRpdGxlcz48dGl0
+bGU+R2xvYmFsIGdvb2RzIG1vdmVtZW50IGFuZCB0aGUgbG9jYWwgYnVyZGVuIG9mIGNoaWxkaG9v
+ZCBhc3RobWEgaW4gc291dGhlcm4gQ2FsaWZvcm5pYTwvdGl0bGU+PHNlY29uZGFyeS10aXRsZT5B
+bWVyaWNhbiBKb3VybmFsIG9mIFB1YmxpYyBIZWFsdGg8L3NlY29uZGFyeS10aXRsZT48L3RpdGxl
+cz48cGVyaW9kaWNhbD48ZnVsbC10aXRsZT5BbWVyaWNhbiBKb3VybmFsIG9mIFB1YmxpYyBIZWFs
+dGg8L2Z1bGwtdGl0bGU+PC9wZXJpb2RpY2FsPjxwYWdlcz5TNjIyLVM2Mjg8L3BhZ2VzPjx2b2x1
+bWU+OTk8L3ZvbHVtZT48bnVtYmVyPlMzPC9udW1iZXI+PGRhdGVzPjx5ZWFyPjIwMDk8L3llYXI+
+PC9kYXRlcz48aXNibj4xNTQxLTAwNDg8L2lzYm4+PHVybHM+PC91cmxzPjwvcmVjb3JkPjwvQ2l0
+ZT48Q2l0ZT48QXV0aG9yPlBlcmV6PC9BdXRob3I+PFllYXI+MjAxMjwvWWVhcj48UmVjTnVtPjQ0
+MjwvUmVjTnVtPjxyZWNvcmQ+PHJlYy1udW1iZXI+NDQyPC9yZWMtbnVtYmVyPjxmb3JlaWduLWtl
+eXM+PGtleSBhcHA9IkVOIiBkYi1pZD0iZXZ3MnAwMnN1dHA1c3llcjk5cXZzZnc1dHp6YTBmc3hm
+MjJlIiB0aW1lc3RhbXA9IjE1NjE0OTE2NDAiPjQ0Mjwva2V5PjwvZm9yZWlnbi1rZXlzPjxyZWYt
+dHlwZSBuYW1lPSJKb3VybmFsIEFydGljbGUiPjE3PC9yZWYtdHlwZT48Y29udHJpYnV0b3JzPjxh
+dXRob3JzPjxhdXRob3I+UGVyZXosIExhdXJhPC9hdXRob3I+PGF1dGhvcj5MdXJtYW5uLCBGcmVk
+PC9hdXRob3I+PGF1dGhvcj5XaWxzb24sIEpvaG48L2F1dGhvcj48YXV0aG9yPlBhc3RvciwgTWFu
+dWVsPC9hdXRob3I+PGF1dGhvcj5CcmFuZHQsIFN5bHZpYSBKPC9hdXRob3I+PGF1dGhvcj5Lw7xu
+emxpLCBOaW5vPC9hdXRob3I+PGF1dGhvcj5NY0Nvbm5lbGwsIFJvYjwvYXV0aG9yPjwvYXV0aG9y
+cz48L2NvbnRyaWJ1dG9ycz48dGl0bGVzPjx0aXRsZT5OZWFyLXJvYWR3YXkgcG9sbHV0aW9uIGFu
+ZCBjaGlsZGhvb2QgYXN0aG1hOiBpbXBsaWNhdGlvbnMgZm9yIGRldmVsb3Bpbmcg4oCcd2lu4oCT
+d2lu4oCdIGNvbXBhY3QgdXJiYW4gZGV2ZWxvcG1lbnQgYW5kIGNsZWFuIHZlaGljbGUgc3RyYXRl
+Z2llczwvdGl0bGU+PHNlY29uZGFyeS10aXRsZT5FbnZpcm9ubWVudGFsIGhlYWx0aCBwZXJzcGVj
+dGl2ZXM8L3NlY29uZGFyeS10aXRsZT48L3RpdGxlcz48cGVyaW9kaWNhbD48ZnVsbC10aXRsZT5F
+bnZpcm9ubWVudGFsIGhlYWx0aCBwZXJzcGVjdGl2ZXM8L2Z1bGwtdGl0bGU+PC9wZXJpb2RpY2Fs
+PjxwYWdlcz4xNjE5LTE2MjY8L3BhZ2VzPjx2b2x1bWU+MTIwPC92b2x1bWU+PG51bWJlcj4xMTwv
+bnVtYmVyPjxkYXRlcz48eWVhcj4yMDEyPC95ZWFyPjwvZGF0ZXM+PGlzYm4+MDA5MS02NzY1PC9p
+c2JuPjx1cmxzPjwvdXJscz48L3JlY29yZD48L0NpdGU+PENpdGU+PEF1dGhvcj5QZXJlejwvQXV0
+aG9yPjxZZWFyPjIwMTM8L1llYXI+PFJlY051bT43NjwvUmVjTnVtPjxyZWNvcmQ+PHJlYy1udW1i
+ZXI+NzY8L3JlYy1udW1iZXI+PGZvcmVpZ24ta2V5cz48a2V5IGFwcD0iRU4iIGRiLWlkPSJldncy
+cDAyc3V0cDVzeWVyOTlxdnNmdzV0enphMGZzeGYyMmUiIHRpbWVzdGFtcD0iMTU0NDcxNTI5OCI+
+NzY8L2tleT48L2ZvcmVpZ24ta2V5cz48cmVmLXR5cGUgbmFtZT0iSm91cm5hbCBBcnRpY2xlIj4x
+NzwvcmVmLXR5cGU+PGNvbnRyaWJ1dG9ycz48YXV0aG9ycz48YXV0aG9yPlBlcmV6LCBMYXVyYTwv
+YXV0aG9yPjxhdXRob3I+RGVjbGVyY3EsIENocmlzdG9waGU8L2F1dGhvcj48YXV0aG9yPknDsWln
+dWV6LCBDYXJtZW48L2F1dGhvcj48YXV0aG9yPkFndWlsZXJhLCBJbm1hY3VsYWRhPC9hdXRob3I+
+PGF1dGhvcj5CYWRhbG9uaSwgQ2hpYXJhPC9hdXRob3I+PGF1dGhvcj5CYWxsZXN0ZXIsIEZlcnJh
+bjwvYXV0aG9yPjxhdXRob3I+Qm91bGFuZCwgQ2F0aGVyaW5lPC9hdXRob3I+PGF1dGhvcj5DaGFu
+ZWwsIE9saXZpZXI8L2F1dGhvcj48YXV0aG9yPkNpcmFyZGEsIEZyYW5jaXNjbyBCPC9hdXRob3I+
+PGF1dGhvcj5Gb3Jhc3RpZXJlLCBGcmFuY2VzY288L2F1dGhvcj48L2F1dGhvcnM+PC9jb250cmli
+dXRvcnM+PHRpdGxlcz48dGl0bGU+Q2hyb25pYyBidXJkZW4gb2YgbmVhci1yb2Fkd2F5IHRyYWZm
+aWMgcG9sbHV0aW9uIGluIDEwIEV1cm9wZWFuIGNpdGllcyAoQVBIRUtPTSBuZXR3b3JrKTwvdGl0
+bGU+PHNlY29uZGFyeS10aXRsZT5FdXJvcGVhbiBSZXNwaXJhdG9yeSBKb3VybmFsPC9zZWNvbmRh
+cnktdGl0bGU+PC90aXRsZXM+PHBlcmlvZGljYWw+PGZ1bGwtdGl0bGU+RXVyb3BlYW4gUmVzcGly
+YXRvcnkgSm91cm5hbDwvZnVsbC10aXRsZT48L3BlcmlvZGljYWw+PHBhZ2VzPmVyajAwMzExLTIw
+MTI8L3BhZ2VzPjxkYXRlcz48eWVhcj4yMDEzPC95ZWFyPjwvZGF0ZXM+PGlzYm4+MDkwMy0xOTM2
+PC9pc2JuPjx1cmxzPjwvdXJscz48L3JlY29yZD48L0NpdGU+PC9FbmROb3RlPn==
+</w:fldData>
+        </w:fldChar>
+      </w:r>
+      <w:r>
+        <w:instrText xml:space="preserve"> ADDIN EN.CITE </w:instrText>
+      </w:r>
+      <w:r>
+        <w:fldChar w:fldCharType="begin">
+          <w:fldData xml:space="preserve">PEVuZE5vdGU+PENpdGU+PEF1dGhvcj5Lw7xuemxpPC9BdXRob3I+PFllYXI+MjAwODwvWWVhcj48
+UmVjTnVtPjQ0MzwvUmVjTnVtPjxEaXNwbGF5VGV4dD4oS8O8bnpsaSBldCBhbC4sIDIwMDg7IFBl
+cmV6IGV0IGFsLiwgMjAxMzsgUGVyZXogZXQgYWwuLCAyMDA5OyBQZXJleiBldCBhbC4sIDIwMTIp
+PC9EaXNwbGF5VGV4dD48cmVjb3JkPjxyZWMtbnVtYmVyPjQ0MzwvcmVjLW51bWJlcj48Zm9yZWln
+bi1rZXlzPjxrZXkgYXBwPSJFTiIgZGItaWQ9ImV2dzJwMDJzdXRwNXN5ZXI5OXF2c2Z3NXR6emEw
+ZnN4ZjIyZSIgdGltZXN0YW1wPSIxNTYxNDkxNjQ2Ij40NDM8L2tleT48L2ZvcmVpZ24ta2V5cz48
+cmVmLXR5cGUgbmFtZT0iSm91cm5hbCBBcnRpY2xlIj4xNzwvcmVmLXR5cGU+PGNvbnRyaWJ1dG9y
+cz48YXV0aG9ycz48YXV0aG9yPkvDvG56bGksIE5pbm88L2F1dGhvcj48YXV0aG9yPlBlcmV6LCBM
+YXVyYTwvYXV0aG9yPjxhdXRob3I+THVybWFubiwgRnJlZDwvYXV0aG9yPjxhdXRob3I+SHJpY2tv
+LCBBbmRyZWE8L2F1dGhvcj48YXV0aG9yPlBlbmZvbGQsIEJyeWFuPC9hdXRob3I+PGF1dGhvcj5N
+Y0Nvbm5lbGwsIFJvYjwvYXV0aG9yPjwvYXV0aG9ycz48L2NvbnRyaWJ1dG9ycz48dGl0bGVzPjx0
+aXRsZT5BbiBhdHRyaWJ1dGFibGUgcmlzayBtb2RlbCBmb3IgZXhwb3N1cmVzIGFzc3VtZWQgdG8g
+Y2F1c2UgYm90aCBjaHJvbmljIGRpc2Vhc2UgYW5kIGl0cyBleGFjZXJiYXRpb25zPC90aXRsZT48
+c2Vjb25kYXJ5LXRpdGxlPkVwaWRlbWlvbG9neTwvc2Vjb25kYXJ5LXRpdGxlPjwvdGl0bGVzPjxw
+ZXJpb2RpY2FsPjxmdWxsLXRpdGxlPkVwaWRlbWlvbG9neTwvZnVsbC10aXRsZT48L3BlcmlvZGlj
+YWw+PHBhZ2VzPjE3OS0xODU8L3BhZ2VzPjx2b2x1bWU+MTk8L3ZvbHVtZT48bnVtYmVyPjI8L251
+bWJlcj48ZGF0ZXM+PHllYXI+MjAwODwveWVhcj48L2RhdGVzPjxpc2JuPjEwNDQtMzk4MzwvaXNi
+bj48dXJscz48L3VybHM+PC9yZWNvcmQ+PC9DaXRlPjxDaXRlPjxBdXRob3I+UGVyZXo8L0F1dGhv
+cj48WWVhcj4yMDA5PC9ZZWFyPjxSZWNOdW0+OTA8L1JlY051bT48cmVjb3JkPjxyZWMtbnVtYmVy
+PjkwPC9yZWMtbnVtYmVyPjxmb3JlaWduLWtleXM+PGtleSBhcHA9IkVOIiBkYi1pZD0iZXZ3MnAw
+MnN1dHA1c3llcjk5cXZzZnc1dHp6YTBmc3hmMjJlIiB0aW1lc3RhbXA9IjE1NDQ3MTUyOTkiPjkw
+PC9rZXk+PC9mb3JlaWduLWtleXM+PHJlZi10eXBlIG5hbWU9IkpvdXJuYWwgQXJ0aWNsZSI+MTc8
+L3JlZi10eXBlPjxjb250cmlidXRvcnM+PGF1dGhvcnM+PGF1dGhvcj5QZXJleiwgTGF1cmE8L2F1
+dGhvcj48YXV0aG9yPkvDvG56bGksIE5pbm88L2F1dGhvcj48YXV0aG9yPkF2b2wsIEVkPC9hdXRo
+b3I+PGF1dGhvcj5Icmlja28sIEFuZHJlYSBNPC9hdXRob3I+PGF1dGhvcj5MdXJtYW5uLCBGcmVk
+PC9hdXRob3I+PGF1dGhvcj5OaWNob2xhcywgRWxpc2E8L2F1dGhvcj48YXV0aG9yPkdpbGxpbGFu
+ZCwgRnJhbms8L2F1dGhvcj48YXV0aG9yPlBldGVycywgSm9objwvYXV0aG9yPjxhdXRob3I+TWND
+b25uZWxsLCBSb2I8L2F1dGhvcj48L2F1dGhvcnM+PC9jb250cmlidXRvcnM+PHRpdGxlcz48dGl0
+bGU+R2xvYmFsIGdvb2RzIG1vdmVtZW50IGFuZCB0aGUgbG9jYWwgYnVyZGVuIG9mIGNoaWxkaG9v
+ZCBhc3RobWEgaW4gc291dGhlcm4gQ2FsaWZvcm5pYTwvdGl0bGU+PHNlY29uZGFyeS10aXRsZT5B
+bWVyaWNhbiBKb3VybmFsIG9mIFB1YmxpYyBIZWFsdGg8L3NlY29uZGFyeS10aXRsZT48L3RpdGxl
+cz48cGVyaW9kaWNhbD48ZnVsbC10aXRsZT5BbWVyaWNhbiBKb3VybmFsIG9mIFB1YmxpYyBIZWFs
+dGg8L2Z1bGwtdGl0bGU+PC9wZXJpb2RpY2FsPjxwYWdlcz5TNjIyLVM2Mjg8L3BhZ2VzPjx2b2x1
+bWU+OTk8L3ZvbHVtZT48bnVtYmVyPlMzPC9udW1iZXI+PGRhdGVzPjx5ZWFyPjIwMDk8L3llYXI+
+PC9kYXRlcz48aXNibj4xNTQxLTAwNDg8L2lzYm4+PHVybHM+PC91cmxzPjwvcmVjb3JkPjwvQ2l0
+ZT48Q2l0ZT48QXV0aG9yPlBlcmV6PC9BdXRob3I+PFllYXI+MjAxMjwvWWVhcj48UmVjTnVtPjQ0
+MjwvUmVjTnVtPjxyZWNvcmQ+PHJlYy1udW1iZXI+NDQyPC9yZWMtbnVtYmVyPjxmb3JlaWduLWtl
+eXM+PGtleSBhcHA9IkVOIiBkYi1pZD0iZXZ3MnAwMnN1dHA1c3llcjk5cXZzZnc1dHp6YTBmc3hm
+MjJlIiB0aW1lc3RhbXA9IjE1NjE0OTE2NDAiPjQ0Mjwva2V5PjwvZm9yZWlnbi1rZXlzPjxyZWYt
+dHlwZSBuYW1lPSJKb3VybmFsIEFydGljbGUiPjE3PC9yZWYtdHlwZT48Y29udHJpYnV0b3JzPjxh
+dXRob3JzPjxhdXRob3I+UGVyZXosIExhdXJhPC9hdXRob3I+PGF1dGhvcj5MdXJtYW5uLCBGcmVk
+PC9hdXRob3I+PGF1dGhvcj5XaWxzb24sIEpvaG48L2F1dGhvcj48YXV0aG9yPlBhc3RvciwgTWFu
+dWVsPC9hdXRob3I+PGF1dGhvcj5CcmFuZHQsIFN5bHZpYSBKPC9hdXRob3I+PGF1dGhvcj5Lw7xu
+emxpLCBOaW5vPC9hdXRob3I+PGF1dGhvcj5NY0Nvbm5lbGwsIFJvYjwvYXV0aG9yPjwvYXV0aG9y
+cz48L2NvbnRyaWJ1dG9ycz48dGl0bGVzPjx0aXRsZT5OZWFyLXJvYWR3YXkgcG9sbHV0aW9uIGFu
+ZCBjaGlsZGhvb2QgYXN0aG1hOiBpbXBsaWNhdGlvbnMgZm9yIGRldmVsb3Bpbmcg4oCcd2lu4oCT
+d2lu4oCdIGNvbXBhY3QgdXJiYW4gZGV2ZWxvcG1lbnQgYW5kIGNsZWFuIHZlaGljbGUgc3RyYXRl
+Z2llczwvdGl0bGU+PHNlY29uZGFyeS10aXRsZT5FbnZpcm9ubWVudGFsIGhlYWx0aCBwZXJzcGVj
+dGl2ZXM8L3NlY29uZGFyeS10aXRsZT48L3RpdGxlcz48cGVyaW9kaWNhbD48ZnVsbC10aXRsZT5F
+bnZpcm9ubWVudGFsIGhlYWx0aCBwZXJzcGVjdGl2ZXM8L2Z1bGwtdGl0bGU+PC9wZXJpb2RpY2Fs
+PjxwYWdlcz4xNjE5LTE2MjY8L3BhZ2VzPjx2b2x1bWU+MTIwPC92b2x1bWU+PG51bWJlcj4xMTwv
+bnVtYmVyPjxkYXRlcz48eWVhcj4yMDEyPC95ZWFyPjwvZGF0ZXM+PGlzYm4+MDA5MS02NzY1PC9p
+c2JuPjx1cmxzPjwvdXJscz48L3JlY29yZD48L0NpdGU+PENpdGU+PEF1dGhvcj5QZXJlejwvQXV0
+aG9yPjxZZWFyPjIwMTM8L1llYXI+PFJlY051bT43NjwvUmVjTnVtPjxyZWNvcmQ+PHJlYy1udW1i
+ZXI+NzY8L3JlYy1udW1iZXI+PGZvcmVpZ24ta2V5cz48a2V5IGFwcD0iRU4iIGRiLWlkPSJldncy
+cDAyc3V0cDVzeWVyOTlxdnNmdzV0enphMGZzeGYyMmUiIHRpbWVzdGFtcD0iMTU0NDcxNTI5OCI+
+NzY8L2tleT48L2ZvcmVpZ24ta2V5cz48cmVmLXR5cGUgbmFtZT0iSm91cm5hbCBBcnRpY2xlIj4x
+NzwvcmVmLXR5cGU+PGNvbnRyaWJ1dG9ycz48YXV0aG9ycz48YXV0aG9yPlBlcmV6LCBMYXVyYTwv
+YXV0aG9yPjxhdXRob3I+RGVjbGVyY3EsIENocmlzdG9waGU8L2F1dGhvcj48YXV0aG9yPknDsWln
+dWV6LCBDYXJtZW48L2F1dGhvcj48YXV0aG9yPkFndWlsZXJhLCBJbm1hY3VsYWRhPC9hdXRob3I+
+PGF1dGhvcj5CYWRhbG9uaSwgQ2hpYXJhPC9hdXRob3I+PGF1dGhvcj5CYWxsZXN0ZXIsIEZlcnJh
+bjwvYXV0aG9yPjxhdXRob3I+Qm91bGFuZCwgQ2F0aGVyaW5lPC9hdXRob3I+PGF1dGhvcj5DaGFu
+ZWwsIE9saXZpZXI8L2F1dGhvcj48YXV0aG9yPkNpcmFyZGEsIEZyYW5jaXNjbyBCPC9hdXRob3I+
+PGF1dGhvcj5Gb3Jhc3RpZXJlLCBGcmFuY2VzY288L2F1dGhvcj48L2F1dGhvcnM+PC9jb250cmli
+dXRvcnM+PHRpdGxlcz48dGl0bGU+Q2hyb25pYyBidXJkZW4gb2YgbmVhci1yb2Fkd2F5IHRyYWZm
+aWMgcG9sbHV0aW9uIGluIDEwIEV1cm9wZWFuIGNpdGllcyAoQVBIRUtPTSBuZXR3b3JrKTwvdGl0
+bGU+PHNlY29uZGFyeS10aXRsZT5FdXJvcGVhbiBSZXNwaXJhdG9yeSBKb3VybmFsPC9zZWNvbmRh
+cnktdGl0bGU+PC90aXRsZXM+PHBlcmlvZGljYWw+PGZ1bGwtdGl0bGU+RXVyb3BlYW4gUmVzcGly
+YXRvcnkgSm91cm5hbDwvZnVsbC10aXRsZT48L3BlcmlvZGljYWw+PHBhZ2VzPmVyajAwMzExLTIw
+MTI8L3BhZ2VzPjxkYXRlcz48eWVhcj4yMDEzPC95ZWFyPjwvZGF0ZXM+PGlzYm4+MDkwMy0xOTM2
+PC9pc2JuPjx1cmxzPjwvdXJscz48L3JlY29yZD48L0NpdGU+PC9FbmROb3RlPn==
+</w:fldData>
+        </w:fldChar>
+      </w:r>
+      <w:r>
+        <w:instrText xml:space="preserve"> ADDIN EN.CITE.DATA </w:instrText>
+      </w:r>
+      <w:r>
+        <w:fldChar w:fldCharType="end"/>
+      </w:r>
+      <w:r>
+        <w:fldChar w:fldCharType="separate"/>
+      </w:r>
+      <w:r>
+        <w:rPr>
+          <w:noProof/>
+        </w:rPr>
+        <w:t>(Künzli et al., 2008; Perez et al., 2013; Perez et al., 2009; Perez et al., 2012)</w:t>
+      </w:r>
+      <w:r>
+        <w:fldChar w:fldCharType="end"/>
+      </w:r>
+      <w:r>
+        <w:t xml:space="preserve">. </w:t>
+      </w:r>
+      <w:r>
+        <w:t>The aim is to estimate how many new (i.e. incident) childhood asthma cases can be attributable to the exposure of interest, on an annual basis. We will compare these estimates across two years for which we have air pollution exposure data for: 2000 and 2010.</w:t>
+      </w:r>
+      <w:r>
+        <w:t xml:space="preserve"> </w:t>
+      </w:r>
+      <w:r>
+        <w:t xml:space="preserve">The attribution of incident asthma cases to TRAP has substantial implications for the burden of asthma-related exacerbations as well. As air pollution increases the risk of developing new asthma cases, then all future acute exacerbations of these cases, regardless of subsequent (immediate) cause of the exacerbation, should be again attributed to air pollution. </w:t>
+      </w:r>
+      <w:r>
+        <w:t xml:space="preserve">This is a conceptual model which has been suggested by </w:t>
+      </w:r>
+      <w:r>
+        <w:fldChar w:fldCharType="begin"/>
+      </w:r>
+      <w:r>
+        <w:instrText xml:space="preserve"> ADDIN EN.CITE &lt;EndNote&gt;&lt;Cite AuthorYear="1"&gt;&lt;Author&gt;Künzli&lt;/Author&gt;&lt;Year&gt;2008&lt;/Year&gt;&lt;RecNum&gt;443&lt;/RecNum&gt;&lt;DisplayText&gt;Künzli et al. (2008)&lt;/DisplayText&gt;&lt;record&gt;&lt;rec-number&gt;443&lt;/rec-number&gt;&lt;foreign-keys&gt;&lt;key app="EN" db-id="evw2p02sutp5syer99qvsfw5tzza0fsxf22e" timestamp="1561491646"&gt;443&lt;/key&gt;&lt;/foreign-keys&gt;&lt;ref-type name="Journal Article"&gt;17&lt;/ref-type&gt;&lt;contributors&gt;&lt;authors&gt;&lt;author&gt;Künzli, Nino&lt;/author&gt;&lt;author&gt;Perez, Laura&lt;/author&gt;&lt;author&gt;Lurmann, Fred&lt;/author&gt;&lt;author&gt;Hricko, Andrea&lt;/author&gt;&lt;author&gt;Penfold, Bryan&lt;/author&gt;&lt;author&gt;McConnell, Rob&lt;/author&gt;&lt;/authors&gt;&lt;/contributors&gt;&lt;titles&gt;&lt;title&gt;An attributable risk model for exposures assumed to cause both chronic disease and its exacerbations&lt;/title&gt;&lt;secondary-title&gt;Epidemiology&lt;/secondary-title&gt;&lt;/titles&gt;&lt;periodical&gt;&lt;full-title&gt;Epidemiology&lt;/full-title&gt;&lt;/periodical&gt;&lt;pages&gt;179-185&lt;/pages&gt;&lt;volume&gt;19&lt;/volume&gt;&lt;number&gt;2&lt;/number&gt;&lt;dates&gt;&lt;year&gt;2008&lt;/year&gt;&lt;/dates&gt;&lt;isbn&gt;1044-3983&lt;/isbn&gt;&lt;urls&gt;&lt;/urls&gt;&lt;/record&gt;&lt;/Cite&gt;&lt;/EndNote&gt;</w:instrText>
+      </w:r>
+      <w:r>
+        <w:fldChar w:fldCharType="separate"/>
+      </w:r>
+      <w:r>
+        <w:rPr>
+          <w:noProof/>
+        </w:rPr>
+        <w:t>Künzli et al. (2008)</w:t>
+      </w:r>
+      <w:r>
+        <w:fldChar w:fldCharType="end"/>
+      </w:r>
+      <w:r>
+        <w:t xml:space="preserve"> and is illustrated in </w:t>
+      </w:r>
+      <w:r>
+        <w:rPr>
+          <w:highlight w:val="cyan"/>
+        </w:rPr>
+        <w:t>Figure 1</w:t>
+      </w:r>
+      <w:r>
+        <w:t>.</w:t>
       </w:r>
     </w:p>
     <w:p/>
     <w:p>
       <w:pPr>
-        <w:pStyle w:val="Heading3"/>
-      </w:pPr>
-      <w:r>
-        <w:t>State of evidence of similar burden studies</w:t>
-      </w:r>
-    </w:p>
-    <w:p>
-      <w:r>
-        <w:t>Text here ….</w:t>
+        <w:autoSpaceDE w:val="0"/>
+        <w:autoSpaceDN w:val="0"/>
+        <w:adjustRightInd w:val="0"/>
+        <w:rPr>
+          <w:rFonts w:ascii="Calibri" w:hAnsi="Calibri" w:cs="Calibri"/>
+          <w:color w:val="000000"/>
+        </w:rPr>
+      </w:pPr>
+      <w:r>
+        <w:rPr>
+          <w:rFonts w:ascii="Calibri" w:hAnsi="Calibri" w:cs="Calibri"/>
+          <w:color w:val="000000"/>
+        </w:rPr>
+        <w:t xml:space="preserve">The model illustrated in </w:t>
+      </w:r>
+      <w:r>
+        <w:rPr>
+          <w:rFonts w:ascii="Calibri" w:hAnsi="Calibri" w:cs="Calibri"/>
+          <w:color w:val="000000"/>
+          <w:highlight w:val="cyan"/>
+        </w:rPr>
+        <w:t>Figure 1</w:t>
+      </w:r>
+      <w:r>
+        <w:rPr>
+          <w:rFonts w:ascii="Calibri" w:hAnsi="Calibri" w:cs="Calibri"/>
+          <w:color w:val="000000"/>
+        </w:rPr>
+        <w:t xml:space="preserve"> expands on traditional risk assessment methods. Traditional methods attribute the exacerbations of chronic diseases to exposures of interest that directly induce the episode of exacerbation [direct], while not accounting for episodes of exacerbations induced by different exposures that occur among cases with underlying chronic disease caused by exposure of interest [indirect]. On the other hand, the conceptual model shown in </w:t>
+      </w:r>
+      <w:r>
+        <w:rPr>
+          <w:rFonts w:ascii="Calibri" w:hAnsi="Calibri" w:cs="Calibri"/>
+          <w:color w:val="000000"/>
+          <w:highlight w:val="cyan"/>
+        </w:rPr>
+        <w:t>Figure 1</w:t>
+      </w:r>
+      <w:r>
+        <w:rPr>
+          <w:rFonts w:ascii="Calibri" w:hAnsi="Calibri" w:cs="Calibri"/>
+          <w:color w:val="000000"/>
+        </w:rPr>
+        <w:t xml:space="preserve"> accounts for both [direct] and [indirect] induction of exacerbations. When this model is followed, the burden of disease estimates associated with air pollution are revised to account not only for asthma symptoms that are directly triggered by air pollution (Boxes C and E in </w:t>
+      </w:r>
+      <w:r>
+        <w:rPr>
+          <w:rFonts w:ascii="Calibri" w:hAnsi="Calibri" w:cs="Calibri"/>
+          <w:color w:val="000000"/>
+          <w:highlight w:val="cyan"/>
+        </w:rPr>
+        <w:t>Figure 1</w:t>
+      </w:r>
+      <w:r>
+        <w:rPr>
+          <w:rFonts w:ascii="Calibri" w:hAnsi="Calibri" w:cs="Calibri"/>
+          <w:color w:val="000000"/>
+        </w:rPr>
+        <w:t xml:space="preserve">); but also for asthma symptoms triggered by other causes in children who developed </w:t>
+      </w:r>
+      <w:r>
+        <w:rPr>
+          <w:rFonts w:ascii="Calibri" w:hAnsi="Calibri" w:cs="Calibri"/>
+          <w:color w:val="000000"/>
+        </w:rPr>
+        <w:lastRenderedPageBreak/>
+        <w:t xml:space="preserve">asthma </w:t>
+      </w:r>
+      <w:r>
+        <w:rPr>
+          <w:rFonts w:ascii="Calibri" w:hAnsi="Calibri" w:cs="Calibri"/>
+          <w:i/>
+          <w:iCs/>
+          <w:color w:val="000000"/>
+        </w:rPr>
+        <w:t xml:space="preserve">because </w:t>
+      </w:r>
+      <w:r>
+        <w:rPr>
+          <w:rFonts w:ascii="Calibri" w:hAnsi="Calibri" w:cs="Calibri"/>
+          <w:color w:val="000000"/>
+        </w:rPr>
+        <w:t>of their air pollution exposure (</w:t>
+      </w:r>
+      <w:r>
+        <w:rPr>
+          <w:rFonts w:ascii="Calibri" w:hAnsi="Calibri" w:cs="Calibri"/>
+          <w:color w:val="000000"/>
+        </w:rPr>
+        <w:t>Box</w:t>
+      </w:r>
+      <w:r>
+        <w:rPr>
+          <w:rFonts w:ascii="Calibri" w:hAnsi="Calibri" w:cs="Calibri"/>
+          <w:b/>
+          <w:bCs/>
+          <w:color w:val="000000"/>
+        </w:rPr>
+        <w:t xml:space="preserve"> </w:t>
+      </w:r>
+      <w:r>
+        <w:rPr>
+          <w:rFonts w:ascii="Calibri" w:hAnsi="Calibri" w:cs="Calibri"/>
+          <w:color w:val="000000"/>
+        </w:rPr>
+        <w:t xml:space="preserve">D in </w:t>
+      </w:r>
+      <w:r>
+        <w:rPr>
+          <w:rFonts w:ascii="Calibri" w:hAnsi="Calibri" w:cs="Calibri"/>
+          <w:color w:val="000000"/>
+          <w:highlight w:val="cyan"/>
+        </w:rPr>
+        <w:t>Figure 1</w:t>
+      </w:r>
+      <w:r>
+        <w:rPr>
+          <w:rFonts w:ascii="Calibri" w:hAnsi="Calibri" w:cs="Calibri"/>
+          <w:color w:val="000000"/>
+        </w:rPr>
+        <w:t xml:space="preserve">). As such, traditional risk assessment methods underestimate the health impacts of exposures that do have a role in the causal pathway of chronic disease. </w:t>
+      </w:r>
+    </w:p>
+    <w:p>
+      <w:pPr>
+        <w:autoSpaceDE w:val="0"/>
+        <w:autoSpaceDN w:val="0"/>
+        <w:adjustRightInd w:val="0"/>
+        <w:rPr>
+          <w:rFonts w:ascii="Calibri" w:hAnsi="Calibri" w:cs="Calibri"/>
+          <w:color w:val="000000"/>
+        </w:rPr>
+      </w:pPr>
+      <w:r>
+        <w:rPr>
+          <w:rFonts w:ascii="Calibri" w:hAnsi="Calibri" w:cs="Calibri"/>
+          <w:color w:val="000000"/>
+        </w:rPr>
+        <w:t>Certain assumptions are accepted when using the expanded model (</w:t>
+      </w:r>
+      <w:r>
+        <w:rPr>
+          <w:rFonts w:ascii="Calibri" w:hAnsi="Calibri" w:cs="Calibri"/>
+          <w:color w:val="000000"/>
+          <w:highlight w:val="cyan"/>
+        </w:rPr>
+        <w:t>Figure 1</w:t>
+      </w:r>
+      <w:r>
+        <w:rPr>
+          <w:rFonts w:ascii="Calibri" w:hAnsi="Calibri" w:cs="Calibri"/>
+          <w:color w:val="000000"/>
+        </w:rPr>
+        <w:t xml:space="preserve">), first, that the exposure has a causal role in the disease development, second, that the exposure has a causal role in the disease exacerbations, and third, that those who developed the disease due to the exposure wouldn’t have developed the disease without the exposure. </w:t>
+      </w:r>
+    </w:p>
+    <w:p>
+      <w:r>
+        <w:rPr>
+          <w:rFonts w:ascii="Calibri" w:hAnsi="Calibri" w:cs="Calibri"/>
+          <w:color w:val="000000"/>
+        </w:rPr>
+        <w:t>Whilst we focus on the estimation of Boxes A and B in this project, we pave the way forward for future analysis aiming at estimating boxes C, D, E and F.</w:t>
       </w:r>
     </w:p>
     <w:p/>
     <w:p/>
     <w:p>
       <w:pPr>
+        <w:pStyle w:val="Heading3"/>
+      </w:pPr>
+      <w:r>
+        <w:t>Traffic related air pollution exposure modeling</w:t>
+      </w:r>
+    </w:p>
+    <w:p>
+      <w:r>
+        <w:t xml:space="preserve">Land-use regression modelling (LUR) is a commonly used empirical-statistical method in air pollution epidemiology. The method has become widely used for estimating within-urban variability in air pollution, typically associated with traffic emissions </w:t>
+      </w:r>
+      <w:r>
+        <w:fldChar w:fldCharType="begin"/>
+      </w:r>
+      <w:r>
+        <w:instrText xml:space="preserve"> ADDIN EN.CITE &lt;EndNote&gt;&lt;Cite&gt;&lt;Author&gt;Bechle&lt;/Author&gt;&lt;Year&gt;2015&lt;/Year&gt;&lt;RecNum&gt;64&lt;/RecNum&gt;&lt;DisplayText&gt;(H. R. Anderson et al., 2013; Bechle et al., 2015)&lt;/DisplayText&gt;&lt;record&gt;&lt;rec-number&gt;64&lt;/rec-number&gt;&lt;foreign-keys&gt;&lt;key app="EN" db-id="evw2p02sutp5syer99qvsfw5tzza0fsxf22e" timestamp="1544715297"&gt;64&lt;/key&gt;&lt;/foreign-keys&gt;&lt;ref-type name="Journal Article"&gt;17&lt;/ref-type&gt;&lt;contributors&gt;&lt;authors&gt;&lt;author&gt;Bechle, Matthew J&lt;/author&gt;&lt;author&gt;Millet, Dylan B&lt;/author&gt;&lt;author&gt;Marshall, Julian D&lt;/author&gt;&lt;/authors&gt;&lt;/contributors&gt;&lt;titles&gt;&lt;title&gt;National spatiotemporal exposure surface for NO2: monthly scaling of a satellite-derived land-use regression, 2000–2010&lt;/title&gt;&lt;secondary-title&gt;Environmental science &amp;amp; technology&lt;/secondary-title&gt;&lt;/titles&gt;&lt;periodical&gt;&lt;full-title&gt;Environmental science &amp;amp; technology&lt;/full-title&gt;&lt;/periodical&gt;&lt;pages&gt;12297-12305&lt;/pages&gt;&lt;volume&gt;49&lt;/volume&gt;&lt;number&gt;20&lt;/number&gt;&lt;dates&gt;&lt;year&gt;2015&lt;/year&gt;&lt;/dates&gt;&lt;isbn&gt;0013-936X&lt;/isbn&gt;&lt;urls&gt;&lt;/urls&gt;&lt;/record&gt;&lt;/Cite&gt;&lt;Cite&gt;&lt;Author&gt;Anderson&lt;/Author&gt;&lt;Year&gt;2013&lt;/Year&gt;&lt;RecNum&gt;134&lt;/RecNum&gt;&lt;record&gt;&lt;rec-number&gt;134&lt;/rec-number&gt;&lt;foreign-keys&gt;&lt;key app="EN" db-id="sepddp20s9p0fsetespvfzwjv0d9tat2092f" timestamp="1553104557"&gt;134&lt;/key&gt;&lt;/foreign-keys&gt;&lt;ref-type name="Journal Article"&gt;17&lt;/ref-type&gt;&lt;contributors&gt;&lt;authors&gt;&lt;author&gt;Anderson, H Ross&lt;/author&gt;&lt;author&gt;Favarato, Graziella&lt;/author&gt;&lt;author&gt;Atkinson, Richard W&lt;/author&gt;&lt;/authors&gt;&lt;/contributors&gt;&lt;titles&gt;&lt;title&gt;Long-term exposure to air pollution and the incidence of asthma: meta-analysis of cohort studies&lt;/title&gt;&lt;secondary-title&gt;Air Quality, Atmosphere &amp;amp; Health&lt;/secondary-title&gt;&lt;/titles&gt;&lt;periodical&gt;&lt;full-title&gt;Air Quality, Atmosphere &amp;amp; Health&lt;/full-title&gt;&lt;/periodical&gt;&lt;pages&gt;47-56&lt;/pages&gt;&lt;volume&gt;6&lt;/volume&gt;&lt;number&gt;1&lt;/number&gt;&lt;dates&gt;&lt;year&gt;2013&lt;/year&gt;&lt;/dates&gt;&lt;isbn&gt;1873-9318&lt;/isbn&gt;&lt;urls&gt;&lt;/urls&gt;&lt;/record&gt;&lt;/Cite&gt;&lt;/EndNote&gt;</w:instrText>
+      </w:r>
+      <w:r>
+        <w:fldChar w:fldCharType="separate"/>
+      </w:r>
+      <w:r>
+        <w:rPr>
+          <w:noProof/>
+        </w:rPr>
+        <w:t>(H. R. Anderson et al., 2013; Bechle et al., 2015)</w:t>
+      </w:r>
+      <w:r>
+        <w:fldChar w:fldCharType="end"/>
+      </w:r>
+      <w:r>
+        <w:t xml:space="preserve">. The method uses least squares regression to combine measured pollutant concentrations with geographical information system (GIS) -based predictor data (reflecting pollutant sources and surrounding land use characteristics) to build a prediction model applicable to non-measured locations </w:t>
+      </w:r>
+      <w:r>
+        <w:fldChar w:fldCharType="begin"/>
+      </w:r>
+      <w:r>
+        <w:instrText xml:space="preserve"> ADDIN EN.CITE &lt;EndNote&gt;&lt;Cite&gt;&lt;Author&gt;Khreis&lt;/Author&gt;&lt;Year&gt;2017&lt;/Year&gt;&lt;RecNum&gt;426&lt;/RecNum&gt;&lt;DisplayText&gt;(Khreis &amp;amp; Nieuwenhuijsen, 2017)&lt;/DisplayText&gt;&lt;record&gt;&lt;rec-number&gt;426&lt;/rec-number&gt;&lt;foreign-keys&gt;&lt;key app="EN" db-id="evw2p02sutp5syer99qvsfw5tzza0fsxf22e" timestamp="1560545287"&gt;426&lt;/key&gt;&lt;/foreign-keys&gt;&lt;ref-type name="Journal Article"&gt;17&lt;/ref-type&gt;&lt;contributors&gt;&lt;authors&gt;&lt;author&gt;Khreis, Haneen&lt;/author&gt;&lt;author&gt;Nieuwenhuijsen, Mark&lt;/author&gt;&lt;/authors&gt;&lt;/contributors&gt;&lt;titles&gt;&lt;title&gt;Traffic-related air pollution and childhood asthma: recent advances and remaining gaps in the exposure assessment methods&lt;/title&gt;&lt;secondary-title&gt;International journal of environmental research and public health&lt;/secondary-title&gt;&lt;/titles&gt;&lt;periodical&gt;&lt;full-title&gt;International journal of environmental research and public health&lt;/full-title&gt;&lt;/periodical&gt;&lt;pages&gt;312&lt;/pages&gt;&lt;volume&gt;14&lt;/volume&gt;&lt;number&gt;3&lt;/number&gt;&lt;dates&gt;&lt;year&gt;2017&lt;/year&gt;&lt;/dates&gt;&lt;urls&gt;&lt;/urls&gt;&lt;/record&gt;&lt;/Cite&gt;&lt;/EndNote&gt;</w:instrText>
+      </w:r>
+      <w:r>
+        <w:fldChar w:fldCharType="separate"/>
+      </w:r>
+      <w:r>
+        <w:rPr>
+          <w:noProof/>
+        </w:rPr>
+        <w:t>(Khreis &amp; Nieuwenhuijsen, 2017)</w:t>
+      </w:r>
+      <w:r>
+        <w:fldChar w:fldCharType="end"/>
+      </w:r>
+      <w:r>
+        <w:t xml:space="preserve">. The general pros and cons of LUR models, in comparison to other exposure models, have been previously described in </w:t>
+      </w:r>
+      <w:r>
+        <w:fldChar w:fldCharType="begin"/>
+      </w:r>
+      <w:r>
+        <w:instrText xml:space="preserve"> ADDIN EN.CITE &lt;EndNote&gt;&lt;Cite AuthorYear="1"&gt;&lt;Author&gt;Khreis&lt;/Author&gt;&lt;Year&gt;2017&lt;/Year&gt;&lt;RecNum&gt;426&lt;/RecNum&gt;&lt;DisplayText&gt;Khreis and Nieuwenhuijsen (2017)&lt;/DisplayText&gt;&lt;record&gt;&lt;rec-number&gt;426&lt;/rec-number&gt;&lt;foreign-keys&gt;&lt;key app="EN" db-id="evw2p02sutp5syer99qvsfw5tzza0fsxf22e" timestamp="1560545287"&gt;426&lt;/key&gt;&lt;/foreign-keys&gt;&lt;ref-type name="Journal Article"&gt;17&lt;/ref-type&gt;&lt;contributors&gt;&lt;authors&gt;&lt;author&gt;Khreis, Haneen&lt;/author&gt;&lt;author&gt;Nieuwenhuijsen, Mark&lt;/author&gt;&lt;/authors&gt;&lt;/contributors&gt;&lt;titles&gt;&lt;title&gt;Traffic-related air pollution and childhood asthma: recent advances and remaining gaps in the exposure assessment methods&lt;/title&gt;&lt;secondary-title&gt;International journal of environmental research and public health&lt;/secondary-title&gt;&lt;/titles&gt;&lt;periodical&gt;&lt;full-title&gt;International journal of environmental research and public health&lt;/full-title&gt;&lt;/periodical&gt;&lt;pages&gt;312&lt;/pages&gt;&lt;volume&gt;14&lt;/volume&gt;&lt;number&gt;3&lt;/number&gt;&lt;dates&gt;&lt;year&gt;2017&lt;/year&gt;&lt;/dates&gt;&lt;urls&gt;&lt;/urls&gt;&lt;/record&gt;&lt;/Cite&gt;&lt;/EndNote&gt;</w:instrText>
+      </w:r>
+      <w:r>
+        <w:fldChar w:fldCharType="separate"/>
+      </w:r>
+      <w:r>
+        <w:rPr>
+          <w:noProof/>
+        </w:rPr>
+        <w:t>Khreis and Nieuwenhuijsen (2017)</w:t>
+      </w:r>
+      <w:r>
+        <w:fldChar w:fldCharType="end"/>
+      </w:r>
+      <w:r>
+        <w:t xml:space="preserve"> and are summarized in [</w:t>
+      </w:r>
+      <w:r>
+        <w:rPr>
+          <w:highlight w:val="cyan"/>
+        </w:rPr>
+        <w:t>Table</w:t>
+      </w:r>
+      <w:r>
+        <w:t xml:space="preserve">]. </w:t>
+      </w:r>
+    </w:p>
+    <w:p/>
+    <w:p>
+      <w:r>
+        <w:t xml:space="preserve">Using land use regression model </w:t>
+      </w:r>
+      <w:r>
+        <w:t>to assign</w:t>
+      </w:r>
+      <w:r>
+        <w:t xml:space="preserve"> exposure </w:t>
+      </w:r>
+      <w:r>
+        <w:t xml:space="preserve">values has </w:t>
+      </w:r>
+      <w:r>
+        <w:t xml:space="preserve">several limitations. The exposure model assumes that </w:t>
+      </w:r>
+      <w:r>
+        <w:t>pollutant</w:t>
+      </w:r>
+      <w:r>
+        <w:t xml:space="preserve"> exposure is from ambient outdoor air pollution but does not take into account indoor air pollution</w:t>
+      </w:r>
+      <w:r>
+        <w:t>.</w:t>
+      </w:r>
+      <w:r>
+        <w:t xml:space="preserve"> </w:t>
+      </w:r>
+      <w:r>
+        <w:t xml:space="preserve">The model </w:t>
+      </w:r>
+      <w:r>
+        <w:t xml:space="preserve">also assigns </w:t>
+      </w:r>
+      <w:r>
+        <w:t xml:space="preserve">exposure source at </w:t>
+      </w:r>
+      <w:r>
+        <w:t xml:space="preserve">one single location and does not take into account time-activity patterns, for example how much of the exposure happens at school or at the playground. Another limitation is exposure misclassification error, the precision of the LUR model varies within urban areas leading to misclassification of exposure in either direction depending the direction of error of the </w:t>
+      </w:r>
+      <w:r>
+        <w:t>pollutant</w:t>
+      </w:r>
+      <w:r>
+        <w:t xml:space="preserve"> prediction, for example if the model is over predicting this will lead to overexposure classification but if the model is under predicting the opposite might be true.</w:t>
+      </w:r>
+    </w:p>
+    <w:p/>
+    <w:p>
+      <w:pPr>
         <w:pStyle w:val="Heading1"/>
       </w:pPr>
       <w:bookmarkStart w:id="18" w:name="_Toc1370384"/>
@@ -6064,158 +7711,415 @@
       <w:r>
         <w:t xml:space="preserve"> style.</w:t>
       </w:r>
+      <w:bookmarkStart w:id="19" w:name="_Toc1370385"/>
+    </w:p>
+    <w:p>
+      <w:pPr>
+        <w:pStyle w:val="Heading1"/>
+      </w:pPr>
+      <w:r>
+        <w:t>Approach</w:t>
+      </w:r>
+      <w:bookmarkEnd w:id="19"/>
     </w:p>
     <w:p>
       <w:pPr>
         <w:pStyle w:val="BodyText"/>
       </w:pPr>
+      <w:r>
+        <w:t xml:space="preserve">Use </w:t>
+      </w:r>
+      <w:r>
+        <w:rPr>
+          <w:b/>
+        </w:rPr>
+        <w:t>Body Text</w:t>
+      </w:r>
+      <w:r>
+        <w:t xml:space="preserve"> style.</w:t>
+      </w:r>
+    </w:p>
+    <w:p>
+      <w:pPr>
+        <w:pStyle w:val="Heading1"/>
+      </w:pPr>
+      <w:bookmarkStart w:id="20" w:name="_Toc1370386"/>
+      <w:r>
+        <w:t>Methodology</w:t>
+      </w:r>
+      <w:bookmarkEnd w:id="20"/>
+    </w:p>
+    <w:p>
+      <w:pPr>
+        <w:pStyle w:val="BodyText"/>
+      </w:pPr>
+      <w:r>
+        <w:t xml:space="preserve">Use </w:t>
+      </w:r>
+      <w:r>
+        <w:rPr>
+          <w:b/>
+        </w:rPr>
+        <w:t>Body Text</w:t>
+      </w:r>
+      <w:r>
+        <w:t xml:space="preserve"> style.</w:t>
+      </w:r>
     </w:p>
     <w:p>
       <w:pPr>
         <w:pStyle w:val="Heading3"/>
       </w:pPr>
-    </w:p>
-    <w:p>
-      <w:pPr>
-        <w:pStyle w:val="BodyText"/>
-      </w:pPr>
-    </w:p>
-    <w:p>
-      <w:pPr>
-        <w:pStyle w:val="Heading1"/>
-      </w:pPr>
-      <w:bookmarkStart w:id="19" w:name="_Toc1370385"/>
-      <w:r>
-        <w:t>Approach</w:t>
-      </w:r>
-      <w:bookmarkEnd w:id="19"/>
-    </w:p>
-    <w:p>
-      <w:pPr>
-        <w:pStyle w:val="BodyText"/>
-      </w:pPr>
-      <w:r>
-        <w:t xml:space="preserve">Use </w:t>
-      </w:r>
-      <w:r>
-        <w:rPr>
-          <w:b/>
-        </w:rPr>
-        <w:t>Body Text</w:t>
-      </w:r>
-      <w:r>
-        <w:t xml:space="preserve"> style.</w:t>
-      </w:r>
-    </w:p>
-    <w:p>
-      <w:pPr>
-        <w:pStyle w:val="BodyText"/>
-      </w:pPr>
-    </w:p>
-    <w:p>
-      <w:pPr>
-        <w:pStyle w:val="BodyText"/>
-      </w:pPr>
-    </w:p>
-    <w:p>
-      <w:pPr>
-        <w:pStyle w:val="Heading1"/>
-      </w:pPr>
-      <w:bookmarkStart w:id="20" w:name="_Toc1370386"/>
-      <w:r>
-        <w:t>Methodology</w:t>
-      </w:r>
-      <w:bookmarkEnd w:id="20"/>
-    </w:p>
-    <w:p>
-      <w:pPr>
-        <w:pStyle w:val="BodyText"/>
-      </w:pPr>
-      <w:r>
-        <w:t xml:space="preserve">Use </w:t>
-      </w:r>
-      <w:r>
-        <w:rPr>
-          <w:b/>
-        </w:rPr>
-        <w:t>Body Text</w:t>
-      </w:r>
-      <w:r>
-        <w:t xml:space="preserve"> style.</w:t>
-      </w:r>
-    </w:p>
+      <w:r>
+        <w:t>Study area and time period</w:t>
+      </w:r>
+    </w:p>
+    <w:p>
+      <w:r>
+        <w:t xml:space="preserve">We analyzed census, air pollution and asthma incidence rates data for the contiguous U.S. (48 states and the District of Columbia) for the years 2000 and 2010. The analysis was done using the finest </w:t>
+      </w:r>
+      <w:r>
+        <w:t xml:space="preserve">geographical </w:t>
+      </w:r>
+      <w:r>
+        <w:t xml:space="preserve">level </w:t>
+      </w:r>
+      <w:r>
+        <w:t xml:space="preserve">in the </w:t>
+      </w:r>
+      <w:r>
+        <w:t xml:space="preserve">hierarchy of census geographic entities </w:t>
+      </w:r>
+      <w:r>
+        <w:t>within</w:t>
+      </w:r>
+      <w:r>
+        <w:t xml:space="preserve"> U.S. </w:t>
+      </w:r>
+      <w:r>
+        <w:t>when available</w:t>
+      </w:r>
+      <w:r>
+        <w:t xml:space="preserve"> [</w:t>
+      </w:r>
+      <w:r>
+        <w:rPr>
+          <w:highlight w:val="green"/>
+        </w:rPr>
+        <w:t>Figure</w:t>
+      </w:r>
+      <w:r>
+        <w:t>]</w:t>
+      </w:r>
+      <w:r>
+        <w:t xml:space="preserve">. </w:t>
+      </w:r>
+      <w:r>
+        <w:t xml:space="preserve">The census block is the bases and building block for each of the hierarchies and is the finest geographical unit for census data. </w:t>
+      </w:r>
+      <w:r>
+        <w:t>Data available at the census block level included population counts, urban or rural living location and air pollution data. The median household income data was only available at the census group level (one level higher than the census block)</w:t>
+      </w:r>
+      <w:r>
+        <w:t xml:space="preserve">. Childhood </w:t>
+      </w:r>
+      <w:r>
+        <w:t>asthma incidence rate</w:t>
+      </w:r>
+      <w:r>
+        <w:t>s</w:t>
+      </w:r>
+      <w:r>
+        <w:t xml:space="preserve"> </w:t>
+      </w:r>
+      <w:r>
+        <w:t xml:space="preserve">were </w:t>
+      </w:r>
+      <w:r>
+        <w:t>only available at the state level. States not within the contiguous U.S., namely Alaska, Hawaii and Puerto Rico, were excluded from the analysis due to the unavailability of air pollution data.</w:t>
+      </w:r>
+    </w:p>
+    <w:p/>
     <w:p>
       <w:pPr>
         <w:pStyle w:val="Heading3"/>
       </w:pPr>
       <w:r>
+        <w:t>Census data</w:t>
+      </w:r>
+    </w:p>
+    <w:p>
+      <w:pPr>
+        <w:pStyle w:val="Heading4"/>
+      </w:pPr>
+      <w:r>
+        <w:t>Geographical hierarchy of the US census</w:t>
+      </w:r>
+    </w:p>
+    <w:p>
+      <w:r>
+        <w:t>The U.S. Census Bureau recognizes multiple geographical hierarchies to address the needs of different users [</w:t>
+      </w:r>
+      <w:r>
+        <w:rPr>
+          <w:highlight w:val="green"/>
+        </w:rPr>
+        <w:t>Figure of census hierarchy</w:t>
+      </w:r>
+      <w:r>
+        <w:t xml:space="preserve">]. The “Census Block” is the basic building unit for each of the geographical hierarchies. Census blocks do not cross the boundaries of higher level hierarchies unlike other </w:t>
+      </w:r>
+      <w:r>
+        <w:t xml:space="preserve">geographic entities, </w:t>
+      </w:r>
+      <w:commentRangeStart w:id="21"/>
+      <w:r>
+        <w:t xml:space="preserve">for example zip codes may cross </w:t>
+      </w:r>
+      <w:r>
         <w:lastRenderedPageBreak/>
-        <w:t>Study area and time period</w:t>
-      </w:r>
-    </w:p>
-    <w:p>
-      <w:r>
-        <w:t xml:space="preserve">We analyzed census, air pollution and asthma incidence rates data for the contiguous U.S. (48 states and the District of Columbia) for the years 2000 and 2010. The analysis was done using the finest </w:t>
-      </w:r>
-      <w:r>
-        <w:t xml:space="preserve">geographical </w:t>
-      </w:r>
-      <w:r>
-        <w:t xml:space="preserve">level </w:t>
-      </w:r>
-      <w:r>
-        <w:t xml:space="preserve">in the </w:t>
-      </w:r>
-      <w:r>
-        <w:t xml:space="preserve">hierarchy of census geographic entities </w:t>
-      </w:r>
-      <w:r>
-        <w:t>within</w:t>
-      </w:r>
-      <w:r>
-        <w:t xml:space="preserve"> U.S. </w:t>
-      </w:r>
-      <w:r>
-        <w:t>when available</w:t>
+        <w:t>county lines</w:t>
+      </w:r>
+      <w:commentRangeEnd w:id="21"/>
+      <w:r>
+        <w:rPr>
+          <w:rStyle w:val="CommentReference"/>
+        </w:rPr>
+        <w:commentReference w:id="21"/>
+      </w:r>
+      <w:r>
+        <w:t xml:space="preserve"> but census blocks do not cross neither the boundaries of zip codes nor the boundaries of counties. The hierarchy used by the census bureau to conduct population counts includes regions, divisions, states, counties, census tracts, block groups and census blocks. For our analysis we used </w:t>
+      </w:r>
+      <w:commentRangeStart w:id="22"/>
+      <w:r>
+        <w:t>the latter hierarchy</w:t>
+      </w:r>
+      <w:commentRangeEnd w:id="22"/>
+      <w:r>
+        <w:rPr>
+          <w:rStyle w:val="CommentReference"/>
+        </w:rPr>
+        <w:commentReference w:id="22"/>
+      </w:r>
+      <w:r>
+        <w:t xml:space="preserve"> for our main analysis and </w:t>
+      </w:r>
+      <w:commentRangeStart w:id="23"/>
+      <w:r>
+        <w:t>“Places” when summarizing our data at the city level</w:t>
+      </w:r>
+      <w:commentRangeEnd w:id="23"/>
+      <w:r>
+        <w:rPr>
+          <w:rStyle w:val="CommentReference"/>
+        </w:rPr>
+        <w:commentReference w:id="23"/>
+      </w:r>
+      <w:r>
+        <w:t>.</w:t>
+      </w:r>
+    </w:p>
+    <w:p>
+      <w:pPr>
+        <w:pStyle w:val="Heading4"/>
+      </w:pPr>
+    </w:p>
+    <w:p>
+      <w:pPr>
+        <w:pStyle w:val="Heading4"/>
+      </w:pPr>
+      <w:r>
+        <w:t>I</w:t>
+      </w:r>
+      <w:r>
+        <w:t xml:space="preserve">dentify a census block </w:t>
+      </w:r>
+      <w:r>
+        <w:t>unique code</w:t>
+      </w:r>
+    </w:p>
+    <w:p>
+      <w:r>
+        <w:t>Each census block is identified with a Federal Information Processing System (FIPS) code. A FIPS code is a sequence of numbers that uniquely identify each level of geographical entity depending on the geographical hierarchy used. For example</w:t>
+      </w:r>
+      <w:r>
+        <w:t>, the T</w:t>
+      </w:r>
+      <w:r>
+        <w:t xml:space="preserve">exas A&amp;M </w:t>
+      </w:r>
+      <w:r>
+        <w:t>T</w:t>
+      </w:r>
+      <w:r>
+        <w:t>ransportation Institute b</w:t>
+      </w:r>
+      <w:r>
+        <w:t>uilding at the Rellis campus lies within the following FIPS code</w:t>
       </w:r>
       <w:r>
         <w:t xml:space="preserve"> [</w:t>
       </w:r>
       <w:r>
-        <w:rPr>
-          <w:highlight w:val="green"/>
-        </w:rPr>
-        <w:t>Figure</w:t>
-      </w:r>
-      <w:r>
-        <w:t>]</w:t>
-      </w:r>
-      <w:r>
-        <w:t xml:space="preserve">. </w:t>
-      </w:r>
-      <w:r>
-        <w:t xml:space="preserve">The census block is the bases and building block for each of the hierarchies and is the finest geographical unit for census data. </w:t>
-      </w:r>
-      <w:r>
-        <w:t>Data available at the census block level included population counts, urban or rural living location and air pollution data. The median household income data was only available at the census group level (one level higher than the census block)</w:t>
-      </w:r>
-      <w:r>
-        <w:t xml:space="preserve">. Childhood </w:t>
-      </w:r>
-      <w:r>
-        <w:t>asthma incidence rate</w:t>
-      </w:r>
-      <w:r>
-        <w:t>s</w:t>
+        <w:t>48</w:t>
+      </w:r>
+      <w:r>
+        <w:t>-</w:t>
+      </w:r>
+      <w:r>
+        <w:t>041</w:t>
+      </w:r>
+      <w:r>
+        <w:t>-</w:t>
+      </w:r>
+      <w:r>
+        <w:t>000202</w:t>
+      </w:r>
+      <w:r>
+        <w:t>-</w:t>
+      </w:r>
+      <w:r>
+        <w:t>3</w:t>
+      </w:r>
+      <w:r>
+        <w:t>-</w:t>
+      </w:r>
+      <w:r>
+        <w:t>001</w:t>
+      </w:r>
+      <w:r>
+        <w:t>] where:</w:t>
+      </w:r>
+    </w:p>
+    <w:p>
+      <w:pPr>
+        <w:pStyle w:val="ListBullet"/>
+      </w:pPr>
+      <w:r>
+        <w:t>State code [48] is for Texas</w:t>
+      </w:r>
+    </w:p>
+    <w:p>
+      <w:pPr>
+        <w:pStyle w:val="ListBullet"/>
+      </w:pPr>
+      <w:r>
+        <w:t>County code [041] is for Brazos County</w:t>
+      </w:r>
+    </w:p>
+    <w:p>
+      <w:pPr>
+        <w:pStyle w:val="ListBullet"/>
+      </w:pPr>
+      <w:r>
+        <w:t>Tract code [000202]</w:t>
+      </w:r>
+    </w:p>
+    <w:p>
+      <w:pPr>
+        <w:pStyle w:val="ListBullet"/>
+      </w:pPr>
+      <w:r>
+        <w:t>Block group code [3]</w:t>
+      </w:r>
+    </w:p>
+    <w:p>
+      <w:pPr>
+        <w:pStyle w:val="ListBullet"/>
+      </w:pPr>
+      <w:r>
+        <w:t>Block code [001]</w:t>
+      </w:r>
+    </w:p>
+    <w:p>
+      <w:pPr>
+        <w:pStyle w:val="Heading4"/>
+      </w:pPr>
+      <w:r>
+        <w:t>Census data sources and description</w:t>
+      </w:r>
+    </w:p>
+    <w:p>
+      <w:r>
+        <w:t xml:space="preserve">We obtained decennial census data for the years 2000 and 2010  for each census block from the National Historical Geographic Information System database </w:t>
+      </w:r>
+      <w:r>
+        <w:fldChar w:fldCharType="begin"/>
+      </w:r>
+      <w:r>
+        <w:instrText xml:space="preserve"> ADDIN EN.CITE &lt;EndNote&gt;&lt;Cite&gt;&lt;Author&gt;Manson&lt;/Author&gt;&lt;Year&gt;2018&lt;/Year&gt;&lt;RecNum&gt;418&lt;/RecNum&gt;&lt;DisplayText&gt;(Manson et al., 2018)&lt;/DisplayText&gt;&lt;record&gt;&lt;rec-number&gt;418&lt;/rec-number&gt;&lt;foreign-keys&gt;&lt;key app="EN" db-id="evw2p02sutp5syer99qvsfw5tzza0fsxf22e" timestamp="1556886536"&gt;418&lt;/key&gt;&lt;/foreign-keys&gt;&lt;ref-type name="Dataset"&gt;59&lt;/ref-type&gt;&lt;contributors&gt;&lt;authors&gt;&lt;author&gt;Manson, Steven&lt;/author&gt;&lt;author&gt;Schroeder, Jonathan&lt;/author&gt;&lt;author&gt;Van Riper, David&lt;/author&gt;&lt;author&gt;Ruggles, Steven&lt;/author&gt;&lt;/authors&gt;&lt;/contributors&gt;&lt;titles&gt;&lt;title&gt;IPUMS National Historical Geographic Information System: Version 13.0 [Database]. Minneapolis: University of Minnesota.&lt;/title&gt;&lt;/titles&gt;&lt;dates&gt;&lt;year&gt;2018&lt;/year&gt;&lt;/dates&gt;&lt;urls&gt;&lt;/urls&gt;&lt;electronic-resource-num&gt;http://doi.org/10.18128/D050.V13.0&lt;/electronic-resource-num&gt;&lt;/record&gt;&lt;/Cite&gt;&lt;/EndNote&gt;</w:instrText>
+      </w:r>
+      <w:r>
+        <w:fldChar w:fldCharType="separate"/>
+      </w:r>
+      <w:r>
+        <w:rPr>
+          <w:noProof/>
+        </w:rPr>
+        <w:t>(Manson et al., 2018)</w:t>
+      </w:r>
+      <w:r>
+        <w:fldChar w:fldCharType="end"/>
+      </w:r>
+      <w:r>
+        <w:t xml:space="preserve">. Each census block complete population counts of children &lt;18 years of age and was classified into urban or rural. Urban classified census blocks were either urban clusters or urbanized areas based on multiple criteria by the census bureau. Urban clusters generally have a population threshold of </w:t>
+      </w:r>
+      <w:r>
+        <w:t>≥2,500 and &lt;50,000</w:t>
+      </w:r>
+      <w:r>
+        <w:t xml:space="preserve">, while urbanized areas have a threshold of </w:t>
+      </w:r>
+      <w:r>
+        <w:t>≥50,000 people.</w:t>
+      </w:r>
+      <w:r>
+        <w:t xml:space="preserve"> Annual median household income </w:t>
+      </w:r>
+      <w:r>
+        <w:t xml:space="preserve">at the census block group level </w:t>
+      </w:r>
+      <w:r>
+        <w:t>was categorized into five categories: &lt;$20,000, $20,000 to &lt;$35,000, $35,000 to &lt;$50,000,</w:t>
       </w:r>
       <w:r>
         <w:t xml:space="preserve"> </w:t>
       </w:r>
       <w:r>
-        <w:t xml:space="preserve">were </w:t>
-      </w:r>
-      <w:r>
-        <w:t>only available at the state level. States not within the contiguous U.S., namely Alaska, Hawaii and Puerto Rico, were excluded from the analysis due to the unavailability of air pollution data.</w:t>
+        <w:t>$50,000 to &lt;$75,000 and ≥$75,000</w:t>
+      </w:r>
+      <w:r>
+        <w:t>.</w:t>
+      </w:r>
+      <w:r>
+        <w:t xml:space="preserve"> These five categories were consistent with a previously published study  by </w:t>
+      </w:r>
+      <w:r>
+        <w:fldChar w:fldCharType="begin"/>
+      </w:r>
+      <w:r>
+        <w:instrText xml:space="preserve"> ADDIN EN.CITE &lt;EndNote&gt;&lt;Cite AuthorYear="1"&gt;&lt;Author&gt;Clark&lt;/Author&gt;&lt;Year&gt;2017&lt;/Year&gt;&lt;RecNum&gt;98&lt;/RecNum&gt;&lt;DisplayText&gt;Clark et al. (2017)&lt;/DisplayText&gt;&lt;record&gt;&lt;rec-number&gt;98&lt;/rec-number&gt;&lt;foreign-keys&gt;&lt;key app="EN" db-id="evw2p02sutp5syer99qvsfw5tzza0fsxf22e" timestamp="1544715299"&gt;98&lt;/key&gt;&lt;/foreign-keys&gt;&lt;ref-type name="Journal Article"&gt;17&lt;/ref-type&gt;&lt;contributors&gt;&lt;authors&gt;&lt;author&gt;Clark, Lara P.&lt;/author&gt;&lt;author&gt;Millet, Dylan B.&lt;/author&gt;&lt;author&gt;Marshall, Julian D.&lt;/author&gt;&lt;/authors&gt;&lt;/contributors&gt;&lt;titles&gt;&lt;title&gt;Changes in transportation-related air pollution exposures by race-ethnicity and socioeconomic status: Outdoor nitrogen dioxide in the United States in 2000 and 2010&lt;/title&gt;&lt;secondary-title&gt;Environmental Health Perspectives&lt;/secondary-title&gt;&lt;/titles&gt;&lt;periodical&gt;&lt;full-title&gt;Environmental health perspectives&lt;/full-title&gt;&lt;/periodical&gt;&lt;pages&gt;1--10&lt;/pages&gt;&lt;volume&gt;125&lt;/volume&gt;&lt;number&gt;9&lt;/number&gt;&lt;dates&gt;&lt;year&gt;2017&lt;/year&gt;&lt;/dates&gt;&lt;isbn&gt;15529924&lt;/isbn&gt;&lt;accession-num&gt;Clark2017&lt;/accession-num&gt;&lt;urls&gt;&lt;/urls&gt;&lt;electronic-resource-num&gt;10.1289/EHP959&lt;/electronic-resource-num&gt;&lt;/record&gt;&lt;/Cite&gt;&lt;/EndNote&gt;</w:instrText>
+      </w:r>
+      <w:r>
+        <w:fldChar w:fldCharType="separate"/>
+      </w:r>
+      <w:r>
+        <w:rPr>
+          <w:noProof/>
+        </w:rPr>
+        <w:t>Clark et al. (2017)</w:t>
+      </w:r>
+      <w:r>
+        <w:fldChar w:fldCharType="end"/>
+      </w:r>
+      <w:r>
+        <w:t>.</w:t>
+      </w:r>
+      <w:r>
+        <w:t xml:space="preserve"> Each census block was assigned the median household income category of the census block group which it resides in. Census blocks with a missing median household income category were assigned as “Not defined”</w:t>
+      </w:r>
+      <w:r>
+        <w:t>.</w:t>
       </w:r>
     </w:p>
     <w:p/>
@@ -6224,550 +8128,121 @@
         <w:pStyle w:val="Heading3"/>
       </w:pPr>
       <w:r>
-        <w:t>Census data</w:t>
-      </w:r>
-    </w:p>
+        <w:t>Air pollution</w:t>
+      </w:r>
+      <w:r>
+        <w:t xml:space="preserve"> exposure</w:t>
+      </w:r>
+      <w:r>
+        <w:t xml:space="preserve"> </w:t>
+      </w:r>
+    </w:p>
+    <w:p>
+      <w:commentRangeStart w:id="24"/>
+      <w:commentRangeStart w:id="25"/>
+      <w:r>
+        <w:t xml:space="preserve">Air pollution </w:t>
+      </w:r>
+      <w:commentRangeEnd w:id="24"/>
+      <w:r>
+        <w:rPr>
+          <w:rStyle w:val="CommentReference"/>
+        </w:rPr>
+        <w:commentReference w:id="24"/>
+      </w:r>
+      <w:r>
+        <w:t>exposure was based on the annual average pollutant concentration at the centroid of each census block for the years 2000 and 2010. We estimated the burden of disease due to exposure of three pollutants; NO</w:t>
+      </w:r>
+      <w:r>
+        <w:rPr>
+          <w:vertAlign w:val="subscript"/>
+        </w:rPr>
+        <w:t>2</w:t>
+      </w:r>
+      <w:r>
+        <w:t>, PM</w:t>
+      </w:r>
+      <w:r>
+        <w:rPr>
+          <w:vertAlign w:val="subscript"/>
+        </w:rPr>
+        <w:t>2.5</w:t>
+      </w:r>
+      <w:r>
+        <w:t xml:space="preserve"> and PM</w:t>
+      </w:r>
+      <w:r>
+        <w:rPr>
+          <w:vertAlign w:val="subscript"/>
+        </w:rPr>
+        <w:t>10</w:t>
+      </w:r>
+      <w:r>
+        <w:t>.</w:t>
+      </w:r>
+      <w:r>
+        <w:t xml:space="preserve"> </w:t>
+      </w:r>
+      <w:r>
+        <w:t xml:space="preserve">Pollutant concentrations were obtained from </w:t>
+      </w:r>
+      <w:r>
+        <w:t>satellite-based</w:t>
+      </w:r>
+      <w:r>
+        <w:t xml:space="preserve"> regression models </w:t>
+      </w:r>
+      <w:r>
+        <w:t xml:space="preserve">(LUR) </w:t>
+      </w:r>
+      <w:r>
+        <w:t xml:space="preserve">developed by </w:t>
+      </w:r>
+      <w:r>
+        <w:t>other research teams [</w:t>
+      </w:r>
+      <w:r>
+        <w:rPr>
+          <w:highlight w:val="cyan"/>
+        </w:rPr>
+        <w:t>cite</w:t>
+      </w:r>
+      <w:r>
+        <w:t xml:space="preserve">]. Air pollution concentrations were available at populated census blocks. </w:t>
+      </w:r>
+      <w:r>
+        <w:t>The following sections present adscription of the modeling method used and each pollutant.</w:t>
+      </w:r>
+      <w:commentRangeEnd w:id="25"/>
+      <w:r>
+        <w:rPr>
+          <w:rStyle w:val="CommentReference"/>
+        </w:rPr>
+        <w:commentReference w:id="25"/>
+      </w:r>
+    </w:p>
+    <w:p/>
     <w:p>
       <w:pPr>
         <w:pStyle w:val="Heading4"/>
       </w:pPr>
       <w:r>
-        <w:t>Geographical hierarchy of the US census</w:t>
-      </w:r>
-    </w:p>
-    <w:p>
-      <w:r>
-        <w:t>The U.S. Census Bureau recognizes multiple geographical hierarchies to address the needs of different users [</w:t>
-      </w:r>
-      <w:r>
-        <w:rPr>
-          <w:highlight w:val="green"/>
-        </w:rPr>
-        <w:t>Figure of census hierarchy</w:t>
-      </w:r>
-      <w:r>
-        <w:t xml:space="preserve">]. The “Census Block” is the basic building unit for each of the geographical hierarchies. Census blocks do not cross the boundaries of </w:t>
-      </w:r>
-      <w:proofErr w:type="gramStart"/>
-      <w:r>
-        <w:t>higher level</w:t>
-      </w:r>
-      <w:proofErr w:type="gramEnd"/>
-      <w:r>
-        <w:t xml:space="preserve"> hierarchies unlike other </w:t>
-      </w:r>
-      <w:r>
-        <w:t xml:space="preserve">geographic entities, </w:t>
-      </w:r>
-      <w:commentRangeStart w:id="21"/>
-      <w:r>
-        <w:t>for example zip codes may cross county lines</w:t>
-      </w:r>
-      <w:commentRangeEnd w:id="21"/>
-      <w:r>
-        <w:rPr>
-          <w:rStyle w:val="CommentReference"/>
-        </w:rPr>
-        <w:commentReference w:id="21"/>
-      </w:r>
-      <w:r>
-        <w:t xml:space="preserve"> but census blocks do not cross neither the boundaries of zip codes nor the boundaries of counties. The hierarchy used by the census bureau to conduct population counts includes regions, divisions, states, counties, census tracts, block groups and census blocks. For our analysis we used </w:t>
-      </w:r>
-      <w:commentRangeStart w:id="22"/>
-      <w:r>
-        <w:t>the latter hierarchy</w:t>
-      </w:r>
-      <w:commentRangeEnd w:id="22"/>
-      <w:r>
-        <w:rPr>
-          <w:rStyle w:val="CommentReference"/>
-        </w:rPr>
-        <w:commentReference w:id="22"/>
-      </w:r>
-      <w:r>
-        <w:t xml:space="preserve"> for our main analysis and </w:t>
-      </w:r>
-      <w:commentRangeStart w:id="23"/>
-      <w:r>
-        <w:t>“Places” when summarizing our data at the city level</w:t>
-      </w:r>
-      <w:commentRangeEnd w:id="23"/>
-      <w:r>
-        <w:rPr>
-          <w:rStyle w:val="CommentReference"/>
-        </w:rPr>
-        <w:commentReference w:id="23"/>
-      </w:r>
-      <w:r>
-        <w:t>.</w:t>
-      </w:r>
-    </w:p>
-    <w:p>
-      <w:pPr>
-        <w:pStyle w:val="Heading4"/>
-      </w:pPr>
-    </w:p>
-    <w:p>
-      <w:pPr>
-        <w:pStyle w:val="Heading4"/>
-      </w:pPr>
-      <w:r>
-        <w:t>I</w:t>
-      </w:r>
-      <w:r>
-        <w:t xml:space="preserve">dentify a census block </w:t>
-      </w:r>
-      <w:r>
-        <w:t>unique code</w:t>
-      </w:r>
-    </w:p>
-    <w:p>
-      <w:r>
-        <w:t>Each census block is identified with a Federal Information Processing System (FIPS) code. A FIPS code is a sequence of numbers that uniquely identify each level of geographical entity depending on the geographical hierarchy used. For example</w:t>
-      </w:r>
-      <w:r>
-        <w:t>, the T</w:t>
-      </w:r>
-      <w:r>
-        <w:t xml:space="preserve">exas A&amp;M </w:t>
-      </w:r>
-      <w:r>
-        <w:t>T</w:t>
-      </w:r>
-      <w:r>
-        <w:t>ransportation Institute b</w:t>
-      </w:r>
-      <w:r>
-        <w:t xml:space="preserve">uilding at the </w:t>
-      </w:r>
-      <w:proofErr w:type="spellStart"/>
-      <w:r>
-        <w:t>Rellis</w:t>
-      </w:r>
-      <w:proofErr w:type="spellEnd"/>
-      <w:r>
-        <w:t xml:space="preserve"> campus lies within the following FIPS code</w:t>
-      </w:r>
-      <w:r>
-        <w:t xml:space="preserve"> [</w:t>
-      </w:r>
-      <w:r>
-        <w:t>48</w:t>
-      </w:r>
-      <w:r>
-        <w:t>-</w:t>
-      </w:r>
-      <w:r>
-        <w:t>041</w:t>
-      </w:r>
-      <w:r>
-        <w:t>-</w:t>
-      </w:r>
-      <w:r>
-        <w:t>000202</w:t>
-      </w:r>
-      <w:r>
-        <w:t>-</w:t>
-      </w:r>
-      <w:r>
-        <w:t>3</w:t>
-      </w:r>
-      <w:r>
-        <w:t>-</w:t>
-      </w:r>
-      <w:r>
-        <w:t>001</w:t>
-      </w:r>
-      <w:r>
-        <w:t>] where:</w:t>
-      </w:r>
-    </w:p>
-    <w:p>
-      <w:pPr>
-        <w:pStyle w:val="ListBullet"/>
-      </w:pPr>
-      <w:r>
-        <w:t>State code [48] is for Texas</w:t>
-      </w:r>
-    </w:p>
-    <w:p>
-      <w:pPr>
-        <w:pStyle w:val="ListBullet"/>
-      </w:pPr>
-      <w:r>
-        <w:t>County code [041] is for Brazos County</w:t>
-      </w:r>
-    </w:p>
-    <w:p>
-      <w:pPr>
-        <w:pStyle w:val="ListBullet"/>
-      </w:pPr>
-      <w:r>
-        <w:t>Tract code [000202]</w:t>
-      </w:r>
-    </w:p>
-    <w:p>
-      <w:pPr>
-        <w:pStyle w:val="ListBullet"/>
-      </w:pPr>
-      <w:r>
-        <w:t>Block group code [3]</w:t>
-      </w:r>
-    </w:p>
-    <w:p>
-      <w:pPr>
-        <w:pStyle w:val="ListBullet"/>
-      </w:pPr>
-      <w:r>
-        <w:t>Block code [001]</w:t>
-      </w:r>
-    </w:p>
-    <w:p>
-      <w:pPr>
-        <w:pStyle w:val="Heading4"/>
-      </w:pPr>
-      <w:r>
-        <w:t>Census data sources and description</w:t>
-      </w:r>
-    </w:p>
-    <w:p>
-      <w:r>
-        <w:t xml:space="preserve">We obtained decennial census data for the years 2000 and 2010  for each census block from the National Historical Geographic Information System database </w:t>
-      </w:r>
-      <w:r>
-        <w:fldChar w:fldCharType="begin"/>
-      </w:r>
-      <w:r>
-        <w:instrText xml:space="preserve"> ADDIN EN.CITE &lt;EndNote&gt;&lt;Cite&gt;&lt;Author&gt;Manson&lt;/Author&gt;&lt;Year&gt;2018&lt;/Year&gt;&lt;RecNum&gt;415&lt;/RecNum&gt;&lt;DisplayText&gt;(Manson et al., 2018)&lt;/DisplayText&gt;&lt;record&gt;&lt;rec-number&gt;415&lt;/rec-number&gt;&lt;foreign-keys&gt;&lt;key app="EN" db-id="sepddp20s9p0fsetespvfzwjv0d9tat2092f" timestamp="1556737502"&gt;415&lt;/key&gt;&lt;/foreign-keys&gt;&lt;ref-type name="Dataset"&gt;59&lt;/ref-type&gt;&lt;contributors&gt;&lt;authors&gt;&lt;author&gt;Manson, Steven&lt;/author&gt;&lt;author&gt;Schroeder, Jonathan&lt;/author&gt;&lt;author&gt;Van Riper, David&lt;/author&gt;&lt;author&gt;Ruggles, Steven&lt;/author&gt;&lt;/authors&gt;&lt;/contributors&gt;&lt;titles&gt;&lt;title&gt;IPUMS National Historical Geographic Information System: Version 13.0 [Database]. Minneapolis: University of Minnesota.&lt;/title&gt;&lt;/titles&gt;&lt;dates&gt;&lt;year&gt;2018&lt;/year&gt;&lt;/dates&gt;&lt;urls&gt;&lt;/urls&gt;&lt;electronic-resource-num&gt;http://doi.org/10.18128/D050.V13.0&lt;/electronic-resource-num&gt;&lt;/record&gt;&lt;/Cite&gt;&lt;/EndNote&gt;</w:instrText>
-      </w:r>
-      <w:r>
-        <w:fldChar w:fldCharType="separate"/>
-      </w:r>
-      <w:r>
-        <w:rPr>
-          <w:noProof/>
-        </w:rPr>
-        <w:t>(Manson et al., 2018)</w:t>
-      </w:r>
-      <w:r>
-        <w:fldChar w:fldCharType="end"/>
-      </w:r>
-      <w:r>
-        <w:t xml:space="preserve">. Each census block complete population counts of children &lt;18 years of age and was classified into urban or rural. Urban classified census blocks were either urban clusters or urbanized areas based on multiple criteria by the census bureau. Urban clusters generally have a population threshold of </w:t>
-      </w:r>
-      <w:r>
-        <w:t>≥2,500 and &lt;50,000</w:t>
-      </w:r>
-      <w:r>
-        <w:t xml:space="preserve">, while urbanized areas have a threshold of </w:t>
-      </w:r>
-      <w:r>
-        <w:t>≥50,000 people.</w:t>
-      </w:r>
-      <w:r>
-        <w:t xml:space="preserve"> Annual median household income </w:t>
-      </w:r>
-      <w:r>
-        <w:t xml:space="preserve">at the census block group level </w:t>
-      </w:r>
-      <w:r>
-        <w:t>was categorized into five categories: &lt;$20,000, $20,000 to &lt;$35,000, $35,000 to &lt;$50,000,</w:t>
+        <w:t>NO</w:t>
+      </w:r>
+      <w:r>
+        <w:rPr>
+          <w:vertAlign w:val="subscript"/>
+        </w:rPr>
+        <w:t>2</w:t>
       </w:r>
       <w:r>
         <w:t xml:space="preserve"> </w:t>
       </w:r>
       <w:r>
-        <w:t>$50,000 to &lt;$75,000 and ≥$75,000</w:t>
-      </w:r>
-      <w:r>
-        <w:t>.</w:t>
-      </w:r>
-      <w:r>
-        <w:t xml:space="preserve"> These five categories were consistent with a previously published study  by </w:t>
-      </w:r>
-      <w:r>
-        <w:fldChar w:fldCharType="begin"/>
-      </w:r>
-      <w:r>
-        <w:instrText xml:space="preserve"> ADDIN EN.CITE &lt;EndNote&gt;&lt;Cite AuthorYear="1"&gt;&lt;Author&gt;Clark&lt;/Author&gt;&lt;Year&gt;2017&lt;/Year&gt;&lt;RecNum&gt;173&lt;/RecNum&gt;&lt;DisplayText&gt;Clark et al. (2017)&lt;/DisplayText&gt;&lt;record&gt;&lt;rec-number&gt;173&lt;/rec-number&gt;&lt;foreign-keys&gt;&lt;key app="EN" db-id="sepddp20s9p0fsetespvfzwjv0d9tat2092f" timestamp="1553104560"&gt;173&lt;/key&gt;&lt;/foreign-keys&gt;&lt;ref-type name="Journal Article"&gt;17&lt;/ref-type&gt;&lt;contributors&gt;&lt;authors&gt;&lt;author&gt;Clark, Lara P.&lt;/author&gt;&lt;author&gt;Millet, Dylan B.&lt;/author&gt;&lt;author&gt;Marshall, Julian D.&lt;/author&gt;&lt;/authors&gt;&lt;/contributors&gt;&lt;titles&gt;&lt;title&gt;Changes in transportation-related air pollution exposures by race-ethnicity and socioeconomic status: Outdoor nitrogen dioxide in the United States in 2000 and 2010&lt;/title&gt;&lt;secondary-title&gt;Environmental Health Perspectives&lt;/secondary-title&gt;&lt;/titles&gt;&lt;periodical&gt;&lt;full-title&gt;Environmental health perspectives&lt;/full-title&gt;&lt;/periodical&gt;&lt;pages&gt;1--10&lt;/pages&gt;&lt;volume&gt;125&lt;/volume&gt;&lt;number&gt;9&lt;/number&gt;&lt;dates&gt;&lt;year&gt;2017&lt;/year&gt;&lt;/dates&gt;&lt;isbn&gt;15529924&lt;/isbn&gt;&lt;accession-num&gt;Clark2017&lt;/accession-num&gt;&lt;urls&gt;&lt;/urls&gt;&lt;electronic-resource-num&gt;10.1289/EHP959&lt;/electronic-resource-num&gt;&lt;/record&gt;&lt;/Cite&gt;&lt;/EndNote&gt;</w:instrText>
-      </w:r>
-      <w:r>
-        <w:fldChar w:fldCharType="separate"/>
-      </w:r>
-      <w:r>
-        <w:rPr>
-          <w:noProof/>
-        </w:rPr>
-        <w:t>Clark et al. (2017)</w:t>
-      </w:r>
-      <w:r>
-        <w:fldChar w:fldCharType="end"/>
-      </w:r>
-      <w:r>
-        <w:t>.</w:t>
-      </w:r>
-      <w:r>
-        <w:t xml:space="preserve"> Each census block was assigned the median household income category of the census block group which it resides in. Census blocks with a missing median household income category were assigned as “Not defined”</w:t>
-      </w:r>
-      <w:r>
-        <w:t>.</w:t>
-      </w:r>
-    </w:p>
-    <w:p/>
-    <w:p>
-      <w:pPr>
-        <w:pStyle w:val="Heading3"/>
-      </w:pPr>
-      <w:r>
-        <w:t>Air pollution</w:t>
-      </w:r>
-      <w:r>
-        <w:t xml:space="preserve"> exposure</w:t>
-      </w:r>
-      <w:r>
-        <w:t xml:space="preserve"> </w:t>
-      </w:r>
-    </w:p>
-    <w:p>
-      <w:commentRangeStart w:id="24"/>
-      <w:r>
-        <w:t xml:space="preserve">Air pollution </w:t>
-      </w:r>
-      <w:commentRangeEnd w:id="24"/>
-      <w:r>
-        <w:rPr>
-          <w:rStyle w:val="CommentReference"/>
-        </w:rPr>
-        <w:commentReference w:id="24"/>
-      </w:r>
-      <w:r>
-        <w:t>exposure was based on the annual average pollutant concentration at the centroid of each census block for the years 2000 and 2010. We estimated the burden of disease due to exposure of three pollutants; NO</w:t>
-      </w:r>
-      <w:r>
-        <w:rPr>
-          <w:vertAlign w:val="subscript"/>
-        </w:rPr>
-        <w:t>2</w:t>
-      </w:r>
-      <w:r>
-        <w:t>, PM</w:t>
-      </w:r>
-      <w:r>
-        <w:rPr>
-          <w:vertAlign w:val="subscript"/>
-        </w:rPr>
-        <w:t>2.5</w:t>
-      </w:r>
-      <w:r>
-        <w:t xml:space="preserve"> and PM</w:t>
-      </w:r>
-      <w:r>
-        <w:rPr>
-          <w:vertAlign w:val="subscript"/>
-        </w:rPr>
-        <w:t>10</w:t>
-      </w:r>
-      <w:r>
-        <w:t>.</w:t>
-      </w:r>
-      <w:r>
-        <w:t xml:space="preserve"> </w:t>
-      </w:r>
-      <w:r>
-        <w:t xml:space="preserve">Pollutant concentrations were obtained from </w:t>
-      </w:r>
-      <w:r>
-        <w:t>satellite-based</w:t>
-      </w:r>
-      <w:r>
-        <w:t xml:space="preserve"> regression models </w:t>
-      </w:r>
-      <w:r>
-        <w:t xml:space="preserve">(LUR) </w:t>
-      </w:r>
-      <w:r>
-        <w:t xml:space="preserve">developed by </w:t>
-      </w:r>
-      <w:r>
-        <w:t>other research teams [</w:t>
-      </w:r>
-      <w:r>
-        <w:rPr>
-          <w:highlight w:val="cyan"/>
-        </w:rPr>
-        <w:t>cite</w:t>
-      </w:r>
-      <w:r>
-        <w:t xml:space="preserve">]. Air pollution concentrations were available at populated census blocks. </w:t>
-      </w:r>
-      <w:r>
-        <w:t>The following sections present adscription of the modeling method used and each pollutant.</w:t>
-      </w:r>
-    </w:p>
-    <w:p/>
-    <w:p>
-      <w:pPr>
-        <w:pStyle w:val="Heading4"/>
-      </w:pPr>
-      <w:r>
-        <w:t>LUR modeling</w:t>
-      </w:r>
-    </w:p>
-    <w:p>
-      <w:r>
-        <w:t xml:space="preserve">Land-use regression modelling (LUR) is a commonly used empirical-statistical method in air pollution epidemiology. The method has become widely used for estimating within-urban variability in air pollution, typically associated with traffic emissions </w:t>
-      </w:r>
-      <w:r>
-        <w:fldChar w:fldCharType="begin"/>
-      </w:r>
-      <w:r>
-        <w:instrText xml:space="preserve"> ADDIN EN.CITE &lt;EndNote&gt;&lt;Cite&gt;&lt;Author&gt;Bechle&lt;/Author&gt;&lt;Year&gt;2015&lt;/Year&gt;&lt;RecNum&gt;2&lt;/RecNum&gt;&lt;DisplayText&gt;(H. R. Anderson et al., 2013; Bechle et al., 2015)&lt;/DisplayText&gt;&lt;record&gt;&lt;rec-number&gt;2&lt;/rec-number&gt;&lt;foreign-keys&gt;&lt;key app="EN" db-id="sepddp20s9p0fsetespvfzwjv0d9tat2092f" timestamp="1553104548"&gt;2&lt;/key&gt;&lt;/foreign-keys&gt;&lt;ref-type name="Journal Article"&gt;17&lt;/ref-type&gt;&lt;contributors&gt;&lt;authors&gt;&lt;author&gt;Bechle, Matthew J&lt;/author&gt;&lt;author&gt;Millet, Dylan B&lt;/author&gt;&lt;author&gt;Marshall, Julian D&lt;/author&gt;&lt;/authors&gt;&lt;/contributors&gt;&lt;titles&gt;&lt;title&gt;National spatiotemporal exposure surface for NO2: monthly scaling of a satellite-derived land-use regression, 2000–2010&lt;/title&gt;&lt;secondary-title&gt;Environmental science &amp;amp; technology&lt;/secondary-title&gt;&lt;/titles&gt;&lt;periodical&gt;&lt;full-title&gt;Environmental science &amp;amp; technology&lt;/full-title&gt;&lt;/periodical&gt;&lt;pages&gt;12297-12305&lt;/pages&gt;&lt;volume&gt;49&lt;/volume&gt;&lt;number&gt;20&lt;/number&gt;&lt;dates&gt;&lt;year&gt;2015&lt;/year&gt;&lt;/dates&gt;&lt;isbn&gt;0013-936X&lt;/isbn&gt;&lt;urls&gt;&lt;/urls&gt;&lt;/record&gt;&lt;/Cite&gt;&lt;Cite&gt;&lt;Author&gt;Anderson&lt;/Author&gt;&lt;Year&gt;2013&lt;/Year&gt;&lt;RecNum&gt;134&lt;/RecNum&gt;&lt;record&gt;&lt;rec-number&gt;134&lt;/rec-number&gt;&lt;foreign-keys&gt;&lt;key app="EN" db-id="sepddp20s9p0fsetespvfzwjv0d9tat2092f" timestamp="1553104557"&gt;134&lt;/key&gt;&lt;/foreign-keys&gt;&lt;ref-type name="Journal Article"&gt;17&lt;/ref-type&gt;&lt;contributors&gt;&lt;authors&gt;&lt;author&gt;Anderson, H Ross&lt;/author&gt;&lt;author&gt;Favarato, Graziella&lt;/author&gt;&lt;author&gt;Atkinson, Richard W&lt;/author&gt;&lt;/authors&gt;&lt;/contributors&gt;&lt;titles&gt;&lt;title&gt;Long-term exposure to air pollution and the incidence of asthma: meta-analysis of cohort studies&lt;/title&gt;&lt;secondary-title&gt;Air Quality, Atmosphere &amp;amp; Health&lt;/secondary-title&gt;&lt;/titles&gt;&lt;periodical&gt;&lt;full-title&gt;Air Quality, Atmosphere &amp;amp; Health&lt;/full-title&gt;&lt;/periodical&gt;&lt;pages&gt;47-56&lt;/pages&gt;&lt;volume&gt;6&lt;/volume&gt;&lt;number&gt;1&lt;/number&gt;&lt;dates&gt;&lt;year&gt;2013&lt;/year&gt;&lt;/dates&gt;&lt;isbn&gt;1873-9318&lt;/isbn&gt;&lt;urls&gt;&lt;/urls&gt;&lt;/record&gt;&lt;/Cite&gt;&lt;/EndNote&gt;</w:instrText>
-      </w:r>
-      <w:r>
-        <w:fldChar w:fldCharType="separate"/>
-      </w:r>
-      <w:r>
-        <w:rPr>
-          <w:noProof/>
-        </w:rPr>
-        <w:t>(H. R. Anderson et al., 2013; Bechle et al., 2015)</w:t>
-      </w:r>
-      <w:r>
-        <w:fldChar w:fldCharType="end"/>
-      </w:r>
-      <w:r>
-        <w:t xml:space="preserve">. The method uses least squares regression to combine measured </w:t>
-      </w:r>
-      <w:r>
-        <w:lastRenderedPageBreak/>
-        <w:t xml:space="preserve">pollutant concentrations with geographical information system (GIS) -based predictor data (reflecting pollutant sources and surrounding land use characteristics) to build a prediction model applicable to non-measured locations </w:t>
-      </w:r>
-      <w:r>
-        <w:fldChar w:fldCharType="begin"/>
-      </w:r>
-      <w:r>
-        <w:instrText xml:space="preserve"> ADDIN EN.CITE &lt;EndNote&gt;&lt;Cite&gt;&lt;Author&gt;Khreis&lt;/Author&gt;&lt;Year&gt;2017&lt;/Year&gt;&lt;RecNum&gt;426&lt;/RecNum&gt;&lt;DisplayText&gt;(Khreis &amp;amp; Nieuwenhuijsen, 2017)&lt;/DisplayText&gt;&lt;record&gt;&lt;rec-number&gt;426&lt;/rec-number&gt;&lt;foreign-keys&gt;&lt;key app="EN" db-id="sepddp20s9p0fsetespvfzwjv0d9tat2092f" timestamp="1560364014"&gt;426&lt;/key&gt;&lt;/foreign-keys&gt;&lt;ref-type name="Journal Article"&gt;17&lt;/ref-type&gt;&lt;contributors&gt;&lt;authors&gt;&lt;author&gt;Khreis, Haneen&lt;/author&gt;&lt;author&gt;Nieuwenhuijsen, Mark&lt;/author&gt;&lt;/authors&gt;&lt;/contributors&gt;&lt;titles&gt;&lt;title&gt;Traffic-related air pollution and childhood asthma: recent advances and remaining gaps in the exposure assessment methods&lt;/title&gt;&lt;secondary-title&gt;International journal of environmental research and public health&lt;/secondary-title&gt;&lt;/titles&gt;&lt;periodical&gt;&lt;full-title&gt;International journal of environmental research and public health&lt;/full-title&gt;&lt;/periodical&gt;&lt;pages&gt;312&lt;/pages&gt;&lt;volume&gt;14&lt;/volume&gt;&lt;number&gt;3&lt;/number&gt;&lt;dates&gt;&lt;year&gt;2017&lt;/year&gt;&lt;/dates&gt;&lt;urls&gt;&lt;/urls&gt;&lt;/record&gt;&lt;/Cite&gt;&lt;/EndNote&gt;</w:instrText>
-      </w:r>
-      <w:r>
-        <w:fldChar w:fldCharType="separate"/>
-      </w:r>
-      <w:r>
-        <w:rPr>
-          <w:noProof/>
-        </w:rPr>
-        <w:t>(Khreis &amp; Nieuwenhuijsen, 2017)</w:t>
-      </w:r>
-      <w:r>
-        <w:fldChar w:fldCharType="end"/>
-      </w:r>
-      <w:r>
-        <w:t xml:space="preserve">. The general pros and cons of LUR models, in comparison to other exposure models, have been previously described in </w:t>
-      </w:r>
-      <w:r>
-        <w:fldChar w:fldCharType="begin"/>
-      </w:r>
-      <w:r>
-        <w:instrText xml:space="preserve"> ADDIN EN.CITE &lt;EndNote&gt;&lt;Cite AuthorYear="1"&gt;&lt;Author&gt;Khreis&lt;/Author&gt;&lt;Year&gt;2017&lt;/Year&gt;&lt;RecNum&gt;426&lt;/RecNum&gt;&lt;DisplayText&gt;Khreis and Nieuwenhuijsen (2017)&lt;/DisplayText&gt;&lt;record&gt;&lt;rec-number&gt;426&lt;/rec-number&gt;&lt;foreign-keys&gt;&lt;key app="EN" db-id="sepddp20s9p0fsetespvfzwjv0d9tat2092f" timestamp="1560364014"&gt;426&lt;/key&gt;&lt;/foreign-keys&gt;&lt;ref-type name="Journal Article"&gt;17&lt;/ref-type&gt;&lt;contributors&gt;&lt;authors&gt;&lt;author&gt;Khreis, Haneen&lt;/author&gt;&lt;author&gt;Nieuwenhuijsen, Mark&lt;/author&gt;&lt;/authors&gt;&lt;/contributors&gt;&lt;titles&gt;&lt;title&gt;Traffic-related air pollution and childhood asthma: recent advances and remaining gaps in the exposure assessment methods&lt;/title&gt;&lt;secondary-title&gt;International journal of environmental research and public health&lt;/secondary-title&gt;&lt;/titles&gt;&lt;periodical&gt;&lt;full-title&gt;International journal of environmental research and public health&lt;/full-title&gt;&lt;/periodical&gt;&lt;pages&gt;312&lt;/pages&gt;&lt;volume&gt;14&lt;/volume&gt;&lt;number&gt;3&lt;/number&gt;&lt;dates&gt;&lt;year&gt;2017&lt;/year&gt;&lt;/dates&gt;&lt;urls&gt;&lt;/urls&gt;&lt;/record&gt;&lt;/Cite&gt;&lt;/EndNote&gt;</w:instrText>
-      </w:r>
-      <w:r>
-        <w:fldChar w:fldCharType="separate"/>
-      </w:r>
-      <w:r>
-        <w:rPr>
-          <w:noProof/>
-        </w:rPr>
-        <w:t>Khreis and Nieuwenhuijsen (2017)</w:t>
-      </w:r>
-      <w:r>
-        <w:fldChar w:fldCharType="end"/>
-      </w:r>
-      <w:r>
-        <w:t xml:space="preserve"> and are summarized in [</w:t>
-      </w:r>
-      <w:r>
-        <w:rPr>
-          <w:highlight w:val="green"/>
-        </w:rPr>
-        <w:t>Table</w:t>
-      </w:r>
-      <w:r>
-        <w:t>].</w:t>
-      </w:r>
-      <w:r>
-        <w:t xml:space="preserve"> </w:t>
-      </w:r>
-    </w:p>
-    <w:p/>
-    <w:p>
-      <w:r>
-        <w:t xml:space="preserve">Using land use regression model </w:t>
-      </w:r>
-      <w:r>
-        <w:t>to assign</w:t>
-      </w:r>
-      <w:r>
-        <w:t xml:space="preserve"> exposure </w:t>
-      </w:r>
-      <w:r>
-        <w:t xml:space="preserve">values has </w:t>
-      </w:r>
-      <w:r>
-        <w:t xml:space="preserve">several limitations. The exposure model assumes that </w:t>
-      </w:r>
-      <w:r>
-        <w:t>pollutant</w:t>
-      </w:r>
-      <w:r>
-        <w:t xml:space="preserve"> exposure is from ambient outdoor air pollution but does not take into account indoor air pollution</w:t>
-      </w:r>
-      <w:r>
-        <w:t>.</w:t>
-      </w:r>
-      <w:r>
-        <w:t xml:space="preserve"> </w:t>
-      </w:r>
-      <w:r>
-        <w:t xml:space="preserve">The model </w:t>
-      </w:r>
-      <w:r>
-        <w:t xml:space="preserve">also assigns </w:t>
-      </w:r>
-      <w:r>
-        <w:t xml:space="preserve">exposure source at </w:t>
-      </w:r>
-      <w:r>
-        <w:t xml:space="preserve">one single location and does not take into account time-activity patterns, for example how much of the exposure happens at school or at the playground. Another limitation is exposure misclassification error, the precision of the LUR model varies within urban areas leading to misclassification of exposure in either direction depending the direction of error of the </w:t>
-      </w:r>
-      <w:r>
-        <w:t>pollutant</w:t>
-      </w:r>
-      <w:r>
-        <w:t xml:space="preserve"> prediction, for example if the model is over predicting this will lead to overexposure classification but if the model is under predicting the opposite might be true.</w:t>
-      </w:r>
-    </w:p>
-    <w:p/>
-    <w:p>
-      <w:pPr>
-        <w:pStyle w:val="Heading4"/>
-      </w:pPr>
-      <w:r>
-        <w:t>NO</w:t>
-      </w:r>
-      <w:r>
-        <w:rPr>
-          <w:vertAlign w:val="subscript"/>
-        </w:rPr>
-        <w:t>2</w:t>
-      </w:r>
-      <w:r>
-        <w:t xml:space="preserve"> </w:t>
-      </w:r>
-      <w:r>
-        <w:t xml:space="preserve">concentrations and </w:t>
-      </w:r>
-      <w:r>
-        <w:t>exposure</w:t>
-      </w:r>
+        <w:t>model and concentrations</w:t>
+      </w:r>
+      <w:bookmarkStart w:id="26" w:name="_GoBack"/>
+      <w:bookmarkEnd w:id="26"/>
     </w:p>
     <w:p>
       <w:r>
@@ -6803,56 +8278,56 @@
       <w:r>
         <w:fldChar w:fldCharType="begin">
           <w:fldData xml:space="preserve">PEVuZE5vdGU+PENpdGU+PEF1dGhvcj5BbmRlcnNvbjwvQXV0aG9yPjxZZWFyPjIwMTE8L1llYXI+
-PFJlY051bT4zOTwvUmVjTnVtPjxEaXNwbGF5VGV4dD4oSC4gQW5kZXJzb24gZXQgYWwuLCAyMDEx
-OyBILiBSLiBBbmRlcnNvbiBldCBhbC4sIDIwMTM7IEtocmVpcywgS2VsbHksIGV0IGFsLiwgMjAx
-Nyk8L0Rpc3BsYXlUZXh0PjxyZWNvcmQ+PHJlYy1udW1iZXI+Mzk8L3JlYy1udW1iZXI+PGZvcmVp
-Z24ta2V5cz48a2V5IGFwcD0iRU4iIGRiLWlkPSJzZXBkZHAyMHM5cDBmc2V0ZXNwdmZ6d2p2MGQ5
-dGF0MjA5MmYiIHRpbWVzdGFtcD0iMTU1MzEwNDU1MCI+Mzk8L2tleT48L2ZvcmVpZ24ta2V5cz48
-cmVmLXR5cGUgbmFtZT0iSm91cm5hbCBBcnRpY2xlIj4xNzwvcmVmLXR5cGU+PGNvbnRyaWJ1dG9y
-cz48YXV0aG9ycz48YXV0aG9yPkFuZGVyc29uLCBIUjwvYXV0aG9yPjxhdXRob3I+RmF2YXJhdG8s
-IEc8L2F1dGhvcj48YXV0aG9yPkF0a2luc29uLCBSPC9hdXRob3I+PC9hdXRob3JzPjwvY29udHJp
-YnV0b3JzPjx0aXRsZXM+PHRpdGxlPkxvbmctdGVybSBleHBvc3VyZSB0byBvdXRkb29yIGFpciBw
-b2xsdXRpb24gYW5kIHRoZSBwcmV2YWxlbmNlIG9mIGFzdGhtYTogbWV0YS1hbmFseXNpcyBvZiBt
-dWx0aS1jb21tdW5pdHkgcHJldmFsZW5jZSBzdHVkaWVzLiBBaXIgUXVhbCBBdG1vcyBIZWFsdGgg
-MjAxMzsgNjogNTfigJM2OC4gTmlzaGltdXJhIEtLLCBHYWxhbnRlciBKTSwgUm90aCBMQSwgZXQg
-YWwuIEVhcmx5IGxpZmUgYWlyIHBvbGx1dGlvbiBhbmQgYXN0aG1hIHJpc2sgaW4gbWlub3JpdHkg
-Y2hpbGRyZW46IHRoZSBHQUxBIElJICZhbXA7IFNBR0UgSUkgc3R1ZGllczwvdGl0bGU+PHNlY29u
-ZGFyeS10aXRsZT5BbSBKIFJlc3BpciBDcml0IENhcmUgTWVkPC9zZWNvbmRhcnktdGl0bGU+PC90
-aXRsZXM+PHBlcmlvZGljYWw+PGZ1bGwtdGl0bGU+QW0gSiBSZXNwaXIgQ3JpdCBDYXJlIE1lZDwv
-ZnVsbC10aXRsZT48L3BlcmlvZGljYWw+PHBhZ2VzPjMwOS0zMTg8L3BhZ2VzPjx2b2x1bWU+MTg4
-PC92b2x1bWU+PGRhdGVzPjx5ZWFyPjIwMTE8L3llYXI+PC9kYXRlcz48dXJscz48L3VybHM+PC9y
-ZWNvcmQ+PC9DaXRlPjxDaXRlPjxBdXRob3I+QW5kZXJzb248L0F1dGhvcj48WWVhcj4yMDEzPC9Z
-ZWFyPjxSZWNOdW0+MTM0PC9SZWNOdW0+PHJlY29yZD48cmVjLW51bWJlcj4xMzQ8L3JlYy1udW1i
-ZXI+PGZvcmVpZ24ta2V5cz48a2V5IGFwcD0iRU4iIGRiLWlkPSJzZXBkZHAyMHM5cDBmc2V0ZXNw
-dmZ6d2p2MGQ5dGF0MjA5MmYiIHRpbWVzdGFtcD0iMTU1MzEwNDU1NyI+MTM0PC9rZXk+PC9mb3Jl
+PFJlY051bT40MTwvUmVjTnVtPjxEaXNwbGF5VGV4dD4oQW5kZXJzb24gZXQgYWwuLCAyMDExOyBI
+LiBSLiBBbmRlcnNvbiBldCBhbC4sIDIwMTM7IEtocmVpcywgS2VsbHksIGV0IGFsLiwgMjAxNyk8
+L0Rpc3BsYXlUZXh0PjxyZWNvcmQ+PHJlYy1udW1iZXI+NDE8L3JlYy1udW1iZXI+PGZvcmVpZ24t
+a2V5cz48a2V5IGFwcD0iRU4iIGRiLWlkPSJldncycDAyc3V0cDVzeWVyOTlxdnNmdzV0enphMGZz
+eGYyMmUiIHRpbWVzdGFtcD0iMTU0NDcxNTI5NSI+NDE8L2tleT48L2ZvcmVpZ24ta2V5cz48cmVm
+LXR5cGUgbmFtZT0iSm91cm5hbCBBcnRpY2xlIj4xNzwvcmVmLXR5cGU+PGNvbnRyaWJ1dG9ycz48
+YXV0aG9ycz48YXV0aG9yPkFuZGVyc29uLCBIUjwvYXV0aG9yPjxhdXRob3I+RmF2YXJhdG8sIEdy
+YXppZWxsYTwvYXV0aG9yPjxhdXRob3I+QXRraW5zb24sIFJpY2hhcmQgVzwvYXV0aG9yPjwvYXV0
+aG9ycz48L2NvbnRyaWJ1dG9ycz48dGl0bGVzPjx0aXRsZT5Mb25nLXRlcm0gZXhwb3N1cmUgdG8g
+b3V0ZG9vciBhaXIgcG9sbHV0aW9uIGFuZCB0aGUgcHJldmFsZW5jZSBvZiBhc3RobWE6IG1ldGEt
+YW5hbHlzaXMgb2YgbXVsdGktY29tbXVuaXR5IHByZXZhbGVuY2Ugc3R1ZGllcy4gQWlyIFF1YWwg
+QXRtb3MgSGVhbHRoIDIwMTM7IDY6IDU34oCTNjguIE5pc2hpbXVyYSBLSywgR2FsYW50ZXIgSk0s
+IFJvdGggTEEsIGV0IGFsLiBFYXJseSBsaWZlIGFpciBwb2xsdXRpb24gYW5kIGFzdGhtYSByaXNr
+IGluIG1pbm9yaXR5IGNoaWxkcmVuOiB0aGUgR0FMQSBJSSAmYW1wOyBTQUdFIElJIHN0dWRpZXM8
+L3RpdGxlPjxzZWNvbmRhcnktdGl0bGU+QW0gSiBSZXNwaXIgQ3JpdCBDYXJlIE1lZDwvc2Vjb25k
+YXJ5LXRpdGxlPjwvdGl0bGVzPjxwZXJpb2RpY2FsPjxmdWxsLXRpdGxlPkFtIEogUmVzcGlyIENy
+aXQgQ2FyZSBNZWQ8L2Z1bGwtdGl0bGU+PC9wZXJpb2RpY2FsPjxwYWdlcz4zMDktMzE4PC9wYWdl
+cz48dm9sdW1lPjE4ODwvdm9sdW1lPjxkYXRlcz48eWVhcj4yMDExPC95ZWFyPjwvZGF0ZXM+PHVy
+bHM+PC91cmxzPjwvcmVjb3JkPjwvQ2l0ZT48Q2l0ZT48QXV0aG9yPkFuZGVyc29uPC9BdXRob3I+
+PFllYXI+MjAxMzwvWWVhcj48UmVjTnVtPjEzNDwvUmVjTnVtPjxyZWNvcmQ+PHJlYy1udW1iZXI+
+MTM0PC9yZWMtbnVtYmVyPjxmb3JlaWduLWtleXM+PGtleSBhcHA9IkVOIiBkYi1pZD0ic2VwZGRw
+MjBzOXAwZnNldGVzcHZmendqdjBkOXRhdDIwOTJmIiB0aW1lc3RhbXA9IjE1NTMxMDQ1NTciPjEz
+NDwva2V5PjwvZm9yZWlnbi1rZXlzPjxyZWYtdHlwZSBuYW1lPSJKb3VybmFsIEFydGljbGUiPjE3
+PC9yZWYtdHlwZT48Y29udHJpYnV0b3JzPjxhdXRob3JzPjxhdXRob3I+QW5kZXJzb24sIEggUm9z
+czwvYXV0aG9yPjxhdXRob3I+RmF2YXJhdG8sIEdyYXppZWxsYTwvYXV0aG9yPjxhdXRob3I+QXRr
+aW5zb24sIFJpY2hhcmQgVzwvYXV0aG9yPjwvYXV0aG9ycz48L2NvbnRyaWJ1dG9ycz48dGl0bGVz
+Pjx0aXRsZT5Mb25nLXRlcm0gZXhwb3N1cmUgdG8gYWlyIHBvbGx1dGlvbiBhbmQgdGhlIGluY2lk
+ZW5jZSBvZiBhc3RobWE6IG1ldGEtYW5hbHlzaXMgb2YgY29ob3J0IHN0dWRpZXM8L3RpdGxlPjxz
+ZWNvbmRhcnktdGl0bGU+QWlyIFF1YWxpdHksIEF0bW9zcGhlcmUgJmFtcDsgSGVhbHRoPC9zZWNv
+bmRhcnktdGl0bGU+PC90aXRsZXM+PHBlcmlvZGljYWw+PGZ1bGwtdGl0bGU+QWlyIFF1YWxpdHks
+IEF0bW9zcGhlcmUgJmFtcDsgSGVhbHRoPC9mdWxsLXRpdGxlPjwvcGVyaW9kaWNhbD48cGFnZXM+
+NDctNTY8L3BhZ2VzPjx2b2x1bWU+Njwvdm9sdW1lPjxudW1iZXI+MTwvbnVtYmVyPjxkYXRlcz48
+eWVhcj4yMDEzPC95ZWFyPjwvZGF0ZXM+PGlzYm4+MTg3My05MzE4PC9pc2JuPjx1cmxzPjwvdXJs
+cz48L3JlY29yZD48L0NpdGU+PENpdGU+PEF1dGhvcj5LaHJlaXM8L0F1dGhvcj48WWVhcj4yMDE3
+PC9ZZWFyPjxSZWNOdW0+Njc8L1JlY051bT48cmVjb3JkPjxyZWMtbnVtYmVyPjY3PC9yZWMtbnVt
+YmVyPjxmb3JlaWduLWtleXM+PGtleSBhcHA9IkVOIiBkYi1pZD0iZXZ3MnAwMnN1dHA1c3llcjk5
+cXZzZnc1dHp6YTBmc3hmMjJlIiB0aW1lc3RhbXA9IjE1NDQ3MTUyOTgiPjY3PC9rZXk+PC9mb3Jl
 aWduLWtleXM+PHJlZi10eXBlIG5hbWU9IkpvdXJuYWwgQXJ0aWNsZSI+MTc8L3JlZi10eXBlPjxj
-b250cmlidXRvcnM+PGF1dGhvcnM+PGF1dGhvcj5BbmRlcnNvbiwgSCBSb3NzPC9hdXRob3I+PGF1
-dGhvcj5GYXZhcmF0bywgR3JhemllbGxhPC9hdXRob3I+PGF1dGhvcj5BdGtpbnNvbiwgUmljaGFy
-ZCBXPC9hdXRob3I+PC9hdXRob3JzPjwvY29udHJpYnV0b3JzPjx0aXRsZXM+PHRpdGxlPkxvbmct
-dGVybSBleHBvc3VyZSB0byBhaXIgcG9sbHV0aW9uIGFuZCB0aGUgaW5jaWRlbmNlIG9mIGFzdGht
-YTogbWV0YS1hbmFseXNpcyBvZiBjb2hvcnQgc3R1ZGllczwvdGl0bGU+PHNlY29uZGFyeS10aXRs
-ZT5BaXIgUXVhbGl0eSwgQXRtb3NwaGVyZSAmYW1wOyBIZWFsdGg8L3NlY29uZGFyeS10aXRsZT48
-L3RpdGxlcz48cGVyaW9kaWNhbD48ZnVsbC10aXRsZT5BaXIgUXVhbGl0eSwgQXRtb3NwaGVyZSAm
-YW1wOyBIZWFsdGg8L2Z1bGwtdGl0bGU+PC9wZXJpb2RpY2FsPjxwYWdlcz40Ny01NjwvcGFnZXM+
-PHZvbHVtZT42PC92b2x1bWU+PG51bWJlcj4xPC9udW1iZXI+PGRhdGVzPjx5ZWFyPjIwMTM8L3ll
-YXI+PC9kYXRlcz48aXNibj4xODczLTkzMTg8L2lzYm4+PHVybHM+PC91cmxzPjwvcmVjb3JkPjwv
-Q2l0ZT48Q2l0ZT48QXV0aG9yPktocmVpczwvQXV0aG9yPjxZZWFyPjIwMTc8L1llYXI+PFJlY051
-bT41PC9SZWNOdW0+PHJlY29yZD48cmVjLW51bWJlcj41PC9yZWMtbnVtYmVyPjxmb3JlaWduLWtl
-eXM+PGtleSBhcHA9IkVOIiBkYi1pZD0ic2VwZGRwMjBzOXAwZnNldGVzcHZmendqdjBkOXRhdDIw
-OTJmIiB0aW1lc3RhbXA9IjE1NTMxMDQ1NDgiPjU8L2tleT48L2ZvcmVpZ24ta2V5cz48cmVmLXR5
-cGUgbmFtZT0iSm91cm5hbCBBcnRpY2xlIj4xNzwvcmVmLXR5cGU+PGNvbnRyaWJ1dG9ycz48YXV0
-aG9ycz48YXV0aG9yPktocmVpcywgSGFuZWVuPC9hdXRob3I+PGF1dGhvcj5LZWxseSwgQ2hhcmxv
-dHRlPC9hdXRob3I+PGF1dGhvcj5UYXRlLCBKYW1lczwvYXV0aG9yPjxhdXRob3I+UGFyc2xvdywg
-Um9nZXI8L2F1dGhvcj48YXV0aG9yPkx1Y2FzLCBLYXJlbjwvYXV0aG9yPjxhdXRob3I+TmlldXdl
-bmh1aWpzZW4sIE1hcms8L2F1dGhvcj48L2F1dGhvcnM+PC9jb250cmlidXRvcnM+PHRpdGxlcz48
-dGl0bGU+RXhwb3N1cmUgdG8gdHJhZmZpYy1yZWxhdGVkIGFpciBwb2xsdXRpb24gYW5kIHJpc2sg
-b2YgZGV2ZWxvcG1lbnQgb2YgY2hpbGRob29kIGFzdGhtYTogYSBzeXN0ZW1hdGljIHJldmlldyBh
-bmQgbWV0YS1hbmFseXNpczwvdGl0bGU+PHNlY29uZGFyeS10aXRsZT5FbnZpcm9ubWVudCBpbnRl
-cm5hdGlvbmFsPC9zZWNvbmRhcnktdGl0bGU+PC90aXRsZXM+PHBlcmlvZGljYWw+PGZ1bGwtdGl0
-bGU+RW52aXJvbm1lbnQgaW50ZXJuYXRpb25hbDwvZnVsbC10aXRsZT48L3BlcmlvZGljYWw+PHBh
-Z2VzPjEtMzE8L3BhZ2VzPjx2b2x1bWU+MTAwPC92b2x1bWU+PGRhdGVzPjx5ZWFyPjIwMTc8L3ll
-YXI+PC9kYXRlcz48aXNibj4wMTYwLTQxMjA8L2lzYm4+PHVybHM+PC91cmxzPjwvcmVjb3JkPjwv
-Q2l0ZT48L0VuZE5vdGU+AG==
+b250cmlidXRvcnM+PGF1dGhvcnM+PGF1dGhvcj5LaHJlaXMsIEhhbmVlbjwvYXV0aG9yPjxhdXRo
+b3I+S2VsbHksIENoYXJsb3R0ZTwvYXV0aG9yPjxhdXRob3I+VGF0ZSwgSmFtZXM8L2F1dGhvcj48
+YXV0aG9yPlBhcnNsb3csIFJvZ2VyPC9hdXRob3I+PGF1dGhvcj5MdWNhcywgS2FyZW48L2F1dGhv
+cj48YXV0aG9yPk5pZXV3ZW5odWlqc2VuLCBNYXJrPC9hdXRob3I+PC9hdXRob3JzPjwvY29udHJp
+YnV0b3JzPjx0aXRsZXM+PHRpdGxlPkV4cG9zdXJlIHRvIHRyYWZmaWMtcmVsYXRlZCBhaXIgcG9s
+bHV0aW9uIGFuZCByaXNrIG9mIGRldmVsb3BtZW50IG9mIGNoaWxkaG9vZCBhc3RobWE6IGEgc3lz
+dGVtYXRpYyByZXZpZXcgYW5kIG1ldGEtYW5hbHlzaXM8L3RpdGxlPjxzZWNvbmRhcnktdGl0bGU+
+RW52aXJvbm1lbnQgaW50ZXJuYXRpb25hbDwvc2Vjb25kYXJ5LXRpdGxlPjwvdGl0bGVzPjxwZXJp
+b2RpY2FsPjxmdWxsLXRpdGxlPkVudmlyb25tZW50IGludGVybmF0aW9uYWw8L2Z1bGwtdGl0bGU+
+PC9wZXJpb2RpY2FsPjxwYWdlcz4xLTMxPC9wYWdlcz48dm9sdW1lPjEwMDwvdm9sdW1lPjxkYXRl
+cz48eWVhcj4yMDE3PC95ZWFyPjwvZGF0ZXM+PGlzYm4+MDE2MC00MTIwPC9pc2JuPjx1cmxzPjwv
+dXJscz48L3JlY29yZD48L0NpdGU+PC9FbmROb3RlPgB=
 </w:fldData>
         </w:fldChar>
       </w:r>
@@ -6862,56 +8337,56 @@
       <w:r>
         <w:fldChar w:fldCharType="begin">
           <w:fldData xml:space="preserve">PEVuZE5vdGU+PENpdGU+PEF1dGhvcj5BbmRlcnNvbjwvQXV0aG9yPjxZZWFyPjIwMTE8L1llYXI+
-PFJlY051bT4zOTwvUmVjTnVtPjxEaXNwbGF5VGV4dD4oSC4gQW5kZXJzb24gZXQgYWwuLCAyMDEx
-OyBILiBSLiBBbmRlcnNvbiBldCBhbC4sIDIwMTM7IEtocmVpcywgS2VsbHksIGV0IGFsLiwgMjAx
-Nyk8L0Rpc3BsYXlUZXh0PjxyZWNvcmQ+PHJlYy1udW1iZXI+Mzk8L3JlYy1udW1iZXI+PGZvcmVp
-Z24ta2V5cz48a2V5IGFwcD0iRU4iIGRiLWlkPSJzZXBkZHAyMHM5cDBmc2V0ZXNwdmZ6d2p2MGQ5
-dGF0MjA5MmYiIHRpbWVzdGFtcD0iMTU1MzEwNDU1MCI+Mzk8L2tleT48L2ZvcmVpZ24ta2V5cz48
-cmVmLXR5cGUgbmFtZT0iSm91cm5hbCBBcnRpY2xlIj4xNzwvcmVmLXR5cGU+PGNvbnRyaWJ1dG9y
-cz48YXV0aG9ycz48YXV0aG9yPkFuZGVyc29uLCBIUjwvYXV0aG9yPjxhdXRob3I+RmF2YXJhdG8s
-IEc8L2F1dGhvcj48YXV0aG9yPkF0a2luc29uLCBSPC9hdXRob3I+PC9hdXRob3JzPjwvY29udHJp
-YnV0b3JzPjx0aXRsZXM+PHRpdGxlPkxvbmctdGVybSBleHBvc3VyZSB0byBvdXRkb29yIGFpciBw
-b2xsdXRpb24gYW5kIHRoZSBwcmV2YWxlbmNlIG9mIGFzdGhtYTogbWV0YS1hbmFseXNpcyBvZiBt
-dWx0aS1jb21tdW5pdHkgcHJldmFsZW5jZSBzdHVkaWVzLiBBaXIgUXVhbCBBdG1vcyBIZWFsdGgg
-MjAxMzsgNjogNTfigJM2OC4gTmlzaGltdXJhIEtLLCBHYWxhbnRlciBKTSwgUm90aCBMQSwgZXQg
-YWwuIEVhcmx5IGxpZmUgYWlyIHBvbGx1dGlvbiBhbmQgYXN0aG1hIHJpc2sgaW4gbWlub3JpdHkg
-Y2hpbGRyZW46IHRoZSBHQUxBIElJICZhbXA7IFNBR0UgSUkgc3R1ZGllczwvdGl0bGU+PHNlY29u
-ZGFyeS10aXRsZT5BbSBKIFJlc3BpciBDcml0IENhcmUgTWVkPC9zZWNvbmRhcnktdGl0bGU+PC90
-aXRsZXM+PHBlcmlvZGljYWw+PGZ1bGwtdGl0bGU+QW0gSiBSZXNwaXIgQ3JpdCBDYXJlIE1lZDwv
-ZnVsbC10aXRsZT48L3BlcmlvZGljYWw+PHBhZ2VzPjMwOS0zMTg8L3BhZ2VzPjx2b2x1bWU+MTg4
-PC92b2x1bWU+PGRhdGVzPjx5ZWFyPjIwMTE8L3llYXI+PC9kYXRlcz48dXJscz48L3VybHM+PC9y
-ZWNvcmQ+PC9DaXRlPjxDaXRlPjxBdXRob3I+QW5kZXJzb248L0F1dGhvcj48WWVhcj4yMDEzPC9Z
-ZWFyPjxSZWNOdW0+MTM0PC9SZWNOdW0+PHJlY29yZD48cmVjLW51bWJlcj4xMzQ8L3JlYy1udW1i
-ZXI+PGZvcmVpZ24ta2V5cz48a2V5IGFwcD0iRU4iIGRiLWlkPSJzZXBkZHAyMHM5cDBmc2V0ZXNw
-dmZ6d2p2MGQ5dGF0MjA5MmYiIHRpbWVzdGFtcD0iMTU1MzEwNDU1NyI+MTM0PC9rZXk+PC9mb3Jl
+PFJlY051bT40MTwvUmVjTnVtPjxEaXNwbGF5VGV4dD4oQW5kZXJzb24gZXQgYWwuLCAyMDExOyBI
+LiBSLiBBbmRlcnNvbiBldCBhbC4sIDIwMTM7IEtocmVpcywgS2VsbHksIGV0IGFsLiwgMjAxNyk8
+L0Rpc3BsYXlUZXh0PjxyZWNvcmQ+PHJlYy1udW1iZXI+NDE8L3JlYy1udW1iZXI+PGZvcmVpZ24t
+a2V5cz48a2V5IGFwcD0iRU4iIGRiLWlkPSJldncycDAyc3V0cDVzeWVyOTlxdnNmdzV0enphMGZz
+eGYyMmUiIHRpbWVzdGFtcD0iMTU0NDcxNTI5NSI+NDE8L2tleT48L2ZvcmVpZ24ta2V5cz48cmVm
+LXR5cGUgbmFtZT0iSm91cm5hbCBBcnRpY2xlIj4xNzwvcmVmLXR5cGU+PGNvbnRyaWJ1dG9ycz48
+YXV0aG9ycz48YXV0aG9yPkFuZGVyc29uLCBIUjwvYXV0aG9yPjxhdXRob3I+RmF2YXJhdG8sIEdy
+YXppZWxsYTwvYXV0aG9yPjxhdXRob3I+QXRraW5zb24sIFJpY2hhcmQgVzwvYXV0aG9yPjwvYXV0
+aG9ycz48L2NvbnRyaWJ1dG9ycz48dGl0bGVzPjx0aXRsZT5Mb25nLXRlcm0gZXhwb3N1cmUgdG8g
+b3V0ZG9vciBhaXIgcG9sbHV0aW9uIGFuZCB0aGUgcHJldmFsZW5jZSBvZiBhc3RobWE6IG1ldGEt
+YW5hbHlzaXMgb2YgbXVsdGktY29tbXVuaXR5IHByZXZhbGVuY2Ugc3R1ZGllcy4gQWlyIFF1YWwg
+QXRtb3MgSGVhbHRoIDIwMTM7IDY6IDU34oCTNjguIE5pc2hpbXVyYSBLSywgR2FsYW50ZXIgSk0s
+IFJvdGggTEEsIGV0IGFsLiBFYXJseSBsaWZlIGFpciBwb2xsdXRpb24gYW5kIGFzdGhtYSByaXNr
+IGluIG1pbm9yaXR5IGNoaWxkcmVuOiB0aGUgR0FMQSBJSSAmYW1wOyBTQUdFIElJIHN0dWRpZXM8
+L3RpdGxlPjxzZWNvbmRhcnktdGl0bGU+QW0gSiBSZXNwaXIgQ3JpdCBDYXJlIE1lZDwvc2Vjb25k
+YXJ5LXRpdGxlPjwvdGl0bGVzPjxwZXJpb2RpY2FsPjxmdWxsLXRpdGxlPkFtIEogUmVzcGlyIENy
+aXQgQ2FyZSBNZWQ8L2Z1bGwtdGl0bGU+PC9wZXJpb2RpY2FsPjxwYWdlcz4zMDktMzE4PC9wYWdl
+cz48dm9sdW1lPjE4ODwvdm9sdW1lPjxkYXRlcz48eWVhcj4yMDExPC95ZWFyPjwvZGF0ZXM+PHVy
+bHM+PC91cmxzPjwvcmVjb3JkPjwvQ2l0ZT48Q2l0ZT48QXV0aG9yPkFuZGVyc29uPC9BdXRob3I+
+PFllYXI+MjAxMzwvWWVhcj48UmVjTnVtPjEzNDwvUmVjTnVtPjxyZWNvcmQ+PHJlYy1udW1iZXI+
+MTM0PC9yZWMtbnVtYmVyPjxmb3JlaWduLWtleXM+PGtleSBhcHA9IkVOIiBkYi1pZD0ic2VwZGRw
+MjBzOXAwZnNldGVzcHZmendqdjBkOXRhdDIwOTJmIiB0aW1lc3RhbXA9IjE1NTMxMDQ1NTciPjEz
+NDwva2V5PjwvZm9yZWlnbi1rZXlzPjxyZWYtdHlwZSBuYW1lPSJKb3VybmFsIEFydGljbGUiPjE3
+PC9yZWYtdHlwZT48Y29udHJpYnV0b3JzPjxhdXRob3JzPjxhdXRob3I+QW5kZXJzb24sIEggUm9z
+czwvYXV0aG9yPjxhdXRob3I+RmF2YXJhdG8sIEdyYXppZWxsYTwvYXV0aG9yPjxhdXRob3I+QXRr
+aW5zb24sIFJpY2hhcmQgVzwvYXV0aG9yPjwvYXV0aG9ycz48L2NvbnRyaWJ1dG9ycz48dGl0bGVz
+Pjx0aXRsZT5Mb25nLXRlcm0gZXhwb3N1cmUgdG8gYWlyIHBvbGx1dGlvbiBhbmQgdGhlIGluY2lk
+ZW5jZSBvZiBhc3RobWE6IG1ldGEtYW5hbHlzaXMgb2YgY29ob3J0IHN0dWRpZXM8L3RpdGxlPjxz
+ZWNvbmRhcnktdGl0bGU+QWlyIFF1YWxpdHksIEF0bW9zcGhlcmUgJmFtcDsgSGVhbHRoPC9zZWNv
+bmRhcnktdGl0bGU+PC90aXRsZXM+PHBlcmlvZGljYWw+PGZ1bGwtdGl0bGU+QWlyIFF1YWxpdHks
+IEF0bW9zcGhlcmUgJmFtcDsgSGVhbHRoPC9mdWxsLXRpdGxlPjwvcGVyaW9kaWNhbD48cGFnZXM+
+NDctNTY8L3BhZ2VzPjx2b2x1bWU+Njwvdm9sdW1lPjxudW1iZXI+MTwvbnVtYmVyPjxkYXRlcz48
+eWVhcj4yMDEzPC95ZWFyPjwvZGF0ZXM+PGlzYm4+MTg3My05MzE4PC9pc2JuPjx1cmxzPjwvdXJs
+cz48L3JlY29yZD48L0NpdGU+PENpdGU+PEF1dGhvcj5LaHJlaXM8L0F1dGhvcj48WWVhcj4yMDE3
+PC9ZZWFyPjxSZWNOdW0+Njc8L1JlY051bT48cmVjb3JkPjxyZWMtbnVtYmVyPjY3PC9yZWMtbnVt
+YmVyPjxmb3JlaWduLWtleXM+PGtleSBhcHA9IkVOIiBkYi1pZD0iZXZ3MnAwMnN1dHA1c3llcjk5
+cXZzZnc1dHp6YTBmc3hmMjJlIiB0aW1lc3RhbXA9IjE1NDQ3MTUyOTgiPjY3PC9rZXk+PC9mb3Jl
 aWduLWtleXM+PHJlZi10eXBlIG5hbWU9IkpvdXJuYWwgQXJ0aWNsZSI+MTc8L3JlZi10eXBlPjxj
-b250cmlidXRvcnM+PGF1dGhvcnM+PGF1dGhvcj5BbmRlcnNvbiwgSCBSb3NzPC9hdXRob3I+PGF1
-dGhvcj5GYXZhcmF0bywgR3JhemllbGxhPC9hdXRob3I+PGF1dGhvcj5BdGtpbnNvbiwgUmljaGFy
-ZCBXPC9hdXRob3I+PC9hdXRob3JzPjwvY29udHJpYnV0b3JzPjx0aXRsZXM+PHRpdGxlPkxvbmct
-dGVybSBleHBvc3VyZSB0byBhaXIgcG9sbHV0aW9uIGFuZCB0aGUgaW5jaWRlbmNlIG9mIGFzdGht
-YTogbWV0YS1hbmFseXNpcyBvZiBjb2hvcnQgc3R1ZGllczwvdGl0bGU+PHNlY29uZGFyeS10aXRs
-ZT5BaXIgUXVhbGl0eSwgQXRtb3NwaGVyZSAmYW1wOyBIZWFsdGg8L3NlY29uZGFyeS10aXRsZT48
-L3RpdGxlcz48cGVyaW9kaWNhbD48ZnVsbC10aXRsZT5BaXIgUXVhbGl0eSwgQXRtb3NwaGVyZSAm
-YW1wOyBIZWFsdGg8L2Z1bGwtdGl0bGU+PC9wZXJpb2RpY2FsPjxwYWdlcz40Ny01NjwvcGFnZXM+
-PHZvbHVtZT42PC92b2x1bWU+PG51bWJlcj4xPC9udW1iZXI+PGRhdGVzPjx5ZWFyPjIwMTM8L3ll
-YXI+PC9kYXRlcz48aXNibj4xODczLTkzMTg8L2lzYm4+PHVybHM+PC91cmxzPjwvcmVjb3JkPjwv
-Q2l0ZT48Q2l0ZT48QXV0aG9yPktocmVpczwvQXV0aG9yPjxZZWFyPjIwMTc8L1llYXI+PFJlY051
-bT41PC9SZWNOdW0+PHJlY29yZD48cmVjLW51bWJlcj41PC9yZWMtbnVtYmVyPjxmb3JlaWduLWtl
-eXM+PGtleSBhcHA9IkVOIiBkYi1pZD0ic2VwZGRwMjBzOXAwZnNldGVzcHZmendqdjBkOXRhdDIw
-OTJmIiB0aW1lc3RhbXA9IjE1NTMxMDQ1NDgiPjU8L2tleT48L2ZvcmVpZ24ta2V5cz48cmVmLXR5
-cGUgbmFtZT0iSm91cm5hbCBBcnRpY2xlIj4xNzwvcmVmLXR5cGU+PGNvbnRyaWJ1dG9ycz48YXV0
-aG9ycz48YXV0aG9yPktocmVpcywgSGFuZWVuPC9hdXRob3I+PGF1dGhvcj5LZWxseSwgQ2hhcmxv
-dHRlPC9hdXRob3I+PGF1dGhvcj5UYXRlLCBKYW1lczwvYXV0aG9yPjxhdXRob3I+UGFyc2xvdywg
-Um9nZXI8L2F1dGhvcj48YXV0aG9yPkx1Y2FzLCBLYXJlbjwvYXV0aG9yPjxhdXRob3I+TmlldXdl
-bmh1aWpzZW4sIE1hcms8L2F1dGhvcj48L2F1dGhvcnM+PC9jb250cmlidXRvcnM+PHRpdGxlcz48
-dGl0bGU+RXhwb3N1cmUgdG8gdHJhZmZpYy1yZWxhdGVkIGFpciBwb2xsdXRpb24gYW5kIHJpc2sg
-b2YgZGV2ZWxvcG1lbnQgb2YgY2hpbGRob29kIGFzdGhtYTogYSBzeXN0ZW1hdGljIHJldmlldyBh
-bmQgbWV0YS1hbmFseXNpczwvdGl0bGU+PHNlY29uZGFyeS10aXRsZT5FbnZpcm9ubWVudCBpbnRl
-cm5hdGlvbmFsPC9zZWNvbmRhcnktdGl0bGU+PC90aXRsZXM+PHBlcmlvZGljYWw+PGZ1bGwtdGl0
-bGU+RW52aXJvbm1lbnQgaW50ZXJuYXRpb25hbDwvZnVsbC10aXRsZT48L3BlcmlvZGljYWw+PHBh
-Z2VzPjEtMzE8L3BhZ2VzPjx2b2x1bWU+MTAwPC92b2x1bWU+PGRhdGVzPjx5ZWFyPjIwMTc8L3ll
-YXI+PC9kYXRlcz48aXNibj4wMTYwLTQxMjA8L2lzYm4+PHVybHM+PC91cmxzPjwvcmVjb3JkPjwv
-Q2l0ZT48L0VuZE5vdGU+AG==
+b250cmlidXRvcnM+PGF1dGhvcnM+PGF1dGhvcj5LaHJlaXMsIEhhbmVlbjwvYXV0aG9yPjxhdXRo
+b3I+S2VsbHksIENoYXJsb3R0ZTwvYXV0aG9yPjxhdXRob3I+VGF0ZSwgSmFtZXM8L2F1dGhvcj48
+YXV0aG9yPlBhcnNsb3csIFJvZ2VyPC9hdXRob3I+PGF1dGhvcj5MdWNhcywgS2FyZW48L2F1dGhv
+cj48YXV0aG9yPk5pZXV3ZW5odWlqc2VuLCBNYXJrPC9hdXRob3I+PC9hdXRob3JzPjwvY29udHJp
+YnV0b3JzPjx0aXRsZXM+PHRpdGxlPkV4cG9zdXJlIHRvIHRyYWZmaWMtcmVsYXRlZCBhaXIgcG9s
+bHV0aW9uIGFuZCByaXNrIG9mIGRldmVsb3BtZW50IG9mIGNoaWxkaG9vZCBhc3RobWE6IGEgc3lz
+dGVtYXRpYyByZXZpZXcgYW5kIG1ldGEtYW5hbHlzaXM8L3RpdGxlPjxzZWNvbmRhcnktdGl0bGU+
+RW52aXJvbm1lbnQgaW50ZXJuYXRpb25hbDwvc2Vjb25kYXJ5LXRpdGxlPjwvdGl0bGVzPjxwZXJp
+b2RpY2FsPjxmdWxsLXRpdGxlPkVudmlyb25tZW50IGludGVybmF0aW9uYWw8L2Z1bGwtdGl0bGU+
+PC9wZXJpb2RpY2FsPjxwYWdlcz4xLTMxPC9wYWdlcz48dm9sdW1lPjEwMDwvdm9sdW1lPjxkYXRl
+cz48eWVhcj4yMDE3PC95ZWFyPjwvZGF0ZXM+PGlzYm4+MDE2MC00MTIwPC9pc2JuPjx1cmxzPjwv
+dXJscz48L3JlY29yZD48L0NpdGU+PC9FbmROb3RlPgB=
 </w:fldData>
         </w:fldChar>
       </w:r>
@@ -6928,7 +8403,7 @@
         <w:rPr>
           <w:noProof/>
         </w:rPr>
-        <w:t>(H. Anderson et al., 2011; H. R. Anderson et al., 2013; Khreis, Kelly, et al., 2017)</w:t>
+        <w:t>(Anderson et al., 2011; H. R. Anderson et al., 2013; Khreis, Kelly, et al., 2017)</w:t>
       </w:r>
       <w:r>
         <w:fldChar w:fldCharType="end"/>
@@ -6958,7 +8433,7 @@
         <w:fldChar w:fldCharType="begin"/>
       </w:r>
       <w:r>
-        <w:instrText xml:space="preserve"> ADDIN EN.CITE &lt;EndNote&gt;&lt;Cite AuthorYear="1"&gt;&lt;Author&gt;Bechle&lt;/Author&gt;&lt;Year&gt;2015&lt;/Year&gt;&lt;RecNum&gt;2&lt;/RecNum&gt;&lt;DisplayText&gt;Bechle et al. (2015)&lt;/DisplayText&gt;&lt;record&gt;&lt;rec-number&gt;2&lt;/rec-number&gt;&lt;foreign-keys&gt;&lt;key app="EN" db-id="sepddp20s9p0fsetespvfzwjv0d9tat2092f" timestamp="1553104548"&gt;2&lt;/key&gt;&lt;/foreign-keys&gt;&lt;ref-type name="Journal Article"&gt;17&lt;/ref-type&gt;&lt;contributors&gt;&lt;authors&gt;&lt;author&gt;Bechle, Matthew J&lt;/author&gt;&lt;author&gt;Millet, Dylan B&lt;/author&gt;&lt;author&gt;Marshall, Julian D&lt;/author&gt;&lt;/authors&gt;&lt;/contributors&gt;&lt;titles&gt;&lt;title&gt;National spatiotemporal exposure surface for NO2: monthly scaling of a satellite-derived land-use regression, 2000–2010&lt;/title&gt;&lt;secondary-title&gt;Environmental science &amp;amp; technology&lt;/secondary-title&gt;&lt;/titles&gt;&lt;periodical&gt;&lt;full-title&gt;Environmental science &amp;amp; technology&lt;/full-title&gt;&lt;/periodical&gt;&lt;pages&gt;12297-12305&lt;/pages&gt;&lt;volume&gt;49&lt;/volume&gt;&lt;number&gt;20&lt;/number&gt;&lt;dates&gt;&lt;year&gt;2015&lt;/year&gt;&lt;/dates&gt;&lt;isbn&gt;0013-936X&lt;/isbn&gt;&lt;urls&gt;&lt;/urls&gt;&lt;/record&gt;&lt;/Cite&gt;&lt;/EndNote&gt;</w:instrText>
+        <w:instrText xml:space="preserve"> ADDIN EN.CITE &lt;EndNote&gt;&lt;Cite AuthorYear="1"&gt;&lt;Author&gt;Bechle&lt;/Author&gt;&lt;Year&gt;2015&lt;/Year&gt;&lt;RecNum&gt;64&lt;/RecNum&gt;&lt;DisplayText&gt;Bechle et al. (2015)&lt;/DisplayText&gt;&lt;record&gt;&lt;rec-number&gt;64&lt;/rec-number&gt;&lt;foreign-keys&gt;&lt;key app="EN" db-id="evw2p02sutp5syer99qvsfw5tzza0fsxf22e" timestamp="1544715297"&gt;64&lt;/key&gt;&lt;/foreign-keys&gt;&lt;ref-type name="Journal Article"&gt;17&lt;/ref-type&gt;&lt;contributors&gt;&lt;authors&gt;&lt;author&gt;Bechle, Matthew J&lt;/author&gt;&lt;author&gt;Millet, Dylan B&lt;/author&gt;&lt;author&gt;Marshall, Julian D&lt;/author&gt;&lt;/authors&gt;&lt;/contributors&gt;&lt;titles&gt;&lt;title&gt;National spatiotemporal exposure surface for NO2: monthly scaling of a satellite-derived land-use regression, 2000–2010&lt;/title&gt;&lt;secondary-title&gt;Environmental science &amp;amp; technology&lt;/secondary-title&gt;&lt;/titles&gt;&lt;periodical&gt;&lt;full-title&gt;Environmental science &amp;amp; technology&lt;/full-title&gt;&lt;/periodical&gt;&lt;pages&gt;12297-12305&lt;/pages&gt;&lt;volume&gt;49&lt;/volume&gt;&lt;number&gt;20&lt;/number&gt;&lt;dates&gt;&lt;year&gt;2015&lt;/year&gt;&lt;/dates&gt;&lt;isbn&gt;0013-936X&lt;/isbn&gt;&lt;urls&gt;&lt;/urls&gt;&lt;/record&gt;&lt;/Cite&gt;&lt;/EndNote&gt;</w:instrText>
       </w:r>
       <w:r>
         <w:fldChar w:fldCharType="separate"/>
@@ -7126,7 +8601,7 @@
         <w:fldChar w:fldCharType="begin"/>
       </w:r>
       <w:r>
-        <w:instrText xml:space="preserve"> ADDIN EN.CITE &lt;EndNote&gt;&lt;Cite AuthorYear="1"&gt;&lt;Author&gt;Novotny&lt;/Author&gt;&lt;Year&gt;2011&lt;/Year&gt;&lt;RecNum&gt;25&lt;/RecNum&gt;&lt;DisplayText&gt;Novotny et al. (2011)&lt;/DisplayText&gt;&lt;record&gt;&lt;rec-number&gt;25&lt;/rec-number&gt;&lt;foreign-keys&gt;&lt;key app="EN" db-id="sepddp20s9p0fsetespvfzwjv0d9tat2092f" timestamp="1553104550"&gt;25&lt;/key&gt;&lt;/foreign-keys&gt;&lt;ref-type name="Journal Article"&gt;17&lt;/ref-type&gt;&lt;contributors&gt;&lt;authors&gt;&lt;author&gt;Novotny, Eric V&lt;/author&gt;&lt;author&gt;Bechle, Matthew J&lt;/author&gt;&lt;author&gt;Millet, Dylan B&lt;/author&gt;&lt;author&gt;Marshall, Julian D&lt;/author&gt;&lt;/authors&gt;&lt;/contributors&gt;&lt;titles&gt;&lt;title&gt;National satellite-based land-use regression: NO2 in the United States&lt;/title&gt;&lt;secondary-title&gt;Environmental science &amp;amp; technology&lt;/secondary-title&gt;&lt;/titles&gt;&lt;periodical&gt;&lt;full-title&gt;Environmental science &amp;amp; technology&lt;/full-title&gt;&lt;/periodical&gt;&lt;pages&gt;4407-4414&lt;/pages&gt;&lt;volume&gt;45&lt;/volume&gt;&lt;number&gt;10&lt;/number&gt;&lt;dates&gt;&lt;year&gt;2011&lt;/year&gt;&lt;/dates&gt;&lt;isbn&gt;0013-936X&lt;/isbn&gt;&lt;urls&gt;&lt;/urls&gt;&lt;/record&gt;&lt;/Cite&gt;&lt;/EndNote&gt;</w:instrText>
+        <w:instrText xml:space="preserve"> ADDIN EN.CITE &lt;EndNote&gt;&lt;Cite AuthorYear="1"&gt;&lt;Author&gt;Novotny&lt;/Author&gt;&lt;Year&gt;2011&lt;/Year&gt;&lt;RecNum&gt;89&lt;/RecNum&gt;&lt;DisplayText&gt;Novotny et al. (2011)&lt;/DisplayText&gt;&lt;record&gt;&lt;rec-number&gt;89&lt;/rec-number&gt;&lt;foreign-keys&gt;&lt;key app="EN" db-id="evw2p02sutp5syer99qvsfw5tzza0fsxf22e" timestamp="1544715299"&gt;89&lt;/key&gt;&lt;/foreign-keys&gt;&lt;ref-type name="Journal Article"&gt;17&lt;/ref-type&gt;&lt;contributors&gt;&lt;authors&gt;&lt;author&gt;Novotny, Eric V&lt;/author&gt;&lt;author&gt;Bechle, Matthew J&lt;/author&gt;&lt;author&gt;Millet, Dylan B&lt;/author&gt;&lt;author&gt;Marshall, Julian D&lt;/author&gt;&lt;/authors&gt;&lt;/contributors&gt;&lt;titles&gt;&lt;title&gt;National satellite-based land-use regression: NO2 in the United States&lt;/title&gt;&lt;secondary-title&gt;Environmental science &amp;amp; technology&lt;/secondary-title&gt;&lt;/titles&gt;&lt;periodical&gt;&lt;full-title&gt;Environmental science &amp;amp; technology&lt;/full-title&gt;&lt;/periodical&gt;&lt;pages&gt;4407-4414&lt;/pages&gt;&lt;volume&gt;45&lt;/volume&gt;&lt;number&gt;10&lt;/number&gt;&lt;dates&gt;&lt;year&gt;2011&lt;/year&gt;&lt;/dates&gt;&lt;isbn&gt;0013-936X&lt;/isbn&gt;&lt;urls&gt;&lt;/urls&gt;&lt;/record&gt;&lt;/Cite&gt;&lt;/EndNote&gt;</w:instrText>
       </w:r>
       <w:r>
         <w:fldChar w:fldCharType="separate"/>
@@ -7165,7 +8640,7 @@
         <w:fldChar w:fldCharType="begin"/>
       </w:r>
       <w:r>
-        <w:instrText xml:space="preserve"> ADDIN EN.CITE &lt;EndNote&gt;&lt;Cite AuthorYear="1"&gt;&lt;Author&gt;Hystad&lt;/Author&gt;&lt;Year&gt;2011&lt;/Year&gt;&lt;RecNum&gt;21&lt;/RecNum&gt;&lt;DisplayText&gt;Hystad et al. (2011)&lt;/DisplayText&gt;&lt;record&gt;&lt;rec-number&gt;21&lt;/rec-number&gt;&lt;foreign-keys&gt;&lt;key app="EN" db-id="sepddp20s9p0fsetespvfzwjv0d9tat2092f" timestamp="1553104549"&gt;21&lt;/key&gt;&lt;/foreign-keys&gt;&lt;ref-type name="Journal Article"&gt;17&lt;/ref-type&gt;&lt;contributors&gt;&lt;authors&gt;&lt;author&gt;Hystad, Perry&lt;/author&gt;&lt;author&gt;Setton, Eleanor&lt;/author&gt;&lt;author&gt;Cervantes, Alejandro&lt;/author&gt;&lt;author&gt;Poplawski, Karla&lt;/author&gt;&lt;author&gt;Deschenes, Steeve&lt;/author&gt;&lt;author&gt;Brauer, Michael&lt;/author&gt;&lt;author&gt;van Donkelaar, Aaron&lt;/author&gt;&lt;author&gt;Lamsal, Lok&lt;/author&gt;&lt;author&gt;Martin, Randall&lt;/author&gt;&lt;author&gt;Jerrett, Michael&lt;/author&gt;&lt;/authors&gt;&lt;/contributors&gt;&lt;titles&gt;&lt;title&gt;Creating national air pollution models for population exposure assessment in Canada&lt;/title&gt;&lt;secondary-title&gt;Environmental health perspectives&lt;/secondary-title&gt;&lt;/titles&gt;&lt;periodical&gt;&lt;full-title&gt;Environmental health perspectives&lt;/full-title&gt;&lt;/periodical&gt;&lt;pages&gt;1123&lt;/pages&gt;&lt;volume&gt;119&lt;/volume&gt;&lt;number&gt;8&lt;/number&gt;&lt;dates&gt;&lt;year&gt;2011&lt;/year&gt;&lt;/dates&gt;&lt;urls&gt;&lt;/urls&gt;&lt;/record&gt;&lt;/Cite&gt;&lt;/EndNote&gt;</w:instrText>
+        <w:instrText xml:space="preserve"> ADDIN EN.CITE &lt;EndNote&gt;&lt;Cite AuthorYear="1"&gt;&lt;Author&gt;Hystad&lt;/Author&gt;&lt;Year&gt;2011&lt;/Year&gt;&lt;RecNum&gt;430&lt;/RecNum&gt;&lt;DisplayText&gt;Hystad et al. (2011)&lt;/DisplayText&gt;&lt;record&gt;&lt;rec-number&gt;430&lt;/rec-number&gt;&lt;foreign-keys&gt;&lt;key app="EN" db-id="evw2p02sutp5syer99qvsfw5tzza0fsxf22e" timestamp="1561482930"&gt;430&lt;/key&gt;&lt;/foreign-keys&gt;&lt;ref-type name="Journal Article"&gt;17&lt;/ref-type&gt;&lt;contributors&gt;&lt;authors&gt;&lt;author&gt;Hystad, Perry&lt;/author&gt;&lt;author&gt;Setton, Eleanor&lt;/author&gt;&lt;author&gt;Cervantes, Alejandro&lt;/author&gt;&lt;author&gt;Poplawski, Karla&lt;/author&gt;&lt;author&gt;Deschenes, Steeve&lt;/author&gt;&lt;author&gt;Brauer, Michael&lt;/author&gt;&lt;author&gt;van Donkelaar, Aaron&lt;/author&gt;&lt;author&gt;Lamsal, Lok&lt;/author&gt;&lt;author&gt;Martin, Randall&lt;/author&gt;&lt;author&gt;Jerrett, Michael&lt;/author&gt;&lt;/authors&gt;&lt;/contributors&gt;&lt;titles&gt;&lt;title&gt;Creating national air pollution models for population exposure assessment in Canada&lt;/title&gt;&lt;secondary-title&gt;Environmental health perspectives&lt;/secondary-title&gt;&lt;/titles&gt;&lt;periodical&gt;&lt;full-title&gt;Environmental health perspectives&lt;/full-title&gt;&lt;/periodical&gt;&lt;pages&gt;1123-1129&lt;/pages&gt;&lt;volume&gt;119&lt;/volume&gt;&lt;number&gt;8&lt;/number&gt;&lt;dates&gt;&lt;year&gt;2011&lt;/year&gt;&lt;/dates&gt;&lt;isbn&gt;0091-6765&lt;/isbn&gt;&lt;urls&gt;&lt;/urls&gt;&lt;/record&gt;&lt;/Cite&gt;&lt;/EndNote&gt;</w:instrText>
       </w:r>
       <w:r>
         <w:fldChar w:fldCharType="separate"/>
@@ -7204,7 +8679,7 @@
         <w:fldChar w:fldCharType="begin"/>
       </w:r>
       <w:r>
-        <w:instrText xml:space="preserve"> ADDIN EN.CITE &lt;EndNote&gt;&lt;Cite AuthorYear="1"&gt;&lt;Author&gt;Beelen&lt;/Author&gt;&lt;Year&gt;2009&lt;/Year&gt;&lt;RecNum&gt;19&lt;/RecNum&gt;&lt;DisplayText&gt;Beelen et al. (2009)&lt;/DisplayText&gt;&lt;record&gt;&lt;rec-number&gt;19&lt;/rec-number&gt;&lt;foreign-keys&gt;&lt;key app="EN" db-id="sepddp20s9p0fsetespvfzwjv0d9tat2092f" timestamp="1553104549"&gt;19&lt;/key&gt;&lt;/foreign-keys&gt;&lt;ref-type name="Journal Article"&gt;17&lt;/ref-type&gt;&lt;contributors&gt;&lt;authors&gt;&lt;author&gt;Beelen, Rob&lt;/author&gt;&lt;author&gt;Hoek, Gerard&lt;/author&gt;&lt;author&gt;Pebesma, Edzer&lt;/author&gt;&lt;author&gt;Vienneau, Danielle&lt;/author&gt;&lt;author&gt;de Hoogh, Kees&lt;/author&gt;&lt;author&gt;Briggs, David J&lt;/author&gt;&lt;/authors&gt;&lt;/contributors&gt;&lt;titles&gt;&lt;title&gt;Mapping of background air pollution at a fine spatial scale across the European Union&lt;/title&gt;&lt;secondary-title&gt;Science of the Total Environment&lt;/secondary-title&gt;&lt;/titles&gt;&lt;periodical&gt;&lt;full-title&gt;Science of the Total Environment&lt;/full-title&gt;&lt;/periodical&gt;&lt;pages&gt;1852-1867&lt;/pages&gt;&lt;volume&gt;407&lt;/volume&gt;&lt;number&gt;6&lt;/number&gt;&lt;dates&gt;&lt;year&gt;2009&lt;/year&gt;&lt;/dates&gt;&lt;isbn&gt;0048-9697&lt;/isbn&gt;&lt;urls&gt;&lt;/urls&gt;&lt;/record&gt;&lt;/Cite&gt;&lt;/EndNote&gt;</w:instrText>
+        <w:instrText xml:space="preserve"> ADDIN EN.CITE &lt;EndNote&gt;&lt;Cite AuthorYear="1"&gt;&lt;Author&gt;Beelen&lt;/Author&gt;&lt;Year&gt;2009&lt;/Year&gt;&lt;RecNum&gt;82&lt;/RecNum&gt;&lt;DisplayText&gt;Beelen et al. (2009)&lt;/DisplayText&gt;&lt;record&gt;&lt;rec-number&gt;82&lt;/rec-number&gt;&lt;foreign-keys&gt;&lt;key app="EN" db-id="evw2p02sutp5syer99qvsfw5tzza0fsxf22e" timestamp="1544715298"&gt;82&lt;/key&gt;&lt;/foreign-keys&gt;&lt;ref-type name="Journal Article"&gt;17&lt;/ref-type&gt;&lt;contributors&gt;&lt;authors&gt;&lt;author&gt;Beelen, Rob&lt;/author&gt;&lt;author&gt;Hoek, Gerard&lt;/author&gt;&lt;author&gt;Pebesma, Edzer&lt;/author&gt;&lt;author&gt;Vienneau, Danielle&lt;/author&gt;&lt;author&gt;de Hoogh, Kees&lt;/author&gt;&lt;author&gt;Briggs, David J&lt;/author&gt;&lt;/authors&gt;&lt;/contributors&gt;&lt;titles&gt;&lt;title&gt;Mapping of background air pollution at a fine spatial scale across the European Union&lt;/title&gt;&lt;secondary-title&gt;Science of the Total Environment&lt;/secondary-title&gt;&lt;/titles&gt;&lt;periodical&gt;&lt;full-title&gt;Science of the Total Environment&lt;/full-title&gt;&lt;/periodical&gt;&lt;pages&gt;1852-1867&lt;/pages&gt;&lt;volume&gt;407&lt;/volume&gt;&lt;number&gt;6&lt;/number&gt;&lt;dates&gt;&lt;year&gt;2009&lt;/year&gt;&lt;/dates&gt;&lt;isbn&gt;0048-9697&lt;/isbn&gt;&lt;urls&gt;&lt;/urls&gt;&lt;/record&gt;&lt;/Cite&gt;&lt;/EndNote&gt;</w:instrText>
       </w:r>
       <w:r>
         <w:fldChar w:fldCharType="separate"/>
@@ -7246,7 +8721,7 @@
         <w:fldChar w:fldCharType="begin"/>
       </w:r>
       <w:r>
-        <w:instrText xml:space="preserve"> ADDIN EN.CITE &lt;EndNote&gt;&lt;Cite AuthorYear="1"&gt;&lt;Author&gt;Vienneau&lt;/Author&gt;&lt;Year&gt;2013&lt;/Year&gt;&lt;RecNum&gt;16&lt;/RecNum&gt;&lt;DisplayText&gt;Vienneau et al. (2013)&lt;/DisplayText&gt;&lt;record&gt;&lt;rec-number&gt;16&lt;/rec-number&gt;&lt;foreign-keys&gt;&lt;key app="EN" db-id="sepddp20s9p0fsetespvfzwjv0d9tat2092f" timestamp="1553104549"&gt;16&lt;/key&gt;&lt;/foreign-keys&gt;&lt;ref-type name="Journal Article"&gt;17&lt;/ref-type&gt;&lt;contributors&gt;&lt;authors&gt;&lt;author&gt;Vienneau, Danielle&lt;/author&gt;&lt;author&gt;De Hoogh, Kees&lt;/author&gt;&lt;author&gt;Bechle, Matthew J&lt;/author&gt;&lt;author&gt;Beelen, Rob&lt;/author&gt;&lt;author&gt;Van Donkelaar, Aaron&lt;/author&gt;&lt;author&gt;Martin, Randall V&lt;/author&gt;&lt;author&gt;Millet, Dylan B&lt;/author&gt;&lt;author&gt;Hoek, Gerard&lt;/author&gt;&lt;author&gt;Marshall, Julian D&lt;/author&gt;&lt;/authors&gt;&lt;/contributors&gt;&lt;titles&gt;&lt;title&gt;Western European land use regression incorporating satellite-and ground-based measurements of NO2 and PM10&lt;/title&gt;&lt;secondary-title&gt;Environmental science &amp;amp; technology&lt;/secondary-title&gt;&lt;/titles&gt;&lt;periodical&gt;&lt;full-title&gt;Environmental science &amp;amp; technology&lt;/full-title&gt;&lt;/periodical&gt;&lt;pages&gt;13555-13564&lt;/pages&gt;&lt;volume&gt;47&lt;/volume&gt;&lt;number&gt;23&lt;/number&gt;&lt;dates&gt;&lt;year&gt;2013&lt;/year&gt;&lt;/dates&gt;&lt;isbn&gt;0013-936X&lt;/isbn&gt;&lt;urls&gt;&lt;/urls&gt;&lt;/record&gt;&lt;/Cite&gt;&lt;/EndNote&gt;</w:instrText>
+        <w:instrText xml:space="preserve"> ADDIN EN.CITE &lt;EndNote&gt;&lt;Cite AuthorYear="1"&gt;&lt;Author&gt;Vienneau&lt;/Author&gt;&lt;Year&gt;2013&lt;/Year&gt;&lt;RecNum&gt;78&lt;/RecNum&gt;&lt;DisplayText&gt;Vienneau et al. (2013)&lt;/DisplayText&gt;&lt;record&gt;&lt;rec-number&gt;78&lt;/rec-number&gt;&lt;foreign-keys&gt;&lt;key app="EN" db-id="evw2p02sutp5syer99qvsfw5tzza0fsxf22e" timestamp="1544715298"&gt;78&lt;/key&gt;&lt;/foreign-keys&gt;&lt;ref-type name="Journal Article"&gt;17&lt;/ref-type&gt;&lt;contributors&gt;&lt;authors&gt;&lt;author&gt;Vienneau, Danielle&lt;/author&gt;&lt;author&gt;De Hoogh, Kees&lt;/author&gt;&lt;author&gt;Bechle, Matthew J&lt;/author&gt;&lt;author&gt;Beelen, Rob&lt;/author&gt;&lt;author&gt;Van Donkelaar, Aaron&lt;/author&gt;&lt;author&gt;Martin, Randall V&lt;/author&gt;&lt;author&gt;Millet, Dylan B&lt;/author&gt;&lt;author&gt;Hoek, Gerard&lt;/author&gt;&lt;author&gt;Marshall, Julian D&lt;/author&gt;&lt;/authors&gt;&lt;/contributors&gt;&lt;titles&gt;&lt;title&gt;Western European land use regression incorporating satellite-and ground-based measurements of NO2 and PM10&lt;/title&gt;&lt;secondary-title&gt;Environmental science &amp;amp; technology&lt;/secondary-title&gt;&lt;/titles&gt;&lt;periodical&gt;&lt;full-title&gt;Environmental science &amp;amp; technology&lt;/full-title&gt;&lt;/periodical&gt;&lt;pages&gt;13555-13564&lt;/pages&gt;&lt;volume&gt;47&lt;/volume&gt;&lt;number&gt;23&lt;/number&gt;&lt;dates&gt;&lt;year&gt;2013&lt;/year&gt;&lt;/dates&gt;&lt;isbn&gt;0013-936X&lt;/isbn&gt;&lt;urls&gt;&lt;/urls&gt;&lt;/record&gt;&lt;/Cite&gt;&lt;/EndNote&gt;</w:instrText>
       </w:r>
       <w:r>
         <w:fldChar w:fldCharType="separate"/>
@@ -7306,12 +8781,8 @@
     </w:p>
     <w:p>
       <w:r>
-        <w:t>NO2 concentrations dropped between the years 2000 and 2010 in the whole of the US and across all the 48 states and D.C. with a national mean and median difference of - 37% (Figures 2-5). District of Columbia had the highest NO2 levels compared to other states: in 2000 the mean NO2 concentration was 20.58 ppb which dropped to 14.12 ppb in 2010 with an absolute difference of 6.47 ppb and a 31.4% reduction. North Dakota was the state with the lowest mean NO2 concentration in 2000 of 3.13 ppb which dropped to 2.42 ppb in 2010. The state with the highest absolute mean NO2 concentration difference between 2000 and 2010 was New</w:t>
-      </w:r>
-      <w:bookmarkStart w:id="25" w:name="_GoBack"/>
-      <w:bookmarkEnd w:id="25"/>
-      <w:r>
-        <w:t xml:space="preserve"> Jersey with a difference equal to 7.09 ppb (17.86 to 10.76 ppb) while the state with the highest percent mean change of NO2 concentrations between 2000 and 2010 was Florida with a 47.2% reduction in mean NO2 concentrations (9.86 to 5.21 ppb)</w:t>
+        <w:lastRenderedPageBreak/>
+        <w:t>NO2 concentrations dropped between the years 2000 and 2010 in the whole of the US and across all the 48 states and D.C. with a national mean and median difference of - 37% (Figures 2-5). District of Columbia had the highest NO2 levels compared to other states: in 2000 the mean NO2 concentration was 20.58 ppb which dropped to 14.12 ppb in 2010 with an absolute difference of 6.47 ppb and a 31.4% reduction. North Dakota was the state with the lowest mean NO2 concentration in 2000 of 3.13 ppb which dropped to 2.42 ppb in 2010. The state with the highest absolute mean NO2 concentration difference between 2000 and 2010 was New Jersey with a difference equal to 7.09 ppb (17.86 to 10.76 ppb) while the state with the highest percent mean change of NO2 concentrations between 2000 and 2010 was Florida with a 47.2% reduction in mean NO2 concentrations (9.86 to 5.21 ppb)</w:t>
       </w:r>
     </w:p>
     <w:p>
@@ -7518,7 +8989,7 @@
         <w:fldChar w:fldCharType="begin"/>
       </w:r>
       <w:r>
-        <w:instrText xml:space="preserve"> ADDIN EN.CITE &lt;EndNote&gt;&lt;Cite&gt;&lt;Author&gt;Kim&lt;/Author&gt;&lt;Year&gt;In prep&lt;/Year&gt;&lt;RecNum&gt;66&lt;/RecNum&gt;&lt;DisplayText&gt;(Kim et al., In prep)&lt;/DisplayText&gt;&lt;record&gt;&lt;rec-number&gt;66&lt;/rec-number&gt;&lt;foreign-keys&gt;&lt;key app="EN" db-id="sepddp20s9p0fsetespvfzwjv0d9tat2092f" timestamp="1553104552"&gt;66&lt;/key&gt;&lt;/foreign-keys&gt;&lt;ref-type name="Journal Article"&gt;17&lt;/ref-type&gt;&lt;contributors&gt;&lt;authors&gt;&lt;author&gt;Kim, S-Y&lt;/author&gt;&lt;author&gt;Bechle, M&lt;/author&gt;&lt;author&gt;Hankey, S&lt;/author&gt;&lt;author&gt;Sheppard, L&lt;/author&gt;&lt;author&gt;Szpiro AA&lt;/author&gt;&lt;author&gt;Marshall, JD. A &lt;/author&gt;&lt;/authors&gt;&lt;/contributors&gt;&lt;titles&gt;&lt;title&gt;parsimonious approach for estimating ambient concentrations of criteria pollutants in the contiguous U.S.&lt;/title&gt;&lt;secondary-title&gt;In prep&lt;/secondary-title&gt;&lt;/titles&gt;&lt;periodical&gt;&lt;full-title&gt;In prep&lt;/full-title&gt;&lt;/periodical&gt;&lt;dates&gt;&lt;year&gt;In prep&lt;/year&gt;&lt;/dates&gt;&lt;urls&gt;&lt;/urls&gt;&lt;/record&gt;&lt;/Cite&gt;&lt;/EndNote&gt;</w:instrText>
+        <w:instrText xml:space="preserve"> ADDIN EN.CITE &lt;EndNote&gt;&lt;Cite&gt;&lt;Author&gt;Kim&lt;/Author&gt;&lt;Year&gt;In prep&lt;/Year&gt;&lt;RecNum&gt;139&lt;/RecNum&gt;&lt;DisplayText&gt;(Kim et al., In prep)&lt;/DisplayText&gt;&lt;record&gt;&lt;rec-number&gt;139&lt;/rec-number&gt;&lt;foreign-keys&gt;&lt;key app="EN" db-id="evw2p02sutp5syer99qvsfw5tzza0fsxf22e" timestamp="1544715303"&gt;139&lt;/key&gt;&lt;/foreign-keys&gt;&lt;ref-type name="Journal Article"&gt;17&lt;/ref-type&gt;&lt;contributors&gt;&lt;authors&gt;&lt;author&gt;Kim, S-Y&lt;/author&gt;&lt;author&gt;Bechle, M&lt;/author&gt;&lt;author&gt;Hankey, S&lt;/author&gt;&lt;author&gt;Sheppard, L&lt;/author&gt;&lt;author&gt;Szpiro AA&lt;/author&gt;&lt;author&gt;Marshall, JD. A &lt;/author&gt;&lt;/authors&gt;&lt;/contributors&gt;&lt;titles&gt;&lt;title&gt;parsimonious approach for estimating ambient concentrations of criteria pollutants in the contiguous U.S.&lt;/title&gt;&lt;secondary-title&gt;In prep&lt;/secondary-title&gt;&lt;/titles&gt;&lt;periodical&gt;&lt;full-title&gt;In prep&lt;/full-title&gt;&lt;/periodical&gt;&lt;dates&gt;&lt;year&gt;In prep&lt;/year&gt;&lt;/dates&gt;&lt;urls&gt;&lt;/urls&gt;&lt;/record&gt;&lt;/Cite&gt;&lt;/EndNote&gt;</w:instrText>
       </w:r>
       <w:r>
         <w:fldChar w:fldCharType="separate"/>
@@ -7808,11 +9279,11 @@
       <w:pPr>
         <w:pStyle w:val="Heading1"/>
       </w:pPr>
-      <w:bookmarkStart w:id="26" w:name="_Toc1370387"/>
+      <w:bookmarkStart w:id="27" w:name="_Toc1370387"/>
       <w:r>
         <w:t>Results</w:t>
       </w:r>
-      <w:bookmarkEnd w:id="26"/>
+      <w:bookmarkEnd w:id="27"/>
       <w:r>
         <w:t xml:space="preserve"> </w:t>
       </w:r>
@@ -7821,7 +9292,7 @@
       <w:pPr>
         <w:pStyle w:val="Heading3"/>
       </w:pPr>
-      <w:bookmarkStart w:id="27" w:name="_Toc1370388"/>
+      <w:bookmarkStart w:id="28" w:name="_Toc1370388"/>
       <w:r>
         <w:t>Census description</w:t>
       </w:r>
@@ -7866,7 +9337,7 @@
         <w:fldChar w:fldCharType="begin"/>
       </w:r>
       <w:r>
-        <w:instrText xml:space="preserve"> ADDIN EN.CITE &lt;EndNote&gt;&lt;Cite AuthorYear="1"&gt;&lt;Author&gt;Winer&lt;/Author&gt;&lt;Year&gt;2012&lt;/Year&gt;&lt;RecNum&gt;20&lt;/RecNum&gt;&lt;DisplayText&gt;Winer et al. (2012)&lt;/DisplayText&gt;&lt;record&gt;&lt;rec-number&gt;20&lt;/rec-number&gt;&lt;foreign-keys&gt;&lt;key app="EN" db-id="evw2p02sutp5syer99qvsfw5tzza0fsxf22e" timestamp="1544715293"&gt;20&lt;/key&gt;&lt;/foreign-keys&gt;&lt;ref-type name="Journal Article"&gt;17&lt;/ref-type&gt;&lt;contributors&gt;&lt;authors&gt;&lt;author&gt;Winer, Rachel A&lt;/author&gt;&lt;author&gt;Qin, Xiaoting&lt;/author&gt;&lt;author&gt;Harrington, Theresa&lt;/author&gt;&lt;author&gt;Moorman, Jeanne&lt;/author&gt;&lt;author&gt;Zahran, Hatice&lt;/author&gt;&lt;/authors&gt;&lt;/contributors&gt;&lt;titles&gt;&lt;title&gt;Asthma incidence among children and adults: findings from the Behavioral Risk Factor Surveillance system asthma call-back survey—United States, 2006–2008&lt;/title&gt;&lt;secondary-title&gt;Journal of Asthma&lt;/secondary-title&gt;&lt;/titles&gt;&lt;periodical&gt;&lt;full-title&gt;Journal of Asthma&lt;/full-title&gt;&lt;/periodical&gt;&lt;pages&gt;16-22&lt;/pages&gt;&lt;volume&gt;49&lt;/volume&gt;&lt;number&gt;1&lt;/number&gt;&lt;dates&gt;&lt;year&gt;2012&lt;/year&gt;&lt;/dates&gt;&lt;isbn&gt;0277-0903&lt;/isbn&gt;&lt;urls&gt;&lt;/urls&gt;&lt;/record&gt;&lt;/Cite&gt;&lt;/EndNote&gt;</w:instrText>
+        <w:instrText xml:space="preserve"> ADDIN EN.CITE &lt;EndNote&gt;&lt;Cite AuthorYear="1"&gt;&lt;Author&gt;Winer&lt;/Author&gt;&lt;Year&gt;2012&lt;/Year&gt;&lt;RecNum&gt;417&lt;/RecNum&gt;&lt;DisplayText&gt;Winer et al. (2012)&lt;/DisplayText&gt;&lt;record&gt;&lt;rec-number&gt;417&lt;/rec-number&gt;&lt;foreign-keys&gt;&lt;key app="EN" db-id="evw2p02sutp5syer99qvsfw5tzza0fsxf22e" timestamp="1556886536"&gt;417&lt;/key&gt;&lt;/foreign-keys&gt;&lt;ref-type name="Journal Article"&gt;17&lt;/ref-type&gt;&lt;contributors&gt;&lt;authors&gt;&lt;author&gt;Winer, Rachel A&lt;/author&gt;&lt;author&gt;Qin, Xiaoting&lt;/author&gt;&lt;author&gt;Harrington, Theresa&lt;/author&gt;&lt;author&gt;Moorman, Jeanne&lt;/author&gt;&lt;author&gt;Zahran, Hatice&lt;/author&gt;&lt;/authors&gt;&lt;/contributors&gt;&lt;titles&gt;&lt;title&gt;Asthma incidence among children and adults: findings from the Behavioral Risk Factor Surveillance system asthma call-back survey—United States, 2006–2008&lt;/title&gt;&lt;secondary-title&gt;Journal of Asthma&lt;/secondary-title&gt;&lt;/titles&gt;&lt;periodical&gt;&lt;full-title&gt;Journal of Asthma&lt;/full-title&gt;&lt;/periodical&gt;&lt;pages&gt;16-22&lt;/pages&gt;&lt;volume&gt;49&lt;/volume&gt;&lt;number&gt;1&lt;/number&gt;&lt;dates&gt;&lt;year&gt;2012&lt;/year&gt;&lt;/dates&gt;&lt;isbn&gt;0277-0903&lt;/isbn&gt;&lt;urls&gt;&lt;/urls&gt;&lt;/record&gt;&lt;/Cite&gt;&lt;/EndNote&gt;</w:instrText>
       </w:r>
       <w:r>
         <w:fldChar w:fldCharType="separate"/>
@@ -7887,7 +9358,7 @@
         <w:fldChar w:fldCharType="begin"/>
       </w:r>
       <w:r>
-        <w:instrText xml:space="preserve"> ADDIN EN.CITE &lt;EndNote&gt;&lt;Cite AuthorYear="1"&gt;&lt;Author&gt;Winer&lt;/Author&gt;&lt;Year&gt;2012&lt;/Year&gt;&lt;RecNum&gt;20&lt;/RecNum&gt;&lt;DisplayText&gt;Winer et al. (2012)&lt;/DisplayText&gt;&lt;record&gt;&lt;rec-number&gt;20&lt;/rec-number&gt;&lt;foreign-keys&gt;&lt;key app="EN" db-id="evw2p02sutp5syer99qvsfw5tzza0fsxf22e" timestamp="1544715293"&gt;20&lt;/key&gt;&lt;/foreign-keys&gt;&lt;ref-type name="Journal Article"&gt;17&lt;/ref-type&gt;&lt;contributors&gt;&lt;authors&gt;&lt;author&gt;Winer, Rachel A&lt;/author&gt;&lt;author&gt;Qin, Xiaoting&lt;/author&gt;&lt;author&gt;Harrington, Theresa&lt;/author&gt;&lt;author&gt;Moorman, Jeanne&lt;/author&gt;&lt;author&gt;Zahran, Hatice&lt;/author&gt;&lt;/authors&gt;&lt;/contributors&gt;&lt;titles&gt;&lt;title&gt;Asthma incidence among children and adults: findings from the Behavioral Risk Factor Surveillance system asthma call-back survey—United States, 2006–2008&lt;/title&gt;&lt;secondary-title&gt;Journal of Asthma&lt;/secondary-title&gt;&lt;/titles&gt;&lt;periodical&gt;&lt;full-title&gt;Journal of Asthma&lt;/full-title&gt;&lt;/periodical&gt;&lt;pages&gt;16-22&lt;/pages&gt;&lt;volume&gt;49&lt;/volume&gt;&lt;number&gt;1&lt;/number&gt;&lt;dates&gt;&lt;year&gt;2012&lt;/year&gt;&lt;/dates&gt;&lt;isbn&gt;0277-0903&lt;/isbn&gt;&lt;urls&gt;&lt;/urls&gt;&lt;/record&gt;&lt;/Cite&gt;&lt;/EndNote&gt;</w:instrText>
+        <w:instrText xml:space="preserve"> ADDIN EN.CITE &lt;EndNote&gt;&lt;Cite AuthorYear="1"&gt;&lt;Author&gt;Winer&lt;/Author&gt;&lt;Year&gt;2012&lt;/Year&gt;&lt;RecNum&gt;417&lt;/RecNum&gt;&lt;DisplayText&gt;Winer et al. (2012)&lt;/DisplayText&gt;&lt;record&gt;&lt;rec-number&gt;417&lt;/rec-number&gt;&lt;foreign-keys&gt;&lt;key app="EN" db-id="evw2p02sutp5syer99qvsfw5tzza0fsxf22e" timestamp="1556886536"&gt;417&lt;/key&gt;&lt;/foreign-keys&gt;&lt;ref-type name="Journal Article"&gt;17&lt;/ref-type&gt;&lt;contributors&gt;&lt;authors&gt;&lt;author&gt;Winer, Rachel A&lt;/author&gt;&lt;author&gt;Qin, Xiaoting&lt;/author&gt;&lt;author&gt;Harrington, Theresa&lt;/author&gt;&lt;author&gt;Moorman, Jeanne&lt;/author&gt;&lt;author&gt;Zahran, Hatice&lt;/author&gt;&lt;/authors&gt;&lt;/contributors&gt;&lt;titles&gt;&lt;title&gt;Asthma incidence among children and adults: findings from the Behavioral Risk Factor Surveillance system asthma call-back survey—United States, 2006–2008&lt;/title&gt;&lt;secondary-title&gt;Journal of Asthma&lt;/secondary-title&gt;&lt;/titles&gt;&lt;periodical&gt;&lt;full-title&gt;Journal of Asthma&lt;/full-title&gt;&lt;/periodical&gt;&lt;pages&gt;16-22&lt;/pages&gt;&lt;volume&gt;49&lt;/volume&gt;&lt;number&gt;1&lt;/number&gt;&lt;dates&gt;&lt;year&gt;2012&lt;/year&gt;&lt;/dates&gt;&lt;isbn&gt;0277-0903&lt;/isbn&gt;&lt;urls&gt;&lt;/urls&gt;&lt;/record&gt;&lt;/Cite&gt;&lt;/EndNote&gt;</w:instrText>
       </w:r>
       <w:r>
         <w:fldChar w:fldCharType="separate"/>
@@ -7935,7 +9406,7 @@
       <w:r>
         <w:t>Conclusions and Recommendations</w:t>
       </w:r>
-      <w:bookmarkEnd w:id="27"/>
+      <w:bookmarkEnd w:id="28"/>
     </w:p>
     <w:p>
       <w:pPr>
@@ -7958,7 +9429,7 @@
       <w:pPr>
         <w:pStyle w:val="Heading1"/>
       </w:pPr>
-      <w:bookmarkStart w:id="28" w:name="_Toc1370389"/>
+      <w:bookmarkStart w:id="29" w:name="_Toc1370389"/>
       <w:r>
         <w:t>Outputs, Outcomes, and Impacts</w:t>
       </w:r>
@@ -8067,6 +9538,7 @@
         <w:pStyle w:val="Heading2"/>
       </w:pPr>
       <w:r>
+        <w:lastRenderedPageBreak/>
         <w:t>Research Outputs, Outcomes</w:t>
       </w:r>
       <w:r>
@@ -8075,7 +9547,7 @@
       <w:r>
         <w:t xml:space="preserve"> and Impacts</w:t>
       </w:r>
-      <w:bookmarkEnd w:id="28"/>
+      <w:bookmarkEnd w:id="29"/>
     </w:p>
     <w:p>
       <w:pPr>
@@ -8155,7 +9627,7 @@
       <w:pPr>
         <w:pStyle w:val="Heading2"/>
       </w:pPr>
-      <w:bookmarkStart w:id="29" w:name="_Toc1370390"/>
+      <w:bookmarkStart w:id="30" w:name="_Toc1370390"/>
       <w:r>
         <w:t xml:space="preserve">Technology Transfer Outputs, Outcomes, </w:t>
       </w:r>
@@ -8165,7 +9637,7 @@
       <w:r>
         <w:t>Impacts</w:t>
       </w:r>
-      <w:bookmarkEnd w:id="29"/>
+      <w:bookmarkEnd w:id="30"/>
     </w:p>
     <w:p>
       <w:pPr>
@@ -8216,13 +9688,8 @@
         <w:t>Data sets produced, including digital object identifier</w:t>
       </w:r>
       <w:r>
-        <w:t xml:space="preserve"> (</w:t>
-      </w:r>
-      <w:proofErr w:type="spellStart"/>
-      <w:r>
-        <w:t>doi</w:t>
-      </w:r>
-      <w:proofErr w:type="spellEnd"/>
+        <w:t xml:space="preserve"> (doi</w:t>
+      </w:r>
       <w:r>
         <w:t>)</w:t>
       </w:r>
@@ -8261,13 +9728,8 @@
         <w:pStyle w:val="ListBullet"/>
       </w:pPr>
       <w:r>
-        <w:t xml:space="preserve">Software developed, including </w:t>
-      </w:r>
-      <w:proofErr w:type="spellStart"/>
-      <w:r>
-        <w:t>doi</w:t>
-      </w:r>
-      <w:proofErr w:type="spellEnd"/>
+        <w:t>Software developed, including doi</w:t>
+      </w:r>
       <w:r>
         <w:t>.</w:t>
       </w:r>
@@ -8288,7 +9750,6 @@
         <w:pStyle w:val="ListBullet"/>
       </w:pPr>
       <w:r>
-        <w:lastRenderedPageBreak/>
         <w:t>Strategic partnership</w:t>
       </w:r>
       <w:r>
@@ -8311,7 +9772,7 @@
       <w:pPr>
         <w:pStyle w:val="Heading2"/>
       </w:pPr>
-      <w:bookmarkStart w:id="30" w:name="_Toc1370391"/>
+      <w:bookmarkStart w:id="31" w:name="_Toc1370391"/>
       <w:r>
         <w:t xml:space="preserve">Education </w:t>
       </w:r>
@@ -8321,7 +9782,7 @@
       <w:r>
         <w:t>Outputs, Outcomes, and Impacts</w:t>
       </w:r>
-      <w:bookmarkEnd w:id="30"/>
+      <w:bookmarkEnd w:id="31"/>
     </w:p>
     <w:p>
       <w:pPr>
@@ -8419,7 +9880,7 @@
         <w:fldChar w:fldCharType="separate"/>
       </w:r>
       <w:r>
-        <w:t xml:space="preserve">Anderson, H., Favarato, G., &amp; Atkinson, R. (2011). Long-term exposure to outdoor air pollution and the prevalence of asthma: meta-analysis of multi-community prevalence studies. Air Qual Atmos Health 2013; 6: 57–68. Nishimura KK, Galanter JM, Roth LA, et al. Early life air pollution and asthma risk in minority children: the GALA II &amp; SAGE II studies. </w:t>
+        <w:t xml:space="preserve">Anderson, H., Favarato, G., &amp; Atkinson, R. W. (2011). Long-term exposure to outdoor air pollution and the prevalence of asthma: meta-analysis of multi-community prevalence studies. Air Qual Atmos Health 2013; 6: 57–68. Nishimura KK, Galanter JM, Roth LA, et al. Early life air pollution and asthma risk in minority children: the GALA II &amp; SAGE II studies. </w:t>
       </w:r>
       <w:r>
         <w:rPr>
@@ -8437,7 +9898,7 @@
         <w:ind w:left="720" w:hanging="720"/>
       </w:pPr>
       <w:r>
-        <w:t xml:space="preserve">Anderson, H. R., Favarato, G., &amp; Atkinson, R. W. (2013). Long-term exposure to air pollution and the incidence of asthma: meta-analysis of cohort studies. </w:t>
+        <w:t xml:space="preserve">Anderson, H., Favarato, G., &amp; Atkinson, R. W. (2013). Long-term exposure to air pollution and the incidence of asthma: meta-analysis of cohort studies. </w:t>
       </w:r>
       <w:r>
         <w:rPr>
@@ -8455,16 +9916,16 @@
         <w:ind w:left="720" w:hanging="720"/>
       </w:pPr>
       <w:r>
-        <w:t xml:space="preserve">Bechle, M. J., Millet, D. B., &amp; Marshall, J. D. (2015). National spatiotemporal exposure surface for NO2: monthly scaling of a satellite-derived land-use regression, 2000–2010. </w:t>
+        <w:t xml:space="preserve">Anderson, H. R., Favarato, G., &amp; Atkinson, R. W. (2013). Long-term exposure to air pollution and the incidence of asthma: meta-analysis of cohort studies. </w:t>
       </w:r>
       <w:r>
         <w:rPr>
           <w:i/>
         </w:rPr>
-        <w:t>Environmental science &amp; technology, 49</w:t>
-      </w:r>
-      <w:r>
-        <w:t xml:space="preserve">(20), 12297-12305. </w:t>
+        <w:t>Air Quality, Atmosphere &amp; Health, 6</w:t>
+      </w:r>
+      <w:r>
+        <w:t xml:space="preserve">(1), 47-56. </w:t>
       </w:r>
     </w:p>
     <w:p>
@@ -8473,16 +9934,16 @@
         <w:ind w:left="720" w:hanging="720"/>
       </w:pPr>
       <w:r>
-        <w:t xml:space="preserve">Beelen, R., Hoek, G., Pebesma, E., Vienneau, D., de Hoogh, K., &amp; Briggs, D. J. (2009). Mapping of background air pollution at a fine spatial scale across the European Union. </w:t>
+        <w:t xml:space="preserve">Bechle, M. J., Millet, D. B., &amp; Marshall, J. D. (2015). National spatiotemporal exposure surface for NO2: monthly scaling of a satellite-derived land-use regression, 2000–2010. </w:t>
       </w:r>
       <w:r>
         <w:rPr>
           <w:i/>
         </w:rPr>
-        <w:t>Science of the Total Environment, 407</w:t>
-      </w:r>
-      <w:r>
-        <w:t xml:space="preserve">(6), 1852-1867. </w:t>
+        <w:t>Environmental science &amp; technology, 49</w:t>
+      </w:r>
+      <w:r>
+        <w:t xml:space="preserve">(20), 12297-12305. </w:t>
       </w:r>
     </w:p>
     <w:p>
@@ -8491,16 +9952,16 @@
         <w:ind w:left="720" w:hanging="720"/>
       </w:pPr>
       <w:r>
-        <w:t xml:space="preserve">Clark, L. P., Millet, D. B., &amp; Marshall, J. D. (2017). Changes in transportation-related air pollution exposures by race-ethnicity and socioeconomic status: Outdoor nitrogen dioxide in the United States in 2000 and 2010. </w:t>
+        <w:t xml:space="preserve">Beelen, R., Hoek, G., Pebesma, E., Vienneau, D., de Hoogh, K., &amp; Briggs, D. J. (2009). Mapping of background air pollution at a fine spatial scale across the European Union. </w:t>
       </w:r>
       <w:r>
         <w:rPr>
           <w:i/>
         </w:rPr>
-        <w:t>Environmental health perspectives, 125</w:t>
-      </w:r>
-      <w:r>
-        <w:t>(9), 1--10. doi:10.1289/EHP959</w:t>
+        <w:t>Science of the Total Environment, 407</w:t>
+      </w:r>
+      <w:r>
+        <w:t xml:space="preserve">(6), 1852-1867. </w:t>
       </w:r>
     </w:p>
     <w:p>
@@ -8509,16 +9970,16 @@
         <w:ind w:left="720" w:hanging="720"/>
       </w:pPr>
       <w:r>
-        <w:t xml:space="preserve">Hystad, P., Setton, E., Cervantes, A., Poplawski, K., Deschenes, S., Brauer, M., van Donkelaar, A., Lamsal, L., Martin, R., &amp; Jerrett, M. (2011). Creating national air pollution models for population exposure assessment in Canada. </w:t>
+        <w:t xml:space="preserve">Clark, L. P., Millet, D. B., &amp; Marshall, J. D. (2017). Changes in transportation-related air pollution exposures by race-ethnicity and socioeconomic status: Outdoor nitrogen dioxide in the United States in 2000 and 2010. </w:t>
       </w:r>
       <w:r>
         <w:rPr>
           <w:i/>
         </w:rPr>
-        <w:t>Environmental health perspectives, 119</w:t>
-      </w:r>
-      <w:r>
-        <w:t xml:space="preserve">(8), 1123. </w:t>
+        <w:t>Environmental health perspectives, 125</w:t>
+      </w:r>
+      <w:r>
+        <w:t>(9), 1--10. doi:10.1289/EHP959</w:t>
       </w:r>
     </w:p>
     <w:p>
@@ -8527,16 +9988,17 @@
         <w:ind w:left="720" w:hanging="720"/>
       </w:pPr>
       <w:r>
-        <w:t xml:space="preserve">Khreis, H., Kelly, C., Tate, J., Parslow, R., Lucas, K., &amp; Nieuwenhuijsen, M. (2017). Exposure to traffic-related air pollution and risk of development of childhood asthma: a systematic review and meta-analysis. </w:t>
+        <w:lastRenderedPageBreak/>
+        <w:t xml:space="preserve">Corren, J. (2013). Asthma phenotypes and endotypes: an evolving paradigm for classification. </w:t>
       </w:r>
       <w:r>
         <w:rPr>
           <w:i/>
         </w:rPr>
-        <w:t>Environment international, 100</w:t>
-      </w:r>
-      <w:r>
-        <w:t xml:space="preserve">, 1-31. </w:t>
+        <w:t>Discovery medicine, 15</w:t>
+      </w:r>
+      <w:r>
+        <w:t xml:space="preserve">(83), 243-249. </w:t>
       </w:r>
     </w:p>
     <w:p>
@@ -8545,16 +10007,16 @@
         <w:ind w:left="720" w:hanging="720"/>
       </w:pPr>
       <w:r>
-        <w:t xml:space="preserve">Khreis, H., &amp; Nieuwenhuijsen, M. (2017). Traffic-related air pollution and childhood asthma: recent advances and remaining gaps in the exposure assessment methods. </w:t>
+        <w:t xml:space="preserve">Gowers, A. M., Cullinan, P., Ayres, J. G., Anderson, H. R., Strachan, D. P., Holgate, S. T., . . . Maynard, R. L. (2012). Does outdoor air pollution induce new cases of asthma? Biological plausibility and evidence; a review. </w:t>
       </w:r>
       <w:r>
         <w:rPr>
           <w:i/>
         </w:rPr>
-        <w:t>International journal of environmental research and public health, 14</w:t>
-      </w:r>
-      <w:r>
-        <w:t xml:space="preserve">(3), 312. </w:t>
+        <w:t>Respirology, 17</w:t>
+      </w:r>
+      <w:r>
+        <w:t xml:space="preserve">(6), 887-898. </w:t>
       </w:r>
     </w:p>
     <w:p>
@@ -8563,16 +10025,16 @@
         <w:ind w:left="720" w:hanging="720"/>
       </w:pPr>
       <w:r>
-        <w:t xml:space="preserve">Kim, S.-Y., Bechle, M., Hankey, S., Sheppard, L., AA, S., &amp; Marshall, J. A. (In prep). parsimonious approach for estimating ambient concentrations of criteria pollutants in the contiguous U.S. </w:t>
+        <w:t xml:space="preserve">Holgate, S., Davies, D., Powell, R., Howarth, P., Haitchi, H., &amp; Holloway, J. (2007). Local genetic and environmental factors in asthma disease pathogenesis: chronicity and persistence mechanisms. </w:t>
       </w:r>
       <w:r>
         <w:rPr>
           <w:i/>
         </w:rPr>
-        <w:t>In prep</w:t>
-      </w:r>
-      <w:r>
-        <w:t xml:space="preserve">. </w:t>
+        <w:t>European Respiratory Journal, 29</w:t>
+      </w:r>
+      <w:r>
+        <w:t xml:space="preserve">(4), 793-803. </w:t>
       </w:r>
     </w:p>
     <w:p>
@@ -8581,16 +10043,16 @@
         <w:ind w:left="720" w:hanging="720"/>
       </w:pPr>
       <w:r>
-        <w:t xml:space="preserve">Manson, S., Schroeder, J., Van Riper, D., &amp; Ruggles, S. (2018). </w:t>
+        <w:t xml:space="preserve">Holgate, S. T. (2007). Epithelium dysfunction in asthma. </w:t>
       </w:r>
       <w:r>
         <w:rPr>
           <w:i/>
         </w:rPr>
-        <w:t>IPUMS National Historical Geographic Information System: Version 13.0 [Database]. Minneapolis: University of Minnesota.</w:t>
-      </w:r>
-      <w:r>
-        <w:t xml:space="preserve"> </w:t>
+        <w:t>Journal of Allergy and Clinical Immunology, 120</w:t>
+      </w:r>
+      <w:r>
+        <w:t xml:space="preserve">(6), 1233-1244. </w:t>
       </w:r>
     </w:p>
     <w:p>
@@ -8599,7 +10061,16 @@
         <w:ind w:left="720" w:hanging="720"/>
       </w:pPr>
       <w:r>
-        <w:t xml:space="preserve">National Heart Lung and Blood Institute. (2007). National Asthma Education and Prevention Program. Expert panel report 3: guidelines for the diagnosis and management of asthma: full report 2007. </w:t>
+        <w:t xml:space="preserve">Holgate, S. T., Davies, D. E., Lackie, P. M., Wilson, S. J., Puddicombe, S. M., &amp; Lordan, J. L. (2000). Epithelial-mesenchymal interactions in the pathogenesis of asthma. </w:t>
+      </w:r>
+      <w:r>
+        <w:rPr>
+          <w:i/>
+        </w:rPr>
+        <w:t>Journal of Allergy and Clinical Immunology, 105</w:t>
+      </w:r>
+      <w:r>
+        <w:t xml:space="preserve">(2), 193-204. </w:t>
       </w:r>
     </w:p>
     <w:p>
@@ -8608,16 +10079,16 @@
         <w:ind w:left="720" w:hanging="720"/>
       </w:pPr>
       <w:r>
-        <w:t xml:space="preserve">Novotny, E. V., Bechle, M. J., Millet, D. B., &amp; Marshall, J. D. (2011). National satellite-based land-use regression: NO2 in the United States. </w:t>
+        <w:t xml:space="preserve">Hystad, P., Setton, E., Cervantes, A., Poplawski, K., Deschenes, S., Brauer, M., . . . Jerrett, M. (2011). Creating national air pollution models for population exposure assessment in Canada. </w:t>
       </w:r>
       <w:r>
         <w:rPr>
           <w:i/>
         </w:rPr>
-        <w:t>Environmental science &amp; technology, 45</w:t>
-      </w:r>
-      <w:r>
-        <w:t xml:space="preserve">(10), 4407-4414. </w:t>
+        <w:t>Environmental health perspectives, 119</w:t>
+      </w:r>
+      <w:r>
+        <w:t xml:space="preserve">(8), 1123-1129. </w:t>
       </w:r>
     </w:p>
     <w:p>
@@ -8626,16 +10097,16 @@
         <w:ind w:left="720" w:hanging="720"/>
       </w:pPr>
       <w:r>
-        <w:t xml:space="preserve">Soriano, J. B., Abajobir, A. A., Abate, K. H., Abera, S. F., Agrawal, A., Ahmed, M. B., Aichour, A. N., Aichour, I., Aichour, M. T. E., &amp; Alam, K. (2017). Global, regional, and national deaths, prevalence, disability-adjusted life years, and years lived with disability for chronic obstructive pulmonary disease and asthma, 1990–2015: a systematic analysis for the Global Burden of Disease Study 2015. </w:t>
+        <w:t xml:space="preserve">Khreis, H., Kelly, C., Tate, J., Parslow, R., Lucas, K., &amp; Nieuwenhuijsen, M. (2017). Exposure to traffic-related air pollution and risk of development of childhood asthma: a systematic review and meta-analysis. </w:t>
       </w:r>
       <w:r>
         <w:rPr>
           <w:i/>
         </w:rPr>
-        <w:t>The Lancet Respiratory Medicine, 5</w:t>
-      </w:r>
-      <w:r>
-        <w:t xml:space="preserve">(9), 691-706. </w:t>
+        <w:t>Environment international, 100</w:t>
+      </w:r>
+      <w:r>
+        <w:t xml:space="preserve">, 1-31. </w:t>
       </w:r>
     </w:p>
     <w:p>
@@ -8644,16 +10115,16 @@
         <w:ind w:left="720" w:hanging="720"/>
       </w:pPr>
       <w:r>
-        <w:t xml:space="preserve">Vienneau, D., De Hoogh, K., Bechle, M. J., Beelen, R., Van Donkelaar, A., Martin, R. V., Millet, D. B., Hoek, G., &amp; Marshall, J. D. (2013). Western European land use regression incorporating satellite-and ground-based measurements of NO2 and PM10. </w:t>
+        <w:t xml:space="preserve">Khreis, H., &amp; Nieuwenhuijsen, M. (2017). Traffic-related air pollution and childhood asthma: recent advances and remaining gaps in the exposure assessment methods. </w:t>
       </w:r>
       <w:r>
         <w:rPr>
           <w:i/>
         </w:rPr>
-        <w:t>Environmental science &amp; technology, 47</w:t>
-      </w:r>
-      <w:r>
-        <w:t xml:space="preserve">(23), 13555-13564. </w:t>
+        <w:t>International journal of environmental research and public health, 14</w:t>
+      </w:r>
+      <w:r>
+        <w:t xml:space="preserve">(3), 312. </w:t>
       </w:r>
     </w:p>
     <w:p>
@@ -8662,7 +10133,348 @@
         <w:ind w:left="720" w:hanging="720"/>
       </w:pPr>
       <w:r>
+        <w:t xml:space="preserve">Kim, S.-Y., Bechle, M., Hankey, S., Sheppard, L., AA, S., &amp; Marshall, J. A. (In prep). parsimonious approach for estimating ambient concentrations of criteria pollutants in the contiguous U.S. </w:t>
+      </w:r>
+      <w:r>
+        <w:rPr>
+          <w:i/>
+        </w:rPr>
+        <w:t>In prep</w:t>
+      </w:r>
+      <w:r>
+        <w:t xml:space="preserve">. </w:t>
+      </w:r>
+    </w:p>
+    <w:p>
+      <w:pPr>
+        <w:pStyle w:val="EndNoteBibliography"/>
+        <w:ind w:left="720" w:hanging="720"/>
+      </w:pPr>
+      <w:r>
+        <w:t xml:space="preserve">Künzli, N., Perez, L., Lurmann, F., Hricko, A., Penfold, B., &amp; McConnell, R. (2008). An attributable risk model for exposures assumed to cause both chronic disease and its exacerbations. </w:t>
+      </w:r>
+      <w:r>
+        <w:rPr>
+          <w:i/>
+        </w:rPr>
+        <w:t>Epidemiology, 19</w:t>
+      </w:r>
+      <w:r>
+        <w:t xml:space="preserve">(2), 179-185. </w:t>
+      </w:r>
+    </w:p>
+    <w:p>
+      <w:pPr>
+        <w:pStyle w:val="EndNoteBibliography"/>
+        <w:ind w:left="720" w:hanging="720"/>
+      </w:pPr>
+      <w:r>
+        <w:t xml:space="preserve">Manson, S., Schroeder, J., Van Riper, D., &amp; Ruggles, S. (2018). </w:t>
+      </w:r>
+      <w:r>
+        <w:rPr>
+          <w:i/>
+        </w:rPr>
+        <w:t>IPUMS National Historical Geographic Information System: Version 13.0 [Database]. Minneapolis: University of Minnesota.</w:t>
+      </w:r>
+      <w:r>
+        <w:t xml:space="preserve"> </w:t>
+      </w:r>
+    </w:p>
+    <w:p>
+      <w:pPr>
+        <w:pStyle w:val="EndNoteBibliography"/>
+        <w:ind w:left="720" w:hanging="720"/>
+      </w:pPr>
+      <w:r>
+        <w:t xml:space="preserve">Martin, J. G., &amp; Jo, T. (2008). Genetic differences in airway smooth muscle function. </w:t>
+      </w:r>
+      <w:r>
+        <w:rPr>
+          <w:i/>
+        </w:rPr>
+        <w:t>Proceedings of the American Thoracic Society, 5</w:t>
+      </w:r>
+      <w:r>
+        <w:t xml:space="preserve">(1), 73-79. </w:t>
+      </w:r>
+    </w:p>
+    <w:p>
+      <w:pPr>
+        <w:pStyle w:val="EndNoteBibliography"/>
+        <w:ind w:left="720" w:hanging="720"/>
+      </w:pPr>
+      <w:r>
+        <w:t xml:space="preserve">Martinez, F. D. (2007). Genes, environments, development and asthma: a reappraisal. </w:t>
+      </w:r>
+      <w:r>
+        <w:rPr>
+          <w:i/>
+        </w:rPr>
+        <w:t>European Respiratory Journal, 29</w:t>
+      </w:r>
+      <w:r>
+        <w:t xml:space="preserve">(1), 179-184. </w:t>
+      </w:r>
+    </w:p>
+    <w:p>
+      <w:pPr>
+        <w:pStyle w:val="EndNoteBibliography"/>
+        <w:ind w:left="720" w:hanging="720"/>
+      </w:pPr>
+      <w:r>
+        <w:t xml:space="preserve">Mauad, T., Bel, E. H., &amp; Sterk, P. J. (2007). Asthma therapy and airway remodeling. </w:t>
+      </w:r>
+      <w:r>
+        <w:rPr>
+          <w:i/>
+        </w:rPr>
+        <w:t>Journal of Allergy and Clinical Immunology, 120</w:t>
+      </w:r>
+      <w:r>
+        <w:t xml:space="preserve">(5), 997-1009. </w:t>
+      </w:r>
+    </w:p>
+    <w:p>
+      <w:pPr>
+        <w:pStyle w:val="EndNoteBibliography"/>
+        <w:ind w:left="720" w:hanging="720"/>
+      </w:pPr>
+      <w:r>
+        <w:t xml:space="preserve">Nadeem, A., Masood, A., &amp; Siddiqui, N. (2008). Oxidant—antioxidant imbalance in asthma: scientific evidence, epidemiological data and possible therapeutic options. </w:t>
+      </w:r>
+      <w:r>
+        <w:rPr>
+          <w:i/>
+        </w:rPr>
+        <w:t>Therapeutic advances in respiratory disease, 2</w:t>
+      </w:r>
+      <w:r>
+        <w:t xml:space="preserve">(4), 215-235. </w:t>
+      </w:r>
+    </w:p>
+    <w:p>
+      <w:pPr>
+        <w:pStyle w:val="EndNoteBibliography"/>
+        <w:ind w:left="720" w:hanging="720"/>
+      </w:pPr>
+      <w:r>
+        <w:t xml:space="preserve">National Heart Lung and Blood Institute. (2007). National Asthma Education and Prevention Program. Expert panel report 3: guidelines for the diagnosis and management of asthma: full report 2007. </w:t>
+      </w:r>
+    </w:p>
+    <w:p>
+      <w:pPr>
+        <w:pStyle w:val="EndNoteBibliography"/>
+        <w:ind w:left="720" w:hanging="720"/>
+      </w:pPr>
+      <w:r>
+        <w:t xml:space="preserve">Novotny, E. V., Bechle, M. J., Millet, D. B., &amp; Marshall, J. D. (2011). National satellite-based land-use regression: NO2 in the United States. </w:t>
+      </w:r>
+      <w:r>
+        <w:rPr>
+          <w:i/>
+        </w:rPr>
+        <w:t>Environmental science &amp; technology, 45</w:t>
+      </w:r>
+      <w:r>
+        <w:t xml:space="preserve">(10), 4407-4414. </w:t>
+      </w:r>
+    </w:p>
+    <w:p>
+      <w:pPr>
+        <w:pStyle w:val="EndNoteBibliography"/>
+        <w:ind w:left="720" w:hanging="720"/>
+      </w:pPr>
+      <w:r>
+        <w:t xml:space="preserve">Ober, C., &amp; Yao, T. C. (2011). The genetics of asthma and allergic disease: a 21st century perspective. </w:t>
+      </w:r>
+      <w:r>
+        <w:rPr>
+          <w:i/>
+        </w:rPr>
+        <w:t>Immunological reviews, 242</w:t>
+      </w:r>
+      <w:r>
+        <w:t xml:space="preserve">(1), 10-30. </w:t>
+      </w:r>
+    </w:p>
+    <w:p>
+      <w:pPr>
+        <w:pStyle w:val="EndNoteBibliography"/>
+        <w:ind w:left="720" w:hanging="720"/>
+      </w:pPr>
+      <w:r>
+        <w:t xml:space="preserve">Perez, L., Declercq, C., Iñiguez, C., Aguilera, I., Badaloni, C., Ballester, F., . . . Forastiere, F. (2013). Chronic burden of near-roadway traffic pollution in 10 European cities (APHEKOM network). </w:t>
+      </w:r>
+      <w:r>
+        <w:rPr>
+          <w:i/>
+        </w:rPr>
+        <w:t>European Respiratory Journal</w:t>
+      </w:r>
+      <w:r>
+        <w:t xml:space="preserve">, erj00311-02012. </w:t>
+      </w:r>
+    </w:p>
+    <w:p>
+      <w:pPr>
+        <w:pStyle w:val="EndNoteBibliography"/>
+        <w:ind w:left="720" w:hanging="720"/>
+      </w:pPr>
+      <w:r>
+        <w:t xml:space="preserve">Perez, L., Künzli, N., Avol, E., Hricko, A. M., Lurmann, F., Nicholas, E., . . . McConnell, R. (2009). Global goods movement and the local burden of childhood asthma in southern California. </w:t>
+      </w:r>
+      <w:r>
+        <w:rPr>
+          <w:i/>
+        </w:rPr>
+        <w:t>American Journal of Public Health, 99</w:t>
+      </w:r>
+      <w:r>
+        <w:t xml:space="preserve">(S3), S622-S628. </w:t>
+      </w:r>
+    </w:p>
+    <w:p>
+      <w:pPr>
+        <w:pStyle w:val="EndNoteBibliography"/>
+        <w:ind w:left="720" w:hanging="720"/>
+      </w:pPr>
+      <w:r>
+        <w:t xml:space="preserve">Perez, L., Lurmann, F., Wilson, J., Pastor, M., Brandt, S. J., Künzli, N., &amp; McConnell, R. (2012). Near-roadway pollution and childhood asthma: implications for developing “win–win” compact urban development and clean vehicle strategies. </w:t>
+      </w:r>
+      <w:r>
+        <w:rPr>
+          <w:i/>
+        </w:rPr>
+        <w:t>Environmental health perspectives, 120</w:t>
+      </w:r>
+      <w:r>
+        <w:t xml:space="preserve">(11), 1619-1626. </w:t>
+      </w:r>
+    </w:p>
+    <w:p>
+      <w:pPr>
+        <w:pStyle w:val="EndNoteBibliography"/>
+        <w:ind w:left="720" w:hanging="720"/>
+      </w:pPr>
+      <w:r>
+        <w:t xml:space="preserve">Soriano, J. B., Abajobir, A. A., Abate, K. H., Abera, S. F., Agrawal, A., Ahmed, M. B., . . . Alam, K. (2017). Global, regional, and national deaths, prevalence, disability-adjusted life years, and years lived with disability for chronic obstructive pulmonary disease and asthma, 1990–2015: a systematic analysis for the Global Burden of Disease Study 2015. </w:t>
+      </w:r>
+      <w:r>
+        <w:rPr>
+          <w:i/>
+        </w:rPr>
+        <w:t>The Lancet Respiratory Medicine, 5</w:t>
+      </w:r>
+      <w:r>
+        <w:t xml:space="preserve">(9), 691-706. </w:t>
+      </w:r>
+    </w:p>
+    <w:p>
+      <w:pPr>
+        <w:pStyle w:val="EndNoteBibliography"/>
+        <w:ind w:left="720" w:hanging="720"/>
+      </w:pPr>
+      <w:r>
+        <w:t xml:space="preserve">Tgavalekos, N. T., Musch, G., Harris, R., Melo, M. V., Winkler, T., Schroeder, T., . . . Venegas, J. (2007). Relationship between airway narrowing, patchy ventilation and lung mechanics in asthmatics. </w:t>
+      </w:r>
+      <w:r>
+        <w:rPr>
+          <w:i/>
+        </w:rPr>
+        <w:t>European Respiratory Journal, 29</w:t>
+      </w:r>
+      <w:r>
+        <w:t xml:space="preserve">(6), 1174-1181. </w:t>
+      </w:r>
+    </w:p>
+    <w:p>
+      <w:pPr>
+        <w:pStyle w:val="EndNoteBibliography"/>
+        <w:ind w:left="720" w:hanging="720"/>
+      </w:pPr>
+      <w:r>
         <w:lastRenderedPageBreak/>
+        <w:t xml:space="preserve">Vienneau, D., De Hoogh, K., Bechle, M. J., Beelen, R., Van Donkelaar, A., Martin, R. V., . . . Marshall, J. D. (2013). Western European land use regression incorporating satellite-and ground-based measurements of NO2 and PM10. </w:t>
+      </w:r>
+      <w:r>
+        <w:rPr>
+          <w:i/>
+        </w:rPr>
+        <w:t>Environmental science &amp; technology, 47</w:t>
+      </w:r>
+      <w:r>
+        <w:t xml:space="preserve">(23), 13555-13564. </w:t>
+      </w:r>
+    </w:p>
+    <w:p>
+      <w:pPr>
+        <w:pStyle w:val="EndNoteBibliography"/>
+        <w:ind w:left="720" w:hanging="720"/>
+      </w:pPr>
+      <w:r>
+        <w:t xml:space="preserve">Wenzel, S. E. (2012). Asthma phenotypes: the evolution from clinical to molecular approaches. </w:t>
+      </w:r>
+      <w:r>
+        <w:rPr>
+          <w:i/>
+        </w:rPr>
+        <w:t>Nature medicine, 18</w:t>
+      </w:r>
+      <w:r>
+        <w:t xml:space="preserve">(5), 716. </w:t>
+      </w:r>
+    </w:p>
+    <w:p>
+      <w:pPr>
+        <w:pStyle w:val="EndNoteBibliography"/>
+        <w:ind w:left="720" w:hanging="720"/>
+      </w:pPr>
+      <w:r>
+        <w:t xml:space="preserve">Wenzel, S. E., Barnes, P. J., Bleecker, E. R., Bousquet, J., Busse, W., Dahlén, S.-E., . . . Antczak, A. (2009). A randomized, double-blind, placebo-controlled study of tumor necrosis factor-α blockade in severe persistent asthma. </w:t>
+      </w:r>
+      <w:r>
+        <w:rPr>
+          <w:i/>
+        </w:rPr>
+        <w:t>American journal of respiratory and critical care medicine, 179</w:t>
+      </w:r>
+      <w:r>
+        <w:t xml:space="preserve">(7), 549-558. </w:t>
+      </w:r>
+    </w:p>
+    <w:p>
+      <w:pPr>
+        <w:pStyle w:val="EndNoteBibliography"/>
+        <w:ind w:left="720" w:hanging="720"/>
+      </w:pPr>
+      <w:r>
+        <w:t xml:space="preserve">WHO. (2005). </w:t>
+      </w:r>
+      <w:r>
+        <w:rPr>
+          <w:i/>
+        </w:rPr>
+        <w:t>Air Quality Guidlines Global Update 2005</w:t>
+      </w:r>
+      <w:r>
+        <w:t xml:space="preserve">. Retrieved from </w:t>
+      </w:r>
+      <w:hyperlink r:id="rId18" w:history="1">
+        <w:r>
+          <w:rPr>
+            <w:rStyle w:val="Hyperlink"/>
+          </w:rPr>
+          <w:t>www.euro.who.int</w:t>
+        </w:r>
+      </w:hyperlink>
+    </w:p>
+    <w:p>
+      <w:pPr>
+        <w:pStyle w:val="EndNoteBibliography"/>
+        <w:ind w:left="720" w:hanging="720"/>
+      </w:pPr>
+      <w:r>
         <w:t xml:space="preserve">Winer, R. A., Qin, X., Harrington, T., Moorman, J., &amp; Zahran, H. (2012). Asthma incidence among children and adults: findings from the Behavioral Risk Factor Surveillance system asthma call-back survey—United States, 2006–2008. </w:t>
       </w:r>
       <w:r>
@@ -8775,6 +10587,22 @@
       </w:r>
     </w:p>
   </w:comment>
+  <w:comment w:id="25" w:author="Raed Alotaibi" w:date="2019-06-25T15:39:00Z" w:initials="RA">
+    <w:p>
+      <w:pPr>
+        <w:pStyle w:val="CommentText"/>
+      </w:pPr>
+      <w:r>
+        <w:rPr>
+          <w:rStyle w:val="CommentReference"/>
+        </w:rPr>
+        <w:annotationRef/>
+      </w:r>
+      <w:r>
+        <w:t xml:space="preserve">LUR modeling as a means of exposure has been described above. Re-write to indicate the data sets we will be using. </w:t>
+      </w:r>
+    </w:p>
+  </w:comment>
 </w:comments>
 </file>
 
@@ -8784,6 +10612,7 @@
   <w15:commentEx w15:paraId="3F2418EE" w15:done="0"/>
   <w15:commentEx w15:paraId="37905764" w15:done="0"/>
   <w15:commentEx w15:paraId="7E94592B" w15:done="0"/>
+  <w15:commentEx w15:paraId="60CAF3C0" w15:done="0"/>
 </w15:commentsEx>
 </file>
 
@@ -8793,6 +10622,7 @@
   <w16cid:commentId w16cid:paraId="3F2418EE" w16cid:durableId="20BBA975"/>
   <w16cid:commentId w16cid:paraId="37905764" w16cid:durableId="20BBA976"/>
   <w16cid:commentId w16cid:paraId="7E94592B" w16cid:durableId="20BBA977"/>
+  <w16cid:commentId w16cid:paraId="60CAF3C0" w16cid:durableId="20BCBE98"/>
 </w16cid:commentsIds>
 </file>
 
@@ -11065,6 +12895,9 @@
 <w15:people xmlns:wpc="http://schemas.microsoft.com/office/word/2010/wordprocessingCanvas" xmlns:cx="http://schemas.microsoft.com/office/drawing/2014/chartex" xmlns:cx1="http://schemas.microsoft.com/office/drawing/2015/9/8/chartex" xmlns:cx2="http://schemas.microsoft.com/office/drawing/2015/10/21/chartex" xmlns:cx3="http://schemas.microsoft.com/office/drawing/2016/5/9/chartex" xmlns:cx4="http://schemas.microsoft.com/office/drawing/2016/5/10/chartex" xmlns:cx5="http://schemas.microsoft.com/office/drawing/2016/5/11/chartex" xmlns:cx6="http://schemas.microsoft.com/office/drawing/2016/5/12/chartex" xmlns:cx7="http://schemas.microsoft.com/office/drawing/2016/5/13/chartex" xmlns:cx8="http://schemas.microsoft.com/office/drawing/2016/5/14/chartex" xmlns:mc="http://schemas.openxmlformats.org/markup-compatibility/2006" xmlns:aink="http://schemas.microsoft.com/office/drawing/2016/ink" xmlns:am3d="http://schemas.microsoft.com/office/drawing/2017/model3d" xmlns:o="urn:schemas-microsoft-com:office:office" xmlns:r="http://schemas.openxmlformats.org/officeDocument/2006/relationships" xmlns:m="http://schemas.openxmlformats.org/officeDocument/2006/math" xmlns:v="urn:schemas-microsoft-com:vml" xmlns:wp14="http://schemas.microsoft.com/office/word/2010/wordprocessingDrawing" xmlns:wp="http://schemas.openxmlformats.org/drawingml/2006/wordprocessingDrawing" xmlns:w10="urn:schemas-microsoft-com:office:word" xmlns:w="http://schemas.openxmlformats.org/wordprocessingml/2006/main" xmlns:w14="http://schemas.microsoft.com/office/word/2010/wordml" xmlns:w15="http://schemas.microsoft.com/office/word/2012/wordml" xmlns:w16cid="http://schemas.microsoft.com/office/word/2016/wordml/cid" xmlns:w16se="http://schemas.microsoft.com/office/word/2015/wordml/symex" xmlns:wpg="http://schemas.microsoft.com/office/word/2010/wordprocessingGroup" xmlns:wpi="http://schemas.microsoft.com/office/word/2010/wordprocessingInk" xmlns:wne="http://schemas.microsoft.com/office/word/2006/wordml" xmlns:wps="http://schemas.microsoft.com/office/word/2010/wordprocessingShape" mc:Ignorable="w14 w15 w16se w16cid wp14">
   <w15:person w15:author="Alotaibi, Raed">
     <w15:presenceInfo w15:providerId="AD" w15:userId="S-1-5-21-1120367096-779962018-1349916565-4349793"/>
+  </w15:person>
+  <w15:person w15:author="Raed Alotaibi">
+    <w15:presenceInfo w15:providerId="Windows Live" w15:userId="bbc5afeee4dabf36"/>
   </w15:person>
 </w15:people>
 </file>
@@ -11186,6 +13019,7 @@
     <w:lsdException w:name="HTML Sample" w:semiHidden="1" w:unhideWhenUsed="1"/>
     <w:lsdException w:name="HTML Typewriter" w:semiHidden="1" w:unhideWhenUsed="1"/>
     <w:lsdException w:name="HTML Variable" w:semiHidden="1" w:unhideWhenUsed="1"/>
+    <w:lsdException w:name="Normal Table" w:semiHidden="1" w:unhideWhenUsed="1"/>
     <w:lsdException w:name="annotation subject" w:semiHidden="1" w:unhideWhenUsed="1"/>
     <w:lsdException w:name="No List" w:semiHidden="1" w:unhideWhenUsed="1"/>
     <w:lsdException w:name="Outline List 1" w:semiHidden="1" w:unhideWhenUsed="1"/>
@@ -11228,8 +13062,11 @@
     <w:lsdException w:name="Table Contemporary" w:semiHidden="1" w:unhideWhenUsed="1"/>
     <w:lsdException w:name="Table Elegant" w:semiHidden="1" w:unhideWhenUsed="1"/>
     <w:lsdException w:name="Table Professional" w:semiHidden="1" w:unhideWhenUsed="1"/>
+    <w:lsdException w:name="Table Subtle 1" w:semiHidden="1" w:unhideWhenUsed="1"/>
     <w:lsdException w:name="Table Subtle 2" w:semiHidden="1" w:unhideWhenUsed="1"/>
     <w:lsdException w:name="Table Web 1" w:semiHidden="1" w:unhideWhenUsed="1"/>
+    <w:lsdException w:name="Table Web 2" w:semiHidden="1" w:unhideWhenUsed="1"/>
+    <w:lsdException w:name="Table Web 3" w:semiHidden="1" w:unhideWhenUsed="1"/>
     <w:lsdException w:name="Balloon Text" w:semiHidden="1" w:unhideWhenUsed="1"/>
     <w:lsdException w:name="Table Grid" w:uiPriority="39"/>
     <w:lsdException w:name="Table Theme" w:semiHidden="1" w:unhideWhenUsed="1"/>
@@ -11667,7 +13504,6 @@
   <w:style w:type="character" w:default="1" w:styleId="DefaultParagraphFont">
     <w:name w:val="Default Paragraph Font"/>
     <w:uiPriority w:val="1"/>
-    <w:semiHidden/>
     <w:unhideWhenUsed/>
   </w:style>
   <w:style w:type="table" w:default="1" w:styleId="TableNormal">
@@ -12831,6 +14667,18 @@
       <w:noProof/>
     </w:rPr>
   </w:style>
+  <w:style w:type="character" w:styleId="UnresolvedMention">
+    <w:name w:val="Unresolved Mention"/>
+    <w:basedOn w:val="DefaultParagraphFont"/>
+    <w:uiPriority w:val="99"/>
+    <w:semiHidden/>
+    <w:unhideWhenUsed/>
+    <w:rsid w:val="008E74B1"/>
+    <w:rPr>
+      <w:color w:val="605E5C"/>
+      <w:shd w:val="clear" w:color="auto" w:fill="E1DFDD"/>
+    </w:rPr>
+  </w:style>
 </w:styles>
 </file>
 
@@ -13069,7 +14917,7 @@
 </file>
 
 <file path=customXml/itemProps1.xml><?xml version="1.0" encoding="utf-8"?>
-<ds:datastoreItem xmlns:ds="http://schemas.openxmlformats.org/officeDocument/2006/customXml" ds:itemID="{2C13F2FB-06AB-4B06-B490-CC3B6A4D383F}">
+<ds:datastoreItem xmlns:ds="http://schemas.openxmlformats.org/officeDocument/2006/customXml" ds:itemID="{DA931853-8DBB-4B44-BBC1-5E3890CEE8D5}">
   <ds:schemaRefs>
     <ds:schemaRef ds:uri="http://schemas.openxmlformats.org/officeDocument/2006/bibliography"/>
   </ds:schemaRefs>

</xml_diff>

<commit_message>
Added data set script and plot script
</commit_message>
<xml_diff>
--- a/Final Report/CARTEEH Final Report ver1_RA.docx
+++ b/Final Report/CARTEEH Final Report ver1_RA.docx
@@ -7,6 +7,8 @@
         <w:pStyle w:val="Title"/>
       </w:pPr>
       <w:bookmarkStart w:id="0" w:name="ProjectTitle"/>
+      <w:bookmarkStart w:id="1" w:name="_GoBack"/>
+      <w:bookmarkEnd w:id="1"/>
       <w:r>
         <w:t xml:space="preserve">                                                                                                                                                                                                                                                                                                                                                                                                                                                                                                                                                                                                                                                                                                                                                                                                                                                                                                                                                                    </w:t>
       </w:r>
@@ -22,7 +24,7 @@
           </w:ffData>
         </w:fldChar>
       </w:r>
-      <w:bookmarkStart w:id="1" w:name="Text1"/>
+      <w:bookmarkStart w:id="2" w:name="Text1"/>
       <w:r>
         <w:instrText xml:space="preserve"> FORMTEXT </w:instrText>
       </w:r>
@@ -36,7 +38,7 @@
         <w:fldChar w:fldCharType="end"/>
       </w:r>
       <w:bookmarkEnd w:id="0"/>
-      <w:bookmarkEnd w:id="1"/>
+      <w:bookmarkEnd w:id="2"/>
       <w:r>
         <w:rPr>
           <w:noProof/>
@@ -1135,7 +1137,7 @@
                 </w:ffData>
               </w:fldChar>
             </w:r>
-            <w:bookmarkStart w:id="2" w:name="Text2"/>
+            <w:bookmarkStart w:id="3" w:name="Text2"/>
             <w:r>
               <w:rPr>
                 <w:rFonts w:ascii="Times New Roman" w:eastAsia="Times New Roman" w:hAnsi="Times New Roman" w:cs="Times New Roman"/>
@@ -1176,7 +1178,7 @@
               </w:rPr>
               <w:fldChar w:fldCharType="end"/>
             </w:r>
-            <w:bookmarkEnd w:id="2"/>
+            <w:bookmarkEnd w:id="3"/>
           </w:p>
         </w:tc>
       </w:tr>
@@ -2122,7 +2124,25 @@
                 <w:sz w:val="20"/>
                 <w:szCs w:val="20"/>
               </w:rPr>
-              <w:t xml:space="preserve">19. Security Classif. (of this report) </w:t>
+              <w:t xml:space="preserve">19. Security </w:t>
+            </w:r>
+            <w:proofErr w:type="spellStart"/>
+            <w:r>
+              <w:rPr>
+                <w:rFonts w:ascii="Times New Roman"/>
+                <w:sz w:val="20"/>
+                <w:szCs w:val="20"/>
+              </w:rPr>
+              <w:t>Classif</w:t>
+            </w:r>
+            <w:proofErr w:type="spellEnd"/>
+            <w:r>
+              <w:rPr>
+                <w:rFonts w:ascii="Times New Roman"/>
+                <w:sz w:val="20"/>
+                <w:szCs w:val="20"/>
+              </w:rPr>
+              <w:t xml:space="preserve">. (of this report) </w:t>
             </w:r>
           </w:p>
           <w:p>
@@ -2183,7 +2203,25 @@
                 <w:sz w:val="20"/>
                 <w:szCs w:val="20"/>
               </w:rPr>
-              <w:t xml:space="preserve">20. Security Classif. (of this page) </w:t>
+              <w:t xml:space="preserve">20. Security </w:t>
+            </w:r>
+            <w:proofErr w:type="spellStart"/>
+            <w:r>
+              <w:rPr>
+                <w:rFonts w:ascii="Times New Roman"/>
+                <w:sz w:val="20"/>
+                <w:szCs w:val="20"/>
+              </w:rPr>
+              <w:t>Classif</w:t>
+            </w:r>
+            <w:proofErr w:type="spellEnd"/>
+            <w:r>
+              <w:rPr>
+                <w:rFonts w:ascii="Times New Roman"/>
+                <w:sz w:val="20"/>
+                <w:szCs w:val="20"/>
+              </w:rPr>
+              <w:t xml:space="preserve">. (of this page) </w:t>
             </w:r>
           </w:p>
           <w:p>
@@ -3914,11 +3952,11 @@
       <w:pPr>
         <w:pStyle w:val="Heading1"/>
       </w:pPr>
-      <w:bookmarkStart w:id="3" w:name="_Toc1370374"/>
+      <w:bookmarkStart w:id="4" w:name="_Toc1370374"/>
       <w:r>
         <w:t>List of Figures</w:t>
       </w:r>
-      <w:bookmarkEnd w:id="3"/>
+      <w:bookmarkEnd w:id="4"/>
     </w:p>
     <w:p>
       <w:pPr>
@@ -4011,14 +4049,14 @@
       <w:pPr>
         <w:pStyle w:val="Heading1"/>
       </w:pPr>
-      <w:bookmarkStart w:id="4" w:name="_Toc1370375"/>
+      <w:bookmarkStart w:id="5" w:name="_Toc1370375"/>
       <w:r>
         <w:t xml:space="preserve">List of </w:t>
       </w:r>
       <w:r>
         <w:t>Tables</w:t>
       </w:r>
-      <w:bookmarkEnd w:id="4"/>
+      <w:bookmarkEnd w:id="5"/>
     </w:p>
     <w:p>
       <w:pPr>
@@ -4130,7 +4168,7 @@
       <w:pPr>
         <w:pStyle w:val="Heading1"/>
       </w:pPr>
-      <w:bookmarkStart w:id="5" w:name="_Toc1370376"/>
+      <w:bookmarkStart w:id="6" w:name="_Toc1370376"/>
       <w:r>
         <w:lastRenderedPageBreak/>
         <w:t>Report Guidelines (FOR REFERENCE</w:t>
@@ -4141,7 +4179,7 @@
       <w:r>
         <w:t>Delete This Section)</w:t>
       </w:r>
-      <w:bookmarkEnd w:id="5"/>
+      <w:bookmarkEnd w:id="6"/>
     </w:p>
     <w:p>
       <w:pPr>
@@ -4683,14 +4721,14 @@
       <w:pPr>
         <w:pStyle w:val="Heading2"/>
       </w:pPr>
-      <w:bookmarkStart w:id="6" w:name="_Toc1370377"/>
+      <w:bookmarkStart w:id="7" w:name="_Toc1370377"/>
       <w:r>
         <w:t xml:space="preserve">Review and </w:t>
       </w:r>
       <w:r>
         <w:t>Publication Process</w:t>
       </w:r>
-      <w:bookmarkEnd w:id="6"/>
+      <w:bookmarkEnd w:id="7"/>
     </w:p>
     <w:p>
       <w:pPr>
@@ -4905,11 +4943,11 @@
       <w:pPr>
         <w:pStyle w:val="Heading2"/>
       </w:pPr>
-      <w:bookmarkStart w:id="7" w:name="_Toc1370378"/>
+      <w:bookmarkStart w:id="8" w:name="_Toc1370378"/>
       <w:r>
         <w:t>Figures</w:t>
       </w:r>
-      <w:bookmarkEnd w:id="7"/>
+      <w:bookmarkEnd w:id="8"/>
     </w:p>
     <w:p>
       <w:pPr>
@@ -5044,9 +5082,9 @@
           <w:rFonts w:eastAsiaTheme="majorEastAsia"/>
         </w:rPr>
       </w:pPr>
-      <w:bookmarkStart w:id="8" w:name="_Ref1133474"/>
-      <w:bookmarkStart w:id="9" w:name="_Toc443924598"/>
-      <w:bookmarkStart w:id="10" w:name="_Toc12369312"/>
+      <w:bookmarkStart w:id="9" w:name="_Ref1133474"/>
+      <w:bookmarkStart w:id="10" w:name="_Toc443924598"/>
+      <w:bookmarkStart w:id="11" w:name="_Toc12369312"/>
       <w:r>
         <w:t>Figure</w:t>
       </w:r>
@@ -5083,7 +5121,7 @@
         </w:rPr>
         <w:fldChar w:fldCharType="end"/>
       </w:r>
-      <w:bookmarkEnd w:id="8"/>
+      <w:bookmarkEnd w:id="9"/>
       <w:r>
         <w:t>.</w:t>
       </w:r>
@@ -5096,21 +5134,21 @@
       <w:r>
         <w:t xml:space="preserve"> caption. (Use sentence case; end with a period.</w:t>
       </w:r>
-      <w:bookmarkEnd w:id="9"/>
+      <w:bookmarkEnd w:id="10"/>
       <w:r>
         <w:t>)</w:t>
       </w:r>
-      <w:bookmarkEnd w:id="10"/>
+      <w:bookmarkEnd w:id="11"/>
     </w:p>
     <w:p>
       <w:pPr>
         <w:pStyle w:val="Heading2"/>
       </w:pPr>
-      <w:bookmarkStart w:id="11" w:name="_Toc1370379"/>
+      <w:bookmarkStart w:id="12" w:name="_Toc1370379"/>
       <w:r>
         <w:t>Tables</w:t>
       </w:r>
-      <w:bookmarkEnd w:id="11"/>
+      <w:bookmarkEnd w:id="12"/>
     </w:p>
     <w:p>
       <w:pPr>
@@ -5186,8 +5224,8 @@
       <w:pPr>
         <w:pStyle w:val="TableTitle"/>
       </w:pPr>
-      <w:bookmarkStart w:id="12" w:name="_Ref1134934"/>
-      <w:bookmarkStart w:id="13" w:name="_Toc12369313"/>
+      <w:bookmarkStart w:id="13" w:name="_Ref1134934"/>
+      <w:bookmarkStart w:id="14" w:name="_Toc12369313"/>
       <w:r>
         <w:t xml:space="preserve">Table </w:t>
       </w:r>
@@ -5221,7 +5259,7 @@
         </w:rPr>
         <w:fldChar w:fldCharType="end"/>
       </w:r>
-      <w:bookmarkEnd w:id="12"/>
+      <w:bookmarkEnd w:id="13"/>
       <w:r>
         <w:t>. Sample Table Caption (</w:t>
       </w:r>
@@ -5240,7 +5278,7 @@
       <w:r>
         <w:t>)</w:t>
       </w:r>
-      <w:bookmarkEnd w:id="13"/>
+      <w:bookmarkEnd w:id="14"/>
     </w:p>
     <w:tbl>
       <w:tblPr>
@@ -5519,25 +5557,25 @@
       <w:pPr>
         <w:pStyle w:val="Heading1"/>
       </w:pPr>
-      <w:bookmarkStart w:id="14" w:name="_Toc1370380"/>
+      <w:bookmarkStart w:id="15" w:name="_Toc1370380"/>
       <w:r>
         <w:lastRenderedPageBreak/>
         <w:t>Sample Level 1 Heading</w:t>
       </w:r>
-      <w:bookmarkEnd w:id="14"/>
+      <w:bookmarkEnd w:id="15"/>
     </w:p>
     <w:p>
       <w:pPr>
         <w:pStyle w:val="Heading2"/>
       </w:pPr>
-      <w:bookmarkStart w:id="15" w:name="_Toc1370381"/>
+      <w:bookmarkStart w:id="16" w:name="_Toc1370381"/>
       <w:r>
         <w:t>Sample Level 2 H</w:t>
       </w:r>
       <w:r>
         <w:t>eading</w:t>
       </w:r>
-      <w:bookmarkEnd w:id="15"/>
+      <w:bookmarkEnd w:id="16"/>
       <w:r>
         <w:t xml:space="preserve"> </w:t>
       </w:r>
@@ -5653,14 +5691,14 @@
       <w:pPr>
         <w:pStyle w:val="Heading3"/>
       </w:pPr>
-      <w:bookmarkStart w:id="16" w:name="_Toc1370382"/>
+      <w:bookmarkStart w:id="17" w:name="_Toc1370382"/>
       <w:r>
         <w:t>Sample Level 3 H</w:t>
       </w:r>
       <w:r>
         <w:t>eading</w:t>
       </w:r>
-      <w:bookmarkEnd w:id="16"/>
+      <w:bookmarkEnd w:id="17"/>
       <w:r>
         <w:t xml:space="preserve"> </w:t>
       </w:r>
@@ -5780,12 +5818,12 @@
       <w:pPr>
         <w:pStyle w:val="Heading1"/>
       </w:pPr>
-      <w:bookmarkStart w:id="17" w:name="_Toc1370383"/>
+      <w:bookmarkStart w:id="18" w:name="_Toc1370383"/>
       <w:r>
         <w:lastRenderedPageBreak/>
         <w:t>Background and Introduction</w:t>
       </w:r>
-      <w:bookmarkEnd w:id="17"/>
+      <w:bookmarkEnd w:id="18"/>
     </w:p>
     <w:p>
       <w:pPr>
@@ -6064,13 +6102,7 @@
         <w:t xml:space="preserve"> </w:t>
       </w:r>
       <w:r>
-        <w:t>most notably, traffic-related air pollution</w:t>
-      </w:r>
-      <w:r>
-        <w:t xml:space="preserve"> (TRAP),</w:t>
-      </w:r>
-      <w:r>
-        <w:t xml:space="preserve"> </w:t>
+        <w:t xml:space="preserve">most notably, traffic-related air pollution (TRAP), </w:t>
       </w:r>
       <w:r>
         <w:t xml:space="preserve">are associated with an </w:t>
@@ -6126,58 +6158,7 @@
     <w:p/>
     <w:p>
       <w:r>
-        <w:t>In this report, we will give a summary of</w:t>
-      </w:r>
-      <w:r>
-        <w:t xml:space="preserve"> what TRAP and TRAP exposure is. Review </w:t>
-      </w:r>
-      <w:r>
-        <w:t xml:space="preserve">the evidence suggesting an association between TRAP and </w:t>
-      </w:r>
-      <w:r>
-        <w:t>risk of developing asthma among children by presenting</w:t>
-      </w:r>
-      <w:r>
-        <w:t xml:space="preserve"> the biological plausibility of this association and</w:t>
-      </w:r>
-      <w:r>
-        <w:t xml:space="preserve"> </w:t>
-      </w:r>
-      <w:r>
-        <w:t>the exposure-response functions.</w:t>
-      </w:r>
-      <w:r>
-        <w:t xml:space="preserve"> </w:t>
-      </w:r>
-      <w:r>
-        <w:t>We will review the burden of disease estimation model and discuss some papers that applied it. We will then discuss the method</w:t>
-      </w:r>
-      <w:r>
-        <w:t>s</w:t>
-      </w:r>
-      <w:r>
-        <w:t xml:space="preserve"> we use</w:t>
-      </w:r>
-      <w:r>
-        <w:t>d</w:t>
-      </w:r>
-      <w:r>
-        <w:t xml:space="preserve"> to estimate the exposure of interest and compare it to different modeling techniques. We will present the exposure data collated and analyzed to date. </w:t>
-      </w:r>
-      <w:r>
-        <w:t>W</w:t>
-      </w:r>
-      <w:r>
-        <w:t>e will overview the US census data and underlying definitions</w:t>
-      </w:r>
-      <w:r>
-        <w:t>.</w:t>
-      </w:r>
-      <w:r>
-        <w:t xml:space="preserve"> </w:t>
-      </w:r>
-      <w:r>
-        <w:t>Finally, we will describe how childhood asthma incidence rates were estimated.</w:t>
+        <w:t>In this report, we will give a summary of what TRAP and TRAP exposure is. Review the evidence suggesting an association between TRAP and risk of developing asthma among children by presenting the biological plausibility of this association and the exposure-response functions. We will review the burden of disease estimation model and discuss some papers that applied it. We will then discuss the methods we used to estimate the exposure of interest and compare it to different modeling techniques. We will present the exposure data collated and analyzed to date. We will overview the US census data and underlying definitions. Finally, we will describe how childhood asthma incidence rates were estimated.</w:t>
       </w:r>
     </w:p>
     <w:p/>
@@ -6596,6 +6577,14 @@
           <w:sz w:val="20"/>
           <w:szCs w:val="20"/>
         </w:rPr>
+      </w:r>
+      <w:r>
+        <w:rPr>
+          <w:rFonts w:asciiTheme="minorHAnsi" w:eastAsiaTheme="minorEastAsia" w:hAnsiTheme="minorHAnsi" w:cstheme="minorBidi"/>
+          <w:i w:val="0"/>
+          <w:sz w:val="20"/>
+          <w:szCs w:val="20"/>
+        </w:rPr>
         <w:fldChar w:fldCharType="separate"/>
       </w:r>
       <w:r>
@@ -6806,17 +6795,6 @@
           <w:sz w:val="20"/>
           <w:szCs w:val="20"/>
         </w:rPr>
-        <w:fldChar w:fldCharType="separate"/>
-      </w:r>
-      <w:r>
-        <w:rPr>
-          <w:rFonts w:asciiTheme="minorHAnsi" w:eastAsiaTheme="minorEastAsia" w:hAnsiTheme="minorHAnsi" w:cstheme="minorBidi"/>
-          <w:i w:val="0"/>
-          <w:noProof/>
-          <w:sz w:val="20"/>
-          <w:szCs w:val="20"/>
-        </w:rPr>
-        <w:t>(S. T. Holgate, 2007; Martin et al., 2008; Nadeem et al., 2008; Ober et al., 2011)</w:t>
       </w:r>
       <w:r>
         <w:rPr>
@@ -6825,7 +6803,17 @@
           <w:sz w:val="20"/>
           <w:szCs w:val="20"/>
         </w:rPr>
-        <w:fldChar w:fldCharType="end"/>
+        <w:fldChar w:fldCharType="separate"/>
+      </w:r>
+      <w:r>
+        <w:rPr>
+          <w:rFonts w:asciiTheme="minorHAnsi" w:eastAsiaTheme="minorEastAsia" w:hAnsiTheme="minorHAnsi" w:cstheme="minorBidi"/>
+          <w:i w:val="0"/>
+          <w:noProof/>
+          <w:sz w:val="20"/>
+          <w:szCs w:val="20"/>
+        </w:rPr>
+        <w:t>(S. T. Holgate, 2007; Martin et al., 2008; Nadeem et al., 2008; Ober et al., 2011)</w:t>
       </w:r>
       <w:r>
         <w:rPr>
@@ -6834,7 +6822,7 @@
           <w:sz w:val="20"/>
           <w:szCs w:val="20"/>
         </w:rPr>
-        <w:t xml:space="preserve">. </w:t>
+        <w:fldChar w:fldCharType="end"/>
       </w:r>
       <w:r>
         <w:rPr>
@@ -6843,7 +6831,7 @@
           <w:sz w:val="20"/>
           <w:szCs w:val="20"/>
         </w:rPr>
-        <w:t>Interactions between genes and environmental factors have been proposed as potential mechanisms that may explain the development of asthma in association with the environment. Some</w:t>
+        <w:t xml:space="preserve">. </w:t>
       </w:r>
       <w:r>
         <w:rPr>
@@ -6852,7 +6840,7 @@
           <w:sz w:val="20"/>
           <w:szCs w:val="20"/>
         </w:rPr>
-        <w:t xml:space="preserve"> </w:t>
+        <w:t>Interactions between genes and environmental factors have been proposed as potential mechanisms that may explain the development of asthma in association with the environment. Some</w:t>
       </w:r>
       <w:r>
         <w:rPr>
@@ -6861,7 +6849,7 @@
           <w:sz w:val="20"/>
           <w:szCs w:val="20"/>
         </w:rPr>
-        <w:t xml:space="preserve">mechanisms include damage to the airways from pollutants through oxidative stress depleting anti-oxidants in the airways, pollutants interacting with airway walls resulting in airway remodeling, influencing the expression of inflammatory mediators and enhancing respiratory sensitization to allergens </w:t>
+        <w:t xml:space="preserve"> </w:t>
       </w:r>
       <w:r>
         <w:rPr>
@@ -6870,7 +6858,7 @@
           <w:sz w:val="20"/>
           <w:szCs w:val="20"/>
         </w:rPr>
-        <w:fldChar w:fldCharType="begin"/>
+        <w:t xml:space="preserve">mechanisms include damage to the airways from pollutants through oxidative stress depleting anti-oxidants in the airways, pollutants interacting with airway walls resulting in airway remodeling, influencing the expression of inflammatory mediators and enhancing respiratory sensitization to allergens </w:t>
       </w:r>
       <w:r>
         <w:rPr>
@@ -6879,7 +6867,7 @@
           <w:sz w:val="20"/>
           <w:szCs w:val="20"/>
         </w:rPr>
-        <w:instrText xml:space="preserve"> ADDIN EN.CITE &lt;EndNote&gt;&lt;Cite&gt;&lt;Author&gt;Gowers&lt;/Author&gt;&lt;Year&gt;2012&lt;/Year&gt;&lt;RecNum&gt;6&lt;/RecNum&gt;&lt;DisplayText&gt;(Gowers et al., 2012)&lt;/DisplayText&gt;&lt;record&gt;&lt;rec-number&gt;6&lt;/rec-number&gt;&lt;foreign-keys&gt;&lt;key app="EN" db-id="evw2p02sutp5syer99qvsfw5tzza0fsxf22e" timestamp="1544715291"&gt;6&lt;/key&gt;&lt;/foreign-keys&gt;&lt;ref-type name="Journal Article"&gt;17&lt;/ref-type&gt;&lt;contributors&gt;&lt;authors&gt;&lt;author&gt;Gowers, Alison M&lt;/author&gt;&lt;author&gt;Cullinan, Paul&lt;/author&gt;&lt;author&gt;Ayres, Jon G&lt;/author&gt;&lt;author&gt;Anderson, H Ross&lt;/author&gt;&lt;author&gt;Strachan, David P&lt;/author&gt;&lt;author&gt;Holgate, Stephen T&lt;/author&gt;&lt;author&gt;Mills, Inga C&lt;/author&gt;&lt;author&gt;Maynard, Robert L&lt;/author&gt;&lt;/authors&gt;&lt;/contributors&gt;&lt;titles&gt;&lt;title&gt;Does outdoor air pollution induce new cases of asthma? Biological plausibility and evidence; a review&lt;/title&gt;&lt;secondary-title&gt;Respirology&lt;/secondary-title&gt;&lt;/titles&gt;&lt;periodical&gt;&lt;full-title&gt;Respirology&lt;/full-title&gt;&lt;/periodical&gt;&lt;pages&gt;887-898&lt;/pages&gt;&lt;volume&gt;17&lt;/volume&gt;&lt;number&gt;6&lt;/number&gt;&lt;dates&gt;&lt;year&gt;2012&lt;/year&gt;&lt;/dates&gt;&lt;isbn&gt;1323-7799&lt;/isbn&gt;&lt;urls&gt;&lt;/urls&gt;&lt;/record&gt;&lt;/Cite&gt;&lt;/EndNote&gt;</w:instrText>
+        <w:fldChar w:fldCharType="begin"/>
       </w:r>
       <w:r>
         <w:rPr>
@@ -6888,17 +6876,7 @@
           <w:sz w:val="20"/>
           <w:szCs w:val="20"/>
         </w:rPr>
-        <w:fldChar w:fldCharType="separate"/>
-      </w:r>
-      <w:r>
-        <w:rPr>
-          <w:rFonts w:asciiTheme="minorHAnsi" w:eastAsiaTheme="minorEastAsia" w:hAnsiTheme="minorHAnsi" w:cstheme="minorBidi"/>
-          <w:i w:val="0"/>
-          <w:noProof/>
-          <w:sz w:val="20"/>
-          <w:szCs w:val="20"/>
-        </w:rPr>
-        <w:t>(Gowers et al., 2012)</w:t>
+        <w:instrText xml:space="preserve"> ADDIN EN.CITE &lt;EndNote&gt;&lt;Cite&gt;&lt;Author&gt;Gowers&lt;/Author&gt;&lt;Year&gt;2012&lt;/Year&gt;&lt;RecNum&gt;6&lt;/RecNum&gt;&lt;DisplayText&gt;(Gowers et al., 2012)&lt;/DisplayText&gt;&lt;record&gt;&lt;rec-number&gt;6&lt;/rec-number&gt;&lt;foreign-keys&gt;&lt;key app="EN" db-id="evw2p02sutp5syer99qvsfw5tzza0fsxf22e" timestamp="1544715291"&gt;6&lt;/key&gt;&lt;/foreign-keys&gt;&lt;ref-type name="Journal Article"&gt;17&lt;/ref-type&gt;&lt;contributors&gt;&lt;authors&gt;&lt;author&gt;Gowers, Alison M&lt;/author&gt;&lt;author&gt;Cullinan, Paul&lt;/author&gt;&lt;author&gt;Ayres, Jon G&lt;/author&gt;&lt;author&gt;Anderson, H Ross&lt;/author&gt;&lt;author&gt;Strachan, David P&lt;/author&gt;&lt;author&gt;Holgate, Stephen T&lt;/author&gt;&lt;author&gt;Mills, Inga C&lt;/author&gt;&lt;author&gt;Maynard, Robert L&lt;/author&gt;&lt;/authors&gt;&lt;/contributors&gt;&lt;titles&gt;&lt;title&gt;Does outdoor air pollution induce new cases of asthma? Biological plausibility and evidence; a review&lt;/title&gt;&lt;secondary-title&gt;Respirology&lt;/secondary-title&gt;&lt;/titles&gt;&lt;periodical&gt;&lt;full-title&gt;Respirology&lt;/full-title&gt;&lt;/periodical&gt;&lt;pages&gt;887-898&lt;/pages&gt;&lt;volume&gt;17&lt;/volume&gt;&lt;number&gt;6&lt;/number&gt;&lt;dates&gt;&lt;year&gt;2012&lt;/year&gt;&lt;/dates&gt;&lt;isbn&gt;1323-7799&lt;/isbn&gt;&lt;urls&gt;&lt;/urls&gt;&lt;/record&gt;&lt;/Cite&gt;&lt;/EndNote&gt;</w:instrText>
       </w:r>
       <w:r>
         <w:rPr>
@@ -6907,7 +6885,17 @@
           <w:sz w:val="20"/>
           <w:szCs w:val="20"/>
         </w:rPr>
-        <w:fldChar w:fldCharType="end"/>
+        <w:fldChar w:fldCharType="separate"/>
+      </w:r>
+      <w:r>
+        <w:rPr>
+          <w:rFonts w:asciiTheme="minorHAnsi" w:eastAsiaTheme="minorEastAsia" w:hAnsiTheme="minorHAnsi" w:cstheme="minorBidi"/>
+          <w:i w:val="0"/>
+          <w:noProof/>
+          <w:sz w:val="20"/>
+          <w:szCs w:val="20"/>
+        </w:rPr>
+        <w:t>(Gowers et al., 2012)</w:t>
       </w:r>
       <w:r>
         <w:rPr>
@@ -6916,19 +6904,17 @@
           <w:sz w:val="20"/>
           <w:szCs w:val="20"/>
         </w:rPr>
-        <w:t>.</w:t>
-      </w:r>
-    </w:p>
-    <w:p>
-      <w:pPr>
-        <w:pStyle w:val="Heading4"/>
+        <w:fldChar w:fldCharType="end"/>
+      </w:r>
+      <w:r>
         <w:rPr>
           <w:rFonts w:asciiTheme="minorHAnsi" w:eastAsiaTheme="minorEastAsia" w:hAnsiTheme="minorHAnsi" w:cstheme="minorBidi"/>
           <w:i w:val="0"/>
           <w:sz w:val="20"/>
           <w:szCs w:val="20"/>
         </w:rPr>
-      </w:pPr>
+        <w:t>.</w:t>
+      </w:r>
     </w:p>
     <w:p>
       <w:pPr>
@@ -6940,6 +6926,17 @@
           <w:szCs w:val="20"/>
         </w:rPr>
       </w:pPr>
+    </w:p>
+    <w:p>
+      <w:pPr>
+        <w:pStyle w:val="Heading4"/>
+        <w:rPr>
+          <w:rFonts w:asciiTheme="minorHAnsi" w:eastAsiaTheme="minorEastAsia" w:hAnsiTheme="minorHAnsi" w:cstheme="minorBidi"/>
+          <w:i w:val="0"/>
+          <w:sz w:val="20"/>
+          <w:szCs w:val="20"/>
+        </w:rPr>
+      </w:pPr>
       <w:r>
         <w:t>Significance of association</w:t>
       </w:r>
@@ -6958,13 +6955,7 @@
         <w:t xml:space="preserve"> risk of developing </w:t>
       </w:r>
       <w:r>
-        <w:t xml:space="preserve">asthma concluded that there is no association. A meta-analysis of </w:t>
-      </w:r>
-      <w:r>
-        <w:t>cross-sectional</w:t>
-      </w:r>
-      <w:r>
-        <w:t xml:space="preserve"> studies by </w:t>
+        <w:t xml:space="preserve">asthma concluded that there is no association. A meta-analysis of cross-sectional studies by </w:t>
       </w:r>
       <w:r>
         <w:fldChar w:fldCharType="begin"/>
@@ -7333,10 +7324,7 @@
         <w:fldChar w:fldCharType="end"/>
       </w:r>
       <w:r>
-        <w:t xml:space="preserve">. </w:t>
-      </w:r>
-      <w:r>
-        <w:t>The aim is to estimate how many new (i.e. incident) childhood asthma cases can be attributable to the exposure of interest, on an annual basis. We will compare these estimates across two years for which we have air pollution exposure data for: 2000 and 2010.</w:t>
+        <w:t>. The aim is to estimate how many new (i.e. incident) childhood asthma cases can be attributable to the exposure of interest, on an annual basis. We will compare these estimates across two years for which we have air pollution exposure data for: 2000 and 2010.</w:t>
       </w:r>
       <w:r>
         <w:t xml:space="preserve"> </w:t>
@@ -7463,14 +7451,7 @@
           <w:rFonts w:ascii="Calibri" w:hAnsi="Calibri" w:cs="Calibri"/>
           <w:color w:val="000000"/>
         </w:rPr>
-        <w:t>of their air pollution exposure (</w:t>
-      </w:r>
-      <w:r>
-        <w:rPr>
-          <w:rFonts w:ascii="Calibri" w:hAnsi="Calibri" w:cs="Calibri"/>
-          <w:color w:val="000000"/>
-        </w:rPr>
-        <w:t>Box</w:t>
+        <w:t>of their air pollution exposure (Box</w:t>
       </w:r>
       <w:r>
         <w:rPr>
@@ -7686,11 +7667,11 @@
       <w:pPr>
         <w:pStyle w:val="Heading1"/>
       </w:pPr>
-      <w:bookmarkStart w:id="18" w:name="_Toc1370384"/>
+      <w:bookmarkStart w:id="19" w:name="_Toc1370384"/>
       <w:r>
         <w:t>Problem</w:t>
       </w:r>
-      <w:bookmarkEnd w:id="18"/>
+      <w:bookmarkEnd w:id="19"/>
       <w:r>
         <w:t xml:space="preserve"> </w:t>
       </w:r>
@@ -7711,7 +7692,7 @@
       <w:r>
         <w:t xml:space="preserve"> style.</w:t>
       </w:r>
-      <w:bookmarkStart w:id="19" w:name="_Toc1370385"/>
+      <w:bookmarkStart w:id="20" w:name="_Toc1370385"/>
     </w:p>
     <w:p>
       <w:pPr>
@@ -7720,7 +7701,7 @@
       <w:r>
         <w:t>Approach</w:t>
       </w:r>
-      <w:bookmarkEnd w:id="19"/>
+      <w:bookmarkEnd w:id="20"/>
     </w:p>
     <w:p>
       <w:pPr>
@@ -7743,11 +7724,11 @@
       <w:pPr>
         <w:pStyle w:val="Heading1"/>
       </w:pPr>
-      <w:bookmarkStart w:id="20" w:name="_Toc1370386"/>
+      <w:bookmarkStart w:id="21" w:name="_Toc1370386"/>
       <w:r>
         <w:t>Methodology</w:t>
       </w:r>
-      <w:bookmarkEnd w:id="20"/>
+      <w:bookmarkEnd w:id="21"/>
     </w:p>
     <w:p>
       <w:pPr>
@@ -7867,12 +7848,20 @@
         <w:t>Figure of census hierarchy</w:t>
       </w:r>
       <w:r>
-        <w:t xml:space="preserve">]. The “Census Block” is the basic building unit for each of the geographical hierarchies. Census blocks do not cross the boundaries of higher level hierarchies unlike other </w:t>
+        <w:t xml:space="preserve">]. The “Census Block” is the basic building unit for each of the geographical hierarchies. Census blocks do not cross the boundaries of </w:t>
+      </w:r>
+      <w:proofErr w:type="gramStart"/>
+      <w:r>
+        <w:t>higher level</w:t>
+      </w:r>
+      <w:proofErr w:type="gramEnd"/>
+      <w:r>
+        <w:t xml:space="preserve"> hierarchies unlike other </w:t>
       </w:r>
       <w:r>
         <w:t xml:space="preserve">geographic entities, </w:t>
       </w:r>
-      <w:commentRangeStart w:id="21"/>
+      <w:commentRangeStart w:id="22"/>
       <w:r>
         <w:t xml:space="preserve">for example zip codes may cross </w:t>
       </w:r>
@@ -7880,40 +7869,40 @@
         <w:lastRenderedPageBreak/>
         <w:t>county lines</w:t>
       </w:r>
-      <w:commentRangeEnd w:id="21"/>
+      <w:commentRangeEnd w:id="22"/>
       <w:r>
         <w:rPr>
           <w:rStyle w:val="CommentReference"/>
         </w:rPr>
-        <w:commentReference w:id="21"/>
+        <w:commentReference w:id="22"/>
       </w:r>
       <w:r>
         <w:t xml:space="preserve"> but census blocks do not cross neither the boundaries of zip codes nor the boundaries of counties. The hierarchy used by the census bureau to conduct population counts includes regions, divisions, states, counties, census tracts, block groups and census blocks. For our analysis we used </w:t>
       </w:r>
-      <w:commentRangeStart w:id="22"/>
+      <w:commentRangeStart w:id="23"/>
       <w:r>
         <w:t>the latter hierarchy</w:t>
       </w:r>
-      <w:commentRangeEnd w:id="22"/>
+      <w:commentRangeEnd w:id="23"/>
       <w:r>
         <w:rPr>
           <w:rStyle w:val="CommentReference"/>
         </w:rPr>
-        <w:commentReference w:id="22"/>
+        <w:commentReference w:id="23"/>
       </w:r>
       <w:r>
         <w:t xml:space="preserve"> for our main analysis and </w:t>
       </w:r>
-      <w:commentRangeStart w:id="23"/>
+      <w:commentRangeStart w:id="24"/>
       <w:r>
         <w:t>“Places” when summarizing our data at the city level</w:t>
       </w:r>
-      <w:commentRangeEnd w:id="23"/>
+      <w:commentRangeEnd w:id="24"/>
       <w:r>
         <w:rPr>
           <w:rStyle w:val="CommentReference"/>
         </w:rPr>
-        <w:commentReference w:id="23"/>
+        <w:commentReference w:id="24"/>
       </w:r>
       <w:r>
         <w:t>.</w:t>
@@ -7955,7 +7944,15 @@
         <w:t>ransportation Institute b</w:t>
       </w:r>
       <w:r>
-        <w:t>uilding at the Rellis campus lies within the following FIPS code</w:t>
+        <w:t xml:space="preserve">uilding at the </w:t>
+      </w:r>
+      <w:proofErr w:type="spellStart"/>
+      <w:r>
+        <w:t>Rellis</w:t>
+      </w:r>
+      <w:proofErr w:type="spellEnd"/>
+      <w:r>
+        <w:t xml:space="preserve"> campus lies within the following FIPS code</w:t>
       </w:r>
       <w:r>
         <w:t xml:space="preserve"> [</w:t>
@@ -8138,17 +8135,17 @@
       </w:r>
     </w:p>
     <w:p>
-      <w:commentRangeStart w:id="24"/>
       <w:commentRangeStart w:id="25"/>
+      <w:commentRangeStart w:id="26"/>
       <w:r>
         <w:t xml:space="preserve">Air pollution </w:t>
       </w:r>
-      <w:commentRangeEnd w:id="24"/>
+      <w:commentRangeEnd w:id="25"/>
       <w:r>
         <w:rPr>
           <w:rStyle w:val="CommentReference"/>
         </w:rPr>
-        <w:commentReference w:id="24"/>
+        <w:commentReference w:id="25"/>
       </w:r>
       <w:r>
         <w:t>exposure was based on the annual average pollutant concentration at the centroid of each census block for the years 2000 and 2010. We estimated the burden of disease due to exposure of three pollutants; NO</w:t>
@@ -8213,12 +8210,12 @@
       <w:r>
         <w:t>The following sections present adscription of the modeling method used and each pollutant.</w:t>
       </w:r>
-      <w:commentRangeEnd w:id="25"/>
+      <w:commentRangeEnd w:id="26"/>
       <w:r>
         <w:rPr>
           <w:rStyle w:val="CommentReference"/>
         </w:rPr>
-        <w:commentReference w:id="25"/>
+        <w:commentReference w:id="26"/>
       </w:r>
     </w:p>
     <w:p/>
@@ -8241,8 +8238,6 @@
       <w:r>
         <w:t>model and concentrations</w:t>
       </w:r>
-      <w:bookmarkStart w:id="26" w:name="_GoBack"/>
-      <w:bookmarkEnd w:id="26"/>
     </w:p>
     <w:p>
       <w:r>
@@ -9688,8 +9683,13 @@
         <w:t>Data sets produced, including digital object identifier</w:t>
       </w:r>
       <w:r>
-        <w:t xml:space="preserve"> (doi</w:t>
-      </w:r>
+        <w:t xml:space="preserve"> (</w:t>
+      </w:r>
+      <w:proofErr w:type="spellStart"/>
+      <w:r>
+        <w:t>doi</w:t>
+      </w:r>
+      <w:proofErr w:type="spellEnd"/>
       <w:r>
         <w:t>)</w:t>
       </w:r>
@@ -9728,8 +9728,13 @@
         <w:pStyle w:val="ListBullet"/>
       </w:pPr>
       <w:r>
-        <w:t>Software developed, including doi</w:t>
-      </w:r>
+        <w:t xml:space="preserve">Software developed, including </w:t>
+      </w:r>
+      <w:proofErr w:type="spellStart"/>
+      <w:r>
+        <w:t>doi</w:t>
+      </w:r>
+      <w:proofErr w:type="spellEnd"/>
       <w:r>
         <w:t>.</w:t>
       </w:r>
@@ -10515,7 +10520,7 @@
 
 <file path=word/comments.xml><?xml version="1.0" encoding="utf-8"?>
 <w:comments xmlns:wpc="http://schemas.microsoft.com/office/word/2010/wordprocessingCanvas" xmlns:cx="http://schemas.microsoft.com/office/drawing/2014/chartex" xmlns:cx1="http://schemas.microsoft.com/office/drawing/2015/9/8/chartex" xmlns:cx2="http://schemas.microsoft.com/office/drawing/2015/10/21/chartex" xmlns:cx3="http://schemas.microsoft.com/office/drawing/2016/5/9/chartex" xmlns:cx4="http://schemas.microsoft.com/office/drawing/2016/5/10/chartex" xmlns:cx5="http://schemas.microsoft.com/office/drawing/2016/5/11/chartex" xmlns:cx6="http://schemas.microsoft.com/office/drawing/2016/5/12/chartex" xmlns:cx7="http://schemas.microsoft.com/office/drawing/2016/5/13/chartex" xmlns:cx8="http://schemas.microsoft.com/office/drawing/2016/5/14/chartex" xmlns:mc="http://schemas.openxmlformats.org/markup-compatibility/2006" xmlns:aink="http://schemas.microsoft.com/office/drawing/2016/ink" xmlns:am3d="http://schemas.microsoft.com/office/drawing/2017/model3d" xmlns:o="urn:schemas-microsoft-com:office:office" xmlns:r="http://schemas.openxmlformats.org/officeDocument/2006/relationships" xmlns:m="http://schemas.openxmlformats.org/officeDocument/2006/math" xmlns:v="urn:schemas-microsoft-com:vml" xmlns:wp14="http://schemas.microsoft.com/office/word/2010/wordprocessingDrawing" xmlns:wp="http://schemas.openxmlformats.org/drawingml/2006/wordprocessingDrawing" xmlns:w10="urn:schemas-microsoft-com:office:word" xmlns:w="http://schemas.openxmlformats.org/wordprocessingml/2006/main" xmlns:w14="http://schemas.microsoft.com/office/word/2010/wordml" xmlns:w15="http://schemas.microsoft.com/office/word/2012/wordml" xmlns:w16cid="http://schemas.microsoft.com/office/word/2016/wordml/cid" xmlns:w16se="http://schemas.microsoft.com/office/word/2015/wordml/symex" xmlns:wpg="http://schemas.microsoft.com/office/word/2010/wordprocessingGroup" xmlns:wpi="http://schemas.microsoft.com/office/word/2010/wordprocessingInk" xmlns:wne="http://schemas.microsoft.com/office/word/2006/wordml" xmlns:wps="http://schemas.microsoft.com/office/word/2010/wordprocessingShape" mc:Ignorable="w14 w15 w16se w16cid wp14">
-  <w:comment w:id="21" w:author="Alotaibi, Raed" w:date="2019-06-12T12:32:00Z" w:initials="AR">
+  <w:comment w:id="22" w:author="Alotaibi, Raed" w:date="2019-06-12T12:32:00Z" w:initials="AR">
     <w:p>
       <w:pPr>
         <w:pStyle w:val="CommentText"/>
@@ -10539,7 +10544,7 @@
       </w:r>
     </w:p>
   </w:comment>
-  <w:comment w:id="22" w:author="Alotaibi, Raed" w:date="2019-06-12T12:39:00Z" w:initials="AR">
+  <w:comment w:id="23" w:author="Alotaibi, Raed" w:date="2019-06-12T12:39:00Z" w:initials="AR">
     <w:p>
       <w:pPr>
         <w:pStyle w:val="CommentText"/>
@@ -10555,7 +10560,7 @@
       </w:r>
     </w:p>
   </w:comment>
-  <w:comment w:id="23" w:author="Alotaibi, Raed" w:date="2019-06-12T12:43:00Z" w:initials="AR">
+  <w:comment w:id="24" w:author="Alotaibi, Raed" w:date="2019-06-12T12:43:00Z" w:initials="AR">
     <w:p>
       <w:pPr>
         <w:pStyle w:val="CommentText"/>
@@ -10571,7 +10576,7 @@
       </w:r>
     </w:p>
   </w:comment>
-  <w:comment w:id="24" w:author="Alotaibi, Raed" w:date="2019-06-12T13:29:00Z" w:initials="AR">
+  <w:comment w:id="25" w:author="Alotaibi, Raed" w:date="2019-06-12T13:29:00Z" w:initials="AR">
     <w:p>
       <w:pPr>
         <w:pStyle w:val="CommentText"/>
@@ -10587,7 +10592,7 @@
       </w:r>
     </w:p>
   </w:comment>
-  <w:comment w:id="25" w:author="Raed Alotaibi" w:date="2019-06-25T15:39:00Z" w:initials="RA">
+  <w:comment w:id="26" w:author="Raed Alotaibi" w:date="2019-06-25T15:39:00Z" w:initials="RA">
     <w:p>
       <w:pPr>
         <w:pStyle w:val="CommentText"/>
@@ -13504,6 +13509,7 @@
   <w:style w:type="character" w:default="1" w:styleId="DefaultParagraphFont">
     <w:name w:val="Default Paragraph Font"/>
     <w:uiPriority w:val="1"/>
+    <w:semiHidden/>
     <w:unhideWhenUsed/>
   </w:style>
   <w:style w:type="table" w:default="1" w:styleId="TableNormal">
@@ -14917,7 +14923,7 @@
 </file>
 
 <file path=customXml/itemProps1.xml><?xml version="1.0" encoding="utf-8"?>
-<ds:datastoreItem xmlns:ds="http://schemas.openxmlformats.org/officeDocument/2006/customXml" ds:itemID="{DA931853-8DBB-4B44-BBC1-5E3890CEE8D5}">
+<ds:datastoreItem xmlns:ds="http://schemas.openxmlformats.org/officeDocument/2006/customXml" ds:itemID="{7F28D4F7-3843-4108-89E2-646E3D72E657}">
   <ds:schemaRefs>
     <ds:schemaRef ds:uri="http://schemas.openxmlformats.org/officeDocument/2006/bibliography"/>
   </ds:schemaRefs>

</xml_diff>

<commit_message>
Added the income variables. Made the code more efficient by converting needed factors
</commit_message>
<xml_diff>
--- a/Final Report/CARTEEH Final Report ver1_RA.docx
+++ b/Final Report/CARTEEH Final Report ver1_RA.docx
@@ -7,8 +7,6 @@
         <w:pStyle w:val="Title"/>
       </w:pPr>
       <w:bookmarkStart w:id="0" w:name="ProjectTitle"/>
-      <w:bookmarkStart w:id="1" w:name="_GoBack"/>
-      <w:bookmarkEnd w:id="1"/>
       <w:r>
         <w:t xml:space="preserve">                                                                                                                                                                                                                                                                                                                                                                                                                                                                                                                                                                                                                                                                                                                                                                                                                                                                                                                                                                    </w:t>
       </w:r>
@@ -24,7 +22,7 @@
           </w:ffData>
         </w:fldChar>
       </w:r>
-      <w:bookmarkStart w:id="2" w:name="Text1"/>
+      <w:bookmarkStart w:id="1" w:name="Text1"/>
       <w:r>
         <w:instrText xml:space="preserve"> FORMTEXT </w:instrText>
       </w:r>
@@ -38,7 +36,7 @@
         <w:fldChar w:fldCharType="end"/>
       </w:r>
       <w:bookmarkEnd w:id="0"/>
-      <w:bookmarkEnd w:id="2"/>
+      <w:bookmarkEnd w:id="1"/>
       <w:r>
         <w:rPr>
           <w:noProof/>
@@ -1137,7 +1135,7 @@
                 </w:ffData>
               </w:fldChar>
             </w:r>
-            <w:bookmarkStart w:id="3" w:name="Text2"/>
+            <w:bookmarkStart w:id="2" w:name="Text2"/>
             <w:r>
               <w:rPr>
                 <w:rFonts w:ascii="Times New Roman" w:eastAsia="Times New Roman" w:hAnsi="Times New Roman" w:cs="Times New Roman"/>
@@ -1178,7 +1176,7 @@
               </w:rPr>
               <w:fldChar w:fldCharType="end"/>
             </w:r>
-            <w:bookmarkEnd w:id="3"/>
+            <w:bookmarkEnd w:id="2"/>
           </w:p>
         </w:tc>
       </w:tr>
@@ -3952,11 +3950,11 @@
       <w:pPr>
         <w:pStyle w:val="Heading1"/>
       </w:pPr>
-      <w:bookmarkStart w:id="4" w:name="_Toc1370374"/>
+      <w:bookmarkStart w:id="3" w:name="_Toc1370374"/>
       <w:r>
         <w:t>List of Figures</w:t>
       </w:r>
-      <w:bookmarkEnd w:id="4"/>
+      <w:bookmarkEnd w:id="3"/>
     </w:p>
     <w:p>
       <w:pPr>
@@ -4049,14 +4047,14 @@
       <w:pPr>
         <w:pStyle w:val="Heading1"/>
       </w:pPr>
-      <w:bookmarkStart w:id="5" w:name="_Toc1370375"/>
+      <w:bookmarkStart w:id="4" w:name="_Toc1370375"/>
       <w:r>
         <w:t xml:space="preserve">List of </w:t>
       </w:r>
       <w:r>
         <w:t>Tables</w:t>
       </w:r>
-      <w:bookmarkEnd w:id="5"/>
+      <w:bookmarkEnd w:id="4"/>
     </w:p>
     <w:p>
       <w:pPr>
@@ -4168,7 +4166,7 @@
       <w:pPr>
         <w:pStyle w:val="Heading1"/>
       </w:pPr>
-      <w:bookmarkStart w:id="6" w:name="_Toc1370376"/>
+      <w:bookmarkStart w:id="5" w:name="_Toc1370376"/>
       <w:r>
         <w:lastRenderedPageBreak/>
         <w:t>Report Guidelines (FOR REFERENCE</w:t>
@@ -4179,7 +4177,7 @@
       <w:r>
         <w:t>Delete This Section)</w:t>
       </w:r>
-      <w:bookmarkEnd w:id="6"/>
+      <w:bookmarkEnd w:id="5"/>
     </w:p>
     <w:p>
       <w:pPr>
@@ -4721,233 +4719,233 @@
       <w:pPr>
         <w:pStyle w:val="Heading2"/>
       </w:pPr>
-      <w:bookmarkStart w:id="7" w:name="_Toc1370377"/>
+      <w:bookmarkStart w:id="6" w:name="_Toc1370377"/>
       <w:r>
         <w:t xml:space="preserve">Review and </w:t>
       </w:r>
       <w:r>
         <w:t>Publication Process</w:t>
       </w:r>
+      <w:bookmarkEnd w:id="6"/>
+    </w:p>
+    <w:p>
+      <w:pPr>
+        <w:pStyle w:val="BodyText"/>
+        <w:rPr>
+          <w:noProof/>
+        </w:rPr>
+      </w:pPr>
+      <w:r>
+        <w:rPr>
+          <w:noProof/>
+        </w:rPr>
+        <w:t>The principal investigator</w:t>
+      </w:r>
+      <w:r>
+        <w:rPr>
+          <w:noProof/>
+        </w:rPr>
+        <w:t xml:space="preserve"> </w:t>
+      </w:r>
+      <w:r>
+        <w:rPr>
+          <w:noProof/>
+        </w:rPr>
+        <w:t xml:space="preserve">(PI) </w:t>
+      </w:r>
+      <w:r>
+        <w:rPr>
+          <w:noProof/>
+        </w:rPr>
+        <w:t xml:space="preserve">should </w:t>
+      </w:r>
+      <w:r>
+        <w:rPr>
+          <w:noProof/>
+        </w:rPr>
+        <w:t>s</w:t>
+      </w:r>
+      <w:r>
+        <w:rPr>
+          <w:noProof/>
+        </w:rPr>
+        <w:t xml:space="preserve">ubmit the </w:t>
+      </w:r>
+      <w:r>
+        <w:rPr>
+          <w:noProof/>
+        </w:rPr>
+        <w:t xml:space="preserve">Project Closeout Checklist and </w:t>
+      </w:r>
+      <w:r>
+        <w:rPr>
+          <w:noProof/>
+        </w:rPr>
+        <w:t xml:space="preserve">draft </w:t>
+      </w:r>
+      <w:r>
+        <w:rPr>
+          <w:noProof/>
+        </w:rPr>
+        <w:t>Final R</w:t>
+      </w:r>
+      <w:r>
+        <w:rPr>
+          <w:noProof/>
+        </w:rPr>
+        <w:t xml:space="preserve">esearch </w:t>
+      </w:r>
+      <w:r>
+        <w:rPr>
+          <w:noProof/>
+        </w:rPr>
+        <w:t>R</w:t>
+      </w:r>
+      <w:r>
+        <w:rPr>
+          <w:noProof/>
+        </w:rPr>
+        <w:t xml:space="preserve">eport </w:t>
+      </w:r>
+      <w:r>
+        <w:rPr>
+          <w:noProof/>
+        </w:rPr>
+        <w:t xml:space="preserve">within </w:t>
+      </w:r>
+      <w:r>
+        <w:rPr>
+          <w:b/>
+          <w:noProof/>
+        </w:rPr>
+        <w:t>60 days</w:t>
+      </w:r>
+      <w:r>
+        <w:rPr>
+          <w:noProof/>
+        </w:rPr>
+        <w:t xml:space="preserve"> after the project completion date.</w:t>
+      </w:r>
+      <w:r>
+        <w:rPr>
+          <w:noProof/>
+        </w:rPr>
+        <w:t xml:space="preserve"> </w:t>
+      </w:r>
+      <w:r>
+        <w:rPr>
+          <w:noProof/>
+        </w:rPr>
+        <w:t>CARTEEH l</w:t>
+      </w:r>
+      <w:r>
+        <w:rPr>
+          <w:noProof/>
+        </w:rPr>
+        <w:t xml:space="preserve">eadership </w:t>
+      </w:r>
+      <w:r>
+        <w:rPr>
+          <w:noProof/>
+        </w:rPr>
+        <w:t xml:space="preserve">will then review </w:t>
+      </w:r>
+      <w:r>
+        <w:rPr>
+          <w:noProof/>
+        </w:rPr>
+        <w:t xml:space="preserve">the report </w:t>
+      </w:r>
+      <w:r>
+        <w:rPr>
+          <w:noProof/>
+        </w:rPr>
+        <w:t xml:space="preserve">and </w:t>
+      </w:r>
+      <w:r>
+        <w:rPr>
+          <w:noProof/>
+        </w:rPr>
+        <w:t xml:space="preserve">determine whether </w:t>
+      </w:r>
+      <w:r>
+        <w:rPr>
+          <w:noProof/>
+        </w:rPr>
+        <w:t xml:space="preserve">additional edits are necessary </w:t>
+      </w:r>
+      <w:r>
+        <w:rPr>
+          <w:noProof/>
+        </w:rPr>
+        <w:t xml:space="preserve">prior to its approval. </w:t>
+      </w:r>
+      <w:r>
+        <w:rPr>
+          <w:noProof/>
+        </w:rPr>
+        <w:t>If edits are required,</w:t>
+      </w:r>
+      <w:r>
+        <w:rPr>
+          <w:noProof/>
+        </w:rPr>
+        <w:t xml:space="preserve"> the</w:t>
+      </w:r>
+      <w:r>
+        <w:rPr>
+          <w:noProof/>
+        </w:rPr>
+        <w:t xml:space="preserve"> report will be returned to the PI with comments </w:t>
+      </w:r>
+      <w:r>
+        <w:rPr>
+          <w:noProof/>
+        </w:rPr>
+        <w:t xml:space="preserve">on requested </w:t>
+      </w:r>
+      <w:r>
+        <w:rPr>
+          <w:noProof/>
+        </w:rPr>
+        <w:t>revisions.</w:t>
+      </w:r>
+    </w:p>
+    <w:p>
+      <w:pPr>
+        <w:pStyle w:val="BodyText"/>
+        <w:rPr>
+          <w:noProof/>
+        </w:rPr>
+      </w:pPr>
+      <w:r>
+        <w:rPr>
+          <w:noProof/>
+        </w:rPr>
+        <w:t>Once revisions are completed, the final documents should be returned to CARTEEH for final approval. After notifying the PI of the final approval, CARTEEH administration will upload the research report to the CARTEEH website a</w:t>
+      </w:r>
+      <w:r>
+        <w:rPr>
+          <w:noProof/>
+        </w:rPr>
+        <w:t>nd</w:t>
+      </w:r>
+      <w:r>
+        <w:rPr>
+          <w:noProof/>
+        </w:rPr>
+        <w:t xml:space="preserve"> various repositories, per the grant’s requirements.</w:t>
+      </w:r>
+    </w:p>
+    <w:p>
+      <w:pPr>
+        <w:pStyle w:val="Heading2"/>
+      </w:pPr>
+      <w:bookmarkStart w:id="7" w:name="_Toc1370378"/>
+      <w:r>
+        <w:t>Figures</w:t>
+      </w:r>
       <w:bookmarkEnd w:id="7"/>
-    </w:p>
-    <w:p>
-      <w:pPr>
-        <w:pStyle w:val="BodyText"/>
-        <w:rPr>
-          <w:noProof/>
-        </w:rPr>
-      </w:pPr>
-      <w:r>
-        <w:rPr>
-          <w:noProof/>
-        </w:rPr>
-        <w:t>The principal investigator</w:t>
-      </w:r>
-      <w:r>
-        <w:rPr>
-          <w:noProof/>
-        </w:rPr>
-        <w:t xml:space="preserve"> </w:t>
-      </w:r>
-      <w:r>
-        <w:rPr>
-          <w:noProof/>
-        </w:rPr>
-        <w:t xml:space="preserve">(PI) </w:t>
-      </w:r>
-      <w:r>
-        <w:rPr>
-          <w:noProof/>
-        </w:rPr>
-        <w:t xml:space="preserve">should </w:t>
-      </w:r>
-      <w:r>
-        <w:rPr>
-          <w:noProof/>
-        </w:rPr>
-        <w:t>s</w:t>
-      </w:r>
-      <w:r>
-        <w:rPr>
-          <w:noProof/>
-        </w:rPr>
-        <w:t xml:space="preserve">ubmit the </w:t>
-      </w:r>
-      <w:r>
-        <w:rPr>
-          <w:noProof/>
-        </w:rPr>
-        <w:t xml:space="preserve">Project Closeout Checklist and </w:t>
-      </w:r>
-      <w:r>
-        <w:rPr>
-          <w:noProof/>
-        </w:rPr>
-        <w:t xml:space="preserve">draft </w:t>
-      </w:r>
-      <w:r>
-        <w:rPr>
-          <w:noProof/>
-        </w:rPr>
-        <w:t>Final R</w:t>
-      </w:r>
-      <w:r>
-        <w:rPr>
-          <w:noProof/>
-        </w:rPr>
-        <w:t xml:space="preserve">esearch </w:t>
-      </w:r>
-      <w:r>
-        <w:rPr>
-          <w:noProof/>
-        </w:rPr>
-        <w:t>R</w:t>
-      </w:r>
-      <w:r>
-        <w:rPr>
-          <w:noProof/>
-        </w:rPr>
-        <w:t xml:space="preserve">eport </w:t>
-      </w:r>
-      <w:r>
-        <w:rPr>
-          <w:noProof/>
-        </w:rPr>
-        <w:t xml:space="preserve">within </w:t>
-      </w:r>
-      <w:r>
-        <w:rPr>
-          <w:b/>
-          <w:noProof/>
-        </w:rPr>
-        <w:t>60 days</w:t>
-      </w:r>
-      <w:r>
-        <w:rPr>
-          <w:noProof/>
-        </w:rPr>
-        <w:t xml:space="preserve"> after the project completion date.</w:t>
-      </w:r>
-      <w:r>
-        <w:rPr>
-          <w:noProof/>
-        </w:rPr>
-        <w:t xml:space="preserve"> </w:t>
-      </w:r>
-      <w:r>
-        <w:rPr>
-          <w:noProof/>
-        </w:rPr>
-        <w:t>CARTEEH l</w:t>
-      </w:r>
-      <w:r>
-        <w:rPr>
-          <w:noProof/>
-        </w:rPr>
-        <w:t xml:space="preserve">eadership </w:t>
-      </w:r>
-      <w:r>
-        <w:rPr>
-          <w:noProof/>
-        </w:rPr>
-        <w:t xml:space="preserve">will then review </w:t>
-      </w:r>
-      <w:r>
-        <w:rPr>
-          <w:noProof/>
-        </w:rPr>
-        <w:t xml:space="preserve">the report </w:t>
-      </w:r>
-      <w:r>
-        <w:rPr>
-          <w:noProof/>
-        </w:rPr>
-        <w:t xml:space="preserve">and </w:t>
-      </w:r>
-      <w:r>
-        <w:rPr>
-          <w:noProof/>
-        </w:rPr>
-        <w:t xml:space="preserve">determine whether </w:t>
-      </w:r>
-      <w:r>
-        <w:rPr>
-          <w:noProof/>
-        </w:rPr>
-        <w:t xml:space="preserve">additional edits are necessary </w:t>
-      </w:r>
-      <w:r>
-        <w:rPr>
-          <w:noProof/>
-        </w:rPr>
-        <w:t xml:space="preserve">prior to its approval. </w:t>
-      </w:r>
-      <w:r>
-        <w:rPr>
-          <w:noProof/>
-        </w:rPr>
-        <w:t>If edits are required,</w:t>
-      </w:r>
-      <w:r>
-        <w:rPr>
-          <w:noProof/>
-        </w:rPr>
-        <w:t xml:space="preserve"> the</w:t>
-      </w:r>
-      <w:r>
-        <w:rPr>
-          <w:noProof/>
-        </w:rPr>
-        <w:t xml:space="preserve"> report will be returned to the PI with comments </w:t>
-      </w:r>
-      <w:r>
-        <w:rPr>
-          <w:noProof/>
-        </w:rPr>
-        <w:t xml:space="preserve">on requested </w:t>
-      </w:r>
-      <w:r>
-        <w:rPr>
-          <w:noProof/>
-        </w:rPr>
-        <w:t>revisions.</w:t>
-      </w:r>
-    </w:p>
-    <w:p>
-      <w:pPr>
-        <w:pStyle w:val="BodyText"/>
-        <w:rPr>
-          <w:noProof/>
-        </w:rPr>
-      </w:pPr>
-      <w:r>
-        <w:rPr>
-          <w:noProof/>
-        </w:rPr>
-        <w:t>Once revisions are completed, the final documents should be returned to CARTEEH for final approval. After notifying the PI of the final approval, CARTEEH administration will upload the research report to the CARTEEH website a</w:t>
-      </w:r>
-      <w:r>
-        <w:rPr>
-          <w:noProof/>
-        </w:rPr>
-        <w:t>nd</w:t>
-      </w:r>
-      <w:r>
-        <w:rPr>
-          <w:noProof/>
-        </w:rPr>
-        <w:t xml:space="preserve"> various repositories, per the grant’s requirements.</w:t>
-      </w:r>
-    </w:p>
-    <w:p>
-      <w:pPr>
-        <w:pStyle w:val="Heading2"/>
-      </w:pPr>
-      <w:bookmarkStart w:id="8" w:name="_Toc1370378"/>
-      <w:r>
-        <w:t>Figures</w:t>
-      </w:r>
-      <w:bookmarkEnd w:id="8"/>
     </w:p>
     <w:p>
       <w:pPr>
@@ -5082,9 +5080,9 @@
           <w:rFonts w:eastAsiaTheme="majorEastAsia"/>
         </w:rPr>
       </w:pPr>
-      <w:bookmarkStart w:id="9" w:name="_Ref1133474"/>
-      <w:bookmarkStart w:id="10" w:name="_Toc443924598"/>
-      <w:bookmarkStart w:id="11" w:name="_Toc12369312"/>
+      <w:bookmarkStart w:id="8" w:name="_Ref1133474"/>
+      <w:bookmarkStart w:id="9" w:name="_Toc443924598"/>
+      <w:bookmarkStart w:id="10" w:name="_Toc12369312"/>
       <w:r>
         <w:t>Figure</w:t>
       </w:r>
@@ -5121,164 +5119,164 @@
         </w:rPr>
         <w:fldChar w:fldCharType="end"/>
       </w:r>
+      <w:bookmarkEnd w:id="8"/>
+      <w:r>
+        <w:t>.</w:t>
+      </w:r>
+      <w:r>
+        <w:t xml:space="preserve"> Sample image </w:t>
+      </w:r>
+      <w:r>
+        <w:t>with</w:t>
+      </w:r>
+      <w:r>
+        <w:t xml:space="preserve"> caption. (Use sentence case; end with a period.</w:t>
+      </w:r>
       <w:bookmarkEnd w:id="9"/>
       <w:r>
-        <w:t>.</w:t>
-      </w:r>
-      <w:r>
-        <w:t xml:space="preserve"> Sample image </w:t>
-      </w:r>
-      <w:r>
-        <w:t>with</w:t>
-      </w:r>
-      <w:r>
-        <w:t xml:space="preserve"> caption. (Use sentence case; end with a period.</w:t>
+        <w:t>)</w:t>
       </w:r>
       <w:bookmarkEnd w:id="10"/>
+    </w:p>
+    <w:p>
+      <w:pPr>
+        <w:pStyle w:val="Heading2"/>
+      </w:pPr>
+      <w:bookmarkStart w:id="11" w:name="_Toc1370379"/>
+      <w:r>
+        <w:t>Tables</w:t>
+      </w:r>
+      <w:bookmarkEnd w:id="11"/>
+    </w:p>
+    <w:p>
+      <w:pPr>
+        <w:pStyle w:val="BodyText"/>
+      </w:pPr>
+      <w:r>
+        <w:rPr>
+          <w:noProof/>
+        </w:rPr>
+        <w:t>Use automatic cross references to mention each table in the text (</w:t>
+      </w:r>
+      <w:r>
+        <w:rPr>
+          <w:noProof/>
+        </w:rPr>
+        <w:fldChar w:fldCharType="begin"/>
+      </w:r>
+      <w:r>
+        <w:rPr>
+          <w:noProof/>
+        </w:rPr>
+        <w:instrText xml:space="preserve"> REF _Ref1134934 \h </w:instrText>
+      </w:r>
+      <w:r>
+        <w:rPr>
+          <w:noProof/>
+        </w:rPr>
+      </w:r>
+      <w:r>
+        <w:rPr>
+          <w:noProof/>
+        </w:rPr>
+        <w:fldChar w:fldCharType="separate"/>
+      </w:r>
+      <w:r>
+        <w:t xml:space="preserve">Table </w:t>
+      </w:r>
+      <w:r>
+        <w:rPr>
+          <w:noProof/>
+        </w:rPr>
+        <w:t>1</w:t>
+      </w:r>
+      <w:r>
+        <w:rPr>
+          <w:noProof/>
+        </w:rPr>
+        <w:fldChar w:fldCharType="end"/>
+      </w:r>
+      <w:r>
+        <w:rPr>
+          <w:noProof/>
+        </w:rPr>
+        <w:t>).</w:t>
+      </w:r>
+      <w:r>
+        <w:rPr>
+          <w:noProof/>
+        </w:rPr>
+        <w:t xml:space="preserve"> </w:t>
+      </w:r>
+      <w:r>
+        <w:t xml:space="preserve">Tables should be created using Word’s formatting </w:t>
+      </w:r>
+      <w:r>
+        <w:t>if</w:t>
+      </w:r>
+      <w:r>
+        <w:t xml:space="preserve"> possible. </w:t>
+      </w:r>
+    </w:p>
+    <w:p>
+      <w:pPr>
+        <w:pStyle w:val="TableTitle"/>
+      </w:pPr>
+      <w:bookmarkStart w:id="12" w:name="_Ref1134934"/>
+      <w:bookmarkStart w:id="13" w:name="_Toc12369313"/>
+      <w:r>
+        <w:t xml:space="preserve">Table </w:t>
+      </w:r>
+      <w:r>
+        <w:rPr>
+          <w:noProof/>
+        </w:rPr>
+        <w:fldChar w:fldCharType="begin"/>
+      </w:r>
+      <w:r>
+        <w:rPr>
+          <w:noProof/>
+        </w:rPr>
+        <w:instrText xml:space="preserve"> SEQ Table \* ARABIC </w:instrText>
+      </w:r>
+      <w:r>
+        <w:rPr>
+          <w:noProof/>
+        </w:rPr>
+        <w:fldChar w:fldCharType="separate"/>
+      </w:r>
+      <w:r>
+        <w:rPr>
+          <w:noProof/>
+        </w:rPr>
+        <w:t>1</w:t>
+      </w:r>
+      <w:r>
+        <w:rPr>
+          <w:noProof/>
+        </w:rPr>
+        <w:fldChar w:fldCharType="end"/>
+      </w:r>
+      <w:bookmarkEnd w:id="12"/>
+      <w:r>
+        <w:t>. Sample Table Caption (</w:t>
+      </w:r>
+      <w:r>
+        <w:t>Capitalize Each Word,</w:t>
+      </w:r>
+      <w:r>
+        <w:t xml:space="preserve"> and</w:t>
+      </w:r>
+      <w:r>
+        <w:t xml:space="preserve"> </w:t>
+      </w:r>
+      <w:r>
+        <w:t>Do Not End with a Period</w:t>
+      </w:r>
       <w:r>
         <w:t>)</w:t>
       </w:r>
-      <w:bookmarkEnd w:id="11"/>
-    </w:p>
-    <w:p>
-      <w:pPr>
-        <w:pStyle w:val="Heading2"/>
-      </w:pPr>
-      <w:bookmarkStart w:id="12" w:name="_Toc1370379"/>
-      <w:r>
-        <w:t>Tables</w:t>
-      </w:r>
-      <w:bookmarkEnd w:id="12"/>
-    </w:p>
-    <w:p>
-      <w:pPr>
-        <w:pStyle w:val="BodyText"/>
-      </w:pPr>
-      <w:r>
-        <w:rPr>
-          <w:noProof/>
-        </w:rPr>
-        <w:t>Use automatic cross references to mention each table in the text (</w:t>
-      </w:r>
-      <w:r>
-        <w:rPr>
-          <w:noProof/>
-        </w:rPr>
-        <w:fldChar w:fldCharType="begin"/>
-      </w:r>
-      <w:r>
-        <w:rPr>
-          <w:noProof/>
-        </w:rPr>
-        <w:instrText xml:space="preserve"> REF _Ref1134934 \h </w:instrText>
-      </w:r>
-      <w:r>
-        <w:rPr>
-          <w:noProof/>
-        </w:rPr>
-      </w:r>
-      <w:r>
-        <w:rPr>
-          <w:noProof/>
-        </w:rPr>
-        <w:fldChar w:fldCharType="separate"/>
-      </w:r>
-      <w:r>
-        <w:t xml:space="preserve">Table </w:t>
-      </w:r>
-      <w:r>
-        <w:rPr>
-          <w:noProof/>
-        </w:rPr>
-        <w:t>1</w:t>
-      </w:r>
-      <w:r>
-        <w:rPr>
-          <w:noProof/>
-        </w:rPr>
-        <w:fldChar w:fldCharType="end"/>
-      </w:r>
-      <w:r>
-        <w:rPr>
-          <w:noProof/>
-        </w:rPr>
-        <w:t>).</w:t>
-      </w:r>
-      <w:r>
-        <w:rPr>
-          <w:noProof/>
-        </w:rPr>
-        <w:t xml:space="preserve"> </w:t>
-      </w:r>
-      <w:r>
-        <w:t xml:space="preserve">Tables should be created using Word’s formatting </w:t>
-      </w:r>
-      <w:r>
-        <w:t>if</w:t>
-      </w:r>
-      <w:r>
-        <w:t xml:space="preserve"> possible. </w:t>
-      </w:r>
-    </w:p>
-    <w:p>
-      <w:pPr>
-        <w:pStyle w:val="TableTitle"/>
-      </w:pPr>
-      <w:bookmarkStart w:id="13" w:name="_Ref1134934"/>
-      <w:bookmarkStart w:id="14" w:name="_Toc12369313"/>
-      <w:r>
-        <w:t xml:space="preserve">Table </w:t>
-      </w:r>
-      <w:r>
-        <w:rPr>
-          <w:noProof/>
-        </w:rPr>
-        <w:fldChar w:fldCharType="begin"/>
-      </w:r>
-      <w:r>
-        <w:rPr>
-          <w:noProof/>
-        </w:rPr>
-        <w:instrText xml:space="preserve"> SEQ Table \* ARABIC </w:instrText>
-      </w:r>
-      <w:r>
-        <w:rPr>
-          <w:noProof/>
-        </w:rPr>
-        <w:fldChar w:fldCharType="separate"/>
-      </w:r>
-      <w:r>
-        <w:rPr>
-          <w:noProof/>
-        </w:rPr>
-        <w:t>1</w:t>
-      </w:r>
-      <w:r>
-        <w:rPr>
-          <w:noProof/>
-        </w:rPr>
-        <w:fldChar w:fldCharType="end"/>
-      </w:r>
       <w:bookmarkEnd w:id="13"/>
-      <w:r>
-        <w:t>. Sample Table Caption (</w:t>
-      </w:r>
-      <w:r>
-        <w:t>Capitalize Each Word,</w:t>
-      </w:r>
-      <w:r>
-        <w:t xml:space="preserve"> and</w:t>
-      </w:r>
-      <w:r>
-        <w:t xml:space="preserve"> </w:t>
-      </w:r>
-      <w:r>
-        <w:t>Do Not End with a Period</w:t>
-      </w:r>
-      <w:r>
-        <w:t>)</w:t>
-      </w:r>
-      <w:bookmarkEnd w:id="14"/>
     </w:p>
     <w:tbl>
       <w:tblPr>
@@ -5557,25 +5555,25 @@
       <w:pPr>
         <w:pStyle w:val="Heading1"/>
       </w:pPr>
-      <w:bookmarkStart w:id="15" w:name="_Toc1370380"/>
+      <w:bookmarkStart w:id="14" w:name="_Toc1370380"/>
       <w:r>
         <w:lastRenderedPageBreak/>
         <w:t>Sample Level 1 Heading</w:t>
       </w:r>
+      <w:bookmarkEnd w:id="14"/>
+    </w:p>
+    <w:p>
+      <w:pPr>
+        <w:pStyle w:val="Heading2"/>
+      </w:pPr>
+      <w:bookmarkStart w:id="15" w:name="_Toc1370381"/>
+      <w:r>
+        <w:t>Sample Level 2 H</w:t>
+      </w:r>
+      <w:r>
+        <w:t>eading</w:t>
+      </w:r>
       <w:bookmarkEnd w:id="15"/>
-    </w:p>
-    <w:p>
-      <w:pPr>
-        <w:pStyle w:val="Heading2"/>
-      </w:pPr>
-      <w:bookmarkStart w:id="16" w:name="_Toc1370381"/>
-      <w:r>
-        <w:t>Sample Level 2 H</w:t>
-      </w:r>
-      <w:r>
-        <w:t>eading</w:t>
-      </w:r>
-      <w:bookmarkEnd w:id="16"/>
       <w:r>
         <w:t xml:space="preserve"> </w:t>
       </w:r>
@@ -5691,14 +5689,14 @@
       <w:pPr>
         <w:pStyle w:val="Heading3"/>
       </w:pPr>
-      <w:bookmarkStart w:id="17" w:name="_Toc1370382"/>
+      <w:bookmarkStart w:id="16" w:name="_Toc1370382"/>
       <w:r>
         <w:t>Sample Level 3 H</w:t>
       </w:r>
       <w:r>
         <w:t>eading</w:t>
       </w:r>
-      <w:bookmarkEnd w:id="17"/>
+      <w:bookmarkEnd w:id="16"/>
       <w:r>
         <w:t xml:space="preserve"> </w:t>
       </w:r>
@@ -5818,12 +5816,12 @@
       <w:pPr>
         <w:pStyle w:val="Heading1"/>
       </w:pPr>
-      <w:bookmarkStart w:id="18" w:name="_Toc1370383"/>
+      <w:bookmarkStart w:id="17" w:name="_Toc1370383"/>
       <w:r>
         <w:lastRenderedPageBreak/>
         <w:t>Background and Introduction</w:t>
       </w:r>
-      <w:bookmarkEnd w:id="18"/>
+      <w:bookmarkEnd w:id="17"/>
     </w:p>
     <w:p>
       <w:pPr>
@@ -7482,7 +7480,16 @@
           <w:rFonts w:ascii="Calibri" w:hAnsi="Calibri" w:cs="Calibri"/>
           <w:color w:val="000000"/>
         </w:rPr>
-        <w:t xml:space="preserve">). As such, traditional risk assessment methods underestimate the health impacts of exposures that do have a role in the causal pathway of chronic disease. </w:t>
+        <w:t>). As such, traditional risk assessment metho</w:t>
+      </w:r>
+      <w:bookmarkStart w:id="18" w:name="_GoBack"/>
+      <w:bookmarkEnd w:id="18"/>
+      <w:r>
+        <w:rPr>
+          <w:rFonts w:ascii="Calibri" w:hAnsi="Calibri" w:cs="Calibri"/>
+          <w:color w:val="000000"/>
+        </w:rPr>
+        <w:t xml:space="preserve">ds underestimate the health impacts of exposures that do have a role in the causal pathway of chronic disease. </w:t>
       </w:r>
     </w:p>
     <w:p>
@@ -14923,7 +14930,7 @@
 </file>
 
 <file path=customXml/itemProps1.xml><?xml version="1.0" encoding="utf-8"?>
-<ds:datastoreItem xmlns:ds="http://schemas.openxmlformats.org/officeDocument/2006/customXml" ds:itemID="{7F28D4F7-3843-4108-89E2-646E3D72E657}">
+<ds:datastoreItem xmlns:ds="http://schemas.openxmlformats.org/officeDocument/2006/customXml" ds:itemID="{D9B6D418-536D-4167-8E04-0BE338975FD8}">
   <ds:schemaRefs>
     <ds:schemaRef ds:uri="http://schemas.openxmlformats.org/officeDocument/2006/bibliography"/>
   </ds:schemaRefs>

</xml_diff>